<commit_message>
initial work setting up
</commit_message>
<xml_diff>
--- a/portfolio/Vision.docx
+++ b/portfolio/Vision.docx
@@ -144,11 +144,9 @@
       </w:r>
     </w:p>
     <w:p>
-      <w:proofErr w:type="gramStart"/>
       <w:r>
-        <w:t>ads</w:t>
+        <w:t>The purpose of this project is to show a Multi-Agent System can be used to create a more positive experience for the driver and benefit the environment at the same time.</w:t>
       </w:r>
-      <w:proofErr w:type="gramEnd"/>
     </w:p>
     <w:p>
       <w:pPr>
@@ -177,8 +175,6 @@
       <w:r>
         <w:t>Reduced hydrocarbon production</w:t>
       </w:r>
-      <w:bookmarkStart w:id="0" w:name="_GoBack"/>
-      <w:bookmarkEnd w:id="0"/>
     </w:p>
     <w:p>
       <w:pPr>
@@ -189,13 +185,38 @@
       </w:r>
     </w:p>
     <w:p>
-      <w:proofErr w:type="spellStart"/>
-      <w:proofErr w:type="gramStart"/>
+      <w:pPr>
+        <w:rPr>
+          <w:i/>
+        </w:rPr>
+      </w:pPr>
       <w:r>
-        <w:t>adsf</w:t>
+        <w:rPr>
+          <w:i/>
+        </w:rPr>
+        <w:t>To be done</w:t>
       </w:r>
-      <w:proofErr w:type="spellEnd"/>
-      <w:proofErr w:type="gramEnd"/>
+    </w:p>
+    <w:p>
+      <w:pPr>
+        <w:pStyle w:val="Heading2"/>
+      </w:pPr>
+      <w:bookmarkStart w:id="0" w:name="_GoBack"/>
+      <w:r>
+        <w:t>Solution Drawbacks</w:t>
+      </w:r>
+    </w:p>
+    <w:bookmarkEnd w:id="0"/>
+    <w:p>
+      <w:r>
+        <w:t xml:space="preserve">The system is heavily reliant on sensors and a communications </w:t>
+      </w:r>
+      <w:r>
+        <w:t>p</w:t>
+      </w:r>
+      <w:r>
+        <w:t>ath between agents.</w:t>
+      </w:r>
     </w:p>
     <w:p>
       <w:pPr>
@@ -206,13 +227,17 @@
       </w:r>
     </w:p>
     <w:p>
-      <w:proofErr w:type="spellStart"/>
-      <w:proofErr w:type="gramStart"/>
+      <w:pPr>
+        <w:rPr>
+          <w:i/>
+        </w:rPr>
+      </w:pPr>
       <w:r>
-        <w:t>adsf</w:t>
+        <w:rPr>
+          <w:i/>
+        </w:rPr>
+        <w:t>To be done</w:t>
       </w:r>
-      <w:proofErr w:type="spellEnd"/>
-      <w:proofErr w:type="gramEnd"/>
     </w:p>
     <w:p>
       <w:pPr>
@@ -223,13 +248,18 @@
       </w:r>
     </w:p>
     <w:p>
-      <w:proofErr w:type="spellStart"/>
-      <w:proofErr w:type="gramStart"/>
+      <w:pPr>
+        <w:rPr>
+          <w:i/>
+        </w:rPr>
+      </w:pPr>
       <w:r>
-        <w:t>adf</w:t>
+        <w:rPr>
+          <w:i/>
+        </w:rPr>
+        <w:lastRenderedPageBreak/>
+        <w:t>To be done</w:t>
       </w:r>
-      <w:proofErr w:type="spellEnd"/>
-      <w:proofErr w:type="gramEnd"/>
     </w:p>
     <w:p>
       <w:pPr>
@@ -240,31 +270,38 @@
       </w:r>
     </w:p>
     <w:p>
-      <w:proofErr w:type="spellStart"/>
-      <w:proofErr w:type="gramStart"/>
+      <w:pPr>
+        <w:rPr>
+          <w:i/>
+        </w:rPr>
+      </w:pPr>
       <w:r>
-        <w:t>adf</w:t>
+        <w:rPr>
+          <w:i/>
+        </w:rPr>
+        <w:t>To be done</w:t>
       </w:r>
-      <w:proofErr w:type="spellEnd"/>
-      <w:proofErr w:type="gramEnd"/>
     </w:p>
     <w:p>
       <w:pPr>
         <w:pStyle w:val="Heading2"/>
       </w:pPr>
       <w:r>
-        <w:lastRenderedPageBreak/>
         <w:t>Quality attributes</w:t>
       </w:r>
     </w:p>
     <w:p>
+      <w:r>
+        <w:t>This is the section often known as the “</w:t>
+      </w:r>
       <w:proofErr w:type="spellStart"/>
-      <w:proofErr w:type="gramStart"/>
       <w:r>
-        <w:t>asdf</w:t>
+        <w:t>ities</w:t>
       </w:r>
       <w:proofErr w:type="spellEnd"/>
-      <w:proofErr w:type="gramEnd"/>
+      <w:r>
+        <w:t>.”</w:t>
+      </w:r>
     </w:p>
     <w:p>
       <w:pPr>
@@ -363,6 +400,7 @@
     </w:p>
     <w:p>
       <w:r>
+        <w:lastRenderedPageBreak/>
         <w:t>Agent organizations should be designed so that they are modular and can be dropped in and configured for a given intersection.</w:t>
       </w:r>
     </w:p>
@@ -387,7 +425,6 @@
     </w:p>
     <w:p>
       <w:r>
-        <w:lastRenderedPageBreak/>
         <w:t>The system should be able to work with one or two intersections and be scale free.  That is, it should work in a town with a single intersection as well as a large city with thousands of intersections.</w:t>
       </w:r>
     </w:p>
@@ -437,13 +474,28 @@
       </w:r>
     </w:p>
     <w:p>
+      <w:pPr>
+        <w:rPr>
+          <w:i/>
+        </w:rPr>
+      </w:pPr>
+      <w:r>
+        <w:rPr>
+          <w:i/>
+        </w:rPr>
+        <w:t>To be done</w:t>
+      </w:r>
+    </w:p>
+    <w:p>
+      <w:r>
+        <w:t xml:space="preserve">SUMO, </w:t>
+      </w:r>
       <w:proofErr w:type="spellStart"/>
       <w:r>
-        <w:t>Adf</w:t>
+        <w:t>TraCI</w:t>
       </w:r>
       <w:proofErr w:type="spellEnd"/>
     </w:p>
-    <w:p/>
     <w:p>
       <w:pPr>
         <w:pStyle w:val="Heading1"/>
@@ -468,7 +520,15 @@
           <w:rFonts w:ascii="Georgia" w:hAnsi="Georgia"/>
           <w:color w:val="000000"/>
         </w:rPr>
-        <w:t>The requirements will describe all key functionality required of the resulting system. At a minimum, the requirements will include the valid range of inputs and the expected outputs associated with those inputs. Each requirement will also be given a unique identifier. This document will continue to evolve at least until the architecture presentation and will be continually updated.</w:t>
+        <w:t xml:space="preserve">The requirements will describe all key functionality required of the resulting system. At a minimum, the requirements will include the valid range of inputs and the expected outputs associated with those inputs. Each requirement will also be given a unique </w:t>
+      </w:r>
+      <w:r>
+        <w:rPr>
+          <w:rFonts w:ascii="Georgia" w:hAnsi="Georgia"/>
+          <w:color w:val="000000"/>
+        </w:rPr>
+        <w:lastRenderedPageBreak/>
+        <w:t>identifier. This document will continue to evolve at least until the architecture presentation and will be continually updated.</w:t>
       </w:r>
     </w:p>
     <w:p>
@@ -725,7 +785,7 @@
       <w:rPr>
         <w:noProof/>
       </w:rPr>
-      <w:t>2011-08-29 12:39</w:t>
+      <w:t>2011-08-29 20:54</w:t>
     </w:r>
     <w:r>
       <w:fldChar w:fldCharType="end"/>
@@ -5637,7 +5697,7 @@
   <w:style w:type="paragraph" w:default="1" w:styleId="Normal">
     <w:name w:val="Normal"/>
     <w:qFormat/>
-    <w:rsid w:val="008C13DF"/>
+    <w:rsid w:val="00A46763"/>
     <w:pPr>
       <w:spacing w:after="0" w:line="480" w:lineRule="auto"/>
     </w:pPr>
@@ -5884,6 +5944,7 @@
   <w:style w:type="character" w:default="1" w:styleId="DefaultParagraphFont">
     <w:name w:val="Default Paragraph Font"/>
     <w:uiPriority w:val="1"/>
+    <w:semiHidden/>
     <w:unhideWhenUsed/>
   </w:style>
   <w:style w:type="table" w:default="1" w:styleId="TableNormal">
@@ -6534,7 +6595,7 @@
   <w:style w:type="paragraph" w:default="1" w:styleId="Normal">
     <w:name w:val="Normal"/>
     <w:qFormat/>
-    <w:rsid w:val="008C13DF"/>
+    <w:rsid w:val="00A46763"/>
     <w:pPr>
       <w:spacing w:after="0" w:line="480" w:lineRule="auto"/>
     </w:pPr>
@@ -6781,6 +6842,7 @@
   <w:style w:type="character" w:default="1" w:styleId="DefaultParagraphFont">
     <w:name w:val="Default Paragraph Font"/>
     <w:uiPriority w:val="1"/>
+    <w:semiHidden/>
     <w:unhideWhenUsed/>
   </w:style>
   <w:style w:type="table" w:default="1" w:styleId="TableNormal">
@@ -7556,6 +7618,21 @@
 </file>
 
 <file path=customXml/item1.xml><?xml version="1.0" encoding="utf-8"?>
+<p:properties xmlns:p="http://schemas.microsoft.com/office/2006/metadata/properties" xmlns:xsi="http://www.w3.org/2001/XMLSchema-instance">
+  <documentManagement>
+    <ContentTypeId xmlns="http://schemas.microsoft.com/sharepoint/v3">0x0056BD8EAE6FAF36488DB4D7E32B557BC9</ContentTypeId>
+    <_SourceUrl xmlns="http://schemas.microsoft.com/sharepoint/v3" xsi:nil="true"/>
+    <AutoVersionDisabled xmlns="http://schemas.microsoft.com/sharepoint/v3">false</AutoVersionDisabled>
+    <ItemType xmlns="http://schemas.microsoft.com/sharepoint/v3">1</ItemType>
+    <Order xmlns="http://schemas.microsoft.com/sharepoint/v3" xsi:nil="true"/>
+    <_SharedFileIndex xmlns="http://schemas.microsoft.com/sharepoint/v3" xsi:nil="true"/>
+    <MetaInfo xmlns="http://schemas.microsoft.com/sharepoint/v3" xsi:nil="true"/>
+    <Description xmlns="http://schemas.microsoft.com/sharepoint/v3" xsi:nil="true"/>
+  </documentManagement>
+</p:properties>
+</file>
+
+<file path=customXml/item2.xml><?xml version="1.0" encoding="utf-8"?>
 <ct:contentTypeSchema xmlns:ct="http://schemas.microsoft.com/office/2006/metadata/contentType" xmlns:ma="http://schemas.microsoft.com/office/2006/metadata/properties/metaAttributes" ct:_="" ma:_="" ma:contentTypeName="_Docs_" ma:contentTypeID="0x0056BD8EAE6FAF36488DB4D7E32B557BC9" ma:contentTypeVersion="" ma:contentTypeDescription="" ma:contentTypeScope="" ma:versionID="b24a59f726d28f46a69a0a8240ee44ed">
   <xsd:schema xmlns:xsd="http://www.w3.org/2001/XMLSchema" xmlns:p="http://schemas.microsoft.com/office/2006/metadata/properties" xmlns:ns1="http://schemas.microsoft.com/sharepoint/v3" targetNamespace="http://schemas.microsoft.com/office/2006/metadata/properties" ma:root="true" ma:fieldsID="3e5d9eca856144ce6ca1da655f95619c" ns1:_="">
     <xsd:import namespace="http://schemas.microsoft.com/sharepoint/v3"/>
@@ -7909,26 +7986,20 @@
 </ct:contentTypeSchema>
 </file>
 
-<file path=customXml/item2.xml><?xml version="1.0" encoding="utf-8"?>
-<p:properties xmlns:p="http://schemas.microsoft.com/office/2006/metadata/properties" xmlns:xsi="http://www.w3.org/2001/XMLSchema-instance">
-  <documentManagement>
-    <ContentTypeId xmlns="http://schemas.microsoft.com/sharepoint/v3">0x0056BD8EAE6FAF36488DB4D7E32B557BC9</ContentTypeId>
-    <_SourceUrl xmlns="http://schemas.microsoft.com/sharepoint/v3" xsi:nil="true"/>
-    <AutoVersionDisabled xmlns="http://schemas.microsoft.com/sharepoint/v3">false</AutoVersionDisabled>
-    <ItemType xmlns="http://schemas.microsoft.com/sharepoint/v3">1</ItemType>
-    <Order xmlns="http://schemas.microsoft.com/sharepoint/v3" xsi:nil="true"/>
-    <_SharedFileIndex xmlns="http://schemas.microsoft.com/sharepoint/v3" xsi:nil="true"/>
-    <MetaInfo xmlns="http://schemas.microsoft.com/sharepoint/v3" xsi:nil="true"/>
-    <Description xmlns="http://schemas.microsoft.com/sharepoint/v3" xsi:nil="true"/>
-  </documentManagement>
-</p:properties>
-</file>
-
 <file path=customXml/item3.xml><?xml version="1.0" encoding="utf-8"?>
 <b:Sources xmlns:b="http://schemas.openxmlformats.org/officeDocument/2006/bibliography" xmlns="http://schemas.openxmlformats.org/officeDocument/2006/bibliography" SelectedStyle="\APA.XSL" StyleName="APA"/>
 </file>
 
 <file path=customXml/itemProps1.xml><?xml version="1.0" encoding="utf-8"?>
+<ds:datastoreItem xmlns:ds="http://schemas.openxmlformats.org/officeDocument/2006/customXml" ds:itemID="{42C760F5-DE4A-4ED6-8CB0-B54FEE6DCDF2}">
+  <ds:schemaRefs>
+    <ds:schemaRef ds:uri="http://schemas.microsoft.com/office/2006/metadata/properties"/>
+    <ds:schemaRef ds:uri="http://schemas.microsoft.com/sharepoint/v3"/>
+  </ds:schemaRefs>
+</ds:datastoreItem>
+</file>
+
+<file path=customXml/itemProps2.xml><?xml version="1.0" encoding="utf-8"?>
 <ds:datastoreItem xmlns:ds="http://schemas.openxmlformats.org/officeDocument/2006/customXml" ds:itemID="{C12AA6FC-2577-4BCB-865C-6D2F38D89CB3}">
   <ds:schemaRefs>
     <ds:schemaRef ds:uri="http://schemas.microsoft.com/office/2006/metadata/contentType"/>
@@ -7945,17 +8016,8 @@
 </ds:datastoreItem>
 </file>
 
-<file path=customXml/itemProps2.xml><?xml version="1.0" encoding="utf-8"?>
-<ds:datastoreItem xmlns:ds="http://schemas.openxmlformats.org/officeDocument/2006/customXml" ds:itemID="{42C760F5-DE4A-4ED6-8CB0-B54FEE6DCDF2}">
-  <ds:schemaRefs>
-    <ds:schemaRef ds:uri="http://schemas.microsoft.com/office/2006/metadata/properties"/>
-    <ds:schemaRef ds:uri="http://schemas.microsoft.com/sharepoint/v3"/>
-  </ds:schemaRefs>
-</ds:datastoreItem>
-</file>
-
 <file path=customXml/itemProps3.xml><?xml version="1.0" encoding="utf-8"?>
-<ds:datastoreItem xmlns:ds="http://schemas.openxmlformats.org/officeDocument/2006/customXml" ds:itemID="{00337902-E5FC-490D-BF50-EE1788DF14C9}">
+<ds:datastoreItem xmlns:ds="http://schemas.openxmlformats.org/officeDocument/2006/customXml" ds:itemID="{07AB3AB4-6DDD-4B73-8A5E-3EE9066C2F52}">
   <ds:schemaRefs>
     <ds:schemaRef ds:uri="http://schemas.openxmlformats.org/officeDocument/2006/bibliography"/>
   </ds:schemaRefs>

</xml_diff>

<commit_message>
did some more work on the abstract, goals and other areas
</commit_message>
<xml_diff>
--- a/portfolio/Vision.docx
+++ b/portfolio/Vision.docx
@@ -134,6 +134,23 @@
       <w:r>
         <w:t>Multi-Agent System (MAS) that controls traffic signals given sensor data.</w:t>
       </w:r>
+      <w:r>
+        <w:t xml:space="preserve">  </w:t>
+      </w:r>
+      <w:r>
+        <w:t xml:space="preserve">A white paper from the THALES group discusses at a high level the use of genetic algorithms </w:t>
+      </w:r>
+      <w:proofErr w:type="gramStart"/>
+      <w:r>
+        <w:t>with a MAS</w:t>
+      </w:r>
+      <w:proofErr w:type="gramEnd"/>
+      <w:r>
+        <w:t xml:space="preserve"> to improve traffic flow.</w:t>
+      </w:r>
+      <w:r>
+        <w:t xml:space="preserve">  That paper also provides a sample road network with traffic flow data that can be used for comparison.</w:t>
+      </w:r>
     </w:p>
     <w:p>
       <w:pPr>
@@ -158,22 +175,42 @@
     </w:p>
     <w:p>
       <w:r>
-        <w:t>Reduced travel time</w:t>
-      </w:r>
-    </w:p>
-    <w:p>
-      <w:r>
-        <w:t>Reduced loss time (# of stops)</w:t>
-      </w:r>
-    </w:p>
-    <w:p>
-      <w:r>
-        <w:t>Reduced Fuel consumption</w:t>
-      </w:r>
-    </w:p>
-    <w:p>
-      <w:r>
-        <w:t>Reduced hydrocarbon production</w:t>
+        <w:t>Show improvements over a baseline typical timing based network with the following metrics: t</w:t>
+      </w:r>
+      <w:r>
+        <w:t>ravel time</w:t>
+      </w:r>
+      <w:r>
+        <w:t>,</w:t>
+      </w:r>
+      <w:r>
+        <w:t xml:space="preserve"> loss time (# of stops)</w:t>
+      </w:r>
+      <w:r>
+        <w:t>, f</w:t>
+      </w:r>
+      <w:r>
+        <w:t>uel consumption</w:t>
+      </w:r>
+      <w:r>
+        <w:t>,</w:t>
+      </w:r>
+      <w:r>
+        <w:t xml:space="preserve"> hydrocarbon production</w:t>
+      </w:r>
+      <w:r>
+        <w:t>.</w:t>
+      </w:r>
+      <w:r>
+        <w:t xml:space="preserve">  To show these improvements I will model timing based behavior with a standard SUMO model.  Then I will model </w:t>
+      </w:r>
+      <w:proofErr w:type="gramStart"/>
+      <w:r>
+        <w:t>a simple reactive MAS</w:t>
+      </w:r>
+      <w:proofErr w:type="gramEnd"/>
+      <w:r>
+        <w:t xml:space="preserve">, a more intelligent reactive MAS, a MAS that uses genetic algorithms and finally a MAS that uses mesh network based collaboration.  </w:t>
       </w:r>
     </w:p>
     <w:p>
@@ -201,50 +238,27 @@
       <w:pPr>
         <w:pStyle w:val="Heading2"/>
       </w:pPr>
-      <w:bookmarkStart w:id="0" w:name="_GoBack"/>
       <w:r>
         <w:t>Solution Drawbacks</w:t>
-      </w:r>
-    </w:p>
-    <w:bookmarkEnd w:id="0"/>
-    <w:p>
-      <w:r>
-        <w:t xml:space="preserve">The system is heavily reliant on sensors and a communications </w:t>
-      </w:r>
-      <w:r>
-        <w:t>p</w:t>
-      </w:r>
-      <w:r>
-        <w:t>ath between agents.</w:t>
       </w:r>
     </w:p>
     <w:p>
-      <w:pPr>
-        <w:pStyle w:val="Heading2"/>
-      </w:pPr>
-      <w:r>
-        <w:t>Constraints</w:t>
+      <w:r>
+        <w:t xml:space="preserve">The system is heavily reliant on sensors and a communications </w:t>
+      </w:r>
+      <w:r>
+        <w:t>p</w:t>
+      </w:r>
+      <w:r>
+        <w:t>ath between agents.</w:t>
       </w:r>
     </w:p>
     <w:p>
       <w:pPr>
-        <w:rPr>
-          <w:i/>
-        </w:rPr>
-      </w:pPr>
-      <w:r>
-        <w:rPr>
-          <w:i/>
-        </w:rPr>
-        <w:t>To be done</w:t>
-      </w:r>
-    </w:p>
-    <w:p>
-      <w:pPr>
         <w:pStyle w:val="Heading2"/>
       </w:pPr>
       <w:r>
-        <w:t>Direction</w:t>
+        <w:t>Constraints</w:t>
       </w:r>
     </w:p>
     <w:p>
@@ -266,7 +280,7 @@
         <w:pStyle w:val="Heading2"/>
       </w:pPr>
       <w:r>
-        <w:t>Main product features</w:t>
+        <w:t>Direction</w:t>
       </w:r>
     </w:p>
     <w:p>
@@ -287,36 +301,41 @@
         <w:pStyle w:val="Heading2"/>
       </w:pPr>
       <w:r>
-        <w:t>Quality attributes</w:t>
+        <w:t>Main product features</w:t>
       </w:r>
     </w:p>
     <w:p>
-      <w:r>
-        <w:t>This is the section often known as the “</w:t>
-      </w:r>
-      <w:proofErr w:type="spellStart"/>
-      <w:r>
-        <w:t>ities</w:t>
-      </w:r>
-      <w:proofErr w:type="spellEnd"/>
-      <w:r>
-        <w:t>.”</w:t>
+      <w:pPr>
+        <w:rPr>
+          <w:i/>
+        </w:rPr>
+      </w:pPr>
+      <w:r>
+        <w:rPr>
+          <w:i/>
+        </w:rPr>
+        <w:t>To be done</w:t>
       </w:r>
     </w:p>
     <w:p>
       <w:pPr>
-        <w:pStyle w:val="Heading3"/>
-      </w:pPr>
-      <w:r>
-        <w:t>Functionality</w:t>
+        <w:pStyle w:val="Heading2"/>
+      </w:pPr>
+      <w:r>
+        <w:t>Quality attributes</w:t>
       </w:r>
     </w:p>
     <w:p>
-      <w:pPr>
-        <w:pStyle w:val="Heading3"/>
-      </w:pPr>
-      <w:r>
-        <w:t>Reliability</w:t>
+      <w:r>
+        <w:t>This is the section often known as the “</w:t>
+      </w:r>
+      <w:proofErr w:type="spellStart"/>
+      <w:r>
+        <w:t>ities</w:t>
+      </w:r>
+      <w:proofErr w:type="spellEnd"/>
+      <w:r>
+        <w:t>.”</w:t>
       </w:r>
     </w:p>
     <w:p>
@@ -324,7 +343,7 @@
         <w:pStyle w:val="Heading3"/>
       </w:pPr>
       <w:r>
-        <w:t>Understandability</w:t>
+        <w:t>Functionality</w:t>
       </w:r>
     </w:p>
     <w:p>
@@ -332,7 +351,7 @@
         <w:pStyle w:val="Heading3"/>
       </w:pPr>
       <w:r>
-        <w:t>Usability</w:t>
+        <w:t>Reliability</w:t>
       </w:r>
     </w:p>
     <w:p>
@@ -340,7 +359,7 @@
         <w:pStyle w:val="Heading3"/>
       </w:pPr>
       <w:r>
-        <w:t>Modifiability</w:t>
+        <w:t>Understandability</w:t>
       </w:r>
     </w:p>
     <w:p>
@@ -348,7 +367,7 @@
         <w:pStyle w:val="Heading3"/>
       </w:pPr>
       <w:r>
-        <w:t>Testability</w:t>
+        <w:t>Usability</w:t>
       </w:r>
     </w:p>
     <w:p>
@@ -356,12 +375,15 @@
         <w:pStyle w:val="Heading3"/>
       </w:pPr>
       <w:r>
-        <w:t>Portability</w:t>
+        <w:t>Modifiability</w:t>
       </w:r>
     </w:p>
     <w:p>
-      <w:r>
-        <w:t>Mainstream open source products and tools are used to allow for maximum portability.</w:t>
+      <w:pPr>
+        <w:pStyle w:val="Heading3"/>
+      </w:pPr>
+      <w:r>
+        <w:t>Testability</w:t>
       </w:r>
     </w:p>
     <w:p>
@@ -369,12 +391,12 @@
         <w:pStyle w:val="Heading3"/>
       </w:pPr>
       <w:r>
-        <w:t>Efficiency</w:t>
+        <w:t>Portability</w:t>
       </w:r>
     </w:p>
     <w:p>
       <w:r>
-        <w:t>The project should strive towards the minimum amount of communication necessary for both intra and inter organization conversations.</w:t>
+        <w:t>Mainstream open source products and tools are used to allow for maximum portability.</w:t>
       </w:r>
     </w:p>
     <w:p>
@@ -382,12 +404,12 @@
         <w:pStyle w:val="Heading3"/>
       </w:pPr>
       <w:r>
-        <w:t>Flexibility</w:t>
+        <w:t>Efficiency</w:t>
       </w:r>
     </w:p>
     <w:p>
       <w:r>
-        <w:t>An agent organization should be configurable to handle many types of intersections.</w:t>
+        <w:t>The project should strive towards the minimum amount of communication necessary for both intra and inter organization conversations.</w:t>
       </w:r>
     </w:p>
     <w:p>
@@ -395,22 +417,59 @@
         <w:pStyle w:val="Heading3"/>
       </w:pPr>
       <w:r>
-        <w:t>Modularity</w:t>
+        <w:lastRenderedPageBreak/>
+        <w:t>Flexibility</w:t>
       </w:r>
     </w:p>
     <w:p>
       <w:r>
-        <w:lastRenderedPageBreak/>
-        <w:t>Agent organizations should be designed so that they are modular and can be dropped in and configured for a given intersection.</w:t>
+        <w:t>An agent organization should be configurable to handle many types of intersections.</w:t>
       </w:r>
     </w:p>
     <w:p>
       <w:pPr>
         <w:pStyle w:val="Heading3"/>
       </w:pPr>
+      <w:r>
+        <w:t>Modularity</w:t>
+      </w:r>
+    </w:p>
+    <w:p>
+      <w:r>
+        <w:t>Agent organizations should be designed so that they are modular and can be dropped in and configured for a given intersection.</w:t>
+      </w:r>
+    </w:p>
+    <w:p>
+      <w:pPr>
+        <w:pStyle w:val="Heading3"/>
+      </w:pPr>
+      <w:commentRangeStart w:id="0"/>
+      <w:r>
+        <w:t>Scalability</w:t>
+      </w:r>
+      <w:commentRangeEnd w:id="0"/>
+      <w:r>
+        <w:rPr>
+          <w:rStyle w:val="CommentReference"/>
+          <w:rFonts w:eastAsiaTheme="minorHAnsi" w:cs="Times New Roman"/>
+          <w:b w:val="0"/>
+          <w:bCs w:val="0"/>
+        </w:rPr>
+        <w:commentReference w:id="0"/>
+      </w:r>
+    </w:p>
+    <w:p>
+      <w:r>
+        <w:t>The system should be able to work with one or two intersections and be scale free.  That is, it should work in a town with a single intersection as well as a large city with thousands of intersections.</w:t>
+      </w:r>
+    </w:p>
+    <w:p>
+      <w:pPr>
+        <w:pStyle w:val="Heading3"/>
+      </w:pPr>
       <w:commentRangeStart w:id="1"/>
       <w:r>
-        <w:t>Scalability</w:t>
+        <w:t>Security</w:t>
       </w:r>
       <w:commentRangeEnd w:id="1"/>
       <w:r>
@@ -425,30 +484,6 @@
     </w:p>
     <w:p>
       <w:r>
-        <w:t>The system should be able to work with one or two intersections and be scale free.  That is, it should work in a town with a single intersection as well as a large city with thousands of intersections.</w:t>
-      </w:r>
-    </w:p>
-    <w:p>
-      <w:pPr>
-        <w:pStyle w:val="Heading3"/>
-      </w:pPr>
-      <w:commentRangeStart w:id="2"/>
-      <w:r>
-        <w:t>Security</w:t>
-      </w:r>
-      <w:commentRangeEnd w:id="2"/>
-      <w:r>
-        <w:rPr>
-          <w:rStyle w:val="CommentReference"/>
-          <w:rFonts w:eastAsiaTheme="minorHAnsi" w:cs="Times New Roman"/>
-          <w:b w:val="0"/>
-          <w:bCs w:val="0"/>
-        </w:rPr>
-        <w:commentReference w:id="2"/>
-      </w:r>
-    </w:p>
-    <w:p>
-      <w:r>
         <w:t>Agents should not transmit or receive encrypted data from other agents that are not registered with a central certifying authority.</w:t>
       </w:r>
     </w:p>
@@ -485,6 +520,12 @@
         </w:rPr>
         <w:t>To be done</w:t>
       </w:r>
+      <w:r>
+        <w:rPr>
+          <w:i/>
+        </w:rPr>
+        <w:t xml:space="preserve"> – things this project interfaces with, or how can others interface with it?</w:t>
+      </w:r>
     </w:p>
     <w:p>
       <w:r>
@@ -495,6 +536,19 @@
         <w:t>TraCI</w:t>
       </w:r>
       <w:proofErr w:type="spellEnd"/>
+      <w:r>
+        <w:t xml:space="preserve">, </w:t>
+      </w:r>
+      <w:proofErr w:type="spellStart"/>
+      <w:r>
+        <w:t>RabbitMQ</w:t>
+      </w:r>
+      <w:proofErr w:type="spellEnd"/>
+      <w:r>
+        <w:t>, MongoDB</w:t>
+      </w:r>
+      <w:bookmarkStart w:id="2" w:name="_GoBack"/>
+      <w:bookmarkEnd w:id="2"/>
     </w:p>
     <w:p>
       <w:pPr>
@@ -511,6 +565,7 @@
     </w:p>
     <w:p>
       <w:r>
+        <w:lastRenderedPageBreak/>
         <w:t>Use case diagrams and data flow diagrams</w:t>
       </w:r>
     </w:p>
@@ -520,15 +575,7 @@
           <w:rFonts w:ascii="Georgia" w:hAnsi="Georgia"/>
           <w:color w:val="000000"/>
         </w:rPr>
-        <w:t xml:space="preserve">The requirements will describe all key functionality required of the resulting system. At a minimum, the requirements will include the valid range of inputs and the expected outputs associated with those inputs. Each requirement will also be given a unique </w:t>
-      </w:r>
-      <w:r>
-        <w:rPr>
-          <w:rFonts w:ascii="Georgia" w:hAnsi="Georgia"/>
-          <w:color w:val="000000"/>
-        </w:rPr>
-        <w:lastRenderedPageBreak/>
-        <w:t>identifier. This document will continue to evolve at least until the architecture presentation and will be continually updated.</w:t>
+        <w:t>The requirements will describe all key functionality required of the resulting system. At a minimum, the requirements will include the valid range of inputs and the expected outputs associated with those inputs. Each requirement will also be given a unique identifier. This document will continue to evolve at least until the architecture presentation and will be continually updated.</w:t>
       </w:r>
     </w:p>
     <w:p>
@@ -555,7 +602,7 @@
 
 <file path=word/comments.xml><?xml version="1.0" encoding="utf-8"?>
 <w:comments xmlns:wpc="http://schemas.microsoft.com/office/word/2010/wordprocessingCanvas" xmlns:mc="http://schemas.openxmlformats.org/markup-compatibility/2006" xmlns:o="urn:schemas-microsoft-com:office:office" xmlns:r="http://schemas.openxmlformats.org/officeDocument/2006/relationships" xmlns:m="http://schemas.openxmlformats.org/officeDocument/2006/math" xmlns:v="urn:schemas-microsoft-com:vml" xmlns:wp14="http://schemas.microsoft.com/office/word/2010/wordprocessingDrawing" xmlns:wp="http://schemas.openxmlformats.org/drawingml/2006/wordprocessingDrawing" xmlns:w10="urn:schemas-microsoft-com:office:word" xmlns:w="http://schemas.openxmlformats.org/wordprocessingml/2006/main" xmlns:w14="http://schemas.microsoft.com/office/word/2010/wordml" xmlns:wpg="http://schemas.microsoft.com/office/word/2010/wordprocessingGroup" xmlns:wpi="http://schemas.microsoft.com/office/word/2010/wordprocessingInk" xmlns:wne="http://schemas.microsoft.com/office/word/2006/wordml" xmlns:wps="http://schemas.microsoft.com/office/word/2010/wordprocessingShape" mc:Ignorable="w14 wp14">
-  <w:comment w:id="1" w:author="Bryan Nehl" w:date="2011-08-29T12:59:00Z" w:initials="bdn">
+  <w:comment w:id="0" w:author="Bryan Nehl" w:date="2011-08-29T12:59:00Z" w:initials="bdn">
     <w:p>
       <w:pPr>
         <w:pStyle w:val="CommentText"/>
@@ -571,7 +618,7 @@
       </w:r>
     </w:p>
   </w:comment>
-  <w:comment w:id="2" w:author="Bryan Nehl" w:date="2011-08-29T12:56:00Z" w:initials="bdn">
+  <w:comment w:id="1" w:author="Bryan Nehl" w:date="2011-08-29T12:56:00Z" w:initials="bdn">
     <w:p>
       <w:pPr>
         <w:pStyle w:val="CommentText"/>
@@ -785,7 +832,7 @@
       <w:rPr>
         <w:noProof/>
       </w:rPr>
-      <w:t>2011-08-29 20:54</w:t>
+      <w:t>2011-08-30 05:43</w:t>
     </w:r>
     <w:r>
       <w:fldChar w:fldCharType="end"/>
@@ -7618,21 +7665,6 @@
 </file>
 
 <file path=customXml/item1.xml><?xml version="1.0" encoding="utf-8"?>
-<p:properties xmlns:p="http://schemas.microsoft.com/office/2006/metadata/properties" xmlns:xsi="http://www.w3.org/2001/XMLSchema-instance">
-  <documentManagement>
-    <ContentTypeId xmlns="http://schemas.microsoft.com/sharepoint/v3">0x0056BD8EAE6FAF36488DB4D7E32B557BC9</ContentTypeId>
-    <_SourceUrl xmlns="http://schemas.microsoft.com/sharepoint/v3" xsi:nil="true"/>
-    <AutoVersionDisabled xmlns="http://schemas.microsoft.com/sharepoint/v3">false</AutoVersionDisabled>
-    <ItemType xmlns="http://schemas.microsoft.com/sharepoint/v3">1</ItemType>
-    <Order xmlns="http://schemas.microsoft.com/sharepoint/v3" xsi:nil="true"/>
-    <_SharedFileIndex xmlns="http://schemas.microsoft.com/sharepoint/v3" xsi:nil="true"/>
-    <MetaInfo xmlns="http://schemas.microsoft.com/sharepoint/v3" xsi:nil="true"/>
-    <Description xmlns="http://schemas.microsoft.com/sharepoint/v3" xsi:nil="true"/>
-  </documentManagement>
-</p:properties>
-</file>
-
-<file path=customXml/item2.xml><?xml version="1.0" encoding="utf-8"?>
 <ct:contentTypeSchema xmlns:ct="http://schemas.microsoft.com/office/2006/metadata/contentType" xmlns:ma="http://schemas.microsoft.com/office/2006/metadata/properties/metaAttributes" ct:_="" ma:_="" ma:contentTypeName="_Docs_" ma:contentTypeID="0x0056BD8EAE6FAF36488DB4D7E32B557BC9" ma:contentTypeVersion="" ma:contentTypeDescription="" ma:contentTypeScope="" ma:versionID="b24a59f726d28f46a69a0a8240ee44ed">
   <xsd:schema xmlns:xsd="http://www.w3.org/2001/XMLSchema" xmlns:p="http://schemas.microsoft.com/office/2006/metadata/properties" xmlns:ns1="http://schemas.microsoft.com/sharepoint/v3" targetNamespace="http://schemas.microsoft.com/office/2006/metadata/properties" ma:root="true" ma:fieldsID="3e5d9eca856144ce6ca1da655f95619c" ns1:_="">
     <xsd:import namespace="http://schemas.microsoft.com/sharepoint/v3"/>
@@ -7986,20 +8018,26 @@
 </ct:contentTypeSchema>
 </file>
 
+<file path=customXml/item2.xml><?xml version="1.0" encoding="utf-8"?>
+<p:properties xmlns:p="http://schemas.microsoft.com/office/2006/metadata/properties" xmlns:xsi="http://www.w3.org/2001/XMLSchema-instance">
+  <documentManagement>
+    <ContentTypeId xmlns="http://schemas.microsoft.com/sharepoint/v3">0x0056BD8EAE6FAF36488DB4D7E32B557BC9</ContentTypeId>
+    <_SourceUrl xmlns="http://schemas.microsoft.com/sharepoint/v3" xsi:nil="true"/>
+    <AutoVersionDisabled xmlns="http://schemas.microsoft.com/sharepoint/v3">false</AutoVersionDisabled>
+    <ItemType xmlns="http://schemas.microsoft.com/sharepoint/v3">1</ItemType>
+    <Order xmlns="http://schemas.microsoft.com/sharepoint/v3" xsi:nil="true"/>
+    <_SharedFileIndex xmlns="http://schemas.microsoft.com/sharepoint/v3" xsi:nil="true"/>
+    <MetaInfo xmlns="http://schemas.microsoft.com/sharepoint/v3" xsi:nil="true"/>
+    <Description xmlns="http://schemas.microsoft.com/sharepoint/v3" xsi:nil="true"/>
+  </documentManagement>
+</p:properties>
+</file>
+
 <file path=customXml/item3.xml><?xml version="1.0" encoding="utf-8"?>
 <b:Sources xmlns:b="http://schemas.openxmlformats.org/officeDocument/2006/bibliography" xmlns="http://schemas.openxmlformats.org/officeDocument/2006/bibliography" SelectedStyle="\APA.XSL" StyleName="APA"/>
 </file>
 
 <file path=customXml/itemProps1.xml><?xml version="1.0" encoding="utf-8"?>
-<ds:datastoreItem xmlns:ds="http://schemas.openxmlformats.org/officeDocument/2006/customXml" ds:itemID="{42C760F5-DE4A-4ED6-8CB0-B54FEE6DCDF2}">
-  <ds:schemaRefs>
-    <ds:schemaRef ds:uri="http://schemas.microsoft.com/office/2006/metadata/properties"/>
-    <ds:schemaRef ds:uri="http://schemas.microsoft.com/sharepoint/v3"/>
-  </ds:schemaRefs>
-</ds:datastoreItem>
-</file>
-
-<file path=customXml/itemProps2.xml><?xml version="1.0" encoding="utf-8"?>
 <ds:datastoreItem xmlns:ds="http://schemas.openxmlformats.org/officeDocument/2006/customXml" ds:itemID="{C12AA6FC-2577-4BCB-865C-6D2F38D89CB3}">
   <ds:schemaRefs>
     <ds:schemaRef ds:uri="http://schemas.microsoft.com/office/2006/metadata/contentType"/>
@@ -8016,8 +8054,17 @@
 </ds:datastoreItem>
 </file>
 
+<file path=customXml/itemProps2.xml><?xml version="1.0" encoding="utf-8"?>
+<ds:datastoreItem xmlns:ds="http://schemas.openxmlformats.org/officeDocument/2006/customXml" ds:itemID="{42C760F5-DE4A-4ED6-8CB0-B54FEE6DCDF2}">
+  <ds:schemaRefs>
+    <ds:schemaRef ds:uri="http://schemas.microsoft.com/office/2006/metadata/properties"/>
+    <ds:schemaRef ds:uri="http://schemas.microsoft.com/sharepoint/v3"/>
+  </ds:schemaRefs>
+</ds:datastoreItem>
+</file>
+
 <file path=customXml/itemProps3.xml><?xml version="1.0" encoding="utf-8"?>
-<ds:datastoreItem xmlns:ds="http://schemas.openxmlformats.org/officeDocument/2006/customXml" ds:itemID="{07AB3AB4-6DDD-4B73-8A5E-3EE9066C2F52}">
+<ds:datastoreItem xmlns:ds="http://schemas.openxmlformats.org/officeDocument/2006/customXml" ds:itemID="{CEAAFC9D-3232-4619-9326-352FA76E4863}">
   <ds:schemaRefs>
     <ds:schemaRef ds:uri="http://schemas.openxmlformats.org/officeDocument/2006/bibliography"/>
   </ds:schemaRefs>

</xml_diff>

<commit_message>
worked on UML component and use case diagrams worked on incorporating the diagrams into the vision document
</commit_message>
<xml_diff>
--- a/portfolio/Vision.docx
+++ b/portfolio/Vision.docx
@@ -41,6 +41,30 @@
           <w:b/>
         </w:rPr>
       </w:pPr>
+    </w:p>
+    <w:p>
+      <w:pPr>
+        <w:jc w:val="center"/>
+        <w:rPr>
+          <w:b/>
+        </w:rPr>
+      </w:pPr>
+    </w:p>
+    <w:p>
+      <w:pPr>
+        <w:jc w:val="center"/>
+        <w:rPr>
+          <w:b/>
+        </w:rPr>
+      </w:pPr>
+    </w:p>
+    <w:p>
+      <w:pPr>
+        <w:jc w:val="center"/>
+        <w:rPr>
+          <w:b/>
+        </w:rPr>
+      </w:pPr>
       <w:r>
         <w:rPr>
           <w:b/>
@@ -51,12 +75,20 @@
     <w:p>
       <w:pPr>
         <w:jc w:val="center"/>
+        <w:rPr>
+          <w:b/>
+        </w:rPr>
       </w:pPr>
     </w:p>
     <w:p>
       <w:pPr>
         <w:jc w:val="center"/>
       </w:pPr>
+    </w:p>
+    <w:p>
+      <w:pPr>
+        <w:jc w:val="center"/>
+      </w:pPr>
       <w:r>
         <w:t xml:space="preserve">For </w:t>
       </w:r>
@@ -79,6 +111,11 @@
       <w:pPr>
         <w:jc w:val="center"/>
       </w:pPr>
+    </w:p>
+    <w:p>
+      <w:pPr>
+        <w:jc w:val="center"/>
+      </w:pPr>
       <w:r>
         <w:t>Version 1.0</w:t>
       </w:r>
@@ -153,12 +190,16 @@
     </w:p>
     <w:p>
       <w:pPr>
+        <w:pStyle w:val="ChangeHistoryTitle"/>
+      </w:pPr>
+    </w:p>
+    <w:p>
+      <w:pPr>
         <w:jc w:val="center"/>
       </w:pPr>
     </w:p>
     <w:p>
       <w:pPr>
-        <w:spacing w:line="240" w:lineRule="auto"/>
         <w:jc w:val="center"/>
       </w:pPr>
       <w:r>
@@ -167,7 +208,6 @@
     </w:p>
     <w:p>
       <w:pPr>
-        <w:spacing w:line="240" w:lineRule="auto"/>
         <w:jc w:val="center"/>
       </w:pPr>
       <w:r>
@@ -176,7 +216,6 @@
     </w:p>
     <w:p>
       <w:pPr>
-        <w:spacing w:line="240" w:lineRule="auto"/>
         <w:jc w:val="center"/>
       </w:pPr>
       <w:r>
@@ -184,10 +223,9 @@
       </w:r>
     </w:p>
     <w:p>
-      <w:pPr>
-        <w:spacing w:line="240" w:lineRule="auto"/>
-        <w:jc w:val="center"/>
-      </w:pPr>
+      <w:r>
+        <w:br w:type="page"/>
+      </w:r>
     </w:p>
     <w:sdt>
       <w:sdtPr>
@@ -211,8 +249,6 @@
         </w:rPr>
       </w:sdtEndPr>
       <w:sdtContent>
-        <w:bookmarkStart w:id="0" w:name="_GoBack" w:displacedByCustomXml="prev"/>
-        <w:bookmarkEnd w:id="0" w:displacedByCustomXml="prev"/>
         <w:p>
           <w:pPr>
             <w:pStyle w:val="TOCHeading"/>
@@ -266,7 +302,7 @@
             </w:rPr>
             <w:fldChar w:fldCharType="separate"/>
           </w:r>
-          <w:hyperlink w:anchor="_Toc302596467" w:history="1">
+          <w:hyperlink w:anchor="_Toc303429664" w:history="1">
             <w:r>
               <w:rPr>
                 <w:rStyle w:val="Hyperlink"/>
@@ -309,7 +345,7 @@
                 <w:noProof/>
                 <w:webHidden/>
               </w:rPr>
-              <w:instrText xml:space="preserve"> PAGEREF _Toc302596467 \h </w:instrText>
+              <w:instrText xml:space="preserve"> PAGEREF _Toc303429664 \h </w:instrText>
             </w:r>
             <w:r>
               <w:rPr>
@@ -354,7 +390,7 @@
               <w:szCs w:val="22"/>
             </w:rPr>
           </w:pPr>
-          <w:hyperlink w:anchor="_Toc302596468" w:history="1">
+          <w:hyperlink w:anchor="_Toc303429665" w:history="1">
             <w:r>
               <w:rPr>
                 <w:rStyle w:val="Hyperlink"/>
@@ -397,7 +433,7 @@
                 <w:noProof/>
                 <w:webHidden/>
               </w:rPr>
-              <w:instrText xml:space="preserve"> PAGEREF _Toc302596468 \h </w:instrText>
+              <w:instrText xml:space="preserve"> PAGEREF _Toc303429665 \h </w:instrText>
             </w:r>
             <w:r>
               <w:rPr>
@@ -442,7 +478,7 @@
               <w:szCs w:val="22"/>
             </w:rPr>
           </w:pPr>
-          <w:hyperlink w:anchor="_Toc302596469" w:history="1">
+          <w:hyperlink w:anchor="_Toc303429666" w:history="1">
             <w:r>
               <w:rPr>
                 <w:rStyle w:val="Hyperlink"/>
@@ -485,7 +521,7 @@
                 <w:noProof/>
                 <w:webHidden/>
               </w:rPr>
-              <w:instrText xml:space="preserve"> PAGEREF _Toc302596469 \h </w:instrText>
+              <w:instrText xml:space="preserve"> PAGEREF _Toc303429666 \h </w:instrText>
             </w:r>
             <w:r>
               <w:rPr>
@@ -530,7 +566,7 @@
               <w:szCs w:val="22"/>
             </w:rPr>
           </w:pPr>
-          <w:hyperlink w:anchor="_Toc302596470" w:history="1">
+          <w:hyperlink w:anchor="_Toc303429667" w:history="1">
             <w:r>
               <w:rPr>
                 <w:rStyle w:val="Hyperlink"/>
@@ -573,7 +609,7 @@
                 <w:noProof/>
                 <w:webHidden/>
               </w:rPr>
-              <w:instrText xml:space="preserve"> PAGEREF _Toc302596470 \h </w:instrText>
+              <w:instrText xml:space="preserve"> PAGEREF _Toc303429667 \h </w:instrText>
             </w:r>
             <w:r>
               <w:rPr>
@@ -618,7 +654,7 @@
               <w:szCs w:val="22"/>
             </w:rPr>
           </w:pPr>
-          <w:hyperlink w:anchor="_Toc302596471" w:history="1">
+          <w:hyperlink w:anchor="_Toc303429668" w:history="1">
             <w:r>
               <w:rPr>
                 <w:rStyle w:val="Hyperlink"/>
@@ -661,7 +697,7 @@
                 <w:noProof/>
                 <w:webHidden/>
               </w:rPr>
-              <w:instrText xml:space="preserve"> PAGEREF _Toc302596471 \h </w:instrText>
+              <w:instrText xml:space="preserve"> PAGEREF _Toc303429668 \h </w:instrText>
             </w:r>
             <w:r>
               <w:rPr>
@@ -706,7 +742,7 @@
               <w:szCs w:val="22"/>
             </w:rPr>
           </w:pPr>
-          <w:hyperlink w:anchor="_Toc302596472" w:history="1">
+          <w:hyperlink w:anchor="_Toc303429669" w:history="1">
             <w:r>
               <w:rPr>
                 <w:rStyle w:val="Hyperlink"/>
@@ -749,7 +785,7 @@
                 <w:noProof/>
                 <w:webHidden/>
               </w:rPr>
-              <w:instrText xml:space="preserve"> PAGEREF _Toc302596472 \h </w:instrText>
+              <w:instrText xml:space="preserve"> PAGEREF _Toc303429669 \h </w:instrText>
             </w:r>
             <w:r>
               <w:rPr>
@@ -794,7 +830,7 @@
               <w:szCs w:val="22"/>
             </w:rPr>
           </w:pPr>
-          <w:hyperlink w:anchor="_Toc302596473" w:history="1">
+          <w:hyperlink w:anchor="_Toc303429670" w:history="1">
             <w:r>
               <w:rPr>
                 <w:rStyle w:val="Hyperlink"/>
@@ -837,7 +873,7 @@
                 <w:noProof/>
                 <w:webHidden/>
               </w:rPr>
-              <w:instrText xml:space="preserve"> PAGEREF _Toc302596473 \h </w:instrText>
+              <w:instrText xml:space="preserve"> PAGEREF _Toc303429670 \h </w:instrText>
             </w:r>
             <w:r>
               <w:rPr>
@@ -882,7 +918,7 @@
               <w:szCs w:val="22"/>
             </w:rPr>
           </w:pPr>
-          <w:hyperlink w:anchor="_Toc302596474" w:history="1">
+          <w:hyperlink w:anchor="_Toc303429671" w:history="1">
             <w:r>
               <w:rPr>
                 <w:rStyle w:val="Hyperlink"/>
@@ -925,7 +961,7 @@
                 <w:noProof/>
                 <w:webHidden/>
               </w:rPr>
-              <w:instrText xml:space="preserve"> PAGEREF _Toc302596474 \h </w:instrText>
+              <w:instrText xml:space="preserve"> PAGEREF _Toc303429671 \h </w:instrText>
             </w:r>
             <w:r>
               <w:rPr>
@@ -970,7 +1006,7 @@
               <w:szCs w:val="22"/>
             </w:rPr>
           </w:pPr>
-          <w:hyperlink w:anchor="_Toc302596475" w:history="1">
+          <w:hyperlink w:anchor="_Toc303429672" w:history="1">
             <w:r>
               <w:rPr>
                 <w:rStyle w:val="Hyperlink"/>
@@ -1013,7 +1049,7 @@
                 <w:noProof/>
                 <w:webHidden/>
               </w:rPr>
-              <w:instrText xml:space="preserve"> PAGEREF _Toc302596475 \h </w:instrText>
+              <w:instrText xml:space="preserve"> PAGEREF _Toc303429672 \h </w:instrText>
             </w:r>
             <w:r>
               <w:rPr>
@@ -1033,7 +1069,7 @@
                 <w:noProof/>
                 <w:webHidden/>
               </w:rPr>
-              <w:t>5</w:t>
+              <w:t>4</w:t>
             </w:r>
             <w:r>
               <w:rPr>
@@ -1058,7 +1094,7 @@
               <w:szCs w:val="22"/>
             </w:rPr>
           </w:pPr>
-          <w:hyperlink w:anchor="_Toc302596476" w:history="1">
+          <w:hyperlink w:anchor="_Toc303429673" w:history="1">
             <w:r>
               <w:rPr>
                 <w:rStyle w:val="Hyperlink"/>
@@ -1101,7 +1137,7 @@
                 <w:noProof/>
                 <w:webHidden/>
               </w:rPr>
-              <w:instrText xml:space="preserve"> PAGEREF _Toc302596476 \h </w:instrText>
+              <w:instrText xml:space="preserve"> PAGEREF _Toc303429673 \h </w:instrText>
             </w:r>
             <w:r>
               <w:rPr>
@@ -1121,7 +1157,7 @@
                 <w:noProof/>
                 <w:webHidden/>
               </w:rPr>
-              <w:t>5</w:t>
+              <w:t>4</w:t>
             </w:r>
             <w:r>
               <w:rPr>
@@ -1146,7 +1182,7 @@
               <w:szCs w:val="22"/>
             </w:rPr>
           </w:pPr>
-          <w:hyperlink w:anchor="_Toc302596477" w:history="1">
+          <w:hyperlink w:anchor="_Toc303429674" w:history="1">
             <w:r>
               <w:rPr>
                 <w:rStyle w:val="Hyperlink"/>
@@ -1189,7 +1225,7 @@
                 <w:noProof/>
                 <w:webHidden/>
               </w:rPr>
-              <w:instrText xml:space="preserve"> PAGEREF _Toc302596477 \h </w:instrText>
+              <w:instrText xml:space="preserve"> PAGEREF _Toc303429674 \h </w:instrText>
             </w:r>
             <w:r>
               <w:rPr>
@@ -1234,7 +1270,7 @@
               <w:szCs w:val="22"/>
             </w:rPr>
           </w:pPr>
-          <w:hyperlink w:anchor="_Toc302596478" w:history="1">
+          <w:hyperlink w:anchor="_Toc303429675" w:history="1">
             <w:r>
               <w:rPr>
                 <w:rStyle w:val="Hyperlink"/>
@@ -1277,7 +1313,7 @@
                 <w:noProof/>
                 <w:webHidden/>
               </w:rPr>
-              <w:instrText xml:space="preserve"> PAGEREF _Toc302596478 \h </w:instrText>
+              <w:instrText xml:space="preserve"> PAGEREF _Toc303429675 \h </w:instrText>
             </w:r>
             <w:r>
               <w:rPr>
@@ -1322,7 +1358,7 @@
               <w:szCs w:val="22"/>
             </w:rPr>
           </w:pPr>
-          <w:hyperlink w:anchor="_Toc302596479" w:history="1">
+          <w:hyperlink w:anchor="_Toc303429676" w:history="1">
             <w:r>
               <w:rPr>
                 <w:rStyle w:val="Hyperlink"/>
@@ -1365,7 +1401,7 @@
                 <w:noProof/>
                 <w:webHidden/>
               </w:rPr>
-              <w:instrText xml:space="preserve"> PAGEREF _Toc302596479 \h </w:instrText>
+              <w:instrText xml:space="preserve"> PAGEREF _Toc303429676 \h </w:instrText>
             </w:r>
             <w:r>
               <w:rPr>
@@ -1410,7 +1446,7 @@
               <w:szCs w:val="22"/>
             </w:rPr>
           </w:pPr>
-          <w:hyperlink w:anchor="_Toc302596480" w:history="1">
+          <w:hyperlink w:anchor="_Toc303429677" w:history="1">
             <w:r>
               <w:rPr>
                 <w:rStyle w:val="Hyperlink"/>
@@ -1453,7 +1489,7 @@
                 <w:noProof/>
                 <w:webHidden/>
               </w:rPr>
-              <w:instrText xml:space="preserve"> PAGEREF _Toc302596480 \h </w:instrText>
+              <w:instrText xml:space="preserve"> PAGEREF _Toc303429677 \h </w:instrText>
             </w:r>
             <w:r>
               <w:rPr>
@@ -1498,7 +1534,7 @@
               <w:szCs w:val="22"/>
             </w:rPr>
           </w:pPr>
-          <w:hyperlink w:anchor="_Toc302596481" w:history="1">
+          <w:hyperlink w:anchor="_Toc303429678" w:history="1">
             <w:r>
               <w:rPr>
                 <w:rStyle w:val="Hyperlink"/>
@@ -1541,7 +1577,7 @@
                 <w:noProof/>
                 <w:webHidden/>
               </w:rPr>
-              <w:instrText xml:space="preserve"> PAGEREF _Toc302596481 \h </w:instrText>
+              <w:instrText xml:space="preserve"> PAGEREF _Toc303429678 \h </w:instrText>
             </w:r>
             <w:r>
               <w:rPr>
@@ -1586,7 +1622,7 @@
               <w:szCs w:val="22"/>
             </w:rPr>
           </w:pPr>
-          <w:hyperlink w:anchor="_Toc302596482" w:history="1">
+          <w:hyperlink w:anchor="_Toc303429679" w:history="1">
             <w:r>
               <w:rPr>
                 <w:rStyle w:val="Hyperlink"/>
@@ -1629,7 +1665,7 @@
                 <w:noProof/>
                 <w:webHidden/>
               </w:rPr>
-              <w:instrText xml:space="preserve"> PAGEREF _Toc302596482 \h </w:instrText>
+              <w:instrText xml:space="preserve"> PAGEREF _Toc303429679 \h </w:instrText>
             </w:r>
             <w:r>
               <w:rPr>
@@ -1674,7 +1710,7 @@
               <w:szCs w:val="22"/>
             </w:rPr>
           </w:pPr>
-          <w:hyperlink w:anchor="_Toc302596483" w:history="1">
+          <w:hyperlink w:anchor="_Toc303429680" w:history="1">
             <w:r>
               <w:rPr>
                 <w:rStyle w:val="Hyperlink"/>
@@ -1717,7 +1753,7 @@
                 <w:noProof/>
                 <w:webHidden/>
               </w:rPr>
-              <w:instrText xml:space="preserve"> PAGEREF _Toc302596483 \h </w:instrText>
+              <w:instrText xml:space="preserve"> PAGEREF _Toc303429680 \h </w:instrText>
             </w:r>
             <w:r>
               <w:rPr>
@@ -1762,7 +1798,7 @@
               <w:szCs w:val="22"/>
             </w:rPr>
           </w:pPr>
-          <w:hyperlink w:anchor="_Toc302596484" w:history="1">
+          <w:hyperlink w:anchor="_Toc303429681" w:history="1">
             <w:r>
               <w:rPr>
                 <w:rStyle w:val="Hyperlink"/>
@@ -1805,7 +1841,7 @@
                 <w:noProof/>
                 <w:webHidden/>
               </w:rPr>
-              <w:instrText xml:space="preserve"> PAGEREF _Toc302596484 \h </w:instrText>
+              <w:instrText xml:space="preserve"> PAGEREF _Toc303429681 \h </w:instrText>
             </w:r>
             <w:r>
               <w:rPr>
@@ -1850,7 +1886,7 @@
               <w:szCs w:val="22"/>
             </w:rPr>
           </w:pPr>
-          <w:hyperlink w:anchor="_Toc302596485" w:history="1">
+          <w:hyperlink w:anchor="_Toc303429682" w:history="1">
             <w:r>
               <w:rPr>
                 <w:rStyle w:val="Hyperlink"/>
@@ -1893,7 +1929,7 @@
                 <w:noProof/>
                 <w:webHidden/>
               </w:rPr>
-              <w:instrText xml:space="preserve"> PAGEREF _Toc302596485 \h </w:instrText>
+              <w:instrText xml:space="preserve"> PAGEREF _Toc303429682 \h </w:instrText>
             </w:r>
             <w:r>
               <w:rPr>
@@ -1938,7 +1974,7 @@
               <w:szCs w:val="22"/>
             </w:rPr>
           </w:pPr>
-          <w:hyperlink w:anchor="_Toc302596486" w:history="1">
+          <w:hyperlink w:anchor="_Toc303429683" w:history="1">
             <w:r>
               <w:rPr>
                 <w:rStyle w:val="Hyperlink"/>
@@ -1981,7 +2017,7 @@
                 <w:noProof/>
                 <w:webHidden/>
               </w:rPr>
-              <w:instrText xml:space="preserve"> PAGEREF _Toc302596486 \h </w:instrText>
+              <w:instrText xml:space="preserve"> PAGEREF _Toc303429683 \h </w:instrText>
             </w:r>
             <w:r>
               <w:rPr>
@@ -2026,7 +2062,7 @@
               <w:szCs w:val="22"/>
             </w:rPr>
           </w:pPr>
-          <w:hyperlink w:anchor="_Toc302596487" w:history="1">
+          <w:hyperlink w:anchor="_Toc303429684" w:history="1">
             <w:r>
               <w:rPr>
                 <w:rStyle w:val="Hyperlink"/>
@@ -2069,7 +2105,7 @@
                 <w:noProof/>
                 <w:webHidden/>
               </w:rPr>
-              <w:instrText xml:space="preserve"> PAGEREF _Toc302596487 \h </w:instrText>
+              <w:instrText xml:space="preserve"> PAGEREF _Toc303429684 \h </w:instrText>
             </w:r>
             <w:r>
               <w:rPr>
@@ -2114,7 +2150,7 @@
               <w:szCs w:val="22"/>
             </w:rPr>
           </w:pPr>
-          <w:hyperlink w:anchor="_Toc302596488" w:history="1">
+          <w:hyperlink w:anchor="_Toc303429685" w:history="1">
             <w:r>
               <w:rPr>
                 <w:rStyle w:val="Hyperlink"/>
@@ -2157,7 +2193,7 @@
                 <w:noProof/>
                 <w:webHidden/>
               </w:rPr>
-              <w:instrText xml:space="preserve"> PAGEREF _Toc302596488 \h </w:instrText>
+              <w:instrText xml:space="preserve"> PAGEREF _Toc303429685 \h </w:instrText>
             </w:r>
             <w:r>
               <w:rPr>
@@ -2202,7 +2238,7 @@
               <w:szCs w:val="22"/>
             </w:rPr>
           </w:pPr>
-          <w:hyperlink w:anchor="_Toc302596489" w:history="1">
+          <w:hyperlink w:anchor="_Toc303429686" w:history="1">
             <w:r>
               <w:rPr>
                 <w:rStyle w:val="Hyperlink"/>
@@ -2245,7 +2281,7 @@
                 <w:noProof/>
                 <w:webHidden/>
               </w:rPr>
-              <w:instrText xml:space="preserve"> PAGEREF _Toc302596489 \h </w:instrText>
+              <w:instrText xml:space="preserve"> PAGEREF _Toc303429686 \h </w:instrText>
             </w:r>
             <w:r>
               <w:rPr>
@@ -2290,7 +2326,7 @@
               <w:szCs w:val="22"/>
             </w:rPr>
           </w:pPr>
-          <w:hyperlink w:anchor="_Toc302596490" w:history="1">
+          <w:hyperlink w:anchor="_Toc303429687" w:history="1">
             <w:r>
               <w:rPr>
                 <w:rStyle w:val="Hyperlink"/>
@@ -2333,7 +2369,7 @@
                 <w:noProof/>
                 <w:webHidden/>
               </w:rPr>
-              <w:instrText xml:space="preserve"> PAGEREF _Toc302596490 \h </w:instrText>
+              <w:instrText xml:space="preserve"> PAGEREF _Toc303429687 \h </w:instrText>
             </w:r>
             <w:r>
               <w:rPr>
@@ -2378,7 +2414,7 @@
               <w:szCs w:val="22"/>
             </w:rPr>
           </w:pPr>
-          <w:hyperlink w:anchor="_Toc302596491" w:history="1">
+          <w:hyperlink w:anchor="_Toc303429688" w:history="1">
             <w:r>
               <w:rPr>
                 <w:rStyle w:val="Hyperlink"/>
@@ -2421,7 +2457,7 @@
                 <w:noProof/>
                 <w:webHidden/>
               </w:rPr>
-              <w:instrText xml:space="preserve"> PAGEREF _Toc302596491 \h </w:instrText>
+              <w:instrText xml:space="preserve"> PAGEREF _Toc303429688 \h </w:instrText>
             </w:r>
             <w:r>
               <w:rPr>
@@ -2466,7 +2502,7 @@
               <w:szCs w:val="22"/>
             </w:rPr>
           </w:pPr>
-          <w:hyperlink w:anchor="_Toc302596492" w:history="1">
+          <w:hyperlink w:anchor="_Toc303429689" w:history="1">
             <w:r>
               <w:rPr>
                 <w:rStyle w:val="Hyperlink"/>
@@ -2509,7 +2545,7 @@
                 <w:noProof/>
                 <w:webHidden/>
               </w:rPr>
-              <w:instrText xml:space="preserve"> PAGEREF _Toc302596492 \h </w:instrText>
+              <w:instrText xml:space="preserve"> PAGEREF _Toc303429689 \h </w:instrText>
             </w:r>
             <w:r>
               <w:rPr>
@@ -2554,7 +2590,7 @@
               <w:szCs w:val="22"/>
             </w:rPr>
           </w:pPr>
-          <w:hyperlink w:anchor="_Toc302596493" w:history="1">
+          <w:hyperlink w:anchor="_Toc303429690" w:history="1">
             <w:r>
               <w:rPr>
                 <w:rStyle w:val="Hyperlink"/>
@@ -2597,7 +2633,7 @@
                 <w:noProof/>
                 <w:webHidden/>
               </w:rPr>
-              <w:instrText xml:space="preserve"> PAGEREF _Toc302596493 \h </w:instrText>
+              <w:instrText xml:space="preserve"> PAGEREF _Toc303429690 \h </w:instrText>
             </w:r>
             <w:r>
               <w:rPr>
@@ -2642,7 +2678,7 @@
               <w:szCs w:val="22"/>
             </w:rPr>
           </w:pPr>
-          <w:hyperlink w:anchor="_Toc302596494" w:history="1">
+          <w:hyperlink w:anchor="_Toc303429691" w:history="1">
             <w:r>
               <w:rPr>
                 <w:rStyle w:val="Hyperlink"/>
@@ -2685,7 +2721,7 @@
                 <w:noProof/>
                 <w:webHidden/>
               </w:rPr>
-              <w:instrText xml:space="preserve"> PAGEREF _Toc302596494 \h </w:instrText>
+              <w:instrText xml:space="preserve"> PAGEREF _Toc303429691 \h </w:instrText>
             </w:r>
             <w:r>
               <w:rPr>
@@ -2706,6 +2742,974 @@
                 <w:webHidden/>
               </w:rPr>
               <w:t>7</w:t>
+            </w:r>
+            <w:r>
+              <w:rPr>
+                <w:noProof/>
+                <w:webHidden/>
+              </w:rPr>
+              <w:fldChar w:fldCharType="end"/>
+            </w:r>
+          </w:hyperlink>
+        </w:p>
+        <w:p>
+          <w:pPr>
+            <w:pStyle w:val="TOC2"/>
+            <w:tabs>
+              <w:tab w:val="left" w:pos="880"/>
+              <w:tab w:val="right" w:leader="dot" w:pos="9350"/>
+            </w:tabs>
+            <w:rPr>
+              <w:rFonts w:asciiTheme="minorHAnsi" w:eastAsiaTheme="minorEastAsia" w:hAnsiTheme="minorHAnsi" w:cstheme="minorBidi"/>
+              <w:noProof/>
+              <w:sz w:val="22"/>
+              <w:szCs w:val="22"/>
+            </w:rPr>
+          </w:pPr>
+          <w:hyperlink w:anchor="_Toc303429692" w:history="1">
+            <w:r>
+              <w:rPr>
+                <w:rStyle w:val="Hyperlink"/>
+                <w:noProof/>
+              </w:rPr>
+              <w:t>3.1</w:t>
+            </w:r>
+            <w:r>
+              <w:rPr>
+                <w:rFonts w:asciiTheme="minorHAnsi" w:eastAsiaTheme="minorEastAsia" w:hAnsiTheme="minorHAnsi" w:cstheme="minorBidi"/>
+                <w:noProof/>
+                <w:sz w:val="22"/>
+                <w:szCs w:val="22"/>
+              </w:rPr>
+              <w:tab/>
+            </w:r>
+            <w:r>
+              <w:rPr>
+                <w:rStyle w:val="Hyperlink"/>
+                <w:noProof/>
+              </w:rPr>
+              <w:t>Critical Use Cases</w:t>
+            </w:r>
+            <w:r>
+              <w:rPr>
+                <w:noProof/>
+                <w:webHidden/>
+              </w:rPr>
+              <w:tab/>
+            </w:r>
+            <w:r>
+              <w:rPr>
+                <w:noProof/>
+                <w:webHidden/>
+              </w:rPr>
+              <w:fldChar w:fldCharType="begin"/>
+            </w:r>
+            <w:r>
+              <w:rPr>
+                <w:noProof/>
+                <w:webHidden/>
+              </w:rPr>
+              <w:instrText xml:space="preserve"> PAGEREF _Toc303429692 \h </w:instrText>
+            </w:r>
+            <w:r>
+              <w:rPr>
+                <w:noProof/>
+                <w:webHidden/>
+              </w:rPr>
+            </w:r>
+            <w:r>
+              <w:rPr>
+                <w:noProof/>
+                <w:webHidden/>
+              </w:rPr>
+              <w:fldChar w:fldCharType="separate"/>
+            </w:r>
+            <w:r>
+              <w:rPr>
+                <w:noProof/>
+                <w:webHidden/>
+              </w:rPr>
+              <w:t>7</w:t>
+            </w:r>
+            <w:r>
+              <w:rPr>
+                <w:noProof/>
+                <w:webHidden/>
+              </w:rPr>
+              <w:fldChar w:fldCharType="end"/>
+            </w:r>
+          </w:hyperlink>
+        </w:p>
+        <w:p>
+          <w:pPr>
+            <w:pStyle w:val="TOC3"/>
+            <w:tabs>
+              <w:tab w:val="left" w:pos="1320"/>
+              <w:tab w:val="right" w:leader="dot" w:pos="9350"/>
+            </w:tabs>
+            <w:rPr>
+              <w:rFonts w:asciiTheme="minorHAnsi" w:eastAsiaTheme="minorEastAsia" w:hAnsiTheme="minorHAnsi" w:cstheme="minorBidi"/>
+              <w:noProof/>
+              <w:sz w:val="22"/>
+              <w:szCs w:val="22"/>
+            </w:rPr>
+          </w:pPr>
+          <w:hyperlink w:anchor="_Toc303429693" w:history="1">
+            <w:r>
+              <w:rPr>
+                <w:rStyle w:val="Hyperlink"/>
+                <w:noProof/>
+              </w:rPr>
+              <w:t>3.1.1</w:t>
+            </w:r>
+            <w:r>
+              <w:rPr>
+                <w:rFonts w:asciiTheme="minorHAnsi" w:eastAsiaTheme="minorEastAsia" w:hAnsiTheme="minorHAnsi" w:cstheme="minorBidi"/>
+                <w:noProof/>
+                <w:sz w:val="22"/>
+                <w:szCs w:val="22"/>
+              </w:rPr>
+              <w:tab/>
+            </w:r>
+            <w:r>
+              <w:rPr>
+                <w:rStyle w:val="Hyperlink"/>
+                <w:noProof/>
+              </w:rPr>
+              <w:t>Displays Simulation</w:t>
+            </w:r>
+            <w:r>
+              <w:rPr>
+                <w:noProof/>
+                <w:webHidden/>
+              </w:rPr>
+              <w:tab/>
+            </w:r>
+            <w:r>
+              <w:rPr>
+                <w:noProof/>
+                <w:webHidden/>
+              </w:rPr>
+              <w:fldChar w:fldCharType="begin"/>
+            </w:r>
+            <w:r>
+              <w:rPr>
+                <w:noProof/>
+                <w:webHidden/>
+              </w:rPr>
+              <w:instrText xml:space="preserve"> PAGEREF _Toc303429693 \h </w:instrText>
+            </w:r>
+            <w:r>
+              <w:rPr>
+                <w:noProof/>
+                <w:webHidden/>
+              </w:rPr>
+            </w:r>
+            <w:r>
+              <w:rPr>
+                <w:noProof/>
+                <w:webHidden/>
+              </w:rPr>
+              <w:fldChar w:fldCharType="separate"/>
+            </w:r>
+            <w:r>
+              <w:rPr>
+                <w:noProof/>
+                <w:webHidden/>
+              </w:rPr>
+              <w:t>7</w:t>
+            </w:r>
+            <w:r>
+              <w:rPr>
+                <w:noProof/>
+                <w:webHidden/>
+              </w:rPr>
+              <w:fldChar w:fldCharType="end"/>
+            </w:r>
+          </w:hyperlink>
+        </w:p>
+        <w:p>
+          <w:pPr>
+            <w:pStyle w:val="TOC3"/>
+            <w:tabs>
+              <w:tab w:val="left" w:pos="1320"/>
+              <w:tab w:val="right" w:leader="dot" w:pos="9350"/>
+            </w:tabs>
+            <w:rPr>
+              <w:rFonts w:asciiTheme="minorHAnsi" w:eastAsiaTheme="minorEastAsia" w:hAnsiTheme="minorHAnsi" w:cstheme="minorBidi"/>
+              <w:noProof/>
+              <w:sz w:val="22"/>
+              <w:szCs w:val="22"/>
+            </w:rPr>
+          </w:pPr>
+          <w:hyperlink w:anchor="_Toc303429694" w:history="1">
+            <w:r>
+              <w:rPr>
+                <w:rStyle w:val="Hyperlink"/>
+                <w:noProof/>
+              </w:rPr>
+              <w:t>3.1.2</w:t>
+            </w:r>
+            <w:r>
+              <w:rPr>
+                <w:rFonts w:asciiTheme="minorHAnsi" w:eastAsiaTheme="minorEastAsia" w:hAnsiTheme="minorHAnsi" w:cstheme="minorBidi"/>
+                <w:noProof/>
+                <w:sz w:val="22"/>
+                <w:szCs w:val="22"/>
+              </w:rPr>
+              <w:tab/>
+            </w:r>
+            <w:r>
+              <w:rPr>
+                <w:rStyle w:val="Hyperlink"/>
+                <w:noProof/>
+              </w:rPr>
+              <w:t>Provides current simulation state data</w:t>
+            </w:r>
+            <w:r>
+              <w:rPr>
+                <w:noProof/>
+                <w:webHidden/>
+              </w:rPr>
+              <w:tab/>
+            </w:r>
+            <w:r>
+              <w:rPr>
+                <w:noProof/>
+                <w:webHidden/>
+              </w:rPr>
+              <w:fldChar w:fldCharType="begin"/>
+            </w:r>
+            <w:r>
+              <w:rPr>
+                <w:noProof/>
+                <w:webHidden/>
+              </w:rPr>
+              <w:instrText xml:space="preserve"> PAGEREF _Toc303429694 \h </w:instrText>
+            </w:r>
+            <w:r>
+              <w:rPr>
+                <w:noProof/>
+                <w:webHidden/>
+              </w:rPr>
+            </w:r>
+            <w:r>
+              <w:rPr>
+                <w:noProof/>
+                <w:webHidden/>
+              </w:rPr>
+              <w:fldChar w:fldCharType="separate"/>
+            </w:r>
+            <w:r>
+              <w:rPr>
+                <w:noProof/>
+                <w:webHidden/>
+              </w:rPr>
+              <w:t>7</w:t>
+            </w:r>
+            <w:r>
+              <w:rPr>
+                <w:noProof/>
+                <w:webHidden/>
+              </w:rPr>
+              <w:fldChar w:fldCharType="end"/>
+            </w:r>
+          </w:hyperlink>
+        </w:p>
+        <w:p>
+          <w:pPr>
+            <w:pStyle w:val="TOC3"/>
+            <w:tabs>
+              <w:tab w:val="left" w:pos="1320"/>
+              <w:tab w:val="right" w:leader="dot" w:pos="9350"/>
+            </w:tabs>
+            <w:rPr>
+              <w:rFonts w:asciiTheme="minorHAnsi" w:eastAsiaTheme="minorEastAsia" w:hAnsiTheme="minorHAnsi" w:cstheme="minorBidi"/>
+              <w:noProof/>
+              <w:sz w:val="22"/>
+              <w:szCs w:val="22"/>
+            </w:rPr>
+          </w:pPr>
+          <w:hyperlink w:anchor="_Toc303429695" w:history="1">
+            <w:r>
+              <w:rPr>
+                <w:rStyle w:val="Hyperlink"/>
+                <w:noProof/>
+              </w:rPr>
+              <w:t>3.1.3</w:t>
+            </w:r>
+            <w:r>
+              <w:rPr>
+                <w:rFonts w:asciiTheme="minorHAnsi" w:eastAsiaTheme="minorEastAsia" w:hAnsiTheme="minorHAnsi" w:cstheme="minorBidi"/>
+                <w:noProof/>
+                <w:sz w:val="22"/>
+                <w:szCs w:val="22"/>
+              </w:rPr>
+              <w:tab/>
+            </w:r>
+            <w:r>
+              <w:rPr>
+                <w:rStyle w:val="Hyperlink"/>
+                <w:noProof/>
+              </w:rPr>
+              <w:t>Produces individual intersection state data</w:t>
+            </w:r>
+            <w:r>
+              <w:rPr>
+                <w:noProof/>
+                <w:webHidden/>
+              </w:rPr>
+              <w:tab/>
+            </w:r>
+            <w:r>
+              <w:rPr>
+                <w:noProof/>
+                <w:webHidden/>
+              </w:rPr>
+              <w:fldChar w:fldCharType="begin"/>
+            </w:r>
+            <w:r>
+              <w:rPr>
+                <w:noProof/>
+                <w:webHidden/>
+              </w:rPr>
+              <w:instrText xml:space="preserve"> PAGEREF _Toc303429695 \h </w:instrText>
+            </w:r>
+            <w:r>
+              <w:rPr>
+                <w:noProof/>
+                <w:webHidden/>
+              </w:rPr>
+            </w:r>
+            <w:r>
+              <w:rPr>
+                <w:noProof/>
+                <w:webHidden/>
+              </w:rPr>
+              <w:fldChar w:fldCharType="separate"/>
+            </w:r>
+            <w:r>
+              <w:rPr>
+                <w:noProof/>
+                <w:webHidden/>
+              </w:rPr>
+              <w:t>7</w:t>
+            </w:r>
+            <w:r>
+              <w:rPr>
+                <w:noProof/>
+                <w:webHidden/>
+              </w:rPr>
+              <w:fldChar w:fldCharType="end"/>
+            </w:r>
+          </w:hyperlink>
+        </w:p>
+        <w:p>
+          <w:pPr>
+            <w:pStyle w:val="TOC3"/>
+            <w:tabs>
+              <w:tab w:val="left" w:pos="1320"/>
+              <w:tab w:val="right" w:leader="dot" w:pos="9350"/>
+            </w:tabs>
+            <w:rPr>
+              <w:rFonts w:asciiTheme="minorHAnsi" w:eastAsiaTheme="minorEastAsia" w:hAnsiTheme="minorHAnsi" w:cstheme="minorBidi"/>
+              <w:noProof/>
+              <w:sz w:val="22"/>
+              <w:szCs w:val="22"/>
+            </w:rPr>
+          </w:pPr>
+          <w:hyperlink w:anchor="_Toc303429696" w:history="1">
+            <w:r>
+              <w:rPr>
+                <w:rStyle w:val="Hyperlink"/>
+                <w:noProof/>
+              </w:rPr>
+              <w:t>3.1.4</w:t>
+            </w:r>
+            <w:r>
+              <w:rPr>
+                <w:rFonts w:asciiTheme="minorHAnsi" w:eastAsiaTheme="minorEastAsia" w:hAnsiTheme="minorHAnsi" w:cstheme="minorBidi"/>
+                <w:noProof/>
+                <w:sz w:val="22"/>
+                <w:szCs w:val="22"/>
+              </w:rPr>
+              <w:tab/>
+            </w:r>
+            <w:r>
+              <w:rPr>
+                <w:rStyle w:val="Hyperlink"/>
+                <w:noProof/>
+              </w:rPr>
+              <w:t>Executes traffic light signal plan</w:t>
+            </w:r>
+            <w:r>
+              <w:rPr>
+                <w:noProof/>
+                <w:webHidden/>
+              </w:rPr>
+              <w:tab/>
+            </w:r>
+            <w:r>
+              <w:rPr>
+                <w:noProof/>
+                <w:webHidden/>
+              </w:rPr>
+              <w:fldChar w:fldCharType="begin"/>
+            </w:r>
+            <w:r>
+              <w:rPr>
+                <w:noProof/>
+                <w:webHidden/>
+              </w:rPr>
+              <w:instrText xml:space="preserve"> PAGEREF _Toc303429696 \h </w:instrText>
+            </w:r>
+            <w:r>
+              <w:rPr>
+                <w:noProof/>
+                <w:webHidden/>
+              </w:rPr>
+            </w:r>
+            <w:r>
+              <w:rPr>
+                <w:noProof/>
+                <w:webHidden/>
+              </w:rPr>
+              <w:fldChar w:fldCharType="separate"/>
+            </w:r>
+            <w:r>
+              <w:rPr>
+                <w:noProof/>
+                <w:webHidden/>
+              </w:rPr>
+              <w:t>7</w:t>
+            </w:r>
+            <w:r>
+              <w:rPr>
+                <w:noProof/>
+                <w:webHidden/>
+              </w:rPr>
+              <w:fldChar w:fldCharType="end"/>
+            </w:r>
+          </w:hyperlink>
+        </w:p>
+        <w:p>
+          <w:pPr>
+            <w:pStyle w:val="TOC3"/>
+            <w:tabs>
+              <w:tab w:val="left" w:pos="1320"/>
+              <w:tab w:val="right" w:leader="dot" w:pos="9350"/>
+            </w:tabs>
+            <w:rPr>
+              <w:rFonts w:asciiTheme="minorHAnsi" w:eastAsiaTheme="minorEastAsia" w:hAnsiTheme="minorHAnsi" w:cstheme="minorBidi"/>
+              <w:noProof/>
+              <w:sz w:val="22"/>
+              <w:szCs w:val="22"/>
+            </w:rPr>
+          </w:pPr>
+          <w:hyperlink w:anchor="_Toc303429697" w:history="1">
+            <w:r>
+              <w:rPr>
+                <w:rStyle w:val="Hyperlink"/>
+                <w:noProof/>
+              </w:rPr>
+              <w:t>3.1.5</w:t>
+            </w:r>
+            <w:r>
+              <w:rPr>
+                <w:rFonts w:asciiTheme="minorHAnsi" w:eastAsiaTheme="minorEastAsia" w:hAnsiTheme="minorHAnsi" w:cstheme="minorBidi"/>
+                <w:noProof/>
+                <w:sz w:val="22"/>
+                <w:szCs w:val="22"/>
+              </w:rPr>
+              <w:tab/>
+            </w:r>
+            <w:r>
+              <w:rPr>
+                <w:rStyle w:val="Hyperlink"/>
+                <w:noProof/>
+              </w:rPr>
+              <w:t>Information about current intersection status is shared</w:t>
+            </w:r>
+            <w:r>
+              <w:rPr>
+                <w:noProof/>
+                <w:webHidden/>
+              </w:rPr>
+              <w:tab/>
+            </w:r>
+            <w:r>
+              <w:rPr>
+                <w:noProof/>
+                <w:webHidden/>
+              </w:rPr>
+              <w:fldChar w:fldCharType="begin"/>
+            </w:r>
+            <w:r>
+              <w:rPr>
+                <w:noProof/>
+                <w:webHidden/>
+              </w:rPr>
+              <w:instrText xml:space="preserve"> PAGEREF _Toc303429697 \h </w:instrText>
+            </w:r>
+            <w:r>
+              <w:rPr>
+                <w:noProof/>
+                <w:webHidden/>
+              </w:rPr>
+            </w:r>
+            <w:r>
+              <w:rPr>
+                <w:noProof/>
+                <w:webHidden/>
+              </w:rPr>
+              <w:fldChar w:fldCharType="separate"/>
+            </w:r>
+            <w:r>
+              <w:rPr>
+                <w:noProof/>
+                <w:webHidden/>
+              </w:rPr>
+              <w:t>7</w:t>
+            </w:r>
+            <w:r>
+              <w:rPr>
+                <w:noProof/>
+                <w:webHidden/>
+              </w:rPr>
+              <w:fldChar w:fldCharType="end"/>
+            </w:r>
+          </w:hyperlink>
+        </w:p>
+        <w:p>
+          <w:pPr>
+            <w:pStyle w:val="TOC3"/>
+            <w:tabs>
+              <w:tab w:val="left" w:pos="1320"/>
+              <w:tab w:val="right" w:leader="dot" w:pos="9350"/>
+            </w:tabs>
+            <w:rPr>
+              <w:rFonts w:asciiTheme="minorHAnsi" w:eastAsiaTheme="minorEastAsia" w:hAnsiTheme="minorHAnsi" w:cstheme="minorBidi"/>
+              <w:noProof/>
+              <w:sz w:val="22"/>
+              <w:szCs w:val="22"/>
+            </w:rPr>
+          </w:pPr>
+          <w:hyperlink w:anchor="_Toc303429698" w:history="1">
+            <w:r>
+              <w:rPr>
+                <w:rStyle w:val="Hyperlink"/>
+                <w:noProof/>
+              </w:rPr>
+              <w:t>3.1.6</w:t>
+            </w:r>
+            <w:r>
+              <w:rPr>
+                <w:rFonts w:asciiTheme="minorHAnsi" w:eastAsiaTheme="minorEastAsia" w:hAnsiTheme="minorHAnsi" w:cstheme="minorBidi"/>
+                <w:noProof/>
+                <w:sz w:val="22"/>
+                <w:szCs w:val="22"/>
+              </w:rPr>
+              <w:tab/>
+            </w:r>
+            <w:r>
+              <w:rPr>
+                <w:rStyle w:val="Hyperlink"/>
+                <w:noProof/>
+              </w:rPr>
+              <w:t>Produce data to share with neighboring intersections</w:t>
+            </w:r>
+            <w:r>
+              <w:rPr>
+                <w:noProof/>
+                <w:webHidden/>
+              </w:rPr>
+              <w:tab/>
+            </w:r>
+            <w:r>
+              <w:rPr>
+                <w:noProof/>
+                <w:webHidden/>
+              </w:rPr>
+              <w:fldChar w:fldCharType="begin"/>
+            </w:r>
+            <w:r>
+              <w:rPr>
+                <w:noProof/>
+                <w:webHidden/>
+              </w:rPr>
+              <w:instrText xml:space="preserve"> PAGEREF _Toc303429698 \h </w:instrText>
+            </w:r>
+            <w:r>
+              <w:rPr>
+                <w:noProof/>
+                <w:webHidden/>
+              </w:rPr>
+            </w:r>
+            <w:r>
+              <w:rPr>
+                <w:noProof/>
+                <w:webHidden/>
+              </w:rPr>
+              <w:fldChar w:fldCharType="separate"/>
+            </w:r>
+            <w:r>
+              <w:rPr>
+                <w:noProof/>
+                <w:webHidden/>
+              </w:rPr>
+              <w:t>7</w:t>
+            </w:r>
+            <w:r>
+              <w:rPr>
+                <w:noProof/>
+                <w:webHidden/>
+              </w:rPr>
+              <w:fldChar w:fldCharType="end"/>
+            </w:r>
+          </w:hyperlink>
+        </w:p>
+        <w:p>
+          <w:pPr>
+            <w:pStyle w:val="TOC3"/>
+            <w:tabs>
+              <w:tab w:val="left" w:pos="1320"/>
+              <w:tab w:val="right" w:leader="dot" w:pos="9350"/>
+            </w:tabs>
+            <w:rPr>
+              <w:rFonts w:asciiTheme="minorHAnsi" w:eastAsiaTheme="minorEastAsia" w:hAnsiTheme="minorHAnsi" w:cstheme="minorBidi"/>
+              <w:noProof/>
+              <w:sz w:val="22"/>
+              <w:szCs w:val="22"/>
+            </w:rPr>
+          </w:pPr>
+          <w:hyperlink w:anchor="_Toc303429699" w:history="1">
+            <w:r>
+              <w:rPr>
+                <w:rStyle w:val="Hyperlink"/>
+                <w:noProof/>
+              </w:rPr>
+              <w:t>3.1.7</w:t>
+            </w:r>
+            <w:r>
+              <w:rPr>
+                <w:rFonts w:asciiTheme="minorHAnsi" w:eastAsiaTheme="minorEastAsia" w:hAnsiTheme="minorHAnsi" w:cstheme="minorBidi"/>
+                <w:noProof/>
+                <w:sz w:val="22"/>
+                <w:szCs w:val="22"/>
+              </w:rPr>
+              <w:tab/>
+            </w:r>
+            <w:r>
+              <w:rPr>
+                <w:rStyle w:val="Hyperlink"/>
+                <w:noProof/>
+              </w:rPr>
+              <w:t>Create traffic light signal plan</w:t>
+            </w:r>
+            <w:r>
+              <w:rPr>
+                <w:noProof/>
+                <w:webHidden/>
+              </w:rPr>
+              <w:tab/>
+            </w:r>
+            <w:r>
+              <w:rPr>
+                <w:noProof/>
+                <w:webHidden/>
+              </w:rPr>
+              <w:fldChar w:fldCharType="begin"/>
+            </w:r>
+            <w:r>
+              <w:rPr>
+                <w:noProof/>
+                <w:webHidden/>
+              </w:rPr>
+              <w:instrText xml:space="preserve"> PAGEREF _Toc303429699 \h </w:instrText>
+            </w:r>
+            <w:r>
+              <w:rPr>
+                <w:noProof/>
+                <w:webHidden/>
+              </w:rPr>
+            </w:r>
+            <w:r>
+              <w:rPr>
+                <w:noProof/>
+                <w:webHidden/>
+              </w:rPr>
+              <w:fldChar w:fldCharType="separate"/>
+            </w:r>
+            <w:r>
+              <w:rPr>
+                <w:noProof/>
+                <w:webHidden/>
+              </w:rPr>
+              <w:t>7</w:t>
+            </w:r>
+            <w:r>
+              <w:rPr>
+                <w:noProof/>
+                <w:webHidden/>
+              </w:rPr>
+              <w:fldChar w:fldCharType="end"/>
+            </w:r>
+          </w:hyperlink>
+        </w:p>
+        <w:p>
+          <w:pPr>
+            <w:pStyle w:val="TOC3"/>
+            <w:tabs>
+              <w:tab w:val="left" w:pos="1320"/>
+              <w:tab w:val="right" w:leader="dot" w:pos="9350"/>
+            </w:tabs>
+            <w:rPr>
+              <w:rFonts w:asciiTheme="minorHAnsi" w:eastAsiaTheme="minorEastAsia" w:hAnsiTheme="minorHAnsi" w:cstheme="minorBidi"/>
+              <w:noProof/>
+              <w:sz w:val="22"/>
+              <w:szCs w:val="22"/>
+            </w:rPr>
+          </w:pPr>
+          <w:hyperlink w:anchor="_Toc303429700" w:history="1">
+            <w:r>
+              <w:rPr>
+                <w:rStyle w:val="Hyperlink"/>
+                <w:noProof/>
+              </w:rPr>
+              <w:t>3.1.8</w:t>
+            </w:r>
+            <w:r>
+              <w:rPr>
+                <w:rFonts w:asciiTheme="minorHAnsi" w:eastAsiaTheme="minorEastAsia" w:hAnsiTheme="minorHAnsi" w:cstheme="minorBidi"/>
+                <w:noProof/>
+                <w:sz w:val="22"/>
+                <w:szCs w:val="22"/>
+              </w:rPr>
+              <w:tab/>
+            </w:r>
+            <w:r>
+              <w:rPr>
+                <w:rStyle w:val="Hyperlink"/>
+                <w:noProof/>
+              </w:rPr>
+              <w:t>Verify plan is safe</w:t>
+            </w:r>
+            <w:r>
+              <w:rPr>
+                <w:noProof/>
+                <w:webHidden/>
+              </w:rPr>
+              <w:tab/>
+            </w:r>
+            <w:r>
+              <w:rPr>
+                <w:noProof/>
+                <w:webHidden/>
+              </w:rPr>
+              <w:fldChar w:fldCharType="begin"/>
+            </w:r>
+            <w:r>
+              <w:rPr>
+                <w:noProof/>
+                <w:webHidden/>
+              </w:rPr>
+              <w:instrText xml:space="preserve"> PAGEREF _Toc303429700 \h </w:instrText>
+            </w:r>
+            <w:r>
+              <w:rPr>
+                <w:noProof/>
+                <w:webHidden/>
+              </w:rPr>
+            </w:r>
+            <w:r>
+              <w:rPr>
+                <w:noProof/>
+                <w:webHidden/>
+              </w:rPr>
+              <w:fldChar w:fldCharType="separate"/>
+            </w:r>
+            <w:r>
+              <w:rPr>
+                <w:noProof/>
+                <w:webHidden/>
+              </w:rPr>
+              <w:t>7</w:t>
+            </w:r>
+            <w:r>
+              <w:rPr>
+                <w:noProof/>
+                <w:webHidden/>
+              </w:rPr>
+              <w:fldChar w:fldCharType="end"/>
+            </w:r>
+          </w:hyperlink>
+        </w:p>
+        <w:p>
+          <w:pPr>
+            <w:pStyle w:val="TOC3"/>
+            <w:tabs>
+              <w:tab w:val="left" w:pos="1320"/>
+              <w:tab w:val="right" w:leader="dot" w:pos="9350"/>
+            </w:tabs>
+            <w:rPr>
+              <w:rFonts w:asciiTheme="minorHAnsi" w:eastAsiaTheme="minorEastAsia" w:hAnsiTheme="minorHAnsi" w:cstheme="minorBidi"/>
+              <w:noProof/>
+              <w:sz w:val="22"/>
+              <w:szCs w:val="22"/>
+            </w:rPr>
+          </w:pPr>
+          <w:hyperlink w:anchor="_Toc303429701" w:history="1">
+            <w:r>
+              <w:rPr>
+                <w:rStyle w:val="Hyperlink"/>
+                <w:noProof/>
+              </w:rPr>
+              <w:t>3.1.9</w:t>
+            </w:r>
+            <w:r>
+              <w:rPr>
+                <w:rFonts w:asciiTheme="minorHAnsi" w:eastAsiaTheme="minorEastAsia" w:hAnsiTheme="minorHAnsi" w:cstheme="minorBidi"/>
+                <w:noProof/>
+                <w:sz w:val="22"/>
+                <w:szCs w:val="22"/>
+              </w:rPr>
+              <w:tab/>
+            </w:r>
+            <w:r>
+              <w:rPr>
+                <w:rStyle w:val="Hyperlink"/>
+                <w:noProof/>
+              </w:rPr>
+              <w:t>Submit plan to be executed</w:t>
+            </w:r>
+            <w:r>
+              <w:rPr>
+                <w:noProof/>
+                <w:webHidden/>
+              </w:rPr>
+              <w:tab/>
+            </w:r>
+            <w:r>
+              <w:rPr>
+                <w:noProof/>
+                <w:webHidden/>
+              </w:rPr>
+              <w:fldChar w:fldCharType="begin"/>
+            </w:r>
+            <w:r>
+              <w:rPr>
+                <w:noProof/>
+                <w:webHidden/>
+              </w:rPr>
+              <w:instrText xml:space="preserve"> PAGEREF _Toc303429701 \h </w:instrText>
+            </w:r>
+            <w:r>
+              <w:rPr>
+                <w:noProof/>
+                <w:webHidden/>
+              </w:rPr>
+            </w:r>
+            <w:r>
+              <w:rPr>
+                <w:noProof/>
+                <w:webHidden/>
+              </w:rPr>
+              <w:fldChar w:fldCharType="separate"/>
+            </w:r>
+            <w:r>
+              <w:rPr>
+                <w:noProof/>
+                <w:webHidden/>
+              </w:rPr>
+              <w:t>7</w:t>
+            </w:r>
+            <w:r>
+              <w:rPr>
+                <w:noProof/>
+                <w:webHidden/>
+              </w:rPr>
+              <w:fldChar w:fldCharType="end"/>
+            </w:r>
+          </w:hyperlink>
+        </w:p>
+        <w:p>
+          <w:pPr>
+            <w:pStyle w:val="TOC2"/>
+            <w:tabs>
+              <w:tab w:val="left" w:pos="880"/>
+              <w:tab w:val="right" w:leader="dot" w:pos="9350"/>
+            </w:tabs>
+            <w:rPr>
+              <w:rFonts w:asciiTheme="minorHAnsi" w:eastAsiaTheme="minorEastAsia" w:hAnsiTheme="minorHAnsi" w:cstheme="minorBidi"/>
+              <w:noProof/>
+              <w:sz w:val="22"/>
+              <w:szCs w:val="22"/>
+            </w:rPr>
+          </w:pPr>
+          <w:hyperlink w:anchor="_Toc303429702" w:history="1">
+            <w:r>
+              <w:rPr>
+                <w:rStyle w:val="Hyperlink"/>
+                <w:noProof/>
+              </w:rPr>
+              <w:t>3.2</w:t>
+            </w:r>
+            <w:r>
+              <w:rPr>
+                <w:rFonts w:asciiTheme="minorHAnsi" w:eastAsiaTheme="minorEastAsia" w:hAnsiTheme="minorHAnsi" w:cstheme="minorBidi"/>
+                <w:noProof/>
+                <w:sz w:val="22"/>
+                <w:szCs w:val="22"/>
+              </w:rPr>
+              <w:tab/>
+            </w:r>
+            <w:r>
+              <w:rPr>
+                <w:rStyle w:val="Hyperlink"/>
+                <w:noProof/>
+              </w:rPr>
+              <w:t>System Activity</w:t>
+            </w:r>
+            <w:r>
+              <w:rPr>
+                <w:noProof/>
+                <w:webHidden/>
+              </w:rPr>
+              <w:tab/>
+            </w:r>
+            <w:r>
+              <w:rPr>
+                <w:noProof/>
+                <w:webHidden/>
+              </w:rPr>
+              <w:fldChar w:fldCharType="begin"/>
+            </w:r>
+            <w:r>
+              <w:rPr>
+                <w:noProof/>
+                <w:webHidden/>
+              </w:rPr>
+              <w:instrText xml:space="preserve"> PAGEREF _Toc303429702 \h </w:instrText>
+            </w:r>
+            <w:r>
+              <w:rPr>
+                <w:noProof/>
+                <w:webHidden/>
+              </w:rPr>
+            </w:r>
+            <w:r>
+              <w:rPr>
+                <w:noProof/>
+                <w:webHidden/>
+              </w:rPr>
+              <w:fldChar w:fldCharType="separate"/>
+            </w:r>
+            <w:r>
+              <w:rPr>
+                <w:noProof/>
+                <w:webHidden/>
+              </w:rPr>
+              <w:t>9</w:t>
             </w:r>
             <w:r>
               <w:rPr>
@@ -2730,7 +3734,7 @@
               <w:szCs w:val="22"/>
             </w:rPr>
           </w:pPr>
-          <w:hyperlink w:anchor="_Toc302596495" w:history="1">
+          <w:hyperlink w:anchor="_Toc303429703" w:history="1">
             <w:r>
               <w:rPr>
                 <w:rStyle w:val="Hyperlink"/>
@@ -2773,7 +3777,7 @@
                 <w:noProof/>
                 <w:webHidden/>
               </w:rPr>
-              <w:instrText xml:space="preserve"> PAGEREF _Toc302596495 \h </w:instrText>
+              <w:instrText xml:space="preserve"> PAGEREF _Toc303429703 \h </w:instrText>
             </w:r>
             <w:r>
               <w:rPr>
@@ -2793,7 +3797,7 @@
                 <w:noProof/>
                 <w:webHidden/>
               </w:rPr>
-              <w:t>8</w:t>
+              <w:t>10</w:t>
             </w:r>
             <w:r>
               <w:rPr>
@@ -2818,7 +3822,7 @@
               <w:szCs w:val="22"/>
             </w:rPr>
           </w:pPr>
-          <w:hyperlink w:anchor="_Toc302596496" w:history="1">
+          <w:hyperlink w:anchor="_Toc303429704" w:history="1">
             <w:r>
               <w:rPr>
                 <w:rStyle w:val="Hyperlink"/>
@@ -2861,7 +3865,7 @@
                 <w:noProof/>
                 <w:webHidden/>
               </w:rPr>
-              <w:instrText xml:space="preserve"> PAGEREF _Toc302596496 \h </w:instrText>
+              <w:instrText xml:space="preserve"> PAGEREF _Toc303429704 \h </w:instrText>
             </w:r>
             <w:r>
               <w:rPr>
@@ -2881,7 +3885,7 @@
                 <w:noProof/>
                 <w:webHidden/>
               </w:rPr>
-              <w:t>8</w:t>
+              <w:t>10</w:t>
             </w:r>
             <w:r>
               <w:rPr>
@@ -2906,7 +3910,7 @@
               <w:szCs w:val="22"/>
             </w:rPr>
           </w:pPr>
-          <w:hyperlink w:anchor="_Toc302596497" w:history="1">
+          <w:hyperlink w:anchor="_Toc303429705" w:history="1">
             <w:r>
               <w:rPr>
                 <w:rStyle w:val="Hyperlink"/>
@@ -2949,7 +3953,7 @@
                 <w:noProof/>
                 <w:webHidden/>
               </w:rPr>
-              <w:instrText xml:space="preserve"> PAGEREF _Toc302596497 \h </w:instrText>
+              <w:instrText xml:space="preserve"> PAGEREF _Toc303429705 \h </w:instrText>
             </w:r>
             <w:r>
               <w:rPr>
@@ -2969,7 +3973,7 @@
                 <w:noProof/>
                 <w:webHidden/>
               </w:rPr>
-              <w:t>8</w:t>
+              <w:t>10</w:t>
             </w:r>
             <w:r>
               <w:rPr>
@@ -2994,7 +3998,7 @@
     </w:sdt>
     <w:p>
       <w:pPr>
-        <w:spacing w:after="200" w:line="240" w:lineRule="auto"/>
+        <w:spacing w:after="200"/>
       </w:pPr>
       <w:r>
         <w:br w:type="page"/>
@@ -3007,79 +4011,78 @@
           <w:ilvl w:val="0"/>
           <w:numId w:val="45"/>
         </w:numPr>
-        <w:spacing w:line="240" w:lineRule="auto"/>
-      </w:pPr>
-      <w:bookmarkStart w:id="1" w:name="_Toc302596467"/>
+      </w:pPr>
+      <w:bookmarkStart w:id="0" w:name="_Toc303429664"/>
       <w:r>
         <w:lastRenderedPageBreak/>
         <w:t>Introduction</w:t>
       </w:r>
+      <w:bookmarkEnd w:id="0"/>
+    </w:p>
+    <w:p>
+      <w:r>
+        <w:t xml:space="preserve">The intent of this project is to create an efficient, scalable, modular Multi-Agent System (MAS) that controls traffic signals given sensor data.  A white paper from the THALES group discusses at a high level the use of genetic algorithms </w:t>
+      </w:r>
+      <w:proofErr w:type="gramStart"/>
+      <w:r>
+        <w:t>with a MAS</w:t>
+      </w:r>
+      <w:proofErr w:type="gramEnd"/>
+      <w:r>
+        <w:t xml:space="preserve"> to improve traffic flow.  That paper also provides a sample road network with traffic flow data that can be used for comparison.</w:t>
+      </w:r>
+    </w:p>
+    <w:p/>
+    <w:p>
+      <w:r>
+        <w:t>The purpose of this project is to show a Multi-Agent System can be used to create a more positive experience for the driver and benefit the environment at the same time.</w:t>
+      </w:r>
+    </w:p>
+    <w:p/>
+    <w:p>
+      <w:r>
+        <w:t xml:space="preserve">Show improvements over a baseline typical timing based network with the following metrics: travel time, loss time (# of stops), fuel consumption, hydrocarbon production.  To show these improvements I will model timing based behavior with a standard SUMO model.  Then I will model </w:t>
+      </w:r>
+      <w:proofErr w:type="gramStart"/>
+      <w:r>
+        <w:t>a simple reactive MAS</w:t>
+      </w:r>
+      <w:proofErr w:type="gramEnd"/>
+      <w:r>
+        <w:t xml:space="preserve">, a more intelligent reactive MAS, a MAS that uses genetic algorithms and finally a MAS that uses mesh network based collaboration.  </w:t>
+      </w:r>
+    </w:p>
+    <w:p>
+      <w:pPr>
+        <w:pStyle w:val="Heading2"/>
+      </w:pPr>
+      <w:bookmarkStart w:id="1" w:name="_Toc303429665"/>
+      <w:r>
+        <w:t>Motivation</w:t>
+      </w:r>
       <w:bookmarkEnd w:id="1"/>
     </w:p>
     <w:p>
-      <w:pPr>
-        <w:spacing w:line="240" w:lineRule="auto"/>
-      </w:pPr>
-      <w:r>
-        <w:t xml:space="preserve">The intent of this project is to create an efficient, scalable, modular Multi-Agent System (MAS) that controls traffic signals given sensor data.  A white paper from the THALES group discusses at a high level the use of genetic algorithms </w:t>
-      </w:r>
-      <w:proofErr w:type="gramStart"/>
-      <w:r>
-        <w:t>with a MAS</w:t>
-      </w:r>
-      <w:proofErr w:type="gramEnd"/>
-      <w:r>
-        <w:t xml:space="preserve"> to improve traffic flow.  That paper also provides a sample road network with traffic flow data that can be used for comparison.</w:t>
-      </w:r>
-    </w:p>
-    <w:p>
-      <w:pPr>
-        <w:spacing w:line="240" w:lineRule="auto"/>
-      </w:pPr>
-    </w:p>
-    <w:p>
-      <w:pPr>
-        <w:spacing w:line="240" w:lineRule="auto"/>
-      </w:pPr>
-      <w:r>
-        <w:t>The purpose of this project is to show a Multi-Agent System can be used to create a more positive experience for the driver and benefit the environment at the same time.</w:t>
-      </w:r>
-    </w:p>
-    <w:p>
-      <w:pPr>
-        <w:spacing w:line="240" w:lineRule="auto"/>
-      </w:pPr>
-    </w:p>
-    <w:p>
-      <w:pPr>
-        <w:spacing w:line="240" w:lineRule="auto"/>
-      </w:pPr>
-      <w:r>
-        <w:t xml:space="preserve">Show improvements over a baseline typical timing based network with the following metrics: travel time, loss time (# of stops), fuel consumption, hydrocarbon production.  To show these improvements I will model timing based behavior with a standard SUMO model.  Then I will model </w:t>
-      </w:r>
-      <w:proofErr w:type="gramStart"/>
-      <w:r>
-        <w:t>a simple reactive MAS</w:t>
-      </w:r>
-      <w:proofErr w:type="gramEnd"/>
-      <w:r>
-        <w:t xml:space="preserve">, a more intelligent reactive MAS, a MAS that uses genetic algorithms and finally a MAS that uses mesh network based collaboration.  </w:t>
-      </w:r>
+      <w:proofErr w:type="spellStart"/>
+      <w:r>
+        <w:t>Adf</w:t>
+      </w:r>
+      <w:proofErr w:type="spellEnd"/>
     </w:p>
     <w:p>
       <w:pPr>
         <w:pStyle w:val="Heading2"/>
       </w:pPr>
-      <w:bookmarkStart w:id="2" w:name="_Toc302596468"/>
-      <w:r>
-        <w:t>Motivation</w:t>
+      <w:bookmarkStart w:id="2" w:name="_Toc303429666"/>
+      <w:r>
+        <w:t>Terms and Definitions</w:t>
       </w:r>
       <w:bookmarkEnd w:id="2"/>
     </w:p>
     <w:p>
       <w:proofErr w:type="spellStart"/>
       <w:r>
-        <w:t>Adf</w:t>
+        <w:t>Asdf</w:t>
       </w:r>
       <w:proofErr w:type="spellEnd"/>
     </w:p>
@@ -3087,100 +4090,63 @@
       <w:pPr>
         <w:pStyle w:val="Heading2"/>
       </w:pPr>
-      <w:bookmarkStart w:id="3" w:name="_Toc302596469"/>
-      <w:r>
-        <w:t>Terms and Definitions</w:t>
+      <w:bookmarkStart w:id="3" w:name="_Toc303429667"/>
+      <w:r>
+        <w:t>References</w:t>
       </w:r>
       <w:bookmarkEnd w:id="3"/>
     </w:p>
     <w:p>
+      <w:r>
+        <w:t>Agent</w:t>
+      </w:r>
+    </w:p>
+    <w:p>
+      <w:r>
+        <w:t>Multi-Agent System</w:t>
+      </w:r>
+    </w:p>
+    <w:p>
+      <w:r>
+        <w:t>SUMO</w:t>
+      </w:r>
+    </w:p>
+    <w:p>
       <w:proofErr w:type="spellStart"/>
       <w:r>
-        <w:t>Asdf</w:t>
+        <w:t>TraCI</w:t>
       </w:r>
       <w:proofErr w:type="spellEnd"/>
     </w:p>
     <w:p>
+      <w:proofErr w:type="spellStart"/>
+      <w:r>
+        <w:t>RabbitMQ</w:t>
+      </w:r>
+      <w:proofErr w:type="spellEnd"/>
+    </w:p>
+    <w:p>
+      <w:proofErr w:type="spellStart"/>
+      <w:r>
+        <w:t>MongoDB</w:t>
+      </w:r>
+      <w:proofErr w:type="spellEnd"/>
+    </w:p>
+    <w:p>
       <w:pPr>
         <w:pStyle w:val="Heading2"/>
       </w:pPr>
-      <w:bookmarkStart w:id="4" w:name="_Toc302596470"/>
-      <w:r>
-        <w:t>References</w:t>
+      <w:bookmarkStart w:id="4" w:name="_Toc303429668"/>
+      <w:r>
+        <w:t>Risks</w:t>
+      </w:r>
+      <w:r>
+        <w:t xml:space="preserve"> (skip from here on)</w:t>
       </w:r>
       <w:bookmarkEnd w:id="4"/>
     </w:p>
     <w:p>
       <w:pPr>
-        <w:spacing w:line="240" w:lineRule="auto"/>
-      </w:pPr>
-      <w:r>
-        <w:t>Agent</w:t>
-      </w:r>
-    </w:p>
-    <w:p>
-      <w:pPr>
-        <w:spacing w:line="240" w:lineRule="auto"/>
-      </w:pPr>
-      <w:r>
-        <w:t>Multi-Agent System</w:t>
-      </w:r>
-    </w:p>
-    <w:p>
-      <w:pPr>
-        <w:spacing w:line="240" w:lineRule="auto"/>
-      </w:pPr>
-      <w:r>
-        <w:t>SUMO</w:t>
-      </w:r>
-    </w:p>
-    <w:p>
-      <w:pPr>
-        <w:spacing w:line="240" w:lineRule="auto"/>
-      </w:pPr>
-      <w:proofErr w:type="spellStart"/>
-      <w:r>
-        <w:t>TraCI</w:t>
-      </w:r>
-      <w:proofErr w:type="spellEnd"/>
-    </w:p>
-    <w:p>
-      <w:pPr>
-        <w:spacing w:line="240" w:lineRule="auto"/>
-      </w:pPr>
-      <w:proofErr w:type="spellStart"/>
-      <w:r>
-        <w:t>RabbitMQ</w:t>
-      </w:r>
-      <w:proofErr w:type="spellEnd"/>
-    </w:p>
-    <w:p>
-      <w:pPr>
-        <w:spacing w:line="240" w:lineRule="auto"/>
-      </w:pPr>
-      <w:proofErr w:type="spellStart"/>
-      <w:r>
-        <w:t>MongoDB</w:t>
-      </w:r>
-      <w:proofErr w:type="spellEnd"/>
-    </w:p>
-    <w:p>
-      <w:pPr>
-        <w:pStyle w:val="Heading2"/>
-        <w:spacing w:line="240" w:lineRule="auto"/>
-      </w:pPr>
-      <w:bookmarkStart w:id="5" w:name="_Toc302596471"/>
-      <w:r>
-        <w:t>Risks</w:t>
-      </w:r>
-      <w:r>
-        <w:t xml:space="preserve"> (skip from here on)</w:t>
-      </w:r>
-      <w:bookmarkEnd w:id="5"/>
-    </w:p>
-    <w:p>
-      <w:pPr>
-        <w:spacing w:line="240" w:lineRule="auto"/>
         <w:rPr>
           <w:i/>
         </w:rPr>
@@ -3195,42 +4161,36 @@
     <w:p>
       <w:pPr>
         <w:pStyle w:val="Heading2"/>
-        <w:spacing w:line="240" w:lineRule="auto"/>
-      </w:pPr>
-      <w:bookmarkStart w:id="6" w:name="_Toc302596472"/>
+      </w:pPr>
+      <w:bookmarkStart w:id="5" w:name="_Toc303429669"/>
       <w:r>
         <w:t>Solution Drawbacks</w:t>
       </w:r>
+      <w:bookmarkEnd w:id="5"/>
+    </w:p>
+    <w:p>
+      <w:r>
+        <w:t xml:space="preserve">The system is heavily reliant on sensors and a communications </w:t>
+      </w:r>
+      <w:r>
+        <w:t>p</w:t>
+      </w:r>
+      <w:r>
+        <w:t>ath between agents.</w:t>
+      </w:r>
+    </w:p>
+    <w:p>
+      <w:pPr>
+        <w:pStyle w:val="Heading2"/>
+      </w:pPr>
+      <w:bookmarkStart w:id="6" w:name="_Toc303429670"/>
+      <w:r>
+        <w:t>Constraints</w:t>
+      </w:r>
       <w:bookmarkEnd w:id="6"/>
     </w:p>
     <w:p>
       <w:pPr>
-        <w:spacing w:line="240" w:lineRule="auto"/>
-      </w:pPr>
-      <w:r>
-        <w:t xml:space="preserve">The system is heavily reliant on sensors and a communications </w:t>
-      </w:r>
-      <w:r>
-        <w:t>p</w:t>
-      </w:r>
-      <w:r>
-        <w:t>ath between agents.</w:t>
-      </w:r>
-    </w:p>
-    <w:p>
-      <w:pPr>
-        <w:pStyle w:val="Heading2"/>
-        <w:spacing w:line="240" w:lineRule="auto"/>
-      </w:pPr>
-      <w:bookmarkStart w:id="7" w:name="_Toc302596473"/>
-      <w:r>
-        <w:t>Constraints</w:t>
-      </w:r>
-      <w:bookmarkEnd w:id="7"/>
-    </w:p>
-    <w:p>
-      <w:pPr>
-        <w:spacing w:line="240" w:lineRule="auto"/>
         <w:rPr>
           <w:i/>
         </w:rPr>
@@ -3245,17 +4205,15 @@
     <w:p>
       <w:pPr>
         <w:pStyle w:val="Heading2"/>
-        <w:spacing w:line="240" w:lineRule="auto"/>
-      </w:pPr>
-      <w:bookmarkStart w:id="8" w:name="_Toc302596474"/>
+      </w:pPr>
+      <w:bookmarkStart w:id="7" w:name="_Toc303429671"/>
       <w:r>
         <w:t>Direction</w:t>
       </w:r>
-      <w:bookmarkEnd w:id="8"/>
-    </w:p>
-    <w:p>
-      <w:pPr>
-        <w:spacing w:line="240" w:lineRule="auto"/>
+      <w:bookmarkEnd w:id="7"/>
+    </w:p>
+    <w:p>
+      <w:pPr>
         <w:rPr>
           <w:i/>
         </w:rPr>
@@ -3270,18 +4228,15 @@
     <w:p>
       <w:pPr>
         <w:pStyle w:val="Heading2"/>
-        <w:spacing w:line="240" w:lineRule="auto"/>
-      </w:pPr>
-      <w:bookmarkStart w:id="9" w:name="_Toc302596475"/>
-      <w:r>
-        <w:lastRenderedPageBreak/>
+      </w:pPr>
+      <w:bookmarkStart w:id="8" w:name="_Toc303429672"/>
+      <w:r>
         <w:t>Main product features</w:t>
       </w:r>
-      <w:bookmarkEnd w:id="9"/>
-    </w:p>
-    <w:p>
-      <w:pPr>
-        <w:spacing w:line="240" w:lineRule="auto"/>
+      <w:bookmarkEnd w:id="8"/>
+    </w:p>
+    <w:p>
+      <w:pPr>
         <w:rPr>
           <w:i/>
         </w:rPr>
@@ -3296,183 +4251,157 @@
     <w:p>
       <w:pPr>
         <w:pStyle w:val="Heading2"/>
-        <w:spacing w:line="240" w:lineRule="auto"/>
-      </w:pPr>
-      <w:bookmarkStart w:id="10" w:name="_Toc302596476"/>
+      </w:pPr>
+      <w:bookmarkStart w:id="9" w:name="_Toc303429673"/>
       <w:r>
         <w:t>Quality attributes</w:t>
       </w:r>
+      <w:bookmarkEnd w:id="9"/>
+    </w:p>
+    <w:p>
+      <w:r>
+        <w:lastRenderedPageBreak/>
+        <w:t>This is the section often known as the “</w:t>
+      </w:r>
+      <w:proofErr w:type="spellStart"/>
+      <w:r>
+        <w:t>ities</w:t>
+      </w:r>
+      <w:proofErr w:type="spellEnd"/>
+      <w:r>
+        <w:t>.”</w:t>
+      </w:r>
+    </w:p>
+    <w:p>
+      <w:pPr>
+        <w:pStyle w:val="Heading3"/>
+      </w:pPr>
+      <w:bookmarkStart w:id="10" w:name="_Toc303429674"/>
+      <w:r>
+        <w:t>Functionality</w:t>
+      </w:r>
       <w:bookmarkEnd w:id="10"/>
     </w:p>
     <w:p>
       <w:pPr>
-        <w:spacing w:line="240" w:lineRule="auto"/>
-      </w:pPr>
-      <w:r>
-        <w:t>This is the section often known as the “</w:t>
-      </w:r>
-      <w:proofErr w:type="spellStart"/>
-      <w:r>
-        <w:t>ities</w:t>
-      </w:r>
-      <w:proofErr w:type="spellEnd"/>
-      <w:r>
-        <w:t>.”</w:t>
-      </w:r>
-    </w:p>
-    <w:p>
-      <w:pPr>
         <w:pStyle w:val="Heading3"/>
-        <w:spacing w:line="240" w:lineRule="auto"/>
-      </w:pPr>
-      <w:bookmarkStart w:id="11" w:name="_Toc302596477"/>
-      <w:r>
-        <w:t>Functionality</w:t>
+      </w:pPr>
+      <w:bookmarkStart w:id="11" w:name="_Toc303429675"/>
+      <w:r>
+        <w:t>Reliability</w:t>
       </w:r>
       <w:bookmarkEnd w:id="11"/>
     </w:p>
     <w:p>
       <w:pPr>
         <w:pStyle w:val="Heading3"/>
-        <w:spacing w:line="240" w:lineRule="auto"/>
-      </w:pPr>
-      <w:bookmarkStart w:id="12" w:name="_Toc302596478"/>
-      <w:r>
-        <w:t>Reliability</w:t>
+      </w:pPr>
+      <w:bookmarkStart w:id="12" w:name="_Toc303429676"/>
+      <w:r>
+        <w:t>Understandability</w:t>
       </w:r>
       <w:bookmarkEnd w:id="12"/>
     </w:p>
     <w:p>
       <w:pPr>
         <w:pStyle w:val="Heading3"/>
-        <w:spacing w:line="240" w:lineRule="auto"/>
-      </w:pPr>
-      <w:bookmarkStart w:id="13" w:name="_Toc302596479"/>
-      <w:r>
-        <w:t>Understandability</w:t>
+      </w:pPr>
+      <w:bookmarkStart w:id="13" w:name="_Toc303429677"/>
+      <w:r>
+        <w:t>Usability</w:t>
       </w:r>
       <w:bookmarkEnd w:id="13"/>
     </w:p>
     <w:p>
       <w:pPr>
         <w:pStyle w:val="Heading3"/>
-        <w:spacing w:line="240" w:lineRule="auto"/>
-      </w:pPr>
-      <w:bookmarkStart w:id="14" w:name="_Toc302596480"/>
-      <w:r>
-        <w:t>Usability</w:t>
+      </w:pPr>
+      <w:bookmarkStart w:id="14" w:name="_Toc303429678"/>
+      <w:r>
+        <w:t>Modifiability</w:t>
       </w:r>
       <w:bookmarkEnd w:id="14"/>
     </w:p>
     <w:p>
       <w:pPr>
         <w:pStyle w:val="Heading3"/>
-        <w:spacing w:line="240" w:lineRule="auto"/>
-      </w:pPr>
-      <w:bookmarkStart w:id="15" w:name="_Toc302596481"/>
-      <w:r>
-        <w:t>Modifiability</w:t>
+      </w:pPr>
+      <w:bookmarkStart w:id="15" w:name="_Toc303429679"/>
+      <w:r>
+        <w:t>Testability</w:t>
       </w:r>
       <w:bookmarkEnd w:id="15"/>
     </w:p>
     <w:p>
       <w:pPr>
         <w:pStyle w:val="Heading3"/>
-        <w:spacing w:line="240" w:lineRule="auto"/>
-      </w:pPr>
-      <w:bookmarkStart w:id="16" w:name="_Toc302596482"/>
-      <w:r>
-        <w:t>Testability</w:t>
+      </w:pPr>
+      <w:bookmarkStart w:id="16" w:name="_Toc303429680"/>
+      <w:r>
+        <w:t>Portability</w:t>
       </w:r>
       <w:bookmarkEnd w:id="16"/>
     </w:p>
     <w:p>
+      <w:r>
+        <w:t>Mainstream open source products and tools are used to allow for maximum portability.</w:t>
+      </w:r>
+    </w:p>
+    <w:p>
       <w:pPr>
         <w:pStyle w:val="Heading3"/>
-        <w:spacing w:line="240" w:lineRule="auto"/>
-      </w:pPr>
-      <w:bookmarkStart w:id="17" w:name="_Toc302596483"/>
-      <w:r>
-        <w:t>Portability</w:t>
+      </w:pPr>
+      <w:bookmarkStart w:id="17" w:name="_Toc303429681"/>
+      <w:r>
+        <w:t>Efficiency</w:t>
       </w:r>
       <w:bookmarkEnd w:id="17"/>
     </w:p>
     <w:p>
-      <w:pPr>
-        <w:spacing w:line="240" w:lineRule="auto"/>
-      </w:pPr>
-      <w:r>
-        <w:t>Mainstream open source products and tools are used to allow for maximum portability.</w:t>
+      <w:r>
+        <w:t>The project should strive towards the minimum amount of communication necessary for both intra and inter organization conversations.</w:t>
       </w:r>
     </w:p>
     <w:p>
       <w:pPr>
         <w:pStyle w:val="Heading3"/>
-        <w:spacing w:line="240" w:lineRule="auto"/>
-      </w:pPr>
-      <w:bookmarkStart w:id="18" w:name="_Toc302596484"/>
-      <w:r>
-        <w:t>Efficiency</w:t>
+      </w:pPr>
+      <w:bookmarkStart w:id="18" w:name="_Toc303429682"/>
+      <w:r>
+        <w:t>Flexibility</w:t>
       </w:r>
       <w:bookmarkEnd w:id="18"/>
     </w:p>
     <w:p>
-      <w:pPr>
-        <w:spacing w:line="240" w:lineRule="auto"/>
-      </w:pPr>
-      <w:r>
-        <w:t>The project should strive towards the minimum amount of communication necessary for both intra and inter organization conversations.</w:t>
+      <w:r>
+        <w:t>An agent organization should be configurable to handle many types of intersections.</w:t>
       </w:r>
     </w:p>
     <w:p>
       <w:pPr>
         <w:pStyle w:val="Heading3"/>
-        <w:spacing w:line="240" w:lineRule="auto"/>
-      </w:pPr>
-      <w:bookmarkStart w:id="19" w:name="_Toc302596485"/>
-      <w:r>
-        <w:t>Flexibility</w:t>
+      </w:pPr>
+      <w:bookmarkStart w:id="19" w:name="_Toc303429683"/>
+      <w:r>
+        <w:t>Modularity</w:t>
       </w:r>
       <w:bookmarkEnd w:id="19"/>
     </w:p>
     <w:p>
-      <w:pPr>
-        <w:spacing w:line="240" w:lineRule="auto"/>
-      </w:pPr>
-      <w:r>
-        <w:t>An agent organization should be configurable to handle many types of intersections.</w:t>
+      <w:r>
+        <w:t>Agent organizations should be designed so that they are modular and can be dropped in and configured for a given intersection.</w:t>
       </w:r>
     </w:p>
     <w:p>
       <w:pPr>
         <w:pStyle w:val="Heading3"/>
-        <w:spacing w:line="240" w:lineRule="auto"/>
-      </w:pPr>
-      <w:bookmarkStart w:id="20" w:name="_Toc302596486"/>
-      <w:r>
-        <w:t>Modularity</w:t>
-      </w:r>
-      <w:bookmarkEnd w:id="20"/>
-    </w:p>
-    <w:p>
-      <w:pPr>
-        <w:spacing w:line="240" w:lineRule="auto"/>
-      </w:pPr>
-      <w:r>
-        <w:t>Agent organizations should be designed so that they are modular and can be dropped in and configured for a given intersection.</w:t>
-      </w:r>
-    </w:p>
-    <w:p>
-      <w:pPr>
-        <w:pStyle w:val="Heading3"/>
-        <w:spacing w:line="240" w:lineRule="auto"/>
-      </w:pPr>
-      <w:bookmarkStart w:id="21" w:name="_Toc302596487"/>
-      <w:commentRangeStart w:id="22"/>
+      </w:pPr>
+      <w:bookmarkStart w:id="20" w:name="_Toc303429684"/>
+      <w:commentRangeStart w:id="21"/>
       <w:r>
         <w:t>Scalability</w:t>
       </w:r>
-      <w:commentRangeEnd w:id="22"/>
+      <w:commentRangeEnd w:id="21"/>
       <w:r>
         <w:rPr>
           <w:rStyle w:val="CommentReference"/>
@@ -3480,14 +4409,11 @@
           <w:b w:val="0"/>
           <w:bCs w:val="0"/>
         </w:rPr>
-        <w:commentReference w:id="22"/>
-      </w:r>
-      <w:bookmarkEnd w:id="21"/>
-    </w:p>
-    <w:p>
-      <w:pPr>
-        <w:spacing w:line="240" w:lineRule="auto"/>
-      </w:pPr>
+        <w:commentReference w:id="21"/>
+      </w:r>
+      <w:bookmarkEnd w:id="20"/>
+    </w:p>
+    <w:p>
       <w:r>
         <w:t>The system should be able to work with one or two intersections and be scale free.  That is, it should work in a town with a single intersection as well as a large city with thousands of intersections.</w:t>
       </w:r>
@@ -3495,14 +4421,13 @@
     <w:p>
       <w:pPr>
         <w:pStyle w:val="Heading3"/>
-        <w:spacing w:line="240" w:lineRule="auto"/>
-      </w:pPr>
-      <w:bookmarkStart w:id="23" w:name="_Toc302596488"/>
-      <w:commentRangeStart w:id="24"/>
+      </w:pPr>
+      <w:bookmarkStart w:id="22" w:name="_Toc303429685"/>
+      <w:commentRangeStart w:id="23"/>
       <w:r>
         <w:t>Security</w:t>
       </w:r>
-      <w:commentRangeEnd w:id="24"/>
+      <w:commentRangeEnd w:id="23"/>
       <w:r>
         <w:rPr>
           <w:rStyle w:val="CommentReference"/>
@@ -3510,14 +4435,11 @@
           <w:b w:val="0"/>
           <w:bCs w:val="0"/>
         </w:rPr>
-        <w:commentReference w:id="24"/>
-      </w:r>
-      <w:bookmarkEnd w:id="23"/>
-    </w:p>
-    <w:p>
-      <w:pPr>
-        <w:spacing w:line="240" w:lineRule="auto"/>
-      </w:pPr>
+        <w:commentReference w:id="23"/>
+      </w:r>
+      <w:bookmarkEnd w:id="22"/>
+    </w:p>
+    <w:p>
       <w:r>
         <w:t>Agents should not transmit or receive encrypted data from other agents that are not registered with a central certifying authority.</w:t>
       </w:r>
@@ -3525,36 +4447,30 @@
     <w:p>
       <w:pPr>
         <w:pStyle w:val="Heading3"/>
-        <w:spacing w:line="240" w:lineRule="auto"/>
-      </w:pPr>
-      <w:bookmarkStart w:id="25" w:name="_Toc302596489"/>
+      </w:pPr>
+      <w:bookmarkStart w:id="24" w:name="_Toc303429686"/>
       <w:r>
         <w:t>Safety</w:t>
       </w:r>
+      <w:bookmarkEnd w:id="24"/>
+    </w:p>
+    <w:p>
+      <w:r>
+        <w:t>The local systems should have a safety feature that does not permit scenarios that would lead to collisions between cars.</w:t>
+      </w:r>
+    </w:p>
+    <w:p>
+      <w:pPr>
+        <w:pStyle w:val="Heading2"/>
+      </w:pPr>
+      <w:bookmarkStart w:id="25" w:name="_Toc303429687"/>
+      <w:r>
+        <w:t>External interfaces</w:t>
+      </w:r>
       <w:bookmarkEnd w:id="25"/>
     </w:p>
     <w:p>
       <w:pPr>
-        <w:spacing w:line="240" w:lineRule="auto"/>
-      </w:pPr>
-      <w:r>
-        <w:t>The local systems should have a safety feature that does not permit scenarios that would lead to collisions between cars.</w:t>
-      </w:r>
-    </w:p>
-    <w:p>
-      <w:pPr>
-        <w:pStyle w:val="Heading2"/>
-        <w:spacing w:line="240" w:lineRule="auto"/>
-      </w:pPr>
-      <w:bookmarkStart w:id="26" w:name="_Toc302596490"/>
-      <w:r>
-        <w:t>External interfaces</w:t>
-      </w:r>
-      <w:bookmarkEnd w:id="26"/>
-    </w:p>
-    <w:p>
-      <w:pPr>
-        <w:spacing w:line="240" w:lineRule="auto"/>
         <w:rPr>
           <w:i/>
         </w:rPr>
@@ -3573,9 +4489,6 @@
       </w:r>
     </w:p>
     <w:p>
-      <w:pPr>
-        <w:spacing w:line="240" w:lineRule="auto"/>
-      </w:pPr>
       <w:r>
         <w:t xml:space="preserve">SUMO, </w:t>
       </w:r>
@@ -3620,11 +4533,31 @@
       <w:pPr>
         <w:pStyle w:val="Heading1"/>
       </w:pPr>
-      <w:bookmarkStart w:id="27" w:name="_Toc302596491"/>
+      <w:bookmarkStart w:id="26" w:name="_Toc303429688"/>
       <w:r>
         <w:lastRenderedPageBreak/>
         <w:t>Project Overview</w:t>
       </w:r>
+      <w:bookmarkEnd w:id="26"/>
+    </w:p>
+    <w:p>
+      <w:pPr>
+        <w:spacing w:after="200" w:line="276" w:lineRule="auto"/>
+      </w:pPr>
+      <w:proofErr w:type="spellStart"/>
+      <w:r>
+        <w:t>Asdf</w:t>
+      </w:r>
+      <w:proofErr w:type="spellEnd"/>
+    </w:p>
+    <w:p>
+      <w:pPr>
+        <w:pStyle w:val="Heading2"/>
+      </w:pPr>
+      <w:bookmarkStart w:id="27" w:name="_Toc303429689"/>
+      <w:r>
+        <w:t>Project Goal</w:t>
+      </w:r>
       <w:bookmarkEnd w:id="27"/>
     </w:p>
     <w:p>
@@ -3641,31 +4574,11 @@
       <w:pPr>
         <w:pStyle w:val="Heading2"/>
       </w:pPr>
-      <w:bookmarkStart w:id="28" w:name="_Toc302596492"/>
-      <w:r>
-        <w:t>Project Goal</w:t>
+      <w:bookmarkStart w:id="28" w:name="_Toc303429690"/>
+      <w:r>
+        <w:t>System Context</w:t>
       </w:r>
       <w:bookmarkEnd w:id="28"/>
-    </w:p>
-    <w:p>
-      <w:pPr>
-        <w:spacing w:after="200" w:line="276" w:lineRule="auto"/>
-      </w:pPr>
-      <w:proofErr w:type="spellStart"/>
-      <w:r>
-        <w:t>Asdf</w:t>
-      </w:r>
-      <w:proofErr w:type="spellEnd"/>
-    </w:p>
-    <w:p>
-      <w:pPr>
-        <w:pStyle w:val="Heading2"/>
-      </w:pPr>
-      <w:bookmarkStart w:id="29" w:name="_Toc302596493"/>
-      <w:r>
-        <w:t>System Context</w:t>
-      </w:r>
-      <w:bookmarkEnd w:id="29"/>
     </w:p>
     <w:p>
       <w:pPr>
@@ -3692,34 +4605,30 @@
     <w:p>
       <w:pPr>
         <w:pStyle w:val="Heading1"/>
-        <w:spacing w:line="240" w:lineRule="auto"/>
-      </w:pPr>
-      <w:bookmarkStart w:id="30" w:name="_Toc302596494"/>
+      </w:pPr>
+      <w:bookmarkStart w:id="29" w:name="_Toc303429691"/>
       <w:r>
         <w:lastRenderedPageBreak/>
         <w:t>Project Requirements</w:t>
       </w:r>
-      <w:bookmarkEnd w:id="30"/>
-    </w:p>
-    <w:p>
-      <w:pPr>
-        <w:spacing w:line="240" w:lineRule="auto"/>
-      </w:pPr>
+      <w:bookmarkEnd w:id="29"/>
+    </w:p>
+    <w:p>
       <w:r>
         <w:t>Driving requirements of project</w:t>
       </w:r>
     </w:p>
     <w:p>
-      <w:pPr>
-        <w:spacing w:line="240" w:lineRule="auto"/>
-      </w:pPr>
       <w:r>
         <w:t>Use case diagrams and data flow diagrams</w:t>
       </w:r>
     </w:p>
     <w:p>
       <w:pPr>
-        <w:spacing w:line="240" w:lineRule="auto"/>
+        <w:rPr>
+          <w:rFonts w:ascii="Georgia" w:hAnsi="Georgia"/>
+          <w:color w:val="000000"/>
+        </w:rPr>
       </w:pPr>
       <w:r>
         <w:rPr>
@@ -3731,18 +4640,1045 @@
     </w:p>
     <w:p>
       <w:pPr>
-        <w:keepNext/>
-        <w:spacing w:line="240" w:lineRule="auto"/>
-      </w:pPr>
+        <w:rPr>
+          <w:rFonts w:ascii="Georgia" w:hAnsi="Georgia"/>
+          <w:color w:val="000000"/>
+        </w:rPr>
+      </w:pPr>
+    </w:p>
+    <w:p>
+      <w:pPr>
+        <w:pStyle w:val="Heading2"/>
+      </w:pPr>
+      <w:bookmarkStart w:id="30" w:name="_Toc303429692"/>
+      <w:r>
+        <w:t>Critical Use Cases</w:t>
+      </w:r>
+      <w:bookmarkEnd w:id="30"/>
+    </w:p>
+    <w:p>
+      <w:pPr>
+        <w:pStyle w:val="Heading3"/>
+      </w:pPr>
+      <w:bookmarkStart w:id="31" w:name="_Toc303429693"/>
+      <w:r>
+        <w:t>Displays Simulation</w:t>
+      </w:r>
+      <w:bookmarkEnd w:id="31"/>
+    </w:p>
+    <w:p>
+      <w:r>
+        <w:rPr>
+          <w:b/>
+        </w:rPr>
+        <w:t>Description:</w:t>
+      </w:r>
+      <w:r>
+        <w:t xml:space="preserve"> </w:t>
+      </w:r>
+      <w:proofErr w:type="spellStart"/>
+      <w:r>
+        <w:t>asdf</w:t>
+      </w:r>
+      <w:proofErr w:type="spellEnd"/>
+    </w:p>
+    <w:p>
+      <w:r>
+        <w:rPr>
+          <w:b/>
+        </w:rPr>
+        <w:t>Pre-Conditions:</w:t>
+      </w:r>
+      <w:r>
+        <w:t xml:space="preserve"> </w:t>
+      </w:r>
+      <w:proofErr w:type="spellStart"/>
+      <w:r>
+        <w:t>asdf</w:t>
+      </w:r>
+      <w:proofErr w:type="spellEnd"/>
+    </w:p>
+    <w:p>
+      <w:r>
+        <w:rPr>
+          <w:b/>
+        </w:rPr>
+        <w:t>Details:</w:t>
+      </w:r>
+      <w:r>
+        <w:t xml:space="preserve"> </w:t>
+      </w:r>
+      <w:proofErr w:type="spellStart"/>
+      <w:r>
+        <w:t>asdf</w:t>
+      </w:r>
+      <w:proofErr w:type="spellEnd"/>
+    </w:p>
+    <w:p>
+      <w:r>
+        <w:rPr>
+          <w:b/>
+        </w:rPr>
+        <w:t>Post Conditions:</w:t>
+      </w:r>
+      <w:r>
+        <w:t xml:space="preserve"> </w:t>
+      </w:r>
+      <w:proofErr w:type="spellStart"/>
+      <w:r>
+        <w:t>asdf</w:t>
+      </w:r>
+      <w:proofErr w:type="spellEnd"/>
+    </w:p>
+    <w:p>
+      <w:pPr>
+        <w:rPr>
+          <w:b/>
+        </w:rPr>
+      </w:pPr>
+      <w:r>
+        <w:rPr>
+          <w:b/>
+        </w:rPr>
+        <w:t xml:space="preserve">Specific Requirements: </w:t>
+      </w:r>
+    </w:p>
+    <w:p>
+      <w:pPr>
+        <w:pStyle w:val="Heading3"/>
+      </w:pPr>
+      <w:bookmarkStart w:id="32" w:name="_Toc303429694"/>
+      <w:r>
+        <w:t>Provides current simulation state data</w:t>
+      </w:r>
+      <w:bookmarkEnd w:id="32"/>
+    </w:p>
+    <w:p>
+      <w:bookmarkStart w:id="33" w:name="_Toc303429695"/>
+      <w:r>
+        <w:rPr>
+          <w:b/>
+        </w:rPr>
+        <w:t>Description:</w:t>
+      </w:r>
+      <w:r>
+        <w:t xml:space="preserve"> </w:t>
+      </w:r>
+      <w:proofErr w:type="spellStart"/>
+      <w:r>
+        <w:t>asdf</w:t>
+      </w:r>
+      <w:proofErr w:type="spellEnd"/>
+    </w:p>
+    <w:p>
+      <w:r>
+        <w:rPr>
+          <w:b/>
+        </w:rPr>
+        <w:t>Pre-Conditions:</w:t>
+      </w:r>
+      <w:r>
+        <w:t xml:space="preserve"> </w:t>
+      </w:r>
+      <w:proofErr w:type="spellStart"/>
+      <w:r>
+        <w:t>asdf</w:t>
+      </w:r>
+      <w:proofErr w:type="spellEnd"/>
+    </w:p>
+    <w:p>
+      <w:r>
+        <w:rPr>
+          <w:b/>
+        </w:rPr>
+        <w:t>Details:</w:t>
+      </w:r>
+      <w:r>
+        <w:t xml:space="preserve"> </w:t>
+      </w:r>
+      <w:proofErr w:type="spellStart"/>
+      <w:r>
+        <w:t>asdf</w:t>
+      </w:r>
+      <w:proofErr w:type="spellEnd"/>
+    </w:p>
+    <w:p>
+      <w:r>
+        <w:rPr>
+          <w:b/>
+        </w:rPr>
+        <w:t>Post Conditions:</w:t>
+      </w:r>
+      <w:r>
+        <w:t xml:space="preserve"> </w:t>
+      </w:r>
+      <w:proofErr w:type="spellStart"/>
+      <w:r>
+        <w:t>asdf</w:t>
+      </w:r>
+      <w:proofErr w:type="spellEnd"/>
+    </w:p>
+    <w:p>
+      <w:pPr>
+        <w:rPr>
+          <w:b/>
+        </w:rPr>
+      </w:pPr>
+      <w:r>
+        <w:rPr>
+          <w:b/>
+        </w:rPr>
+        <w:t xml:space="preserve">Specific Requirements: </w:t>
+      </w:r>
+    </w:p>
+    <w:p>
+      <w:pPr>
+        <w:pStyle w:val="Heading3"/>
+      </w:pPr>
+      <w:r>
+        <w:t>Produces individual intersection state data</w:t>
+      </w:r>
+      <w:bookmarkEnd w:id="33"/>
+    </w:p>
+    <w:p>
+      <w:bookmarkStart w:id="34" w:name="_Toc303429696"/>
+      <w:r>
+        <w:rPr>
+          <w:b/>
+        </w:rPr>
+        <w:t>Description:</w:t>
+      </w:r>
+      <w:r>
+        <w:t xml:space="preserve"> </w:t>
+      </w:r>
+      <w:proofErr w:type="spellStart"/>
+      <w:r>
+        <w:t>asdf</w:t>
+      </w:r>
+      <w:proofErr w:type="spellEnd"/>
+    </w:p>
+    <w:p>
+      <w:r>
+        <w:rPr>
+          <w:b/>
+        </w:rPr>
+        <w:t>Pre-Conditions:</w:t>
+      </w:r>
+      <w:r>
+        <w:t xml:space="preserve"> </w:t>
+      </w:r>
+      <w:proofErr w:type="spellStart"/>
+      <w:r>
+        <w:t>asdf</w:t>
+      </w:r>
+      <w:proofErr w:type="spellEnd"/>
+    </w:p>
+    <w:p>
+      <w:r>
+        <w:rPr>
+          <w:b/>
+        </w:rPr>
+        <w:t>Details:</w:t>
+      </w:r>
+      <w:r>
+        <w:t xml:space="preserve"> </w:t>
+      </w:r>
+      <w:proofErr w:type="spellStart"/>
+      <w:r>
+        <w:t>asdf</w:t>
+      </w:r>
+      <w:proofErr w:type="spellEnd"/>
+    </w:p>
+    <w:p>
+      <w:r>
+        <w:rPr>
+          <w:b/>
+        </w:rPr>
+        <w:t>Post Conditions:</w:t>
+      </w:r>
+      <w:r>
+        <w:t xml:space="preserve"> </w:t>
+      </w:r>
+      <w:proofErr w:type="spellStart"/>
+      <w:r>
+        <w:t>asdf</w:t>
+      </w:r>
+      <w:proofErr w:type="spellEnd"/>
+    </w:p>
+    <w:p>
+      <w:pPr>
+        <w:rPr>
+          <w:b/>
+        </w:rPr>
+      </w:pPr>
+      <w:r>
+        <w:rPr>
+          <w:b/>
+        </w:rPr>
+        <w:t xml:space="preserve">Specific Requirements: </w:t>
+      </w:r>
+    </w:p>
+    <w:p>
+      <w:pPr>
+        <w:pStyle w:val="Heading3"/>
+      </w:pPr>
+      <w:r>
+        <w:t>Executes traffic light signal plan</w:t>
+      </w:r>
+      <w:bookmarkEnd w:id="34"/>
+    </w:p>
+    <w:p>
+      <w:bookmarkStart w:id="35" w:name="_Toc303429697"/>
+      <w:r>
+        <w:rPr>
+          <w:b/>
+        </w:rPr>
+        <w:t>Description:</w:t>
+      </w:r>
+      <w:r>
+        <w:t xml:space="preserve"> </w:t>
+      </w:r>
+      <w:proofErr w:type="spellStart"/>
+      <w:r>
+        <w:t>asdf</w:t>
+      </w:r>
+      <w:proofErr w:type="spellEnd"/>
+    </w:p>
+    <w:p>
+      <w:r>
+        <w:rPr>
+          <w:b/>
+        </w:rPr>
+        <w:t>Pre-Conditions:</w:t>
+      </w:r>
+      <w:r>
+        <w:t xml:space="preserve"> </w:t>
+      </w:r>
+      <w:proofErr w:type="spellStart"/>
+      <w:r>
+        <w:t>asdf</w:t>
+      </w:r>
+      <w:proofErr w:type="spellEnd"/>
+    </w:p>
+    <w:p>
+      <w:r>
+        <w:rPr>
+          <w:b/>
+        </w:rPr>
+        <w:t>Details:</w:t>
+      </w:r>
+      <w:r>
+        <w:t xml:space="preserve"> </w:t>
+      </w:r>
+      <w:proofErr w:type="spellStart"/>
+      <w:r>
+        <w:t>asdf</w:t>
+      </w:r>
+      <w:proofErr w:type="spellEnd"/>
+    </w:p>
+    <w:p>
+      <w:r>
+        <w:rPr>
+          <w:b/>
+        </w:rPr>
+        <w:t>Post Conditions:</w:t>
+      </w:r>
+      <w:r>
+        <w:t xml:space="preserve"> </w:t>
+      </w:r>
+      <w:proofErr w:type="spellStart"/>
+      <w:r>
+        <w:t>asdf</w:t>
+      </w:r>
+      <w:proofErr w:type="spellEnd"/>
+    </w:p>
+    <w:p>
+      <w:pPr>
+        <w:rPr>
+          <w:b/>
+        </w:rPr>
+      </w:pPr>
+      <w:r>
+        <w:rPr>
+          <w:b/>
+        </w:rPr>
+        <w:t xml:space="preserve">Specific Requirements: </w:t>
+      </w:r>
+    </w:p>
+    <w:p>
+      <w:pPr>
+        <w:pStyle w:val="Heading3"/>
+      </w:pPr>
+      <w:r>
+        <w:t>Information about current intersection status is shared</w:t>
+      </w:r>
+      <w:bookmarkEnd w:id="35"/>
+    </w:p>
+    <w:p>
+      <w:bookmarkStart w:id="36" w:name="_Toc303429698"/>
+      <w:r>
+        <w:rPr>
+          <w:b/>
+        </w:rPr>
+        <w:t>Description:</w:t>
+      </w:r>
+      <w:r>
+        <w:t xml:space="preserve"> </w:t>
+      </w:r>
+      <w:proofErr w:type="spellStart"/>
+      <w:r>
+        <w:t>asdf</w:t>
+      </w:r>
+      <w:proofErr w:type="spellEnd"/>
+    </w:p>
+    <w:p>
+      <w:r>
+        <w:rPr>
+          <w:b/>
+        </w:rPr>
+        <w:t>Pre-Conditions:</w:t>
+      </w:r>
+      <w:r>
+        <w:t xml:space="preserve"> </w:t>
+      </w:r>
+      <w:proofErr w:type="spellStart"/>
+      <w:r>
+        <w:t>asdf</w:t>
+      </w:r>
+      <w:proofErr w:type="spellEnd"/>
+    </w:p>
+    <w:p>
+      <w:r>
+        <w:rPr>
+          <w:b/>
+        </w:rPr>
+        <w:t>Details:</w:t>
+      </w:r>
+      <w:r>
+        <w:t xml:space="preserve"> </w:t>
+      </w:r>
+      <w:proofErr w:type="spellStart"/>
+      <w:r>
+        <w:t>asdf</w:t>
+      </w:r>
+      <w:proofErr w:type="spellEnd"/>
+    </w:p>
+    <w:p>
+      <w:r>
+        <w:rPr>
+          <w:b/>
+        </w:rPr>
+        <w:t>Post Conditions:</w:t>
+      </w:r>
+      <w:r>
+        <w:t xml:space="preserve"> </w:t>
+      </w:r>
+      <w:proofErr w:type="spellStart"/>
+      <w:r>
+        <w:t>asdf</w:t>
+      </w:r>
+      <w:proofErr w:type="spellEnd"/>
+    </w:p>
+    <w:p>
+      <w:pPr>
+        <w:rPr>
+          <w:b/>
+        </w:rPr>
+      </w:pPr>
+      <w:r>
+        <w:rPr>
+          <w:b/>
+        </w:rPr>
+        <w:t xml:space="preserve">Specific Requirements: </w:t>
+      </w:r>
+    </w:p>
+    <w:p>
+      <w:pPr>
+        <w:pStyle w:val="Heading3"/>
+      </w:pPr>
+      <w:r>
+        <w:lastRenderedPageBreak/>
+        <w:t>Produce data to share with neighboring intersections</w:t>
+      </w:r>
+      <w:bookmarkEnd w:id="36"/>
+    </w:p>
+    <w:p>
+      <w:bookmarkStart w:id="37" w:name="_Toc303429699"/>
+      <w:r>
+        <w:rPr>
+          <w:b/>
+        </w:rPr>
+        <w:t>Description:</w:t>
+      </w:r>
+      <w:r>
+        <w:t xml:space="preserve"> </w:t>
+      </w:r>
+      <w:proofErr w:type="spellStart"/>
+      <w:r>
+        <w:t>asdf</w:t>
+      </w:r>
+      <w:proofErr w:type="spellEnd"/>
+    </w:p>
+    <w:p>
+      <w:r>
+        <w:rPr>
+          <w:b/>
+        </w:rPr>
+        <w:t>Pre-Conditions:</w:t>
+      </w:r>
+      <w:r>
+        <w:t xml:space="preserve"> </w:t>
+      </w:r>
+      <w:proofErr w:type="spellStart"/>
+      <w:r>
+        <w:t>asdf</w:t>
+      </w:r>
+      <w:proofErr w:type="spellEnd"/>
+    </w:p>
+    <w:p>
+      <w:r>
+        <w:rPr>
+          <w:b/>
+        </w:rPr>
+        <w:t>Details:</w:t>
+      </w:r>
+      <w:r>
+        <w:t xml:space="preserve"> </w:t>
+      </w:r>
+      <w:proofErr w:type="spellStart"/>
+      <w:r>
+        <w:t>asdf</w:t>
+      </w:r>
+      <w:proofErr w:type="spellEnd"/>
+    </w:p>
+    <w:p>
+      <w:r>
+        <w:rPr>
+          <w:b/>
+        </w:rPr>
+        <w:t>Post Conditions:</w:t>
+      </w:r>
+      <w:r>
+        <w:t xml:space="preserve"> </w:t>
+      </w:r>
+      <w:proofErr w:type="spellStart"/>
+      <w:r>
+        <w:t>asdf</w:t>
+      </w:r>
+      <w:proofErr w:type="spellEnd"/>
+    </w:p>
+    <w:p>
+      <w:pPr>
+        <w:rPr>
+          <w:b/>
+        </w:rPr>
+      </w:pPr>
+      <w:r>
+        <w:rPr>
+          <w:b/>
+        </w:rPr>
+        <w:t xml:space="preserve">Specific Requirements: </w:t>
+      </w:r>
+    </w:p>
+    <w:p>
+      <w:pPr>
+        <w:pStyle w:val="Heading3"/>
+      </w:pPr>
+      <w:r>
+        <w:t>Create traffic light signal plan</w:t>
+      </w:r>
+      <w:bookmarkEnd w:id="37"/>
+    </w:p>
+    <w:p>
+      <w:r>
+        <w:rPr>
+          <w:b/>
+        </w:rPr>
+        <w:t>Description:</w:t>
+      </w:r>
+      <w:r>
+        <w:t xml:space="preserve"> </w:t>
+      </w:r>
+      <w:proofErr w:type="spellStart"/>
+      <w:r>
+        <w:t>asdf</w:t>
+      </w:r>
+      <w:proofErr w:type="spellEnd"/>
+    </w:p>
+    <w:p>
+      <w:r>
+        <w:rPr>
+          <w:b/>
+        </w:rPr>
+        <w:t>Pre-Conditions:</w:t>
+      </w:r>
+      <w:r>
+        <w:t xml:space="preserve"> </w:t>
+      </w:r>
+      <w:proofErr w:type="spellStart"/>
+      <w:r>
+        <w:t>asdf</w:t>
+      </w:r>
+      <w:proofErr w:type="spellEnd"/>
+    </w:p>
+    <w:p>
+      <w:r>
+        <w:rPr>
+          <w:b/>
+        </w:rPr>
+        <w:t>Details:</w:t>
+      </w:r>
+      <w:r>
+        <w:t xml:space="preserve"> </w:t>
+      </w:r>
+      <w:proofErr w:type="spellStart"/>
+      <w:r>
+        <w:t>asdf</w:t>
+      </w:r>
+      <w:proofErr w:type="spellEnd"/>
+    </w:p>
+    <w:p>
+      <w:r>
+        <w:rPr>
+          <w:b/>
+        </w:rPr>
+        <w:t>Post Conditions:</w:t>
+      </w:r>
+      <w:r>
+        <w:t xml:space="preserve"> </w:t>
+      </w:r>
+      <w:proofErr w:type="spellStart"/>
+      <w:r>
+        <w:t>asdf</w:t>
+      </w:r>
+      <w:proofErr w:type="spellEnd"/>
+    </w:p>
+    <w:p>
+      <w:pPr>
+        <w:rPr>
+          <w:b/>
+        </w:rPr>
+      </w:pPr>
+      <w:r>
+        <w:rPr>
+          <w:b/>
+        </w:rPr>
+        <w:t xml:space="preserve">Specific Requirements: </w:t>
+      </w:r>
+    </w:p>
+    <w:p>
+      <w:pPr>
+        <w:pStyle w:val="Heading4"/>
+      </w:pPr>
+      <w:r>
+        <w:t>Incorporate data that was shared into planning</w:t>
+      </w:r>
+    </w:p>
+    <w:p>
+      <w:bookmarkStart w:id="38" w:name="_Toc303429700"/>
+      <w:r>
+        <w:rPr>
+          <w:b/>
+        </w:rPr>
+        <w:t>Description:</w:t>
+      </w:r>
+      <w:r>
+        <w:t xml:space="preserve"> </w:t>
+      </w:r>
+      <w:proofErr w:type="spellStart"/>
+      <w:r>
+        <w:t>asdf</w:t>
+      </w:r>
+      <w:proofErr w:type="spellEnd"/>
+    </w:p>
+    <w:p>
+      <w:r>
+        <w:rPr>
+          <w:b/>
+        </w:rPr>
+        <w:t>Pre-Conditions:</w:t>
+      </w:r>
+      <w:r>
+        <w:t xml:space="preserve"> </w:t>
+      </w:r>
+      <w:proofErr w:type="spellStart"/>
+      <w:r>
+        <w:t>asdf</w:t>
+      </w:r>
+      <w:proofErr w:type="spellEnd"/>
+    </w:p>
+    <w:p>
+      <w:r>
+        <w:rPr>
+          <w:b/>
+        </w:rPr>
+        <w:t>Details:</w:t>
+      </w:r>
+      <w:r>
+        <w:t xml:space="preserve"> </w:t>
+      </w:r>
+      <w:proofErr w:type="spellStart"/>
+      <w:r>
+        <w:t>asdf</w:t>
+      </w:r>
+      <w:proofErr w:type="spellEnd"/>
+    </w:p>
+    <w:p>
+      <w:r>
+        <w:rPr>
+          <w:b/>
+        </w:rPr>
+        <w:t>Post Conditions:</w:t>
+      </w:r>
+      <w:r>
+        <w:t xml:space="preserve"> </w:t>
+      </w:r>
+      <w:proofErr w:type="spellStart"/>
+      <w:r>
+        <w:t>asdf</w:t>
+      </w:r>
+      <w:proofErr w:type="spellEnd"/>
+    </w:p>
+    <w:p>
+      <w:pPr>
+        <w:rPr>
+          <w:b/>
+        </w:rPr>
+      </w:pPr>
+      <w:r>
+        <w:rPr>
+          <w:b/>
+        </w:rPr>
+        <w:t xml:space="preserve">Specific Requirements: </w:t>
+      </w:r>
+    </w:p>
+    <w:p>
+      <w:pPr>
+        <w:pStyle w:val="Heading3"/>
+      </w:pPr>
+      <w:r>
+        <w:t>Verify plan is safe</w:t>
+      </w:r>
+      <w:bookmarkEnd w:id="38"/>
+    </w:p>
+    <w:p>
+      <w:bookmarkStart w:id="39" w:name="_Toc303429701"/>
+      <w:r>
+        <w:rPr>
+          <w:b/>
+        </w:rPr>
+        <w:t>Description:</w:t>
+      </w:r>
+      <w:r>
+        <w:t xml:space="preserve"> </w:t>
+      </w:r>
+      <w:proofErr w:type="spellStart"/>
+      <w:r>
+        <w:t>asdf</w:t>
+      </w:r>
+      <w:proofErr w:type="spellEnd"/>
+    </w:p>
+    <w:p>
+      <w:r>
+        <w:rPr>
+          <w:b/>
+        </w:rPr>
+        <w:t>Pre-Conditions:</w:t>
+      </w:r>
+      <w:r>
+        <w:t xml:space="preserve"> </w:t>
+      </w:r>
+      <w:proofErr w:type="spellStart"/>
+      <w:r>
+        <w:t>asdf</w:t>
+      </w:r>
+      <w:proofErr w:type="spellEnd"/>
+    </w:p>
+    <w:p>
+      <w:r>
+        <w:rPr>
+          <w:b/>
+        </w:rPr>
+        <w:t>Details:</w:t>
+      </w:r>
+      <w:r>
+        <w:t xml:space="preserve"> </w:t>
+      </w:r>
+      <w:proofErr w:type="spellStart"/>
+      <w:r>
+        <w:t>asdf</w:t>
+      </w:r>
+      <w:proofErr w:type="spellEnd"/>
+    </w:p>
+    <w:p>
+      <w:r>
+        <w:rPr>
+          <w:b/>
+        </w:rPr>
+        <w:t>Post Conditions:</w:t>
+      </w:r>
+      <w:r>
+        <w:t xml:space="preserve"> </w:t>
+      </w:r>
+      <w:proofErr w:type="spellStart"/>
+      <w:r>
+        <w:t>asdf</w:t>
+      </w:r>
+      <w:proofErr w:type="spellEnd"/>
+    </w:p>
+    <w:p>
+      <w:pPr>
+        <w:rPr>
+          <w:b/>
+        </w:rPr>
+      </w:pPr>
+      <w:r>
+        <w:rPr>
+          <w:b/>
+        </w:rPr>
+        <w:t xml:space="preserve">Specific Requirements: </w:t>
+      </w:r>
+    </w:p>
+    <w:p>
+      <w:pPr>
+        <w:pStyle w:val="Heading3"/>
+      </w:pPr>
+      <w:r>
+        <w:t>Submit plan to be executed</w:t>
+      </w:r>
+      <w:bookmarkEnd w:id="39"/>
+    </w:p>
+    <w:p>
+      <w:r>
+        <w:rPr>
+          <w:b/>
+        </w:rPr>
+        <w:t>Description:</w:t>
+      </w:r>
+      <w:r>
+        <w:t xml:space="preserve"> </w:t>
+      </w:r>
+      <w:proofErr w:type="spellStart"/>
+      <w:r>
+        <w:t>asdf</w:t>
+      </w:r>
+      <w:proofErr w:type="spellEnd"/>
+    </w:p>
+    <w:p>
+      <w:r>
+        <w:rPr>
+          <w:b/>
+        </w:rPr>
+        <w:t>Pre-Conditions:</w:t>
+      </w:r>
+      <w:r>
+        <w:t xml:space="preserve"> </w:t>
+      </w:r>
+      <w:proofErr w:type="spellStart"/>
+      <w:r>
+        <w:t>asdf</w:t>
+      </w:r>
+      <w:proofErr w:type="spellEnd"/>
+    </w:p>
+    <w:p>
+      <w:r>
+        <w:rPr>
+          <w:b/>
+        </w:rPr>
+        <w:t>Details:</w:t>
+      </w:r>
+      <w:r>
+        <w:t xml:space="preserve"> </w:t>
+      </w:r>
+      <w:proofErr w:type="spellStart"/>
+      <w:r>
+        <w:t>asdf</w:t>
+      </w:r>
+      <w:proofErr w:type="spellEnd"/>
+    </w:p>
+    <w:p>
+      <w:r>
+        <w:rPr>
+          <w:b/>
+        </w:rPr>
+        <w:t>Post Conditions:</w:t>
+      </w:r>
+      <w:r>
+        <w:t xml:space="preserve"> </w:t>
+      </w:r>
+      <w:proofErr w:type="spellStart"/>
+      <w:r>
+        <w:t>asdf</w:t>
+      </w:r>
+      <w:proofErr w:type="spellEnd"/>
+    </w:p>
+    <w:p>
+      <w:pPr>
+        <w:rPr>
+          <w:b/>
+        </w:rPr>
+      </w:pPr>
+      <w:r>
+        <w:rPr>
+          <w:b/>
+        </w:rPr>
+        <w:t xml:space="preserve">Specific Requirements: </w:t>
+      </w:r>
+    </w:p>
+    <w:p>
+      <w:pPr>
+        <w:spacing w:after="200" w:line="276" w:lineRule="auto"/>
+      </w:pPr>
+      <w:r>
+        <w:br w:type="page"/>
+      </w:r>
+    </w:p>
+    <w:p>
+      <w:pPr>
+        <w:spacing w:after="200" w:line="276" w:lineRule="auto"/>
+        <w:rPr>
+          <w:rFonts w:eastAsiaTheme="majorEastAsia" w:cstheme="majorBidi"/>
+          <w:b/>
+          <w:bCs/>
+          <w:sz w:val="28"/>
+          <w:szCs w:val="26"/>
+        </w:rPr>
+      </w:pPr>
+    </w:p>
+    <w:p>
+      <w:pPr>
+        <w:rPr>
+          <w:rFonts w:ascii="Georgia" w:hAnsi="Georgia"/>
+          <w:color w:val="000000"/>
+        </w:rPr>
+      </w:pPr>
+      <w:r>
+        <w:rPr>
+          <w:noProof/>
+        </w:rPr>
+        <mc:AlternateContent>
+          <mc:Choice Requires="wps">
+            <w:drawing>
+              <wp:anchor distT="0" distB="0" distL="114300" distR="114300" simplePos="0" relativeHeight="251660288" behindDoc="0" locked="0" layoutInCell="1" allowOverlap="1" wp14:anchorId="43BAAE7A" wp14:editId="6BC457B5">
+                <wp:simplePos x="0" y="0"/>
+                <wp:positionH relativeFrom="column">
+                  <wp:posOffset>-213995</wp:posOffset>
+                </wp:positionH>
+                <wp:positionV relativeFrom="paragraph">
+                  <wp:posOffset>6558047</wp:posOffset>
+                </wp:positionV>
+                <wp:extent cx="6162675" cy="635"/>
+                <wp:effectExtent l="0" t="0" r="9525" b="8255"/>
+                <wp:wrapNone/>
+                <wp:docPr id="5" name="Text Box 5"/>
+                <wp:cNvGraphicFramePr/>
+                <a:graphic xmlns:a="http://schemas.openxmlformats.org/drawingml/2006/main">
+                  <a:graphicData uri="http://schemas.microsoft.com/office/word/2010/wordprocessingShape">
+                    <wps:wsp>
+                      <wps:cNvSpPr txBox="1"/>
+                      <wps:spPr>
+                        <a:xfrm>
+                          <a:off x="0" y="0"/>
+                          <a:ext cx="6162675" cy="635"/>
+                        </a:xfrm>
+                        <a:prstGeom prst="rect">
+                          <a:avLst/>
+                        </a:prstGeom>
+                        <a:solidFill>
+                          <a:prstClr val="white"/>
+                        </a:solidFill>
+                        <a:ln>
+                          <a:noFill/>
+                        </a:ln>
+                        <a:effectLst/>
+                      </wps:spPr>
+                      <wps:txbx>
+                        <w:txbxContent>
+                          <w:p>
+                            <w:pPr>
+                              <w:pStyle w:val="Caption"/>
+                              <w:rPr>
+                                <w:noProof/>
+                                <w:sz w:val="28"/>
+                              </w:rPr>
+                            </w:pPr>
+                            <w:r>
+                              <w:t xml:space="preserve">Figure </w:t>
+                            </w:r>
+                            <w:fldSimple w:instr=" SEQ Figure \* ARABIC ">
+                              <w:r>
+                                <w:rPr>
+                                  <w:noProof/>
+                                </w:rPr>
+                                <w:t>1</w:t>
+                              </w:r>
+                            </w:fldSimple>
+                            <w:r>
+                              <w:t>Critical Use Cases</w:t>
+                            </w:r>
+                          </w:p>
+                        </w:txbxContent>
+                      </wps:txbx>
+                      <wps:bodyPr rot="0" spcFirstLastPara="0" vertOverflow="overflow" horzOverflow="overflow" vert="horz" wrap="square" lIns="0" tIns="0" rIns="0" bIns="0" numCol="1" spcCol="0" rtlCol="0" fromWordArt="0" anchor="t" anchorCtr="0" forceAA="0" compatLnSpc="1">
+                        <a:prstTxWarp prst="textNoShape">
+                          <a:avLst/>
+                        </a:prstTxWarp>
+                        <a:spAutoFit/>
+                      </wps:bodyPr>
+                    </wps:wsp>
+                  </a:graphicData>
+                </a:graphic>
+              </wp:anchor>
+            </w:drawing>
+          </mc:Choice>
+          <mc:Fallback>
+            <w:pict>
+              <v:shapetype id="_x0000_t202" coordsize="21600,21600" o:spt="202" path="m,l,21600r21600,l21600,xe">
+                <v:stroke joinstyle="miter"/>
+                <v:path gradientshapeok="t" o:connecttype="rect"/>
+              </v:shapetype>
+              <v:shape id="Text Box 5" o:spid="_x0000_s1026" type="#_x0000_t202" style="position:absolute;margin-left:-16.85pt;margin-top:516.4pt;width:485.25pt;height:.05pt;z-index:251660288;visibility:visible;mso-wrap-style:square;mso-wrap-distance-left:9pt;mso-wrap-distance-top:0;mso-wrap-distance-right:9pt;mso-wrap-distance-bottom:0;mso-position-horizontal:absolute;mso-position-horizontal-relative:text;mso-position-vertical:absolute;mso-position-vertical-relative:text;v-text-anchor:top" o:gfxdata="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" stroked="f">
+                <v:textbox style="mso-fit-shape-to-text:t" inset="0,0,0,0">
+                  <w:txbxContent>
+                    <w:p>
+                      <w:pPr>
+                        <w:pStyle w:val="Caption"/>
+                        <w:rPr>
+                          <w:noProof/>
+                          <w:sz w:val="28"/>
+                        </w:rPr>
+                      </w:pPr>
+                      <w:r>
+                        <w:t xml:space="preserve">Figure </w:t>
+                      </w:r>
+                      <w:fldSimple w:instr=" SEQ Figure \* ARABIC ">
+                        <w:r>
+                          <w:rPr>
+                            <w:noProof/>
+                          </w:rPr>
+                          <w:t>1</w:t>
+                        </w:r>
+                      </w:fldSimple>
+                      <w:r>
+                        <w:t>Critical Use Cases</w:t>
+                      </w:r>
+                    </w:p>
+                  </w:txbxContent>
+                </v:textbox>
+              </v:shape>
+            </w:pict>
+          </mc:Fallback>
+        </mc:AlternateContent>
+      </w:r>
       <w:r>
         <w:rPr>
           <w:noProof/>
         </w:rPr>
         <w:drawing>
-          <wp:inline distT="0" distB="0" distL="0" distR="0" wp14:anchorId="68EC2D06" wp14:editId="4E1D24FE">
-            <wp:extent cx="3238500" cy="5229225"/>
-            <wp:effectExtent l="0" t="0" r="0" b="9525"/>
-            <wp:docPr id="1" name="Picture 1"/>
+          <wp:inline distT="0" distB="0" distL="0" distR="0" wp14:anchorId="6665AF57" wp14:editId="66048EB8">
+            <wp:extent cx="5943600" cy="6528435"/>
+            <wp:effectExtent l="0" t="0" r="0" b="5715"/>
+            <wp:docPr id="6" name="Picture 6"/>
             <wp:cNvGraphicFramePr>
               <a:graphicFrameLocks xmlns:a="http://schemas.openxmlformats.org/drawingml/2006/main" noChangeAspect="1"/>
             </wp:cNvGraphicFramePr>
@@ -3762,6 +5698,85 @@
                   <pic:spPr>
                     <a:xfrm>
                       <a:off x="0" y="0"/>
+                      <a:ext cx="5943600" cy="6528435"/>
+                    </a:xfrm>
+                    <a:prstGeom prst="rect">
+                      <a:avLst/>
+                    </a:prstGeom>
+                  </pic:spPr>
+                </pic:pic>
+              </a:graphicData>
+            </a:graphic>
+          </wp:inline>
+        </w:drawing>
+      </w:r>
+    </w:p>
+    <w:p>
+      <w:pPr>
+        <w:rPr>
+          <w:rFonts w:ascii="Georgia" w:hAnsi="Georgia"/>
+          <w:color w:val="000000"/>
+        </w:rPr>
+      </w:pPr>
+    </w:p>
+    <w:p>
+      <w:pPr>
+        <w:rPr>
+          <w:rFonts w:eastAsiaTheme="majorEastAsia" w:cstheme="majorBidi"/>
+          <w:b/>
+          <w:bCs/>
+          <w:sz w:val="28"/>
+          <w:szCs w:val="26"/>
+        </w:rPr>
+      </w:pPr>
+      <w:r>
+        <w:br w:type="page"/>
+      </w:r>
+    </w:p>
+    <w:p>
+      <w:pPr>
+        <w:pStyle w:val="Heading2"/>
+      </w:pPr>
+      <w:bookmarkStart w:id="40" w:name="_Toc303429702"/>
+      <w:r>
+        <w:lastRenderedPageBreak/>
+        <w:t>System Activity</w:t>
+      </w:r>
+      <w:bookmarkEnd w:id="40"/>
+    </w:p>
+    <w:p/>
+    <w:p>
+      <w:pPr>
+        <w:keepNext/>
+      </w:pPr>
+      <w:r>
+        <w:rPr>
+          <w:noProof/>
+        </w:rPr>
+        <w:drawing>
+          <wp:inline distT="0" distB="0" distL="0" distR="0" wp14:anchorId="63DEDB5B" wp14:editId="7792309C">
+            <wp:extent cx="3238500" cy="5229225"/>
+            <wp:effectExtent l="0" t="0" r="0" b="9525"/>
+            <wp:docPr id="1" name="Picture 1"/>
+            <wp:cNvGraphicFramePr>
+              <a:graphicFrameLocks xmlns:a="http://schemas.openxmlformats.org/drawingml/2006/main" noChangeAspect="1"/>
+            </wp:cNvGraphicFramePr>
+            <a:graphic xmlns:a="http://schemas.openxmlformats.org/drawingml/2006/main">
+              <a:graphicData uri="http://schemas.openxmlformats.org/drawingml/2006/picture">
+                <pic:pic xmlns:pic="http://schemas.openxmlformats.org/drawingml/2006/picture">
+                  <pic:nvPicPr>
+                    <pic:cNvPr id="0" name=""/>
+                    <pic:cNvPicPr/>
+                  </pic:nvPicPr>
+                  <pic:blipFill>
+                    <a:blip r:embed="rId13"/>
+                    <a:stretch>
+                      <a:fillRect/>
+                    </a:stretch>
+                  </pic:blipFill>
+                  <pic:spPr>
+                    <a:xfrm>
+                      <a:off x="0" y="0"/>
                       <a:ext cx="3238500" cy="5229225"/>
                     </a:xfrm>
                     <a:prstGeom prst="rect">
@@ -3787,7 +5802,7 @@
           <w:rPr>
             <w:noProof/>
           </w:rPr>
-          <w:t>1</w:t>
+          <w:t>2</w:t>
         </w:r>
       </w:fldSimple>
       <w:r>
@@ -3820,61 +5835,78 @@
       <w:pPr>
         <w:pStyle w:val="Heading1"/>
       </w:pPr>
-      <w:bookmarkStart w:id="31" w:name="_Toc302596495"/>
+      <w:bookmarkStart w:id="41" w:name="_Toc303429703"/>
       <w:r>
         <w:lastRenderedPageBreak/>
         <w:t>Assumptions</w:t>
       </w:r>
-      <w:bookmarkEnd w:id="31"/>
-    </w:p>
-    <w:p>
-      <w:proofErr w:type="spellStart"/>
-      <w:r>
-        <w:t>Asdf</w:t>
-      </w:r>
-      <w:proofErr w:type="spellEnd"/>
+      <w:bookmarkEnd w:id="41"/>
+    </w:p>
+    <w:p>
+      <w:r>
+        <w:t>Like has specific version of SUMO and Python, etc.</w:t>
+      </w:r>
     </w:p>
     <w:p>
       <w:pPr>
         <w:pStyle w:val="Heading1"/>
       </w:pPr>
-      <w:bookmarkStart w:id="32" w:name="_Toc302596496"/>
+      <w:bookmarkStart w:id="42" w:name="_Toc303429704"/>
       <w:r>
         <w:t>Constraints</w:t>
       </w:r>
-      <w:bookmarkEnd w:id="32"/>
-    </w:p>
-    <w:p>
-      <w:proofErr w:type="spellStart"/>
-      <w:r>
-        <w:t>Asf</w:t>
-      </w:r>
-      <w:proofErr w:type="spellEnd"/>
+      <w:bookmarkEnd w:id="42"/>
+    </w:p>
+    <w:p>
+      <w:r>
+        <w:t xml:space="preserve">This system will not attempt to model the behavior of individual cars </w:t>
+      </w:r>
+      <w:proofErr w:type="gramStart"/>
+      <w:r>
+        <w:t>nor</w:t>
+      </w:r>
+      <w:proofErr w:type="gramEnd"/>
+      <w:r>
+        <w:t xml:space="preserve"> to visualize system behavior.  Those aspects are left to the simulation engine SUMO.</w:t>
+      </w:r>
     </w:p>
     <w:p>
       <w:pPr>
         <w:pStyle w:val="Heading1"/>
       </w:pPr>
-      <w:bookmarkStart w:id="33" w:name="_Toc302596497"/>
+      <w:bookmarkStart w:id="43" w:name="_Toc303429705"/>
       <w:r>
         <w:t>Environment</w:t>
       </w:r>
-      <w:bookmarkEnd w:id="33"/>
+      <w:bookmarkEnd w:id="43"/>
+    </w:p>
+    <w:p>
+      <w:r>
+        <w:t>Agents written in…</w:t>
+      </w:r>
     </w:p>
     <w:p>
       <w:proofErr w:type="spellStart"/>
       <w:proofErr w:type="gramStart"/>
       <w:r>
-        <w:t>asdf</w:t>
+        <w:t>Dev</w:t>
       </w:r>
       <w:proofErr w:type="spellEnd"/>
+      <w:r>
+        <w:t xml:space="preserve"> environment, etc.</w:t>
+      </w:r>
       <w:proofErr w:type="gramEnd"/>
+      <w:r>
+        <w:t xml:space="preserve">  include separate environment document?</w:t>
+      </w:r>
+      <w:bookmarkStart w:id="44" w:name="_GoBack"/>
+      <w:bookmarkEnd w:id="44"/>
     </w:p>
     <w:sectPr>
-      <w:headerReference w:type="default" r:id="rId13"/>
-      <w:footerReference w:type="default" r:id="rId14"/>
-      <w:headerReference w:type="first" r:id="rId15"/>
-      <w:footerReference w:type="first" r:id="rId16"/>
+      <w:headerReference w:type="default" r:id="rId14"/>
+      <w:footerReference w:type="default" r:id="rId15"/>
+      <w:headerReference w:type="first" r:id="rId16"/>
+      <w:footerReference w:type="first" r:id="rId17"/>
       <w:pgSz w:w="12240" w:h="15840"/>
       <w:pgMar w:top="1440" w:right="1440" w:bottom="1440" w:left="1440" w:header="720" w:footer="720" w:gutter="0"/>
       <w:cols w:space="720"/>
@@ -3886,7 +5918,7 @@
 
 <file path=word/comments.xml><?xml version="1.0" encoding="utf-8"?>
 <w:comments xmlns:wpc="http://schemas.microsoft.com/office/word/2010/wordprocessingCanvas" xmlns:mc="http://schemas.openxmlformats.org/markup-compatibility/2006" xmlns:o="urn:schemas-microsoft-com:office:office" xmlns:r="http://schemas.openxmlformats.org/officeDocument/2006/relationships" xmlns:m="http://schemas.openxmlformats.org/officeDocument/2006/math" xmlns:v="urn:schemas-microsoft-com:vml" xmlns:wp14="http://schemas.microsoft.com/office/word/2010/wordprocessingDrawing" xmlns:wp="http://schemas.openxmlformats.org/drawingml/2006/wordprocessingDrawing" xmlns:w10="urn:schemas-microsoft-com:office:word" xmlns:w="http://schemas.openxmlformats.org/wordprocessingml/2006/main" xmlns:w14="http://schemas.microsoft.com/office/word/2010/wordml" xmlns:wpg="http://schemas.microsoft.com/office/word/2010/wordprocessingGroup" xmlns:wpi="http://schemas.microsoft.com/office/word/2010/wordprocessingInk" xmlns:wne="http://schemas.microsoft.com/office/word/2006/wordml" xmlns:wps="http://schemas.microsoft.com/office/word/2010/wordprocessingShape" mc:Ignorable="w14 wp14">
-  <w:comment w:id="22" w:author="Bryan Nehl" w:date="2011-08-29T12:59:00Z" w:initials="bdn">
+  <w:comment w:id="21" w:author="Bryan Nehl" w:date="2011-08-29T12:59:00Z" w:initials="bdn">
     <w:p>
       <w:pPr>
         <w:pStyle w:val="CommentText"/>
@@ -3902,7 +5934,7 @@
       </w:r>
     </w:p>
   </w:comment>
-  <w:comment w:id="24" w:author="Bryan Nehl" w:date="2011-08-29T12:56:00Z" w:initials="bdn">
+  <w:comment w:id="23" w:author="Bryan Nehl" w:date="2011-08-29T12:56:00Z" w:initials="bdn">
     <w:p>
       <w:pPr>
         <w:pStyle w:val="CommentText"/>
@@ -3925,9 +5957,6 @@
 <w:endnotes xmlns:wpc="http://schemas.microsoft.com/office/word/2010/wordprocessingCanvas" xmlns:mc="http://schemas.openxmlformats.org/markup-compatibility/2006" xmlns:o="urn:schemas-microsoft-com:office:office" xmlns:r="http://schemas.openxmlformats.org/officeDocument/2006/relationships" xmlns:m="http://schemas.openxmlformats.org/officeDocument/2006/math" xmlns:v="urn:schemas-microsoft-com:vml" xmlns:wp14="http://schemas.microsoft.com/office/word/2010/wordprocessingDrawing" xmlns:wp="http://schemas.openxmlformats.org/drawingml/2006/wordprocessingDrawing" xmlns:w10="urn:schemas-microsoft-com:office:word" xmlns:w="http://schemas.openxmlformats.org/wordprocessingml/2006/main" xmlns:w14="http://schemas.microsoft.com/office/word/2010/wordml" xmlns:wpg="http://schemas.microsoft.com/office/word/2010/wordprocessingGroup" xmlns:wpi="http://schemas.microsoft.com/office/word/2010/wordprocessingInk" xmlns:wne="http://schemas.microsoft.com/office/word/2006/wordml" xmlns:wps="http://schemas.microsoft.com/office/word/2010/wordprocessingShape" mc:Ignorable="w14 wp14">
   <w:endnote w:type="separator" w:id="-1">
     <w:p>
-      <w:pPr>
-        <w:spacing w:line="240" w:lineRule="auto"/>
-      </w:pPr>
       <w:r>
         <w:separator/>
       </w:r>
@@ -3935,9 +5964,6 @@
   </w:endnote>
   <w:endnote w:type="continuationSeparator" w:id="0">
     <w:p>
-      <w:pPr>
-        <w:spacing w:line="240" w:lineRule="auto"/>
-      </w:pPr>
       <w:r>
         <w:continuationSeparator/>
       </w:r>
@@ -3956,7 +5982,6 @@
         <w:docPartUnique/>
       </w:docPartObj>
     </w:sdtPr>
-    <w:sdtEndPr/>
     <w:sdtContent>
       <w:sdt>
         <w:sdtPr>
@@ -3966,7 +5991,6 @@
             <w:docPartUnique/>
           </w:docPartObj>
         </w:sdtPr>
-        <w:sdtEndPr/>
         <w:sdtContent>
           <w:p>
             <w:pPr>
@@ -3999,7 +6023,7 @@
                 <w:bCs/>
                 <w:noProof/>
               </w:rPr>
-              <w:t>6</w:t>
+              <w:t>10</w:t>
             </w:r>
             <w:r>
               <w:rPr>
@@ -4033,7 +6057,7 @@
                 <w:bCs/>
                 <w:noProof/>
               </w:rPr>
-              <w:t>8</w:t>
+              <w:t>11</w:t>
             </w:r>
             <w:r>
               <w:rPr>
@@ -4064,7 +6088,6 @@
         <w:docPartUnique/>
       </w:docPartObj>
     </w:sdtPr>
-    <w:sdtEndPr/>
     <w:sdtContent>
       <w:sdt>
         <w:sdtPr>
@@ -4074,7 +6097,6 @@
             <w:docPartUnique/>
           </w:docPartObj>
         </w:sdtPr>
-        <w:sdtEndPr/>
         <w:sdtContent>
           <w:p>
             <w:pPr>
@@ -4166,9 +6188,6 @@
 <w:footnotes xmlns:wpc="http://schemas.microsoft.com/office/word/2010/wordprocessingCanvas" xmlns:mc="http://schemas.openxmlformats.org/markup-compatibility/2006" xmlns:o="urn:schemas-microsoft-com:office:office" xmlns:r="http://schemas.openxmlformats.org/officeDocument/2006/relationships" xmlns:m="http://schemas.openxmlformats.org/officeDocument/2006/math" xmlns:v="urn:schemas-microsoft-com:vml" xmlns:wp14="http://schemas.microsoft.com/office/word/2010/wordprocessingDrawing" xmlns:wp="http://schemas.openxmlformats.org/drawingml/2006/wordprocessingDrawing" xmlns:w10="urn:schemas-microsoft-com:office:word" xmlns:w="http://schemas.openxmlformats.org/wordprocessingml/2006/main" xmlns:w14="http://schemas.microsoft.com/office/word/2010/wordml" xmlns:wpg="http://schemas.microsoft.com/office/word/2010/wordprocessingGroup" xmlns:wpi="http://schemas.microsoft.com/office/word/2010/wordprocessingInk" xmlns:wne="http://schemas.microsoft.com/office/word/2006/wordml" xmlns:wps="http://schemas.microsoft.com/office/word/2010/wordprocessingShape" mc:Ignorable="w14 wp14">
   <w:footnote w:type="separator" w:id="-1">
     <w:p>
-      <w:pPr>
-        <w:spacing w:line="240" w:lineRule="auto"/>
-      </w:pPr>
       <w:r>
         <w:separator/>
       </w:r>
@@ -4176,9 +6195,6 @@
   </w:footnote>
   <w:footnote w:type="continuationSeparator" w:id="0">
     <w:p>
-      <w:pPr>
-        <w:spacing w:line="240" w:lineRule="auto"/>
-      </w:pPr>
       <w:r>
         <w:continuationSeparator/>
       </w:r>
@@ -4239,7 +6255,7 @@
       <w:rPr>
         <w:noProof/>
       </w:rPr>
-      <w:t>2011-08-31 23:24</w:t>
+      <w:t>2011-09-10 14:26</w:t>
     </w:r>
     <w:r>
       <w:fldChar w:fldCharType="end"/>
@@ -9270,11 +11286,7 @@
         <w:lang w:val="en-US" w:eastAsia="en-US" w:bidi="ar-SA"/>
       </w:rPr>
     </w:rPrDefault>
-    <w:pPrDefault>
-      <w:pPr>
-        <w:spacing w:after="200" w:line="276" w:lineRule="auto"/>
-      </w:pPr>
-    </w:pPrDefault>
+    <w:pPrDefault/>
   </w:docDefaults>
   <w:latentStyles w:defLockedState="0" w:defUIPriority="99" w:defSemiHidden="1" w:defUnhideWhenUsed="1" w:defQFormat="0" w:count="267">
     <w:lsdException w:name="Normal" w:semiHidden="0" w:uiPriority="0" w:unhideWhenUsed="0" w:qFormat="1"/>
@@ -9418,10 +11430,7 @@
   <w:style w:type="paragraph" w:default="1" w:styleId="Normal">
     <w:name w:val="Normal"/>
     <w:qFormat/>
-    <w:rsid w:val="00A46763"/>
-    <w:pPr>
-      <w:spacing w:after="0" w:line="480" w:lineRule="auto"/>
-    </w:pPr>
+    <w:rsid w:val="00B04688"/>
   </w:style>
   <w:style w:type="paragraph" w:styleId="Heading1">
     <w:name w:val="heading 1"/>
@@ -9504,10 +11513,9 @@
     <w:next w:val="Normal"/>
     <w:link w:val="Heading4Char"/>
     <w:uiPriority w:val="9"/>
-    <w:semiHidden/>
     <w:unhideWhenUsed/>
     <w:qFormat/>
-    <w:rsid w:val="00BB4380"/>
+    <w:rsid w:val="001F5961"/>
     <w:pPr>
       <w:keepNext/>
       <w:keepLines/>
@@ -9519,12 +11527,10 @@
       <w:outlineLvl w:val="3"/>
     </w:pPr>
     <w:rPr>
-      <w:rFonts w:asciiTheme="majorHAnsi" w:eastAsiaTheme="majorEastAsia" w:hAnsiTheme="majorHAnsi" w:cstheme="majorBidi"/>
+      <w:rFonts w:eastAsiaTheme="majorEastAsia" w:cstheme="majorBidi"/>
       <w:b/>
       <w:bCs/>
-      <w:i/>
       <w:iCs/>
-      <w:color w:val="4F81BD" w:themeColor="accent1"/>
     </w:rPr>
   </w:style>
   <w:style w:type="paragraph" w:styleId="Heading5">
@@ -9533,7 +11539,6 @@
     <w:next w:val="Normal"/>
     <w:link w:val="Heading5Char"/>
     <w:uiPriority w:val="9"/>
-    <w:semiHidden/>
     <w:unhideWhenUsed/>
     <w:qFormat/>
     <w:rsid w:val="00BB4380"/>
@@ -9696,7 +11701,7 @@
     <w:qFormat/>
     <w:rsid w:val="006C0CF8"/>
     <w:pPr>
-      <w:spacing w:before="240" w:after="720" w:line="240" w:lineRule="auto"/>
+      <w:spacing w:before="240" w:after="720"/>
       <w:jc w:val="right"/>
     </w:pPr>
     <w:rPr>
@@ -9734,7 +11739,7 @@
     <w:rsid w:val="006C0CF8"/>
     <w:pPr>
       <w:keepNext/>
-      <w:spacing w:before="60" w:after="60" w:line="240" w:lineRule="auto"/>
+      <w:spacing w:before="60" w:after="60"/>
       <w:jc w:val="center"/>
     </w:pPr>
     <w:rPr>
@@ -9859,9 +11864,6 @@
     <w:semiHidden/>
     <w:unhideWhenUsed/>
     <w:rsid w:val="008C13DF"/>
-    <w:pPr>
-      <w:spacing w:line="240" w:lineRule="auto"/>
-    </w:pPr>
     <w:rPr>
       <w:rFonts w:ascii="Tahoma" w:hAnsi="Tahoma" w:cs="Tahoma"/>
       <w:sz w:val="16"/>
@@ -9893,7 +11895,6 @@
         <w:tab w:val="center" w:pos="4680"/>
         <w:tab w:val="right" w:pos="9360"/>
       </w:tabs>
-      <w:spacing w:line="240" w:lineRule="auto"/>
     </w:pPr>
   </w:style>
   <w:style w:type="character" w:customStyle="1" w:styleId="HeaderChar">
@@ -9915,7 +11916,6 @@
         <w:tab w:val="center" w:pos="4680"/>
         <w:tab w:val="right" w:pos="9360"/>
       </w:tabs>
-      <w:spacing w:line="240" w:lineRule="auto"/>
     </w:pPr>
   </w:style>
   <w:style w:type="character" w:customStyle="1" w:styleId="FooterChar">
@@ -9943,7 +11943,7 @@
     <w:unhideWhenUsed/>
     <w:rsid w:val="004844B6"/>
     <w:pPr>
-      <w:spacing w:before="100" w:beforeAutospacing="1" w:after="100" w:afterAutospacing="1" w:line="240" w:lineRule="auto"/>
+      <w:spacing w:before="100" w:beforeAutospacing="1" w:after="100" w:afterAutospacing="1"/>
     </w:pPr>
     <w:rPr>
       <w:rFonts w:eastAsia="Times New Roman"/>
@@ -9958,7 +11958,7 @@
     <w:qFormat/>
     <w:rsid w:val="007A4D89"/>
     <w:pPr>
-      <w:spacing w:after="200" w:line="240" w:lineRule="auto"/>
+      <w:spacing w:after="200"/>
     </w:pPr>
     <w:rPr>
       <w:b/>
@@ -10005,15 +12005,12 @@
     <w:basedOn w:val="DefaultParagraphFont"/>
     <w:link w:val="Heading4"/>
     <w:uiPriority w:val="9"/>
-    <w:semiHidden/>
-    <w:rsid w:val="00BB4380"/>
+    <w:rsid w:val="001F5961"/>
     <w:rPr>
-      <w:rFonts w:asciiTheme="majorHAnsi" w:eastAsiaTheme="majorEastAsia" w:hAnsiTheme="majorHAnsi" w:cstheme="majorBidi"/>
+      <w:rFonts w:eastAsiaTheme="majorEastAsia" w:cstheme="majorBidi"/>
       <w:b/>
       <w:bCs/>
-      <w:i/>
       <w:iCs/>
-      <w:color w:val="4F81BD" w:themeColor="accent1"/>
     </w:rPr>
   </w:style>
   <w:style w:type="character" w:customStyle="1" w:styleId="Heading5Char">
@@ -10021,7 +12018,6 @@
     <w:basedOn w:val="DefaultParagraphFont"/>
     <w:link w:val="Heading5"/>
     <w:uiPriority w:val="9"/>
-    <w:semiHidden/>
     <w:rsid w:val="00BB4380"/>
     <w:rPr>
       <w:rFonts w:asciiTheme="majorHAnsi" w:eastAsiaTheme="majorEastAsia" w:hAnsiTheme="majorHAnsi" w:cstheme="majorBidi"/>
@@ -10106,9 +12102,6 @@
     <w:semiHidden/>
     <w:unhideWhenUsed/>
     <w:rsid w:val="0080282E"/>
-    <w:pPr>
-      <w:spacing w:line="240" w:lineRule="auto"/>
-    </w:pPr>
     <w:rPr>
       <w:sz w:val="20"/>
       <w:szCs w:val="20"/>
@@ -10168,11 +12161,7 @@
         <w:lang w:val="en-US" w:eastAsia="en-US" w:bidi="ar-SA"/>
       </w:rPr>
     </w:rPrDefault>
-    <w:pPrDefault>
-      <w:pPr>
-        <w:spacing w:after="200" w:line="276" w:lineRule="auto"/>
-      </w:pPr>
-    </w:pPrDefault>
+    <w:pPrDefault/>
   </w:docDefaults>
   <w:latentStyles w:defLockedState="0" w:defUIPriority="99" w:defSemiHidden="1" w:defUnhideWhenUsed="1" w:defQFormat="0" w:count="267">
     <w:lsdException w:name="Normal" w:semiHidden="0" w:uiPriority="0" w:unhideWhenUsed="0" w:qFormat="1"/>
@@ -10316,10 +12305,7 @@
   <w:style w:type="paragraph" w:default="1" w:styleId="Normal">
     <w:name w:val="Normal"/>
     <w:qFormat/>
-    <w:rsid w:val="00A46763"/>
-    <w:pPr>
-      <w:spacing w:after="0" w:line="480" w:lineRule="auto"/>
-    </w:pPr>
+    <w:rsid w:val="00B04688"/>
   </w:style>
   <w:style w:type="paragraph" w:styleId="Heading1">
     <w:name w:val="heading 1"/>
@@ -10402,10 +12388,9 @@
     <w:next w:val="Normal"/>
     <w:link w:val="Heading4Char"/>
     <w:uiPriority w:val="9"/>
-    <w:semiHidden/>
     <w:unhideWhenUsed/>
     <w:qFormat/>
-    <w:rsid w:val="00BB4380"/>
+    <w:rsid w:val="001F5961"/>
     <w:pPr>
       <w:keepNext/>
       <w:keepLines/>
@@ -10417,12 +12402,10 @@
       <w:outlineLvl w:val="3"/>
     </w:pPr>
     <w:rPr>
-      <w:rFonts w:asciiTheme="majorHAnsi" w:eastAsiaTheme="majorEastAsia" w:hAnsiTheme="majorHAnsi" w:cstheme="majorBidi"/>
+      <w:rFonts w:eastAsiaTheme="majorEastAsia" w:cstheme="majorBidi"/>
       <w:b/>
       <w:bCs/>
-      <w:i/>
       <w:iCs/>
-      <w:color w:val="4F81BD" w:themeColor="accent1"/>
     </w:rPr>
   </w:style>
   <w:style w:type="paragraph" w:styleId="Heading5">
@@ -10431,7 +12414,6 @@
     <w:next w:val="Normal"/>
     <w:link w:val="Heading5Char"/>
     <w:uiPriority w:val="9"/>
-    <w:semiHidden/>
     <w:unhideWhenUsed/>
     <w:qFormat/>
     <w:rsid w:val="00BB4380"/>
@@ -10594,7 +12576,7 @@
     <w:qFormat/>
     <w:rsid w:val="006C0CF8"/>
     <w:pPr>
-      <w:spacing w:before="240" w:after="720" w:line="240" w:lineRule="auto"/>
+      <w:spacing w:before="240" w:after="720"/>
       <w:jc w:val="right"/>
     </w:pPr>
     <w:rPr>
@@ -10632,7 +12614,7 @@
     <w:rsid w:val="006C0CF8"/>
     <w:pPr>
       <w:keepNext/>
-      <w:spacing w:before="60" w:after="60" w:line="240" w:lineRule="auto"/>
+      <w:spacing w:before="60" w:after="60"/>
       <w:jc w:val="center"/>
     </w:pPr>
     <w:rPr>
@@ -10757,9 +12739,6 @@
     <w:semiHidden/>
     <w:unhideWhenUsed/>
     <w:rsid w:val="008C13DF"/>
-    <w:pPr>
-      <w:spacing w:line="240" w:lineRule="auto"/>
-    </w:pPr>
     <w:rPr>
       <w:rFonts w:ascii="Tahoma" w:hAnsi="Tahoma" w:cs="Tahoma"/>
       <w:sz w:val="16"/>
@@ -10791,7 +12770,6 @@
         <w:tab w:val="center" w:pos="4680"/>
         <w:tab w:val="right" w:pos="9360"/>
       </w:tabs>
-      <w:spacing w:line="240" w:lineRule="auto"/>
     </w:pPr>
   </w:style>
   <w:style w:type="character" w:customStyle="1" w:styleId="HeaderChar">
@@ -10813,7 +12791,6 @@
         <w:tab w:val="center" w:pos="4680"/>
         <w:tab w:val="right" w:pos="9360"/>
       </w:tabs>
-      <w:spacing w:line="240" w:lineRule="auto"/>
     </w:pPr>
   </w:style>
   <w:style w:type="character" w:customStyle="1" w:styleId="FooterChar">
@@ -10841,7 +12818,7 @@
     <w:unhideWhenUsed/>
     <w:rsid w:val="004844B6"/>
     <w:pPr>
-      <w:spacing w:before="100" w:beforeAutospacing="1" w:after="100" w:afterAutospacing="1" w:line="240" w:lineRule="auto"/>
+      <w:spacing w:before="100" w:beforeAutospacing="1" w:after="100" w:afterAutospacing="1"/>
     </w:pPr>
     <w:rPr>
       <w:rFonts w:eastAsia="Times New Roman"/>
@@ -10856,7 +12833,7 @@
     <w:qFormat/>
     <w:rsid w:val="007A4D89"/>
     <w:pPr>
-      <w:spacing w:after="200" w:line="240" w:lineRule="auto"/>
+      <w:spacing w:after="200"/>
     </w:pPr>
     <w:rPr>
       <w:b/>
@@ -10903,15 +12880,12 @@
     <w:basedOn w:val="DefaultParagraphFont"/>
     <w:link w:val="Heading4"/>
     <w:uiPriority w:val="9"/>
-    <w:semiHidden/>
-    <w:rsid w:val="00BB4380"/>
+    <w:rsid w:val="001F5961"/>
     <w:rPr>
-      <w:rFonts w:asciiTheme="majorHAnsi" w:eastAsiaTheme="majorEastAsia" w:hAnsiTheme="majorHAnsi" w:cstheme="majorBidi"/>
+      <w:rFonts w:eastAsiaTheme="majorEastAsia" w:cstheme="majorBidi"/>
       <w:b/>
       <w:bCs/>
-      <w:i/>
       <w:iCs/>
-      <w:color w:val="4F81BD" w:themeColor="accent1"/>
     </w:rPr>
   </w:style>
   <w:style w:type="character" w:customStyle="1" w:styleId="Heading5Char">
@@ -10919,7 +12893,6 @@
     <w:basedOn w:val="DefaultParagraphFont"/>
     <w:link w:val="Heading5"/>
     <w:uiPriority w:val="9"/>
-    <w:semiHidden/>
     <w:rsid w:val="00BB4380"/>
     <w:rPr>
       <w:rFonts w:asciiTheme="majorHAnsi" w:eastAsiaTheme="majorEastAsia" w:hAnsiTheme="majorHAnsi" w:cstheme="majorBidi"/>
@@ -11004,9 +12977,6 @@
     <w:semiHidden/>
     <w:unhideWhenUsed/>
     <w:rsid w:val="0080282E"/>
-    <w:pPr>
-      <w:spacing w:line="240" w:lineRule="auto"/>
-    </w:pPr>
     <w:rPr>
       <w:sz w:val="20"/>
       <w:szCs w:val="20"/>
@@ -11339,6 +13309,21 @@
 </file>
 
 <file path=customXml/item1.xml><?xml version="1.0" encoding="utf-8"?>
+<p:properties xmlns:p="http://schemas.microsoft.com/office/2006/metadata/properties" xmlns:xsi="http://www.w3.org/2001/XMLSchema-instance">
+  <documentManagement>
+    <ContentTypeId xmlns="http://schemas.microsoft.com/sharepoint/v3">0x0056BD8EAE6FAF36488DB4D7E32B557BC9</ContentTypeId>
+    <_SourceUrl xmlns="http://schemas.microsoft.com/sharepoint/v3" xsi:nil="true"/>
+    <AutoVersionDisabled xmlns="http://schemas.microsoft.com/sharepoint/v3">false</AutoVersionDisabled>
+    <ItemType xmlns="http://schemas.microsoft.com/sharepoint/v3">1</ItemType>
+    <Order xmlns="http://schemas.microsoft.com/sharepoint/v3" xsi:nil="true"/>
+    <_SharedFileIndex xmlns="http://schemas.microsoft.com/sharepoint/v3" xsi:nil="true"/>
+    <MetaInfo xmlns="http://schemas.microsoft.com/sharepoint/v3" xsi:nil="true"/>
+    <Description xmlns="http://schemas.microsoft.com/sharepoint/v3" xsi:nil="true"/>
+  </documentManagement>
+</p:properties>
+</file>
+
+<file path=customXml/item2.xml><?xml version="1.0" encoding="utf-8"?>
 <ct:contentTypeSchema xmlns:ct="http://schemas.microsoft.com/office/2006/metadata/contentType" xmlns:ma="http://schemas.microsoft.com/office/2006/metadata/properties/metaAttributes" ct:_="" ma:_="" ma:contentTypeName="_Docs_" ma:contentTypeID="0x0056BD8EAE6FAF36488DB4D7E32B557BC9" ma:contentTypeVersion="" ma:contentTypeDescription="" ma:contentTypeScope="" ma:versionID="b24a59f726d28f46a69a0a8240ee44ed">
   <xsd:schema xmlns:xsd="http://www.w3.org/2001/XMLSchema" xmlns:p="http://schemas.microsoft.com/office/2006/metadata/properties" xmlns:ns1="http://schemas.microsoft.com/sharepoint/v3" targetNamespace="http://schemas.microsoft.com/office/2006/metadata/properties" ma:root="true" ma:fieldsID="3e5d9eca856144ce6ca1da655f95619c" ns1:_="">
     <xsd:import namespace="http://schemas.microsoft.com/sharepoint/v3"/>
@@ -11692,26 +13677,20 @@
 </ct:contentTypeSchema>
 </file>
 
-<file path=customXml/item2.xml><?xml version="1.0" encoding="utf-8"?>
-<p:properties xmlns:p="http://schemas.microsoft.com/office/2006/metadata/properties" xmlns:xsi="http://www.w3.org/2001/XMLSchema-instance">
-  <documentManagement>
-    <ContentTypeId xmlns="http://schemas.microsoft.com/sharepoint/v3">0x0056BD8EAE6FAF36488DB4D7E32B557BC9</ContentTypeId>
-    <_SourceUrl xmlns="http://schemas.microsoft.com/sharepoint/v3" xsi:nil="true"/>
-    <AutoVersionDisabled xmlns="http://schemas.microsoft.com/sharepoint/v3">false</AutoVersionDisabled>
-    <ItemType xmlns="http://schemas.microsoft.com/sharepoint/v3">1</ItemType>
-    <Order xmlns="http://schemas.microsoft.com/sharepoint/v3" xsi:nil="true"/>
-    <_SharedFileIndex xmlns="http://schemas.microsoft.com/sharepoint/v3" xsi:nil="true"/>
-    <MetaInfo xmlns="http://schemas.microsoft.com/sharepoint/v3" xsi:nil="true"/>
-    <Description xmlns="http://schemas.microsoft.com/sharepoint/v3" xsi:nil="true"/>
-  </documentManagement>
-</p:properties>
-</file>
-
 <file path=customXml/item3.xml><?xml version="1.0" encoding="utf-8"?>
 <b:Sources xmlns:b="http://schemas.openxmlformats.org/officeDocument/2006/bibliography" xmlns="http://schemas.openxmlformats.org/officeDocument/2006/bibliography" SelectedStyle="\APA.XSL" StyleName="APA"/>
 </file>
 
 <file path=customXml/itemProps1.xml><?xml version="1.0" encoding="utf-8"?>
+<ds:datastoreItem xmlns:ds="http://schemas.openxmlformats.org/officeDocument/2006/customXml" ds:itemID="{42C760F5-DE4A-4ED6-8CB0-B54FEE6DCDF2}">
+  <ds:schemaRefs>
+    <ds:schemaRef ds:uri="http://schemas.microsoft.com/office/2006/metadata/properties"/>
+    <ds:schemaRef ds:uri="http://schemas.microsoft.com/sharepoint/v3"/>
+  </ds:schemaRefs>
+</ds:datastoreItem>
+</file>
+
+<file path=customXml/itemProps2.xml><?xml version="1.0" encoding="utf-8"?>
 <ds:datastoreItem xmlns:ds="http://schemas.openxmlformats.org/officeDocument/2006/customXml" ds:itemID="{C12AA6FC-2577-4BCB-865C-6D2F38D89CB3}">
   <ds:schemaRefs>
     <ds:schemaRef ds:uri="http://schemas.microsoft.com/office/2006/metadata/contentType"/>
@@ -11728,17 +13707,8 @@
 </ds:datastoreItem>
 </file>
 
-<file path=customXml/itemProps2.xml><?xml version="1.0" encoding="utf-8"?>
-<ds:datastoreItem xmlns:ds="http://schemas.openxmlformats.org/officeDocument/2006/customXml" ds:itemID="{42C760F5-DE4A-4ED6-8CB0-B54FEE6DCDF2}">
-  <ds:schemaRefs>
-    <ds:schemaRef ds:uri="http://schemas.microsoft.com/office/2006/metadata/properties"/>
-    <ds:schemaRef ds:uri="http://schemas.microsoft.com/sharepoint/v3"/>
-  </ds:schemaRefs>
-</ds:datastoreItem>
-</file>
-
 <file path=customXml/itemProps3.xml><?xml version="1.0" encoding="utf-8"?>
-<ds:datastoreItem xmlns:ds="http://schemas.openxmlformats.org/officeDocument/2006/customXml" ds:itemID="{E1E035B3-2A3E-4003-B2F6-69F8B168E759}">
+<ds:datastoreItem xmlns:ds="http://schemas.openxmlformats.org/officeDocument/2006/customXml" ds:itemID="{8451E212-DAFA-4AD2-9B23-2F5884FAF3BF}">
   <ds:schemaRefs>
     <ds:schemaRef ds:uri="http://schemas.openxmlformats.org/officeDocument/2006/bibliography"/>
   </ds:schemaRefs>

</xml_diff>

<commit_message>
worked on system context diagram and documentation also worked on system component diagram started assumptions/requirements documentation (expected software)
</commit_message>
<xml_diff>
--- a/portfolio/Vision.docx
+++ b/portfolio/Vision.docx
@@ -305,7 +305,7 @@
             </w:rPr>
             <w:fldChar w:fldCharType="separate"/>
           </w:r>
-          <w:hyperlink w:anchor="_Toc304747685" w:history="1">
+          <w:hyperlink w:anchor="_Toc305344231" w:history="1">
             <w:r>
               <w:rPr>
                 <w:rStyle w:val="Hyperlink"/>
@@ -348,7 +348,7 @@
                 <w:noProof/>
                 <w:webHidden/>
               </w:rPr>
-              <w:instrText xml:space="preserve"> PAGEREF _Toc304747685 \h </w:instrText>
+              <w:instrText xml:space="preserve"> PAGEREF _Toc305344231 \h </w:instrText>
             </w:r>
             <w:r>
               <w:rPr>
@@ -393,7 +393,7 @@
               <w:szCs w:val="22"/>
             </w:rPr>
           </w:pPr>
-          <w:hyperlink w:anchor="_Toc304747686" w:history="1">
+          <w:hyperlink w:anchor="_Toc305344232" w:history="1">
             <w:r>
               <w:rPr>
                 <w:rStyle w:val="Hyperlink"/>
@@ -436,7 +436,7 @@
                 <w:noProof/>
                 <w:webHidden/>
               </w:rPr>
-              <w:instrText xml:space="preserve"> PAGEREF _Toc304747686 \h </w:instrText>
+              <w:instrText xml:space="preserve"> PAGEREF _Toc305344232 \h </w:instrText>
             </w:r>
             <w:r>
               <w:rPr>
@@ -481,7 +481,7 @@
               <w:szCs w:val="22"/>
             </w:rPr>
           </w:pPr>
-          <w:hyperlink w:anchor="_Toc304747687" w:history="1">
+          <w:hyperlink w:anchor="_Toc305344233" w:history="1">
             <w:r>
               <w:rPr>
                 <w:rStyle w:val="Hyperlink"/>
@@ -524,7 +524,7 @@
                 <w:noProof/>
                 <w:webHidden/>
               </w:rPr>
-              <w:instrText xml:space="preserve"> PAGEREF _Toc304747687 \h </w:instrText>
+              <w:instrText xml:space="preserve"> PAGEREF _Toc305344233 \h </w:instrText>
             </w:r>
             <w:r>
               <w:rPr>
@@ -569,7 +569,7 @@
               <w:szCs w:val="22"/>
             </w:rPr>
           </w:pPr>
-          <w:hyperlink w:anchor="_Toc304747688" w:history="1">
+          <w:hyperlink w:anchor="_Toc305344234" w:history="1">
             <w:r>
               <w:rPr>
                 <w:rStyle w:val="Hyperlink"/>
@@ -612,7 +612,7 @@
                 <w:noProof/>
                 <w:webHidden/>
               </w:rPr>
-              <w:instrText xml:space="preserve"> PAGEREF _Toc304747688 \h </w:instrText>
+              <w:instrText xml:space="preserve"> PAGEREF _Toc305344234 \h </w:instrText>
             </w:r>
             <w:r>
               <w:rPr>
@@ -657,7 +657,7 @@
               <w:szCs w:val="22"/>
             </w:rPr>
           </w:pPr>
-          <w:hyperlink w:anchor="_Toc304747689" w:history="1">
+          <w:hyperlink w:anchor="_Toc305344235" w:history="1">
             <w:r>
               <w:rPr>
                 <w:rStyle w:val="Hyperlink"/>
@@ -700,7 +700,7 @@
                 <w:noProof/>
                 <w:webHidden/>
               </w:rPr>
-              <w:instrText xml:space="preserve"> PAGEREF _Toc304747689 \h </w:instrText>
+              <w:instrText xml:space="preserve"> PAGEREF _Toc305344235 \h </w:instrText>
             </w:r>
             <w:r>
               <w:rPr>
@@ -745,7 +745,7 @@
               <w:szCs w:val="22"/>
             </w:rPr>
           </w:pPr>
-          <w:hyperlink w:anchor="_Toc304747690" w:history="1">
+          <w:hyperlink w:anchor="_Toc305344236" w:history="1">
             <w:r>
               <w:rPr>
                 <w:rStyle w:val="Hyperlink"/>
@@ -788,7 +788,7 @@
                 <w:noProof/>
                 <w:webHidden/>
               </w:rPr>
-              <w:instrText xml:space="preserve"> PAGEREF _Toc304747690 \h </w:instrText>
+              <w:instrText xml:space="preserve"> PAGEREF _Toc305344236 \h </w:instrText>
             </w:r>
             <w:r>
               <w:rPr>
@@ -833,12 +833,11 @@
               <w:szCs w:val="22"/>
             </w:rPr>
           </w:pPr>
-          <w:hyperlink w:anchor="_Toc304747691" w:history="1">
+          <w:hyperlink w:anchor="_Toc305344237" w:history="1">
             <w:r>
               <w:rPr>
                 <w:rStyle w:val="Hyperlink"/>
                 <w:noProof/>
-                <w:highlight w:val="yellow"/>
               </w:rPr>
               <w:t>2.2</w:t>
             </w:r>
@@ -855,7 +854,6 @@
               <w:rPr>
                 <w:rStyle w:val="Hyperlink"/>
                 <w:noProof/>
-                <w:highlight w:val="yellow"/>
               </w:rPr>
               <w:t>System Context</w:t>
             </w:r>
@@ -878,7 +876,7 @@
                 <w:noProof/>
                 <w:webHidden/>
               </w:rPr>
-              <w:instrText xml:space="preserve"> PAGEREF _Toc304747691 \h </w:instrText>
+              <w:instrText xml:space="preserve"> PAGEREF _Toc305344237 \h </w:instrText>
             </w:r>
             <w:r>
               <w:rPr>
@@ -923,7 +921,7 @@
               <w:szCs w:val="22"/>
             </w:rPr>
           </w:pPr>
-          <w:hyperlink w:anchor="_Toc304747692" w:history="1">
+          <w:hyperlink w:anchor="_Toc305344238" w:history="1">
             <w:r>
               <w:rPr>
                 <w:rStyle w:val="Hyperlink"/>
@@ -968,7 +966,7 @@
                 <w:noProof/>
                 <w:webHidden/>
               </w:rPr>
-              <w:instrText xml:space="preserve"> PAGEREF _Toc304747692 \h </w:instrText>
+              <w:instrText xml:space="preserve"> PAGEREF _Toc305344238 \h </w:instrText>
             </w:r>
             <w:r>
               <w:rPr>
@@ -1013,7 +1011,7 @@
               <w:szCs w:val="22"/>
             </w:rPr>
           </w:pPr>
-          <w:hyperlink w:anchor="_Toc304747693" w:history="1">
+          <w:hyperlink w:anchor="_Toc305344239" w:history="1">
             <w:r>
               <w:rPr>
                 <w:rStyle w:val="Hyperlink"/>
@@ -1056,7 +1054,7 @@
                 <w:noProof/>
                 <w:webHidden/>
               </w:rPr>
-              <w:instrText xml:space="preserve"> PAGEREF _Toc304747693 \h </w:instrText>
+              <w:instrText xml:space="preserve"> PAGEREF _Toc305344239 \h </w:instrText>
             </w:r>
             <w:r>
               <w:rPr>
@@ -1101,7 +1099,7 @@
               <w:szCs w:val="22"/>
             </w:rPr>
           </w:pPr>
-          <w:hyperlink w:anchor="_Toc304747694" w:history="1">
+          <w:hyperlink w:anchor="_Toc305344240" w:history="1">
             <w:r>
               <w:rPr>
                 <w:rStyle w:val="Hyperlink"/>
@@ -1144,7 +1142,7 @@
                 <w:noProof/>
                 <w:webHidden/>
               </w:rPr>
-              <w:instrText xml:space="preserve"> PAGEREF _Toc304747694 \h </w:instrText>
+              <w:instrText xml:space="preserve"> PAGEREF _Toc305344240 \h </w:instrText>
             </w:r>
             <w:r>
               <w:rPr>
@@ -1189,7 +1187,7 @@
               <w:szCs w:val="22"/>
             </w:rPr>
           </w:pPr>
-          <w:hyperlink w:anchor="_Toc304747695" w:history="1">
+          <w:hyperlink w:anchor="_Toc305344241" w:history="1">
             <w:r>
               <w:rPr>
                 <w:rStyle w:val="Hyperlink"/>
@@ -1232,7 +1230,7 @@
                 <w:noProof/>
                 <w:webHidden/>
               </w:rPr>
-              <w:instrText xml:space="preserve"> PAGEREF _Toc304747695 \h </w:instrText>
+              <w:instrText xml:space="preserve"> PAGEREF _Toc305344241 \h </w:instrText>
             </w:r>
             <w:r>
               <w:rPr>
@@ -1252,7 +1250,7 @@
                 <w:noProof/>
                 <w:webHidden/>
               </w:rPr>
-              <w:t>4</w:t>
+              <w:t>5</w:t>
             </w:r>
             <w:r>
               <w:rPr>
@@ -1277,7 +1275,7 @@
               <w:szCs w:val="22"/>
             </w:rPr>
           </w:pPr>
-          <w:hyperlink w:anchor="_Toc304747696" w:history="1">
+          <w:hyperlink w:anchor="_Toc305344242" w:history="1">
             <w:r>
               <w:rPr>
                 <w:rStyle w:val="Hyperlink"/>
@@ -1320,7 +1318,7 @@
                 <w:noProof/>
                 <w:webHidden/>
               </w:rPr>
-              <w:instrText xml:space="preserve"> PAGEREF _Toc304747696 \h </w:instrText>
+              <w:instrText xml:space="preserve"> PAGEREF _Toc305344242 \h </w:instrText>
             </w:r>
             <w:r>
               <w:rPr>
@@ -1340,7 +1338,7 @@
                 <w:noProof/>
                 <w:webHidden/>
               </w:rPr>
-              <w:t>4</w:t>
+              <w:t>5</w:t>
             </w:r>
             <w:r>
               <w:rPr>
@@ -1365,7 +1363,7 @@
               <w:szCs w:val="22"/>
             </w:rPr>
           </w:pPr>
-          <w:hyperlink w:anchor="_Toc304747697" w:history="1">
+          <w:hyperlink w:anchor="_Toc305344243" w:history="1">
             <w:r>
               <w:rPr>
                 <w:rStyle w:val="Hyperlink"/>
@@ -1408,7 +1406,7 @@
                 <w:noProof/>
                 <w:webHidden/>
               </w:rPr>
-              <w:instrText xml:space="preserve"> PAGEREF _Toc304747697 \h </w:instrText>
+              <w:instrText xml:space="preserve"> PAGEREF _Toc305344243 \h </w:instrText>
             </w:r>
             <w:r>
               <w:rPr>
@@ -1428,7 +1426,7 @@
                 <w:noProof/>
                 <w:webHidden/>
               </w:rPr>
-              <w:t>4</w:t>
+              <w:t>5</w:t>
             </w:r>
             <w:r>
               <w:rPr>
@@ -1453,7 +1451,7 @@
               <w:szCs w:val="22"/>
             </w:rPr>
           </w:pPr>
-          <w:hyperlink w:anchor="_Toc304747698" w:history="1">
+          <w:hyperlink w:anchor="_Toc305344244" w:history="1">
             <w:r>
               <w:rPr>
                 <w:rStyle w:val="Hyperlink"/>
@@ -1496,7 +1494,7 @@
                 <w:noProof/>
                 <w:webHidden/>
               </w:rPr>
-              <w:instrText xml:space="preserve"> PAGEREF _Toc304747698 \h </w:instrText>
+              <w:instrText xml:space="preserve"> PAGEREF _Toc305344244 \h </w:instrText>
             </w:r>
             <w:r>
               <w:rPr>
@@ -1541,7 +1539,7 @@
               <w:szCs w:val="22"/>
             </w:rPr>
           </w:pPr>
-          <w:hyperlink w:anchor="_Toc304747699" w:history="1">
+          <w:hyperlink w:anchor="_Toc305344245" w:history="1">
             <w:r>
               <w:rPr>
                 <w:rStyle w:val="Hyperlink"/>
@@ -1584,7 +1582,7 @@
                 <w:noProof/>
                 <w:webHidden/>
               </w:rPr>
-              <w:instrText xml:space="preserve"> PAGEREF _Toc304747699 \h </w:instrText>
+              <w:instrText xml:space="preserve"> PAGEREF _Toc305344245 \h </w:instrText>
             </w:r>
             <w:r>
               <w:rPr>
@@ -1629,7 +1627,7 @@
               <w:szCs w:val="22"/>
             </w:rPr>
           </w:pPr>
-          <w:hyperlink w:anchor="_Toc304747700" w:history="1">
+          <w:hyperlink w:anchor="_Toc305344246" w:history="1">
             <w:r>
               <w:rPr>
                 <w:rStyle w:val="Hyperlink"/>
@@ -1672,7 +1670,7 @@
                 <w:noProof/>
                 <w:webHidden/>
               </w:rPr>
-              <w:instrText xml:space="preserve"> PAGEREF _Toc304747700 \h </w:instrText>
+              <w:instrText xml:space="preserve"> PAGEREF _Toc305344246 \h </w:instrText>
             </w:r>
             <w:r>
               <w:rPr>
@@ -1717,7 +1715,7 @@
               <w:szCs w:val="22"/>
             </w:rPr>
           </w:pPr>
-          <w:hyperlink w:anchor="_Toc304747701" w:history="1">
+          <w:hyperlink w:anchor="_Toc305344247" w:history="1">
             <w:r>
               <w:rPr>
                 <w:rStyle w:val="Hyperlink"/>
@@ -1760,7 +1758,7 @@
                 <w:noProof/>
                 <w:webHidden/>
               </w:rPr>
-              <w:instrText xml:space="preserve"> PAGEREF _Toc304747701 \h </w:instrText>
+              <w:instrText xml:space="preserve"> PAGEREF _Toc305344247 \h </w:instrText>
             </w:r>
             <w:r>
               <w:rPr>
@@ -1780,7 +1778,7 @@
                 <w:noProof/>
                 <w:webHidden/>
               </w:rPr>
-              <w:t>5</w:t>
+              <w:t>6</w:t>
             </w:r>
             <w:r>
               <w:rPr>
@@ -1805,7 +1803,7 @@
               <w:szCs w:val="22"/>
             </w:rPr>
           </w:pPr>
-          <w:hyperlink w:anchor="_Toc304747702" w:history="1">
+          <w:hyperlink w:anchor="_Toc305344248" w:history="1">
             <w:r>
               <w:rPr>
                 <w:rStyle w:val="Hyperlink"/>
@@ -1848,7 +1846,7 @@
                 <w:noProof/>
                 <w:webHidden/>
               </w:rPr>
-              <w:instrText xml:space="preserve"> PAGEREF _Toc304747702 \h </w:instrText>
+              <w:instrText xml:space="preserve"> PAGEREF _Toc305344248 \h </w:instrText>
             </w:r>
             <w:r>
               <w:rPr>
@@ -1868,7 +1866,7 @@
                 <w:noProof/>
                 <w:webHidden/>
               </w:rPr>
-              <w:t>5</w:t>
+              <w:t>6</w:t>
             </w:r>
             <w:r>
               <w:rPr>
@@ -1893,7 +1891,7 @@
               <w:szCs w:val="22"/>
             </w:rPr>
           </w:pPr>
-          <w:hyperlink w:anchor="_Toc304747703" w:history="1">
+          <w:hyperlink w:anchor="_Toc305344249" w:history="1">
             <w:r>
               <w:rPr>
                 <w:rStyle w:val="Hyperlink"/>
@@ -1936,7 +1934,7 @@
                 <w:noProof/>
                 <w:webHidden/>
               </w:rPr>
-              <w:instrText xml:space="preserve"> PAGEREF _Toc304747703 \h </w:instrText>
+              <w:instrText xml:space="preserve"> PAGEREF _Toc305344249 \h </w:instrText>
             </w:r>
             <w:r>
               <w:rPr>
@@ -1956,7 +1954,7 @@
                 <w:noProof/>
                 <w:webHidden/>
               </w:rPr>
-              <w:t>7</w:t>
+              <w:t>8</w:t>
             </w:r>
             <w:r>
               <w:rPr>
@@ -1981,7 +1979,7 @@
               <w:szCs w:val="22"/>
             </w:rPr>
           </w:pPr>
-          <w:hyperlink w:anchor="_Toc304747704" w:history="1">
+          <w:hyperlink w:anchor="_Toc305344250" w:history="1">
             <w:r>
               <w:rPr>
                 <w:rStyle w:val="Hyperlink"/>
@@ -2026,7 +2024,7 @@
                 <w:noProof/>
                 <w:webHidden/>
               </w:rPr>
-              <w:instrText xml:space="preserve"> PAGEREF _Toc304747704 \h </w:instrText>
+              <w:instrText xml:space="preserve"> PAGEREF _Toc305344250 \h </w:instrText>
             </w:r>
             <w:r>
               <w:rPr>
@@ -2046,7 +2044,7 @@
                 <w:noProof/>
                 <w:webHidden/>
               </w:rPr>
-              <w:t>8</w:t>
+              <w:t>9</w:t>
             </w:r>
             <w:r>
               <w:rPr>
@@ -2071,7 +2069,7 @@
               <w:szCs w:val="22"/>
             </w:rPr>
           </w:pPr>
-          <w:hyperlink w:anchor="_Toc304747705" w:history="1">
+          <w:hyperlink w:anchor="_Toc305344251" w:history="1">
             <w:r>
               <w:rPr>
                 <w:rStyle w:val="Hyperlink"/>
@@ -2114,7 +2112,7 @@
                 <w:noProof/>
                 <w:webHidden/>
               </w:rPr>
-              <w:instrText xml:space="preserve"> PAGEREF _Toc304747705 \h </w:instrText>
+              <w:instrText xml:space="preserve"> PAGEREF _Toc305344251 \h </w:instrText>
             </w:r>
             <w:r>
               <w:rPr>
@@ -2134,7 +2132,7 @@
                 <w:noProof/>
                 <w:webHidden/>
               </w:rPr>
-              <w:t>8</w:t>
+              <w:t>9</w:t>
             </w:r>
             <w:r>
               <w:rPr>
@@ -2159,7 +2157,7 @@
               <w:szCs w:val="22"/>
             </w:rPr>
           </w:pPr>
-          <w:hyperlink w:anchor="_Toc304747706" w:history="1">
+          <w:hyperlink w:anchor="_Toc305344252" w:history="1">
             <w:r>
               <w:rPr>
                 <w:rStyle w:val="Hyperlink"/>
@@ -2202,7 +2200,7 @@
                 <w:noProof/>
                 <w:webHidden/>
               </w:rPr>
-              <w:instrText xml:space="preserve"> PAGEREF _Toc304747706 \h </w:instrText>
+              <w:instrText xml:space="preserve"> PAGEREF _Toc305344252 \h </w:instrText>
             </w:r>
             <w:r>
               <w:rPr>
@@ -2222,7 +2220,7 @@
                 <w:noProof/>
                 <w:webHidden/>
               </w:rPr>
-              <w:t>8</w:t>
+              <w:t>9</w:t>
             </w:r>
             <w:r>
               <w:rPr>
@@ -2247,7 +2245,7 @@
               <w:szCs w:val="22"/>
             </w:rPr>
           </w:pPr>
-          <w:hyperlink w:anchor="_Toc304747707" w:history="1">
+          <w:hyperlink w:anchor="_Toc305344253" w:history="1">
             <w:r>
               <w:rPr>
                 <w:rStyle w:val="Hyperlink"/>
@@ -2290,7 +2288,7 @@
                 <w:noProof/>
                 <w:webHidden/>
               </w:rPr>
-              <w:instrText xml:space="preserve"> PAGEREF _Toc304747707 \h </w:instrText>
+              <w:instrText xml:space="preserve"> PAGEREF _Toc305344253 \h </w:instrText>
             </w:r>
             <w:r>
               <w:rPr>
@@ -2310,7 +2308,7 @@
                 <w:noProof/>
                 <w:webHidden/>
               </w:rPr>
-              <w:t>8</w:t>
+              <w:t>9</w:t>
             </w:r>
             <w:r>
               <w:rPr>
@@ -2335,7 +2333,7 @@
               <w:szCs w:val="22"/>
             </w:rPr>
           </w:pPr>
-          <w:hyperlink w:anchor="_Toc304747708" w:history="1">
+          <w:hyperlink w:anchor="_Toc305344254" w:history="1">
             <w:r>
               <w:rPr>
                 <w:rStyle w:val="Hyperlink"/>
@@ -2378,7 +2376,7 @@
                 <w:noProof/>
                 <w:webHidden/>
               </w:rPr>
-              <w:instrText xml:space="preserve"> PAGEREF _Toc304747708 \h </w:instrText>
+              <w:instrText xml:space="preserve"> PAGEREF _Toc305344254 \h </w:instrText>
             </w:r>
             <w:r>
               <w:rPr>
@@ -2398,7 +2396,7 @@
                 <w:noProof/>
                 <w:webHidden/>
               </w:rPr>
-              <w:t>8</w:t>
+              <w:t>9</w:t>
             </w:r>
             <w:r>
               <w:rPr>
@@ -2423,7 +2421,7 @@
               <w:szCs w:val="22"/>
             </w:rPr>
           </w:pPr>
-          <w:hyperlink w:anchor="_Toc304747709" w:history="1">
+          <w:hyperlink w:anchor="_Toc305344255" w:history="1">
             <w:r>
               <w:rPr>
                 <w:rStyle w:val="Hyperlink"/>
@@ -2466,7 +2464,7 @@
                 <w:noProof/>
                 <w:webHidden/>
               </w:rPr>
-              <w:instrText xml:space="preserve"> PAGEREF _Toc304747709 \h </w:instrText>
+              <w:instrText xml:space="preserve"> PAGEREF _Toc305344255 \h </w:instrText>
             </w:r>
             <w:r>
               <w:rPr>
@@ -2486,7 +2484,7 @@
                 <w:noProof/>
                 <w:webHidden/>
               </w:rPr>
-              <w:t>8</w:t>
+              <w:t>9</w:t>
             </w:r>
             <w:r>
               <w:rPr>
@@ -2511,7 +2509,7 @@
               <w:szCs w:val="22"/>
             </w:rPr>
           </w:pPr>
-          <w:hyperlink w:anchor="_Toc304747710" w:history="1">
+          <w:hyperlink w:anchor="_Toc305344256" w:history="1">
             <w:r>
               <w:rPr>
                 <w:rStyle w:val="Hyperlink"/>
@@ -2554,7 +2552,7 @@
                 <w:noProof/>
                 <w:webHidden/>
               </w:rPr>
-              <w:instrText xml:space="preserve"> PAGEREF _Toc304747710 \h </w:instrText>
+              <w:instrText xml:space="preserve"> PAGEREF _Toc305344256 \h </w:instrText>
             </w:r>
             <w:r>
               <w:rPr>
@@ -2574,7 +2572,7 @@
                 <w:noProof/>
                 <w:webHidden/>
               </w:rPr>
-              <w:t>8</w:t>
+              <w:t>9</w:t>
             </w:r>
             <w:r>
               <w:rPr>
@@ -2599,7 +2597,7 @@
               <w:szCs w:val="22"/>
             </w:rPr>
           </w:pPr>
-          <w:hyperlink w:anchor="_Toc304747711" w:history="1">
+          <w:hyperlink w:anchor="_Toc305344257" w:history="1">
             <w:r>
               <w:rPr>
                 <w:rStyle w:val="Hyperlink"/>
@@ -2642,7 +2640,7 @@
                 <w:noProof/>
                 <w:webHidden/>
               </w:rPr>
-              <w:instrText xml:space="preserve"> PAGEREF _Toc304747711 \h </w:instrText>
+              <w:instrText xml:space="preserve"> PAGEREF _Toc305344257 \h </w:instrText>
             </w:r>
             <w:r>
               <w:rPr>
@@ -2662,7 +2660,7 @@
                 <w:noProof/>
                 <w:webHidden/>
               </w:rPr>
-              <w:t>8</w:t>
+              <w:t>9</w:t>
             </w:r>
             <w:r>
               <w:rPr>
@@ -2687,7 +2685,7 @@
               <w:szCs w:val="22"/>
             </w:rPr>
           </w:pPr>
-          <w:hyperlink w:anchor="_Toc304747712" w:history="1">
+          <w:hyperlink w:anchor="_Toc305344258" w:history="1">
             <w:r>
               <w:rPr>
                 <w:rStyle w:val="Hyperlink"/>
@@ -2730,7 +2728,7 @@
                 <w:noProof/>
                 <w:webHidden/>
               </w:rPr>
-              <w:instrText xml:space="preserve"> PAGEREF _Toc304747712 \h </w:instrText>
+              <w:instrText xml:space="preserve"> PAGEREF _Toc305344258 \h </w:instrText>
             </w:r>
             <w:r>
               <w:rPr>
@@ -2750,7 +2748,7 @@
                 <w:noProof/>
                 <w:webHidden/>
               </w:rPr>
-              <w:t>8</w:t>
+              <w:t>9</w:t>
             </w:r>
             <w:r>
               <w:rPr>
@@ -2775,7 +2773,7 @@
               <w:szCs w:val="22"/>
             </w:rPr>
           </w:pPr>
-          <w:hyperlink w:anchor="_Toc304747713" w:history="1">
+          <w:hyperlink w:anchor="_Toc305344259" w:history="1">
             <w:r>
               <w:rPr>
                 <w:rStyle w:val="Hyperlink"/>
@@ -2818,7 +2816,7 @@
                 <w:noProof/>
                 <w:webHidden/>
               </w:rPr>
-              <w:instrText xml:space="preserve"> PAGEREF _Toc304747713 \h </w:instrText>
+              <w:instrText xml:space="preserve"> PAGEREF _Toc305344259 \h </w:instrText>
             </w:r>
             <w:r>
               <w:rPr>
@@ -2838,7 +2836,7 @@
                 <w:noProof/>
                 <w:webHidden/>
               </w:rPr>
-              <w:t>9</w:t>
+              <w:t>10</w:t>
             </w:r>
             <w:r>
               <w:rPr>
@@ -2863,7 +2861,7 @@
               <w:szCs w:val="22"/>
             </w:rPr>
           </w:pPr>
-          <w:hyperlink w:anchor="_Toc304747714" w:history="1">
+          <w:hyperlink w:anchor="_Toc305344260" w:history="1">
             <w:r>
               <w:rPr>
                 <w:rStyle w:val="Hyperlink"/>
@@ -2906,7 +2904,7 @@
                 <w:noProof/>
                 <w:webHidden/>
               </w:rPr>
-              <w:instrText xml:space="preserve"> PAGEREF _Toc304747714 \h </w:instrText>
+              <w:instrText xml:space="preserve"> PAGEREF _Toc305344260 \h </w:instrText>
             </w:r>
             <w:r>
               <w:rPr>
@@ -2926,7 +2924,7 @@
                 <w:noProof/>
                 <w:webHidden/>
               </w:rPr>
-              <w:t>9</w:t>
+              <w:t>10</w:t>
             </w:r>
             <w:r>
               <w:rPr>
@@ -2951,7 +2949,7 @@
               <w:szCs w:val="22"/>
             </w:rPr>
           </w:pPr>
-          <w:hyperlink w:anchor="_Toc304747715" w:history="1">
+          <w:hyperlink w:anchor="_Toc305344261" w:history="1">
             <w:r>
               <w:rPr>
                 <w:rStyle w:val="Hyperlink"/>
@@ -2994,7 +2992,7 @@
                 <w:noProof/>
                 <w:webHidden/>
               </w:rPr>
-              <w:instrText xml:space="preserve"> PAGEREF _Toc304747715 \h </w:instrText>
+              <w:instrText xml:space="preserve"> PAGEREF _Toc305344261 \h </w:instrText>
             </w:r>
             <w:r>
               <w:rPr>
@@ -3014,7 +3012,7 @@
                 <w:noProof/>
                 <w:webHidden/>
               </w:rPr>
-              <w:t>9</w:t>
+              <w:t>10</w:t>
             </w:r>
             <w:r>
               <w:rPr>
@@ -3039,7 +3037,7 @@
               <w:szCs w:val="22"/>
             </w:rPr>
           </w:pPr>
-          <w:hyperlink w:anchor="_Toc304747716" w:history="1">
+          <w:hyperlink w:anchor="_Toc305344262" w:history="1">
             <w:r>
               <w:rPr>
                 <w:rStyle w:val="Hyperlink"/>
@@ -3082,7 +3080,7 @@
                 <w:noProof/>
                 <w:webHidden/>
               </w:rPr>
-              <w:instrText xml:space="preserve"> PAGEREF _Toc304747716 \h </w:instrText>
+              <w:instrText xml:space="preserve"> PAGEREF _Toc305344262 \h </w:instrText>
             </w:r>
             <w:r>
               <w:rPr>
@@ -3102,7 +3100,7 @@
                 <w:noProof/>
                 <w:webHidden/>
               </w:rPr>
-              <w:t>9</w:t>
+              <w:t>10</w:t>
             </w:r>
             <w:r>
               <w:rPr>
@@ -3141,7 +3139,7 @@
           <w:numId w:val="45"/>
         </w:numPr>
       </w:pPr>
-      <w:bookmarkStart w:id="0" w:name="_Toc304747685"/>
+      <w:bookmarkStart w:id="0" w:name="_Toc305344231"/>
       <w:r>
         <w:lastRenderedPageBreak/>
         <w:t>Introduction</w:t>
@@ -3217,7 +3215,7 @@
       <w:pPr>
         <w:pStyle w:val="Heading2"/>
       </w:pPr>
-      <w:bookmarkStart w:id="1" w:name="_Toc304747686"/>
+      <w:bookmarkStart w:id="1" w:name="_Toc305344232"/>
       <w:r>
         <w:t>Motivation</w:t>
       </w:r>
@@ -3232,7 +3230,7 @@
       <w:pPr>
         <w:pStyle w:val="Heading2"/>
       </w:pPr>
-      <w:bookmarkStart w:id="2" w:name="_Toc304747687"/>
+      <w:bookmarkStart w:id="2" w:name="_Toc305344233"/>
       <w:r>
         <w:t>Terms and Definitions</w:t>
       </w:r>
@@ -3325,7 +3323,7 @@
       <w:pPr>
         <w:pStyle w:val="Heading2"/>
       </w:pPr>
-      <w:bookmarkStart w:id="3" w:name="_Toc304747688"/>
+      <w:bookmarkStart w:id="3" w:name="_Toc305344234"/>
       <w:r>
         <w:t>References</w:t>
       </w:r>
@@ -3393,10 +3391,25 @@
     </w:p>
     <w:p>
       <w:pPr>
+        <w:rPr>
+          <w:rFonts w:eastAsiaTheme="majorEastAsia" w:cstheme="majorBidi"/>
+          <w:b/>
+          <w:bCs/>
+          <w:sz w:val="32"/>
+          <w:szCs w:val="28"/>
+        </w:rPr>
+      </w:pPr>
+      <w:bookmarkStart w:id="4" w:name="_Toc305344235"/>
+      <w:r>
+        <w:br w:type="page"/>
+      </w:r>
+    </w:p>
+    <w:p>
+      <w:pPr>
         <w:pStyle w:val="Heading1"/>
       </w:pPr>
-      <w:bookmarkStart w:id="4" w:name="_Toc304747689"/>
-      <w:r>
+      <w:r>
+        <w:lastRenderedPageBreak/>
         <w:t>Project Overview</w:t>
       </w:r>
       <w:bookmarkEnd w:id="4"/>
@@ -3405,7 +3418,7 @@
       <w:pPr>
         <w:pStyle w:val="Heading2"/>
       </w:pPr>
-      <w:bookmarkStart w:id="5" w:name="_Toc304747690"/>
+      <w:bookmarkStart w:id="5" w:name="_Toc305344236"/>
       <w:r>
         <w:t>Project Goal</w:t>
       </w:r>
@@ -3413,49 +3426,122 @@
     </w:p>
     <w:p>
       <w:r>
-        <w:lastRenderedPageBreak/>
         <w:t>The goal of this project is to create a multiagent system that is capable of traffic light signal control which results in an improved travel experience.</w:t>
       </w:r>
     </w:p>
     <w:p>
       <w:pPr>
         <w:pStyle w:val="Heading2"/>
+      </w:pPr>
+      <w:bookmarkStart w:id="6" w:name="_Toc305344237"/>
+      <w:r>
+        <w:t>System Context</w:t>
+      </w:r>
+      <w:bookmarkEnd w:id="6"/>
+    </w:p>
+    <w:p>
+      <w:pPr>
+        <w:keepNext/>
+        <w:spacing w:after="200" w:line="276" w:lineRule="auto"/>
+      </w:pPr>
+      <w:r>
         <w:rPr>
-          <w:highlight w:val="yellow"/>
+          <w:noProof/>
         </w:rPr>
-      </w:pPr>
-      <w:bookmarkStart w:id="6" w:name="_Toc304747691"/>
-      <w:r>
-        <w:rPr>
-          <w:highlight w:val="yellow"/>
-        </w:rPr>
-        <w:t>System Context</w:t>
-      </w:r>
-      <w:bookmarkEnd w:id="6"/>
-    </w:p>
-    <w:p>
-      <w:pPr>
+        <w:drawing>
+          <wp:inline distT="0" distB="0" distL="0" distR="0" wp14:anchorId="0D9CD0BD" wp14:editId="349B1940">
+            <wp:extent cx="5943600" cy="885190"/>
+            <wp:effectExtent l="0" t="0" r="0" b="0"/>
+            <wp:docPr id="4" name="Picture 4"/>
+            <wp:cNvGraphicFramePr>
+              <a:graphicFrameLocks xmlns:a="http://schemas.openxmlformats.org/drawingml/2006/main" noChangeAspect="1"/>
+            </wp:cNvGraphicFramePr>
+            <a:graphic xmlns:a="http://schemas.openxmlformats.org/drawingml/2006/main">
+              <a:graphicData uri="http://schemas.openxmlformats.org/drawingml/2006/picture">
+                <pic:pic xmlns:pic="http://schemas.openxmlformats.org/drawingml/2006/picture">
+                  <pic:nvPicPr>
+                    <pic:cNvPr id="0" name=""/>
+                    <pic:cNvPicPr/>
+                  </pic:nvPicPr>
+                  <pic:blipFill>
+                    <a:blip r:embed="rId11"/>
+                    <a:stretch>
+                      <a:fillRect/>
+                    </a:stretch>
+                  </pic:blipFill>
+                  <pic:spPr>
+                    <a:xfrm>
+                      <a:off x="0" y="0"/>
+                      <a:ext cx="5943600" cy="885190"/>
+                    </a:xfrm>
+                    <a:prstGeom prst="rect">
+                      <a:avLst/>
+                    </a:prstGeom>
+                  </pic:spPr>
+                </pic:pic>
+              </a:graphicData>
+            </a:graphic>
+          </wp:inline>
+        </w:drawing>
+      </w:r>
+    </w:p>
+    <w:p>
+      <w:pPr>
+        <w:pStyle w:val="Caption"/>
+      </w:pPr>
+      <w:r>
+        <w:t xml:space="preserve">Figure </w:t>
+      </w:r>
+      <w:fldSimple w:instr=" SEQ Figure \* ARABIC ">
+        <w:r>
+          <w:rPr>
+            <w:noProof/>
+          </w:rPr>
+          <w:t>1</w:t>
+        </w:r>
+      </w:fldSimple>
+      <w:r>
+        <w:t>System Context Diagram</w:t>
+      </w:r>
+    </w:p>
+    <w:p>
+      <w:pPr>
+        <w:keepNext/>
         <w:spacing w:after="200" w:line="276" w:lineRule="auto"/>
       </w:pPr>
       <w:r>
-        <w:rPr>
-          <w:highlight w:val="yellow"/>
-        </w:rPr>
-        <w:t>&lt;&lt;</w:t>
-      </w:r>
-      <w:proofErr w:type="gramStart"/>
-      <w:r>
-        <w:rPr>
-          <w:highlight w:val="yellow"/>
-        </w:rPr>
-        <w:t>system</w:t>
-      </w:r>
-      <w:proofErr w:type="gramEnd"/>
-      <w:r>
-        <w:rPr>
-          <w:highlight w:val="yellow"/>
-        </w:rPr>
-        <w:t xml:space="preserve"> context diagram&gt;&gt;</w:t>
+        <w:t xml:space="preserve">The above system context diagram shows the SUMO simulation engine which will run the micro simulation and provide the metrics I use to evaluate the various solutions.  The pale yellow instances of Road Network Configuration and Traffic Configuration are the data files that I will set up for the simulation runs.  The Traffic Configuration describes the vehicles and paths that traverse the </w:t>
+      </w:r>
+      <w:r>
+        <w:t xml:space="preserve">specified road </w:t>
+      </w:r>
+      <w:r>
+        <w:t>network</w:t>
+      </w:r>
+      <w:r>
+        <w:t xml:space="preserve"> configuration</w:t>
+      </w:r>
+      <w:r>
+        <w:t xml:space="preserve">.  </w:t>
+      </w:r>
+      <w:proofErr w:type="spellStart"/>
+      <w:r>
+        <w:t>The</w:t>
+      </w:r>
+      <w:proofErr w:type="spellEnd"/>
+      <w:r>
+        <w:t xml:space="preserve"> SUMO GUI provides a visualization of network activity.</w:t>
+      </w:r>
+      <w:r>
+        <w:t xml:space="preserve">  The SUMO </w:t>
+      </w:r>
+      <w:proofErr w:type="spellStart"/>
+      <w:r>
+        <w:t>TraCI</w:t>
+      </w:r>
+      <w:proofErr w:type="spellEnd"/>
+      <w:r>
+        <w:t xml:space="preserve"> component provides an application interface which permits external systems to interact with the simulation engine.</w:t>
       </w:r>
     </w:p>
     <w:p>
@@ -3463,84 +3549,108 @@
         <w:spacing w:after="200" w:line="276" w:lineRule="auto"/>
       </w:pPr>
       <w:r>
-        <w:t xml:space="preserve">MAS </w:t>
-      </w:r>
-      <w:r>
-        <w:sym w:font="Wingdings" w:char="F0DF"/>
-      </w:r>
-      <w:r>
-        <w:sym w:font="Wingdings" w:char="F0E0"/>
-      </w:r>
-      <w:r>
-        <w:t xml:space="preserve"> </w:t>
+        <w:t xml:space="preserve">The pale green components, </w:t>
       </w:r>
       <w:proofErr w:type="spellStart"/>
       <w:r>
+        <w:t>RabbitMQ</w:t>
+      </w:r>
+      <w:proofErr w:type="spellEnd"/>
+      <w:r>
+        <w:t xml:space="preserve"> and </w:t>
+      </w:r>
+      <w:proofErr w:type="spellStart"/>
+      <w:r>
+        <w:t>MongoDB</w:t>
+      </w:r>
+      <w:proofErr w:type="spellEnd"/>
+      <w:r>
+        <w:t xml:space="preserve">, are third party components.  </w:t>
+      </w:r>
+      <w:proofErr w:type="spellStart"/>
+      <w:r>
+        <w:t>RabbitMQ</w:t>
+      </w:r>
+      <w:proofErr w:type="spellEnd"/>
+      <w:r>
+        <w:t xml:space="preserve"> provides message queuing which will be used for agent communication.  </w:t>
+      </w:r>
+      <w:proofErr w:type="spellStart"/>
+      <w:r>
+        <w:t>MongoDB</w:t>
+      </w:r>
+      <w:proofErr w:type="spellEnd"/>
+      <w:r>
+        <w:t xml:space="preserve"> will be used for any persistent storage needs, it is a document store.</w:t>
+      </w:r>
+    </w:p>
+    <w:p>
+      <w:pPr>
+        <w:spacing w:after="200" w:line="276" w:lineRule="auto"/>
+      </w:pPr>
+      <w:r>
+        <w:t>The bright yellow components, the</w:t>
+      </w:r>
+      <w:r>
+        <w:t xml:space="preserve"> Communications Agent</w:t>
+      </w:r>
+      <w:r>
+        <w:t>, the Metrics Agent</w:t>
+      </w:r>
+      <w:r>
+        <w:t xml:space="preserve"> and the Agent Network (MAS) </w:t>
+      </w:r>
+      <w:r>
+        <w:t xml:space="preserve">are </w:t>
+      </w:r>
+      <w:r>
+        <w:t>components that I create for this project.</w:t>
+      </w:r>
+      <w:r>
+        <w:t xml:space="preserve">  The Communications Agent will interact with the SUMO </w:t>
+      </w:r>
+      <w:proofErr w:type="spellStart"/>
+      <w:r>
         <w:t>TraCI</w:t>
       </w:r>
       <w:proofErr w:type="spellEnd"/>
       <w:r>
-        <w:t xml:space="preserve"> </w:t>
-      </w:r>
-      <w:r>
-        <w:sym w:font="Wingdings" w:char="F0DF"/>
-      </w:r>
-      <w:r>
-        <w:sym w:font="Wingdings" w:char="F0E0"/>
-      </w:r>
-      <w:r>
-        <w:t>SUMO</w:t>
-      </w:r>
-      <w:r>
-        <w:sym w:font="Wingdings" w:char="F0DF"/>
-      </w:r>
-      <w:r>
-        <w:sym w:font="Wingdings" w:char="F0E0"/>
+        <w:t xml:space="preserve"> component.  It will send </w:t>
+      </w:r>
+      <w:r>
+        <w:t xml:space="preserve">commands to the simulation including </w:t>
+      </w:r>
+      <w:r>
+        <w:t>traffic light signal comm</w:t>
+      </w:r>
+      <w:r>
+        <w:t>ands.  The agent will</w:t>
+      </w:r>
+      <w:r>
+        <w:t xml:space="preserve"> receive simulation information</w:t>
+      </w:r>
+      <w:r>
+        <w:t xml:space="preserve"> which it will forward to other agents using </w:t>
       </w:r>
       <w:proofErr w:type="spellStart"/>
       <w:r>
-        <w:t>SUMO</w:t>
+        <w:t>RabbitMQ</w:t>
       </w:r>
       <w:proofErr w:type="spellEnd"/>
       <w:r>
-        <w:t xml:space="preserve"> </w:t>
-      </w:r>
-      <w:proofErr w:type="spellStart"/>
-      <w:proofErr w:type="gramStart"/>
-      <w:r>
-        <w:t>Gui</w:t>
-      </w:r>
-      <w:proofErr w:type="spellEnd"/>
-      <w:proofErr w:type="gramEnd"/>
-    </w:p>
-    <w:p>
-      <w:pPr>
-        <w:spacing w:after="200" w:line="276" w:lineRule="auto"/>
-      </w:pPr>
-      <w:r>
-        <w:t xml:space="preserve">        </w:t>
-      </w:r>
-      <w:r>
-        <w:sym w:font="Wingdings" w:char="F0E0"/>
-      </w:r>
-      <w:r>
-        <w:t xml:space="preserve"> Knowledge base, </w:t>
-      </w:r>
-      <w:proofErr w:type="spellStart"/>
-      <w:r>
-        <w:t>RabbitMQ</w:t>
-      </w:r>
-      <w:proofErr w:type="spellEnd"/>
-      <w:r>
-        <w:t xml:space="preserve"> server</w:t>
-      </w:r>
-    </w:p>
-    <w:p>
-      <w:pPr>
-        <w:spacing w:after="200" w:line="276" w:lineRule="auto"/>
-      </w:pPr>
-      <w:r>
-        <w:t>Description of diagram</w:t>
+        <w:t>.  The Agent Network (MAS) represents a multiagent system.</w:t>
+      </w:r>
+      <w:r>
+        <w:t xml:space="preserve">  The MAS will make decisions regarding traffic light signal control, gathering of system metrics and c</w:t>
+      </w:r>
+      <w:r>
+        <w:t>ollaboration with other intersection networks</w:t>
+      </w:r>
+      <w:r>
+        <w:t>.</w:t>
+      </w:r>
+      <w:r>
+        <w:t xml:space="preserve">  The Metrics Agent is responsible for collecting and persisting simulation run metrics.</w:t>
       </w:r>
     </w:p>
     <w:p>
@@ -3550,7 +3660,7 @@
           <w:highlight w:val="yellow"/>
         </w:rPr>
       </w:pPr>
-      <w:bookmarkStart w:id="7" w:name="_Toc304747692"/>
+      <w:bookmarkStart w:id="7" w:name="_Toc305344238"/>
       <w:r>
         <w:rPr>
           <w:highlight w:val="yellow"/>
@@ -3596,8 +3706,9 @@
       <w:pPr>
         <w:pStyle w:val="Heading2"/>
       </w:pPr>
-      <w:bookmarkStart w:id="8" w:name="_Toc304747693"/>
-      <w:r>
+      <w:bookmarkStart w:id="8" w:name="_Toc305344239"/>
+      <w:r>
+        <w:lastRenderedPageBreak/>
         <w:t>Critical Use Cases</w:t>
       </w:r>
       <w:bookmarkEnd w:id="8"/>
@@ -3606,7 +3717,7 @@
       <w:pPr>
         <w:pStyle w:val="Heading3"/>
       </w:pPr>
-      <w:bookmarkStart w:id="9" w:name="_Toc304747694"/>
+      <w:bookmarkStart w:id="9" w:name="_Toc305344240"/>
       <w:r>
         <w:t>Displays Simulation</w:t>
       </w:r>
@@ -3691,7 +3802,7 @@
       <w:pPr>
         <w:pStyle w:val="Heading3"/>
       </w:pPr>
-      <w:bookmarkStart w:id="10" w:name="_Toc304747695"/>
+      <w:bookmarkStart w:id="10" w:name="_Toc305344241"/>
       <w:r>
         <w:t>Provides current simulation state data</w:t>
       </w:r>
@@ -3778,7 +3889,7 @@
       <w:pPr>
         <w:pStyle w:val="Heading3"/>
       </w:pPr>
-      <w:bookmarkStart w:id="11" w:name="_Toc304747696"/>
+      <w:bookmarkStart w:id="11" w:name="_Toc305344242"/>
       <w:r>
         <w:t>Produces individual intersection state data</w:t>
       </w:r>
@@ -3865,7 +3976,7 @@
       <w:pPr>
         <w:pStyle w:val="Heading3"/>
       </w:pPr>
-      <w:bookmarkStart w:id="12" w:name="_Toc304747697"/>
+      <w:bookmarkStart w:id="12" w:name="_Toc305344243"/>
       <w:r>
         <w:t>Executes traffic light signal plan</w:t>
       </w:r>
@@ -3908,7 +4019,6 @@
         <w:rPr>
           <w:b/>
         </w:rPr>
-        <w:lastRenderedPageBreak/>
         <w:t>Details:</w:t>
       </w:r>
       <w:r>
@@ -3953,7 +4063,7 @@
       <w:pPr>
         <w:pStyle w:val="Heading3"/>
       </w:pPr>
-      <w:bookmarkStart w:id="13" w:name="_Toc304747698"/>
+      <w:bookmarkStart w:id="13" w:name="_Toc305344244"/>
       <w:r>
         <w:t>Information about current intersection status is shared</w:t>
       </w:r>
@@ -4040,7 +4150,7 @@
       <w:pPr>
         <w:pStyle w:val="Heading3"/>
       </w:pPr>
-      <w:bookmarkStart w:id="14" w:name="_Toc304747699"/>
+      <w:bookmarkStart w:id="14" w:name="_Toc305344245"/>
       <w:r>
         <w:t>Produce data to share with neighboring intersections</w:t>
       </w:r>
@@ -4127,7 +4237,7 @@
       <w:pPr>
         <w:pStyle w:val="Heading3"/>
       </w:pPr>
-      <w:bookmarkStart w:id="15" w:name="_Toc304747700"/>
+      <w:bookmarkStart w:id="15" w:name="_Toc305344246"/>
       <w:r>
         <w:t>Create traffic light signal plan</w:t>
       </w:r>
@@ -4186,6 +4296,7 @@
         <w:rPr>
           <w:b/>
         </w:rPr>
+        <w:lastRenderedPageBreak/>
         <w:t>Post Conditions:</w:t>
       </w:r>
       <w:r>
@@ -4299,7 +4410,7 @@
       <w:pPr>
         <w:pStyle w:val="Heading3"/>
       </w:pPr>
-      <w:bookmarkStart w:id="16" w:name="_Toc304747701"/>
+      <w:bookmarkStart w:id="16" w:name="_Toc305344247"/>
       <w:r>
         <w:t>Verify plan is safe</w:t>
       </w:r>
@@ -4386,7 +4497,7 @@
       <w:pPr>
         <w:pStyle w:val="Heading3"/>
       </w:pPr>
-      <w:bookmarkStart w:id="17" w:name="_Toc304747702"/>
+      <w:bookmarkStart w:id="17" w:name="_Toc305344248"/>
       <w:r>
         <w:t>Submit plan to be executed</w:t>
       </w:r>
@@ -4503,7 +4614,7 @@
         <mc:AlternateContent>
           <mc:Choice Requires="wps">
             <w:drawing>
-              <wp:anchor distT="0" distB="0" distL="114300" distR="114300" simplePos="0" relativeHeight="251660288" behindDoc="0" locked="0" layoutInCell="1" allowOverlap="1" wp14:anchorId="43BAAE7A" wp14:editId="6BC457B5">
+              <wp:anchor distT="0" distB="0" distL="114300" distR="114300" simplePos="0" relativeHeight="251660288" behindDoc="0" locked="0" layoutInCell="1" allowOverlap="1" wp14:anchorId="7BA27DE2" wp14:editId="23C44FD9">
                 <wp:simplePos x="0" y="0"/>
                 <wp:positionH relativeFrom="column">
                   <wp:posOffset>-213995</wp:posOffset>
@@ -4549,27 +4660,14 @@
                             <w:r>
                               <w:t xml:space="preserve">Figure </w:t>
                             </w:r>
-                            <w:r>
-                              <w:fldChar w:fldCharType="begin"/>
-                            </w:r>
-                            <w:r>
-                              <w:instrText xml:space="preserve"> SEQ Figure \* ARABIC </w:instrText>
-                            </w:r>
-                            <w:r>
-                              <w:fldChar w:fldCharType="separate"/>
-                            </w:r>
-                            <w:r>
-                              <w:rPr>
-                                <w:noProof/>
-                              </w:rPr>
-                              <w:t>1</w:t>
-                            </w:r>
-                            <w:r>
-                              <w:rPr>
-                                <w:noProof/>
-                              </w:rPr>
-                              <w:fldChar w:fldCharType="end"/>
-                            </w:r>
+                            <w:fldSimple w:instr=" SEQ Figure \* ARABIC ">
+                              <w:r>
+                                <w:rPr>
+                                  <w:noProof/>
+                                </w:rPr>
+                                <w:t>2</w:t>
+                              </w:r>
+                            </w:fldSimple>
                             <w:r>
                               <w:t>Critical Use Cases</w:t>
                             </w:r>
@@ -4608,27 +4706,14 @@
                       <w:r>
                         <w:t xml:space="preserve">Figure </w:t>
                       </w:r>
-                      <w:r>
-                        <w:fldChar w:fldCharType="begin"/>
-                      </w:r>
-                      <w:r>
-                        <w:instrText xml:space="preserve"> SEQ Figure \* ARABIC </w:instrText>
-                      </w:r>
-                      <w:r>
-                        <w:fldChar w:fldCharType="separate"/>
-                      </w:r>
-                      <w:r>
-                        <w:rPr>
-                          <w:noProof/>
-                        </w:rPr>
-                        <w:t>1</w:t>
-                      </w:r>
-                      <w:r>
-                        <w:rPr>
-                          <w:noProof/>
-                        </w:rPr>
-                        <w:fldChar w:fldCharType="end"/>
-                      </w:r>
+                      <w:fldSimple w:instr=" SEQ Figure \* ARABIC ">
+                        <w:r>
+                          <w:rPr>
+                            <w:noProof/>
+                          </w:rPr>
+                          <w:t>2</w:t>
+                        </w:r>
+                      </w:fldSimple>
                       <w:r>
                         <w:t>Critical Use Cases</w:t>
                       </w:r>
@@ -4645,89 +4730,10 @@
           <w:noProof/>
         </w:rPr>
         <w:drawing>
-          <wp:inline distT="0" distB="0" distL="0" distR="0" wp14:anchorId="6665AF57" wp14:editId="66048EB8">
+          <wp:inline distT="0" distB="0" distL="0" distR="0" wp14:anchorId="3D37FE57" wp14:editId="28252686">
             <wp:extent cx="5943600" cy="6528435"/>
             <wp:effectExtent l="0" t="0" r="0" b="5715"/>
             <wp:docPr id="6" name="Picture 6"/>
-            <wp:cNvGraphicFramePr>
-              <a:graphicFrameLocks xmlns:a="http://schemas.openxmlformats.org/drawingml/2006/main" noChangeAspect="1"/>
-            </wp:cNvGraphicFramePr>
-            <a:graphic xmlns:a="http://schemas.openxmlformats.org/drawingml/2006/main">
-              <a:graphicData uri="http://schemas.openxmlformats.org/drawingml/2006/picture">
-                <pic:pic xmlns:pic="http://schemas.openxmlformats.org/drawingml/2006/picture">
-                  <pic:nvPicPr>
-                    <pic:cNvPr id="0" name=""/>
-                    <pic:cNvPicPr/>
-                  </pic:nvPicPr>
-                  <pic:blipFill>
-                    <a:blip r:embed="rId11"/>
-                    <a:stretch>
-                      <a:fillRect/>
-                    </a:stretch>
-                  </pic:blipFill>
-                  <pic:spPr>
-                    <a:xfrm>
-                      <a:off x="0" y="0"/>
-                      <a:ext cx="5943600" cy="6528435"/>
-                    </a:xfrm>
-                    <a:prstGeom prst="rect">
-                      <a:avLst/>
-                    </a:prstGeom>
-                  </pic:spPr>
-                </pic:pic>
-              </a:graphicData>
-            </a:graphic>
-          </wp:inline>
-        </w:drawing>
-      </w:r>
-    </w:p>
-    <w:p>
-      <w:pPr>
-        <w:rPr>
-          <w:rFonts w:ascii="Georgia" w:hAnsi="Georgia"/>
-          <w:color w:val="000000"/>
-        </w:rPr>
-      </w:pPr>
-    </w:p>
-    <w:p>
-      <w:pPr>
-        <w:rPr>
-          <w:rFonts w:eastAsiaTheme="majorEastAsia" w:cstheme="majorBidi"/>
-          <w:b/>
-          <w:bCs/>
-          <w:sz w:val="28"/>
-          <w:szCs w:val="26"/>
-        </w:rPr>
-      </w:pPr>
-      <w:r>
-        <w:br w:type="page"/>
-      </w:r>
-    </w:p>
-    <w:p>
-      <w:pPr>
-        <w:pStyle w:val="Heading2"/>
-      </w:pPr>
-      <w:bookmarkStart w:id="18" w:name="_Toc304747703"/>
-      <w:r>
-        <w:lastRenderedPageBreak/>
-        <w:t>System Activity</w:t>
-      </w:r>
-      <w:bookmarkEnd w:id="18"/>
-    </w:p>
-    <w:p/>
-    <w:p>
-      <w:pPr>
-        <w:keepNext/>
-      </w:pPr>
-      <w:r>
-        <w:rPr>
-          <w:noProof/>
-        </w:rPr>
-        <w:drawing>
-          <wp:inline distT="0" distB="0" distL="0" distR="0" wp14:anchorId="63DEDB5B" wp14:editId="7792309C">
-            <wp:extent cx="3238500" cy="5229225"/>
-            <wp:effectExtent l="0" t="0" r="0" b="9525"/>
-            <wp:docPr id="1" name="Picture 1"/>
             <wp:cNvGraphicFramePr>
               <a:graphicFrameLocks xmlns:a="http://schemas.openxmlformats.org/drawingml/2006/main" noChangeAspect="1"/>
             </wp:cNvGraphicFramePr>
@@ -4747,6 +4753,85 @@
                   <pic:spPr>
                     <a:xfrm>
                       <a:off x="0" y="0"/>
+                      <a:ext cx="5943600" cy="6528435"/>
+                    </a:xfrm>
+                    <a:prstGeom prst="rect">
+                      <a:avLst/>
+                    </a:prstGeom>
+                  </pic:spPr>
+                </pic:pic>
+              </a:graphicData>
+            </a:graphic>
+          </wp:inline>
+        </w:drawing>
+      </w:r>
+    </w:p>
+    <w:p>
+      <w:pPr>
+        <w:rPr>
+          <w:rFonts w:ascii="Georgia" w:hAnsi="Georgia"/>
+          <w:color w:val="000000"/>
+        </w:rPr>
+      </w:pPr>
+    </w:p>
+    <w:p>
+      <w:pPr>
+        <w:rPr>
+          <w:rFonts w:eastAsiaTheme="majorEastAsia" w:cstheme="majorBidi"/>
+          <w:b/>
+          <w:bCs/>
+          <w:sz w:val="28"/>
+          <w:szCs w:val="26"/>
+        </w:rPr>
+      </w:pPr>
+      <w:r>
+        <w:br w:type="page"/>
+      </w:r>
+    </w:p>
+    <w:p>
+      <w:pPr>
+        <w:pStyle w:val="Heading2"/>
+      </w:pPr>
+      <w:bookmarkStart w:id="18" w:name="_Toc305344249"/>
+      <w:r>
+        <w:lastRenderedPageBreak/>
+        <w:t>System Activity</w:t>
+      </w:r>
+      <w:bookmarkEnd w:id="18"/>
+    </w:p>
+    <w:p/>
+    <w:p>
+      <w:pPr>
+        <w:keepNext/>
+      </w:pPr>
+      <w:r>
+        <w:rPr>
+          <w:noProof/>
+        </w:rPr>
+        <w:drawing>
+          <wp:inline distT="0" distB="0" distL="0" distR="0" wp14:anchorId="3443B121" wp14:editId="23EF1FA6">
+            <wp:extent cx="3238500" cy="5229225"/>
+            <wp:effectExtent l="0" t="0" r="0" b="9525"/>
+            <wp:docPr id="1" name="Picture 1"/>
+            <wp:cNvGraphicFramePr>
+              <a:graphicFrameLocks xmlns:a="http://schemas.openxmlformats.org/drawingml/2006/main" noChangeAspect="1"/>
+            </wp:cNvGraphicFramePr>
+            <a:graphic xmlns:a="http://schemas.openxmlformats.org/drawingml/2006/main">
+              <a:graphicData uri="http://schemas.openxmlformats.org/drawingml/2006/picture">
+                <pic:pic xmlns:pic="http://schemas.openxmlformats.org/drawingml/2006/picture">
+                  <pic:nvPicPr>
+                    <pic:cNvPr id="0" name=""/>
+                    <pic:cNvPicPr/>
+                  </pic:nvPicPr>
+                  <pic:blipFill>
+                    <a:blip r:embed="rId13"/>
+                    <a:stretch>
+                      <a:fillRect/>
+                    </a:stretch>
+                  </pic:blipFill>
+                  <pic:spPr>
+                    <a:xfrm>
+                      <a:off x="0" y="0"/>
                       <a:ext cx="3238500" cy="5229225"/>
                     </a:xfrm>
                     <a:prstGeom prst="rect">
@@ -4767,27 +4852,14 @@
       <w:r>
         <w:t xml:space="preserve">Figure </w:t>
       </w:r>
-      <w:r>
-        <w:fldChar w:fldCharType="begin"/>
-      </w:r>
-      <w:r>
-        <w:instrText xml:space="preserve"> SEQ Figure \* ARABIC </w:instrText>
-      </w:r>
-      <w:r>
-        <w:fldChar w:fldCharType="separate"/>
-      </w:r>
-      <w:r>
-        <w:rPr>
-          <w:noProof/>
-        </w:rPr>
-        <w:t>2</w:t>
-      </w:r>
-      <w:r>
-        <w:rPr>
-          <w:noProof/>
-        </w:rPr>
-        <w:fldChar w:fldCharType="end"/>
-      </w:r>
+      <w:fldSimple w:instr=" SEQ Figure \* ARABIC ">
+        <w:r>
+          <w:rPr>
+            <w:noProof/>
+          </w:rPr>
+          <w:t>3</w:t>
+        </w:r>
+      </w:fldSimple>
       <w:r>
         <w:t xml:space="preserve">UML Activity Diagram for </w:t>
       </w:r>
@@ -4821,7 +4893,7 @@
           <w:highlight w:val="yellow"/>
         </w:rPr>
       </w:pPr>
-      <w:bookmarkStart w:id="19" w:name="_Toc304747704"/>
+      <w:bookmarkStart w:id="19" w:name="_Toc305344250"/>
       <w:r>
         <w:rPr>
           <w:highlight w:val="yellow"/>
@@ -4837,14 +4909,35 @@
       </w:r>
     </w:p>
     <w:p>
+      <w:proofErr w:type="gramStart"/>
+      <w:r>
+        <w:t>mongodb-win32-x86_64-1.8.1</w:t>
+      </w:r>
+      <w:bookmarkStart w:id="20" w:name="_GoBack"/>
+      <w:bookmarkEnd w:id="20"/>
+      <w:proofErr w:type="gramEnd"/>
+    </w:p>
+    <w:p>
+      <w:proofErr w:type="gramStart"/>
+      <w:r>
+        <w:t>sumo-0.12.3</w:t>
+      </w:r>
+      <w:proofErr w:type="gramEnd"/>
+    </w:p>
+    <w:p>
+      <w:r>
+        <w:t>Python 2.7</w:t>
+      </w:r>
+    </w:p>
+    <w:p>
       <w:pPr>
         <w:pStyle w:val="Heading1"/>
       </w:pPr>
-      <w:bookmarkStart w:id="20" w:name="_Toc304747705"/>
+      <w:bookmarkStart w:id="21" w:name="_Toc305344251"/>
       <w:r>
         <w:t>Constraints</w:t>
       </w:r>
-      <w:bookmarkEnd w:id="20"/>
+      <w:bookmarkEnd w:id="21"/>
     </w:p>
     <w:p>
       <w:r>
@@ -4861,21 +4954,21 @@
       <w:pPr>
         <w:pStyle w:val="Heading1"/>
       </w:pPr>
-      <w:bookmarkStart w:id="21" w:name="_Toc304747706"/>
+      <w:bookmarkStart w:id="22" w:name="_Toc305344252"/>
       <w:r>
         <w:t>Environment</w:t>
       </w:r>
-      <w:bookmarkEnd w:id="21"/>
+      <w:bookmarkEnd w:id="22"/>
     </w:p>
     <w:p>
       <w:pPr>
         <w:pStyle w:val="Heading2"/>
       </w:pPr>
-      <w:bookmarkStart w:id="22" w:name="_Toc304747707"/>
+      <w:bookmarkStart w:id="23" w:name="_Toc305344253"/>
       <w:r>
         <w:t>Purpose</w:t>
       </w:r>
-      <w:bookmarkEnd w:id="22"/>
+      <w:bookmarkEnd w:id="23"/>
     </w:p>
     <w:p>
       <w:r>
@@ -4892,11 +4985,11 @@
       <w:pPr>
         <w:pStyle w:val="Heading2"/>
       </w:pPr>
-      <w:bookmarkStart w:id="23" w:name="_Toc304747708"/>
+      <w:bookmarkStart w:id="24" w:name="_Toc305344254"/>
       <w:r>
         <w:t>Hardware</w:t>
       </w:r>
-      <w:bookmarkEnd w:id="23"/>
+      <w:bookmarkEnd w:id="24"/>
     </w:p>
     <w:p>
       <w:pPr>
@@ -4943,11 +5036,11 @@
       <w:pPr>
         <w:pStyle w:val="Heading2"/>
       </w:pPr>
-      <w:bookmarkStart w:id="24" w:name="_Toc304747709"/>
+      <w:bookmarkStart w:id="25" w:name="_Toc305344255"/>
       <w:r>
         <w:t>Tools</w:t>
       </w:r>
-      <w:bookmarkEnd w:id="24"/>
+      <w:bookmarkEnd w:id="25"/>
     </w:p>
     <w:p>
       <w:r>
@@ -4958,11 +5051,11 @@
       <w:pPr>
         <w:pStyle w:val="Heading3"/>
       </w:pPr>
-      <w:bookmarkStart w:id="25" w:name="_Toc304747710"/>
+      <w:bookmarkStart w:id="26" w:name="_Toc305344256"/>
       <w:r>
         <w:t>Process Support</w:t>
       </w:r>
-      <w:bookmarkEnd w:id="25"/>
+      <w:bookmarkEnd w:id="26"/>
     </w:p>
     <w:p>
       <w:pPr>
@@ -4989,8 +5082,6 @@
       <w:r>
         <w:t xml:space="preserve">for creating the work break down structure, </w:t>
       </w:r>
-      <w:bookmarkStart w:id="26" w:name="_GoBack"/>
-      <w:bookmarkEnd w:id="26"/>
       <w:r>
         <w:t>for capturing information about references</w:t>
       </w:r>
@@ -5094,7 +5185,7 @@
       <w:pPr>
         <w:pStyle w:val="Heading3"/>
       </w:pPr>
-      <w:bookmarkStart w:id="27" w:name="_Toc304747711"/>
+      <w:bookmarkStart w:id="27" w:name="_Toc305344257"/>
       <w:r>
         <w:t>Development</w:t>
       </w:r>
@@ -5213,7 +5304,7 @@
       <w:pPr>
         <w:pStyle w:val="Heading3"/>
       </w:pPr>
-      <w:bookmarkStart w:id="28" w:name="_Toc304747712"/>
+      <w:bookmarkStart w:id="28" w:name="_Toc305344258"/>
       <w:r>
         <w:t>Testing</w:t>
       </w:r>
@@ -5224,6 +5315,7 @@
         <w:widowControl w:val="0"/>
       </w:pPr>
       <w:r>
+        <w:lastRenderedPageBreak/>
         <w:t xml:space="preserve">For unit testing, </w:t>
       </w:r>
       <w:proofErr w:type="spellStart"/>
@@ -5283,11 +5375,7 @@
       </w:r>
       <w:proofErr w:type="spellEnd"/>
       <w:r>
-        <w:t xml:space="preserve"> internal code inspection feature will be used to check for </w:t>
-      </w:r>
-      <w:r>
-        <w:lastRenderedPageBreak/>
-        <w:t>common coding errors.</w:t>
+        <w:t xml:space="preserve"> internal code inspection feature will be used to check for common coding errors.</w:t>
       </w:r>
       <w:r>
         <w:t xml:space="preserve">  To see code coverage of unit tests, </w:t>
@@ -5322,7 +5410,7 @@
       <w:pPr>
         <w:pStyle w:val="Heading3"/>
       </w:pPr>
-      <w:bookmarkStart w:id="29" w:name="_Toc304747713"/>
+      <w:bookmarkStart w:id="29" w:name="_Toc305344259"/>
       <w:r>
         <w:t>Version Control</w:t>
       </w:r>
@@ -5388,7 +5476,7 @@
       <w:pPr>
         <w:pStyle w:val="Heading2"/>
       </w:pPr>
-      <w:bookmarkStart w:id="30" w:name="_Toc304747714"/>
+      <w:bookmarkStart w:id="30" w:name="_Toc305344260"/>
       <w:r>
         <w:t>Process</w:t>
       </w:r>
@@ -5398,7 +5486,7 @@
       <w:pPr>
         <w:pStyle w:val="Heading3"/>
       </w:pPr>
-      <w:bookmarkStart w:id="31" w:name="_Toc304747715"/>
+      <w:bookmarkStart w:id="31" w:name="_Toc305344261"/>
       <w:r>
         <w:t>Development</w:t>
       </w:r>
@@ -5454,7 +5542,7 @@
       <w:pPr>
         <w:pStyle w:val="Heading3"/>
       </w:pPr>
-      <w:bookmarkStart w:id="32" w:name="_Toc304747716"/>
+      <w:bookmarkStart w:id="32" w:name="_Toc305344262"/>
       <w:r>
         <w:t>Release</w:t>
       </w:r>
@@ -5519,10 +5607,10 @@
     </w:p>
     <w:p/>
     <w:sectPr>
-      <w:headerReference w:type="default" r:id="rId13"/>
-      <w:footerReference w:type="default" r:id="rId14"/>
-      <w:headerReference w:type="first" r:id="rId15"/>
-      <w:footerReference w:type="first" r:id="rId16"/>
+      <w:headerReference w:type="default" r:id="rId14"/>
+      <w:footerReference w:type="default" r:id="rId15"/>
+      <w:headerReference w:type="first" r:id="rId16"/>
+      <w:footerReference w:type="first" r:id="rId17"/>
       <w:pgSz w:w="12240" w:h="15840"/>
       <w:pgMar w:top="1440" w:right="1440" w:bottom="1440" w:left="1440" w:header="720" w:footer="720" w:gutter="0"/>
       <w:cols w:space="720"/>
@@ -5561,7 +5649,6 @@
         <w:docPartUnique/>
       </w:docPartObj>
     </w:sdtPr>
-    <w:sdtEndPr/>
     <w:sdtContent>
       <w:sdt>
         <w:sdtPr>
@@ -5571,7 +5658,6 @@
             <w:docPartUnique/>
           </w:docPartObj>
         </w:sdtPr>
-        <w:sdtEndPr/>
         <w:sdtContent>
           <w:p>
             <w:pPr>
@@ -5638,7 +5724,7 @@
                 <w:bCs/>
                 <w:noProof/>
               </w:rPr>
-              <w:t>9</w:t>
+              <w:t>10</w:t>
             </w:r>
             <w:r>
               <w:rPr>
@@ -5669,7 +5755,6 @@
         <w:docPartUnique/>
       </w:docPartObj>
     </w:sdtPr>
-    <w:sdtEndPr/>
     <w:sdtContent>
       <w:sdt>
         <w:sdtPr>
@@ -5679,7 +5764,6 @@
             <w:docPartUnique/>
           </w:docPartObj>
         </w:sdtPr>
-        <w:sdtEndPr/>
         <w:sdtContent>
           <w:p>
             <w:pPr>
@@ -5793,10 +5877,7 @@
       <w:pStyle w:val="Header"/>
     </w:pPr>
     <w:r>
-      <w:t>Multia</w:t>
-    </w:r>
-    <w:r>
-      <w:t>gent Control of Traffic Signals</w:t>
+      <w:t>Multiagent Control of Traffic Signals</w:t>
     </w:r>
     <w:r>
       <w:tab/>
@@ -5841,7 +5922,7 @@
       <w:rPr>
         <w:noProof/>
       </w:rPr>
-      <w:t>2011-09-29 21:50</w:t>
+      <w:t>2011-10-02 19:04</w:t>
     </w:r>
     <w:r>
       <w:fldChar w:fldCharType="end"/>
@@ -11733,6 +11814,13 @@
       <w:szCs w:val="20"/>
     </w:rPr>
   </w:style>
+  <w:style w:type="paragraph" w:styleId="Revision">
+    <w:name w:val="Revision"/>
+    <w:hidden/>
+    <w:uiPriority w:val="99"/>
+    <w:semiHidden/>
+    <w:rsid w:val="001455BB"/>
+  </w:style>
 </w:styles>
 </file>
 
@@ -12608,6 +12696,13 @@
       <w:szCs w:val="20"/>
     </w:rPr>
   </w:style>
+  <w:style w:type="paragraph" w:styleId="Revision">
+    <w:name w:val="Revision"/>
+    <w:hidden/>
+    <w:uiPriority w:val="99"/>
+    <w:semiHidden/>
+    <w:rsid w:val="001455BB"/>
+  </w:style>
 </w:styles>
 </file>
 
@@ -12895,21 +12990,6 @@
 </file>
 
 <file path=customXml/item1.xml><?xml version="1.0" encoding="utf-8"?>
-<p:properties xmlns:p="http://schemas.microsoft.com/office/2006/metadata/properties" xmlns:xsi="http://www.w3.org/2001/XMLSchema-instance">
-  <documentManagement>
-    <ContentTypeId xmlns="http://schemas.microsoft.com/sharepoint/v3">0x0056BD8EAE6FAF36488DB4D7E32B557BC9</ContentTypeId>
-    <_SourceUrl xmlns="http://schemas.microsoft.com/sharepoint/v3" xsi:nil="true"/>
-    <AutoVersionDisabled xmlns="http://schemas.microsoft.com/sharepoint/v3">false</AutoVersionDisabled>
-    <ItemType xmlns="http://schemas.microsoft.com/sharepoint/v3">1</ItemType>
-    <Order xmlns="http://schemas.microsoft.com/sharepoint/v3" xsi:nil="true"/>
-    <_SharedFileIndex xmlns="http://schemas.microsoft.com/sharepoint/v3" xsi:nil="true"/>
-    <MetaInfo xmlns="http://schemas.microsoft.com/sharepoint/v3" xsi:nil="true"/>
-    <Description xmlns="http://schemas.microsoft.com/sharepoint/v3" xsi:nil="true"/>
-  </documentManagement>
-</p:properties>
-</file>
-
-<file path=customXml/item2.xml><?xml version="1.0" encoding="utf-8"?>
 <ct:contentTypeSchema xmlns:ct="http://schemas.microsoft.com/office/2006/metadata/contentType" xmlns:ma="http://schemas.microsoft.com/office/2006/metadata/properties/metaAttributes" ct:_="" ma:_="" ma:contentTypeName="_Docs_" ma:contentTypeID="0x0056BD8EAE6FAF36488DB4D7E32B557BC9" ma:contentTypeVersion="" ma:contentTypeDescription="" ma:contentTypeScope="" ma:versionID="b24a59f726d28f46a69a0a8240ee44ed">
   <xsd:schema xmlns:xsd="http://www.w3.org/2001/XMLSchema" xmlns:p="http://schemas.microsoft.com/office/2006/metadata/properties" xmlns:ns1="http://schemas.microsoft.com/sharepoint/v3" targetNamespace="http://schemas.microsoft.com/office/2006/metadata/properties" ma:root="true" ma:fieldsID="3e5d9eca856144ce6ca1da655f95619c" ns1:_="">
     <xsd:import namespace="http://schemas.microsoft.com/sharepoint/v3"/>
@@ -13263,20 +13343,26 @@
 </ct:contentTypeSchema>
 </file>
 
+<file path=customXml/item2.xml><?xml version="1.0" encoding="utf-8"?>
+<p:properties xmlns:p="http://schemas.microsoft.com/office/2006/metadata/properties" xmlns:xsi="http://www.w3.org/2001/XMLSchema-instance">
+  <documentManagement>
+    <ContentTypeId xmlns="http://schemas.microsoft.com/sharepoint/v3">0x0056BD8EAE6FAF36488DB4D7E32B557BC9</ContentTypeId>
+    <_SourceUrl xmlns="http://schemas.microsoft.com/sharepoint/v3" xsi:nil="true"/>
+    <AutoVersionDisabled xmlns="http://schemas.microsoft.com/sharepoint/v3">false</AutoVersionDisabled>
+    <ItemType xmlns="http://schemas.microsoft.com/sharepoint/v3">1</ItemType>
+    <Order xmlns="http://schemas.microsoft.com/sharepoint/v3" xsi:nil="true"/>
+    <_SharedFileIndex xmlns="http://schemas.microsoft.com/sharepoint/v3" xsi:nil="true"/>
+    <MetaInfo xmlns="http://schemas.microsoft.com/sharepoint/v3" xsi:nil="true"/>
+    <Description xmlns="http://schemas.microsoft.com/sharepoint/v3" xsi:nil="true"/>
+  </documentManagement>
+</p:properties>
+</file>
+
 <file path=customXml/item3.xml><?xml version="1.0" encoding="utf-8"?>
 <b:Sources xmlns:b="http://schemas.openxmlformats.org/officeDocument/2006/bibliography" xmlns="http://schemas.openxmlformats.org/officeDocument/2006/bibliography" SelectedStyle="\APA.XSL" StyleName="APA"/>
 </file>
 
 <file path=customXml/itemProps1.xml><?xml version="1.0" encoding="utf-8"?>
-<ds:datastoreItem xmlns:ds="http://schemas.openxmlformats.org/officeDocument/2006/customXml" ds:itemID="{42C760F5-DE4A-4ED6-8CB0-B54FEE6DCDF2}">
-  <ds:schemaRefs>
-    <ds:schemaRef ds:uri="http://schemas.microsoft.com/office/2006/metadata/properties"/>
-    <ds:schemaRef ds:uri="http://schemas.microsoft.com/sharepoint/v3"/>
-  </ds:schemaRefs>
-</ds:datastoreItem>
-</file>
-
-<file path=customXml/itemProps2.xml><?xml version="1.0" encoding="utf-8"?>
 <ds:datastoreItem xmlns:ds="http://schemas.openxmlformats.org/officeDocument/2006/customXml" ds:itemID="{C12AA6FC-2577-4BCB-865C-6D2F38D89CB3}">
   <ds:schemaRefs>
     <ds:schemaRef ds:uri="http://schemas.microsoft.com/office/2006/metadata/contentType"/>
@@ -13293,8 +13379,17 @@
 </ds:datastoreItem>
 </file>
 
+<file path=customXml/itemProps2.xml><?xml version="1.0" encoding="utf-8"?>
+<ds:datastoreItem xmlns:ds="http://schemas.openxmlformats.org/officeDocument/2006/customXml" ds:itemID="{42C760F5-DE4A-4ED6-8CB0-B54FEE6DCDF2}">
+  <ds:schemaRefs>
+    <ds:schemaRef ds:uri="http://schemas.microsoft.com/office/2006/metadata/properties"/>
+    <ds:schemaRef ds:uri="http://schemas.microsoft.com/sharepoint/v3"/>
+  </ds:schemaRefs>
+</ds:datastoreItem>
+</file>
+
 <file path=customXml/itemProps3.xml><?xml version="1.0" encoding="utf-8"?>
-<ds:datastoreItem xmlns:ds="http://schemas.openxmlformats.org/officeDocument/2006/customXml" ds:itemID="{61455D55-02A9-4AA8-9A1E-503921D1D7C3}">
+<ds:datastoreItem xmlns:ds="http://schemas.openxmlformats.org/officeDocument/2006/customXml" ds:itemID="{1B2AE1ED-7BCC-4C2F-A928-2E62171A8B02}">
   <ds:schemaRefs>
     <ds:schemaRef ds:uri="http://schemas.openxmlformats.org/officeDocument/2006/bibliography"/>
   </ds:schemaRefs>

</xml_diff>

<commit_message>
Added requirements section to Vision Document revised the UML use case diagram
</commit_message>
<xml_diff>
--- a/portfolio/Vision.docx
+++ b/portfolio/Vision.docx
@@ -325,7 +325,7 @@
             <w:rPr>
               <w:noProof/>
             </w:rPr>
-            <w:instrText>HYPERLINK \l "_Toc305410539"</w:instrText>
+            <w:instrText>HYPERLINK \l "_Toc305972246"</w:instrText>
           </w:r>
           <w:r>
             <w:rPr>
@@ -389,7 +389,7 @@
               <w:noProof/>
               <w:webHidden/>
             </w:rPr>
-            <w:instrText xml:space="preserve"> PAGEREF _Toc305410539 \h </w:instrText>
+            <w:instrText xml:space="preserve"> PAGEREF _Toc305972246 \h </w:instrText>
           </w:r>
           <w:r>
             <w:rPr>
@@ -409,7 +409,7 @@
               <w:noProof/>
               <w:webHidden/>
             </w:rPr>
-            <w:t>3</w:t>
+            <w:t>4</w:t>
           </w:r>
           <w:r>
             <w:rPr>
@@ -440,7 +440,7 @@
               <w:szCs w:val="22"/>
             </w:rPr>
           </w:pPr>
-          <w:hyperlink w:anchor="_Toc305410540" w:history="1">
+          <w:hyperlink w:anchor="_Toc305972247" w:history="1">
             <w:r>
               <w:rPr>
                 <w:rStyle w:val="Hyperlink"/>
@@ -483,7 +483,7 @@
                 <w:noProof/>
                 <w:webHidden/>
               </w:rPr>
-              <w:instrText xml:space="preserve"> PAGEREF _Toc305410540 \h </w:instrText>
+              <w:instrText xml:space="preserve"> PAGEREF _Toc305972247 \h </w:instrText>
             </w:r>
             <w:r>
               <w:rPr>
@@ -503,7 +503,7 @@
                 <w:noProof/>
                 <w:webHidden/>
               </w:rPr>
-              <w:t>3</w:t>
+              <w:t>4</w:t>
             </w:r>
             <w:r>
               <w:rPr>
@@ -528,7 +528,7 @@
               <w:szCs w:val="22"/>
             </w:rPr>
           </w:pPr>
-          <w:hyperlink w:anchor="_Toc305410541" w:history="1">
+          <w:hyperlink w:anchor="_Toc305972248" w:history="1">
             <w:r>
               <w:rPr>
                 <w:rStyle w:val="Hyperlink"/>
@@ -571,7 +571,7 @@
                 <w:noProof/>
                 <w:webHidden/>
               </w:rPr>
-              <w:instrText xml:space="preserve"> PAGEREF _Toc305410541 \h </w:instrText>
+              <w:instrText xml:space="preserve"> PAGEREF _Toc305972248 \h </w:instrText>
             </w:r>
             <w:r>
               <w:rPr>
@@ -591,7 +591,7 @@
                 <w:noProof/>
                 <w:webHidden/>
               </w:rPr>
-              <w:t>3</w:t>
+              <w:t>4</w:t>
             </w:r>
             <w:r>
               <w:rPr>
@@ -616,7 +616,7 @@
               <w:szCs w:val="22"/>
             </w:rPr>
           </w:pPr>
-          <w:hyperlink w:anchor="_Toc305410542" w:history="1">
+          <w:hyperlink w:anchor="_Toc305972249" w:history="1">
             <w:r>
               <w:rPr>
                 <w:rStyle w:val="Hyperlink"/>
@@ -659,7 +659,7 @@
                 <w:noProof/>
                 <w:webHidden/>
               </w:rPr>
-              <w:instrText xml:space="preserve"> PAGEREF _Toc305410542 \h </w:instrText>
+              <w:instrText xml:space="preserve"> PAGEREF _Toc305972249 \h </w:instrText>
             </w:r>
             <w:r>
               <w:rPr>
@@ -679,7 +679,7 @@
                 <w:noProof/>
                 <w:webHidden/>
               </w:rPr>
-              <w:t>3</w:t>
+              <w:t>4</w:t>
             </w:r>
             <w:r>
               <w:rPr>
@@ -704,7 +704,7 @@
               <w:szCs w:val="22"/>
             </w:rPr>
           </w:pPr>
-          <w:hyperlink w:anchor="_Toc305410543" w:history="1">
+          <w:hyperlink w:anchor="_Toc305972250" w:history="1">
             <w:r>
               <w:rPr>
                 <w:rStyle w:val="Hyperlink"/>
@@ -747,7 +747,7 @@
                 <w:noProof/>
                 <w:webHidden/>
               </w:rPr>
-              <w:instrText xml:space="preserve"> PAGEREF _Toc305410543 \h </w:instrText>
+              <w:instrText xml:space="preserve"> PAGEREF _Toc305972250 \h </w:instrText>
             </w:r>
             <w:r>
               <w:rPr>
@@ -767,7 +767,7 @@
                 <w:noProof/>
                 <w:webHidden/>
               </w:rPr>
-              <w:t>4</w:t>
+              <w:t>5</w:t>
             </w:r>
             <w:r>
               <w:rPr>
@@ -792,7 +792,7 @@
               <w:szCs w:val="22"/>
             </w:rPr>
           </w:pPr>
-          <w:hyperlink w:anchor="_Toc305410544" w:history="1">
+          <w:hyperlink w:anchor="_Toc305972251" w:history="1">
             <w:r>
               <w:rPr>
                 <w:rStyle w:val="Hyperlink"/>
@@ -835,7 +835,7 @@
                 <w:noProof/>
                 <w:webHidden/>
               </w:rPr>
-              <w:instrText xml:space="preserve"> PAGEREF _Toc305410544 \h </w:instrText>
+              <w:instrText xml:space="preserve"> PAGEREF _Toc305972251 \h </w:instrText>
             </w:r>
             <w:r>
               <w:rPr>
@@ -855,7 +855,7 @@
                 <w:noProof/>
                 <w:webHidden/>
               </w:rPr>
-              <w:t>4</w:t>
+              <w:t>5</w:t>
             </w:r>
             <w:r>
               <w:rPr>
@@ -880,7 +880,7 @@
               <w:szCs w:val="22"/>
             </w:rPr>
           </w:pPr>
-          <w:hyperlink w:anchor="_Toc305410545" w:history="1">
+          <w:hyperlink w:anchor="_Toc305972252" w:history="1">
             <w:r>
               <w:rPr>
                 <w:rStyle w:val="Hyperlink"/>
@@ -923,7 +923,7 @@
                 <w:noProof/>
                 <w:webHidden/>
               </w:rPr>
-              <w:instrText xml:space="preserve"> PAGEREF _Toc305410545 \h </w:instrText>
+              <w:instrText xml:space="preserve"> PAGEREF _Toc305972252 \h </w:instrText>
             </w:r>
             <w:r>
               <w:rPr>
@@ -943,7 +943,7 @@
                 <w:noProof/>
                 <w:webHidden/>
               </w:rPr>
-              <w:t>4</w:t>
+              <w:t>5</w:t>
             </w:r>
             <w:r>
               <w:rPr>
@@ -968,12 +968,11 @@
               <w:szCs w:val="22"/>
             </w:rPr>
           </w:pPr>
-          <w:hyperlink w:anchor="_Toc305410546" w:history="1">
+          <w:hyperlink w:anchor="_Toc305972253" w:history="1">
             <w:r>
               <w:rPr>
                 <w:rStyle w:val="Hyperlink"/>
                 <w:noProof/>
-                <w:highlight w:val="yellow"/>
               </w:rPr>
               <w:t>3</w:t>
             </w:r>
@@ -990,7 +989,6 @@
               <w:rPr>
                 <w:rStyle w:val="Hyperlink"/>
                 <w:noProof/>
-                <w:highlight w:val="yellow"/>
               </w:rPr>
               <w:t>Project Requirements</w:t>
             </w:r>
@@ -1013,7 +1011,7 @@
                 <w:noProof/>
                 <w:webHidden/>
               </w:rPr>
-              <w:instrText xml:space="preserve"> PAGEREF _Toc305410546 \h </w:instrText>
+              <w:instrText xml:space="preserve"> PAGEREF _Toc305972253 \h </w:instrText>
             </w:r>
             <w:r>
               <w:rPr>
@@ -1033,7 +1031,7 @@
                 <w:noProof/>
                 <w:webHidden/>
               </w:rPr>
-              <w:t>4</w:t>
+              <w:t>5</w:t>
             </w:r>
             <w:r>
               <w:rPr>
@@ -1058,7 +1056,7 @@
               <w:szCs w:val="22"/>
             </w:rPr>
           </w:pPr>
-          <w:hyperlink w:anchor="_Toc305410547" w:history="1">
+          <w:hyperlink w:anchor="_Toc305972254" w:history="1">
             <w:r>
               <w:rPr>
                 <w:rStyle w:val="Hyperlink"/>
@@ -1101,7 +1099,7 @@
                 <w:noProof/>
                 <w:webHidden/>
               </w:rPr>
-              <w:instrText xml:space="preserve"> PAGEREF _Toc305410547 \h </w:instrText>
+              <w:instrText xml:space="preserve"> PAGEREF _Toc305972254 \h </w:instrText>
             </w:r>
             <w:r>
               <w:rPr>
@@ -1146,7 +1144,7 @@
               <w:szCs w:val="22"/>
             </w:rPr>
           </w:pPr>
-          <w:hyperlink w:anchor="_Toc305410548" w:history="1">
+          <w:hyperlink w:anchor="_Toc305972255" w:history="1">
             <w:r>
               <w:rPr>
                 <w:rStyle w:val="Hyperlink"/>
@@ -1189,7 +1187,7 @@
                 <w:noProof/>
                 <w:webHidden/>
               </w:rPr>
-              <w:instrText xml:space="preserve"> PAGEREF _Toc305410548 \h </w:instrText>
+              <w:instrText xml:space="preserve"> PAGEREF _Toc305972255 \h </w:instrText>
             </w:r>
             <w:r>
               <w:rPr>
@@ -1234,7 +1232,7 @@
               <w:szCs w:val="22"/>
             </w:rPr>
           </w:pPr>
-          <w:hyperlink w:anchor="_Toc305410549" w:history="1">
+          <w:hyperlink w:anchor="_Toc305972256" w:history="1">
             <w:r>
               <w:rPr>
                 <w:rStyle w:val="Hyperlink"/>
@@ -1277,7 +1275,7 @@
                 <w:noProof/>
                 <w:webHidden/>
               </w:rPr>
-              <w:instrText xml:space="preserve"> PAGEREF _Toc305410549 \h </w:instrText>
+              <w:instrText xml:space="preserve"> PAGEREF _Toc305972256 \h </w:instrText>
             </w:r>
             <w:r>
               <w:rPr>
@@ -1297,7 +1295,7 @@
                 <w:noProof/>
                 <w:webHidden/>
               </w:rPr>
-              <w:t>5</w:t>
+              <w:t>6</w:t>
             </w:r>
             <w:r>
               <w:rPr>
@@ -1322,7 +1320,7 @@
               <w:szCs w:val="22"/>
             </w:rPr>
           </w:pPr>
-          <w:hyperlink w:anchor="_Toc305410550" w:history="1">
+          <w:hyperlink w:anchor="_Toc305972257" w:history="1">
             <w:r>
               <w:rPr>
                 <w:rStyle w:val="Hyperlink"/>
@@ -1365,7 +1363,7 @@
                 <w:noProof/>
                 <w:webHidden/>
               </w:rPr>
-              <w:instrText xml:space="preserve"> PAGEREF _Toc305410550 \h </w:instrText>
+              <w:instrText xml:space="preserve"> PAGEREF _Toc305972257 \h </w:instrText>
             </w:r>
             <w:r>
               <w:rPr>
@@ -1385,7 +1383,7 @@
                 <w:noProof/>
                 <w:webHidden/>
               </w:rPr>
-              <w:t>5</w:t>
+              <w:t>6</w:t>
             </w:r>
             <w:r>
               <w:rPr>
@@ -1410,7 +1408,7 @@
               <w:szCs w:val="22"/>
             </w:rPr>
           </w:pPr>
-          <w:hyperlink w:anchor="_Toc305410551" w:history="1">
+          <w:hyperlink w:anchor="_Toc305972258" w:history="1">
             <w:r>
               <w:rPr>
                 <w:rStyle w:val="Hyperlink"/>
@@ -1453,7 +1451,7 @@
                 <w:noProof/>
                 <w:webHidden/>
               </w:rPr>
-              <w:instrText xml:space="preserve"> PAGEREF _Toc305410551 \h </w:instrText>
+              <w:instrText xml:space="preserve"> PAGEREF _Toc305972258 \h </w:instrText>
             </w:r>
             <w:r>
               <w:rPr>
@@ -1473,7 +1471,7 @@
                 <w:noProof/>
                 <w:webHidden/>
               </w:rPr>
-              <w:t>5</w:t>
+              <w:t>7</w:t>
             </w:r>
             <w:r>
               <w:rPr>
@@ -1498,7 +1496,7 @@
               <w:szCs w:val="22"/>
             </w:rPr>
           </w:pPr>
-          <w:hyperlink w:anchor="_Toc305410552" w:history="1">
+          <w:hyperlink w:anchor="_Toc305972259" w:history="1">
             <w:r>
               <w:rPr>
                 <w:rStyle w:val="Hyperlink"/>
@@ -1541,7 +1539,7 @@
                 <w:noProof/>
                 <w:webHidden/>
               </w:rPr>
-              <w:instrText xml:space="preserve"> PAGEREF _Toc305410552 \h </w:instrText>
+              <w:instrText xml:space="preserve"> PAGEREF _Toc305972259 \h </w:instrText>
             </w:r>
             <w:r>
               <w:rPr>
@@ -1561,7 +1559,7 @@
                 <w:noProof/>
                 <w:webHidden/>
               </w:rPr>
-              <w:t>5</w:t>
+              <w:t>7</w:t>
             </w:r>
             <w:r>
               <w:rPr>
@@ -1586,7 +1584,7 @@
               <w:szCs w:val="22"/>
             </w:rPr>
           </w:pPr>
-          <w:hyperlink w:anchor="_Toc305410553" w:history="1">
+          <w:hyperlink w:anchor="_Toc305972260" w:history="1">
             <w:r>
               <w:rPr>
                 <w:rStyle w:val="Hyperlink"/>
@@ -1608,7 +1606,7 @@
                 <w:rStyle w:val="Hyperlink"/>
                 <w:noProof/>
               </w:rPr>
-              <w:t>Produce data to share with neighboring intersections</w:t>
+              <w:t>Produces data to share with neighboring intersections</w:t>
             </w:r>
             <w:r>
               <w:rPr>
@@ -1629,7 +1627,7 @@
                 <w:noProof/>
                 <w:webHidden/>
               </w:rPr>
-              <w:instrText xml:space="preserve"> PAGEREF _Toc305410553 \h </w:instrText>
+              <w:instrText xml:space="preserve"> PAGEREF _Toc305972260 \h </w:instrText>
             </w:r>
             <w:r>
               <w:rPr>
@@ -1649,7 +1647,7 @@
                 <w:noProof/>
                 <w:webHidden/>
               </w:rPr>
-              <w:t>5</w:t>
+              <w:t>7</w:t>
             </w:r>
             <w:r>
               <w:rPr>
@@ -1674,7 +1672,7 @@
               <w:szCs w:val="22"/>
             </w:rPr>
           </w:pPr>
-          <w:hyperlink w:anchor="_Toc305410554" w:history="1">
+          <w:hyperlink w:anchor="_Toc305972261" w:history="1">
             <w:r>
               <w:rPr>
                 <w:rStyle w:val="Hyperlink"/>
@@ -1717,7 +1715,7 @@
                 <w:noProof/>
                 <w:webHidden/>
               </w:rPr>
-              <w:instrText xml:space="preserve"> PAGEREF _Toc305410554 \h </w:instrText>
+              <w:instrText xml:space="preserve"> PAGEREF _Toc305972261 \h </w:instrText>
             </w:r>
             <w:r>
               <w:rPr>
@@ -1737,7 +1735,7 @@
                 <w:noProof/>
                 <w:webHidden/>
               </w:rPr>
-              <w:t>5</w:t>
+              <w:t>8</w:t>
             </w:r>
             <w:r>
               <w:rPr>
@@ -1762,7 +1760,7 @@
               <w:szCs w:val="22"/>
             </w:rPr>
           </w:pPr>
-          <w:hyperlink w:anchor="_Toc305410555" w:history="1">
+          <w:hyperlink w:anchor="_Toc305972262" w:history="1">
             <w:r>
               <w:rPr>
                 <w:rStyle w:val="Hyperlink"/>
@@ -1784,7 +1782,7 @@
                 <w:rStyle w:val="Hyperlink"/>
                 <w:noProof/>
               </w:rPr>
-              <w:t>Verify plan is safe</w:t>
+              <w:t>Incorporate data that was shared into planning</w:t>
             </w:r>
             <w:r>
               <w:rPr>
@@ -1805,7 +1803,7 @@
                 <w:noProof/>
                 <w:webHidden/>
               </w:rPr>
-              <w:instrText xml:space="preserve"> PAGEREF _Toc305410555 \h </w:instrText>
+              <w:instrText xml:space="preserve"> PAGEREF _Toc305972262 \h </w:instrText>
             </w:r>
             <w:r>
               <w:rPr>
@@ -1825,7 +1823,7 @@
                 <w:noProof/>
                 <w:webHidden/>
               </w:rPr>
-              <w:t>6</w:t>
+              <w:t>8</w:t>
             </w:r>
             <w:r>
               <w:rPr>
@@ -1850,7 +1848,7 @@
               <w:szCs w:val="22"/>
             </w:rPr>
           </w:pPr>
-          <w:hyperlink w:anchor="_Toc305410556" w:history="1">
+          <w:hyperlink w:anchor="_Toc305972263" w:history="1">
             <w:r>
               <w:rPr>
                 <w:rStyle w:val="Hyperlink"/>
@@ -1872,6 +1870,94 @@
                 <w:rStyle w:val="Hyperlink"/>
                 <w:noProof/>
               </w:rPr>
+              <w:t>Verify plan is safe</w:t>
+            </w:r>
+            <w:r>
+              <w:rPr>
+                <w:noProof/>
+                <w:webHidden/>
+              </w:rPr>
+              <w:tab/>
+            </w:r>
+            <w:r>
+              <w:rPr>
+                <w:noProof/>
+                <w:webHidden/>
+              </w:rPr>
+              <w:fldChar w:fldCharType="begin"/>
+            </w:r>
+            <w:r>
+              <w:rPr>
+                <w:noProof/>
+                <w:webHidden/>
+              </w:rPr>
+              <w:instrText xml:space="preserve"> PAGEREF _Toc305972263 \h </w:instrText>
+            </w:r>
+            <w:r>
+              <w:rPr>
+                <w:noProof/>
+                <w:webHidden/>
+              </w:rPr>
+            </w:r>
+            <w:r>
+              <w:rPr>
+                <w:noProof/>
+                <w:webHidden/>
+              </w:rPr>
+              <w:fldChar w:fldCharType="separate"/>
+            </w:r>
+            <w:r>
+              <w:rPr>
+                <w:noProof/>
+                <w:webHidden/>
+              </w:rPr>
+              <w:t>8</w:t>
+            </w:r>
+            <w:r>
+              <w:rPr>
+                <w:noProof/>
+                <w:webHidden/>
+              </w:rPr>
+              <w:fldChar w:fldCharType="end"/>
+            </w:r>
+          </w:hyperlink>
+        </w:p>
+        <w:p>
+          <w:pPr>
+            <w:pStyle w:val="TOC3"/>
+            <w:tabs>
+              <w:tab w:val="left" w:pos="1320"/>
+              <w:tab w:val="right" w:leader="dot" w:pos="9350"/>
+            </w:tabs>
+            <w:rPr>
+              <w:rFonts w:asciiTheme="minorHAnsi" w:eastAsiaTheme="minorEastAsia" w:hAnsiTheme="minorHAnsi" w:cstheme="minorBidi"/>
+              <w:noProof/>
+              <w:sz w:val="22"/>
+              <w:szCs w:val="22"/>
+            </w:rPr>
+          </w:pPr>
+          <w:hyperlink w:anchor="_Toc305972264" w:history="1">
+            <w:r>
+              <w:rPr>
+                <w:rStyle w:val="Hyperlink"/>
+                <w:noProof/>
+              </w:rPr>
+              <w:t>3.1.10</w:t>
+            </w:r>
+            <w:r>
+              <w:rPr>
+                <w:rFonts w:asciiTheme="minorHAnsi" w:eastAsiaTheme="minorEastAsia" w:hAnsiTheme="minorHAnsi" w:cstheme="minorBidi"/>
+                <w:noProof/>
+                <w:sz w:val="22"/>
+                <w:szCs w:val="22"/>
+              </w:rPr>
+              <w:tab/>
+            </w:r>
+            <w:r>
+              <w:rPr>
+                <w:rStyle w:val="Hyperlink"/>
+                <w:noProof/>
+              </w:rPr>
               <w:t>Submit plan to be executed</w:t>
             </w:r>
             <w:r>
@@ -1893,7 +1979,7 @@
                 <w:noProof/>
                 <w:webHidden/>
               </w:rPr>
-              <w:instrText xml:space="preserve"> PAGEREF _Toc305410556 \h </w:instrText>
+              <w:instrText xml:space="preserve"> PAGEREF _Toc305972264 \h </w:instrText>
             </w:r>
             <w:r>
               <w:rPr>
@@ -1913,7 +1999,95 @@
                 <w:noProof/>
                 <w:webHidden/>
               </w:rPr>
-              <w:t>6</w:t>
+              <w:t>9</w:t>
+            </w:r>
+            <w:r>
+              <w:rPr>
+                <w:noProof/>
+                <w:webHidden/>
+              </w:rPr>
+              <w:fldChar w:fldCharType="end"/>
+            </w:r>
+          </w:hyperlink>
+        </w:p>
+        <w:p>
+          <w:pPr>
+            <w:pStyle w:val="TOC3"/>
+            <w:tabs>
+              <w:tab w:val="left" w:pos="1320"/>
+              <w:tab w:val="right" w:leader="dot" w:pos="9350"/>
+            </w:tabs>
+            <w:rPr>
+              <w:rFonts w:asciiTheme="minorHAnsi" w:eastAsiaTheme="minorEastAsia" w:hAnsiTheme="minorHAnsi" w:cstheme="minorBidi"/>
+              <w:noProof/>
+              <w:sz w:val="22"/>
+              <w:szCs w:val="22"/>
+            </w:rPr>
+          </w:pPr>
+          <w:hyperlink w:anchor="_Toc305972265" w:history="1">
+            <w:r>
+              <w:rPr>
+                <w:rStyle w:val="Hyperlink"/>
+                <w:noProof/>
+              </w:rPr>
+              <w:t>3.1.11</w:t>
+            </w:r>
+            <w:r>
+              <w:rPr>
+                <w:rFonts w:asciiTheme="minorHAnsi" w:eastAsiaTheme="minorEastAsia" w:hAnsiTheme="minorHAnsi" w:cstheme="minorBidi"/>
+                <w:noProof/>
+                <w:sz w:val="22"/>
+                <w:szCs w:val="22"/>
+              </w:rPr>
+              <w:tab/>
+            </w:r>
+            <w:r>
+              <w:rPr>
+                <w:rStyle w:val="Hyperlink"/>
+                <w:noProof/>
+              </w:rPr>
+              <w:t>Gather Simulation Metrics</w:t>
+            </w:r>
+            <w:r>
+              <w:rPr>
+                <w:noProof/>
+                <w:webHidden/>
+              </w:rPr>
+              <w:tab/>
+            </w:r>
+            <w:r>
+              <w:rPr>
+                <w:noProof/>
+                <w:webHidden/>
+              </w:rPr>
+              <w:fldChar w:fldCharType="begin"/>
+            </w:r>
+            <w:r>
+              <w:rPr>
+                <w:noProof/>
+                <w:webHidden/>
+              </w:rPr>
+              <w:instrText xml:space="preserve"> PAGEREF _Toc305972265 \h </w:instrText>
+            </w:r>
+            <w:r>
+              <w:rPr>
+                <w:noProof/>
+                <w:webHidden/>
+              </w:rPr>
+            </w:r>
+            <w:r>
+              <w:rPr>
+                <w:noProof/>
+                <w:webHidden/>
+              </w:rPr>
+              <w:fldChar w:fldCharType="separate"/>
+            </w:r>
+            <w:r>
+              <w:rPr>
+                <w:noProof/>
+                <w:webHidden/>
+              </w:rPr>
+              <w:t>9</w:t>
             </w:r>
             <w:r>
               <w:rPr>
@@ -1938,12 +2112,11 @@
               <w:szCs w:val="22"/>
             </w:rPr>
           </w:pPr>
-          <w:hyperlink w:anchor="_Toc305410557" w:history="1">
+          <w:hyperlink w:anchor="_Toc305972266" w:history="1">
             <w:r>
               <w:rPr>
                 <w:rStyle w:val="Hyperlink"/>
                 <w:noProof/>
-                <w:highlight w:val="yellow"/>
               </w:rPr>
               <w:t>3.2</w:t>
             </w:r>
@@ -1960,7 +2133,6 @@
               <w:rPr>
                 <w:rStyle w:val="Hyperlink"/>
                 <w:noProof/>
-                <w:highlight w:val="yellow"/>
               </w:rPr>
               <w:t>System Activity</w:t>
             </w:r>
@@ -1983,7 +2155,7 @@
                 <w:noProof/>
                 <w:webHidden/>
               </w:rPr>
-              <w:instrText xml:space="preserve"> PAGEREF _Toc305410557 \h </w:instrText>
+              <w:instrText xml:space="preserve"> PAGEREF _Toc305972266 \h </w:instrText>
             </w:r>
             <w:r>
               <w:rPr>
@@ -2003,7 +2175,7 @@
                 <w:noProof/>
                 <w:webHidden/>
               </w:rPr>
-              <w:t>8</w:t>
+              <w:t>11</w:t>
             </w:r>
             <w:r>
               <w:rPr>
@@ -2028,7 +2200,7 @@
               <w:szCs w:val="22"/>
             </w:rPr>
           </w:pPr>
-          <w:hyperlink w:anchor="_Toc305410558" w:history="1">
+          <w:hyperlink w:anchor="_Toc305972267" w:history="1">
             <w:r>
               <w:rPr>
                 <w:rStyle w:val="Hyperlink"/>
@@ -2071,7 +2243,7 @@
                 <w:noProof/>
                 <w:webHidden/>
               </w:rPr>
-              <w:instrText xml:space="preserve"> PAGEREF _Toc305410558 \h </w:instrText>
+              <w:instrText xml:space="preserve"> PAGEREF _Toc305972267 \h </w:instrText>
             </w:r>
             <w:r>
               <w:rPr>
@@ -2091,7 +2263,7 @@
                 <w:noProof/>
                 <w:webHidden/>
               </w:rPr>
-              <w:t>9</w:t>
+              <w:t>12</w:t>
             </w:r>
             <w:r>
               <w:rPr>
@@ -2116,7 +2288,7 @@
               <w:szCs w:val="22"/>
             </w:rPr>
           </w:pPr>
-          <w:hyperlink w:anchor="_Toc305410559" w:history="1">
+          <w:hyperlink w:anchor="_Toc305972268" w:history="1">
             <w:r>
               <w:rPr>
                 <w:rStyle w:val="Hyperlink"/>
@@ -2159,7 +2331,7 @@
                 <w:noProof/>
                 <w:webHidden/>
               </w:rPr>
-              <w:instrText xml:space="preserve"> PAGEREF _Toc305410559 \h </w:instrText>
+              <w:instrText xml:space="preserve"> PAGEREF _Toc305972268 \h </w:instrText>
             </w:r>
             <w:r>
               <w:rPr>
@@ -2179,7 +2351,7 @@
                 <w:noProof/>
                 <w:webHidden/>
               </w:rPr>
-              <w:t>9</w:t>
+              <w:t>12</w:t>
             </w:r>
             <w:r>
               <w:rPr>
@@ -2204,7 +2376,7 @@
               <w:szCs w:val="22"/>
             </w:rPr>
           </w:pPr>
-          <w:hyperlink w:anchor="_Toc305410560" w:history="1">
+          <w:hyperlink w:anchor="_Toc305972269" w:history="1">
             <w:r>
               <w:rPr>
                 <w:rStyle w:val="Hyperlink"/>
@@ -2247,7 +2419,7 @@
                 <w:noProof/>
                 <w:webHidden/>
               </w:rPr>
-              <w:instrText xml:space="preserve"> PAGEREF _Toc305410560 \h </w:instrText>
+              <w:instrText xml:space="preserve"> PAGEREF _Toc305972269 \h </w:instrText>
             </w:r>
             <w:r>
               <w:rPr>
@@ -2267,7 +2439,7 @@
                 <w:noProof/>
                 <w:webHidden/>
               </w:rPr>
-              <w:t>9</w:t>
+              <w:t>12</w:t>
             </w:r>
             <w:r>
               <w:rPr>
@@ -2292,7 +2464,7 @@
               <w:szCs w:val="22"/>
             </w:rPr>
           </w:pPr>
-          <w:hyperlink w:anchor="_Toc305410561" w:history="1">
+          <w:hyperlink w:anchor="_Toc305972270" w:history="1">
             <w:r>
               <w:rPr>
                 <w:rStyle w:val="Hyperlink"/>
@@ -2335,7 +2507,7 @@
                 <w:noProof/>
                 <w:webHidden/>
               </w:rPr>
-              <w:instrText xml:space="preserve"> PAGEREF _Toc305410561 \h </w:instrText>
+              <w:instrText xml:space="preserve"> PAGEREF _Toc305972270 \h </w:instrText>
             </w:r>
             <w:r>
               <w:rPr>
@@ -2355,7 +2527,7 @@
                 <w:noProof/>
                 <w:webHidden/>
               </w:rPr>
-              <w:t>9</w:t>
+              <w:t>12</w:t>
             </w:r>
             <w:r>
               <w:rPr>
@@ -2380,7 +2552,7 @@
               <w:szCs w:val="22"/>
             </w:rPr>
           </w:pPr>
-          <w:hyperlink w:anchor="_Toc305410562" w:history="1">
+          <w:hyperlink w:anchor="_Toc305972271" w:history="1">
             <w:r>
               <w:rPr>
                 <w:rStyle w:val="Hyperlink"/>
@@ -2423,7 +2595,7 @@
                 <w:noProof/>
                 <w:webHidden/>
               </w:rPr>
-              <w:instrText xml:space="preserve"> PAGEREF _Toc305410562 \h </w:instrText>
+              <w:instrText xml:space="preserve"> PAGEREF _Toc305972271 \h </w:instrText>
             </w:r>
             <w:r>
               <w:rPr>
@@ -2443,7 +2615,7 @@
                 <w:noProof/>
                 <w:webHidden/>
               </w:rPr>
-              <w:t>9</w:t>
+              <w:t>12</w:t>
             </w:r>
             <w:r>
               <w:rPr>
@@ -2468,7 +2640,7 @@
               <w:szCs w:val="22"/>
             </w:rPr>
           </w:pPr>
-          <w:hyperlink w:anchor="_Toc305410563" w:history="1">
+          <w:hyperlink w:anchor="_Toc305972272" w:history="1">
             <w:r>
               <w:rPr>
                 <w:rStyle w:val="Hyperlink"/>
@@ -2511,7 +2683,7 @@
                 <w:noProof/>
                 <w:webHidden/>
               </w:rPr>
-              <w:instrText xml:space="preserve"> PAGEREF _Toc305410563 \h </w:instrText>
+              <w:instrText xml:space="preserve"> PAGEREF _Toc305972272 \h </w:instrText>
             </w:r>
             <w:r>
               <w:rPr>
@@ -2531,7 +2703,7 @@
                 <w:noProof/>
                 <w:webHidden/>
               </w:rPr>
-              <w:t>9</w:t>
+              <w:t>12</w:t>
             </w:r>
             <w:r>
               <w:rPr>
@@ -2556,7 +2728,7 @@
               <w:szCs w:val="22"/>
             </w:rPr>
           </w:pPr>
-          <w:hyperlink w:anchor="_Toc305410564" w:history="1">
+          <w:hyperlink w:anchor="_Toc305972273" w:history="1">
             <w:r>
               <w:rPr>
                 <w:rStyle w:val="Hyperlink"/>
@@ -2599,7 +2771,7 @@
                 <w:noProof/>
                 <w:webHidden/>
               </w:rPr>
-              <w:instrText xml:space="preserve"> PAGEREF _Toc305410564 \h </w:instrText>
+              <w:instrText xml:space="preserve"> PAGEREF _Toc305972273 \h </w:instrText>
             </w:r>
             <w:r>
               <w:rPr>
@@ -2619,7 +2791,7 @@
                 <w:noProof/>
                 <w:webHidden/>
               </w:rPr>
-              <w:t>9</w:t>
+              <w:t>12</w:t>
             </w:r>
             <w:r>
               <w:rPr>
@@ -2644,7 +2816,7 @@
               <w:szCs w:val="22"/>
             </w:rPr>
           </w:pPr>
-          <w:hyperlink w:anchor="_Toc305410565" w:history="1">
+          <w:hyperlink w:anchor="_Toc305972274" w:history="1">
             <w:r>
               <w:rPr>
                 <w:rStyle w:val="Hyperlink"/>
@@ -2687,7 +2859,7 @@
                 <w:noProof/>
                 <w:webHidden/>
               </w:rPr>
-              <w:instrText xml:space="preserve"> PAGEREF _Toc305410565 \h </w:instrText>
+              <w:instrText xml:space="preserve"> PAGEREF _Toc305972274 \h </w:instrText>
             </w:r>
             <w:r>
               <w:rPr>
@@ -2707,7 +2879,7 @@
                 <w:noProof/>
                 <w:webHidden/>
               </w:rPr>
-              <w:t>9</w:t>
+              <w:t>12</w:t>
             </w:r>
             <w:r>
               <w:rPr>
@@ -2732,7 +2904,7 @@
               <w:szCs w:val="22"/>
             </w:rPr>
           </w:pPr>
-          <w:hyperlink w:anchor="_Toc305410566" w:history="1">
+          <w:hyperlink w:anchor="_Toc305972275" w:history="1">
             <w:r>
               <w:rPr>
                 <w:rStyle w:val="Hyperlink"/>
@@ -2775,7 +2947,7 @@
                 <w:noProof/>
                 <w:webHidden/>
               </w:rPr>
-              <w:instrText xml:space="preserve"> PAGEREF _Toc305410566 \h </w:instrText>
+              <w:instrText xml:space="preserve"> PAGEREF _Toc305972275 \h </w:instrText>
             </w:r>
             <w:r>
               <w:rPr>
@@ -2795,7 +2967,7 @@
                 <w:noProof/>
                 <w:webHidden/>
               </w:rPr>
-              <w:t>10</w:t>
+              <w:t>13</w:t>
             </w:r>
             <w:r>
               <w:rPr>
@@ -2820,7 +2992,7 @@
               <w:szCs w:val="22"/>
             </w:rPr>
           </w:pPr>
-          <w:hyperlink w:anchor="_Toc305410567" w:history="1">
+          <w:hyperlink w:anchor="_Toc305972276" w:history="1">
             <w:r>
               <w:rPr>
                 <w:rStyle w:val="Hyperlink"/>
@@ -2863,7 +3035,7 @@
                 <w:noProof/>
                 <w:webHidden/>
               </w:rPr>
-              <w:instrText xml:space="preserve"> PAGEREF _Toc305410567 \h </w:instrText>
+              <w:instrText xml:space="preserve"> PAGEREF _Toc305972276 \h </w:instrText>
             </w:r>
             <w:r>
               <w:rPr>
@@ -2883,7 +3055,7 @@
                 <w:noProof/>
                 <w:webHidden/>
               </w:rPr>
-              <w:t>10</w:t>
+              <w:t>13</w:t>
             </w:r>
             <w:r>
               <w:rPr>
@@ -2908,7 +3080,7 @@
               <w:szCs w:val="22"/>
             </w:rPr>
           </w:pPr>
-          <w:hyperlink w:anchor="_Toc305410568" w:history="1">
+          <w:hyperlink w:anchor="_Toc305972277" w:history="1">
             <w:r>
               <w:rPr>
                 <w:rStyle w:val="Hyperlink"/>
@@ -2951,7 +3123,7 @@
                 <w:noProof/>
                 <w:webHidden/>
               </w:rPr>
-              <w:instrText xml:space="preserve"> PAGEREF _Toc305410568 \h </w:instrText>
+              <w:instrText xml:space="preserve"> PAGEREF _Toc305972277 \h </w:instrText>
             </w:r>
             <w:r>
               <w:rPr>
@@ -2971,7 +3143,7 @@
                 <w:noProof/>
                 <w:webHidden/>
               </w:rPr>
-              <w:t>10</w:t>
+              <w:t>13</w:t>
             </w:r>
             <w:r>
               <w:rPr>
@@ -2996,7 +3168,7 @@
               <w:szCs w:val="22"/>
             </w:rPr>
           </w:pPr>
-          <w:hyperlink w:anchor="_Toc305410569" w:history="1">
+          <w:hyperlink w:anchor="_Toc305972278" w:history="1">
             <w:r>
               <w:rPr>
                 <w:rStyle w:val="Hyperlink"/>
@@ -3039,7 +3211,7 @@
                 <w:noProof/>
                 <w:webHidden/>
               </w:rPr>
-              <w:instrText xml:space="preserve"> PAGEREF _Toc305410569 \h </w:instrText>
+              <w:instrText xml:space="preserve"> PAGEREF _Toc305972278 \h </w:instrText>
             </w:r>
             <w:r>
               <w:rPr>
@@ -3059,7 +3231,7 @@
                 <w:noProof/>
                 <w:webHidden/>
               </w:rPr>
-              <w:t>10</w:t>
+              <w:t>13</w:t>
             </w:r>
             <w:r>
               <w:rPr>
@@ -3084,7 +3256,7 @@
               <w:szCs w:val="22"/>
             </w:rPr>
           </w:pPr>
-          <w:hyperlink w:anchor="_Toc305410570" w:history="1">
+          <w:hyperlink w:anchor="_Toc305972279" w:history="1">
             <w:r>
               <w:rPr>
                 <w:rStyle w:val="Hyperlink"/>
@@ -3127,7 +3299,7 @@
                 <w:noProof/>
                 <w:webHidden/>
               </w:rPr>
-              <w:instrText xml:space="preserve"> PAGEREF _Toc305410570 \h </w:instrText>
+              <w:instrText xml:space="preserve"> PAGEREF _Toc305972279 \h </w:instrText>
             </w:r>
             <w:r>
               <w:rPr>
@@ -3147,7 +3319,7 @@
                 <w:noProof/>
                 <w:webHidden/>
               </w:rPr>
-              <w:t>10</w:t>
+              <w:t>13</w:t>
             </w:r>
             <w:r>
               <w:rPr>
@@ -3186,7 +3358,7 @@
           <w:numId w:val="45"/>
         </w:numPr>
       </w:pPr>
-      <w:bookmarkStart w:id="1" w:name="_Toc305410539"/>
+      <w:bookmarkStart w:id="1" w:name="_Toc305972246"/>
       <w:r>
         <w:lastRenderedPageBreak/>
         <w:t>Introduction</w:t>
@@ -3262,7 +3434,7 @@
       <w:pPr>
         <w:pStyle w:val="Heading2"/>
       </w:pPr>
-      <w:bookmarkStart w:id="2" w:name="_Toc305410540"/>
+      <w:bookmarkStart w:id="2" w:name="_Toc305972247"/>
       <w:r>
         <w:t>Motivation</w:t>
       </w:r>
@@ -3277,7 +3449,7 @@
       <w:pPr>
         <w:pStyle w:val="Heading2"/>
       </w:pPr>
-      <w:bookmarkStart w:id="3" w:name="_Toc305410541"/>
+      <w:bookmarkStart w:id="3" w:name="_Toc305972248"/>
       <w:r>
         <w:t>Terms and Definitions</w:t>
       </w:r>
@@ -3322,55 +3494,51 @@
     </w:p>
     <w:p/>
     <w:p>
+      <w:r>
+        <w:t>TraCI</w:t>
+      </w:r>
+      <w:r>
+        <w:t xml:space="preserve"> is a TCP based interface that is used to interact with a SUMO simulation.</w:t>
+      </w:r>
+    </w:p>
+    <w:p/>
+    <w:p>
+      <w:r>
+        <w:t>RabbitMQ</w:t>
+      </w:r>
+      <w:r>
+        <w:t xml:space="preserve"> is Advanced Message </w:t>
+      </w:r>
+      <w:r>
+        <w:t>Queuing</w:t>
+      </w:r>
+      <w:r>
+        <w:t xml:space="preserve"> Protocol compliant</w:t>
+      </w:r>
+      <w:r>
+        <w:t xml:space="preserve"> message-oriented</w:t>
+      </w:r>
+      <w:r>
+        <w:t xml:space="preserve"> middleware.</w:t>
+      </w:r>
+    </w:p>
+    <w:p/>
+    <w:p>
       <w:proofErr w:type="spellStart"/>
       <w:r>
-        <w:t>TraCI</w:t>
+        <w:t>MongoDB</w:t>
       </w:r>
       <w:proofErr w:type="spellEnd"/>
       <w:r>
-        <w:t xml:space="preserve"> is a TCP based interface that is used to interact with a SUMO simulation.</w:t>
+        <w:t xml:space="preserve"> is a document store oriented database system.</w:t>
       </w:r>
     </w:p>
     <w:p/>
     <w:p>
-      <w:proofErr w:type="spellStart"/>
-      <w:r>
-        <w:t>RabbitMQ</w:t>
-      </w:r>
-      <w:proofErr w:type="spellEnd"/>
-      <w:r>
-        <w:t xml:space="preserve"> is Advanced Message </w:t>
-      </w:r>
-      <w:r>
-        <w:t>Queuing</w:t>
-      </w:r>
-      <w:r>
-        <w:t xml:space="preserve"> Protocol compliant</w:t>
-      </w:r>
-      <w:r>
-        <w:t xml:space="preserve"> message-oriented</w:t>
-      </w:r>
-      <w:r>
-        <w:t xml:space="preserve"> middleware.</w:t>
-      </w:r>
-    </w:p>
-    <w:p/>
-    <w:p>
-      <w:proofErr w:type="spellStart"/>
-      <w:r>
-        <w:t>MongoDB</w:t>
-      </w:r>
-      <w:proofErr w:type="spellEnd"/>
-      <w:r>
-        <w:t xml:space="preserve"> is a document store oriented database system.</w:t>
-      </w:r>
-    </w:p>
-    <w:p/>
-    <w:p>
       <w:pPr>
         <w:pStyle w:val="Heading2"/>
       </w:pPr>
-      <w:bookmarkStart w:id="4" w:name="_Toc305410542"/>
+      <w:bookmarkStart w:id="4" w:name="_Toc305972249"/>
       <w:r>
         <w:t>References</w:t>
       </w:r>
@@ -3454,7 +3622,7 @@
       <w:pPr>
         <w:pStyle w:val="Heading1"/>
       </w:pPr>
-      <w:bookmarkStart w:id="5" w:name="_Toc305410543"/>
+      <w:bookmarkStart w:id="5" w:name="_Toc305972250"/>
       <w:r>
         <w:lastRenderedPageBreak/>
         <w:t>Project Overview</w:t>
@@ -3465,7 +3633,7 @@
       <w:pPr>
         <w:pStyle w:val="Heading2"/>
       </w:pPr>
-      <w:bookmarkStart w:id="6" w:name="_Toc305410544"/>
+      <w:bookmarkStart w:id="6" w:name="_Toc305972251"/>
       <w:r>
         <w:t>Project Goal</w:t>
       </w:r>
@@ -3480,7 +3648,7 @@
       <w:pPr>
         <w:pStyle w:val="Heading2"/>
       </w:pPr>
-      <w:bookmarkStart w:id="7" w:name="_Toc305410545"/>
+      <w:bookmarkStart w:id="7" w:name="_Toc305972252"/>
       <w:r>
         <w:t>System Context</w:t>
       </w:r>
@@ -3585,15 +3753,31 @@
         <w:t>.  The SUMO GUI provides a visualization of network activity.</w:t>
       </w:r>
       <w:r>
-        <w:t xml:space="preserve">  The SUMO </w:t>
+        <w:t xml:space="preserve">  The SUMO TraCI component provides an application interface which permits external systems to interact with the simulation engine.</w:t>
+      </w:r>
+    </w:p>
+    <w:p>
+      <w:pPr>
+        <w:spacing w:after="200" w:line="276" w:lineRule="auto"/>
+      </w:pPr>
+      <w:r>
+        <w:t xml:space="preserve">The pale green components, RabbitMQ and </w:t>
       </w:r>
       <w:proofErr w:type="spellStart"/>
       <w:r>
-        <w:t>TraCI</w:t>
+        <w:t>MongoDB</w:t>
       </w:r>
       <w:proofErr w:type="spellEnd"/>
       <w:r>
-        <w:t xml:space="preserve"> component provides an application interface which permits external systems to interact with the simulation engine.</w:t>
+        <w:t xml:space="preserve">, are third party components.  RabbitMQ provides message queuing which will be used for agent communication.  </w:t>
+      </w:r>
+      <w:proofErr w:type="spellStart"/>
+      <w:r>
+        <w:t>MongoDB</w:t>
+      </w:r>
+      <w:proofErr w:type="spellEnd"/>
+      <w:r>
+        <w:t xml:space="preserve"> will be used for any persistent storage needs, it is a document store.</w:t>
       </w:r>
     </w:p>
     <w:p>
@@ -3601,46 +3785,6 @@
         <w:spacing w:after="200" w:line="276" w:lineRule="auto"/>
       </w:pPr>
       <w:r>
-        <w:t xml:space="preserve">The pale green components, </w:t>
-      </w:r>
-      <w:proofErr w:type="spellStart"/>
-      <w:r>
-        <w:t>RabbitMQ</w:t>
-      </w:r>
-      <w:proofErr w:type="spellEnd"/>
-      <w:r>
-        <w:t xml:space="preserve"> and </w:t>
-      </w:r>
-      <w:proofErr w:type="spellStart"/>
-      <w:r>
-        <w:t>MongoDB</w:t>
-      </w:r>
-      <w:proofErr w:type="spellEnd"/>
-      <w:r>
-        <w:t xml:space="preserve">, are third party components.  </w:t>
-      </w:r>
-      <w:proofErr w:type="spellStart"/>
-      <w:r>
-        <w:t>RabbitMQ</w:t>
-      </w:r>
-      <w:proofErr w:type="spellEnd"/>
-      <w:r>
-        <w:t xml:space="preserve"> provides message queuing which will be used for agent communication.  </w:t>
-      </w:r>
-      <w:proofErr w:type="spellStart"/>
-      <w:r>
-        <w:t>MongoDB</w:t>
-      </w:r>
-      <w:proofErr w:type="spellEnd"/>
-      <w:r>
-        <w:t xml:space="preserve"> will be used for any persistent storage needs, it is a document store.</w:t>
-      </w:r>
-    </w:p>
-    <w:p>
-      <w:pPr>
-        <w:spacing w:after="200" w:line="276" w:lineRule="auto"/>
-      </w:pPr>
-      <w:r>
         <w:t>The bright yellow components, the</w:t>
       </w:r>
       <w:r>
@@ -3659,15 +3803,7 @@
         <w:t>components that I create for this project.</w:t>
       </w:r>
       <w:r>
-        <w:t xml:space="preserve">  The Communications Agent will interact with the SUMO </w:t>
-      </w:r>
-      <w:proofErr w:type="spellStart"/>
-      <w:r>
-        <w:t>TraCI</w:t>
-      </w:r>
-      <w:proofErr w:type="spellEnd"/>
-      <w:r>
-        <w:t xml:space="preserve"> component.  It will send </w:t>
+        <w:t xml:space="preserve">  The Communications Agent will interact with the SUMO TraCI component.  It will send </w:t>
       </w:r>
       <w:r>
         <w:t xml:space="preserve">commands to the simulation including </w:t>
@@ -3682,15 +3818,7 @@
         <w:t xml:space="preserve"> receive simulation information</w:t>
       </w:r>
       <w:r>
-        <w:t xml:space="preserve"> which it will forward to other agents using </w:t>
-      </w:r>
-      <w:proofErr w:type="spellStart"/>
-      <w:r>
-        <w:t>RabbitMQ</w:t>
-      </w:r>
-      <w:proofErr w:type="spellEnd"/>
-      <w:r>
-        <w:t>.  The Agent Network (MAS) represents a multiagent system.</w:t>
+        <w:t xml:space="preserve"> which it will forward to other agents using RabbitMQ.  The Agent Network (MAS) represents a multiagent system.</w:t>
       </w:r>
       <w:r>
         <w:t xml:space="preserve">  The MAS will make decisions regarding traffic light signal control, gathering of system metrics and c</w:t>
@@ -3708,59 +3836,19 @@
     <w:p>
       <w:pPr>
         <w:pStyle w:val="Heading1"/>
-        <w:rPr>
-          <w:highlight w:val="yellow"/>
-        </w:rPr>
-      </w:pPr>
-      <w:bookmarkStart w:id="8" w:name="_Toc305410546"/>
-      <w:r>
-        <w:rPr>
-          <w:highlight w:val="yellow"/>
-        </w:rPr>
+      </w:pPr>
+      <w:bookmarkStart w:id="8" w:name="_Toc305972253"/>
+      <w:r>
         <w:t>Project Requirements</w:t>
       </w:r>
       <w:bookmarkEnd w:id="8"/>
     </w:p>
     <w:p>
-      <w:r>
-        <w:t>Driving requirements of project</w:t>
-      </w:r>
-    </w:p>
-    <w:p>
-      <w:r>
-        <w:t>Use case diagrams and data flow diagrams</w:t>
-      </w:r>
-    </w:p>
-    <w:p>
-      <w:pPr>
-        <w:rPr>
-          <w:rFonts w:ascii="Georgia" w:hAnsi="Georgia"/>
-          <w:color w:val="000000"/>
-        </w:rPr>
-      </w:pPr>
-      <w:r>
-        <w:rPr>
-          <w:rFonts w:ascii="Georgia" w:hAnsi="Georgia"/>
-          <w:color w:val="000000"/>
-        </w:rPr>
-        <w:t>The requirements will describe all key functionality required of the resulting system. At a minimum, the requirements will include the valid range of inputs and the expected outputs associated with those inputs. Each requirement will also be given a unique identifier. This document will continue to evolve at least until the architecture presentation and will be continually updated.</w:t>
-      </w:r>
-    </w:p>
-    <w:p>
-      <w:pPr>
-        <w:rPr>
-          <w:rFonts w:ascii="Georgia" w:hAnsi="Georgia"/>
-          <w:color w:val="000000"/>
-        </w:rPr>
-      </w:pPr>
-    </w:p>
-    <w:p>
       <w:pPr>
         <w:pStyle w:val="Heading2"/>
       </w:pPr>
-      <w:bookmarkStart w:id="9" w:name="_Toc305410547"/>
-      <w:r>
-        <w:lastRenderedPageBreak/>
+      <w:bookmarkStart w:id="9" w:name="_Toc305972254"/>
+      <w:r>
         <w:t>Critical Use Cases</w:t>
       </w:r>
       <w:bookmarkEnd w:id="9"/>
@@ -3769,7 +3857,7 @@
       <w:pPr>
         <w:pStyle w:val="Heading3"/>
       </w:pPr>
-      <w:bookmarkStart w:id="10" w:name="_Toc305410548"/>
+      <w:bookmarkStart w:id="10" w:name="_Toc305972255"/>
       <w:r>
         <w:t>Displays Simulation</w:t>
       </w:r>
@@ -3799,11 +3887,9 @@
       <w:r>
         <w:t xml:space="preserve"> </w:t>
       </w:r>
-      <w:proofErr w:type="spellStart"/>
-      <w:r>
-        <w:t>asdf</w:t>
-      </w:r>
-      <w:proofErr w:type="spellEnd"/>
+      <w:r>
+        <w:t>A configured and running simulation.</w:t>
+      </w:r>
     </w:p>
     <w:p>
       <w:r>
@@ -3815,11 +3901,17 @@
       <w:r>
         <w:t xml:space="preserve"> </w:t>
       </w:r>
-      <w:proofErr w:type="spellStart"/>
-      <w:r>
-        <w:t>asdf</w:t>
-      </w:r>
-      <w:proofErr w:type="spellEnd"/>
+      <w:r>
+        <w:t xml:space="preserve">The system hosting the simulation run will be used to display the visualization of system activity.  The host system may optionally also host </w:t>
+      </w:r>
+      <w:proofErr w:type="gramStart"/>
+      <w:r>
+        <w:t>a MAS</w:t>
+      </w:r>
+      <w:proofErr w:type="gramEnd"/>
+      <w:r>
+        <w:t>.</w:t>
+      </w:r>
     </w:p>
     <w:p>
       <w:r>
@@ -3831,11 +3923,159 @@
       <w:r>
         <w:t xml:space="preserve"> </w:t>
       </w:r>
-      <w:proofErr w:type="spellStart"/>
-      <w:r>
-        <w:t>asdf</w:t>
-      </w:r>
-      <w:proofErr w:type="spellEnd"/>
+      <w:r>
+        <w:t>The simulation is displayed graphically.</w:t>
+      </w:r>
+    </w:p>
+    <w:p>
+      <w:pPr>
+        <w:rPr>
+          <w:b/>
+        </w:rPr>
+      </w:pPr>
+      <w:r>
+        <w:rPr>
+          <w:b/>
+        </w:rPr>
+        <w:lastRenderedPageBreak/>
+        <w:t xml:space="preserve">Specific Requirements: </w:t>
+      </w:r>
+    </w:p>
+    <w:p>
+      <w:pPr>
+        <w:pStyle w:val="Heading4"/>
+      </w:pPr>
+      <w:r>
+        <w:t>SR1 [Critical Requirement]</w:t>
+      </w:r>
+    </w:p>
+    <w:p>
+      <w:pPr>
+        <w:ind w:left="720"/>
+      </w:pPr>
+      <w:r>
+        <w:t>A road network configuration will be created for the simulation.</w:t>
+      </w:r>
+    </w:p>
+    <w:p>
+      <w:pPr>
+        <w:pStyle w:val="Heading4"/>
+      </w:pPr>
+      <w:r>
+        <w:t>SR2 [Critical Requirement]</w:t>
+      </w:r>
+    </w:p>
+    <w:p>
+      <w:r>
+        <w:tab/>
+        <w:t>Traffic route configurations will be created for the simulation.</w:t>
+      </w:r>
+    </w:p>
+    <w:p>
+      <w:pPr>
+        <w:pStyle w:val="Heading4"/>
+      </w:pPr>
+      <w:r>
+        <w:t>SR3</w:t>
+      </w:r>
+    </w:p>
+    <w:p>
+      <w:r>
+        <w:tab/>
+        <w:t>The SUMO graphical user interface (GUI) will display simulation activity.</w:t>
+      </w:r>
+      <w:r>
+        <w:tab/>
+      </w:r>
+    </w:p>
+    <w:p>
+      <w:pPr>
+        <w:pStyle w:val="Heading3"/>
+      </w:pPr>
+      <w:bookmarkStart w:id="11" w:name="_Toc305972256"/>
+      <w:r>
+        <w:t>Provides current simulation state data</w:t>
+      </w:r>
+      <w:bookmarkEnd w:id="11"/>
+    </w:p>
+    <w:p>
+      <w:r>
+        <w:rPr>
+          <w:b/>
+        </w:rPr>
+        <w:t>Description:</w:t>
+      </w:r>
+      <w:r>
+        <w:t xml:space="preserve"> </w:t>
+      </w:r>
+      <w:r>
+        <w:t>The TraCI component provides current simulation data to the System Liaison.</w:t>
+      </w:r>
+    </w:p>
+    <w:p>
+      <w:r>
+        <w:rPr>
+          <w:b/>
+        </w:rPr>
+        <w:t>Includes</w:t>
+      </w:r>
+      <w:r>
+        <w:rPr>
+          <w:b/>
+        </w:rPr>
+        <w:t>:</w:t>
+      </w:r>
+      <w:r>
+        <w:t xml:space="preserve"> Executes TLS plan</w:t>
+      </w:r>
+    </w:p>
+    <w:p>
+      <w:r>
+        <w:rPr>
+          <w:b/>
+        </w:rPr>
+        <w:t>Pre-Conditions:</w:t>
+      </w:r>
+      <w:r>
+        <w:t xml:space="preserve"> </w:t>
+      </w:r>
+      <w:r>
+        <w:t>The TraCI component is up and running in conju</w:t>
+      </w:r>
+      <w:r>
+        <w:t>n</w:t>
+      </w:r>
+      <w:r>
+        <w:t>ction with a simulation run.  In addition the System Liaison which consumes the data is also operating.</w:t>
+      </w:r>
+    </w:p>
+    <w:p>
+      <w:r>
+        <w:rPr>
+          <w:b/>
+        </w:rPr>
+        <w:t>Details:</w:t>
+      </w:r>
+      <w:r>
+        <w:t xml:space="preserve"> The system Liaison interacts with the simulation via TraCI to obtain information </w:t>
+      </w:r>
+      <w:r>
+        <w:t>regarding the current simulation run.</w:t>
+      </w:r>
+    </w:p>
+    <w:p>
+      <w:r>
+        <w:rPr>
+          <w:b/>
+        </w:rPr>
+        <w:t>Post Conditions:</w:t>
+      </w:r>
+      <w:r>
+        <w:t xml:space="preserve"> </w:t>
+      </w:r>
+      <w:r>
+        <w:t>The liaison has obtained information, checks to see if the MAS has any plans or commands it wishes to submit and then gives an instruction to TraCI to continue with the next simulation step.</w:t>
+      </w:r>
     </w:p>
     <w:p>
       <w:pPr>
@@ -3852,13 +4092,77 @@
     </w:p>
     <w:p>
       <w:pPr>
+        <w:pStyle w:val="Heading4"/>
+      </w:pPr>
+      <w:r>
+        <w:t>SR4 [Critical Requirement]</w:t>
+      </w:r>
+    </w:p>
+    <w:p>
+      <w:pPr>
+        <w:ind w:firstLine="720"/>
+      </w:pPr>
+      <w:r>
+        <w:t>The Liaison requests information from the simulation.</w:t>
+      </w:r>
+    </w:p>
+    <w:p>
+      <w:pPr>
+        <w:pStyle w:val="Heading4"/>
+      </w:pPr>
+      <w:r>
+        <w:t>SR5 [Critical Requirement]</w:t>
+      </w:r>
+    </w:p>
+    <w:p>
+      <w:pPr>
+        <w:ind w:left="720"/>
+      </w:pPr>
+      <w:r>
+        <w:t>The Liaison checks if there are any command requests or plan submissions from the MAS.</w:t>
+      </w:r>
+    </w:p>
+    <w:p>
+      <w:pPr>
+        <w:pStyle w:val="Heading4"/>
+      </w:pPr>
+      <w:r>
+        <w:t>SR6 [Critical Requirement]</w:t>
+      </w:r>
+    </w:p>
+    <w:p>
+      <w:pPr>
+        <w:ind w:firstLine="720"/>
+      </w:pPr>
+      <w:r>
+        <w:t>The Liaison submits the commands or plans if there were any provided.</w:t>
+      </w:r>
+    </w:p>
+    <w:p>
+      <w:pPr>
+        <w:pStyle w:val="Heading4"/>
+      </w:pPr>
+      <w:r>
+        <w:t>SR7 [Critical Requirement]</w:t>
+      </w:r>
+    </w:p>
+    <w:p>
+      <w:pPr>
+        <w:ind w:left="720"/>
+      </w:pPr>
+      <w:r>
+        <w:t>The Liaison instructs the simulation to continue with the next step once all information has been obtained and commands sent.</w:t>
+      </w:r>
+    </w:p>
+    <w:p>
+      <w:pPr>
         <w:pStyle w:val="Heading3"/>
       </w:pPr>
-      <w:bookmarkStart w:id="11" w:name="_Toc305410549"/>
-      <w:r>
-        <w:t>Provides current simulation state data</w:t>
-      </w:r>
-      <w:bookmarkEnd w:id="11"/>
+      <w:bookmarkStart w:id="12" w:name="_Toc305972257"/>
+      <w:r>
+        <w:t>Produces individual intersection state data</w:t>
+      </w:r>
+      <w:bookmarkEnd w:id="12"/>
     </w:p>
     <w:p>
       <w:r>
@@ -3870,11 +4174,9 @@
       <w:r>
         <w:t xml:space="preserve"> </w:t>
       </w:r>
-      <w:proofErr w:type="spellStart"/>
-      <w:r>
-        <w:t>asdf</w:t>
-      </w:r>
-      <w:proofErr w:type="spellEnd"/>
+      <w:r>
+        <w:t>The System Liaison produced individual intersection state data.</w:t>
+      </w:r>
     </w:p>
     <w:p>
       <w:r>
@@ -3884,13 +4186,8 @@
         <w:t>Pre-Conditions:</w:t>
       </w:r>
       <w:r>
-        <w:t xml:space="preserve"> </w:t>
-      </w:r>
-      <w:proofErr w:type="spellStart"/>
-      <w:r>
-        <w:t>asdf</w:t>
-      </w:r>
-      <w:proofErr w:type="spellEnd"/>
+        <w:t xml:space="preserve"> The TraCI component is up and running in conjunction with a simulation run.  In addition the System Liaison which consumes the data is also operating.</w:t>
+      </w:r>
     </w:p>
     <w:p>
       <w:r>
@@ -3900,13 +4197,8 @@
         <w:t>Details:</w:t>
       </w:r>
       <w:r>
-        <w:t xml:space="preserve"> </w:t>
-      </w:r>
-      <w:proofErr w:type="spellStart"/>
-      <w:r>
-        <w:t>asdf</w:t>
-      </w:r>
-      <w:proofErr w:type="spellEnd"/>
+        <w:t xml:space="preserve"> The System Liaison will translate the incoming simulation data and publish data which corresponds to individual intersections.</w:t>
+      </w:r>
     </w:p>
     <w:p>
       <w:r>
@@ -3916,13 +4208,8 @@
         <w:t>Post Conditions:</w:t>
       </w:r>
       <w:r>
-        <w:t xml:space="preserve"> </w:t>
-      </w:r>
-      <w:proofErr w:type="spellStart"/>
-      <w:r>
-        <w:t>asdf</w:t>
-      </w:r>
-      <w:proofErr w:type="spellEnd"/>
+        <w:t xml:space="preserve"> Intersection data is published to RabbitMQ topic queues which correspond to individual intersections.</w:t>
+      </w:r>
     </w:p>
     <w:p>
       <w:pPr>
@@ -3939,13 +4226,46 @@
     </w:p>
     <w:p>
       <w:pPr>
+        <w:pStyle w:val="Heading4"/>
+      </w:pPr>
+      <w:r>
+        <w:t>SR8 [Critical Requirement]</w:t>
+      </w:r>
+    </w:p>
+    <w:p>
+      <w:pPr>
+        <w:ind w:left="720"/>
+      </w:pPr>
+      <w:r>
+        <w:t>Translate incoming simulation data.  Parse out information for individual intersections.</w:t>
+      </w:r>
+    </w:p>
+    <w:p>
+      <w:pPr>
+        <w:pStyle w:val="Heading4"/>
+      </w:pPr>
+      <w:r>
+        <w:lastRenderedPageBreak/>
+        <w:t>SR9 [Critical Requirement]</w:t>
+      </w:r>
+    </w:p>
+    <w:p>
+      <w:pPr>
+        <w:ind w:left="720"/>
+      </w:pPr>
+      <w:r>
+        <w:t>Publish the individual intersection data to RabbitMQ topic queues.</w:t>
+      </w:r>
+    </w:p>
+    <w:p>
+      <w:pPr>
         <w:pStyle w:val="Heading3"/>
       </w:pPr>
-      <w:bookmarkStart w:id="12" w:name="_Toc305410550"/>
-      <w:r>
-        <w:t>Produces individual intersection state data</w:t>
-      </w:r>
-      <w:bookmarkEnd w:id="12"/>
+      <w:bookmarkStart w:id="13" w:name="_Toc305972258"/>
+      <w:r>
+        <w:t>Executes traffic light signal plan</w:t>
+      </w:r>
+      <w:bookmarkEnd w:id="13"/>
     </w:p>
     <w:p>
       <w:r>
@@ -3957,11 +4277,9 @@
       <w:r>
         <w:t xml:space="preserve"> </w:t>
       </w:r>
-      <w:proofErr w:type="spellStart"/>
-      <w:r>
-        <w:t>asdf</w:t>
-      </w:r>
-      <w:proofErr w:type="spellEnd"/>
+      <w:r>
+        <w:t>The System Liaison passes traffic light signal plans into the simulation engine.</w:t>
+      </w:r>
     </w:p>
     <w:p>
       <w:r>
@@ -3973,11 +4291,15 @@
       <w:r>
         <w:t xml:space="preserve"> </w:t>
       </w:r>
-      <w:proofErr w:type="spellStart"/>
-      <w:r>
-        <w:t>asdf</w:t>
-      </w:r>
-      <w:proofErr w:type="spellEnd"/>
+      <w:r>
+        <w:t xml:space="preserve">The TraCI component is up and running in conjunction with a simulation run.  In addition the System Liaison which </w:t>
+      </w:r>
+      <w:r>
+        <w:t>communicates with TraCI</w:t>
+      </w:r>
+      <w:r>
+        <w:t xml:space="preserve"> is also operating.</w:t>
+      </w:r>
     </w:p>
     <w:p>
       <w:r>
@@ -3989,11 +4311,9 @@
       <w:r>
         <w:t xml:space="preserve"> </w:t>
       </w:r>
-      <w:proofErr w:type="spellStart"/>
-      <w:r>
-        <w:t>asdf</w:t>
-      </w:r>
-      <w:proofErr w:type="spellEnd"/>
+      <w:r>
+        <w:t>The MAS has provided the System Liaison with a Traffic Light Signal (TLS) plan which it communicates to the TraCI.</w:t>
+      </w:r>
     </w:p>
     <w:p>
       <w:r>
@@ -4005,11 +4325,9 @@
       <w:r>
         <w:t xml:space="preserve"> </w:t>
       </w:r>
-      <w:proofErr w:type="spellStart"/>
-      <w:r>
-        <w:t>asdf</w:t>
-      </w:r>
-      <w:proofErr w:type="spellEnd"/>
+      <w:r>
+        <w:t>The SUMO uses the new traffic light signal plan.</w:t>
+      </w:r>
     </w:p>
     <w:p>
       <w:pPr>
@@ -4026,13 +4344,45 @@
     </w:p>
     <w:p>
       <w:pPr>
+        <w:pStyle w:val="Heading4"/>
+      </w:pPr>
+      <w:r>
+        <w:t>SR10</w:t>
+      </w:r>
+    </w:p>
+    <w:p>
+      <w:pPr>
+        <w:ind w:left="720"/>
+      </w:pPr>
+      <w:r>
+        <w:t>See SR5 above. (The Liaison checks if there are any command requests or plan submissions from the MAS.)  The Liaison will check a RabbitMQ TLS command queue.  The plan will consist of a script of instructions that the Liaison can send to TraCI.</w:t>
+      </w:r>
+    </w:p>
+    <w:p>
+      <w:pPr>
+        <w:pStyle w:val="Heading4"/>
+      </w:pPr>
+      <w:r>
+        <w:t>SR11</w:t>
+      </w:r>
+    </w:p>
+    <w:p>
+      <w:pPr>
+        <w:ind w:left="720"/>
+      </w:pPr>
+      <w:r>
+        <w:t>See SR6 above. (The Liaison submits the commands or plans if there were any provided.)  The Liaison plays the script of commands, sending them to TraCI.</w:t>
+      </w:r>
+    </w:p>
+    <w:p>
+      <w:pPr>
         <w:pStyle w:val="Heading3"/>
       </w:pPr>
-      <w:bookmarkStart w:id="13" w:name="_Toc305410551"/>
-      <w:r>
-        <w:t>Executes traffic light signal plan</w:t>
-      </w:r>
-      <w:bookmarkEnd w:id="13"/>
+      <w:bookmarkStart w:id="14" w:name="_Toc305972259"/>
+      <w:r>
+        <w:t>Information about current intersection status is shared</w:t>
+      </w:r>
+      <w:bookmarkEnd w:id="14"/>
     </w:p>
     <w:p>
       <w:r>
@@ -4044,11 +4394,41 @@
       <w:r>
         <w:t xml:space="preserve"> </w:t>
       </w:r>
-      <w:proofErr w:type="spellStart"/>
-      <w:r>
-        <w:t>asdf</w:t>
-      </w:r>
-      <w:proofErr w:type="spellEnd"/>
+      <w:r>
+        <w:t xml:space="preserve">Neighboring collaboration agents </w:t>
+      </w:r>
+      <w:r>
+        <w:t>share intersection information.</w:t>
+      </w:r>
+    </w:p>
+    <w:p>
+      <w:r>
+        <w:rPr>
+          <w:b/>
+        </w:rPr>
+        <w:t>Includes</w:t>
+      </w:r>
+      <w:r>
+        <w:rPr>
+          <w:b/>
+        </w:rPr>
+        <w:t>:</w:t>
+      </w:r>
+      <w:r>
+        <w:t xml:space="preserve"> </w:t>
+      </w:r>
+      <w:r>
+        <w:t xml:space="preserve">Produces </w:t>
+      </w:r>
+      <w:r>
+        <w:t xml:space="preserve">traffic </w:t>
+      </w:r>
+      <w:r>
+        <w:t>data to share</w:t>
+      </w:r>
+      <w:r>
+        <w:t xml:space="preserve"> with neighboring intersections</w:t>
+      </w:r>
     </w:p>
     <w:p>
       <w:r>
@@ -4060,11 +4440,9 @@
       <w:r>
         <w:t xml:space="preserve"> </w:t>
       </w:r>
-      <w:proofErr w:type="spellStart"/>
-      <w:r>
-        <w:t>asdf</w:t>
-      </w:r>
-      <w:proofErr w:type="spellEnd"/>
+      <w:r>
+        <w:t>A RabbitMQ server which is accessible to both agents is running.</w:t>
+      </w:r>
     </w:p>
     <w:p>
       <w:r>
@@ -4074,13 +4452,8 @@
         <w:t>Details:</w:t>
       </w:r>
       <w:r>
-        <w:t xml:space="preserve"> </w:t>
-      </w:r>
-      <w:proofErr w:type="spellStart"/>
-      <w:r>
-        <w:t>asdf</w:t>
-      </w:r>
-      <w:proofErr w:type="spellEnd"/>
+        <w:t xml:space="preserve"> Neighboring collaboration agents share intersection information via a RabbitMQ queue.</w:t>
+      </w:r>
     </w:p>
     <w:p>
       <w:r>
@@ -4090,13 +4463,8 @@
         <w:t>Post Conditions:</w:t>
       </w:r>
       <w:r>
-        <w:t xml:space="preserve"> </w:t>
-      </w:r>
-      <w:proofErr w:type="spellStart"/>
-      <w:r>
-        <w:t>asdf</w:t>
-      </w:r>
-      <w:proofErr w:type="spellEnd"/>
+        <w:t xml:space="preserve"> Intersection information has been shared.</w:t>
+      </w:r>
     </w:p>
     <w:p>
       <w:pPr>
@@ -4113,13 +4481,57 @@
     </w:p>
     <w:p>
       <w:pPr>
+        <w:pStyle w:val="Heading4"/>
+      </w:pPr>
+      <w:r>
+        <w:t>SR12</w:t>
+      </w:r>
+    </w:p>
+    <w:p>
+      <w:pPr>
+        <w:ind w:left="720"/>
+      </w:pPr>
+      <w:r>
+        <w:t>Collaboration agents include a discovery interface which is used to self-identify when an agent sends a broadcast querying for agents that are associated with intersections that send traffic into their intersection or receive traffic from their intersection.</w:t>
+      </w:r>
+      <w:r>
+        <w:t xml:space="preserve">  Agents respond with a list of queues where their outbound traffic information can be found.</w:t>
+      </w:r>
+    </w:p>
+    <w:p>
+      <w:pPr>
+        <w:pStyle w:val="Heading4"/>
+      </w:pPr>
+      <w:r>
+        <w:t>SR13</w:t>
+      </w:r>
+    </w:p>
+    <w:p>
+      <w:pPr>
+        <w:ind w:left="720"/>
+      </w:pPr>
+      <w:r>
+        <w:t>Collaboration agents share information regarding tra</w:t>
+      </w:r>
+      <w:r>
+        <w:t>ffic leaving their intersection by putting it in distribution queues.</w:t>
+      </w:r>
+    </w:p>
+    <w:p>
+      <w:pPr>
         <w:pStyle w:val="Heading3"/>
       </w:pPr>
-      <w:bookmarkStart w:id="14" w:name="_Toc305410552"/>
-      <w:r>
-        <w:t>Information about current intersection status is shared</w:t>
-      </w:r>
-      <w:bookmarkEnd w:id="14"/>
+      <w:bookmarkStart w:id="15" w:name="_Toc305972260"/>
+      <w:r>
+        <w:t>Produce</w:t>
+      </w:r>
+      <w:r>
+        <w:t>s</w:t>
+      </w:r>
+      <w:r>
+        <w:t xml:space="preserve"> data to share with neighboring intersections</w:t>
+      </w:r>
+      <w:bookmarkEnd w:id="15"/>
     </w:p>
     <w:p>
       <w:r>
@@ -4131,11 +4543,9 @@
       <w:r>
         <w:t xml:space="preserve"> </w:t>
       </w:r>
-      <w:proofErr w:type="spellStart"/>
-      <w:r>
-        <w:t>asdf</w:t>
-      </w:r>
-      <w:proofErr w:type="spellEnd"/>
+      <w:r>
+        <w:t>The Collaboration Agent produces intersection data to share with neighboring agents.</w:t>
+      </w:r>
     </w:p>
     <w:p>
       <w:r>
@@ -4147,11 +4557,9 @@
       <w:r>
         <w:t xml:space="preserve"> </w:t>
       </w:r>
-      <w:proofErr w:type="spellStart"/>
-      <w:r>
-        <w:t>asdf</w:t>
-      </w:r>
-      <w:proofErr w:type="spellEnd"/>
+      <w:r>
+        <w:t>A simulation is currently running and the Collaboration Agent has knowledge of current intersection activities.</w:t>
+      </w:r>
     </w:p>
     <w:p>
       <w:r>
@@ -4161,13 +4569,8 @@
         <w:t>Details:</w:t>
       </w:r>
       <w:r>
-        <w:t xml:space="preserve"> </w:t>
-      </w:r>
-      <w:proofErr w:type="spellStart"/>
-      <w:r>
-        <w:t>asdf</w:t>
-      </w:r>
-      <w:proofErr w:type="spellEnd"/>
+        <w:t xml:space="preserve"> The collaboration agent examines the current state of the intersection and creates a document consisting of information regarding traffic flow out of the intersection.</w:t>
+      </w:r>
     </w:p>
     <w:p>
       <w:r>
@@ -4179,11 +4582,119 @@
       <w:r>
         <w:t xml:space="preserve"> </w:t>
       </w:r>
-      <w:proofErr w:type="spellStart"/>
-      <w:r>
-        <w:t>asdf</w:t>
-      </w:r>
-      <w:proofErr w:type="spellEnd"/>
+      <w:r>
+        <w:t>A document consisting of information regarding traffic flow out of the intersection.</w:t>
+      </w:r>
+    </w:p>
+    <w:p>
+      <w:pPr>
+        <w:rPr>
+          <w:b/>
+        </w:rPr>
+      </w:pPr>
+      <w:r>
+        <w:rPr>
+          <w:b/>
+        </w:rPr>
+        <w:lastRenderedPageBreak/>
+        <w:t xml:space="preserve">Specific Requirements: </w:t>
+      </w:r>
+    </w:p>
+    <w:p>
+      <w:pPr>
+        <w:pStyle w:val="Heading4"/>
+      </w:pPr>
+      <w:r>
+        <w:t>SR14</w:t>
+      </w:r>
+    </w:p>
+    <w:p>
+      <w:r>
+        <w:t>The Collaboration agent creates information regarding traffic leaving their intersection.</w:t>
+      </w:r>
+    </w:p>
+    <w:p>
+      <w:pPr>
+        <w:pStyle w:val="Heading3"/>
+      </w:pPr>
+      <w:bookmarkStart w:id="16" w:name="_Toc305972261"/>
+      <w:r>
+        <w:t>Create traffic light signal plan</w:t>
+      </w:r>
+      <w:bookmarkEnd w:id="16"/>
+    </w:p>
+    <w:p>
+      <w:r>
+        <w:rPr>
+          <w:b/>
+        </w:rPr>
+        <w:t>Description:</w:t>
+      </w:r>
+      <w:r>
+        <w:t xml:space="preserve"> </w:t>
+      </w:r>
+      <w:r>
+        <w:t>Either the planning agent makes no changes to the operational plan or it sends a plan with commands to change the TLS operation.</w:t>
+      </w:r>
+    </w:p>
+    <w:p>
+      <w:r>
+        <w:rPr>
+          <w:b/>
+        </w:rPr>
+        <w:t>Includes</w:t>
+      </w:r>
+      <w:r>
+        <w:rPr>
+          <w:b/>
+        </w:rPr>
+        <w:t>:</w:t>
+      </w:r>
+      <w:r>
+        <w:t xml:space="preserve"> </w:t>
+      </w:r>
+      <w:r>
+        <w:t>Incorporate data that was shared into planning</w:t>
+      </w:r>
+    </w:p>
+    <w:p>
+      <w:r>
+        <w:rPr>
+          <w:b/>
+        </w:rPr>
+        <w:t>Pre-Conditions:</w:t>
+      </w:r>
+      <w:r>
+        <w:t xml:space="preserve"> A running simulation with which the System Liaison is interacting.</w:t>
+      </w:r>
+    </w:p>
+    <w:p>
+      <w:r>
+        <w:rPr>
+          <w:b/>
+        </w:rPr>
+        <w:t>Details:</w:t>
+      </w:r>
+      <w:r>
+        <w:t xml:space="preserve"> </w:t>
+      </w:r>
+      <w:r>
+        <w:t xml:space="preserve">After observing </w:t>
+      </w:r>
+    </w:p>
+    <w:p>
+      <w:r>
+        <w:rPr>
+          <w:b/>
+        </w:rPr>
+        <w:t>Post Conditions:</w:t>
+      </w:r>
+      <w:r>
+        <w:t xml:space="preserve"> </w:t>
+      </w:r>
+      <w:r>
+        <w:t>Either no action taken or a plan is submitted to the Safety Agent.</w:t>
+      </w:r>
     </w:p>
     <w:p>
       <w:pPr>
@@ -4200,13 +4711,42 @@
     </w:p>
     <w:p>
       <w:pPr>
+        <w:pStyle w:val="Heading4"/>
+      </w:pPr>
+      <w:r>
+        <w:t>SR15</w:t>
+      </w:r>
+      <w:r>
+        <w:t xml:space="preserve"> [Critical Requirement]</w:t>
+      </w:r>
+    </w:p>
+    <w:p>
+      <w:r>
+        <w:t>The agent examines incoming data and creates a new TLS plan.</w:t>
+      </w:r>
+    </w:p>
+    <w:p>
+      <w:pPr>
+        <w:pStyle w:val="Heading4"/>
+      </w:pPr>
+      <w:r>
+        <w:t>SR16 [Critical Requirement]</w:t>
+      </w:r>
+    </w:p>
+    <w:p>
+      <w:r>
+        <w:t>The agent submits the plan to the Safety Agent for review.</w:t>
+      </w:r>
+    </w:p>
+    <w:p>
+      <w:pPr>
         <w:pStyle w:val="Heading3"/>
       </w:pPr>
-      <w:bookmarkStart w:id="15" w:name="_Toc305410553"/>
-      <w:r>
-        <w:t>Produce data to share with neighboring intersections</w:t>
-      </w:r>
-      <w:bookmarkEnd w:id="15"/>
+      <w:bookmarkStart w:id="17" w:name="_Toc305972262"/>
+      <w:r>
+        <w:t>Incorporate data that was shared into planning</w:t>
+      </w:r>
+      <w:bookmarkEnd w:id="17"/>
     </w:p>
     <w:p>
       <w:r>
@@ -4218,11 +4758,9 @@
       <w:r>
         <w:t xml:space="preserve"> </w:t>
       </w:r>
-      <w:proofErr w:type="spellStart"/>
-      <w:r>
-        <w:t>asdf</w:t>
-      </w:r>
-      <w:proofErr w:type="spellEnd"/>
+      <w:r>
+        <w:t>Use data that is provided by neighboring collaboration agents in the planning of TLS control.</w:t>
+      </w:r>
     </w:p>
     <w:p>
       <w:r>
@@ -4234,11 +4772,9 @@
       <w:r>
         <w:t xml:space="preserve"> </w:t>
       </w:r>
-      <w:proofErr w:type="spellStart"/>
-      <w:r>
-        <w:t>asdf</w:t>
-      </w:r>
-      <w:proofErr w:type="spellEnd"/>
+      <w:r>
+        <w:t>A running simulation with neighboring MAS that have collaboration agents that are sending there intersection data.</w:t>
+      </w:r>
     </w:p>
     <w:p>
       <w:r>
@@ -4250,11 +4786,9 @@
       <w:r>
         <w:t xml:space="preserve"> </w:t>
       </w:r>
-      <w:proofErr w:type="spellStart"/>
-      <w:r>
-        <w:t>asdf</w:t>
-      </w:r>
-      <w:proofErr w:type="spellEnd"/>
+      <w:r>
+        <w:t>The agent can adjust the traffic light plan/state based on the input provided from neighboring agents.</w:t>
+      </w:r>
     </w:p>
     <w:p>
       <w:r>
@@ -4266,11 +4800,9 @@
       <w:r>
         <w:t xml:space="preserve"> </w:t>
       </w:r>
-      <w:proofErr w:type="spellStart"/>
-      <w:r>
-        <w:t>asdf</w:t>
-      </w:r>
-      <w:proofErr w:type="spellEnd"/>
+      <w:r>
+        <w:t>Data incorporated into traffic light signal plan.</w:t>
+      </w:r>
     </w:p>
     <w:p>
       <w:pPr>
@@ -4287,13 +4819,29 @@
     </w:p>
     <w:p>
       <w:pPr>
+        <w:pStyle w:val="Heading4"/>
+      </w:pPr>
+      <w:r>
+        <w:t>SR</w:t>
+      </w:r>
+      <w:r>
+        <w:t xml:space="preserve"> 17</w:t>
+      </w:r>
+    </w:p>
+    <w:p>
+      <w:r>
+        <w:t>The Planning agent incorporates data that was shared from other collaboration agents regarding traffic that is flowing into this current intersection.</w:t>
+      </w:r>
+    </w:p>
+    <w:p>
+      <w:pPr>
         <w:pStyle w:val="Heading3"/>
       </w:pPr>
-      <w:bookmarkStart w:id="16" w:name="_Toc305410554"/>
-      <w:r>
-        <w:t>Create traffic light signal plan</w:t>
-      </w:r>
-      <w:bookmarkEnd w:id="16"/>
+      <w:bookmarkStart w:id="18" w:name="_Toc305972263"/>
+      <w:r>
+        <w:t>Verify plan is safe</w:t>
+      </w:r>
+      <w:bookmarkEnd w:id="18"/>
     </w:p>
     <w:p>
       <w:r>
@@ -4305,11 +4853,9 @@
       <w:r>
         <w:t xml:space="preserve"> </w:t>
       </w:r>
-      <w:proofErr w:type="spellStart"/>
-      <w:r>
-        <w:t>asdf</w:t>
-      </w:r>
-      <w:proofErr w:type="spellEnd"/>
+      <w:r>
+        <w:t>We want to make sure that the MAS are only creating TLS scenarios that are safe.</w:t>
+      </w:r>
     </w:p>
     <w:p>
       <w:r>
@@ -4319,13 +4865,8 @@
         <w:t>Pre-Conditions:</w:t>
       </w:r>
       <w:r>
-        <w:t xml:space="preserve"> </w:t>
-      </w:r>
-      <w:proofErr w:type="spellStart"/>
-      <w:r>
-        <w:t>asdf</w:t>
-      </w:r>
-      <w:proofErr w:type="spellEnd"/>
+        <w:t xml:space="preserve"> A running simulation.</w:t>
+      </w:r>
     </w:p>
     <w:p>
       <w:r>
@@ -4335,30 +4876,22 @@
         <w:t>Details:</w:t>
       </w:r>
       <w:r>
-        <w:t xml:space="preserve"> </w:t>
-      </w:r>
-      <w:proofErr w:type="spellStart"/>
-      <w:r>
-        <w:t>asdf</w:t>
-      </w:r>
-      <w:proofErr w:type="spellEnd"/>
+        <w:t xml:space="preserve"> The agent examines the TLS plans to verify that there are no states where unsafe conditions are created.  For example, the agent would not approve a plan which includes a green left turn arrow at the same time as a solid green for traffic directly on the other side of the intersection.</w:t>
+      </w:r>
     </w:p>
     <w:p>
       <w:r>
         <w:rPr>
           <w:b/>
         </w:rPr>
-        <w:lastRenderedPageBreak/>
         <w:t>Post Conditions:</w:t>
       </w:r>
       <w:r>
         <w:t xml:space="preserve"> </w:t>
       </w:r>
-      <w:proofErr w:type="spellStart"/>
-      <w:r>
-        <w:t>asdf</w:t>
-      </w:r>
-      <w:proofErr w:type="spellEnd"/>
+      <w:r>
+        <w:t>Acceptance or rejection of plan.</w:t>
+      </w:r>
     </w:p>
     <w:p>
       <w:pPr>
@@ -4378,8 +4911,37 @@
         <w:pStyle w:val="Heading4"/>
       </w:pPr>
       <w:r>
-        <w:t>Incorporate data that was shared into planning</w:t>
-      </w:r>
+        <w:t>SR 18 [Critical]</w:t>
+      </w:r>
+    </w:p>
+    <w:p>
+      <w:r>
+        <w:t>The safety agent examines the TLS plan to verify that there are no simultaneously active paths that will cross each other in such a way as to create an unsafe condition.</w:t>
+      </w:r>
+    </w:p>
+    <w:p>
+      <w:pPr>
+        <w:pStyle w:val="Heading4"/>
+      </w:pPr>
+      <w:r>
+        <w:lastRenderedPageBreak/>
+        <w:t>SR 19</w:t>
+      </w:r>
+    </w:p>
+    <w:p>
+      <w:r>
+        <w:t>If the plan is not safe, it lets the planning agent know and provides the reason why.</w:t>
+      </w:r>
+    </w:p>
+    <w:p>
+      <w:pPr>
+        <w:pStyle w:val="Heading3"/>
+      </w:pPr>
+      <w:bookmarkStart w:id="19" w:name="_Toc305972264"/>
+      <w:r>
+        <w:t>Submit plan to be executed</w:t>
+      </w:r>
+      <w:bookmarkEnd w:id="19"/>
     </w:p>
     <w:p>
       <w:r>
@@ -4391,11 +4953,9 @@
       <w:r>
         <w:t xml:space="preserve"> </w:t>
       </w:r>
-      <w:proofErr w:type="spellStart"/>
-      <w:r>
-        <w:t>asdf</w:t>
-      </w:r>
-      <w:proofErr w:type="spellEnd"/>
+      <w:r>
+        <w:t>The Safety Agent sends the verified safe plan to the System Liaison to execute.</w:t>
+      </w:r>
     </w:p>
     <w:p>
       <w:r>
@@ -4407,11 +4967,9 @@
       <w:r>
         <w:t xml:space="preserve"> </w:t>
       </w:r>
-      <w:proofErr w:type="spellStart"/>
-      <w:r>
-        <w:t>asdf</w:t>
-      </w:r>
-      <w:proofErr w:type="spellEnd"/>
+      <w:r>
+        <w:t>A verified safe plan provided by the Safety Agent.  There should also be a running simulation with an active System Liaison.</w:t>
+      </w:r>
     </w:p>
     <w:p>
       <w:r>
@@ -4421,13 +4979,8 @@
         <w:t>Details:</w:t>
       </w:r>
       <w:r>
-        <w:t xml:space="preserve"> </w:t>
-      </w:r>
-      <w:proofErr w:type="spellStart"/>
-      <w:r>
-        <w:t>asdf</w:t>
-      </w:r>
-      <w:proofErr w:type="spellEnd"/>
+        <w:t xml:space="preserve"> The Safety Agent has verified that the plan is safe so it submits it to the System Liaison to run.  The plan is put into the TLS command queue for the System Liaison to pick up and execute.</w:t>
+      </w:r>
     </w:p>
     <w:p>
       <w:r>
@@ -4437,13 +4990,11 @@
         <w:t>Post Conditions:</w:t>
       </w:r>
       <w:r>
-        <w:t xml:space="preserve"> </w:t>
-      </w:r>
-      <w:proofErr w:type="spellStart"/>
-      <w:r>
-        <w:t>asdf</w:t>
-      </w:r>
-      <w:proofErr w:type="spellEnd"/>
+        <w:t xml:space="preserve"> The verified safe plan has been sent to the TLS command queue.  The System Liaison has picked up the plan and </w:t>
+      </w:r>
+      <w:r>
+        <w:t>executed it.</w:t>
+      </w:r>
     </w:p>
     <w:p>
       <w:pPr>
@@ -4460,13 +5011,33 @@
     </w:p>
     <w:p>
       <w:pPr>
+        <w:pStyle w:val="Heading4"/>
+      </w:pPr>
+      <w:r>
+        <w:t>SR 20 [Critical]</w:t>
+      </w:r>
+    </w:p>
+    <w:p>
+      <w:r>
+        <w:t>Submit verified safe plan to TLS command queue.</w:t>
+      </w:r>
+    </w:p>
+    <w:p>
+      <w:pPr>
+        <w:rPr>
+          <w:b/>
+        </w:rPr>
+      </w:pPr>
+    </w:p>
+    <w:p>
+      <w:pPr>
         <w:pStyle w:val="Heading3"/>
       </w:pPr>
-      <w:bookmarkStart w:id="17" w:name="_Toc305410555"/>
-      <w:r>
-        <w:t>Verify plan is safe</w:t>
-      </w:r>
-      <w:bookmarkEnd w:id="17"/>
+      <w:bookmarkStart w:id="20" w:name="_Toc305972265"/>
+      <w:r>
+        <w:t>Gather Simulation Metrics</w:t>
+      </w:r>
+      <w:bookmarkEnd w:id="20"/>
     </w:p>
     <w:p>
       <w:r>
@@ -4478,11 +5049,9 @@
       <w:r>
         <w:t xml:space="preserve"> </w:t>
       </w:r>
-      <w:proofErr w:type="spellStart"/>
-      <w:r>
-        <w:t>asdf</w:t>
-      </w:r>
-      <w:proofErr w:type="spellEnd"/>
+      <w:r>
+        <w:t>The system needs to be able to gather metrics about the simulation in order to evaluate MAS effectiveness.</w:t>
+      </w:r>
     </w:p>
     <w:p>
       <w:r>
@@ -4494,11 +5063,15 @@
       <w:r>
         <w:t xml:space="preserve"> </w:t>
       </w:r>
-      <w:proofErr w:type="spellStart"/>
-      <w:r>
-        <w:t>asdf</w:t>
-      </w:r>
-      <w:proofErr w:type="spellEnd"/>
+      <w:r>
+        <w:t xml:space="preserve">The TraCI component is up and running in conjunction with a simulation run.  In addition the System Liaison which </w:t>
+      </w:r>
+      <w:r>
+        <w:t>communicates with TraCI</w:t>
+      </w:r>
+      <w:r>
+        <w:t xml:space="preserve"> is also operating.</w:t>
+      </w:r>
     </w:p>
     <w:p>
       <w:r>
@@ -4508,13 +5081,20 @@
         <w:t>Details:</w:t>
       </w:r>
       <w:r>
-        <w:t xml:space="preserve"> </w:t>
-      </w:r>
-      <w:proofErr w:type="spellStart"/>
-      <w:r>
-        <w:t>asdf</w:t>
-      </w:r>
-      <w:proofErr w:type="spellEnd"/>
+        <w:t xml:space="preserve"> The system will gather the metrics either directly or will gather the data necessary for computing the metrics.  The metrics to be collected are: average</w:t>
+      </w:r>
+      <w:r>
+        <w:t xml:space="preserve"> travel time, loss time</w:t>
+      </w:r>
+      <w:r>
+        <w:t xml:space="preserve"> (# of stops), fuel consumption and </w:t>
+      </w:r>
+      <w:r>
+        <w:t>hydrocarbon production</w:t>
+      </w:r>
+      <w:r>
+        <w:t>.</w:t>
+      </w:r>
     </w:p>
     <w:p>
       <w:r>
@@ -4526,11 +5106,9 @@
       <w:r>
         <w:t xml:space="preserve"> </w:t>
       </w:r>
-      <w:proofErr w:type="spellStart"/>
-      <w:r>
-        <w:t>asdf</w:t>
-      </w:r>
-      <w:proofErr w:type="spellEnd"/>
+      <w:r>
+        <w:t>Simulation Metrics are captured and persisted.</w:t>
+      </w:r>
     </w:p>
     <w:p>
       <w:pPr>
@@ -4547,90 +5125,60 @@
     </w:p>
     <w:p>
       <w:pPr>
-        <w:pStyle w:val="Heading3"/>
-      </w:pPr>
-      <w:bookmarkStart w:id="18" w:name="_Toc305410556"/>
-      <w:r>
-        <w:t>Submit plan to be executed</w:t>
-      </w:r>
-      <w:bookmarkEnd w:id="18"/>
-    </w:p>
-    <w:p>
-      <w:r>
+        <w:pStyle w:val="Heading4"/>
+      </w:pPr>
+      <w:r>
+        <w:t>SR 21 [Critical]</w:t>
+      </w:r>
+    </w:p>
+    <w:p>
+      <w:r>
+        <w:t>Request direct simulation metrics from TraCI via the System Liaison.</w:t>
+      </w:r>
+    </w:p>
+    <w:p>
+      <w:pPr>
+        <w:pStyle w:val="Heading4"/>
+      </w:pPr>
+      <w:r>
+        <w:t>SR 22 [Critical]</w:t>
+      </w:r>
+    </w:p>
+    <w:p>
+      <w:r>
+        <w:t>Do any internal processing necessary for computing metrics.</w:t>
+      </w:r>
+    </w:p>
+    <w:p>
+      <w:pPr>
+        <w:pStyle w:val="Heading4"/>
+      </w:pPr>
+      <w:r>
+        <w:t>SR</w:t>
+      </w:r>
+      <w:r>
+        <w:t xml:space="preserve"> 23 [Critical]</w:t>
+      </w:r>
+    </w:p>
+    <w:p>
+      <w:r>
+        <w:t xml:space="preserve">Upon simulation run completion, persist the run metrics to </w:t>
+      </w:r>
+      <w:proofErr w:type="spellStart"/>
+      <w:r>
+        <w:t>MongoDB</w:t>
+      </w:r>
+      <w:proofErr w:type="spellEnd"/>
+      <w:r>
+        <w:t>.</w:t>
+      </w:r>
+    </w:p>
+    <w:p>
+      <w:pPr>
         <w:rPr>
           <w:b/>
         </w:rPr>
-        <w:t>Description:</w:t>
-      </w:r>
-      <w:r>
-        <w:t xml:space="preserve"> </w:t>
-      </w:r>
-      <w:proofErr w:type="spellStart"/>
-      <w:r>
-        <w:t>asdf</w:t>
-      </w:r>
-      <w:proofErr w:type="spellEnd"/>
-    </w:p>
-    <w:p>
-      <w:r>
-        <w:rPr>
-          <w:b/>
-        </w:rPr>
-        <w:t>Pre-Conditions:</w:t>
-      </w:r>
-      <w:r>
-        <w:t xml:space="preserve"> </w:t>
-      </w:r>
-      <w:proofErr w:type="spellStart"/>
-      <w:r>
-        <w:t>asdf</w:t>
-      </w:r>
-      <w:proofErr w:type="spellEnd"/>
-    </w:p>
-    <w:p>
-      <w:r>
-        <w:rPr>
-          <w:b/>
-        </w:rPr>
-        <w:t>Details:</w:t>
-      </w:r>
-      <w:r>
-        <w:t xml:space="preserve"> </w:t>
-      </w:r>
-      <w:proofErr w:type="spellStart"/>
-      <w:r>
-        <w:t>asdf</w:t>
-      </w:r>
-      <w:proofErr w:type="spellEnd"/>
-    </w:p>
-    <w:p>
-      <w:r>
-        <w:rPr>
-          <w:b/>
-        </w:rPr>
-        <w:t>Post Conditions:</w:t>
-      </w:r>
-      <w:r>
-        <w:t xml:space="preserve"> </w:t>
-      </w:r>
-      <w:proofErr w:type="spellStart"/>
-      <w:r>
-        <w:t>asdf</w:t>
-      </w:r>
-      <w:proofErr w:type="spellEnd"/>
-    </w:p>
-    <w:p>
-      <w:pPr>
-        <w:rPr>
-          <w:b/>
-        </w:rPr>
-      </w:pPr>
-      <w:r>
-        <w:rPr>
-          <w:b/>
-        </w:rPr>
-        <w:t xml:space="preserve">Specific Requirements: </w:t>
-      </w:r>
+      </w:pPr>
     </w:p>
     <w:p>
       <w:pPr>
@@ -4663,16 +5211,70 @@
         <w:rPr>
           <w:noProof/>
         </w:rPr>
+        <w:t xml:space="preserve"> </w:t>
+      </w:r>
+      <w:r>
+        <w:rPr>
+          <w:noProof/>
+        </w:rPr>
+        <w:drawing>
+          <wp:inline distT="0" distB="0" distL="0" distR="0" wp14:anchorId="5E0620B9" wp14:editId="36B6E8E9">
+            <wp:extent cx="5943600" cy="6763385"/>
+            <wp:effectExtent l="0" t="0" r="0" b="0"/>
+            <wp:docPr id="7" name="Picture 7"/>
+            <wp:cNvGraphicFramePr>
+              <a:graphicFrameLocks xmlns:a="http://schemas.openxmlformats.org/drawingml/2006/main" noChangeAspect="1"/>
+            </wp:cNvGraphicFramePr>
+            <a:graphic xmlns:a="http://schemas.openxmlformats.org/drawingml/2006/main">
+              <a:graphicData uri="http://schemas.openxmlformats.org/drawingml/2006/picture">
+                <pic:pic xmlns:pic="http://schemas.openxmlformats.org/drawingml/2006/picture">
+                  <pic:nvPicPr>
+                    <pic:cNvPr id="0" name=""/>
+                    <pic:cNvPicPr/>
+                  </pic:nvPicPr>
+                  <pic:blipFill>
+                    <a:blip r:embed="rId12"/>
+                    <a:stretch>
+                      <a:fillRect/>
+                    </a:stretch>
+                  </pic:blipFill>
+                  <pic:spPr>
+                    <a:xfrm>
+                      <a:off x="0" y="0"/>
+                      <a:ext cx="5943600" cy="6763385"/>
+                    </a:xfrm>
+                    <a:prstGeom prst="rect">
+                      <a:avLst/>
+                    </a:prstGeom>
+                  </pic:spPr>
+                </pic:pic>
+              </a:graphicData>
+            </a:graphic>
+          </wp:inline>
+        </w:drawing>
+      </w:r>
+    </w:p>
+    <w:p>
+      <w:pPr>
+        <w:rPr>
+          <w:rFonts w:ascii="Georgia" w:hAnsi="Georgia"/>
+          <w:color w:val="000000"/>
+        </w:rPr>
+      </w:pPr>
+      <w:r>
+        <w:rPr>
+          <w:noProof/>
+        </w:rPr>
         <mc:AlternateContent>
           <mc:Choice Requires="wps">
             <w:drawing>
-              <wp:anchor distT="0" distB="0" distL="114300" distR="114300" simplePos="0" relativeHeight="251660288" behindDoc="0" locked="0" layoutInCell="1" allowOverlap="1" wp14:anchorId="7BA27DE2" wp14:editId="23C44FD9">
+              <wp:anchor distT="0" distB="0" distL="114300" distR="114300" simplePos="0" relativeHeight="251660288" behindDoc="0" locked="0" layoutInCell="1" allowOverlap="1" wp14:anchorId="59399C69" wp14:editId="12323B65">
                 <wp:simplePos x="0" y="0"/>
                 <wp:positionH relativeFrom="column">
-                  <wp:posOffset>-213995</wp:posOffset>
+                  <wp:posOffset>-4445</wp:posOffset>
                 </wp:positionH>
                 <wp:positionV relativeFrom="paragraph">
-                  <wp:posOffset>6558047</wp:posOffset>
+                  <wp:posOffset>635</wp:posOffset>
                 </wp:positionV>
                 <wp:extent cx="6162675" cy="635"/>
                 <wp:effectExtent l="0" t="0" r="9525" b="8255"/>
@@ -4757,7 +5359,7 @@
                 <v:stroke joinstyle="miter"/>
                 <v:path gradientshapeok="t" o:connecttype="rect"/>
               </v:shapetype>
-              <v:shape id="Text Box 5" o:spid="_x0000_s1026" type="#_x0000_t202" style="position:absolute;margin-left:-16.85pt;margin-top:516.4pt;width:485.25pt;height:.05pt;z-index:251660288;visibility:visible;mso-wrap-style:square;mso-wrap-distance-left:9pt;mso-wrap-distance-top:0;mso-wrap-distance-right:9pt;mso-wrap-distance-bottom:0;mso-position-horizontal:absolute;mso-position-horizontal-relative:text;mso-position-vertical:absolute;mso-position-vertical-relative:text;v-text-anchor:top" o:gfxdata="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" stroked="f">
+              <v:shape id="Text Box 5" o:spid="_x0000_s1026" type="#_x0000_t202" style="position:absolute;margin-left:-.35pt;margin-top:.05pt;width:485.25pt;height:.05pt;z-index:251660288;visibility:visible;mso-wrap-style:square;mso-wrap-distance-left:9pt;mso-wrap-distance-top:0;mso-wrap-distance-right:9pt;mso-wrap-distance-bottom:0;mso-position-horizontal:absolute;mso-position-horizontal-relative:text;mso-position-vertical:absolute;mso-position-vertical-relative:text;v-text-anchor:top" o:gfxdata="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" stroked="f">
                 <v:textbox style="mso-fit-shape-to-text:t" inset="0,0,0,0">
                   <w:txbxContent>
                     <w:p>
@@ -4771,14 +5373,27 @@
                       <w:r>
                         <w:t xml:space="preserve">Figure </w:t>
                       </w:r>
-                      <w:fldSimple w:instr=" SEQ Figure \* ARABIC ">
-                        <w:r>
-                          <w:rPr>
-                            <w:noProof/>
-                          </w:rPr>
-                          <w:t>2</w:t>
-                        </w:r>
-                      </w:fldSimple>
+                      <w:r>
+                        <w:fldChar w:fldCharType="begin"/>
+                      </w:r>
+                      <w:r>
+                        <w:instrText xml:space="preserve"> SEQ Figure \* ARABIC </w:instrText>
+                      </w:r>
+                      <w:r>
+                        <w:fldChar w:fldCharType="separate"/>
+                      </w:r>
+                      <w:r>
+                        <w:rPr>
+                          <w:noProof/>
+                        </w:rPr>
+                        <w:t>2</w:t>
+                      </w:r>
+                      <w:r>
+                        <w:rPr>
+                          <w:noProof/>
+                        </w:rPr>
+                        <w:fldChar w:fldCharType="end"/>
+                      </w:r>
                       <w:r>
                         <w:t>Critical Use Cases</w:t>
                       </w:r>
@@ -4790,54 +5405,6 @@
           </mc:Fallback>
         </mc:AlternateContent>
       </w:r>
-      <w:r>
-        <w:rPr>
-          <w:noProof/>
-        </w:rPr>
-        <w:drawing>
-          <wp:inline distT="0" distB="0" distL="0" distR="0" wp14:anchorId="3D37FE57" wp14:editId="28252686">
-            <wp:extent cx="5943600" cy="6528435"/>
-            <wp:effectExtent l="0" t="0" r="0" b="5715"/>
-            <wp:docPr id="6" name="Picture 6"/>
-            <wp:cNvGraphicFramePr>
-              <a:graphicFrameLocks xmlns:a="http://schemas.openxmlformats.org/drawingml/2006/main" noChangeAspect="1"/>
-            </wp:cNvGraphicFramePr>
-            <a:graphic xmlns:a="http://schemas.openxmlformats.org/drawingml/2006/main">
-              <a:graphicData uri="http://schemas.openxmlformats.org/drawingml/2006/picture">
-                <pic:pic xmlns:pic="http://schemas.openxmlformats.org/drawingml/2006/picture">
-                  <pic:nvPicPr>
-                    <pic:cNvPr id="0" name=""/>
-                    <pic:cNvPicPr/>
-                  </pic:nvPicPr>
-                  <pic:blipFill>
-                    <a:blip r:embed="rId12"/>
-                    <a:stretch>
-                      <a:fillRect/>
-                    </a:stretch>
-                  </pic:blipFill>
-                  <pic:spPr>
-                    <a:xfrm>
-                      <a:off x="0" y="0"/>
-                      <a:ext cx="5943600" cy="6528435"/>
-                    </a:xfrm>
-                    <a:prstGeom prst="rect">
-                      <a:avLst/>
-                    </a:prstGeom>
-                  </pic:spPr>
-                </pic:pic>
-              </a:graphicData>
-            </a:graphic>
-          </wp:inline>
-        </w:drawing>
-      </w:r>
-    </w:p>
-    <w:p>
-      <w:pPr>
-        <w:rPr>
-          <w:rFonts w:ascii="Georgia" w:hAnsi="Georgia"/>
-          <w:color w:val="000000"/>
-        </w:rPr>
-      </w:pPr>
     </w:p>
     <w:p>
       <w:pPr>
@@ -4856,19 +5423,13 @@
     <w:p>
       <w:pPr>
         <w:pStyle w:val="Heading2"/>
-        <w:rPr>
-          <w:highlight w:val="yellow"/>
-        </w:rPr>
-      </w:pPr>
-      <w:bookmarkStart w:id="19" w:name="_Toc305410557"/>
-      <w:r>
-        <w:rPr>
-          <w:highlight w:val="yellow"/>
-        </w:rPr>
+      </w:pPr>
+      <w:bookmarkStart w:id="21" w:name="_Toc305972266"/>
+      <w:r>
         <w:lastRenderedPageBreak/>
         <w:t>System Activity</w:t>
       </w:r>
-      <w:bookmarkEnd w:id="19"/>
+      <w:bookmarkEnd w:id="21"/>
     </w:p>
     <w:p/>
     <w:p>
@@ -4947,24 +5508,36 @@
       <w:r>
         <w:t xml:space="preserve">UML Activity Diagram for </w:t>
       </w:r>
+      <w:r>
+        <w:t>single</w:t>
+      </w:r>
+      <w:r>
+        <w:t xml:space="preserve"> simulation iteration</w:t>
+      </w:r>
+    </w:p>
+    <w:p>
+      <w:r>
+        <w:t xml:space="preserve">The activity </w:t>
+      </w:r>
+      <w:r>
+        <w:t xml:space="preserve">diagram above depicts the process that will happen during </w:t>
+      </w:r>
       <w:proofErr w:type="gramStart"/>
       <w:r>
-        <w:t>a single</w:t>
+        <w:t>a typical</w:t>
       </w:r>
       <w:proofErr w:type="gramEnd"/>
       <w:r>
-        <w:t xml:space="preserve"> simulation iteration</w:t>
-      </w:r>
-    </w:p>
-    <w:p>
+        <w:t xml:space="preserve"> simulation iteration.  I do anticipate that a plan will not be created </w:t>
+      </w:r>
       <w:proofErr w:type="gramStart"/>
       <w:r>
-        <w:rPr>
-          <w:highlight w:val="yellow"/>
-        </w:rPr>
-        <w:t>explanation</w:t>
+        <w:t>for every iteration</w:t>
       </w:r>
       <w:proofErr w:type="gramEnd"/>
+      <w:r>
+        <w:t>.  Once the agent has received enough data to create a plan it does.  The plan is checked by the Safety Agent.  If the plan is safe it is sent to the Communications Agent to push into the simulation engine via TraCI.  If the plan is not safe then that feedback is provided to the agent network that submitted the plan.</w:t>
+      </w:r>
     </w:p>
     <w:p>
       <w:pPr>
@@ -4984,12 +5557,12 @@
       <w:pPr>
         <w:pStyle w:val="Heading1"/>
       </w:pPr>
-      <w:bookmarkStart w:id="20" w:name="_Toc305410558"/>
+      <w:bookmarkStart w:id="22" w:name="_Toc305972267"/>
       <w:r>
         <w:lastRenderedPageBreak/>
         <w:t>Assumptions</w:t>
       </w:r>
-      <w:bookmarkEnd w:id="20"/>
+      <w:bookmarkEnd w:id="22"/>
     </w:p>
     <w:p>
       <w:r>
@@ -5013,10 +5586,19 @@
       </w:r>
       <w:proofErr w:type="spellEnd"/>
       <w:r>
-        <w:t xml:space="preserve"> version 0.12.3, filename </w:t>
-      </w:r>
-      <w:r>
-        <w:t>sumo-0.12.3</w:t>
+        <w:t xml:space="preserve"> version 0.13</w:t>
+      </w:r>
+      <w:r>
+        <w:t>.0</w:t>
+      </w:r>
+      <w:r>
+        <w:t xml:space="preserve">, filename </w:t>
+      </w:r>
+      <w:r>
+        <w:t>sumo-0.13</w:t>
+      </w:r>
+      <w:r>
+        <w:t>.0</w:t>
       </w:r>
       <w:r>
         <w:t>.</w:t>
@@ -5065,379 +5647,353 @@
       </w:r>
       <w:proofErr w:type="spellEnd"/>
       <w:r>
-        <w:t xml:space="preserve"> is a prerequisite for </w:t>
-      </w:r>
+        <w:t xml:space="preserve"> is a prerequisite for RabbitMQ.</w:t>
+      </w:r>
+    </w:p>
+    <w:p>
+      <w:proofErr w:type="gramStart"/>
+      <w:r>
+        <w:t>RabbitMQ server version 2.4.1.</w:t>
+      </w:r>
+      <w:proofErr w:type="gramEnd"/>
+      <w:r>
+        <w:t xml:space="preserve"> </w:t>
+      </w:r>
+    </w:p>
+    <w:p>
       <w:proofErr w:type="spellStart"/>
       <w:r>
-        <w:t>RabbitMQ</w:t>
+        <w:t>MongoDB</w:t>
       </w:r>
       <w:proofErr w:type="spellEnd"/>
       <w:r>
+        <w:t xml:space="preserve"> for Windows, filename </w:t>
+      </w:r>
+      <w:r>
+        <w:t>mongodb-win32-x86_64-1.8.1</w:t>
+      </w:r>
+      <w:r>
         <w:t>.</w:t>
       </w:r>
     </w:p>
     <w:p>
+      <w:pPr>
+        <w:pStyle w:val="Heading1"/>
+      </w:pPr>
+      <w:bookmarkStart w:id="23" w:name="_Toc305972268"/>
+      <w:r>
+        <w:t>Constraints</w:t>
+      </w:r>
+      <w:bookmarkEnd w:id="23"/>
+    </w:p>
+    <w:p>
+      <w:r>
+        <w:t>This system will not attempt to model the behavior of individual cars nor</w:t>
+      </w:r>
+      <w:r>
+        <w:t xml:space="preserve"> will it</w:t>
+      </w:r>
+      <w:r>
+        <w:t xml:space="preserve"> visualize system behavior.  Those aspects are left to the simulation engine SUMO.</w:t>
+      </w:r>
+    </w:p>
+    <w:p>
+      <w:pPr>
+        <w:pStyle w:val="Heading1"/>
+      </w:pPr>
+      <w:bookmarkStart w:id="24" w:name="_Toc305972269"/>
+      <w:r>
+        <w:t>Environment</w:t>
+      </w:r>
+      <w:bookmarkEnd w:id="24"/>
+    </w:p>
+    <w:p>
+      <w:pPr>
+        <w:pStyle w:val="Heading2"/>
+      </w:pPr>
+      <w:bookmarkStart w:id="25" w:name="_Toc305972270"/>
+      <w:r>
+        <w:t>Purpose</w:t>
+      </w:r>
+      <w:bookmarkEnd w:id="25"/>
+    </w:p>
+    <w:p>
+      <w:r>
+        <w:t xml:space="preserve">The purpose of this </w:t>
+      </w:r>
+      <w:r>
+        <w:t>section</w:t>
+      </w:r>
+      <w:r>
+        <w:t xml:space="preserve"> is to describe the development platform, tools, environment practices and processes that will be employed for the Multi-Agent Control of Traffic Signals project. </w:t>
+      </w:r>
+    </w:p>
+    <w:p>
+      <w:pPr>
+        <w:pStyle w:val="Heading2"/>
+      </w:pPr>
+      <w:bookmarkStart w:id="26" w:name="_Toc305972271"/>
+      <w:r>
+        <w:t>Hardware</w:t>
+      </w:r>
+      <w:bookmarkEnd w:id="26"/>
+    </w:p>
+    <w:p>
+      <w:pPr>
+        <w:widowControl w:val="0"/>
+      </w:pPr>
+      <w:r>
+        <w:t xml:space="preserve">I will use </w:t>
+      </w:r>
+      <w:r>
+        <w:t xml:space="preserve">a </w:t>
+      </w:r>
+      <w:r>
+        <w:t>Sony laptop as the prime development station</w:t>
+      </w:r>
+      <w:r>
+        <w:t xml:space="preserve">.  The laptop has an Intel core I7 processor and sufficient RAM to run the simulations.  The computer can support the development environment as well as running the simulation.  Additional machines may be used to show the distributed nature of the MACTS system.  An </w:t>
+      </w:r>
+      <w:r>
+        <w:t xml:space="preserve">External Hard Drive </w:t>
+      </w:r>
+      <w:r>
+        <w:t xml:space="preserve">will be used </w:t>
+      </w:r>
+      <w:r>
+        <w:t>for local but off computer repository</w:t>
+      </w:r>
+      <w:r>
+        <w:t>.  A f</w:t>
+      </w:r>
+      <w:r>
+        <w:t xml:space="preserve">lash </w:t>
+      </w:r>
+      <w:r>
+        <w:t>d</w:t>
+      </w:r>
+      <w:r>
+        <w:t>rive</w:t>
+      </w:r>
+      <w:r>
+        <w:t xml:space="preserve"> will be used for OneNote file sync.</w:t>
+      </w:r>
+    </w:p>
+    <w:p>
+      <w:pPr>
+        <w:pStyle w:val="Heading2"/>
+      </w:pPr>
+      <w:bookmarkStart w:id="27" w:name="_Toc305972272"/>
+      <w:r>
+        <w:t>Tools</w:t>
+      </w:r>
+      <w:bookmarkEnd w:id="27"/>
+    </w:p>
+    <w:p>
+      <w:r>
+        <w:t>This section describes tools (software) that will be used for the project and supporting activities.</w:t>
+      </w:r>
+    </w:p>
+    <w:p>
+      <w:pPr>
+        <w:pStyle w:val="Heading3"/>
+      </w:pPr>
+      <w:bookmarkStart w:id="28" w:name="_Toc305972273"/>
+      <w:r>
+        <w:t>Process Support</w:t>
+      </w:r>
+      <w:bookmarkEnd w:id="28"/>
+    </w:p>
+    <w:p>
+      <w:pPr>
+        <w:widowControl w:val="0"/>
+      </w:pPr>
+      <w:r>
+        <w:t xml:space="preserve">Google docs </w:t>
+      </w:r>
+      <w:r>
+        <w:t xml:space="preserve">will be used </w:t>
+      </w:r>
+      <w:r>
+        <w:t xml:space="preserve">for </w:t>
+      </w:r>
+      <w:r>
+        <w:t xml:space="preserve">maintaining the </w:t>
+      </w:r>
+      <w:r>
+        <w:t>engineering notebook</w:t>
+      </w:r>
+      <w:r>
+        <w:t xml:space="preserve">, </w:t>
+      </w:r>
+      <w:r>
+        <w:t xml:space="preserve">for creating the work break down structure, </w:t>
+      </w:r>
+      <w:r>
+        <w:t>for capturing information about references</w:t>
+      </w:r>
+      <w:r>
+        <w:t xml:space="preserve"> and </w:t>
+      </w:r>
+      <w:r>
+        <w:t>for storage of guides, research &amp; reference documents</w:t>
+      </w:r>
+      <w:r>
+        <w:t>.</w:t>
+      </w:r>
+      <w:r>
+        <w:t xml:space="preserve">  The </w:t>
+      </w:r>
+      <w:r>
+        <w:t xml:space="preserve">Gantt </w:t>
+      </w:r>
+      <w:proofErr w:type="gramStart"/>
+      <w:r>
+        <w:t>Chart</w:t>
+      </w:r>
+      <w:proofErr w:type="gramEnd"/>
+      <w:r>
+        <w:t xml:space="preserve"> for Google Apps</w:t>
+      </w:r>
+      <w:r>
+        <w:t xml:space="preserve"> by Viewpoint will be used for creating the Gantt chart.</w:t>
+      </w:r>
+      <w:r>
+        <w:t xml:space="preserve"> </w:t>
+      </w:r>
+      <w:r>
+        <w:t xml:space="preserve">Google Calendar </w:t>
+      </w:r>
+      <w:r>
+        <w:t xml:space="preserve">will be used </w:t>
+      </w:r>
+      <w:r>
+        <w:t>for scheduling work</w:t>
+      </w:r>
+      <w:r>
+        <w:t xml:space="preserve">.  </w:t>
+      </w:r>
+      <w:r>
+        <w:t xml:space="preserve">OneNote </w:t>
+      </w:r>
+      <w:r>
+        <w:t xml:space="preserve">is used </w:t>
+      </w:r>
+      <w:r>
+        <w:t>for</w:t>
+      </w:r>
+      <w:r>
+        <w:t xml:space="preserve"> collecting</w:t>
+      </w:r>
+      <w:r>
+        <w:t xml:space="preserve"> project notes and for putting together working documents</w:t>
+      </w:r>
+      <w:r>
+        <w:t xml:space="preserve">.  </w:t>
+      </w:r>
+      <w:r>
+        <w:t>Visual Paradigm for UML</w:t>
+      </w:r>
+      <w:r>
+        <w:t xml:space="preserve"> will be used for creating UML diagrams and when possible for generation or reverse engineering of application source code.  </w:t>
+      </w:r>
+      <w:r>
+        <w:t>MS Word 2010</w:t>
+      </w:r>
+      <w:r>
+        <w:t xml:space="preserve"> will be used</w:t>
+      </w:r>
+      <w:r>
+        <w:t xml:space="preserve"> to create</w:t>
+      </w:r>
+      <w:r>
+        <w:t xml:space="preserve"> the</w:t>
+      </w:r>
+      <w:r>
+        <w:t xml:space="preserve"> documentation</w:t>
+      </w:r>
+      <w:r>
+        <w:t>.  Draft documents will be</w:t>
+      </w:r>
+      <w:r>
+        <w:t xml:space="preserve"> export</w:t>
+      </w:r>
+      <w:r>
+        <w:t>ed</w:t>
+      </w:r>
+      <w:r>
+        <w:t xml:space="preserve"> </w:t>
+      </w:r>
+      <w:r>
+        <w:t>in PDF format.</w:t>
+      </w:r>
+    </w:p>
+    <w:p>
+      <w:pPr>
+        <w:pStyle w:val="Heading3"/>
+      </w:pPr>
+      <w:bookmarkStart w:id="29" w:name="_Toc305972274"/>
+      <w:r>
+        <w:t>Development</w:t>
+      </w:r>
+      <w:bookmarkEnd w:id="29"/>
+    </w:p>
+    <w:p>
+      <w:pPr>
+        <w:widowControl w:val="0"/>
+      </w:pPr>
+      <w:r>
+        <w:t>The</w:t>
+      </w:r>
+      <w:r>
+        <w:t xml:space="preserve"> Simulation for Urban Mobility</w:t>
+      </w:r>
+      <w:r>
+        <w:t xml:space="preserve"> or SUMO will be the simulation engine that I interface with.</w:t>
+      </w:r>
+    </w:p>
+    <w:p>
+      <w:pPr>
+        <w:widowControl w:val="0"/>
+      </w:pPr>
       <w:proofErr w:type="spellStart"/>
-      <w:proofErr w:type="gramStart"/>
-      <w:r>
-        <w:t>RabbitMQ</w:t>
+      <w:r>
+        <w:t>PyCharm</w:t>
       </w:r>
       <w:proofErr w:type="spellEnd"/>
       <w:r>
-        <w:t xml:space="preserve"> server version 2.4.1.</w:t>
-      </w:r>
-      <w:proofErr w:type="gramEnd"/>
-      <w:r>
-        <w:t xml:space="preserve"> </w:t>
-      </w:r>
-    </w:p>
-    <w:p>
+        <w:t xml:space="preserve"> is an integrated development environment that will be used</w:t>
+      </w:r>
+      <w:r>
+        <w:t xml:space="preserve"> for Python 2.7 coding</w:t>
+      </w:r>
+      <w:r>
+        <w:t xml:space="preserve">.  Python 2.7 was chosen since Python 3 is still new enough that I was having difficulty gathering the necessary interface modules.  </w:t>
+      </w:r>
+    </w:p>
+    <w:p>
+      <w:pPr>
+        <w:widowControl w:val="0"/>
+      </w:pPr>
+      <w:r>
+        <w:t xml:space="preserve">RabbitMQ </w:t>
+      </w:r>
+      <w:r>
+        <w:t xml:space="preserve">is a message queuing server which I will use </w:t>
+      </w:r>
+      <w:r>
+        <w:t>for inter-agent communication</w:t>
+      </w:r>
+      <w:r>
+        <w:t xml:space="preserve">.  The Python module </w:t>
+      </w:r>
       <w:proofErr w:type="spellStart"/>
       <w:r>
-        <w:t>MongoDB</w:t>
+        <w:t>pika</w:t>
       </w:r>
       <w:proofErr w:type="spellEnd"/>
       <w:r>
-        <w:t xml:space="preserve"> for Windows, filename </w:t>
-      </w:r>
-      <w:r>
-        <w:t>mongodb-win32-x86_64-1.8.1</w:t>
-      </w:r>
-      <w:r>
-        <w:t>.</w:t>
-      </w:r>
-    </w:p>
-    <w:p>
-      <w:pPr>
-        <w:pStyle w:val="Heading1"/>
-      </w:pPr>
-      <w:bookmarkStart w:id="21" w:name="_Toc305410559"/>
-      <w:r>
-        <w:t>Constraints</w:t>
-      </w:r>
-      <w:bookmarkEnd w:id="21"/>
-    </w:p>
-    <w:p>
-      <w:r>
-        <w:t>This system will not attempt to model the behavior of individual cars nor</w:t>
-      </w:r>
-      <w:r>
-        <w:t xml:space="preserve"> will it</w:t>
-      </w:r>
-      <w:r>
-        <w:t xml:space="preserve"> visualize system behavior.  Those aspects are left to the simulation engine SUMO.</w:t>
-      </w:r>
-    </w:p>
-    <w:p>
-      <w:pPr>
-        <w:pStyle w:val="Heading1"/>
-      </w:pPr>
-      <w:bookmarkStart w:id="22" w:name="_Toc305410560"/>
-      <w:r>
-        <w:t>Environment</w:t>
-      </w:r>
-      <w:bookmarkEnd w:id="22"/>
-    </w:p>
-    <w:p>
-      <w:pPr>
-        <w:pStyle w:val="Heading2"/>
-      </w:pPr>
-      <w:bookmarkStart w:id="23" w:name="_Toc305410561"/>
-      <w:r>
-        <w:t>Purpose</w:t>
-      </w:r>
-      <w:bookmarkEnd w:id="23"/>
-    </w:p>
-    <w:p>
-      <w:r>
-        <w:t xml:space="preserve">The purpose of this </w:t>
-      </w:r>
-      <w:r>
-        <w:t>section</w:t>
-      </w:r>
-      <w:r>
-        <w:t xml:space="preserve"> is to describe the development platform, tools, environment practices and processes that will be employed for the Multi-Agent Control of Traffic Signals project. </w:t>
-      </w:r>
-    </w:p>
-    <w:p>
-      <w:pPr>
-        <w:pStyle w:val="Heading2"/>
-      </w:pPr>
-      <w:bookmarkStart w:id="24" w:name="_Toc305410562"/>
-      <w:r>
-        <w:t>Hardware</w:t>
-      </w:r>
-      <w:bookmarkEnd w:id="24"/>
-    </w:p>
-    <w:p>
-      <w:pPr>
-        <w:widowControl w:val="0"/>
-      </w:pPr>
-      <w:r>
-        <w:t xml:space="preserve">I will use </w:t>
-      </w:r>
-      <w:r>
-        <w:t xml:space="preserve">a </w:t>
-      </w:r>
-      <w:r>
-        <w:t>Sony laptop as the prime development station</w:t>
-      </w:r>
-      <w:r>
-        <w:t xml:space="preserve">.  The laptop has an Intel core I7 processor and sufficient RAM to run the simulations.  The computer can support the development environment as well as running the simulation.  Additional machines may be used to show the distributed nature of the MACTS system.  An </w:t>
-      </w:r>
-      <w:r>
-        <w:t xml:space="preserve">External Hard Drive </w:t>
-      </w:r>
-      <w:r>
-        <w:t xml:space="preserve">will be used </w:t>
-      </w:r>
-      <w:r>
-        <w:t>for local but off computer repository</w:t>
-      </w:r>
-      <w:r>
-        <w:t>.  A f</w:t>
-      </w:r>
-      <w:r>
-        <w:t xml:space="preserve">lash </w:t>
-      </w:r>
-      <w:r>
-        <w:t>d</w:t>
-      </w:r>
-      <w:r>
-        <w:t>rive</w:t>
-      </w:r>
-      <w:r>
-        <w:t xml:space="preserve"> will be used for OneNote file sync.</w:t>
-      </w:r>
-    </w:p>
-    <w:p>
-      <w:pPr>
-        <w:pStyle w:val="Heading2"/>
-      </w:pPr>
-      <w:bookmarkStart w:id="25" w:name="_Toc305410563"/>
-      <w:r>
-        <w:t>Tools</w:t>
-      </w:r>
-      <w:bookmarkEnd w:id="25"/>
-    </w:p>
-    <w:p>
-      <w:r>
-        <w:t>This section describes tools (software) that will be used for the project and supporting activities.</w:t>
-      </w:r>
-    </w:p>
-    <w:p>
-      <w:pPr>
-        <w:pStyle w:val="Heading3"/>
-      </w:pPr>
-      <w:bookmarkStart w:id="26" w:name="_Toc305410564"/>
-      <w:r>
-        <w:t>Process Support</w:t>
-      </w:r>
-      <w:bookmarkEnd w:id="26"/>
-    </w:p>
-    <w:p>
-      <w:pPr>
-        <w:widowControl w:val="0"/>
-      </w:pPr>
-      <w:r>
-        <w:t xml:space="preserve">Google docs </w:t>
-      </w:r>
-      <w:r>
-        <w:t xml:space="preserve">will be used </w:t>
-      </w:r>
-      <w:r>
-        <w:t xml:space="preserve">for </w:t>
-      </w:r>
-      <w:r>
-        <w:t xml:space="preserve">maintaining the </w:t>
-      </w:r>
-      <w:r>
-        <w:t>engineering notebook</w:t>
-      </w:r>
-      <w:r>
-        <w:t xml:space="preserve">, </w:t>
-      </w:r>
-      <w:r>
-        <w:t xml:space="preserve">for creating the work break down structure, </w:t>
-      </w:r>
-      <w:r>
-        <w:t>for capturing information about references</w:t>
-      </w:r>
-      <w:r>
-        <w:t xml:space="preserve"> and </w:t>
-      </w:r>
-      <w:r>
-        <w:t>for storage of guides, research &amp; reference documents</w:t>
-      </w:r>
-      <w:r>
-        <w:t>.</w:t>
-      </w:r>
-      <w:r>
-        <w:t xml:space="preserve">  The </w:t>
-      </w:r>
-      <w:r>
-        <w:t xml:space="preserve">Gantt </w:t>
-      </w:r>
-      <w:proofErr w:type="gramStart"/>
-      <w:r>
-        <w:t>Chart</w:t>
-      </w:r>
-      <w:proofErr w:type="gramEnd"/>
-      <w:r>
-        <w:t xml:space="preserve"> for Google Apps</w:t>
-      </w:r>
-      <w:r>
-        <w:t xml:space="preserve"> by Viewpoint will be used for creating the Gantt chart.</w:t>
-      </w:r>
-      <w:r>
-        <w:t xml:space="preserve"> </w:t>
-      </w:r>
-      <w:r>
-        <w:t xml:space="preserve">Google Calendar </w:t>
-      </w:r>
-      <w:r>
-        <w:t xml:space="preserve">will be used </w:t>
-      </w:r>
-      <w:r>
-        <w:t>for scheduling work</w:t>
-      </w:r>
-      <w:r>
-        <w:t xml:space="preserve">.  </w:t>
-      </w:r>
-      <w:r>
-        <w:t xml:space="preserve">OneNote </w:t>
-      </w:r>
-      <w:r>
-        <w:t xml:space="preserve">is used </w:t>
-      </w:r>
-      <w:r>
-        <w:t>for</w:t>
-      </w:r>
-      <w:r>
-        <w:t xml:space="preserve"> collecting</w:t>
-      </w:r>
-      <w:r>
-        <w:t xml:space="preserve"> project notes and for putting together working documents</w:t>
-      </w:r>
-      <w:r>
-        <w:t xml:space="preserve">.  </w:t>
-      </w:r>
-      <w:r>
-        <w:t>Visual Paradigm for UML</w:t>
-      </w:r>
-      <w:r>
-        <w:t xml:space="preserve"> will be used for creating UML diagrams and when possible for generation or reverse engineering of application source code.  </w:t>
-      </w:r>
-      <w:r>
-        <w:t>MS Word 2010</w:t>
-      </w:r>
-      <w:r>
-        <w:t xml:space="preserve"> will be used</w:t>
-      </w:r>
-      <w:r>
-        <w:t xml:space="preserve"> to create</w:t>
-      </w:r>
-      <w:r>
-        <w:t xml:space="preserve"> the</w:t>
-      </w:r>
-      <w:r>
-        <w:t xml:space="preserve"> documentation</w:t>
-      </w:r>
-      <w:r>
-        <w:t>.  Draft documents will be</w:t>
-      </w:r>
-      <w:r>
-        <w:t xml:space="preserve"> export</w:t>
-      </w:r>
-      <w:r>
-        <w:t>ed</w:t>
-      </w:r>
-      <w:r>
-        <w:t xml:space="preserve"> </w:t>
-      </w:r>
-      <w:r>
-        <w:t>in PDF format.</w:t>
-      </w:r>
-    </w:p>
-    <w:p>
-      <w:pPr>
-        <w:pStyle w:val="Heading3"/>
-      </w:pPr>
-      <w:bookmarkStart w:id="27" w:name="_Toc305410565"/>
-      <w:r>
-        <w:t>Development</w:t>
-      </w:r>
-      <w:bookmarkEnd w:id="27"/>
-    </w:p>
-    <w:p>
-      <w:pPr>
-        <w:widowControl w:val="0"/>
-      </w:pPr>
-      <w:r>
-        <w:t>The</w:t>
-      </w:r>
-      <w:r>
-        <w:t xml:space="preserve"> Simulation for Urban Mobility</w:t>
-      </w:r>
-      <w:r>
-        <w:t xml:space="preserve"> or SUMO will be the simulation engine that I interface with.</w:t>
-      </w:r>
-    </w:p>
-    <w:p>
-      <w:pPr>
-        <w:widowControl w:val="0"/>
-      </w:pPr>
-      <w:proofErr w:type="spellStart"/>
-      <w:r>
-        <w:t>PyCharm</w:t>
-      </w:r>
-      <w:proofErr w:type="spellEnd"/>
-      <w:r>
-        <w:t xml:space="preserve"> is an integrated development environment that will be used</w:t>
-      </w:r>
-      <w:r>
-        <w:t xml:space="preserve"> for Python 2.7 coding</w:t>
-      </w:r>
-      <w:r>
-        <w:t xml:space="preserve">.  Python 2.7 was chosen since Python 3 is still new enough that I was having difficulty gathering the necessary interface modules.  </w:t>
-      </w:r>
-    </w:p>
-    <w:p>
-      <w:pPr>
-        <w:widowControl w:val="0"/>
-      </w:pPr>
-      <w:proofErr w:type="spellStart"/>
-      <w:r>
-        <w:t>RabbitMQ</w:t>
-      </w:r>
-      <w:proofErr w:type="spellEnd"/>
-      <w:r>
-        <w:t xml:space="preserve"> </w:t>
-      </w:r>
-      <w:r>
-        <w:t xml:space="preserve">is a message queuing server which I will use </w:t>
-      </w:r>
-      <w:r>
-        <w:t>for inter-agent communication</w:t>
-      </w:r>
-      <w:r>
-        <w:t xml:space="preserve">.  The Python module </w:t>
-      </w:r>
-      <w:proofErr w:type="spellStart"/>
-      <w:r>
-        <w:t>pika</w:t>
-      </w:r>
-      <w:proofErr w:type="spellEnd"/>
-      <w:r>
-        <w:t xml:space="preserve"> will be used to work with </w:t>
-      </w:r>
-      <w:proofErr w:type="spellStart"/>
-      <w:r>
-        <w:t>RabbitMQ</w:t>
-      </w:r>
-      <w:proofErr w:type="spellEnd"/>
-      <w:r>
-        <w:t>.</w:t>
+        <w:t xml:space="preserve"> will be used to work with RabbitMQ.</w:t>
       </w:r>
     </w:p>
     <w:p>
@@ -5486,11 +6042,11 @@
       <w:pPr>
         <w:pStyle w:val="Heading3"/>
       </w:pPr>
-      <w:bookmarkStart w:id="28" w:name="_Toc305410566"/>
+      <w:bookmarkStart w:id="30" w:name="_Toc305972275"/>
       <w:r>
         <w:t>Testing</w:t>
       </w:r>
-      <w:bookmarkEnd w:id="28"/>
+      <w:bookmarkEnd w:id="30"/>
     </w:p>
     <w:p>
       <w:pPr>
@@ -5591,11 +6147,11 @@
       <w:pPr>
         <w:pStyle w:val="Heading3"/>
       </w:pPr>
-      <w:bookmarkStart w:id="29" w:name="_Toc305410567"/>
+      <w:bookmarkStart w:id="31" w:name="_Toc305972276"/>
       <w:r>
         <w:t>Version Control</w:t>
       </w:r>
-      <w:bookmarkEnd w:id="29"/>
+      <w:bookmarkEnd w:id="31"/>
     </w:p>
     <w:p>
       <w:pPr>
@@ -5657,21 +6213,21 @@
       <w:pPr>
         <w:pStyle w:val="Heading2"/>
       </w:pPr>
-      <w:bookmarkStart w:id="30" w:name="_Toc305410568"/>
+      <w:bookmarkStart w:id="32" w:name="_Toc305972277"/>
       <w:r>
         <w:t>Process</w:t>
       </w:r>
-      <w:bookmarkEnd w:id="30"/>
+      <w:bookmarkEnd w:id="32"/>
     </w:p>
     <w:p>
       <w:pPr>
         <w:pStyle w:val="Heading3"/>
       </w:pPr>
-      <w:bookmarkStart w:id="31" w:name="_Toc305410569"/>
+      <w:bookmarkStart w:id="33" w:name="_Toc305972278"/>
       <w:r>
         <w:t>Development</w:t>
       </w:r>
-      <w:bookmarkEnd w:id="31"/>
+      <w:bookmarkEnd w:id="33"/>
     </w:p>
     <w:p>
       <w:pPr>
@@ -5723,14 +6279,14 @@
       <w:pPr>
         <w:pStyle w:val="Heading3"/>
       </w:pPr>
-      <w:bookmarkStart w:id="32" w:name="_Toc305410570"/>
+      <w:bookmarkStart w:id="34" w:name="_Toc305972279"/>
       <w:r>
         <w:t>Release</w:t>
       </w:r>
       <w:r>
         <w:t>s</w:t>
       </w:r>
-      <w:bookmarkEnd w:id="32"/>
+      <w:bookmarkEnd w:id="34"/>
     </w:p>
     <w:p>
       <w:pPr>
@@ -5830,7 +6386,6 @@
         <w:docPartUnique/>
       </w:docPartObj>
     </w:sdtPr>
-    <w:sdtEndPr/>
     <w:sdtContent>
       <w:sdt>
         <w:sdtPr>
@@ -5840,7 +6395,6 @@
             <w:docPartUnique/>
           </w:docPartObj>
         </w:sdtPr>
-        <w:sdtEndPr/>
         <w:sdtContent>
           <w:p>
             <w:pPr>
@@ -5873,7 +6427,7 @@
                 <w:bCs/>
                 <w:noProof/>
               </w:rPr>
-              <w:t>1</w:t>
+              <w:t>13</w:t>
             </w:r>
             <w:r>
               <w:rPr>
@@ -5907,7 +6461,7 @@
                 <w:bCs/>
                 <w:noProof/>
               </w:rPr>
-              <w:t>10</w:t>
+              <w:t>13</w:t>
             </w:r>
             <w:r>
               <w:rPr>
@@ -5938,7 +6492,6 @@
         <w:docPartUnique/>
       </w:docPartObj>
     </w:sdtPr>
-    <w:sdtEndPr/>
     <w:sdtContent>
       <w:sdt>
         <w:sdtPr>
@@ -5948,7 +6501,6 @@
             <w:docPartUnique/>
           </w:docPartObj>
         </w:sdtPr>
-        <w:sdtEndPr/>
         <w:sdtContent>
           <w:p>
             <w:pPr>
@@ -6107,7 +6659,7 @@
       <w:rPr>
         <w:noProof/>
       </w:rPr>
-      <w:t>2011-10-03 12:34</w:t>
+      <w:t>2011-10-09 19:14</w:t>
     </w:r>
     <w:r>
       <w:fldChar w:fldCharType="end"/>
@@ -6419,7 +6971,7 @@
   <w:abstractNum w:abstractNumId="2">
     <w:nsid w:val="0EA03BBB"/>
     <w:multiLevelType w:val="multilevel"/>
-    <w:tmpl w:val="04090025"/>
+    <w:tmpl w:val="EC7280BA"/>
     <w:lvl w:ilvl="0">
       <w:start w:val="1"/>
       <w:numFmt w:val="decimal"/>
@@ -11282,7 +11834,7 @@
   <w:style w:type="paragraph" w:default="1" w:styleId="Normal">
     <w:name w:val="Normal"/>
     <w:qFormat/>
-    <w:rsid w:val="002A7530"/>
+    <w:rsid w:val="003462A0"/>
   </w:style>
   <w:style w:type="paragraph" w:styleId="Heading1">
     <w:name w:val="heading 1"/>
@@ -12164,7 +12716,7 @@
   <w:style w:type="paragraph" w:default="1" w:styleId="Normal">
     <w:name w:val="Normal"/>
     <w:qFormat/>
-    <w:rsid w:val="002A7530"/>
+    <w:rsid w:val="003462A0"/>
   </w:style>
   <w:style w:type="paragraph" w:styleId="Heading1">
     <w:name w:val="heading 1"/>
@@ -12899,7 +13451,7 @@
         <a:sysClr val="windowText" lastClr="000000"/>
       </a:dk1>
       <a:lt1>
-        <a:sysClr val="window" lastClr="E0FEED"/>
+        <a:sysClr val="window" lastClr="FFFFFF"/>
       </a:lt1>
       <a:dk2>
         <a:srgbClr val="1F497D"/>
@@ -13175,21 +13727,6 @@
 </file>
 
 <file path=customXml/item1.xml><?xml version="1.0" encoding="utf-8"?>
-<p:properties xmlns:p="http://schemas.microsoft.com/office/2006/metadata/properties" xmlns:xsi="http://www.w3.org/2001/XMLSchema-instance">
-  <documentManagement>
-    <ContentTypeId xmlns="http://schemas.microsoft.com/sharepoint/v3">0x0056BD8EAE6FAF36488DB4D7E32B557BC9</ContentTypeId>
-    <_SourceUrl xmlns="http://schemas.microsoft.com/sharepoint/v3" xsi:nil="true"/>
-    <AutoVersionDisabled xmlns="http://schemas.microsoft.com/sharepoint/v3">false</AutoVersionDisabled>
-    <ItemType xmlns="http://schemas.microsoft.com/sharepoint/v3">1</ItemType>
-    <Order xmlns="http://schemas.microsoft.com/sharepoint/v3" xsi:nil="true"/>
-    <_SharedFileIndex xmlns="http://schemas.microsoft.com/sharepoint/v3" xsi:nil="true"/>
-    <MetaInfo xmlns="http://schemas.microsoft.com/sharepoint/v3" xsi:nil="true"/>
-    <Description xmlns="http://schemas.microsoft.com/sharepoint/v3" xsi:nil="true"/>
-  </documentManagement>
-</p:properties>
-</file>
-
-<file path=customXml/item2.xml><?xml version="1.0" encoding="utf-8"?>
 <ct:contentTypeSchema xmlns:ct="http://schemas.microsoft.com/office/2006/metadata/contentType" xmlns:ma="http://schemas.microsoft.com/office/2006/metadata/properties/metaAttributes" ct:_="" ma:_="" ma:contentTypeName="_Docs_" ma:contentTypeID="0x0056BD8EAE6FAF36488DB4D7E32B557BC9" ma:contentTypeVersion="" ma:contentTypeDescription="" ma:contentTypeScope="" ma:versionID="b24a59f726d28f46a69a0a8240ee44ed">
   <xsd:schema xmlns:xsd="http://www.w3.org/2001/XMLSchema" xmlns:p="http://schemas.microsoft.com/office/2006/metadata/properties" xmlns:ns1="http://schemas.microsoft.com/sharepoint/v3" targetNamespace="http://schemas.microsoft.com/office/2006/metadata/properties" ma:root="true" ma:fieldsID="3e5d9eca856144ce6ca1da655f95619c" ns1:_="">
     <xsd:import namespace="http://schemas.microsoft.com/sharepoint/v3"/>
@@ -13543,20 +14080,26 @@
 </ct:contentTypeSchema>
 </file>
 
+<file path=customXml/item2.xml><?xml version="1.0" encoding="utf-8"?>
+<p:properties xmlns:p="http://schemas.microsoft.com/office/2006/metadata/properties" xmlns:xsi="http://www.w3.org/2001/XMLSchema-instance">
+  <documentManagement>
+    <ContentTypeId xmlns="http://schemas.microsoft.com/sharepoint/v3">0x0056BD8EAE6FAF36488DB4D7E32B557BC9</ContentTypeId>
+    <_SourceUrl xmlns="http://schemas.microsoft.com/sharepoint/v3" xsi:nil="true"/>
+    <AutoVersionDisabled xmlns="http://schemas.microsoft.com/sharepoint/v3">false</AutoVersionDisabled>
+    <ItemType xmlns="http://schemas.microsoft.com/sharepoint/v3">1</ItemType>
+    <Order xmlns="http://schemas.microsoft.com/sharepoint/v3" xsi:nil="true"/>
+    <_SharedFileIndex xmlns="http://schemas.microsoft.com/sharepoint/v3" xsi:nil="true"/>
+    <MetaInfo xmlns="http://schemas.microsoft.com/sharepoint/v3" xsi:nil="true"/>
+    <Description xmlns="http://schemas.microsoft.com/sharepoint/v3" xsi:nil="true"/>
+  </documentManagement>
+</p:properties>
+</file>
+
 <file path=customXml/item3.xml><?xml version="1.0" encoding="utf-8"?>
 <b:Sources xmlns:b="http://schemas.openxmlformats.org/officeDocument/2006/bibliography" xmlns="http://schemas.openxmlformats.org/officeDocument/2006/bibliography" SelectedStyle="\APA.XSL" StyleName="APA"/>
 </file>
 
 <file path=customXml/itemProps1.xml><?xml version="1.0" encoding="utf-8"?>
-<ds:datastoreItem xmlns:ds="http://schemas.openxmlformats.org/officeDocument/2006/customXml" ds:itemID="{42C760F5-DE4A-4ED6-8CB0-B54FEE6DCDF2}">
-  <ds:schemaRefs>
-    <ds:schemaRef ds:uri="http://schemas.microsoft.com/office/2006/metadata/properties"/>
-    <ds:schemaRef ds:uri="http://schemas.microsoft.com/sharepoint/v3"/>
-  </ds:schemaRefs>
-</ds:datastoreItem>
-</file>
-
-<file path=customXml/itemProps2.xml><?xml version="1.0" encoding="utf-8"?>
 <ds:datastoreItem xmlns:ds="http://schemas.openxmlformats.org/officeDocument/2006/customXml" ds:itemID="{C12AA6FC-2577-4BCB-865C-6D2F38D89CB3}">
   <ds:schemaRefs>
     <ds:schemaRef ds:uri="http://schemas.microsoft.com/office/2006/metadata/contentType"/>
@@ -13573,8 +14116,17 @@
 </ds:datastoreItem>
 </file>
 
+<file path=customXml/itemProps2.xml><?xml version="1.0" encoding="utf-8"?>
+<ds:datastoreItem xmlns:ds="http://schemas.openxmlformats.org/officeDocument/2006/customXml" ds:itemID="{42C760F5-DE4A-4ED6-8CB0-B54FEE6DCDF2}">
+  <ds:schemaRefs>
+    <ds:schemaRef ds:uri="http://schemas.microsoft.com/office/2006/metadata/properties"/>
+    <ds:schemaRef ds:uri="http://schemas.microsoft.com/sharepoint/v3"/>
+  </ds:schemaRefs>
+</ds:datastoreItem>
+</file>
+
 <file path=customXml/itemProps3.xml><?xml version="1.0" encoding="utf-8"?>
-<ds:datastoreItem xmlns:ds="http://schemas.openxmlformats.org/officeDocument/2006/customXml" ds:itemID="{59EFB084-71C6-47A3-A746-5E7BBD6DFA04}">
+<ds:datastoreItem xmlns:ds="http://schemas.openxmlformats.org/officeDocument/2006/customXml" ds:itemID="{859926FB-D68D-4CA1-8313-BFCCFD58D58C}">
   <ds:schemaRefs>
     <ds:schemaRef ds:uri="http://schemas.openxmlformats.org/officeDocument/2006/bibliography"/>
   </ds:schemaRefs>

</xml_diff>

<commit_message>
updated for presentation 1
</commit_message>
<xml_diff>
--- a/portfolio/Vision.docx
+++ b/portfolio/Vision.docx
@@ -3660,27 +3660,14 @@
       <w:r>
         <w:t xml:space="preserve">Figure </w:t>
       </w:r>
-      <w:r>
-        <w:fldChar w:fldCharType="begin"/>
-      </w:r>
-      <w:r>
-        <w:instrText xml:space="preserve"> SEQ Figure \* ARABIC </w:instrText>
-      </w:r>
-      <w:r>
-        <w:fldChar w:fldCharType="separate"/>
-      </w:r>
-      <w:r>
-        <w:rPr>
-          <w:noProof/>
-        </w:rPr>
-        <w:t>1</w:t>
-      </w:r>
-      <w:r>
-        <w:rPr>
-          <w:noProof/>
-        </w:rPr>
-        <w:fldChar w:fldCharType="end"/>
-      </w:r>
+      <w:fldSimple w:instr=" SEQ Figure \* ARABIC ">
+        <w:r>
+          <w:rPr>
+            <w:noProof/>
+          </w:rPr>
+          <w:t>1</w:t>
+        </w:r>
+      </w:fldSimple>
       <w:r>
         <w:t>System Context Diagram</w:t>
       </w:r>
@@ -5261,27 +5248,14 @@
                             <w:r>
                               <w:t xml:space="preserve">Figure </w:t>
                             </w:r>
-                            <w:r>
-                              <w:fldChar w:fldCharType="begin"/>
-                            </w:r>
-                            <w:r>
-                              <w:instrText xml:space="preserve"> SEQ Figure \* ARABIC </w:instrText>
-                            </w:r>
-                            <w:r>
-                              <w:fldChar w:fldCharType="separate"/>
-                            </w:r>
-                            <w:r>
-                              <w:rPr>
-                                <w:noProof/>
-                              </w:rPr>
-                              <w:t>2</w:t>
-                            </w:r>
-                            <w:r>
-                              <w:rPr>
-                                <w:noProof/>
-                              </w:rPr>
-                              <w:fldChar w:fldCharType="end"/>
-                            </w:r>
+                            <w:fldSimple w:instr=" SEQ Figure \* ARABIC ">
+                              <w:r>
+                                <w:rPr>
+                                  <w:noProof/>
+                                </w:rPr>
+                                <w:t>2</w:t>
+                              </w:r>
+                            </w:fldSimple>
                             <w:r>
                               <w:t>Critical Use Cases</w:t>
                             </w:r>
@@ -5431,27 +5405,14 @@
       <w:r>
         <w:t xml:space="preserve">Figure </w:t>
       </w:r>
-      <w:r>
-        <w:fldChar w:fldCharType="begin"/>
-      </w:r>
-      <w:r>
-        <w:instrText xml:space="preserve"> SEQ Figure \* ARABIC </w:instrText>
-      </w:r>
-      <w:r>
-        <w:fldChar w:fldCharType="separate"/>
-      </w:r>
-      <w:r>
-        <w:rPr>
-          <w:noProof/>
-        </w:rPr>
-        <w:t>3</w:t>
-      </w:r>
-      <w:r>
-        <w:rPr>
-          <w:noProof/>
-        </w:rPr>
-        <w:fldChar w:fldCharType="end"/>
-      </w:r>
+      <w:fldSimple w:instr=" SEQ Figure \* ARABIC ">
+        <w:r>
+          <w:rPr>
+            <w:noProof/>
+          </w:rPr>
+          <w:t>3</w:t>
+        </w:r>
+      </w:fldSimple>
       <w:r>
         <w:t xml:space="preserve">UML Activity Diagram for </w:t>
       </w:r>
@@ -5536,12 +5497,118 @@
       </w:r>
       <w:proofErr w:type="spellEnd"/>
       <w:r>
-        <w:t xml:space="preserve"> (SUMO) </w:t>
+        <w:t xml:space="preserve"> (SUMO) version 0.14</w:t>
+      </w:r>
+      <w:r>
+        <w:t>.</w:t>
+      </w:r>
+      <w:r>
+        <w:t>0</w:t>
+      </w:r>
+      <w:r>
+        <w:t xml:space="preserve">, filename </w:t>
+      </w:r>
+      <w:r>
+        <w:t>sumo-</w:t>
+      </w:r>
+      <w:r>
+        <w:t>winbin-</w:t>
+      </w:r>
+      <w:r>
+        <w:t>0.14</w:t>
+      </w:r>
+      <w:r>
+        <w:t>.</w:t>
+      </w:r>
+      <w:r>
+        <w:t>0</w:t>
+      </w:r>
+      <w:r>
+        <w:t>.</w:t>
+      </w:r>
+      <w:r>
+        <w:t>zip.</w:t>
+      </w:r>
+      <w:proofErr w:type="gramEnd"/>
+    </w:p>
+    <w:p>
+      <w:proofErr w:type="gramStart"/>
+      <w:r>
+        <w:t xml:space="preserve">Python </w:t>
+      </w:r>
+      <w:r>
+        <w:t xml:space="preserve">version </w:t>
+      </w:r>
+      <w:r>
+        <w:t>2.7</w:t>
+      </w:r>
+      <w:r>
+        <w:t>.</w:t>
+      </w:r>
+      <w:proofErr w:type="gramEnd"/>
+    </w:p>
+    <w:p>
+      <w:proofErr w:type="spellStart"/>
+      <w:proofErr w:type="gramStart"/>
+      <w:r>
+        <w:t>Erlang</w:t>
+      </w:r>
+      <w:proofErr w:type="spellEnd"/>
+      <w:r>
+        <w:t xml:space="preserve"> version</w:t>
+      </w:r>
+      <w:r>
+        <w:t xml:space="preserve"> OTP R14B01</w:t>
+      </w:r>
+      <w:r>
+        <w:t>.</w:t>
+      </w:r>
+      <w:proofErr w:type="gramEnd"/>
+      <w:r>
+        <w:t xml:space="preserve">  </w:t>
+      </w:r>
+      <w:proofErr w:type="spellStart"/>
+      <w:r>
+        <w:t>Erlang</w:t>
+      </w:r>
+      <w:proofErr w:type="spellEnd"/>
+      <w:r>
+        <w:t xml:space="preserve"> is a prerequisite for RabbitMQ.</w:t>
+      </w:r>
+    </w:p>
+    <w:p>
+      <w:proofErr w:type="gramStart"/>
+      <w:r>
+        <w:t>RabbitMQ server version 2.4.1.</w:t>
+      </w:r>
+      <w:proofErr w:type="gramEnd"/>
+      <w:r>
+        <w:t xml:space="preserve"> </w:t>
+      </w:r>
+    </w:p>
+    <w:p>
+      <w:proofErr w:type="spellStart"/>
+      <w:proofErr w:type="gramStart"/>
+      <w:r>
+        <w:t>MongoDB</w:t>
+      </w:r>
+      <w:proofErr w:type="spellEnd"/>
+      <w:r>
+        <w:t xml:space="preserve"> for Windows</w:t>
+      </w:r>
+      <w:r>
+        <w:t xml:space="preserve"> version 2.0.2</w:t>
       </w:r>
       <w:bookmarkStart w:id="22" w:name="_GoBack"/>
       <w:bookmarkEnd w:id="22"/>
       <w:r>
-        <w:t>version 0.14</w:t>
+        <w:t xml:space="preserve">, filename </w:t>
+      </w:r>
+      <w:r>
+        <w:t>mongodb-win32-x86_64-</w:t>
+      </w:r>
+      <w:r>
+        <w:t>2</w:t>
       </w:r>
       <w:r>
         <w:t>.</w:t>
@@ -5550,101 +5617,15 @@
         <w:t>0</w:t>
       </w:r>
       <w:r>
-        <w:t xml:space="preserve">, filename </w:t>
-      </w:r>
-      <w:r>
-        <w:t>sumo-</w:t>
-      </w:r>
-      <w:r>
-        <w:t>winbin-</w:t>
-      </w:r>
-      <w:r>
-        <w:t>0.14</w:t>
-      </w:r>
-      <w:r>
         <w:t>.</w:t>
       </w:r>
       <w:r>
-        <w:t>0</w:t>
+        <w:t>2.zip</w:t>
       </w:r>
       <w:r>
         <w:t>.</w:t>
       </w:r>
-      <w:r>
-        <w:t>zip.</w:t>
-      </w:r>
       <w:proofErr w:type="gramEnd"/>
-    </w:p>
-    <w:p>
-      <w:proofErr w:type="gramStart"/>
-      <w:r>
-        <w:t xml:space="preserve">Python </w:t>
-      </w:r>
-      <w:r>
-        <w:t xml:space="preserve">version </w:t>
-      </w:r>
-      <w:r>
-        <w:t>2.7</w:t>
-      </w:r>
-      <w:r>
-        <w:t>.</w:t>
-      </w:r>
-      <w:proofErr w:type="gramEnd"/>
-    </w:p>
-    <w:p>
-      <w:proofErr w:type="spellStart"/>
-      <w:proofErr w:type="gramStart"/>
-      <w:r>
-        <w:t>Erlang</w:t>
-      </w:r>
-      <w:proofErr w:type="spellEnd"/>
-      <w:r>
-        <w:t xml:space="preserve"> version</w:t>
-      </w:r>
-      <w:r>
-        <w:t xml:space="preserve"> OTP R14B01</w:t>
-      </w:r>
-      <w:r>
-        <w:t>.</w:t>
-      </w:r>
-      <w:proofErr w:type="gramEnd"/>
-      <w:r>
-        <w:t xml:space="preserve">  </w:t>
-      </w:r>
-      <w:proofErr w:type="spellStart"/>
-      <w:r>
-        <w:t>Erlang</w:t>
-      </w:r>
-      <w:proofErr w:type="spellEnd"/>
-      <w:r>
-        <w:t xml:space="preserve"> is a prerequisite for RabbitMQ.</w:t>
-      </w:r>
-    </w:p>
-    <w:p>
-      <w:proofErr w:type="gramStart"/>
-      <w:r>
-        <w:t>RabbitMQ server version 2.4.1.</w:t>
-      </w:r>
-      <w:proofErr w:type="gramEnd"/>
-      <w:r>
-        <w:t xml:space="preserve"> </w:t>
-      </w:r>
-    </w:p>
-    <w:p>
-      <w:proofErr w:type="spellStart"/>
-      <w:r>
-        <w:t>MongoDB</w:t>
-      </w:r>
-      <w:proofErr w:type="spellEnd"/>
-      <w:r>
-        <w:t xml:space="preserve"> for Windows, filename </w:t>
-      </w:r>
-      <w:r>
-        <w:t>mongodb-win32-x86_64-1.8.1</w:t>
-      </w:r>
-      <w:r>
-        <w:t>.</w:t>
-      </w:r>
     </w:p>
     <w:p>
       <w:pPr>
@@ -6627,7 +6608,7 @@
       <w:rPr>
         <w:noProof/>
       </w:rPr>
-      <w:t>2012-01-14 18:46</w:t>
+      <w:t>2012-01-25 23:34</w:t>
     </w:r>
     <w:r>
       <w:fldChar w:fldCharType="end"/>
@@ -13695,6 +13676,21 @@
 </file>
 
 <file path=customXml/item1.xml><?xml version="1.0" encoding="utf-8"?>
+<p:properties xmlns:p="http://schemas.microsoft.com/office/2006/metadata/properties" xmlns:xsi="http://www.w3.org/2001/XMLSchema-instance">
+  <documentManagement>
+    <ContentTypeId xmlns="http://schemas.microsoft.com/sharepoint/v3">0x0056BD8EAE6FAF36488DB4D7E32B557BC9</ContentTypeId>
+    <_SourceUrl xmlns="http://schemas.microsoft.com/sharepoint/v3" xsi:nil="true"/>
+    <AutoVersionDisabled xmlns="http://schemas.microsoft.com/sharepoint/v3">false</AutoVersionDisabled>
+    <ItemType xmlns="http://schemas.microsoft.com/sharepoint/v3">1</ItemType>
+    <Order xmlns="http://schemas.microsoft.com/sharepoint/v3" xsi:nil="true"/>
+    <_SharedFileIndex xmlns="http://schemas.microsoft.com/sharepoint/v3" xsi:nil="true"/>
+    <MetaInfo xmlns="http://schemas.microsoft.com/sharepoint/v3" xsi:nil="true"/>
+    <Description xmlns="http://schemas.microsoft.com/sharepoint/v3" xsi:nil="true"/>
+  </documentManagement>
+</p:properties>
+</file>
+
+<file path=customXml/item2.xml><?xml version="1.0" encoding="utf-8"?>
 <ct:contentTypeSchema xmlns:ct="http://schemas.microsoft.com/office/2006/metadata/contentType" xmlns:ma="http://schemas.microsoft.com/office/2006/metadata/properties/metaAttributes" ct:_="" ma:_="" ma:contentTypeName="_Docs_" ma:contentTypeID="0x0056BD8EAE6FAF36488DB4D7E32B557BC9" ma:contentTypeVersion="" ma:contentTypeDescription="" ma:contentTypeScope="" ma:versionID="b24a59f726d28f46a69a0a8240ee44ed">
   <xsd:schema xmlns:xsd="http://www.w3.org/2001/XMLSchema" xmlns:p="http://schemas.microsoft.com/office/2006/metadata/properties" xmlns:ns1="http://schemas.microsoft.com/sharepoint/v3" targetNamespace="http://schemas.microsoft.com/office/2006/metadata/properties" ma:root="true" ma:fieldsID="3e5d9eca856144ce6ca1da655f95619c" ns1:_="">
     <xsd:import namespace="http://schemas.microsoft.com/sharepoint/v3"/>
@@ -14048,26 +14044,20 @@
 </ct:contentTypeSchema>
 </file>
 
-<file path=customXml/item2.xml><?xml version="1.0" encoding="utf-8"?>
-<p:properties xmlns:p="http://schemas.microsoft.com/office/2006/metadata/properties" xmlns:xsi="http://www.w3.org/2001/XMLSchema-instance">
-  <documentManagement>
-    <ContentTypeId xmlns="http://schemas.microsoft.com/sharepoint/v3">0x0056BD8EAE6FAF36488DB4D7E32B557BC9</ContentTypeId>
-    <_SourceUrl xmlns="http://schemas.microsoft.com/sharepoint/v3" xsi:nil="true"/>
-    <AutoVersionDisabled xmlns="http://schemas.microsoft.com/sharepoint/v3">false</AutoVersionDisabled>
-    <ItemType xmlns="http://schemas.microsoft.com/sharepoint/v3">1</ItemType>
-    <Order xmlns="http://schemas.microsoft.com/sharepoint/v3" xsi:nil="true"/>
-    <_SharedFileIndex xmlns="http://schemas.microsoft.com/sharepoint/v3" xsi:nil="true"/>
-    <MetaInfo xmlns="http://schemas.microsoft.com/sharepoint/v3" xsi:nil="true"/>
-    <Description xmlns="http://schemas.microsoft.com/sharepoint/v3" xsi:nil="true"/>
-  </documentManagement>
-</p:properties>
-</file>
-
 <file path=customXml/item3.xml><?xml version="1.0" encoding="utf-8"?>
 <b:Sources xmlns:b="http://schemas.openxmlformats.org/officeDocument/2006/bibliography" xmlns="http://schemas.openxmlformats.org/officeDocument/2006/bibliography" SelectedStyle="\APA.XSL" StyleName="APA"/>
 </file>
 
 <file path=customXml/itemProps1.xml><?xml version="1.0" encoding="utf-8"?>
+<ds:datastoreItem xmlns:ds="http://schemas.openxmlformats.org/officeDocument/2006/customXml" ds:itemID="{42C760F5-DE4A-4ED6-8CB0-B54FEE6DCDF2}">
+  <ds:schemaRefs>
+    <ds:schemaRef ds:uri="http://schemas.microsoft.com/office/2006/metadata/properties"/>
+    <ds:schemaRef ds:uri="http://schemas.microsoft.com/sharepoint/v3"/>
+  </ds:schemaRefs>
+</ds:datastoreItem>
+</file>
+
+<file path=customXml/itemProps2.xml><?xml version="1.0" encoding="utf-8"?>
 <ds:datastoreItem xmlns:ds="http://schemas.openxmlformats.org/officeDocument/2006/customXml" ds:itemID="{C12AA6FC-2577-4BCB-865C-6D2F38D89CB3}">
   <ds:schemaRefs>
     <ds:schemaRef ds:uri="http://schemas.microsoft.com/office/2006/metadata/contentType"/>
@@ -14084,17 +14074,8 @@
 </ds:datastoreItem>
 </file>
 
-<file path=customXml/itemProps2.xml><?xml version="1.0" encoding="utf-8"?>
-<ds:datastoreItem xmlns:ds="http://schemas.openxmlformats.org/officeDocument/2006/customXml" ds:itemID="{42C760F5-DE4A-4ED6-8CB0-B54FEE6DCDF2}">
-  <ds:schemaRefs>
-    <ds:schemaRef ds:uri="http://schemas.microsoft.com/office/2006/metadata/properties"/>
-    <ds:schemaRef ds:uri="http://schemas.microsoft.com/sharepoint/v3"/>
-  </ds:schemaRefs>
-</ds:datastoreItem>
-</file>
-
 <file path=customXml/itemProps3.xml><?xml version="1.0" encoding="utf-8"?>
-<ds:datastoreItem xmlns:ds="http://schemas.openxmlformats.org/officeDocument/2006/customXml" ds:itemID="{832EBFC2-8784-41D9-8CF4-CF72B66723B8}">
+<ds:datastoreItem xmlns:ds="http://schemas.openxmlformats.org/officeDocument/2006/customXml" ds:itemID="{1BA41240-5174-4066-BD1B-7C498FE3E2A3}">
   <ds:schemaRefs>
     <ds:schemaRef ds:uri="http://schemas.openxmlformats.org/officeDocument/2006/bibliography"/>
   </ds:schemaRefs>

</xml_diff>

<commit_message>
revised use case and system context diagrams updated vision document
</commit_message>
<xml_diff>
--- a/portfolio/Vision.docx
+++ b/portfolio/Vision.docx
@@ -9,6 +9,8 @@
           <w:b/>
         </w:rPr>
       </w:pPr>
+      <w:bookmarkStart w:id="0" w:name="_GoBack"/>
+      <w:bookmarkEnd w:id="0"/>
     </w:p>
     <w:p>
       <w:pPr>
@@ -120,7 +122,10 @@
         <w:jc w:val="center"/>
       </w:pPr>
       <w:r>
-        <w:t>Version 1.0</w:t>
+        <w:t>Version 2</w:t>
+      </w:r>
+      <w:r>
+        <w:t>.0</w:t>
       </w:r>
     </w:p>
     <w:p>
@@ -305,7 +310,7 @@
             </w:rPr>
             <w:fldChar w:fldCharType="separate"/>
           </w:r>
-          <w:hyperlink w:anchor="_Toc305972246" w:history="1">
+          <w:hyperlink w:anchor="_Toc315863258" w:history="1">
             <w:r>
               <w:rPr>
                 <w:rStyle w:val="Hyperlink"/>
@@ -348,7 +353,7 @@
                 <w:noProof/>
                 <w:webHidden/>
               </w:rPr>
-              <w:instrText xml:space="preserve"> PAGEREF _Toc305972246 \h </w:instrText>
+              <w:instrText xml:space="preserve"> PAGEREF _Toc315863258 \h </w:instrText>
             </w:r>
             <w:r>
               <w:rPr>
@@ -393,7 +398,7 @@
               <w:szCs w:val="22"/>
             </w:rPr>
           </w:pPr>
-          <w:hyperlink w:anchor="_Toc305972247" w:history="1">
+          <w:hyperlink w:anchor="_Toc315863259" w:history="1">
             <w:r>
               <w:rPr>
                 <w:rStyle w:val="Hyperlink"/>
@@ -436,7 +441,7 @@
                 <w:noProof/>
                 <w:webHidden/>
               </w:rPr>
-              <w:instrText xml:space="preserve"> PAGEREF _Toc305972247 \h </w:instrText>
+              <w:instrText xml:space="preserve"> PAGEREF _Toc315863259 \h </w:instrText>
             </w:r>
             <w:r>
               <w:rPr>
@@ -481,7 +486,7 @@
               <w:szCs w:val="22"/>
             </w:rPr>
           </w:pPr>
-          <w:hyperlink w:anchor="_Toc305972248" w:history="1">
+          <w:hyperlink w:anchor="_Toc315863260" w:history="1">
             <w:r>
               <w:rPr>
                 <w:rStyle w:val="Hyperlink"/>
@@ -524,7 +529,7 @@
                 <w:noProof/>
                 <w:webHidden/>
               </w:rPr>
-              <w:instrText xml:space="preserve"> PAGEREF _Toc305972248 \h </w:instrText>
+              <w:instrText xml:space="preserve"> PAGEREF _Toc315863260 \h </w:instrText>
             </w:r>
             <w:r>
               <w:rPr>
@@ -569,7 +574,7 @@
               <w:szCs w:val="22"/>
             </w:rPr>
           </w:pPr>
-          <w:hyperlink w:anchor="_Toc305972249" w:history="1">
+          <w:hyperlink w:anchor="_Toc315863261" w:history="1">
             <w:r>
               <w:rPr>
                 <w:rStyle w:val="Hyperlink"/>
@@ -612,7 +617,7 @@
                 <w:noProof/>
                 <w:webHidden/>
               </w:rPr>
-              <w:instrText xml:space="preserve"> PAGEREF _Toc305972249 \h </w:instrText>
+              <w:instrText xml:space="preserve"> PAGEREF _Toc315863261 \h </w:instrText>
             </w:r>
             <w:r>
               <w:rPr>
@@ -657,7 +662,7 @@
               <w:szCs w:val="22"/>
             </w:rPr>
           </w:pPr>
-          <w:hyperlink w:anchor="_Toc305972250" w:history="1">
+          <w:hyperlink w:anchor="_Toc315863262" w:history="1">
             <w:r>
               <w:rPr>
                 <w:rStyle w:val="Hyperlink"/>
@@ -700,7 +705,7 @@
                 <w:noProof/>
                 <w:webHidden/>
               </w:rPr>
-              <w:instrText xml:space="preserve"> PAGEREF _Toc305972250 \h </w:instrText>
+              <w:instrText xml:space="preserve"> PAGEREF _Toc315863262 \h </w:instrText>
             </w:r>
             <w:r>
               <w:rPr>
@@ -745,7 +750,7 @@
               <w:szCs w:val="22"/>
             </w:rPr>
           </w:pPr>
-          <w:hyperlink w:anchor="_Toc305972251" w:history="1">
+          <w:hyperlink w:anchor="_Toc315863263" w:history="1">
             <w:r>
               <w:rPr>
                 <w:rStyle w:val="Hyperlink"/>
@@ -788,7 +793,7 @@
                 <w:noProof/>
                 <w:webHidden/>
               </w:rPr>
-              <w:instrText xml:space="preserve"> PAGEREF _Toc305972251 \h </w:instrText>
+              <w:instrText xml:space="preserve"> PAGEREF _Toc315863263 \h </w:instrText>
             </w:r>
             <w:r>
               <w:rPr>
@@ -833,7 +838,7 @@
               <w:szCs w:val="22"/>
             </w:rPr>
           </w:pPr>
-          <w:hyperlink w:anchor="_Toc305972252" w:history="1">
+          <w:hyperlink w:anchor="_Toc315863264" w:history="1">
             <w:r>
               <w:rPr>
                 <w:rStyle w:val="Hyperlink"/>
@@ -876,7 +881,7 @@
                 <w:noProof/>
                 <w:webHidden/>
               </w:rPr>
-              <w:instrText xml:space="preserve"> PAGEREF _Toc305972252 \h </w:instrText>
+              <w:instrText xml:space="preserve"> PAGEREF _Toc315863264 \h </w:instrText>
             </w:r>
             <w:r>
               <w:rPr>
@@ -921,7 +926,7 @@
               <w:szCs w:val="22"/>
             </w:rPr>
           </w:pPr>
-          <w:hyperlink w:anchor="_Toc305972253" w:history="1">
+          <w:hyperlink w:anchor="_Toc315863265" w:history="1">
             <w:r>
               <w:rPr>
                 <w:rStyle w:val="Hyperlink"/>
@@ -964,7 +969,7 @@
                 <w:noProof/>
                 <w:webHidden/>
               </w:rPr>
-              <w:instrText xml:space="preserve"> PAGEREF _Toc305972253 \h </w:instrText>
+              <w:instrText xml:space="preserve"> PAGEREF _Toc315863265 \h </w:instrText>
             </w:r>
             <w:r>
               <w:rPr>
@@ -1009,7 +1014,7 @@
               <w:szCs w:val="22"/>
             </w:rPr>
           </w:pPr>
-          <w:hyperlink w:anchor="_Toc305972254" w:history="1">
+          <w:hyperlink w:anchor="_Toc315863266" w:history="1">
             <w:r>
               <w:rPr>
                 <w:rStyle w:val="Hyperlink"/>
@@ -1052,7 +1057,7 @@
                 <w:noProof/>
                 <w:webHidden/>
               </w:rPr>
-              <w:instrText xml:space="preserve"> PAGEREF _Toc305972254 \h </w:instrText>
+              <w:instrText xml:space="preserve"> PAGEREF _Toc315863266 \h </w:instrText>
             </w:r>
             <w:r>
               <w:rPr>
@@ -1097,7 +1102,7 @@
               <w:szCs w:val="22"/>
             </w:rPr>
           </w:pPr>
-          <w:hyperlink w:anchor="_Toc305972255" w:history="1">
+          <w:hyperlink w:anchor="_Toc315863267" w:history="1">
             <w:r>
               <w:rPr>
                 <w:rStyle w:val="Hyperlink"/>
@@ -1140,7 +1145,7 @@
                 <w:noProof/>
                 <w:webHidden/>
               </w:rPr>
-              <w:instrText xml:space="preserve"> PAGEREF _Toc305972255 \h </w:instrText>
+              <w:instrText xml:space="preserve"> PAGEREF _Toc315863267 \h </w:instrText>
             </w:r>
             <w:r>
               <w:rPr>
@@ -1185,7 +1190,7 @@
               <w:szCs w:val="22"/>
             </w:rPr>
           </w:pPr>
-          <w:hyperlink w:anchor="_Toc305972256" w:history="1">
+          <w:hyperlink w:anchor="_Toc315863268" w:history="1">
             <w:r>
               <w:rPr>
                 <w:rStyle w:val="Hyperlink"/>
@@ -1228,7 +1233,7 @@
                 <w:noProof/>
                 <w:webHidden/>
               </w:rPr>
-              <w:instrText xml:space="preserve"> PAGEREF _Toc305972256 \h </w:instrText>
+              <w:instrText xml:space="preserve"> PAGEREF _Toc315863268 \h </w:instrText>
             </w:r>
             <w:r>
               <w:rPr>
@@ -1273,7 +1278,7 @@
               <w:szCs w:val="22"/>
             </w:rPr>
           </w:pPr>
-          <w:hyperlink w:anchor="_Toc305972257" w:history="1">
+          <w:hyperlink w:anchor="_Toc315863269" w:history="1">
             <w:r>
               <w:rPr>
                 <w:rStyle w:val="Hyperlink"/>
@@ -1316,7 +1321,7 @@
                 <w:noProof/>
                 <w:webHidden/>
               </w:rPr>
-              <w:instrText xml:space="preserve"> PAGEREF _Toc305972257 \h </w:instrText>
+              <w:instrText xml:space="preserve"> PAGEREF _Toc315863269 \h </w:instrText>
             </w:r>
             <w:r>
               <w:rPr>
@@ -1361,7 +1366,7 @@
               <w:szCs w:val="22"/>
             </w:rPr>
           </w:pPr>
-          <w:hyperlink w:anchor="_Toc305972258" w:history="1">
+          <w:hyperlink w:anchor="_Toc315863270" w:history="1">
             <w:r>
               <w:rPr>
                 <w:rStyle w:val="Hyperlink"/>
@@ -1404,7 +1409,7 @@
                 <w:noProof/>
                 <w:webHidden/>
               </w:rPr>
-              <w:instrText xml:space="preserve"> PAGEREF _Toc305972258 \h </w:instrText>
+              <w:instrText xml:space="preserve"> PAGEREF _Toc315863270 \h </w:instrText>
             </w:r>
             <w:r>
               <w:rPr>
@@ -1449,7 +1454,7 @@
               <w:szCs w:val="22"/>
             </w:rPr>
           </w:pPr>
-          <w:hyperlink w:anchor="_Toc305972259" w:history="1">
+          <w:hyperlink w:anchor="_Toc315863271" w:history="1">
             <w:r>
               <w:rPr>
                 <w:rStyle w:val="Hyperlink"/>
@@ -1492,7 +1497,7 @@
                 <w:noProof/>
                 <w:webHidden/>
               </w:rPr>
-              <w:instrText xml:space="preserve"> PAGEREF _Toc305972259 \h </w:instrText>
+              <w:instrText xml:space="preserve"> PAGEREF _Toc315863271 \h </w:instrText>
             </w:r>
             <w:r>
               <w:rPr>
@@ -1537,7 +1542,7 @@
               <w:szCs w:val="22"/>
             </w:rPr>
           </w:pPr>
-          <w:hyperlink w:anchor="_Toc305972260" w:history="1">
+          <w:hyperlink w:anchor="_Toc315863272" w:history="1">
             <w:r>
               <w:rPr>
                 <w:rStyle w:val="Hyperlink"/>
@@ -1580,7 +1585,7 @@
                 <w:noProof/>
                 <w:webHidden/>
               </w:rPr>
-              <w:instrText xml:space="preserve"> PAGEREF _Toc305972260 \h </w:instrText>
+              <w:instrText xml:space="preserve"> PAGEREF _Toc315863272 \h </w:instrText>
             </w:r>
             <w:r>
               <w:rPr>
@@ -1625,7 +1630,7 @@
               <w:szCs w:val="22"/>
             </w:rPr>
           </w:pPr>
-          <w:hyperlink w:anchor="_Toc305972261" w:history="1">
+          <w:hyperlink w:anchor="_Toc315863273" w:history="1">
             <w:r>
               <w:rPr>
                 <w:rStyle w:val="Hyperlink"/>
@@ -1668,7 +1673,7 @@
                 <w:noProof/>
                 <w:webHidden/>
               </w:rPr>
-              <w:instrText xml:space="preserve"> PAGEREF _Toc305972261 \h </w:instrText>
+              <w:instrText xml:space="preserve"> PAGEREF _Toc315863273 \h </w:instrText>
             </w:r>
             <w:r>
               <w:rPr>
@@ -1713,7 +1718,7 @@
               <w:szCs w:val="22"/>
             </w:rPr>
           </w:pPr>
-          <w:hyperlink w:anchor="_Toc305972262" w:history="1">
+          <w:hyperlink w:anchor="_Toc315863274" w:history="1">
             <w:r>
               <w:rPr>
                 <w:rStyle w:val="Hyperlink"/>
@@ -1756,7 +1761,7 @@
                 <w:noProof/>
                 <w:webHidden/>
               </w:rPr>
-              <w:instrText xml:space="preserve"> PAGEREF _Toc305972262 \h </w:instrText>
+              <w:instrText xml:space="preserve"> PAGEREF _Toc315863274 \h </w:instrText>
             </w:r>
             <w:r>
               <w:rPr>
@@ -1801,7 +1806,7 @@
               <w:szCs w:val="22"/>
             </w:rPr>
           </w:pPr>
-          <w:hyperlink w:anchor="_Toc305972263" w:history="1">
+          <w:hyperlink w:anchor="_Toc315863275" w:history="1">
             <w:r>
               <w:rPr>
                 <w:rStyle w:val="Hyperlink"/>
@@ -1844,7 +1849,7 @@
                 <w:noProof/>
                 <w:webHidden/>
               </w:rPr>
-              <w:instrText xml:space="preserve"> PAGEREF _Toc305972263 \h </w:instrText>
+              <w:instrText xml:space="preserve"> PAGEREF _Toc315863275 \h </w:instrText>
             </w:r>
             <w:r>
               <w:rPr>
@@ -1889,7 +1894,7 @@
               <w:szCs w:val="22"/>
             </w:rPr>
           </w:pPr>
-          <w:hyperlink w:anchor="_Toc305972264" w:history="1">
+          <w:hyperlink w:anchor="_Toc315863276" w:history="1">
             <w:r>
               <w:rPr>
                 <w:rStyle w:val="Hyperlink"/>
@@ -1932,7 +1937,7 @@
                 <w:noProof/>
                 <w:webHidden/>
               </w:rPr>
-              <w:instrText xml:space="preserve"> PAGEREF _Toc305972264 \h </w:instrText>
+              <w:instrText xml:space="preserve"> PAGEREF _Toc315863276 \h </w:instrText>
             </w:r>
             <w:r>
               <w:rPr>
@@ -1977,7 +1982,7 @@
               <w:szCs w:val="22"/>
             </w:rPr>
           </w:pPr>
-          <w:hyperlink w:anchor="_Toc305972265" w:history="1">
+          <w:hyperlink w:anchor="_Toc315863277" w:history="1">
             <w:r>
               <w:rPr>
                 <w:rStyle w:val="Hyperlink"/>
@@ -2020,7 +2025,7 @@
                 <w:noProof/>
                 <w:webHidden/>
               </w:rPr>
-              <w:instrText xml:space="preserve"> PAGEREF _Toc305972265 \h </w:instrText>
+              <w:instrText xml:space="preserve"> PAGEREF _Toc315863277 \h </w:instrText>
             </w:r>
             <w:r>
               <w:rPr>
@@ -2065,7 +2070,7 @@
               <w:szCs w:val="22"/>
             </w:rPr>
           </w:pPr>
-          <w:hyperlink w:anchor="_Toc305972266" w:history="1">
+          <w:hyperlink w:anchor="_Toc315863278" w:history="1">
             <w:r>
               <w:rPr>
                 <w:rStyle w:val="Hyperlink"/>
@@ -2108,7 +2113,7 @@
                 <w:noProof/>
                 <w:webHidden/>
               </w:rPr>
-              <w:instrText xml:space="preserve"> PAGEREF _Toc305972266 \h </w:instrText>
+              <w:instrText xml:space="preserve"> PAGEREF _Toc315863278 \h </w:instrText>
             </w:r>
             <w:r>
               <w:rPr>
@@ -2153,7 +2158,7 @@
               <w:szCs w:val="22"/>
             </w:rPr>
           </w:pPr>
-          <w:hyperlink w:anchor="_Toc305972267" w:history="1">
+          <w:hyperlink w:anchor="_Toc315863279" w:history="1">
             <w:r>
               <w:rPr>
                 <w:rStyle w:val="Hyperlink"/>
@@ -2196,7 +2201,7 @@
                 <w:noProof/>
                 <w:webHidden/>
               </w:rPr>
-              <w:instrText xml:space="preserve"> PAGEREF _Toc305972267 \h </w:instrText>
+              <w:instrText xml:space="preserve"> PAGEREF _Toc315863279 \h </w:instrText>
             </w:r>
             <w:r>
               <w:rPr>
@@ -2241,7 +2246,7 @@
               <w:szCs w:val="22"/>
             </w:rPr>
           </w:pPr>
-          <w:hyperlink w:anchor="_Toc305972268" w:history="1">
+          <w:hyperlink w:anchor="_Toc315863280" w:history="1">
             <w:r>
               <w:rPr>
                 <w:rStyle w:val="Hyperlink"/>
@@ -2284,7 +2289,7 @@
                 <w:noProof/>
                 <w:webHidden/>
               </w:rPr>
-              <w:instrText xml:space="preserve"> PAGEREF _Toc305972268 \h </w:instrText>
+              <w:instrText xml:space="preserve"> PAGEREF _Toc315863280 \h </w:instrText>
             </w:r>
             <w:r>
               <w:rPr>
@@ -2329,7 +2334,7 @@
               <w:szCs w:val="22"/>
             </w:rPr>
           </w:pPr>
-          <w:hyperlink w:anchor="_Toc305972269" w:history="1">
+          <w:hyperlink w:anchor="_Toc315863281" w:history="1">
             <w:r>
               <w:rPr>
                 <w:rStyle w:val="Hyperlink"/>
@@ -2372,7 +2377,7 @@
                 <w:noProof/>
                 <w:webHidden/>
               </w:rPr>
-              <w:instrText xml:space="preserve"> PAGEREF _Toc305972269 \h </w:instrText>
+              <w:instrText xml:space="preserve"> PAGEREF _Toc315863281 \h </w:instrText>
             </w:r>
             <w:r>
               <w:rPr>
@@ -2417,7 +2422,7 @@
               <w:szCs w:val="22"/>
             </w:rPr>
           </w:pPr>
-          <w:hyperlink w:anchor="_Toc305972270" w:history="1">
+          <w:hyperlink w:anchor="_Toc315863282" w:history="1">
             <w:r>
               <w:rPr>
                 <w:rStyle w:val="Hyperlink"/>
@@ -2460,7 +2465,7 @@
                 <w:noProof/>
                 <w:webHidden/>
               </w:rPr>
-              <w:instrText xml:space="preserve"> PAGEREF _Toc305972270 \h </w:instrText>
+              <w:instrText xml:space="preserve"> PAGEREF _Toc315863282 \h </w:instrText>
             </w:r>
             <w:r>
               <w:rPr>
@@ -2505,7 +2510,7 @@
               <w:szCs w:val="22"/>
             </w:rPr>
           </w:pPr>
-          <w:hyperlink w:anchor="_Toc305972271" w:history="1">
+          <w:hyperlink w:anchor="_Toc315863283" w:history="1">
             <w:r>
               <w:rPr>
                 <w:rStyle w:val="Hyperlink"/>
@@ -2548,7 +2553,7 @@
                 <w:noProof/>
                 <w:webHidden/>
               </w:rPr>
-              <w:instrText xml:space="preserve"> PAGEREF _Toc305972271 \h </w:instrText>
+              <w:instrText xml:space="preserve"> PAGEREF _Toc315863283 \h </w:instrText>
             </w:r>
             <w:r>
               <w:rPr>
@@ -2593,7 +2598,7 @@
               <w:szCs w:val="22"/>
             </w:rPr>
           </w:pPr>
-          <w:hyperlink w:anchor="_Toc305972272" w:history="1">
+          <w:hyperlink w:anchor="_Toc315863284" w:history="1">
             <w:r>
               <w:rPr>
                 <w:rStyle w:val="Hyperlink"/>
@@ -2636,7 +2641,7 @@
                 <w:noProof/>
                 <w:webHidden/>
               </w:rPr>
-              <w:instrText xml:space="preserve"> PAGEREF _Toc305972272 \h </w:instrText>
+              <w:instrText xml:space="preserve"> PAGEREF _Toc315863284 \h </w:instrText>
             </w:r>
             <w:r>
               <w:rPr>
@@ -2681,7 +2686,7 @@
               <w:szCs w:val="22"/>
             </w:rPr>
           </w:pPr>
-          <w:hyperlink w:anchor="_Toc305972273" w:history="1">
+          <w:hyperlink w:anchor="_Toc315863285" w:history="1">
             <w:r>
               <w:rPr>
                 <w:rStyle w:val="Hyperlink"/>
@@ -2724,7 +2729,7 @@
                 <w:noProof/>
                 <w:webHidden/>
               </w:rPr>
-              <w:instrText xml:space="preserve"> PAGEREF _Toc305972273 \h </w:instrText>
+              <w:instrText xml:space="preserve"> PAGEREF _Toc315863285 \h </w:instrText>
             </w:r>
             <w:r>
               <w:rPr>
@@ -2769,7 +2774,7 @@
               <w:szCs w:val="22"/>
             </w:rPr>
           </w:pPr>
-          <w:hyperlink w:anchor="_Toc305972274" w:history="1">
+          <w:hyperlink w:anchor="_Toc315863286" w:history="1">
             <w:r>
               <w:rPr>
                 <w:rStyle w:val="Hyperlink"/>
@@ -2812,7 +2817,7 @@
                 <w:noProof/>
                 <w:webHidden/>
               </w:rPr>
-              <w:instrText xml:space="preserve"> PAGEREF _Toc305972274 \h </w:instrText>
+              <w:instrText xml:space="preserve"> PAGEREF _Toc315863286 \h </w:instrText>
             </w:r>
             <w:r>
               <w:rPr>
@@ -2857,7 +2862,7 @@
               <w:szCs w:val="22"/>
             </w:rPr>
           </w:pPr>
-          <w:hyperlink w:anchor="_Toc305972275" w:history="1">
+          <w:hyperlink w:anchor="_Toc315863287" w:history="1">
             <w:r>
               <w:rPr>
                 <w:rStyle w:val="Hyperlink"/>
@@ -2900,7 +2905,7 @@
                 <w:noProof/>
                 <w:webHidden/>
               </w:rPr>
-              <w:instrText xml:space="preserve"> PAGEREF _Toc305972275 \h </w:instrText>
+              <w:instrText xml:space="preserve"> PAGEREF _Toc315863287 \h </w:instrText>
             </w:r>
             <w:r>
               <w:rPr>
@@ -2945,7 +2950,7 @@
               <w:szCs w:val="22"/>
             </w:rPr>
           </w:pPr>
-          <w:hyperlink w:anchor="_Toc305972276" w:history="1">
+          <w:hyperlink w:anchor="_Toc315863288" w:history="1">
             <w:r>
               <w:rPr>
                 <w:rStyle w:val="Hyperlink"/>
@@ -2988,7 +2993,7 @@
                 <w:noProof/>
                 <w:webHidden/>
               </w:rPr>
-              <w:instrText xml:space="preserve"> PAGEREF _Toc305972276 \h </w:instrText>
+              <w:instrText xml:space="preserve"> PAGEREF _Toc315863288 \h </w:instrText>
             </w:r>
             <w:r>
               <w:rPr>
@@ -3033,7 +3038,7 @@
               <w:szCs w:val="22"/>
             </w:rPr>
           </w:pPr>
-          <w:hyperlink w:anchor="_Toc305972277" w:history="1">
+          <w:hyperlink w:anchor="_Toc315863289" w:history="1">
             <w:r>
               <w:rPr>
                 <w:rStyle w:val="Hyperlink"/>
@@ -3076,7 +3081,7 @@
                 <w:noProof/>
                 <w:webHidden/>
               </w:rPr>
-              <w:instrText xml:space="preserve"> PAGEREF _Toc305972277 \h </w:instrText>
+              <w:instrText xml:space="preserve"> PAGEREF _Toc315863289 \h </w:instrText>
             </w:r>
             <w:r>
               <w:rPr>
@@ -3121,7 +3126,7 @@
               <w:szCs w:val="22"/>
             </w:rPr>
           </w:pPr>
-          <w:hyperlink w:anchor="_Toc305972278" w:history="1">
+          <w:hyperlink w:anchor="_Toc315863290" w:history="1">
             <w:r>
               <w:rPr>
                 <w:rStyle w:val="Hyperlink"/>
@@ -3164,7 +3169,7 @@
                 <w:noProof/>
                 <w:webHidden/>
               </w:rPr>
-              <w:instrText xml:space="preserve"> PAGEREF _Toc305972278 \h </w:instrText>
+              <w:instrText xml:space="preserve"> PAGEREF _Toc315863290 \h </w:instrText>
             </w:r>
             <w:r>
               <w:rPr>
@@ -3209,7 +3214,7 @@
               <w:szCs w:val="22"/>
             </w:rPr>
           </w:pPr>
-          <w:hyperlink w:anchor="_Toc305972279" w:history="1">
+          <w:hyperlink w:anchor="_Toc315863291" w:history="1">
             <w:r>
               <w:rPr>
                 <w:rStyle w:val="Hyperlink"/>
@@ -3252,7 +3257,7 @@
                 <w:noProof/>
                 <w:webHidden/>
               </w:rPr>
-              <w:instrText xml:space="preserve"> PAGEREF _Toc305972279 \h </w:instrText>
+              <w:instrText xml:space="preserve"> PAGEREF _Toc315863291 \h </w:instrText>
             </w:r>
             <w:r>
               <w:rPr>
@@ -3311,12 +3316,12 @@
           <w:numId w:val="45"/>
         </w:numPr>
       </w:pPr>
-      <w:bookmarkStart w:id="0" w:name="_Toc305972246"/>
+      <w:bookmarkStart w:id="1" w:name="_Toc315863258"/>
       <w:r>
         <w:lastRenderedPageBreak/>
         <w:t>Introduction</w:t>
       </w:r>
-      <w:bookmarkEnd w:id="0"/>
+      <w:bookmarkEnd w:id="1"/>
     </w:p>
     <w:p>
       <w:r>
@@ -3387,11 +3392,11 @@
       <w:pPr>
         <w:pStyle w:val="Heading2"/>
       </w:pPr>
-      <w:bookmarkStart w:id="1" w:name="_Toc305972247"/>
+      <w:bookmarkStart w:id="2" w:name="_Toc315863259"/>
       <w:r>
         <w:t>Motivation</w:t>
       </w:r>
-      <w:bookmarkEnd w:id="1"/>
+      <w:bookmarkEnd w:id="2"/>
     </w:p>
     <w:p>
       <w:r>
@@ -3402,11 +3407,11 @@
       <w:pPr>
         <w:pStyle w:val="Heading2"/>
       </w:pPr>
-      <w:bookmarkStart w:id="2" w:name="_Toc305972248"/>
+      <w:bookmarkStart w:id="3" w:name="_Toc315863260"/>
       <w:r>
         <w:t>Terms and Definitions</w:t>
       </w:r>
-      <w:bookmarkEnd w:id="2"/>
+      <w:bookmarkEnd w:id="3"/>
     </w:p>
     <w:p>
       <w:r>
@@ -3491,11 +3496,11 @@
       <w:pPr>
         <w:pStyle w:val="Heading2"/>
       </w:pPr>
-      <w:bookmarkStart w:id="3" w:name="_Toc305972249"/>
+      <w:bookmarkStart w:id="4" w:name="_Toc315863261"/>
       <w:r>
         <w:t>References</w:t>
       </w:r>
-      <w:bookmarkEnd w:id="3"/>
+      <w:bookmarkEnd w:id="4"/>
     </w:p>
     <w:p>
       <w:proofErr w:type="gramStart"/>
@@ -3575,22 +3580,22 @@
       <w:pPr>
         <w:pStyle w:val="Heading1"/>
       </w:pPr>
-      <w:bookmarkStart w:id="4" w:name="_Toc305972250"/>
+      <w:bookmarkStart w:id="5" w:name="_Toc315863262"/>
       <w:r>
         <w:lastRenderedPageBreak/>
         <w:t>Project Overview</w:t>
       </w:r>
-      <w:bookmarkEnd w:id="4"/>
+      <w:bookmarkEnd w:id="5"/>
     </w:p>
     <w:p>
       <w:pPr>
         <w:pStyle w:val="Heading2"/>
       </w:pPr>
-      <w:bookmarkStart w:id="5" w:name="_Toc305972251"/>
+      <w:bookmarkStart w:id="6" w:name="_Toc315863263"/>
       <w:r>
         <w:t>Project Goal</w:t>
       </w:r>
-      <w:bookmarkEnd w:id="5"/>
+      <w:bookmarkEnd w:id="6"/>
     </w:p>
     <w:p>
       <w:r>
@@ -3601,11 +3606,11 @@
       <w:pPr>
         <w:pStyle w:val="Heading2"/>
       </w:pPr>
-      <w:bookmarkStart w:id="6" w:name="_Toc305972252"/>
+      <w:bookmarkStart w:id="7" w:name="_Toc315863264"/>
       <w:r>
         <w:t>System Context</w:t>
       </w:r>
-      <w:bookmarkEnd w:id="6"/>
+      <w:bookmarkEnd w:id="7"/>
     </w:p>
     <w:p>
       <w:pPr>
@@ -3617,10 +3622,10 @@
           <w:noProof/>
         </w:rPr>
         <w:drawing>
-          <wp:inline distT="0" distB="0" distL="0" distR="0" wp14:anchorId="0D9CD0BD" wp14:editId="349B1940">
-            <wp:extent cx="5943600" cy="885190"/>
+          <wp:inline distT="0" distB="0" distL="0" distR="0" wp14:anchorId="5F0359B1" wp14:editId="49AB3B1D">
+            <wp:extent cx="5943600" cy="897255"/>
             <wp:effectExtent l="0" t="0" r="0" b="0"/>
-            <wp:docPr id="4" name="Picture 4"/>
+            <wp:docPr id="3" name="Picture 3"/>
             <wp:cNvGraphicFramePr>
               <a:graphicFrameLocks xmlns:a="http://schemas.openxmlformats.org/drawingml/2006/main" noChangeAspect="1"/>
             </wp:cNvGraphicFramePr>
@@ -3640,7 +3645,7 @@
                   <pic:spPr>
                     <a:xfrm>
                       <a:off x="0" y="0"/>
-                      <a:ext cx="5943600" cy="885190"/>
+                      <a:ext cx="5943600" cy="897255"/>
                     </a:xfrm>
                     <a:prstGeom prst="rect">
                       <a:avLst/>
@@ -3701,10 +3706,18 @@
         <w:spacing w:after="200" w:line="276" w:lineRule="auto"/>
       </w:pPr>
       <w:r>
-        <w:t xml:space="preserve">The pale green components, RabbitMQ and </w:t>
+        <w:t xml:space="preserve">The pale green components, </w:t>
       </w:r>
       <w:proofErr w:type="spellStart"/>
       <w:r>
+        <w:t>RabbitMQ</w:t>
+      </w:r>
+      <w:proofErr w:type="spellEnd"/>
+      <w:r>
+        <w:t xml:space="preserve"> and </w:t>
+      </w:r>
+      <w:proofErr w:type="spellStart"/>
+      <w:r>
         <w:t>MongoDB</w:t>
       </w:r>
       <w:proofErr w:type="spellEnd"/>
@@ -3777,31 +3790,31 @@
       <w:pPr>
         <w:pStyle w:val="Heading1"/>
       </w:pPr>
-      <w:bookmarkStart w:id="7" w:name="_Toc305972253"/>
+      <w:bookmarkStart w:id="8" w:name="_Toc315863265"/>
       <w:r>
         <w:t>Project Requirements</w:t>
       </w:r>
-      <w:bookmarkEnd w:id="7"/>
+      <w:bookmarkEnd w:id="8"/>
     </w:p>
     <w:p>
       <w:pPr>
         <w:pStyle w:val="Heading2"/>
       </w:pPr>
-      <w:bookmarkStart w:id="8" w:name="_Toc305972254"/>
+      <w:bookmarkStart w:id="9" w:name="_Toc315863266"/>
       <w:r>
         <w:t>Critical Use Cases</w:t>
       </w:r>
-      <w:bookmarkEnd w:id="8"/>
+      <w:bookmarkEnd w:id="9"/>
     </w:p>
     <w:p>
       <w:pPr>
         <w:pStyle w:val="Heading3"/>
       </w:pPr>
-      <w:bookmarkStart w:id="9" w:name="_Toc305972255"/>
+      <w:bookmarkStart w:id="10" w:name="_Toc315863267"/>
       <w:r>
         <w:t>Displays Simulation</w:t>
       </w:r>
-      <w:bookmarkEnd w:id="9"/>
+      <w:bookmarkEnd w:id="10"/>
     </w:p>
     <w:p>
       <w:r>
@@ -3932,11 +3945,11 @@
       <w:pPr>
         <w:pStyle w:val="Heading3"/>
       </w:pPr>
-      <w:bookmarkStart w:id="10" w:name="_Toc305972256"/>
+      <w:bookmarkStart w:id="11" w:name="_Toc315863268"/>
       <w:r>
         <w:t>Provides current simulation state data</w:t>
       </w:r>
-      <w:bookmarkEnd w:id="10"/>
+      <w:bookmarkEnd w:id="11"/>
     </w:p>
     <w:p>
       <w:r>
@@ -4098,11 +4111,11 @@
       <w:pPr>
         <w:pStyle w:val="Heading3"/>
       </w:pPr>
-      <w:bookmarkStart w:id="11" w:name="_Toc305972257"/>
+      <w:bookmarkStart w:id="12" w:name="_Toc315863269"/>
       <w:r>
         <w:t>Produces individual intersection state data</w:t>
       </w:r>
-      <w:bookmarkEnd w:id="11"/>
+      <w:bookmarkEnd w:id="12"/>
     </w:p>
     <w:p>
       <w:r>
@@ -4201,11 +4214,11 @@
       <w:pPr>
         <w:pStyle w:val="Heading3"/>
       </w:pPr>
-      <w:bookmarkStart w:id="12" w:name="_Toc305972258"/>
+      <w:bookmarkStart w:id="13" w:name="_Toc315863270"/>
       <w:r>
         <w:t>Executes traffic light signal plan</w:t>
       </w:r>
-      <w:bookmarkEnd w:id="12"/>
+      <w:bookmarkEnd w:id="13"/>
     </w:p>
     <w:p>
       <w:r>
@@ -4318,11 +4331,11 @@
       <w:pPr>
         <w:pStyle w:val="Heading3"/>
       </w:pPr>
-      <w:bookmarkStart w:id="13" w:name="_Toc305972259"/>
+      <w:bookmarkStart w:id="14" w:name="_Toc315863271"/>
       <w:r>
         <w:t>Information about current intersection status is shared</w:t>
       </w:r>
-      <w:bookmarkEnd w:id="13"/>
+      <w:bookmarkEnd w:id="14"/>
     </w:p>
     <w:p>
       <w:r>
@@ -4461,7 +4474,7 @@
       <w:pPr>
         <w:pStyle w:val="Heading3"/>
       </w:pPr>
-      <w:bookmarkStart w:id="14" w:name="_Toc305972260"/>
+      <w:bookmarkStart w:id="15" w:name="_Toc315863272"/>
       <w:r>
         <w:t>Produce</w:t>
       </w:r>
@@ -4471,7 +4484,7 @@
       <w:r>
         <w:t xml:space="preserve"> data to share with neighboring intersections</w:t>
       </w:r>
-      <w:bookmarkEnd w:id="14"/>
+      <w:bookmarkEnd w:id="15"/>
     </w:p>
     <w:p>
       <w:r>
@@ -4563,11 +4576,11 @@
       <w:pPr>
         <w:pStyle w:val="Heading3"/>
       </w:pPr>
-      <w:bookmarkStart w:id="15" w:name="_Toc305972261"/>
+      <w:bookmarkStart w:id="16" w:name="_Toc315863273"/>
       <w:r>
         <w:t>Create traffic light signal plan</w:t>
       </w:r>
-      <w:bookmarkEnd w:id="15"/>
+      <w:bookmarkEnd w:id="16"/>
     </w:p>
     <w:p>
       <w:r>
@@ -4688,11 +4701,11 @@
       <w:pPr>
         <w:pStyle w:val="Heading3"/>
       </w:pPr>
-      <w:bookmarkStart w:id="16" w:name="_Toc305972262"/>
+      <w:bookmarkStart w:id="17" w:name="_Toc315863274"/>
       <w:r>
         <w:t>Incorporate data that was shared into planning</w:t>
       </w:r>
-      <w:bookmarkEnd w:id="16"/>
+      <w:bookmarkEnd w:id="17"/>
     </w:p>
     <w:p>
       <w:r>
@@ -4783,11 +4796,11 @@
       <w:pPr>
         <w:pStyle w:val="Heading3"/>
       </w:pPr>
-      <w:bookmarkStart w:id="17" w:name="_Toc305972263"/>
+      <w:bookmarkStart w:id="18" w:name="_Toc315863275"/>
       <w:r>
         <w:t>Verify plan is safe</w:t>
       </w:r>
-      <w:bookmarkEnd w:id="17"/>
+      <w:bookmarkEnd w:id="18"/>
     </w:p>
     <w:p>
       <w:r>
@@ -4883,11 +4896,11 @@
       <w:pPr>
         <w:pStyle w:val="Heading3"/>
       </w:pPr>
-      <w:bookmarkStart w:id="18" w:name="_Toc305972264"/>
+      <w:bookmarkStart w:id="19" w:name="_Toc315863276"/>
       <w:r>
         <w:t>Submit plan to be executed</w:t>
       </w:r>
-      <w:bookmarkEnd w:id="18"/>
+      <w:bookmarkEnd w:id="19"/>
     </w:p>
     <w:p>
       <w:r>
@@ -4979,11 +4992,11 @@
       <w:pPr>
         <w:pStyle w:val="Heading3"/>
       </w:pPr>
-      <w:bookmarkStart w:id="19" w:name="_Toc305972265"/>
+      <w:bookmarkStart w:id="20" w:name="_Toc315863277"/>
       <w:r>
         <w:t>Gather Simulation Metrics</w:t>
       </w:r>
-      <w:bookmarkEnd w:id="19"/>
+      <w:bookmarkEnd w:id="20"/>
     </w:p>
     <w:p>
       <w:r>
@@ -5152,10 +5165,10 @@
           <w:noProof/>
         </w:rPr>
         <w:drawing>
-          <wp:inline distT="0" distB="0" distL="0" distR="0" wp14:anchorId="5E0620B9" wp14:editId="36B6E8E9">
-            <wp:extent cx="5943600" cy="6763385"/>
+          <wp:inline distT="0" distB="0" distL="0" distR="0">
+            <wp:extent cx="5943600" cy="6267796"/>
             <wp:effectExtent l="0" t="0" r="0" b="0"/>
-            <wp:docPr id="7" name="Picture 7"/>
+            <wp:docPr id="2" name="Picture 2" descr="C:\macts\uml\System Use Case Diagram.jpg"/>
             <wp:cNvGraphicFramePr>
               <a:graphicFrameLocks xmlns:a="http://schemas.openxmlformats.org/drawingml/2006/main" noChangeAspect="1"/>
             </wp:cNvGraphicFramePr>
@@ -5163,23 +5176,36 @@
               <a:graphicData uri="http://schemas.openxmlformats.org/drawingml/2006/picture">
                 <pic:pic xmlns:pic="http://schemas.openxmlformats.org/drawingml/2006/picture">
                   <pic:nvPicPr>
-                    <pic:cNvPr id="0" name=""/>
-                    <pic:cNvPicPr/>
+                    <pic:cNvPr id="0" name="Picture 1" descr="C:\macts\uml\System Use Case Diagram.jpg"/>
+                    <pic:cNvPicPr>
+                      <a:picLocks noChangeAspect="1" noChangeArrowheads="1"/>
+                    </pic:cNvPicPr>
                   </pic:nvPicPr>
                   <pic:blipFill>
-                    <a:blip r:embed="rId12"/>
+                    <a:blip r:embed="rId12">
+                      <a:extLst>
+                        <a:ext uri="{28A0092B-C50C-407E-A947-70E740481C1C}">
+                          <a14:useLocalDpi xmlns:a14="http://schemas.microsoft.com/office/drawing/2010/main" val="0"/>
+                        </a:ext>
+                      </a:extLst>
+                    </a:blip>
+                    <a:srcRect/>
                     <a:stretch>
                       <a:fillRect/>
                     </a:stretch>
                   </pic:blipFill>
-                  <pic:spPr>
+                  <pic:spPr bwMode="auto">
                     <a:xfrm>
                       <a:off x="0" y="0"/>
-                      <a:ext cx="5943600" cy="6763385"/>
+                      <a:ext cx="5943600" cy="6267796"/>
                     </a:xfrm>
                     <a:prstGeom prst="rect">
                       <a:avLst/>
                     </a:prstGeom>
+                    <a:noFill/>
+                    <a:ln>
+                      <a:noFill/>
+                    </a:ln>
                   </pic:spPr>
                 </pic:pic>
               </a:graphicData>
@@ -5345,12 +5371,12 @@
       <w:pPr>
         <w:pStyle w:val="Heading2"/>
       </w:pPr>
-      <w:bookmarkStart w:id="20" w:name="_Toc305972266"/>
+      <w:bookmarkStart w:id="21" w:name="_Toc315863278"/>
       <w:r>
         <w:lastRenderedPageBreak/>
         <w:t>System Activity</w:t>
       </w:r>
-      <w:bookmarkEnd w:id="20"/>
+      <w:bookmarkEnd w:id="21"/>
     </w:p>
     <w:p/>
     <w:p>
@@ -5465,12 +5491,12 @@
       <w:pPr>
         <w:pStyle w:val="Heading1"/>
       </w:pPr>
-      <w:bookmarkStart w:id="21" w:name="_Toc305972267"/>
+      <w:bookmarkStart w:id="22" w:name="_Toc315863279"/>
       <w:r>
         <w:lastRenderedPageBreak/>
         <w:t>Assumptions</w:t>
       </w:r>
-      <w:bookmarkEnd w:id="21"/>
+      <w:bookmarkEnd w:id="22"/>
     </w:p>
     <w:p>
       <w:r>
@@ -5599,8 +5625,6 @@
       <w:r>
         <w:t xml:space="preserve"> version 2.0.2</w:t>
       </w:r>
-      <w:bookmarkStart w:id="22" w:name="_GoBack"/>
-      <w:bookmarkEnd w:id="22"/>
       <w:r>
         <w:t xml:space="preserve">, filename </w:t>
       </w:r>
@@ -5631,7 +5655,7 @@
       <w:pPr>
         <w:pStyle w:val="Heading1"/>
       </w:pPr>
-      <w:bookmarkStart w:id="23" w:name="_Toc305972268"/>
+      <w:bookmarkStart w:id="23" w:name="_Toc315863280"/>
       <w:r>
         <w:t>Constraints</w:t>
       </w:r>
@@ -5652,7 +5676,7 @@
       <w:pPr>
         <w:pStyle w:val="Heading1"/>
       </w:pPr>
-      <w:bookmarkStart w:id="24" w:name="_Toc305972269"/>
+      <w:bookmarkStart w:id="24" w:name="_Toc315863281"/>
       <w:r>
         <w:t>Environment</w:t>
       </w:r>
@@ -5662,7 +5686,7 @@
       <w:pPr>
         <w:pStyle w:val="Heading2"/>
       </w:pPr>
-      <w:bookmarkStart w:id="25" w:name="_Toc305972270"/>
+      <w:bookmarkStart w:id="25" w:name="_Toc315863282"/>
       <w:r>
         <w:t>Purpose</w:t>
       </w:r>
@@ -5683,7 +5707,7 @@
       <w:pPr>
         <w:pStyle w:val="Heading2"/>
       </w:pPr>
-      <w:bookmarkStart w:id="26" w:name="_Toc305972271"/>
+      <w:bookmarkStart w:id="26" w:name="_Toc315863283"/>
       <w:r>
         <w:t>Hardware</w:t>
       </w:r>
@@ -5734,7 +5758,7 @@
       <w:pPr>
         <w:pStyle w:val="Heading2"/>
       </w:pPr>
-      <w:bookmarkStart w:id="27" w:name="_Toc305972272"/>
+      <w:bookmarkStart w:id="27" w:name="_Toc315863284"/>
       <w:r>
         <w:t>Tools</w:t>
       </w:r>
@@ -5749,7 +5773,7 @@
       <w:pPr>
         <w:pStyle w:val="Heading3"/>
       </w:pPr>
-      <w:bookmarkStart w:id="28" w:name="_Toc305972273"/>
+      <w:bookmarkStart w:id="28" w:name="_Toc315863285"/>
       <w:r>
         <w:t>Process Support</w:t>
       </w:r>
@@ -5877,7 +5901,7 @@
       <w:pPr>
         <w:pStyle w:val="Heading3"/>
       </w:pPr>
-      <w:bookmarkStart w:id="29" w:name="_Toc305972274"/>
+      <w:bookmarkStart w:id="29" w:name="_Toc315863286"/>
       <w:r>
         <w:t>Development</w:t>
       </w:r>
@@ -5987,7 +6011,7 @@
       <w:pPr>
         <w:pStyle w:val="Heading3"/>
       </w:pPr>
-      <w:bookmarkStart w:id="30" w:name="_Toc305972275"/>
+      <w:bookmarkStart w:id="30" w:name="_Toc315863287"/>
       <w:r>
         <w:t>Testing</w:t>
       </w:r>
@@ -6092,7 +6116,7 @@
       <w:pPr>
         <w:pStyle w:val="Heading3"/>
       </w:pPr>
-      <w:bookmarkStart w:id="31" w:name="_Toc305972276"/>
+      <w:bookmarkStart w:id="31" w:name="_Toc315863288"/>
       <w:r>
         <w:t>Version Control</w:t>
       </w:r>
@@ -6158,7 +6182,7 @@
       <w:pPr>
         <w:pStyle w:val="Heading2"/>
       </w:pPr>
-      <w:bookmarkStart w:id="32" w:name="_Toc305972277"/>
+      <w:bookmarkStart w:id="32" w:name="_Toc315863289"/>
       <w:r>
         <w:t>Process</w:t>
       </w:r>
@@ -6168,7 +6192,7 @@
       <w:pPr>
         <w:pStyle w:val="Heading3"/>
       </w:pPr>
-      <w:bookmarkStart w:id="33" w:name="_Toc305972278"/>
+      <w:bookmarkStart w:id="33" w:name="_Toc315863290"/>
       <w:r>
         <w:t>Development</w:t>
       </w:r>
@@ -6224,7 +6248,7 @@
       <w:pPr>
         <w:pStyle w:val="Heading3"/>
       </w:pPr>
-      <w:bookmarkStart w:id="34" w:name="_Toc305972279"/>
+      <w:bookmarkStart w:id="34" w:name="_Toc315863291"/>
       <w:r>
         <w:t>Release</w:t>
       </w:r>
@@ -6331,7 +6355,6 @@
         <w:docPartUnique/>
       </w:docPartObj>
     </w:sdtPr>
-    <w:sdtEndPr/>
     <w:sdtContent>
       <w:sdt>
         <w:sdtPr>
@@ -6341,7 +6364,6 @@
             <w:docPartUnique/>
           </w:docPartObj>
         </w:sdtPr>
-        <w:sdtEndPr/>
         <w:sdtContent>
           <w:p>
             <w:pPr>
@@ -6374,7 +6396,7 @@
                 <w:bCs/>
                 <w:noProof/>
               </w:rPr>
-              <w:t>12</w:t>
+              <w:t>1</w:t>
             </w:r>
             <w:r>
               <w:rPr>
@@ -6439,7 +6461,6 @@
         <w:docPartUnique/>
       </w:docPartObj>
     </w:sdtPr>
-    <w:sdtEndPr/>
     <w:sdtContent>
       <w:sdt>
         <w:sdtPr>
@@ -6449,7 +6470,6 @@
             <w:docPartUnique/>
           </w:docPartObj>
         </w:sdtPr>
-        <w:sdtEndPr/>
         <w:sdtContent>
           <w:p>
             <w:pPr>
@@ -6570,7 +6590,7 @@
     </w:r>
     <w:r>
       <w:tab/>
-      <w:t>Vision Document 1.0</w:t>
+      <w:t>Vision Document 2.0</w:t>
     </w:r>
   </w:p>
 </w:hdr>
@@ -6608,7 +6628,7 @@
       <w:rPr>
         <w:noProof/>
       </w:rPr>
-      <w:t>2012-01-25 23:34</w:t>
+      <w:t>2012-02-01 12:31</w:t>
     </w:r>
     <w:r>
       <w:fldChar w:fldCharType="end"/>
@@ -13676,21 +13696,6 @@
 </file>
 
 <file path=customXml/item1.xml><?xml version="1.0" encoding="utf-8"?>
-<p:properties xmlns:p="http://schemas.microsoft.com/office/2006/metadata/properties" xmlns:xsi="http://www.w3.org/2001/XMLSchema-instance">
-  <documentManagement>
-    <ContentTypeId xmlns="http://schemas.microsoft.com/sharepoint/v3">0x0056BD8EAE6FAF36488DB4D7E32B557BC9</ContentTypeId>
-    <_SourceUrl xmlns="http://schemas.microsoft.com/sharepoint/v3" xsi:nil="true"/>
-    <AutoVersionDisabled xmlns="http://schemas.microsoft.com/sharepoint/v3">false</AutoVersionDisabled>
-    <ItemType xmlns="http://schemas.microsoft.com/sharepoint/v3">1</ItemType>
-    <Order xmlns="http://schemas.microsoft.com/sharepoint/v3" xsi:nil="true"/>
-    <_SharedFileIndex xmlns="http://schemas.microsoft.com/sharepoint/v3" xsi:nil="true"/>
-    <MetaInfo xmlns="http://schemas.microsoft.com/sharepoint/v3" xsi:nil="true"/>
-    <Description xmlns="http://schemas.microsoft.com/sharepoint/v3" xsi:nil="true"/>
-  </documentManagement>
-</p:properties>
-</file>
-
-<file path=customXml/item2.xml><?xml version="1.0" encoding="utf-8"?>
 <ct:contentTypeSchema xmlns:ct="http://schemas.microsoft.com/office/2006/metadata/contentType" xmlns:ma="http://schemas.microsoft.com/office/2006/metadata/properties/metaAttributes" ct:_="" ma:_="" ma:contentTypeName="_Docs_" ma:contentTypeID="0x0056BD8EAE6FAF36488DB4D7E32B557BC9" ma:contentTypeVersion="" ma:contentTypeDescription="" ma:contentTypeScope="" ma:versionID="b24a59f726d28f46a69a0a8240ee44ed">
   <xsd:schema xmlns:xsd="http://www.w3.org/2001/XMLSchema" xmlns:p="http://schemas.microsoft.com/office/2006/metadata/properties" xmlns:ns1="http://schemas.microsoft.com/sharepoint/v3" targetNamespace="http://schemas.microsoft.com/office/2006/metadata/properties" ma:root="true" ma:fieldsID="3e5d9eca856144ce6ca1da655f95619c" ns1:_="">
     <xsd:import namespace="http://schemas.microsoft.com/sharepoint/v3"/>
@@ -14044,20 +14049,26 @@
 </ct:contentTypeSchema>
 </file>
 
+<file path=customXml/item2.xml><?xml version="1.0" encoding="utf-8"?>
+<p:properties xmlns:p="http://schemas.microsoft.com/office/2006/metadata/properties" xmlns:xsi="http://www.w3.org/2001/XMLSchema-instance">
+  <documentManagement>
+    <ContentTypeId xmlns="http://schemas.microsoft.com/sharepoint/v3">0x0056BD8EAE6FAF36488DB4D7E32B557BC9</ContentTypeId>
+    <_SourceUrl xmlns="http://schemas.microsoft.com/sharepoint/v3" xsi:nil="true"/>
+    <AutoVersionDisabled xmlns="http://schemas.microsoft.com/sharepoint/v3">false</AutoVersionDisabled>
+    <ItemType xmlns="http://schemas.microsoft.com/sharepoint/v3">1</ItemType>
+    <Order xmlns="http://schemas.microsoft.com/sharepoint/v3" xsi:nil="true"/>
+    <_SharedFileIndex xmlns="http://schemas.microsoft.com/sharepoint/v3" xsi:nil="true"/>
+    <MetaInfo xmlns="http://schemas.microsoft.com/sharepoint/v3" xsi:nil="true"/>
+    <Description xmlns="http://schemas.microsoft.com/sharepoint/v3" xsi:nil="true"/>
+  </documentManagement>
+</p:properties>
+</file>
+
 <file path=customXml/item3.xml><?xml version="1.0" encoding="utf-8"?>
 <b:Sources xmlns:b="http://schemas.openxmlformats.org/officeDocument/2006/bibliography" xmlns="http://schemas.openxmlformats.org/officeDocument/2006/bibliography" SelectedStyle="\APA.XSL" StyleName="APA"/>
 </file>
 
 <file path=customXml/itemProps1.xml><?xml version="1.0" encoding="utf-8"?>
-<ds:datastoreItem xmlns:ds="http://schemas.openxmlformats.org/officeDocument/2006/customXml" ds:itemID="{42C760F5-DE4A-4ED6-8CB0-B54FEE6DCDF2}">
-  <ds:schemaRefs>
-    <ds:schemaRef ds:uri="http://schemas.microsoft.com/office/2006/metadata/properties"/>
-    <ds:schemaRef ds:uri="http://schemas.microsoft.com/sharepoint/v3"/>
-  </ds:schemaRefs>
-</ds:datastoreItem>
-</file>
-
-<file path=customXml/itemProps2.xml><?xml version="1.0" encoding="utf-8"?>
 <ds:datastoreItem xmlns:ds="http://schemas.openxmlformats.org/officeDocument/2006/customXml" ds:itemID="{C12AA6FC-2577-4BCB-865C-6D2F38D89CB3}">
   <ds:schemaRefs>
     <ds:schemaRef ds:uri="http://schemas.microsoft.com/office/2006/metadata/contentType"/>
@@ -14074,8 +14085,17 @@
 </ds:datastoreItem>
 </file>
 
+<file path=customXml/itemProps2.xml><?xml version="1.0" encoding="utf-8"?>
+<ds:datastoreItem xmlns:ds="http://schemas.openxmlformats.org/officeDocument/2006/customXml" ds:itemID="{42C760F5-DE4A-4ED6-8CB0-B54FEE6DCDF2}">
+  <ds:schemaRefs>
+    <ds:schemaRef ds:uri="http://schemas.microsoft.com/office/2006/metadata/properties"/>
+    <ds:schemaRef ds:uri="http://schemas.microsoft.com/sharepoint/v3"/>
+  </ds:schemaRefs>
+</ds:datastoreItem>
+</file>
+
 <file path=customXml/itemProps3.xml><?xml version="1.0" encoding="utf-8"?>
-<ds:datastoreItem xmlns:ds="http://schemas.openxmlformats.org/officeDocument/2006/customXml" ds:itemID="{1BA41240-5174-4066-BD1B-7C498FE3E2A3}">
+<ds:datastoreItem xmlns:ds="http://schemas.openxmlformats.org/officeDocument/2006/customXml" ds:itemID="{CC388983-A03F-4184-B44F-D7618143C2E4}">
   <ds:schemaRefs>
     <ds:schemaRef ds:uri="http://schemas.openxmlformats.org/officeDocument/2006/bibliography"/>
   </ds:schemaRefs>

</xml_diff>

<commit_message>
minor changes for presentation 2.
</commit_message>
<xml_diff>
--- a/portfolio/Vision.docx
+++ b/portfolio/Vision.docx
@@ -9,8 +9,6 @@
           <w:b/>
         </w:rPr>
       </w:pPr>
-      <w:bookmarkStart w:id="0" w:name="_GoBack"/>
-      <w:bookmarkEnd w:id="0"/>
     </w:p>
     <w:p>
       <w:pPr>
@@ -310,7 +308,7 @@
             </w:rPr>
             <w:fldChar w:fldCharType="separate"/>
           </w:r>
-          <w:hyperlink w:anchor="_Toc315863258" w:history="1">
+          <w:hyperlink w:anchor="_Toc319320618" w:history="1">
             <w:r>
               <w:rPr>
                 <w:rStyle w:val="Hyperlink"/>
@@ -353,7 +351,7 @@
                 <w:noProof/>
                 <w:webHidden/>
               </w:rPr>
-              <w:instrText xml:space="preserve"> PAGEREF _Toc315863258 \h </w:instrText>
+              <w:instrText xml:space="preserve"> PAGEREF _Toc319320618 \h </w:instrText>
             </w:r>
             <w:r>
               <w:rPr>
@@ -398,7 +396,7 @@
               <w:szCs w:val="22"/>
             </w:rPr>
           </w:pPr>
-          <w:hyperlink w:anchor="_Toc315863259" w:history="1">
+          <w:hyperlink w:anchor="_Toc319320619" w:history="1">
             <w:r>
               <w:rPr>
                 <w:rStyle w:val="Hyperlink"/>
@@ -441,7 +439,7 @@
                 <w:noProof/>
                 <w:webHidden/>
               </w:rPr>
-              <w:instrText xml:space="preserve"> PAGEREF _Toc315863259 \h </w:instrText>
+              <w:instrText xml:space="preserve"> PAGEREF _Toc319320619 \h </w:instrText>
             </w:r>
             <w:r>
               <w:rPr>
@@ -486,7 +484,7 @@
               <w:szCs w:val="22"/>
             </w:rPr>
           </w:pPr>
-          <w:hyperlink w:anchor="_Toc315863260" w:history="1">
+          <w:hyperlink w:anchor="_Toc319320620" w:history="1">
             <w:r>
               <w:rPr>
                 <w:rStyle w:val="Hyperlink"/>
@@ -529,7 +527,7 @@
                 <w:noProof/>
                 <w:webHidden/>
               </w:rPr>
-              <w:instrText xml:space="preserve"> PAGEREF _Toc315863260 \h </w:instrText>
+              <w:instrText xml:space="preserve"> PAGEREF _Toc319320620 \h </w:instrText>
             </w:r>
             <w:r>
               <w:rPr>
@@ -574,7 +572,7 @@
               <w:szCs w:val="22"/>
             </w:rPr>
           </w:pPr>
-          <w:hyperlink w:anchor="_Toc315863261" w:history="1">
+          <w:hyperlink w:anchor="_Toc319320621" w:history="1">
             <w:r>
               <w:rPr>
                 <w:rStyle w:val="Hyperlink"/>
@@ -617,7 +615,7 @@
                 <w:noProof/>
                 <w:webHidden/>
               </w:rPr>
-              <w:instrText xml:space="preserve"> PAGEREF _Toc315863261 \h </w:instrText>
+              <w:instrText xml:space="preserve"> PAGEREF _Toc319320621 \h </w:instrText>
             </w:r>
             <w:r>
               <w:rPr>
@@ -662,7 +660,7 @@
               <w:szCs w:val="22"/>
             </w:rPr>
           </w:pPr>
-          <w:hyperlink w:anchor="_Toc315863262" w:history="1">
+          <w:hyperlink w:anchor="_Toc319320622" w:history="1">
             <w:r>
               <w:rPr>
                 <w:rStyle w:val="Hyperlink"/>
@@ -705,7 +703,7 @@
                 <w:noProof/>
                 <w:webHidden/>
               </w:rPr>
-              <w:instrText xml:space="preserve"> PAGEREF _Toc315863262 \h </w:instrText>
+              <w:instrText xml:space="preserve"> PAGEREF _Toc319320622 \h </w:instrText>
             </w:r>
             <w:r>
               <w:rPr>
@@ -750,7 +748,7 @@
               <w:szCs w:val="22"/>
             </w:rPr>
           </w:pPr>
-          <w:hyperlink w:anchor="_Toc315863263" w:history="1">
+          <w:hyperlink w:anchor="_Toc319320623" w:history="1">
             <w:r>
               <w:rPr>
                 <w:rStyle w:val="Hyperlink"/>
@@ -793,7 +791,7 @@
                 <w:noProof/>
                 <w:webHidden/>
               </w:rPr>
-              <w:instrText xml:space="preserve"> PAGEREF _Toc315863263 \h </w:instrText>
+              <w:instrText xml:space="preserve"> PAGEREF _Toc319320623 \h </w:instrText>
             </w:r>
             <w:r>
               <w:rPr>
@@ -838,7 +836,7 @@
               <w:szCs w:val="22"/>
             </w:rPr>
           </w:pPr>
-          <w:hyperlink w:anchor="_Toc315863264" w:history="1">
+          <w:hyperlink w:anchor="_Toc319320624" w:history="1">
             <w:r>
               <w:rPr>
                 <w:rStyle w:val="Hyperlink"/>
@@ -881,7 +879,7 @@
                 <w:noProof/>
                 <w:webHidden/>
               </w:rPr>
-              <w:instrText xml:space="preserve"> PAGEREF _Toc315863264 \h </w:instrText>
+              <w:instrText xml:space="preserve"> PAGEREF _Toc319320624 \h </w:instrText>
             </w:r>
             <w:r>
               <w:rPr>
@@ -926,7 +924,7 @@
               <w:szCs w:val="22"/>
             </w:rPr>
           </w:pPr>
-          <w:hyperlink w:anchor="_Toc315863265" w:history="1">
+          <w:hyperlink w:anchor="_Toc319320625" w:history="1">
             <w:r>
               <w:rPr>
                 <w:rStyle w:val="Hyperlink"/>
@@ -969,7 +967,7 @@
                 <w:noProof/>
                 <w:webHidden/>
               </w:rPr>
-              <w:instrText xml:space="preserve"> PAGEREF _Toc315863265 \h </w:instrText>
+              <w:instrText xml:space="preserve"> PAGEREF _Toc319320625 \h </w:instrText>
             </w:r>
             <w:r>
               <w:rPr>
@@ -1014,7 +1012,7 @@
               <w:szCs w:val="22"/>
             </w:rPr>
           </w:pPr>
-          <w:hyperlink w:anchor="_Toc315863266" w:history="1">
+          <w:hyperlink w:anchor="_Toc319320626" w:history="1">
             <w:r>
               <w:rPr>
                 <w:rStyle w:val="Hyperlink"/>
@@ -1057,7 +1055,7 @@
                 <w:noProof/>
                 <w:webHidden/>
               </w:rPr>
-              <w:instrText xml:space="preserve"> PAGEREF _Toc315863266 \h </w:instrText>
+              <w:instrText xml:space="preserve"> PAGEREF _Toc319320626 \h </w:instrText>
             </w:r>
             <w:r>
               <w:rPr>
@@ -1102,7 +1100,7 @@
               <w:szCs w:val="22"/>
             </w:rPr>
           </w:pPr>
-          <w:hyperlink w:anchor="_Toc315863267" w:history="1">
+          <w:hyperlink w:anchor="_Toc319320627" w:history="1">
             <w:r>
               <w:rPr>
                 <w:rStyle w:val="Hyperlink"/>
@@ -1145,7 +1143,7 @@
                 <w:noProof/>
                 <w:webHidden/>
               </w:rPr>
-              <w:instrText xml:space="preserve"> PAGEREF _Toc315863267 \h </w:instrText>
+              <w:instrText xml:space="preserve"> PAGEREF _Toc319320627 \h </w:instrText>
             </w:r>
             <w:r>
               <w:rPr>
@@ -1190,7 +1188,7 @@
               <w:szCs w:val="22"/>
             </w:rPr>
           </w:pPr>
-          <w:hyperlink w:anchor="_Toc315863268" w:history="1">
+          <w:hyperlink w:anchor="_Toc319320628" w:history="1">
             <w:r>
               <w:rPr>
                 <w:rStyle w:val="Hyperlink"/>
@@ -1233,7 +1231,7 @@
                 <w:noProof/>
                 <w:webHidden/>
               </w:rPr>
-              <w:instrText xml:space="preserve"> PAGEREF _Toc315863268 \h </w:instrText>
+              <w:instrText xml:space="preserve"> PAGEREF _Toc319320628 \h </w:instrText>
             </w:r>
             <w:r>
               <w:rPr>
@@ -1278,7 +1276,7 @@
               <w:szCs w:val="22"/>
             </w:rPr>
           </w:pPr>
-          <w:hyperlink w:anchor="_Toc315863269" w:history="1">
+          <w:hyperlink w:anchor="_Toc319320629" w:history="1">
             <w:r>
               <w:rPr>
                 <w:rStyle w:val="Hyperlink"/>
@@ -1321,7 +1319,7 @@
                 <w:noProof/>
                 <w:webHidden/>
               </w:rPr>
-              <w:instrText xml:space="preserve"> PAGEREF _Toc315863269 \h </w:instrText>
+              <w:instrText xml:space="preserve"> PAGEREF _Toc319320629 \h </w:instrText>
             </w:r>
             <w:r>
               <w:rPr>
@@ -1366,7 +1364,7 @@
               <w:szCs w:val="22"/>
             </w:rPr>
           </w:pPr>
-          <w:hyperlink w:anchor="_Toc315863270" w:history="1">
+          <w:hyperlink w:anchor="_Toc319320630" w:history="1">
             <w:r>
               <w:rPr>
                 <w:rStyle w:val="Hyperlink"/>
@@ -1409,7 +1407,7 @@
                 <w:noProof/>
                 <w:webHidden/>
               </w:rPr>
-              <w:instrText xml:space="preserve"> PAGEREF _Toc315863270 \h </w:instrText>
+              <w:instrText xml:space="preserve"> PAGEREF _Toc319320630 \h </w:instrText>
             </w:r>
             <w:r>
               <w:rPr>
@@ -1454,7 +1452,7 @@
               <w:szCs w:val="22"/>
             </w:rPr>
           </w:pPr>
-          <w:hyperlink w:anchor="_Toc315863271" w:history="1">
+          <w:hyperlink w:anchor="_Toc319320631" w:history="1">
             <w:r>
               <w:rPr>
                 <w:rStyle w:val="Hyperlink"/>
@@ -1497,7 +1495,7 @@
                 <w:noProof/>
                 <w:webHidden/>
               </w:rPr>
-              <w:instrText xml:space="preserve"> PAGEREF _Toc315863271 \h </w:instrText>
+              <w:instrText xml:space="preserve"> PAGEREF _Toc319320631 \h </w:instrText>
             </w:r>
             <w:r>
               <w:rPr>
@@ -1542,7 +1540,7 @@
               <w:szCs w:val="22"/>
             </w:rPr>
           </w:pPr>
-          <w:hyperlink w:anchor="_Toc315863272" w:history="1">
+          <w:hyperlink w:anchor="_Toc319320632" w:history="1">
             <w:r>
               <w:rPr>
                 <w:rStyle w:val="Hyperlink"/>
@@ -1585,7 +1583,7 @@
                 <w:noProof/>
                 <w:webHidden/>
               </w:rPr>
-              <w:instrText xml:space="preserve"> PAGEREF _Toc315863272 \h </w:instrText>
+              <w:instrText xml:space="preserve"> PAGEREF _Toc319320632 \h </w:instrText>
             </w:r>
             <w:r>
               <w:rPr>
@@ -1606,6 +1604,362 @@
                 <w:webHidden/>
               </w:rPr>
               <w:t>7</w:t>
+            </w:r>
+            <w:r>
+              <w:rPr>
+                <w:noProof/>
+                <w:webHidden/>
+              </w:rPr>
+              <w:fldChar w:fldCharType="end"/>
+            </w:r>
+          </w:hyperlink>
+        </w:p>
+        <w:bookmarkStart w:id="0" w:name="_GoBack"/>
+        <w:p>
+          <w:pPr>
+            <w:pStyle w:val="TOC3"/>
+            <w:tabs>
+              <w:tab w:val="left" w:pos="1320"/>
+              <w:tab w:val="right" w:leader="dot" w:pos="9350"/>
+            </w:tabs>
+            <w:rPr>
+              <w:rFonts w:asciiTheme="minorHAnsi" w:eastAsiaTheme="minorEastAsia" w:hAnsiTheme="minorHAnsi" w:cstheme="minorBidi"/>
+              <w:noProof/>
+              <w:sz w:val="22"/>
+              <w:szCs w:val="22"/>
+            </w:rPr>
+          </w:pPr>
+          <w:r>
+            <w:rPr>
+              <w:rStyle w:val="Hyperlink"/>
+              <w:noProof/>
+            </w:rPr>
+            <w:fldChar w:fldCharType="begin"/>
+          </w:r>
+          <w:r>
+            <w:rPr>
+              <w:rStyle w:val="Hyperlink"/>
+              <w:noProof/>
+            </w:rPr>
+            <w:instrText xml:space="preserve"> </w:instrText>
+          </w:r>
+          <w:r>
+            <w:rPr>
+              <w:noProof/>
+            </w:rPr>
+            <w:instrText>HYPERLINK \l "_Toc319320633"</w:instrText>
+          </w:r>
+          <w:r>
+            <w:rPr>
+              <w:rStyle w:val="Hyperlink"/>
+              <w:noProof/>
+            </w:rPr>
+            <w:instrText xml:space="preserve"> </w:instrText>
+          </w:r>
+          <w:r>
+            <w:rPr>
+              <w:rStyle w:val="Hyperlink"/>
+              <w:noProof/>
+            </w:rPr>
+          </w:r>
+          <w:r>
+            <w:rPr>
+              <w:rStyle w:val="Hyperlink"/>
+              <w:noProof/>
+            </w:rPr>
+            <w:fldChar w:fldCharType="separate"/>
+          </w:r>
+          <w:r>
+            <w:rPr>
+              <w:rStyle w:val="Hyperlink"/>
+              <w:noProof/>
+            </w:rPr>
+            <w:t>3.1.7</w:t>
+          </w:r>
+          <w:r>
+            <w:rPr>
+              <w:rFonts w:asciiTheme="minorHAnsi" w:eastAsiaTheme="minorEastAsia" w:hAnsiTheme="minorHAnsi" w:cstheme="minorBidi"/>
+              <w:noProof/>
+              <w:sz w:val="22"/>
+              <w:szCs w:val="22"/>
+            </w:rPr>
+            <w:tab/>
+          </w:r>
+          <w:r>
+            <w:rPr>
+              <w:rStyle w:val="Hyperlink"/>
+              <w:noProof/>
+            </w:rPr>
+            <w:t>Create traffic light signal plan</w:t>
+          </w:r>
+          <w:r>
+            <w:rPr>
+              <w:noProof/>
+              <w:webHidden/>
+            </w:rPr>
+            <w:tab/>
+          </w:r>
+          <w:r>
+            <w:rPr>
+              <w:noProof/>
+              <w:webHidden/>
+            </w:rPr>
+            <w:fldChar w:fldCharType="begin"/>
+          </w:r>
+          <w:r>
+            <w:rPr>
+              <w:noProof/>
+              <w:webHidden/>
+            </w:rPr>
+            <w:instrText xml:space="preserve"> PAGEREF _Toc319320633 \h </w:instrText>
+          </w:r>
+          <w:r>
+            <w:rPr>
+              <w:noProof/>
+              <w:webHidden/>
+            </w:rPr>
+          </w:r>
+          <w:r>
+            <w:rPr>
+              <w:noProof/>
+              <w:webHidden/>
+            </w:rPr>
+            <w:fldChar w:fldCharType="separate"/>
+          </w:r>
+          <w:r>
+            <w:rPr>
+              <w:noProof/>
+              <w:webHidden/>
+            </w:rPr>
+            <w:t>8</w:t>
+          </w:r>
+          <w:r>
+            <w:rPr>
+              <w:noProof/>
+              <w:webHidden/>
+            </w:rPr>
+            <w:fldChar w:fldCharType="end"/>
+          </w:r>
+          <w:r>
+            <w:rPr>
+              <w:rStyle w:val="Hyperlink"/>
+              <w:noProof/>
+            </w:rPr>
+            <w:fldChar w:fldCharType="end"/>
+          </w:r>
+        </w:p>
+        <w:bookmarkEnd w:id="0"/>
+        <w:p>
+          <w:pPr>
+            <w:pStyle w:val="TOC3"/>
+            <w:tabs>
+              <w:tab w:val="left" w:pos="1320"/>
+              <w:tab w:val="right" w:leader="dot" w:pos="9350"/>
+            </w:tabs>
+            <w:rPr>
+              <w:rFonts w:asciiTheme="minorHAnsi" w:eastAsiaTheme="minorEastAsia" w:hAnsiTheme="minorHAnsi" w:cstheme="minorBidi"/>
+              <w:noProof/>
+              <w:sz w:val="22"/>
+              <w:szCs w:val="22"/>
+            </w:rPr>
+          </w:pPr>
+          <w:r>
+            <w:rPr>
+              <w:rStyle w:val="Hyperlink"/>
+              <w:noProof/>
+            </w:rPr>
+            <w:fldChar w:fldCharType="begin"/>
+          </w:r>
+          <w:r>
+            <w:rPr>
+              <w:rStyle w:val="Hyperlink"/>
+              <w:noProof/>
+            </w:rPr>
+            <w:instrText xml:space="preserve"> </w:instrText>
+          </w:r>
+          <w:r>
+            <w:rPr>
+              <w:noProof/>
+            </w:rPr>
+            <w:instrText>HYPERLINK \l "_Toc319320634"</w:instrText>
+          </w:r>
+          <w:r>
+            <w:rPr>
+              <w:rStyle w:val="Hyperlink"/>
+              <w:noProof/>
+            </w:rPr>
+            <w:instrText xml:space="preserve"> </w:instrText>
+          </w:r>
+          <w:r>
+            <w:rPr>
+              <w:rStyle w:val="Hyperlink"/>
+              <w:noProof/>
+            </w:rPr>
+          </w:r>
+          <w:r>
+            <w:rPr>
+              <w:rStyle w:val="Hyperlink"/>
+              <w:noProof/>
+            </w:rPr>
+            <w:fldChar w:fldCharType="separate"/>
+          </w:r>
+          <w:r>
+            <w:rPr>
+              <w:rStyle w:val="Hyperlink"/>
+              <w:noProof/>
+            </w:rPr>
+            <w:t>3.1.8</w:t>
+          </w:r>
+          <w:r>
+            <w:rPr>
+              <w:rFonts w:asciiTheme="minorHAnsi" w:eastAsiaTheme="minorEastAsia" w:hAnsiTheme="minorHAnsi" w:cstheme="minorBidi"/>
+              <w:noProof/>
+              <w:sz w:val="22"/>
+              <w:szCs w:val="22"/>
+            </w:rPr>
+            <w:tab/>
+          </w:r>
+          <w:r>
+            <w:rPr>
+              <w:rStyle w:val="Hyperlink"/>
+              <w:noProof/>
+            </w:rPr>
+            <w:t>Incorporate data that was shared into planning</w:t>
+          </w:r>
+          <w:r>
+            <w:rPr>
+              <w:noProof/>
+              <w:webHidden/>
+            </w:rPr>
+            <w:tab/>
+          </w:r>
+          <w:r>
+            <w:rPr>
+              <w:noProof/>
+              <w:webHidden/>
+            </w:rPr>
+            <w:fldChar w:fldCharType="begin"/>
+          </w:r>
+          <w:r>
+            <w:rPr>
+              <w:noProof/>
+              <w:webHidden/>
+            </w:rPr>
+            <w:instrText xml:space="preserve"> PAGEREF _Toc319320634 \h </w:instrText>
+          </w:r>
+          <w:r>
+            <w:rPr>
+              <w:noProof/>
+              <w:webHidden/>
+            </w:rPr>
+          </w:r>
+          <w:r>
+            <w:rPr>
+              <w:noProof/>
+              <w:webHidden/>
+            </w:rPr>
+            <w:fldChar w:fldCharType="separate"/>
+          </w:r>
+          <w:r>
+            <w:rPr>
+              <w:noProof/>
+              <w:webHidden/>
+            </w:rPr>
+            <w:t>8</w:t>
+          </w:r>
+          <w:r>
+            <w:rPr>
+              <w:noProof/>
+              <w:webHidden/>
+            </w:rPr>
+            <w:fldChar w:fldCharType="end"/>
+          </w:r>
+          <w:r>
+            <w:rPr>
+              <w:rStyle w:val="Hyperlink"/>
+              <w:noProof/>
+            </w:rPr>
+            <w:fldChar w:fldCharType="end"/>
+          </w:r>
+        </w:p>
+        <w:p>
+          <w:pPr>
+            <w:pStyle w:val="TOC3"/>
+            <w:tabs>
+              <w:tab w:val="left" w:pos="1320"/>
+              <w:tab w:val="right" w:leader="dot" w:pos="9350"/>
+            </w:tabs>
+            <w:rPr>
+              <w:rFonts w:asciiTheme="minorHAnsi" w:eastAsiaTheme="minorEastAsia" w:hAnsiTheme="minorHAnsi" w:cstheme="minorBidi"/>
+              <w:noProof/>
+              <w:sz w:val="22"/>
+              <w:szCs w:val="22"/>
+            </w:rPr>
+          </w:pPr>
+          <w:hyperlink w:anchor="_Toc319320635" w:history="1">
+            <w:r>
+              <w:rPr>
+                <w:rStyle w:val="Hyperlink"/>
+                <w:noProof/>
+              </w:rPr>
+              <w:t>3.1.9</w:t>
+            </w:r>
+            <w:r>
+              <w:rPr>
+                <w:rFonts w:asciiTheme="minorHAnsi" w:eastAsiaTheme="minorEastAsia" w:hAnsiTheme="minorHAnsi" w:cstheme="minorBidi"/>
+                <w:noProof/>
+                <w:sz w:val="22"/>
+                <w:szCs w:val="22"/>
+              </w:rPr>
+              <w:tab/>
+            </w:r>
+            <w:r>
+              <w:rPr>
+                <w:rStyle w:val="Hyperlink"/>
+                <w:noProof/>
+              </w:rPr>
+              <w:t>Verify plan is safe</w:t>
+            </w:r>
+            <w:r>
+              <w:rPr>
+                <w:noProof/>
+                <w:webHidden/>
+              </w:rPr>
+              <w:tab/>
+            </w:r>
+            <w:r>
+              <w:rPr>
+                <w:noProof/>
+                <w:webHidden/>
+              </w:rPr>
+              <w:fldChar w:fldCharType="begin"/>
+            </w:r>
+            <w:r>
+              <w:rPr>
+                <w:noProof/>
+                <w:webHidden/>
+              </w:rPr>
+              <w:instrText xml:space="preserve"> PAGEREF _Toc319320635 \h </w:instrText>
+            </w:r>
+            <w:r>
+              <w:rPr>
+                <w:noProof/>
+                <w:webHidden/>
+              </w:rPr>
+            </w:r>
+            <w:r>
+              <w:rPr>
+                <w:noProof/>
+                <w:webHidden/>
+              </w:rPr>
+              <w:fldChar w:fldCharType="separate"/>
+            </w:r>
+            <w:r>
+              <w:rPr>
+                <w:noProof/>
+                <w:webHidden/>
+              </w:rPr>
+              <w:t>8</w:t>
             </w:r>
             <w:r>
               <w:rPr>
@@ -1630,13 +1984,13 @@
               <w:szCs w:val="22"/>
             </w:rPr>
           </w:pPr>
-          <w:hyperlink w:anchor="_Toc315863273" w:history="1">
+          <w:hyperlink w:anchor="_Toc319320636" w:history="1">
             <w:r>
               <w:rPr>
                 <w:rStyle w:val="Hyperlink"/>
                 <w:noProof/>
               </w:rPr>
-              <w:t>3.1.7</w:t>
+              <w:t>3.1.10</w:t>
             </w:r>
             <w:r>
               <w:rPr>
@@ -1652,7 +2006,7 @@
                 <w:rStyle w:val="Hyperlink"/>
                 <w:noProof/>
               </w:rPr>
-              <w:t>Create traffic light signal plan</w:t>
+              <w:t>Submit plan to be executed</w:t>
             </w:r>
             <w:r>
               <w:rPr>
@@ -1673,7 +2027,7 @@
                 <w:noProof/>
                 <w:webHidden/>
               </w:rPr>
-              <w:instrText xml:space="preserve"> PAGEREF _Toc315863273 \h </w:instrText>
+              <w:instrText xml:space="preserve"> PAGEREF _Toc319320636 \h </w:instrText>
             </w:r>
             <w:r>
               <w:rPr>
@@ -1693,7 +2047,7 @@
                 <w:noProof/>
                 <w:webHidden/>
               </w:rPr>
-              <w:t>8</w:t>
+              <w:t>9</w:t>
             </w:r>
             <w:r>
               <w:rPr>
@@ -1718,13 +2072,13 @@
               <w:szCs w:val="22"/>
             </w:rPr>
           </w:pPr>
-          <w:hyperlink w:anchor="_Toc315863274" w:history="1">
+          <w:hyperlink w:anchor="_Toc319320637" w:history="1">
             <w:r>
               <w:rPr>
                 <w:rStyle w:val="Hyperlink"/>
                 <w:noProof/>
               </w:rPr>
-              <w:t>3.1.8</w:t>
+              <w:t>3.1.11</w:t>
             </w:r>
             <w:r>
               <w:rPr>
@@ -1740,7 +2094,7 @@
                 <w:rStyle w:val="Hyperlink"/>
                 <w:noProof/>
               </w:rPr>
-              <w:t>Incorporate data that was shared into planning</w:t>
+              <w:t>Gather Simulation Metrics</w:t>
             </w:r>
             <w:r>
               <w:rPr>
@@ -1761,7 +2115,7 @@
                 <w:noProof/>
                 <w:webHidden/>
               </w:rPr>
-              <w:instrText xml:space="preserve"> PAGEREF _Toc315863274 \h </w:instrText>
+              <w:instrText xml:space="preserve"> PAGEREF _Toc319320637 \h </w:instrText>
             </w:r>
             <w:r>
               <w:rPr>
@@ -1781,7 +2135,623 @@
                 <w:noProof/>
                 <w:webHidden/>
               </w:rPr>
-              <w:t>8</w:t>
+              <w:t>9</w:t>
+            </w:r>
+            <w:r>
+              <w:rPr>
+                <w:noProof/>
+                <w:webHidden/>
+              </w:rPr>
+              <w:fldChar w:fldCharType="end"/>
+            </w:r>
+          </w:hyperlink>
+        </w:p>
+        <w:p>
+          <w:pPr>
+            <w:pStyle w:val="TOC2"/>
+            <w:tabs>
+              <w:tab w:val="left" w:pos="880"/>
+              <w:tab w:val="right" w:leader="dot" w:pos="9350"/>
+            </w:tabs>
+            <w:rPr>
+              <w:rFonts w:asciiTheme="minorHAnsi" w:eastAsiaTheme="minorEastAsia" w:hAnsiTheme="minorHAnsi" w:cstheme="minorBidi"/>
+              <w:noProof/>
+              <w:sz w:val="22"/>
+              <w:szCs w:val="22"/>
+            </w:rPr>
+          </w:pPr>
+          <w:hyperlink w:anchor="_Toc319320638" w:history="1">
+            <w:r>
+              <w:rPr>
+                <w:rStyle w:val="Hyperlink"/>
+                <w:noProof/>
+              </w:rPr>
+              <w:t>3.2</w:t>
+            </w:r>
+            <w:r>
+              <w:rPr>
+                <w:rFonts w:asciiTheme="minorHAnsi" w:eastAsiaTheme="minorEastAsia" w:hAnsiTheme="minorHAnsi" w:cstheme="minorBidi"/>
+                <w:noProof/>
+                <w:sz w:val="22"/>
+                <w:szCs w:val="22"/>
+              </w:rPr>
+              <w:tab/>
+            </w:r>
+            <w:r>
+              <w:rPr>
+                <w:rStyle w:val="Hyperlink"/>
+                <w:noProof/>
+              </w:rPr>
+              <w:t>System Activity</w:t>
+            </w:r>
+            <w:r>
+              <w:rPr>
+                <w:noProof/>
+                <w:webHidden/>
+              </w:rPr>
+              <w:tab/>
+            </w:r>
+            <w:r>
+              <w:rPr>
+                <w:noProof/>
+                <w:webHidden/>
+              </w:rPr>
+              <w:fldChar w:fldCharType="begin"/>
+            </w:r>
+            <w:r>
+              <w:rPr>
+                <w:noProof/>
+                <w:webHidden/>
+              </w:rPr>
+              <w:instrText xml:space="preserve"> PAGEREF _Toc319320638 \h </w:instrText>
+            </w:r>
+            <w:r>
+              <w:rPr>
+                <w:noProof/>
+                <w:webHidden/>
+              </w:rPr>
+            </w:r>
+            <w:r>
+              <w:rPr>
+                <w:noProof/>
+                <w:webHidden/>
+              </w:rPr>
+              <w:fldChar w:fldCharType="separate"/>
+            </w:r>
+            <w:r>
+              <w:rPr>
+                <w:noProof/>
+                <w:webHidden/>
+              </w:rPr>
+              <w:t>11</w:t>
+            </w:r>
+            <w:r>
+              <w:rPr>
+                <w:noProof/>
+                <w:webHidden/>
+              </w:rPr>
+              <w:fldChar w:fldCharType="end"/>
+            </w:r>
+          </w:hyperlink>
+        </w:p>
+        <w:p>
+          <w:pPr>
+            <w:pStyle w:val="TOC1"/>
+            <w:tabs>
+              <w:tab w:val="left" w:pos="480"/>
+              <w:tab w:val="right" w:leader="dot" w:pos="9350"/>
+            </w:tabs>
+            <w:rPr>
+              <w:rFonts w:asciiTheme="minorHAnsi" w:eastAsiaTheme="minorEastAsia" w:hAnsiTheme="minorHAnsi" w:cstheme="minorBidi"/>
+              <w:noProof/>
+              <w:sz w:val="22"/>
+              <w:szCs w:val="22"/>
+            </w:rPr>
+          </w:pPr>
+          <w:hyperlink w:anchor="_Toc319320639" w:history="1">
+            <w:r>
+              <w:rPr>
+                <w:rStyle w:val="Hyperlink"/>
+                <w:noProof/>
+              </w:rPr>
+              <w:t>4</w:t>
+            </w:r>
+            <w:r>
+              <w:rPr>
+                <w:rFonts w:asciiTheme="minorHAnsi" w:eastAsiaTheme="minorEastAsia" w:hAnsiTheme="minorHAnsi" w:cstheme="minorBidi"/>
+                <w:noProof/>
+                <w:sz w:val="22"/>
+                <w:szCs w:val="22"/>
+              </w:rPr>
+              <w:tab/>
+            </w:r>
+            <w:r>
+              <w:rPr>
+                <w:rStyle w:val="Hyperlink"/>
+                <w:noProof/>
+              </w:rPr>
+              <w:t>Assumptions</w:t>
+            </w:r>
+            <w:r>
+              <w:rPr>
+                <w:noProof/>
+                <w:webHidden/>
+              </w:rPr>
+              <w:tab/>
+            </w:r>
+            <w:r>
+              <w:rPr>
+                <w:noProof/>
+                <w:webHidden/>
+              </w:rPr>
+              <w:fldChar w:fldCharType="begin"/>
+            </w:r>
+            <w:r>
+              <w:rPr>
+                <w:noProof/>
+                <w:webHidden/>
+              </w:rPr>
+              <w:instrText xml:space="preserve"> PAGEREF _Toc319320639 \h </w:instrText>
+            </w:r>
+            <w:r>
+              <w:rPr>
+                <w:noProof/>
+                <w:webHidden/>
+              </w:rPr>
+            </w:r>
+            <w:r>
+              <w:rPr>
+                <w:noProof/>
+                <w:webHidden/>
+              </w:rPr>
+              <w:fldChar w:fldCharType="separate"/>
+            </w:r>
+            <w:r>
+              <w:rPr>
+                <w:noProof/>
+                <w:webHidden/>
+              </w:rPr>
+              <w:t>12</w:t>
+            </w:r>
+            <w:r>
+              <w:rPr>
+                <w:noProof/>
+                <w:webHidden/>
+              </w:rPr>
+              <w:fldChar w:fldCharType="end"/>
+            </w:r>
+          </w:hyperlink>
+        </w:p>
+        <w:p>
+          <w:pPr>
+            <w:pStyle w:val="TOC1"/>
+            <w:tabs>
+              <w:tab w:val="left" w:pos="480"/>
+              <w:tab w:val="right" w:leader="dot" w:pos="9350"/>
+            </w:tabs>
+            <w:rPr>
+              <w:rFonts w:asciiTheme="minorHAnsi" w:eastAsiaTheme="minorEastAsia" w:hAnsiTheme="minorHAnsi" w:cstheme="minorBidi"/>
+              <w:noProof/>
+              <w:sz w:val="22"/>
+              <w:szCs w:val="22"/>
+            </w:rPr>
+          </w:pPr>
+          <w:hyperlink w:anchor="_Toc319320640" w:history="1">
+            <w:r>
+              <w:rPr>
+                <w:rStyle w:val="Hyperlink"/>
+                <w:noProof/>
+              </w:rPr>
+              <w:t>5</w:t>
+            </w:r>
+            <w:r>
+              <w:rPr>
+                <w:rFonts w:asciiTheme="minorHAnsi" w:eastAsiaTheme="minorEastAsia" w:hAnsiTheme="minorHAnsi" w:cstheme="minorBidi"/>
+                <w:noProof/>
+                <w:sz w:val="22"/>
+                <w:szCs w:val="22"/>
+              </w:rPr>
+              <w:tab/>
+            </w:r>
+            <w:r>
+              <w:rPr>
+                <w:rStyle w:val="Hyperlink"/>
+                <w:noProof/>
+              </w:rPr>
+              <w:t>Constraints</w:t>
+            </w:r>
+            <w:r>
+              <w:rPr>
+                <w:noProof/>
+                <w:webHidden/>
+              </w:rPr>
+              <w:tab/>
+            </w:r>
+            <w:r>
+              <w:rPr>
+                <w:noProof/>
+                <w:webHidden/>
+              </w:rPr>
+              <w:fldChar w:fldCharType="begin"/>
+            </w:r>
+            <w:r>
+              <w:rPr>
+                <w:noProof/>
+                <w:webHidden/>
+              </w:rPr>
+              <w:instrText xml:space="preserve"> PAGEREF _Toc319320640 \h </w:instrText>
+            </w:r>
+            <w:r>
+              <w:rPr>
+                <w:noProof/>
+                <w:webHidden/>
+              </w:rPr>
+            </w:r>
+            <w:r>
+              <w:rPr>
+                <w:noProof/>
+                <w:webHidden/>
+              </w:rPr>
+              <w:fldChar w:fldCharType="separate"/>
+            </w:r>
+            <w:r>
+              <w:rPr>
+                <w:noProof/>
+                <w:webHidden/>
+              </w:rPr>
+              <w:t>12</w:t>
+            </w:r>
+            <w:r>
+              <w:rPr>
+                <w:noProof/>
+                <w:webHidden/>
+              </w:rPr>
+              <w:fldChar w:fldCharType="end"/>
+            </w:r>
+          </w:hyperlink>
+        </w:p>
+        <w:p>
+          <w:pPr>
+            <w:pStyle w:val="TOC1"/>
+            <w:tabs>
+              <w:tab w:val="left" w:pos="480"/>
+              <w:tab w:val="right" w:leader="dot" w:pos="9350"/>
+            </w:tabs>
+            <w:rPr>
+              <w:rFonts w:asciiTheme="minorHAnsi" w:eastAsiaTheme="minorEastAsia" w:hAnsiTheme="minorHAnsi" w:cstheme="minorBidi"/>
+              <w:noProof/>
+              <w:sz w:val="22"/>
+              <w:szCs w:val="22"/>
+            </w:rPr>
+          </w:pPr>
+          <w:hyperlink w:anchor="_Toc319320641" w:history="1">
+            <w:r>
+              <w:rPr>
+                <w:rStyle w:val="Hyperlink"/>
+                <w:noProof/>
+              </w:rPr>
+              <w:t>6</w:t>
+            </w:r>
+            <w:r>
+              <w:rPr>
+                <w:rFonts w:asciiTheme="minorHAnsi" w:eastAsiaTheme="minorEastAsia" w:hAnsiTheme="minorHAnsi" w:cstheme="minorBidi"/>
+                <w:noProof/>
+                <w:sz w:val="22"/>
+                <w:szCs w:val="22"/>
+              </w:rPr>
+              <w:tab/>
+            </w:r>
+            <w:r>
+              <w:rPr>
+                <w:rStyle w:val="Hyperlink"/>
+                <w:noProof/>
+              </w:rPr>
+              <w:t>Environment</w:t>
+            </w:r>
+            <w:r>
+              <w:rPr>
+                <w:noProof/>
+                <w:webHidden/>
+              </w:rPr>
+              <w:tab/>
+            </w:r>
+            <w:r>
+              <w:rPr>
+                <w:noProof/>
+                <w:webHidden/>
+              </w:rPr>
+              <w:fldChar w:fldCharType="begin"/>
+            </w:r>
+            <w:r>
+              <w:rPr>
+                <w:noProof/>
+                <w:webHidden/>
+              </w:rPr>
+              <w:instrText xml:space="preserve"> PAGEREF _Toc319320641 \h </w:instrText>
+            </w:r>
+            <w:r>
+              <w:rPr>
+                <w:noProof/>
+                <w:webHidden/>
+              </w:rPr>
+            </w:r>
+            <w:r>
+              <w:rPr>
+                <w:noProof/>
+                <w:webHidden/>
+              </w:rPr>
+              <w:fldChar w:fldCharType="separate"/>
+            </w:r>
+            <w:r>
+              <w:rPr>
+                <w:noProof/>
+                <w:webHidden/>
+              </w:rPr>
+              <w:t>12</w:t>
+            </w:r>
+            <w:r>
+              <w:rPr>
+                <w:noProof/>
+                <w:webHidden/>
+              </w:rPr>
+              <w:fldChar w:fldCharType="end"/>
+            </w:r>
+          </w:hyperlink>
+        </w:p>
+        <w:p>
+          <w:pPr>
+            <w:pStyle w:val="TOC2"/>
+            <w:tabs>
+              <w:tab w:val="left" w:pos="880"/>
+              <w:tab w:val="right" w:leader="dot" w:pos="9350"/>
+            </w:tabs>
+            <w:rPr>
+              <w:rFonts w:asciiTheme="minorHAnsi" w:eastAsiaTheme="minorEastAsia" w:hAnsiTheme="minorHAnsi" w:cstheme="minorBidi"/>
+              <w:noProof/>
+              <w:sz w:val="22"/>
+              <w:szCs w:val="22"/>
+            </w:rPr>
+          </w:pPr>
+          <w:hyperlink w:anchor="_Toc319320642" w:history="1">
+            <w:r>
+              <w:rPr>
+                <w:rStyle w:val="Hyperlink"/>
+                <w:noProof/>
+              </w:rPr>
+              <w:t>6.1</w:t>
+            </w:r>
+            <w:r>
+              <w:rPr>
+                <w:rFonts w:asciiTheme="minorHAnsi" w:eastAsiaTheme="minorEastAsia" w:hAnsiTheme="minorHAnsi" w:cstheme="minorBidi"/>
+                <w:noProof/>
+                <w:sz w:val="22"/>
+                <w:szCs w:val="22"/>
+              </w:rPr>
+              <w:tab/>
+            </w:r>
+            <w:r>
+              <w:rPr>
+                <w:rStyle w:val="Hyperlink"/>
+                <w:noProof/>
+              </w:rPr>
+              <w:t>Purpose</w:t>
+            </w:r>
+            <w:r>
+              <w:rPr>
+                <w:noProof/>
+                <w:webHidden/>
+              </w:rPr>
+              <w:tab/>
+            </w:r>
+            <w:r>
+              <w:rPr>
+                <w:noProof/>
+                <w:webHidden/>
+              </w:rPr>
+              <w:fldChar w:fldCharType="begin"/>
+            </w:r>
+            <w:r>
+              <w:rPr>
+                <w:noProof/>
+                <w:webHidden/>
+              </w:rPr>
+              <w:instrText xml:space="preserve"> PAGEREF _Toc319320642 \h </w:instrText>
+            </w:r>
+            <w:r>
+              <w:rPr>
+                <w:noProof/>
+                <w:webHidden/>
+              </w:rPr>
+            </w:r>
+            <w:r>
+              <w:rPr>
+                <w:noProof/>
+                <w:webHidden/>
+              </w:rPr>
+              <w:fldChar w:fldCharType="separate"/>
+            </w:r>
+            <w:r>
+              <w:rPr>
+                <w:noProof/>
+                <w:webHidden/>
+              </w:rPr>
+              <w:t>12</w:t>
+            </w:r>
+            <w:r>
+              <w:rPr>
+                <w:noProof/>
+                <w:webHidden/>
+              </w:rPr>
+              <w:fldChar w:fldCharType="end"/>
+            </w:r>
+          </w:hyperlink>
+        </w:p>
+        <w:p>
+          <w:pPr>
+            <w:pStyle w:val="TOC2"/>
+            <w:tabs>
+              <w:tab w:val="left" w:pos="880"/>
+              <w:tab w:val="right" w:leader="dot" w:pos="9350"/>
+            </w:tabs>
+            <w:rPr>
+              <w:rFonts w:asciiTheme="minorHAnsi" w:eastAsiaTheme="minorEastAsia" w:hAnsiTheme="minorHAnsi" w:cstheme="minorBidi"/>
+              <w:noProof/>
+              <w:sz w:val="22"/>
+              <w:szCs w:val="22"/>
+            </w:rPr>
+          </w:pPr>
+          <w:hyperlink w:anchor="_Toc319320643" w:history="1">
+            <w:r>
+              <w:rPr>
+                <w:rStyle w:val="Hyperlink"/>
+                <w:noProof/>
+              </w:rPr>
+              <w:t>6.2</w:t>
+            </w:r>
+            <w:r>
+              <w:rPr>
+                <w:rFonts w:asciiTheme="minorHAnsi" w:eastAsiaTheme="minorEastAsia" w:hAnsiTheme="minorHAnsi" w:cstheme="minorBidi"/>
+                <w:noProof/>
+                <w:sz w:val="22"/>
+                <w:szCs w:val="22"/>
+              </w:rPr>
+              <w:tab/>
+            </w:r>
+            <w:r>
+              <w:rPr>
+                <w:rStyle w:val="Hyperlink"/>
+                <w:noProof/>
+              </w:rPr>
+              <w:t>Hardware</w:t>
+            </w:r>
+            <w:r>
+              <w:rPr>
+                <w:noProof/>
+                <w:webHidden/>
+              </w:rPr>
+              <w:tab/>
+            </w:r>
+            <w:r>
+              <w:rPr>
+                <w:noProof/>
+                <w:webHidden/>
+              </w:rPr>
+              <w:fldChar w:fldCharType="begin"/>
+            </w:r>
+            <w:r>
+              <w:rPr>
+                <w:noProof/>
+                <w:webHidden/>
+              </w:rPr>
+              <w:instrText xml:space="preserve"> PAGEREF _Toc319320643 \h </w:instrText>
+            </w:r>
+            <w:r>
+              <w:rPr>
+                <w:noProof/>
+                <w:webHidden/>
+              </w:rPr>
+            </w:r>
+            <w:r>
+              <w:rPr>
+                <w:noProof/>
+                <w:webHidden/>
+              </w:rPr>
+              <w:fldChar w:fldCharType="separate"/>
+            </w:r>
+            <w:r>
+              <w:rPr>
+                <w:noProof/>
+                <w:webHidden/>
+              </w:rPr>
+              <w:t>12</w:t>
+            </w:r>
+            <w:r>
+              <w:rPr>
+                <w:noProof/>
+                <w:webHidden/>
+              </w:rPr>
+              <w:fldChar w:fldCharType="end"/>
+            </w:r>
+          </w:hyperlink>
+        </w:p>
+        <w:p>
+          <w:pPr>
+            <w:pStyle w:val="TOC2"/>
+            <w:tabs>
+              <w:tab w:val="left" w:pos="880"/>
+              <w:tab w:val="right" w:leader="dot" w:pos="9350"/>
+            </w:tabs>
+            <w:rPr>
+              <w:rFonts w:asciiTheme="minorHAnsi" w:eastAsiaTheme="minorEastAsia" w:hAnsiTheme="minorHAnsi" w:cstheme="minorBidi"/>
+              <w:noProof/>
+              <w:sz w:val="22"/>
+              <w:szCs w:val="22"/>
+            </w:rPr>
+          </w:pPr>
+          <w:hyperlink w:anchor="_Toc319320644" w:history="1">
+            <w:r>
+              <w:rPr>
+                <w:rStyle w:val="Hyperlink"/>
+                <w:noProof/>
+              </w:rPr>
+              <w:t>6.3</w:t>
+            </w:r>
+            <w:r>
+              <w:rPr>
+                <w:rFonts w:asciiTheme="minorHAnsi" w:eastAsiaTheme="minorEastAsia" w:hAnsiTheme="minorHAnsi" w:cstheme="minorBidi"/>
+                <w:noProof/>
+                <w:sz w:val="22"/>
+                <w:szCs w:val="22"/>
+              </w:rPr>
+              <w:tab/>
+            </w:r>
+            <w:r>
+              <w:rPr>
+                <w:rStyle w:val="Hyperlink"/>
+                <w:noProof/>
+              </w:rPr>
+              <w:t>Tools</w:t>
+            </w:r>
+            <w:r>
+              <w:rPr>
+                <w:noProof/>
+                <w:webHidden/>
+              </w:rPr>
+              <w:tab/>
+            </w:r>
+            <w:r>
+              <w:rPr>
+                <w:noProof/>
+                <w:webHidden/>
+              </w:rPr>
+              <w:fldChar w:fldCharType="begin"/>
+            </w:r>
+            <w:r>
+              <w:rPr>
+                <w:noProof/>
+                <w:webHidden/>
+              </w:rPr>
+              <w:instrText xml:space="preserve"> PAGEREF _Toc319320644 \h </w:instrText>
+            </w:r>
+            <w:r>
+              <w:rPr>
+                <w:noProof/>
+                <w:webHidden/>
+              </w:rPr>
+            </w:r>
+            <w:r>
+              <w:rPr>
+                <w:noProof/>
+                <w:webHidden/>
+              </w:rPr>
+              <w:fldChar w:fldCharType="separate"/>
+            </w:r>
+            <w:r>
+              <w:rPr>
+                <w:noProof/>
+                <w:webHidden/>
+              </w:rPr>
+              <w:t>12</w:t>
             </w:r>
             <w:r>
               <w:rPr>
@@ -1806,13 +2776,13 @@
               <w:szCs w:val="22"/>
             </w:rPr>
           </w:pPr>
-          <w:hyperlink w:anchor="_Toc315863275" w:history="1">
+          <w:hyperlink w:anchor="_Toc319320645" w:history="1">
             <w:r>
               <w:rPr>
                 <w:rStyle w:val="Hyperlink"/>
                 <w:noProof/>
               </w:rPr>
-              <w:t>3.1.9</w:t>
+              <w:t>6.3.1</w:t>
             </w:r>
             <w:r>
               <w:rPr>
@@ -1828,7 +2798,7 @@
                 <w:rStyle w:val="Hyperlink"/>
                 <w:noProof/>
               </w:rPr>
-              <w:t>Verify plan is safe</w:t>
+              <w:t>Process Support</w:t>
             </w:r>
             <w:r>
               <w:rPr>
@@ -1849,7 +2819,7 @@
                 <w:noProof/>
                 <w:webHidden/>
               </w:rPr>
-              <w:instrText xml:space="preserve"> PAGEREF _Toc315863275 \h </w:instrText>
+              <w:instrText xml:space="preserve"> PAGEREF _Toc319320645 \h </w:instrText>
             </w:r>
             <w:r>
               <w:rPr>
@@ -1869,7 +2839,7 @@
                 <w:noProof/>
                 <w:webHidden/>
               </w:rPr>
-              <w:t>8</w:t>
+              <w:t>12</w:t>
             </w:r>
             <w:r>
               <w:rPr>
@@ -1894,13 +2864,13 @@
               <w:szCs w:val="22"/>
             </w:rPr>
           </w:pPr>
-          <w:hyperlink w:anchor="_Toc315863276" w:history="1">
+          <w:hyperlink w:anchor="_Toc319320646" w:history="1">
             <w:r>
               <w:rPr>
                 <w:rStyle w:val="Hyperlink"/>
                 <w:noProof/>
               </w:rPr>
-              <w:t>3.1.10</w:t>
+              <w:t>6.3.2</w:t>
             </w:r>
             <w:r>
               <w:rPr>
@@ -1916,7 +2886,7 @@
                 <w:rStyle w:val="Hyperlink"/>
                 <w:noProof/>
               </w:rPr>
-              <w:t>Submit plan to be executed</w:t>
+              <w:t>Development</w:t>
             </w:r>
             <w:r>
               <w:rPr>
@@ -1937,7 +2907,7 @@
                 <w:noProof/>
                 <w:webHidden/>
               </w:rPr>
-              <w:instrText xml:space="preserve"> PAGEREF _Toc315863276 \h </w:instrText>
+              <w:instrText xml:space="preserve"> PAGEREF _Toc319320646 \h </w:instrText>
             </w:r>
             <w:r>
               <w:rPr>
@@ -1957,7 +2927,7 @@
                 <w:noProof/>
                 <w:webHidden/>
               </w:rPr>
-              <w:t>9</w:t>
+              <w:t>12</w:t>
             </w:r>
             <w:r>
               <w:rPr>
@@ -1982,13 +2952,13 @@
               <w:szCs w:val="22"/>
             </w:rPr>
           </w:pPr>
-          <w:hyperlink w:anchor="_Toc315863277" w:history="1">
+          <w:hyperlink w:anchor="_Toc319320647" w:history="1">
             <w:r>
               <w:rPr>
                 <w:rStyle w:val="Hyperlink"/>
                 <w:noProof/>
               </w:rPr>
-              <w:t>3.1.11</w:t>
+              <w:t>6.3.3</w:t>
             </w:r>
             <w:r>
               <w:rPr>
@@ -2004,7 +2974,7 @@
                 <w:rStyle w:val="Hyperlink"/>
                 <w:noProof/>
               </w:rPr>
-              <w:t>Gather Simulation Metrics</w:t>
+              <w:t>Testing</w:t>
             </w:r>
             <w:r>
               <w:rPr>
@@ -2025,7 +2995,7 @@
                 <w:noProof/>
                 <w:webHidden/>
               </w:rPr>
-              <w:instrText xml:space="preserve"> PAGEREF _Toc315863277 \h </w:instrText>
+              <w:instrText xml:space="preserve"> PAGEREF _Toc319320647 \h </w:instrText>
             </w:r>
             <w:r>
               <w:rPr>
@@ -2045,7 +3015,95 @@
                 <w:noProof/>
                 <w:webHidden/>
               </w:rPr>
-              <w:t>9</w:t>
+              <w:t>13</w:t>
+            </w:r>
+            <w:r>
+              <w:rPr>
+                <w:noProof/>
+                <w:webHidden/>
+              </w:rPr>
+              <w:fldChar w:fldCharType="end"/>
+            </w:r>
+          </w:hyperlink>
+        </w:p>
+        <w:p>
+          <w:pPr>
+            <w:pStyle w:val="TOC3"/>
+            <w:tabs>
+              <w:tab w:val="left" w:pos="1320"/>
+              <w:tab w:val="right" w:leader="dot" w:pos="9350"/>
+            </w:tabs>
+            <w:rPr>
+              <w:rFonts w:asciiTheme="minorHAnsi" w:eastAsiaTheme="minorEastAsia" w:hAnsiTheme="minorHAnsi" w:cstheme="minorBidi"/>
+              <w:noProof/>
+              <w:sz w:val="22"/>
+              <w:szCs w:val="22"/>
+            </w:rPr>
+          </w:pPr>
+          <w:hyperlink w:anchor="_Toc319320648" w:history="1">
+            <w:r>
+              <w:rPr>
+                <w:rStyle w:val="Hyperlink"/>
+                <w:noProof/>
+              </w:rPr>
+              <w:t>6.3.4</w:t>
+            </w:r>
+            <w:r>
+              <w:rPr>
+                <w:rFonts w:asciiTheme="minorHAnsi" w:eastAsiaTheme="minorEastAsia" w:hAnsiTheme="minorHAnsi" w:cstheme="minorBidi"/>
+                <w:noProof/>
+                <w:sz w:val="22"/>
+                <w:szCs w:val="22"/>
+              </w:rPr>
+              <w:tab/>
+            </w:r>
+            <w:r>
+              <w:rPr>
+                <w:rStyle w:val="Hyperlink"/>
+                <w:noProof/>
+              </w:rPr>
+              <w:t>Version Control</w:t>
+            </w:r>
+            <w:r>
+              <w:rPr>
+                <w:noProof/>
+                <w:webHidden/>
+              </w:rPr>
+              <w:tab/>
+            </w:r>
+            <w:r>
+              <w:rPr>
+                <w:noProof/>
+                <w:webHidden/>
+              </w:rPr>
+              <w:fldChar w:fldCharType="begin"/>
+            </w:r>
+            <w:r>
+              <w:rPr>
+                <w:noProof/>
+                <w:webHidden/>
+              </w:rPr>
+              <w:instrText xml:space="preserve"> PAGEREF _Toc319320648 \h </w:instrText>
+            </w:r>
+            <w:r>
+              <w:rPr>
+                <w:noProof/>
+                <w:webHidden/>
+              </w:rPr>
+            </w:r>
+            <w:r>
+              <w:rPr>
+                <w:noProof/>
+                <w:webHidden/>
+              </w:rPr>
+              <w:fldChar w:fldCharType="separate"/>
+            </w:r>
+            <w:r>
+              <w:rPr>
+                <w:noProof/>
+                <w:webHidden/>
+              </w:rPr>
+              <w:t>13</w:t>
             </w:r>
             <w:r>
               <w:rPr>
@@ -2070,13 +3128,13 @@
               <w:szCs w:val="22"/>
             </w:rPr>
           </w:pPr>
-          <w:hyperlink w:anchor="_Toc315863278" w:history="1">
+          <w:hyperlink w:anchor="_Toc319320649" w:history="1">
             <w:r>
               <w:rPr>
                 <w:rStyle w:val="Hyperlink"/>
                 <w:noProof/>
               </w:rPr>
-              <w:t>3.2</w:t>
+              <w:t>6.4</w:t>
             </w:r>
             <w:r>
               <w:rPr>
@@ -2092,7 +3150,7 @@
                 <w:rStyle w:val="Hyperlink"/>
                 <w:noProof/>
               </w:rPr>
-              <w:t>System Activity</w:t>
+              <w:t>Process</w:t>
             </w:r>
             <w:r>
               <w:rPr>
@@ -2113,7 +3171,7 @@
                 <w:noProof/>
                 <w:webHidden/>
               </w:rPr>
-              <w:instrText xml:space="preserve"> PAGEREF _Toc315863278 \h </w:instrText>
+              <w:instrText xml:space="preserve"> PAGEREF _Toc319320649 \h </w:instrText>
             </w:r>
             <w:r>
               <w:rPr>
@@ -2133,535 +3191,7 @@
                 <w:noProof/>
                 <w:webHidden/>
               </w:rPr>
-              <w:t>11</w:t>
-            </w:r>
-            <w:r>
-              <w:rPr>
-                <w:noProof/>
-                <w:webHidden/>
-              </w:rPr>
-              <w:fldChar w:fldCharType="end"/>
-            </w:r>
-          </w:hyperlink>
-        </w:p>
-        <w:p>
-          <w:pPr>
-            <w:pStyle w:val="TOC1"/>
-            <w:tabs>
-              <w:tab w:val="left" w:pos="480"/>
-              <w:tab w:val="right" w:leader="dot" w:pos="9350"/>
-            </w:tabs>
-            <w:rPr>
-              <w:rFonts w:asciiTheme="minorHAnsi" w:eastAsiaTheme="minorEastAsia" w:hAnsiTheme="minorHAnsi" w:cstheme="minorBidi"/>
-              <w:noProof/>
-              <w:sz w:val="22"/>
-              <w:szCs w:val="22"/>
-            </w:rPr>
-          </w:pPr>
-          <w:hyperlink w:anchor="_Toc315863279" w:history="1">
-            <w:r>
-              <w:rPr>
-                <w:rStyle w:val="Hyperlink"/>
-                <w:noProof/>
-              </w:rPr>
-              <w:t>4</w:t>
-            </w:r>
-            <w:r>
-              <w:rPr>
-                <w:rFonts w:asciiTheme="minorHAnsi" w:eastAsiaTheme="minorEastAsia" w:hAnsiTheme="minorHAnsi" w:cstheme="minorBidi"/>
-                <w:noProof/>
-                <w:sz w:val="22"/>
-                <w:szCs w:val="22"/>
-              </w:rPr>
-              <w:tab/>
-            </w:r>
-            <w:r>
-              <w:rPr>
-                <w:rStyle w:val="Hyperlink"/>
-                <w:noProof/>
-              </w:rPr>
-              <w:t>Assumptions</w:t>
-            </w:r>
-            <w:r>
-              <w:rPr>
-                <w:noProof/>
-                <w:webHidden/>
-              </w:rPr>
-              <w:tab/>
-            </w:r>
-            <w:r>
-              <w:rPr>
-                <w:noProof/>
-                <w:webHidden/>
-              </w:rPr>
-              <w:fldChar w:fldCharType="begin"/>
-            </w:r>
-            <w:r>
-              <w:rPr>
-                <w:noProof/>
-                <w:webHidden/>
-              </w:rPr>
-              <w:instrText xml:space="preserve"> PAGEREF _Toc315863279 \h </w:instrText>
-            </w:r>
-            <w:r>
-              <w:rPr>
-                <w:noProof/>
-                <w:webHidden/>
-              </w:rPr>
-            </w:r>
-            <w:r>
-              <w:rPr>
-                <w:noProof/>
-                <w:webHidden/>
-              </w:rPr>
-              <w:fldChar w:fldCharType="separate"/>
-            </w:r>
-            <w:r>
-              <w:rPr>
-                <w:noProof/>
-                <w:webHidden/>
-              </w:rPr>
-              <w:t>12</w:t>
-            </w:r>
-            <w:r>
-              <w:rPr>
-                <w:noProof/>
-                <w:webHidden/>
-              </w:rPr>
-              <w:fldChar w:fldCharType="end"/>
-            </w:r>
-          </w:hyperlink>
-        </w:p>
-        <w:p>
-          <w:pPr>
-            <w:pStyle w:val="TOC1"/>
-            <w:tabs>
-              <w:tab w:val="left" w:pos="480"/>
-              <w:tab w:val="right" w:leader="dot" w:pos="9350"/>
-            </w:tabs>
-            <w:rPr>
-              <w:rFonts w:asciiTheme="minorHAnsi" w:eastAsiaTheme="minorEastAsia" w:hAnsiTheme="minorHAnsi" w:cstheme="minorBidi"/>
-              <w:noProof/>
-              <w:sz w:val="22"/>
-              <w:szCs w:val="22"/>
-            </w:rPr>
-          </w:pPr>
-          <w:hyperlink w:anchor="_Toc315863280" w:history="1">
-            <w:r>
-              <w:rPr>
-                <w:rStyle w:val="Hyperlink"/>
-                <w:noProof/>
-              </w:rPr>
-              <w:t>5</w:t>
-            </w:r>
-            <w:r>
-              <w:rPr>
-                <w:rFonts w:asciiTheme="minorHAnsi" w:eastAsiaTheme="minorEastAsia" w:hAnsiTheme="minorHAnsi" w:cstheme="minorBidi"/>
-                <w:noProof/>
-                <w:sz w:val="22"/>
-                <w:szCs w:val="22"/>
-              </w:rPr>
-              <w:tab/>
-            </w:r>
-            <w:r>
-              <w:rPr>
-                <w:rStyle w:val="Hyperlink"/>
-                <w:noProof/>
-              </w:rPr>
-              <w:t>Constraints</w:t>
-            </w:r>
-            <w:r>
-              <w:rPr>
-                <w:noProof/>
-                <w:webHidden/>
-              </w:rPr>
-              <w:tab/>
-            </w:r>
-            <w:r>
-              <w:rPr>
-                <w:noProof/>
-                <w:webHidden/>
-              </w:rPr>
-              <w:fldChar w:fldCharType="begin"/>
-            </w:r>
-            <w:r>
-              <w:rPr>
-                <w:noProof/>
-                <w:webHidden/>
-              </w:rPr>
-              <w:instrText xml:space="preserve"> PAGEREF _Toc315863280 \h </w:instrText>
-            </w:r>
-            <w:r>
-              <w:rPr>
-                <w:noProof/>
-                <w:webHidden/>
-              </w:rPr>
-            </w:r>
-            <w:r>
-              <w:rPr>
-                <w:noProof/>
-                <w:webHidden/>
-              </w:rPr>
-              <w:fldChar w:fldCharType="separate"/>
-            </w:r>
-            <w:r>
-              <w:rPr>
-                <w:noProof/>
-                <w:webHidden/>
-              </w:rPr>
-              <w:t>12</w:t>
-            </w:r>
-            <w:r>
-              <w:rPr>
-                <w:noProof/>
-                <w:webHidden/>
-              </w:rPr>
-              <w:fldChar w:fldCharType="end"/>
-            </w:r>
-          </w:hyperlink>
-        </w:p>
-        <w:p>
-          <w:pPr>
-            <w:pStyle w:val="TOC1"/>
-            <w:tabs>
-              <w:tab w:val="left" w:pos="480"/>
-              <w:tab w:val="right" w:leader="dot" w:pos="9350"/>
-            </w:tabs>
-            <w:rPr>
-              <w:rFonts w:asciiTheme="minorHAnsi" w:eastAsiaTheme="minorEastAsia" w:hAnsiTheme="minorHAnsi" w:cstheme="minorBidi"/>
-              <w:noProof/>
-              <w:sz w:val="22"/>
-              <w:szCs w:val="22"/>
-            </w:rPr>
-          </w:pPr>
-          <w:hyperlink w:anchor="_Toc315863281" w:history="1">
-            <w:r>
-              <w:rPr>
-                <w:rStyle w:val="Hyperlink"/>
-                <w:noProof/>
-              </w:rPr>
-              <w:t>6</w:t>
-            </w:r>
-            <w:r>
-              <w:rPr>
-                <w:rFonts w:asciiTheme="minorHAnsi" w:eastAsiaTheme="minorEastAsia" w:hAnsiTheme="minorHAnsi" w:cstheme="minorBidi"/>
-                <w:noProof/>
-                <w:sz w:val="22"/>
-                <w:szCs w:val="22"/>
-              </w:rPr>
-              <w:tab/>
-            </w:r>
-            <w:r>
-              <w:rPr>
-                <w:rStyle w:val="Hyperlink"/>
-                <w:noProof/>
-              </w:rPr>
-              <w:t>Environment</w:t>
-            </w:r>
-            <w:r>
-              <w:rPr>
-                <w:noProof/>
-                <w:webHidden/>
-              </w:rPr>
-              <w:tab/>
-            </w:r>
-            <w:r>
-              <w:rPr>
-                <w:noProof/>
-                <w:webHidden/>
-              </w:rPr>
-              <w:fldChar w:fldCharType="begin"/>
-            </w:r>
-            <w:r>
-              <w:rPr>
-                <w:noProof/>
-                <w:webHidden/>
-              </w:rPr>
-              <w:instrText xml:space="preserve"> PAGEREF _Toc315863281 \h </w:instrText>
-            </w:r>
-            <w:r>
-              <w:rPr>
-                <w:noProof/>
-                <w:webHidden/>
-              </w:rPr>
-            </w:r>
-            <w:r>
-              <w:rPr>
-                <w:noProof/>
-                <w:webHidden/>
-              </w:rPr>
-              <w:fldChar w:fldCharType="separate"/>
-            </w:r>
-            <w:r>
-              <w:rPr>
-                <w:noProof/>
-                <w:webHidden/>
-              </w:rPr>
-              <w:t>12</w:t>
-            </w:r>
-            <w:r>
-              <w:rPr>
-                <w:noProof/>
-                <w:webHidden/>
-              </w:rPr>
-              <w:fldChar w:fldCharType="end"/>
-            </w:r>
-          </w:hyperlink>
-        </w:p>
-        <w:p>
-          <w:pPr>
-            <w:pStyle w:val="TOC2"/>
-            <w:tabs>
-              <w:tab w:val="left" w:pos="880"/>
-              <w:tab w:val="right" w:leader="dot" w:pos="9350"/>
-            </w:tabs>
-            <w:rPr>
-              <w:rFonts w:asciiTheme="minorHAnsi" w:eastAsiaTheme="minorEastAsia" w:hAnsiTheme="minorHAnsi" w:cstheme="minorBidi"/>
-              <w:noProof/>
-              <w:sz w:val="22"/>
-              <w:szCs w:val="22"/>
-            </w:rPr>
-          </w:pPr>
-          <w:hyperlink w:anchor="_Toc315863282" w:history="1">
-            <w:r>
-              <w:rPr>
-                <w:rStyle w:val="Hyperlink"/>
-                <w:noProof/>
-              </w:rPr>
-              <w:t>6.1</w:t>
-            </w:r>
-            <w:r>
-              <w:rPr>
-                <w:rFonts w:asciiTheme="minorHAnsi" w:eastAsiaTheme="minorEastAsia" w:hAnsiTheme="minorHAnsi" w:cstheme="minorBidi"/>
-                <w:noProof/>
-                <w:sz w:val="22"/>
-                <w:szCs w:val="22"/>
-              </w:rPr>
-              <w:tab/>
-            </w:r>
-            <w:r>
-              <w:rPr>
-                <w:rStyle w:val="Hyperlink"/>
-                <w:noProof/>
-              </w:rPr>
-              <w:t>Purpose</w:t>
-            </w:r>
-            <w:r>
-              <w:rPr>
-                <w:noProof/>
-                <w:webHidden/>
-              </w:rPr>
-              <w:tab/>
-            </w:r>
-            <w:r>
-              <w:rPr>
-                <w:noProof/>
-                <w:webHidden/>
-              </w:rPr>
-              <w:fldChar w:fldCharType="begin"/>
-            </w:r>
-            <w:r>
-              <w:rPr>
-                <w:noProof/>
-                <w:webHidden/>
-              </w:rPr>
-              <w:instrText xml:space="preserve"> PAGEREF _Toc315863282 \h </w:instrText>
-            </w:r>
-            <w:r>
-              <w:rPr>
-                <w:noProof/>
-                <w:webHidden/>
-              </w:rPr>
-            </w:r>
-            <w:r>
-              <w:rPr>
-                <w:noProof/>
-                <w:webHidden/>
-              </w:rPr>
-              <w:fldChar w:fldCharType="separate"/>
-            </w:r>
-            <w:r>
-              <w:rPr>
-                <w:noProof/>
-                <w:webHidden/>
-              </w:rPr>
-              <w:t>12</w:t>
-            </w:r>
-            <w:r>
-              <w:rPr>
-                <w:noProof/>
-                <w:webHidden/>
-              </w:rPr>
-              <w:fldChar w:fldCharType="end"/>
-            </w:r>
-          </w:hyperlink>
-        </w:p>
-        <w:p>
-          <w:pPr>
-            <w:pStyle w:val="TOC2"/>
-            <w:tabs>
-              <w:tab w:val="left" w:pos="880"/>
-              <w:tab w:val="right" w:leader="dot" w:pos="9350"/>
-            </w:tabs>
-            <w:rPr>
-              <w:rFonts w:asciiTheme="minorHAnsi" w:eastAsiaTheme="minorEastAsia" w:hAnsiTheme="minorHAnsi" w:cstheme="minorBidi"/>
-              <w:noProof/>
-              <w:sz w:val="22"/>
-              <w:szCs w:val="22"/>
-            </w:rPr>
-          </w:pPr>
-          <w:hyperlink w:anchor="_Toc315863283" w:history="1">
-            <w:r>
-              <w:rPr>
-                <w:rStyle w:val="Hyperlink"/>
-                <w:noProof/>
-              </w:rPr>
-              <w:t>6.2</w:t>
-            </w:r>
-            <w:r>
-              <w:rPr>
-                <w:rFonts w:asciiTheme="minorHAnsi" w:eastAsiaTheme="minorEastAsia" w:hAnsiTheme="minorHAnsi" w:cstheme="minorBidi"/>
-                <w:noProof/>
-                <w:sz w:val="22"/>
-                <w:szCs w:val="22"/>
-              </w:rPr>
-              <w:tab/>
-            </w:r>
-            <w:r>
-              <w:rPr>
-                <w:rStyle w:val="Hyperlink"/>
-                <w:noProof/>
-              </w:rPr>
-              <w:t>Hardware</w:t>
-            </w:r>
-            <w:r>
-              <w:rPr>
-                <w:noProof/>
-                <w:webHidden/>
-              </w:rPr>
-              <w:tab/>
-            </w:r>
-            <w:r>
-              <w:rPr>
-                <w:noProof/>
-                <w:webHidden/>
-              </w:rPr>
-              <w:fldChar w:fldCharType="begin"/>
-            </w:r>
-            <w:r>
-              <w:rPr>
-                <w:noProof/>
-                <w:webHidden/>
-              </w:rPr>
-              <w:instrText xml:space="preserve"> PAGEREF _Toc315863283 \h </w:instrText>
-            </w:r>
-            <w:r>
-              <w:rPr>
-                <w:noProof/>
-                <w:webHidden/>
-              </w:rPr>
-            </w:r>
-            <w:r>
-              <w:rPr>
-                <w:noProof/>
-                <w:webHidden/>
-              </w:rPr>
-              <w:fldChar w:fldCharType="separate"/>
-            </w:r>
-            <w:r>
-              <w:rPr>
-                <w:noProof/>
-                <w:webHidden/>
-              </w:rPr>
-              <w:t>12</w:t>
-            </w:r>
-            <w:r>
-              <w:rPr>
-                <w:noProof/>
-                <w:webHidden/>
-              </w:rPr>
-              <w:fldChar w:fldCharType="end"/>
-            </w:r>
-          </w:hyperlink>
-        </w:p>
-        <w:p>
-          <w:pPr>
-            <w:pStyle w:val="TOC2"/>
-            <w:tabs>
-              <w:tab w:val="left" w:pos="880"/>
-              <w:tab w:val="right" w:leader="dot" w:pos="9350"/>
-            </w:tabs>
-            <w:rPr>
-              <w:rFonts w:asciiTheme="minorHAnsi" w:eastAsiaTheme="minorEastAsia" w:hAnsiTheme="minorHAnsi" w:cstheme="minorBidi"/>
-              <w:noProof/>
-              <w:sz w:val="22"/>
-              <w:szCs w:val="22"/>
-            </w:rPr>
-          </w:pPr>
-          <w:hyperlink w:anchor="_Toc315863284" w:history="1">
-            <w:r>
-              <w:rPr>
-                <w:rStyle w:val="Hyperlink"/>
-                <w:noProof/>
-              </w:rPr>
-              <w:t>6.3</w:t>
-            </w:r>
-            <w:r>
-              <w:rPr>
-                <w:rFonts w:asciiTheme="minorHAnsi" w:eastAsiaTheme="minorEastAsia" w:hAnsiTheme="minorHAnsi" w:cstheme="minorBidi"/>
-                <w:noProof/>
-                <w:sz w:val="22"/>
-                <w:szCs w:val="22"/>
-              </w:rPr>
-              <w:tab/>
-            </w:r>
-            <w:r>
-              <w:rPr>
-                <w:rStyle w:val="Hyperlink"/>
-                <w:noProof/>
-              </w:rPr>
-              <w:t>Tools</w:t>
-            </w:r>
-            <w:r>
-              <w:rPr>
-                <w:noProof/>
-                <w:webHidden/>
-              </w:rPr>
-              <w:tab/>
-            </w:r>
-            <w:r>
-              <w:rPr>
-                <w:noProof/>
-                <w:webHidden/>
-              </w:rPr>
-              <w:fldChar w:fldCharType="begin"/>
-            </w:r>
-            <w:r>
-              <w:rPr>
-                <w:noProof/>
-                <w:webHidden/>
-              </w:rPr>
-              <w:instrText xml:space="preserve"> PAGEREF _Toc315863284 \h </w:instrText>
-            </w:r>
-            <w:r>
-              <w:rPr>
-                <w:noProof/>
-                <w:webHidden/>
-              </w:rPr>
-            </w:r>
-            <w:r>
-              <w:rPr>
-                <w:noProof/>
-                <w:webHidden/>
-              </w:rPr>
-              <w:fldChar w:fldCharType="separate"/>
-            </w:r>
-            <w:r>
-              <w:rPr>
-                <w:noProof/>
-                <w:webHidden/>
-              </w:rPr>
-              <w:t>12</w:t>
+              <w:t>13</w:t>
             </w:r>
             <w:r>
               <w:rPr>
@@ -2686,13 +3216,13 @@
               <w:szCs w:val="22"/>
             </w:rPr>
           </w:pPr>
-          <w:hyperlink w:anchor="_Toc315863285" w:history="1">
+          <w:hyperlink w:anchor="_Toc319320650" w:history="1">
             <w:r>
               <w:rPr>
                 <w:rStyle w:val="Hyperlink"/>
                 <w:noProof/>
               </w:rPr>
-              <w:t>6.3.1</w:t>
+              <w:t>6.4.1</w:t>
             </w:r>
             <w:r>
               <w:rPr>
@@ -2708,7 +3238,7 @@
                 <w:rStyle w:val="Hyperlink"/>
                 <w:noProof/>
               </w:rPr>
-              <w:t>Process Support</w:t>
+              <w:t>Development</w:t>
             </w:r>
             <w:r>
               <w:rPr>
@@ -2729,7 +3259,7 @@
                 <w:noProof/>
                 <w:webHidden/>
               </w:rPr>
-              <w:instrText xml:space="preserve"> PAGEREF _Toc315863285 \h </w:instrText>
+              <w:instrText xml:space="preserve"> PAGEREF _Toc319320650 \h </w:instrText>
             </w:r>
             <w:r>
               <w:rPr>
@@ -2749,7 +3279,7 @@
                 <w:noProof/>
                 <w:webHidden/>
               </w:rPr>
-              <w:t>12</w:t>
+              <w:t>13</w:t>
             </w:r>
             <w:r>
               <w:rPr>
@@ -2774,13 +3304,13 @@
               <w:szCs w:val="22"/>
             </w:rPr>
           </w:pPr>
-          <w:hyperlink w:anchor="_Toc315863286" w:history="1">
+          <w:hyperlink w:anchor="_Toc319320651" w:history="1">
             <w:r>
               <w:rPr>
                 <w:rStyle w:val="Hyperlink"/>
                 <w:noProof/>
               </w:rPr>
-              <w:t>6.3.2</w:t>
+              <w:t>6.4.2</w:t>
             </w:r>
             <w:r>
               <w:rPr>
@@ -2796,7 +3326,7 @@
                 <w:rStyle w:val="Hyperlink"/>
                 <w:noProof/>
               </w:rPr>
-              <w:t>Development</w:t>
+              <w:t>Releases</w:t>
             </w:r>
             <w:r>
               <w:rPr>
@@ -2817,447 +3347,7 @@
                 <w:noProof/>
                 <w:webHidden/>
               </w:rPr>
-              <w:instrText xml:space="preserve"> PAGEREF _Toc315863286 \h </w:instrText>
-            </w:r>
-            <w:r>
-              <w:rPr>
-                <w:noProof/>
-                <w:webHidden/>
-              </w:rPr>
-            </w:r>
-            <w:r>
-              <w:rPr>
-                <w:noProof/>
-                <w:webHidden/>
-              </w:rPr>
-              <w:fldChar w:fldCharType="separate"/>
-            </w:r>
-            <w:r>
-              <w:rPr>
-                <w:noProof/>
-                <w:webHidden/>
-              </w:rPr>
-              <w:t>12</w:t>
-            </w:r>
-            <w:r>
-              <w:rPr>
-                <w:noProof/>
-                <w:webHidden/>
-              </w:rPr>
-              <w:fldChar w:fldCharType="end"/>
-            </w:r>
-          </w:hyperlink>
-        </w:p>
-        <w:p>
-          <w:pPr>
-            <w:pStyle w:val="TOC3"/>
-            <w:tabs>
-              <w:tab w:val="left" w:pos="1320"/>
-              <w:tab w:val="right" w:leader="dot" w:pos="9350"/>
-            </w:tabs>
-            <w:rPr>
-              <w:rFonts w:asciiTheme="minorHAnsi" w:eastAsiaTheme="minorEastAsia" w:hAnsiTheme="minorHAnsi" w:cstheme="minorBidi"/>
-              <w:noProof/>
-              <w:sz w:val="22"/>
-              <w:szCs w:val="22"/>
-            </w:rPr>
-          </w:pPr>
-          <w:hyperlink w:anchor="_Toc315863287" w:history="1">
-            <w:r>
-              <w:rPr>
-                <w:rStyle w:val="Hyperlink"/>
-                <w:noProof/>
-              </w:rPr>
-              <w:t>6.3.3</w:t>
-            </w:r>
-            <w:r>
-              <w:rPr>
-                <w:rFonts w:asciiTheme="minorHAnsi" w:eastAsiaTheme="minorEastAsia" w:hAnsiTheme="minorHAnsi" w:cstheme="minorBidi"/>
-                <w:noProof/>
-                <w:sz w:val="22"/>
-                <w:szCs w:val="22"/>
-              </w:rPr>
-              <w:tab/>
-            </w:r>
-            <w:r>
-              <w:rPr>
-                <w:rStyle w:val="Hyperlink"/>
-                <w:noProof/>
-              </w:rPr>
-              <w:t>Testing</w:t>
-            </w:r>
-            <w:r>
-              <w:rPr>
-                <w:noProof/>
-                <w:webHidden/>
-              </w:rPr>
-              <w:tab/>
-            </w:r>
-            <w:r>
-              <w:rPr>
-                <w:noProof/>
-                <w:webHidden/>
-              </w:rPr>
-              <w:fldChar w:fldCharType="begin"/>
-            </w:r>
-            <w:r>
-              <w:rPr>
-                <w:noProof/>
-                <w:webHidden/>
-              </w:rPr>
-              <w:instrText xml:space="preserve"> PAGEREF _Toc315863287 \h </w:instrText>
-            </w:r>
-            <w:r>
-              <w:rPr>
-                <w:noProof/>
-                <w:webHidden/>
-              </w:rPr>
-            </w:r>
-            <w:r>
-              <w:rPr>
-                <w:noProof/>
-                <w:webHidden/>
-              </w:rPr>
-              <w:fldChar w:fldCharType="separate"/>
-            </w:r>
-            <w:r>
-              <w:rPr>
-                <w:noProof/>
-                <w:webHidden/>
-              </w:rPr>
-              <w:t>13</w:t>
-            </w:r>
-            <w:r>
-              <w:rPr>
-                <w:noProof/>
-                <w:webHidden/>
-              </w:rPr>
-              <w:fldChar w:fldCharType="end"/>
-            </w:r>
-          </w:hyperlink>
-        </w:p>
-        <w:p>
-          <w:pPr>
-            <w:pStyle w:val="TOC3"/>
-            <w:tabs>
-              <w:tab w:val="left" w:pos="1320"/>
-              <w:tab w:val="right" w:leader="dot" w:pos="9350"/>
-            </w:tabs>
-            <w:rPr>
-              <w:rFonts w:asciiTheme="minorHAnsi" w:eastAsiaTheme="minorEastAsia" w:hAnsiTheme="minorHAnsi" w:cstheme="minorBidi"/>
-              <w:noProof/>
-              <w:sz w:val="22"/>
-              <w:szCs w:val="22"/>
-            </w:rPr>
-          </w:pPr>
-          <w:hyperlink w:anchor="_Toc315863288" w:history="1">
-            <w:r>
-              <w:rPr>
-                <w:rStyle w:val="Hyperlink"/>
-                <w:noProof/>
-              </w:rPr>
-              <w:t>6.3.4</w:t>
-            </w:r>
-            <w:r>
-              <w:rPr>
-                <w:rFonts w:asciiTheme="minorHAnsi" w:eastAsiaTheme="minorEastAsia" w:hAnsiTheme="minorHAnsi" w:cstheme="minorBidi"/>
-                <w:noProof/>
-                <w:sz w:val="22"/>
-                <w:szCs w:val="22"/>
-              </w:rPr>
-              <w:tab/>
-            </w:r>
-            <w:r>
-              <w:rPr>
-                <w:rStyle w:val="Hyperlink"/>
-                <w:noProof/>
-              </w:rPr>
-              <w:t>Version Control</w:t>
-            </w:r>
-            <w:r>
-              <w:rPr>
-                <w:noProof/>
-                <w:webHidden/>
-              </w:rPr>
-              <w:tab/>
-            </w:r>
-            <w:r>
-              <w:rPr>
-                <w:noProof/>
-                <w:webHidden/>
-              </w:rPr>
-              <w:fldChar w:fldCharType="begin"/>
-            </w:r>
-            <w:r>
-              <w:rPr>
-                <w:noProof/>
-                <w:webHidden/>
-              </w:rPr>
-              <w:instrText xml:space="preserve"> PAGEREF _Toc315863288 \h </w:instrText>
-            </w:r>
-            <w:r>
-              <w:rPr>
-                <w:noProof/>
-                <w:webHidden/>
-              </w:rPr>
-            </w:r>
-            <w:r>
-              <w:rPr>
-                <w:noProof/>
-                <w:webHidden/>
-              </w:rPr>
-              <w:fldChar w:fldCharType="separate"/>
-            </w:r>
-            <w:r>
-              <w:rPr>
-                <w:noProof/>
-                <w:webHidden/>
-              </w:rPr>
-              <w:t>13</w:t>
-            </w:r>
-            <w:r>
-              <w:rPr>
-                <w:noProof/>
-                <w:webHidden/>
-              </w:rPr>
-              <w:fldChar w:fldCharType="end"/>
-            </w:r>
-          </w:hyperlink>
-        </w:p>
-        <w:p>
-          <w:pPr>
-            <w:pStyle w:val="TOC2"/>
-            <w:tabs>
-              <w:tab w:val="left" w:pos="880"/>
-              <w:tab w:val="right" w:leader="dot" w:pos="9350"/>
-            </w:tabs>
-            <w:rPr>
-              <w:rFonts w:asciiTheme="minorHAnsi" w:eastAsiaTheme="minorEastAsia" w:hAnsiTheme="minorHAnsi" w:cstheme="minorBidi"/>
-              <w:noProof/>
-              <w:sz w:val="22"/>
-              <w:szCs w:val="22"/>
-            </w:rPr>
-          </w:pPr>
-          <w:hyperlink w:anchor="_Toc315863289" w:history="1">
-            <w:r>
-              <w:rPr>
-                <w:rStyle w:val="Hyperlink"/>
-                <w:noProof/>
-              </w:rPr>
-              <w:t>6.4</w:t>
-            </w:r>
-            <w:r>
-              <w:rPr>
-                <w:rFonts w:asciiTheme="minorHAnsi" w:eastAsiaTheme="minorEastAsia" w:hAnsiTheme="minorHAnsi" w:cstheme="minorBidi"/>
-                <w:noProof/>
-                <w:sz w:val="22"/>
-                <w:szCs w:val="22"/>
-              </w:rPr>
-              <w:tab/>
-            </w:r>
-            <w:r>
-              <w:rPr>
-                <w:rStyle w:val="Hyperlink"/>
-                <w:noProof/>
-              </w:rPr>
-              <w:t>Process</w:t>
-            </w:r>
-            <w:r>
-              <w:rPr>
-                <w:noProof/>
-                <w:webHidden/>
-              </w:rPr>
-              <w:tab/>
-            </w:r>
-            <w:r>
-              <w:rPr>
-                <w:noProof/>
-                <w:webHidden/>
-              </w:rPr>
-              <w:fldChar w:fldCharType="begin"/>
-            </w:r>
-            <w:r>
-              <w:rPr>
-                <w:noProof/>
-                <w:webHidden/>
-              </w:rPr>
-              <w:instrText xml:space="preserve"> PAGEREF _Toc315863289 \h </w:instrText>
-            </w:r>
-            <w:r>
-              <w:rPr>
-                <w:noProof/>
-                <w:webHidden/>
-              </w:rPr>
-            </w:r>
-            <w:r>
-              <w:rPr>
-                <w:noProof/>
-                <w:webHidden/>
-              </w:rPr>
-              <w:fldChar w:fldCharType="separate"/>
-            </w:r>
-            <w:r>
-              <w:rPr>
-                <w:noProof/>
-                <w:webHidden/>
-              </w:rPr>
-              <w:t>13</w:t>
-            </w:r>
-            <w:r>
-              <w:rPr>
-                <w:noProof/>
-                <w:webHidden/>
-              </w:rPr>
-              <w:fldChar w:fldCharType="end"/>
-            </w:r>
-          </w:hyperlink>
-        </w:p>
-        <w:p>
-          <w:pPr>
-            <w:pStyle w:val="TOC3"/>
-            <w:tabs>
-              <w:tab w:val="left" w:pos="1320"/>
-              <w:tab w:val="right" w:leader="dot" w:pos="9350"/>
-            </w:tabs>
-            <w:rPr>
-              <w:rFonts w:asciiTheme="minorHAnsi" w:eastAsiaTheme="minorEastAsia" w:hAnsiTheme="minorHAnsi" w:cstheme="minorBidi"/>
-              <w:noProof/>
-              <w:sz w:val="22"/>
-              <w:szCs w:val="22"/>
-            </w:rPr>
-          </w:pPr>
-          <w:hyperlink w:anchor="_Toc315863290" w:history="1">
-            <w:r>
-              <w:rPr>
-                <w:rStyle w:val="Hyperlink"/>
-                <w:noProof/>
-              </w:rPr>
-              <w:t>6.4.1</w:t>
-            </w:r>
-            <w:r>
-              <w:rPr>
-                <w:rFonts w:asciiTheme="minorHAnsi" w:eastAsiaTheme="minorEastAsia" w:hAnsiTheme="minorHAnsi" w:cstheme="minorBidi"/>
-                <w:noProof/>
-                <w:sz w:val="22"/>
-                <w:szCs w:val="22"/>
-              </w:rPr>
-              <w:tab/>
-            </w:r>
-            <w:r>
-              <w:rPr>
-                <w:rStyle w:val="Hyperlink"/>
-                <w:noProof/>
-              </w:rPr>
-              <w:t>Development</w:t>
-            </w:r>
-            <w:r>
-              <w:rPr>
-                <w:noProof/>
-                <w:webHidden/>
-              </w:rPr>
-              <w:tab/>
-            </w:r>
-            <w:r>
-              <w:rPr>
-                <w:noProof/>
-                <w:webHidden/>
-              </w:rPr>
-              <w:fldChar w:fldCharType="begin"/>
-            </w:r>
-            <w:r>
-              <w:rPr>
-                <w:noProof/>
-                <w:webHidden/>
-              </w:rPr>
-              <w:instrText xml:space="preserve"> PAGEREF _Toc315863290 \h </w:instrText>
-            </w:r>
-            <w:r>
-              <w:rPr>
-                <w:noProof/>
-                <w:webHidden/>
-              </w:rPr>
-            </w:r>
-            <w:r>
-              <w:rPr>
-                <w:noProof/>
-                <w:webHidden/>
-              </w:rPr>
-              <w:fldChar w:fldCharType="separate"/>
-            </w:r>
-            <w:r>
-              <w:rPr>
-                <w:noProof/>
-                <w:webHidden/>
-              </w:rPr>
-              <w:t>13</w:t>
-            </w:r>
-            <w:r>
-              <w:rPr>
-                <w:noProof/>
-                <w:webHidden/>
-              </w:rPr>
-              <w:fldChar w:fldCharType="end"/>
-            </w:r>
-          </w:hyperlink>
-        </w:p>
-        <w:p>
-          <w:pPr>
-            <w:pStyle w:val="TOC3"/>
-            <w:tabs>
-              <w:tab w:val="left" w:pos="1320"/>
-              <w:tab w:val="right" w:leader="dot" w:pos="9350"/>
-            </w:tabs>
-            <w:rPr>
-              <w:rFonts w:asciiTheme="minorHAnsi" w:eastAsiaTheme="minorEastAsia" w:hAnsiTheme="minorHAnsi" w:cstheme="minorBidi"/>
-              <w:noProof/>
-              <w:sz w:val="22"/>
-              <w:szCs w:val="22"/>
-            </w:rPr>
-          </w:pPr>
-          <w:hyperlink w:anchor="_Toc315863291" w:history="1">
-            <w:r>
-              <w:rPr>
-                <w:rStyle w:val="Hyperlink"/>
-                <w:noProof/>
-              </w:rPr>
-              <w:t>6.4.2</w:t>
-            </w:r>
-            <w:r>
-              <w:rPr>
-                <w:rFonts w:asciiTheme="minorHAnsi" w:eastAsiaTheme="minorEastAsia" w:hAnsiTheme="minorHAnsi" w:cstheme="minorBidi"/>
-                <w:noProof/>
-                <w:sz w:val="22"/>
-                <w:szCs w:val="22"/>
-              </w:rPr>
-              <w:tab/>
-            </w:r>
-            <w:r>
-              <w:rPr>
-                <w:rStyle w:val="Hyperlink"/>
-                <w:noProof/>
-              </w:rPr>
-              <w:t>Releases</w:t>
-            </w:r>
-            <w:r>
-              <w:rPr>
-                <w:noProof/>
-                <w:webHidden/>
-              </w:rPr>
-              <w:tab/>
-            </w:r>
-            <w:r>
-              <w:rPr>
-                <w:noProof/>
-                <w:webHidden/>
-              </w:rPr>
-              <w:fldChar w:fldCharType="begin"/>
-            </w:r>
-            <w:r>
-              <w:rPr>
-                <w:noProof/>
-                <w:webHidden/>
-              </w:rPr>
-              <w:instrText xml:space="preserve"> PAGEREF _Toc315863291 \h </w:instrText>
+              <w:instrText xml:space="preserve"> PAGEREF _Toc319320651 \h </w:instrText>
             </w:r>
             <w:r>
               <w:rPr>
@@ -3316,7 +3406,7 @@
           <w:numId w:val="45"/>
         </w:numPr>
       </w:pPr>
-      <w:bookmarkStart w:id="1" w:name="_Toc315863258"/>
+      <w:bookmarkStart w:id="1" w:name="_Toc319320618"/>
       <w:r>
         <w:lastRenderedPageBreak/>
         <w:t>Introduction</w:t>
@@ -3364,10 +3454,13 @@
         <w:t>I intend to s</w:t>
       </w:r>
       <w:r>
-        <w:t>how improvements over a baseline typical timing based network with the following metrics: travel time, loss time (# of stops), fuel consumption, hydrocarbon production.  To show these improvements I will model timing based behavior with a standar</w:t>
-      </w:r>
-      <w:r>
-        <w:t>d SUMO model.  Then I will run simulations with</w:t>
+        <w:t xml:space="preserve">how improvements over a baseline typical timing based network with the following metrics: travel time, loss time (# of stops), fuel consumption, hydrocarbon production.  To show these improvements I will model timing based behavior with a </w:t>
+      </w:r>
+      <w:r>
+        <w:t>default times</w:t>
+      </w:r>
+      <w:r>
+        <w:t xml:space="preserve"> SUMO model.  Then I will run simulations with</w:t>
       </w:r>
       <w:r>
         <w:t xml:space="preserve"> simple</w:t>
@@ -3392,7 +3485,7 @@
       <w:pPr>
         <w:pStyle w:val="Heading2"/>
       </w:pPr>
-      <w:bookmarkStart w:id="2" w:name="_Toc315863259"/>
+      <w:bookmarkStart w:id="2" w:name="_Toc319320619"/>
       <w:r>
         <w:t>Motivation</w:t>
       </w:r>
@@ -3407,7 +3500,7 @@
       <w:pPr>
         <w:pStyle w:val="Heading2"/>
       </w:pPr>
-      <w:bookmarkStart w:id="3" w:name="_Toc315863260"/>
+      <w:bookmarkStart w:id="3" w:name="_Toc319320620"/>
       <w:r>
         <w:t>Terms and Definitions</w:t>
       </w:r>
@@ -3496,7 +3589,7 @@
       <w:pPr>
         <w:pStyle w:val="Heading2"/>
       </w:pPr>
-      <w:bookmarkStart w:id="4" w:name="_Toc315863261"/>
+      <w:bookmarkStart w:id="4" w:name="_Toc319320621"/>
       <w:r>
         <w:t>References</w:t>
       </w:r>
@@ -3580,7 +3673,7 @@
       <w:pPr>
         <w:pStyle w:val="Heading1"/>
       </w:pPr>
-      <w:bookmarkStart w:id="5" w:name="_Toc315863262"/>
+      <w:bookmarkStart w:id="5" w:name="_Toc319320622"/>
       <w:r>
         <w:lastRenderedPageBreak/>
         <w:t>Project Overview</w:t>
@@ -3591,7 +3684,7 @@
       <w:pPr>
         <w:pStyle w:val="Heading2"/>
       </w:pPr>
-      <w:bookmarkStart w:id="6" w:name="_Toc315863263"/>
+      <w:bookmarkStart w:id="6" w:name="_Toc319320623"/>
       <w:r>
         <w:t>Project Goal</w:t>
       </w:r>
@@ -3606,7 +3699,7 @@
       <w:pPr>
         <w:pStyle w:val="Heading2"/>
       </w:pPr>
-      <w:bookmarkStart w:id="7" w:name="_Toc315863264"/>
+      <w:bookmarkStart w:id="7" w:name="_Toc319320624"/>
       <w:r>
         <w:t>System Context</w:t>
       </w:r>
@@ -3665,14 +3758,27 @@
       <w:r>
         <w:t xml:space="preserve">Figure </w:t>
       </w:r>
-      <w:fldSimple w:instr=" SEQ Figure \* ARABIC ">
-        <w:r>
-          <w:rPr>
-            <w:noProof/>
-          </w:rPr>
-          <w:t>1</w:t>
-        </w:r>
-      </w:fldSimple>
+      <w:r>
+        <w:fldChar w:fldCharType="begin"/>
+      </w:r>
+      <w:r>
+        <w:instrText xml:space="preserve"> SEQ Figure \* ARABIC </w:instrText>
+      </w:r>
+      <w:r>
+        <w:fldChar w:fldCharType="separate"/>
+      </w:r>
+      <w:r>
+        <w:rPr>
+          <w:noProof/>
+        </w:rPr>
+        <w:t>1</w:t>
+      </w:r>
+      <w:r>
+        <w:rPr>
+          <w:noProof/>
+        </w:rPr>
+        <w:fldChar w:fldCharType="end"/>
+      </w:r>
       <w:r>
         <w:t>System Context Diagram</w:t>
       </w:r>
@@ -3706,15 +3812,15 @@
         <w:spacing w:after="200" w:line="276" w:lineRule="auto"/>
       </w:pPr>
       <w:r>
-        <w:t xml:space="preserve">The pale green components, </w:t>
+        <w:t xml:space="preserve">The pale green components, RabbitMQ and </w:t>
       </w:r>
       <w:proofErr w:type="spellStart"/>
       <w:r>
-        <w:t>RabbitMQ</w:t>
+        <w:t>MongoDB</w:t>
       </w:r>
       <w:proofErr w:type="spellEnd"/>
       <w:r>
-        <w:t xml:space="preserve"> and </w:t>
+        <w:t xml:space="preserve">, are third party components.  RabbitMQ provides message queuing which will be used for agent communication.  </w:t>
       </w:r>
       <w:proofErr w:type="spellStart"/>
       <w:r>
@@ -3722,14 +3828,6 @@
       </w:r>
       <w:proofErr w:type="spellEnd"/>
       <w:r>
-        <w:t xml:space="preserve">, are third party components.  RabbitMQ provides message queuing which will be used for agent communication.  </w:t>
-      </w:r>
-      <w:proofErr w:type="spellStart"/>
-      <w:r>
-        <w:t>MongoDB</w:t>
-      </w:r>
-      <w:proofErr w:type="spellEnd"/>
-      <w:r>
         <w:t xml:space="preserve"> will be used for any persistent storage needs, it is a document store.</w:t>
       </w:r>
     </w:p>
@@ -3790,7 +3888,7 @@
       <w:pPr>
         <w:pStyle w:val="Heading1"/>
       </w:pPr>
-      <w:bookmarkStart w:id="8" w:name="_Toc315863265"/>
+      <w:bookmarkStart w:id="8" w:name="_Toc319320625"/>
       <w:r>
         <w:t>Project Requirements</w:t>
       </w:r>
@@ -3800,7 +3898,7 @@
       <w:pPr>
         <w:pStyle w:val="Heading2"/>
       </w:pPr>
-      <w:bookmarkStart w:id="9" w:name="_Toc315863266"/>
+      <w:bookmarkStart w:id="9" w:name="_Toc319320626"/>
       <w:r>
         <w:t>Critical Use Cases</w:t>
       </w:r>
@@ -3810,7 +3908,7 @@
       <w:pPr>
         <w:pStyle w:val="Heading3"/>
       </w:pPr>
-      <w:bookmarkStart w:id="10" w:name="_Toc315863267"/>
+      <w:bookmarkStart w:id="10" w:name="_Toc319320627"/>
       <w:r>
         <w:t>Displays Simulation</w:t>
       </w:r>
@@ -3945,7 +4043,7 @@
       <w:pPr>
         <w:pStyle w:val="Heading3"/>
       </w:pPr>
-      <w:bookmarkStart w:id="11" w:name="_Toc315863268"/>
+      <w:bookmarkStart w:id="11" w:name="_Toc319320628"/>
       <w:r>
         <w:t>Provides current simulation state data</w:t>
       </w:r>
@@ -4056,7 +4154,13 @@
         <w:ind w:firstLine="720"/>
       </w:pPr>
       <w:r>
-        <w:t>The Liaison requests information from the simulation.</w:t>
+        <w:t>The Liaison</w:t>
+      </w:r>
+      <w:r>
+        <w:t xml:space="preserve"> (see Use Case diagram in Figure 2.)</w:t>
+      </w:r>
+      <w:r>
+        <w:t xml:space="preserve"> requests information from the simulation.</w:t>
       </w:r>
     </w:p>
     <w:p>
@@ -4111,7 +4215,7 @@
       <w:pPr>
         <w:pStyle w:val="Heading3"/>
       </w:pPr>
-      <w:bookmarkStart w:id="12" w:name="_Toc315863269"/>
+      <w:bookmarkStart w:id="12" w:name="_Toc319320629"/>
       <w:r>
         <w:t>Produces individual intersection state data</w:t>
       </w:r>
@@ -4182,6 +4286,7 @@
         <w:pStyle w:val="Heading4"/>
       </w:pPr>
       <w:r>
+        <w:lastRenderedPageBreak/>
         <w:t>SR8 [Critical Requirement]</w:t>
       </w:r>
     </w:p>
@@ -4198,7 +4303,6 @@
         <w:pStyle w:val="Heading4"/>
       </w:pPr>
       <w:r>
-        <w:lastRenderedPageBreak/>
         <w:t>SR9 [Critical Requirement]</w:t>
       </w:r>
     </w:p>
@@ -4214,7 +4318,7 @@
       <w:pPr>
         <w:pStyle w:val="Heading3"/>
       </w:pPr>
-      <w:bookmarkStart w:id="13" w:name="_Toc315863270"/>
+      <w:bookmarkStart w:id="13" w:name="_Toc319320630"/>
       <w:r>
         <w:t>Executes traffic light signal plan</w:t>
       </w:r>
@@ -4331,7 +4435,7 @@
       <w:pPr>
         <w:pStyle w:val="Heading3"/>
       </w:pPr>
-      <w:bookmarkStart w:id="14" w:name="_Toc315863271"/>
+      <w:bookmarkStart w:id="14" w:name="_Toc319320631"/>
       <w:r>
         <w:t>Information about current intersection status is shared</w:t>
       </w:r>
@@ -4474,7 +4578,7 @@
       <w:pPr>
         <w:pStyle w:val="Heading3"/>
       </w:pPr>
-      <w:bookmarkStart w:id="15" w:name="_Toc315863272"/>
+      <w:bookmarkStart w:id="15" w:name="_Toc319320632"/>
       <w:r>
         <w:t>Produce</w:t>
       </w:r>
@@ -4530,6 +4634,7 @@
         <w:rPr>
           <w:b/>
         </w:rPr>
+        <w:lastRenderedPageBreak/>
         <w:t>Post Conditions:</w:t>
       </w:r>
       <w:r>
@@ -4555,7 +4660,6 @@
         <w:rPr>
           <w:b/>
         </w:rPr>
-        <w:lastRenderedPageBreak/>
         <w:t xml:space="preserve">Specific Requirements: </w:t>
       </w:r>
     </w:p>
@@ -4576,7 +4680,7 @@
       <w:pPr>
         <w:pStyle w:val="Heading3"/>
       </w:pPr>
-      <w:bookmarkStart w:id="16" w:name="_Toc315863273"/>
+      <w:bookmarkStart w:id="16" w:name="_Toc319320633"/>
       <w:r>
         <w:t>Create traffic light signal plan</w:t>
       </w:r>
@@ -4701,7 +4805,7 @@
       <w:pPr>
         <w:pStyle w:val="Heading3"/>
       </w:pPr>
-      <w:bookmarkStart w:id="17" w:name="_Toc315863274"/>
+      <w:bookmarkStart w:id="17" w:name="_Toc319320634"/>
       <w:r>
         <w:t>Incorporate data that was shared into planning</w:t>
       </w:r>
@@ -4796,7 +4900,7 @@
       <w:pPr>
         <w:pStyle w:val="Heading3"/>
       </w:pPr>
-      <w:bookmarkStart w:id="18" w:name="_Toc315863275"/>
+      <w:bookmarkStart w:id="18" w:name="_Toc319320635"/>
       <w:r>
         <w:t>Verify plan is safe</w:t>
       </w:r>
@@ -4896,7 +5000,7 @@
       <w:pPr>
         <w:pStyle w:val="Heading3"/>
       </w:pPr>
-      <w:bookmarkStart w:id="19" w:name="_Toc315863276"/>
+      <w:bookmarkStart w:id="19" w:name="_Toc319320636"/>
       <w:r>
         <w:t>Submit plan to be executed</w:t>
       </w:r>
@@ -4992,7 +5096,7 @@
       <w:pPr>
         <w:pStyle w:val="Heading3"/>
       </w:pPr>
-      <w:bookmarkStart w:id="20" w:name="_Toc315863277"/>
+      <w:bookmarkStart w:id="20" w:name="_Toc319320637"/>
       <w:r>
         <w:t>Gather Simulation Metrics</w:t>
       </w:r>
@@ -5118,6 +5222,9 @@
       <w:proofErr w:type="spellEnd"/>
       <w:r>
         <w:t>.</w:t>
+      </w:r>
+      <w:r>
+        <w:t xml:space="preserve">  Corresponding network configuration information will be stored with the metrics.</w:t>
       </w:r>
     </w:p>
     <w:p>
@@ -5274,14 +5381,27 @@
                             <w:r>
                               <w:t xml:space="preserve">Figure </w:t>
                             </w:r>
-                            <w:fldSimple w:instr=" SEQ Figure \* ARABIC ">
-                              <w:r>
-                                <w:rPr>
-                                  <w:noProof/>
-                                </w:rPr>
-                                <w:t>2</w:t>
-                              </w:r>
-                            </w:fldSimple>
+                            <w:r>
+                              <w:fldChar w:fldCharType="begin"/>
+                            </w:r>
+                            <w:r>
+                              <w:instrText xml:space="preserve"> SEQ Figure \* ARABIC </w:instrText>
+                            </w:r>
+                            <w:r>
+                              <w:fldChar w:fldCharType="separate"/>
+                            </w:r>
+                            <w:r>
+                              <w:rPr>
+                                <w:noProof/>
+                              </w:rPr>
+                              <w:t>2</w:t>
+                            </w:r>
+                            <w:r>
+                              <w:rPr>
+                                <w:noProof/>
+                              </w:rPr>
+                              <w:fldChar w:fldCharType="end"/>
+                            </w:r>
                             <w:r>
                               <w:t>Critical Use Cases</w:t>
                             </w:r>
@@ -5371,7 +5491,7 @@
       <w:pPr>
         <w:pStyle w:val="Heading2"/>
       </w:pPr>
-      <w:bookmarkStart w:id="21" w:name="_Toc315863278"/>
+      <w:bookmarkStart w:id="21" w:name="_Toc319320638"/>
       <w:r>
         <w:lastRenderedPageBreak/>
         <w:t>System Activity</w:t>
@@ -5388,10 +5508,10 @@
           <w:noProof/>
         </w:rPr>
         <w:drawing>
-          <wp:inline distT="0" distB="0" distL="0" distR="0" wp14:anchorId="3443B121" wp14:editId="23EF1FA6">
-            <wp:extent cx="3238500" cy="5229225"/>
+          <wp:inline distT="0" distB="0" distL="0" distR="0" wp14:anchorId="65314732" wp14:editId="4948793C">
+            <wp:extent cx="3257550" cy="5172075"/>
             <wp:effectExtent l="0" t="0" r="0" b="9525"/>
-            <wp:docPr id="1" name="Picture 1"/>
+            <wp:docPr id="4" name="Picture 4"/>
             <wp:cNvGraphicFramePr>
               <a:graphicFrameLocks xmlns:a="http://schemas.openxmlformats.org/drawingml/2006/main" noChangeAspect="1"/>
             </wp:cNvGraphicFramePr>
@@ -5411,7 +5531,7 @@
                   <pic:spPr>
                     <a:xfrm>
                       <a:off x="0" y="0"/>
-                      <a:ext cx="3238500" cy="5229225"/>
+                      <a:ext cx="3257550" cy="5172075"/>
                     </a:xfrm>
                     <a:prstGeom prst="rect">
                       <a:avLst/>
@@ -5431,14 +5551,27 @@
       <w:r>
         <w:t xml:space="preserve">Figure </w:t>
       </w:r>
-      <w:fldSimple w:instr=" SEQ Figure \* ARABIC ">
-        <w:r>
-          <w:rPr>
-            <w:noProof/>
-          </w:rPr>
-          <w:t>3</w:t>
-        </w:r>
-      </w:fldSimple>
+      <w:r>
+        <w:fldChar w:fldCharType="begin"/>
+      </w:r>
+      <w:r>
+        <w:instrText xml:space="preserve"> SEQ Figure \* ARABIC </w:instrText>
+      </w:r>
+      <w:r>
+        <w:fldChar w:fldCharType="separate"/>
+      </w:r>
+      <w:r>
+        <w:rPr>
+          <w:noProof/>
+        </w:rPr>
+        <w:t>3</w:t>
+      </w:r>
+      <w:r>
+        <w:rPr>
+          <w:noProof/>
+        </w:rPr>
+        <w:fldChar w:fldCharType="end"/>
+      </w:r>
       <w:r>
         <w:t xml:space="preserve">UML Activity Diagram for </w:t>
       </w:r>
@@ -5491,7 +5624,7 @@
       <w:pPr>
         <w:pStyle w:val="Heading1"/>
       </w:pPr>
-      <w:bookmarkStart w:id="22" w:name="_Toc315863279"/>
+      <w:bookmarkStart w:id="22" w:name="_Toc319320639"/>
       <w:r>
         <w:lastRenderedPageBreak/>
         <w:t>Assumptions</w:t>
@@ -5655,7 +5788,7 @@
       <w:pPr>
         <w:pStyle w:val="Heading1"/>
       </w:pPr>
-      <w:bookmarkStart w:id="23" w:name="_Toc315863280"/>
+      <w:bookmarkStart w:id="23" w:name="_Toc319320640"/>
       <w:r>
         <w:t>Constraints</w:t>
       </w:r>
@@ -5676,7 +5809,7 @@
       <w:pPr>
         <w:pStyle w:val="Heading1"/>
       </w:pPr>
-      <w:bookmarkStart w:id="24" w:name="_Toc315863281"/>
+      <w:bookmarkStart w:id="24" w:name="_Toc319320641"/>
       <w:r>
         <w:t>Environment</w:t>
       </w:r>
@@ -5686,7 +5819,7 @@
       <w:pPr>
         <w:pStyle w:val="Heading2"/>
       </w:pPr>
-      <w:bookmarkStart w:id="25" w:name="_Toc315863282"/>
+      <w:bookmarkStart w:id="25" w:name="_Toc319320642"/>
       <w:r>
         <w:t>Purpose</w:t>
       </w:r>
@@ -5707,7 +5840,7 @@
       <w:pPr>
         <w:pStyle w:val="Heading2"/>
       </w:pPr>
-      <w:bookmarkStart w:id="26" w:name="_Toc315863283"/>
+      <w:bookmarkStart w:id="26" w:name="_Toc319320643"/>
       <w:r>
         <w:t>Hardware</w:t>
       </w:r>
@@ -5758,7 +5891,7 @@
       <w:pPr>
         <w:pStyle w:val="Heading2"/>
       </w:pPr>
-      <w:bookmarkStart w:id="27" w:name="_Toc315863284"/>
+      <w:bookmarkStart w:id="27" w:name="_Toc319320644"/>
       <w:r>
         <w:t>Tools</w:t>
       </w:r>
@@ -5773,7 +5906,7 @@
       <w:pPr>
         <w:pStyle w:val="Heading3"/>
       </w:pPr>
-      <w:bookmarkStart w:id="28" w:name="_Toc315863285"/>
+      <w:bookmarkStart w:id="28" w:name="_Toc319320645"/>
       <w:r>
         <w:t>Process Support</w:t>
       </w:r>
@@ -5901,7 +6034,7 @@
       <w:pPr>
         <w:pStyle w:val="Heading3"/>
       </w:pPr>
-      <w:bookmarkStart w:id="29" w:name="_Toc315863286"/>
+      <w:bookmarkStart w:id="29" w:name="_Toc319320646"/>
       <w:r>
         <w:t>Development</w:t>
       </w:r>
@@ -6011,7 +6144,7 @@
       <w:pPr>
         <w:pStyle w:val="Heading3"/>
       </w:pPr>
-      <w:bookmarkStart w:id="30" w:name="_Toc315863287"/>
+      <w:bookmarkStart w:id="30" w:name="_Toc319320647"/>
       <w:r>
         <w:t>Testing</w:t>
       </w:r>
@@ -6116,7 +6249,7 @@
       <w:pPr>
         <w:pStyle w:val="Heading3"/>
       </w:pPr>
-      <w:bookmarkStart w:id="31" w:name="_Toc315863288"/>
+      <w:bookmarkStart w:id="31" w:name="_Toc319320648"/>
       <w:r>
         <w:t>Version Control</w:t>
       </w:r>
@@ -6182,7 +6315,7 @@
       <w:pPr>
         <w:pStyle w:val="Heading2"/>
       </w:pPr>
-      <w:bookmarkStart w:id="32" w:name="_Toc315863289"/>
+      <w:bookmarkStart w:id="32" w:name="_Toc319320649"/>
       <w:r>
         <w:t>Process</w:t>
       </w:r>
@@ -6192,7 +6325,7 @@
       <w:pPr>
         <w:pStyle w:val="Heading3"/>
       </w:pPr>
-      <w:bookmarkStart w:id="33" w:name="_Toc315863290"/>
+      <w:bookmarkStart w:id="33" w:name="_Toc319320650"/>
       <w:r>
         <w:t>Development</w:t>
       </w:r>
@@ -6227,7 +6360,13 @@
         <w:t>code metrics</w:t>
       </w:r>
       <w:r>
-        <w:t>.  I will seek to have 100% coverage of non-trivial code.  I will also strive for a low cyclomatic complexity.  As features/requirements are completed, they will be c</w:t>
+        <w:t xml:space="preserve">.  I will seek to have 100% coverage of </w:t>
+      </w:r>
+      <w:r>
+        <w:t>application logic</w:t>
+      </w:r>
+      <w:r>
+        <w:t xml:space="preserve"> code.  I will also strive for a low cyclomatic complexity.  As features/requirements are completed, they will be c</w:t>
       </w:r>
       <w:r>
         <w:t>ommit</w:t>
@@ -6248,7 +6387,7 @@
       <w:pPr>
         <w:pStyle w:val="Heading3"/>
       </w:pPr>
-      <w:bookmarkStart w:id="34" w:name="_Toc315863291"/>
+      <w:bookmarkStart w:id="34" w:name="_Toc319320651"/>
       <w:r>
         <w:t>Release</w:t>
       </w:r>
@@ -6355,6 +6494,7 @@
         <w:docPartUnique/>
       </w:docPartObj>
     </w:sdtPr>
+    <w:sdtEndPr/>
     <w:sdtContent>
       <w:sdt>
         <w:sdtPr>
@@ -6364,6 +6504,7 @@
             <w:docPartUnique/>
           </w:docPartObj>
         </w:sdtPr>
+        <w:sdtEndPr/>
         <w:sdtContent>
           <w:p>
             <w:pPr>
@@ -6396,7 +6537,7 @@
                 <w:bCs/>
                 <w:noProof/>
               </w:rPr>
-              <w:t>1</w:t>
+              <w:t>2</w:t>
             </w:r>
             <w:r>
               <w:rPr>
@@ -6461,6 +6602,7 @@
         <w:docPartUnique/>
       </w:docPartObj>
     </w:sdtPr>
+    <w:sdtEndPr/>
     <w:sdtContent>
       <w:sdt>
         <w:sdtPr>
@@ -6470,6 +6612,7 @@
             <w:docPartUnique/>
           </w:docPartObj>
         </w:sdtPr>
+        <w:sdtEndPr/>
         <w:sdtContent>
           <w:p>
             <w:pPr>
@@ -6628,7 +6771,7 @@
       <w:rPr>
         <w:noProof/>
       </w:rPr>
-      <w:t>2012-02-01 12:31</w:t>
+      <w:t>2012-03-12 12:41</w:t>
     </w:r>
     <w:r>
       <w:fldChar w:fldCharType="end"/>
@@ -13696,6 +13839,21 @@
 </file>
 
 <file path=customXml/item1.xml><?xml version="1.0" encoding="utf-8"?>
+<p:properties xmlns:p="http://schemas.microsoft.com/office/2006/metadata/properties" xmlns:xsi="http://www.w3.org/2001/XMLSchema-instance">
+  <documentManagement>
+    <ContentTypeId xmlns="http://schemas.microsoft.com/sharepoint/v3">0x0056BD8EAE6FAF36488DB4D7E32B557BC9</ContentTypeId>
+    <_SourceUrl xmlns="http://schemas.microsoft.com/sharepoint/v3" xsi:nil="true"/>
+    <AutoVersionDisabled xmlns="http://schemas.microsoft.com/sharepoint/v3">false</AutoVersionDisabled>
+    <ItemType xmlns="http://schemas.microsoft.com/sharepoint/v3">1</ItemType>
+    <Order xmlns="http://schemas.microsoft.com/sharepoint/v3" xsi:nil="true"/>
+    <_SharedFileIndex xmlns="http://schemas.microsoft.com/sharepoint/v3" xsi:nil="true"/>
+    <MetaInfo xmlns="http://schemas.microsoft.com/sharepoint/v3" xsi:nil="true"/>
+    <Description xmlns="http://schemas.microsoft.com/sharepoint/v3" xsi:nil="true"/>
+  </documentManagement>
+</p:properties>
+</file>
+
+<file path=customXml/item2.xml><?xml version="1.0" encoding="utf-8"?>
 <ct:contentTypeSchema xmlns:ct="http://schemas.microsoft.com/office/2006/metadata/contentType" xmlns:ma="http://schemas.microsoft.com/office/2006/metadata/properties/metaAttributes" ct:_="" ma:_="" ma:contentTypeName="_Docs_" ma:contentTypeID="0x0056BD8EAE6FAF36488DB4D7E32B557BC9" ma:contentTypeVersion="" ma:contentTypeDescription="" ma:contentTypeScope="" ma:versionID="b24a59f726d28f46a69a0a8240ee44ed">
   <xsd:schema xmlns:xsd="http://www.w3.org/2001/XMLSchema" xmlns:p="http://schemas.microsoft.com/office/2006/metadata/properties" xmlns:ns1="http://schemas.microsoft.com/sharepoint/v3" targetNamespace="http://schemas.microsoft.com/office/2006/metadata/properties" ma:root="true" ma:fieldsID="3e5d9eca856144ce6ca1da655f95619c" ns1:_="">
     <xsd:import namespace="http://schemas.microsoft.com/sharepoint/v3"/>
@@ -14049,26 +14207,20 @@
 </ct:contentTypeSchema>
 </file>
 
-<file path=customXml/item2.xml><?xml version="1.0" encoding="utf-8"?>
-<p:properties xmlns:p="http://schemas.microsoft.com/office/2006/metadata/properties" xmlns:xsi="http://www.w3.org/2001/XMLSchema-instance">
-  <documentManagement>
-    <ContentTypeId xmlns="http://schemas.microsoft.com/sharepoint/v3">0x0056BD8EAE6FAF36488DB4D7E32B557BC9</ContentTypeId>
-    <_SourceUrl xmlns="http://schemas.microsoft.com/sharepoint/v3" xsi:nil="true"/>
-    <AutoVersionDisabled xmlns="http://schemas.microsoft.com/sharepoint/v3">false</AutoVersionDisabled>
-    <ItemType xmlns="http://schemas.microsoft.com/sharepoint/v3">1</ItemType>
-    <Order xmlns="http://schemas.microsoft.com/sharepoint/v3" xsi:nil="true"/>
-    <_SharedFileIndex xmlns="http://schemas.microsoft.com/sharepoint/v3" xsi:nil="true"/>
-    <MetaInfo xmlns="http://schemas.microsoft.com/sharepoint/v3" xsi:nil="true"/>
-    <Description xmlns="http://schemas.microsoft.com/sharepoint/v3" xsi:nil="true"/>
-  </documentManagement>
-</p:properties>
-</file>
-
 <file path=customXml/item3.xml><?xml version="1.0" encoding="utf-8"?>
 <b:Sources xmlns:b="http://schemas.openxmlformats.org/officeDocument/2006/bibliography" xmlns="http://schemas.openxmlformats.org/officeDocument/2006/bibliography" SelectedStyle="\APA.XSL" StyleName="APA"/>
 </file>
 
 <file path=customXml/itemProps1.xml><?xml version="1.0" encoding="utf-8"?>
+<ds:datastoreItem xmlns:ds="http://schemas.openxmlformats.org/officeDocument/2006/customXml" ds:itemID="{42C760F5-DE4A-4ED6-8CB0-B54FEE6DCDF2}">
+  <ds:schemaRefs>
+    <ds:schemaRef ds:uri="http://schemas.microsoft.com/office/2006/metadata/properties"/>
+    <ds:schemaRef ds:uri="http://schemas.microsoft.com/sharepoint/v3"/>
+  </ds:schemaRefs>
+</ds:datastoreItem>
+</file>
+
+<file path=customXml/itemProps2.xml><?xml version="1.0" encoding="utf-8"?>
 <ds:datastoreItem xmlns:ds="http://schemas.openxmlformats.org/officeDocument/2006/customXml" ds:itemID="{C12AA6FC-2577-4BCB-865C-6D2F38D89CB3}">
   <ds:schemaRefs>
     <ds:schemaRef ds:uri="http://schemas.microsoft.com/office/2006/metadata/contentType"/>
@@ -14085,17 +14237,8 @@
 </ds:datastoreItem>
 </file>
 
-<file path=customXml/itemProps2.xml><?xml version="1.0" encoding="utf-8"?>
-<ds:datastoreItem xmlns:ds="http://schemas.openxmlformats.org/officeDocument/2006/customXml" ds:itemID="{42C760F5-DE4A-4ED6-8CB0-B54FEE6DCDF2}">
-  <ds:schemaRefs>
-    <ds:schemaRef ds:uri="http://schemas.microsoft.com/office/2006/metadata/properties"/>
-    <ds:schemaRef ds:uri="http://schemas.microsoft.com/sharepoint/v3"/>
-  </ds:schemaRefs>
-</ds:datastoreItem>
-</file>
-
 <file path=customXml/itemProps3.xml><?xml version="1.0" encoding="utf-8"?>
-<ds:datastoreItem xmlns:ds="http://schemas.openxmlformats.org/officeDocument/2006/customXml" ds:itemID="{CC388983-A03F-4184-B44F-D7618143C2E4}">
+<ds:datastoreItem xmlns:ds="http://schemas.openxmlformats.org/officeDocument/2006/customXml" ds:itemID="{EFEB0CFF-9CC5-4B84-BD36-A6AE074F08AF}">
   <ds:schemaRefs>
     <ds:schemaRef ds:uri="http://schemas.openxmlformats.org/officeDocument/2006/bibliography"/>
   </ds:schemaRefs>

</xml_diff>

<commit_message>
updated status added more detail to SR 18
</commit_message>
<xml_diff>
--- a/portfolio/Vision.docx
+++ b/portfolio/Vision.docx
@@ -255,6 +255,8 @@
         </w:rPr>
       </w:sdtEndPr>
       <w:sdtContent>
+        <w:bookmarkStart w:id="0" w:name="_GoBack" w:displacedByCustomXml="prev"/>
+        <w:bookmarkEnd w:id="0" w:displacedByCustomXml="prev"/>
         <w:p>
           <w:pPr>
             <w:pStyle w:val="TOCHeading"/>
@@ -308,7 +310,7 @@
             </w:rPr>
             <w:fldChar w:fldCharType="separate"/>
           </w:r>
-          <w:hyperlink w:anchor="_Toc319479659" w:history="1">
+          <w:hyperlink w:anchor="_Toc319850996" w:history="1">
             <w:r>
               <w:rPr>
                 <w:rStyle w:val="Hyperlink"/>
@@ -351,7 +353,7 @@
                 <w:noProof/>
                 <w:webHidden/>
               </w:rPr>
-              <w:instrText xml:space="preserve"> PAGEREF _Toc319479659 \h </w:instrText>
+              <w:instrText xml:space="preserve"> PAGEREF _Toc319850996 \h </w:instrText>
             </w:r>
             <w:r>
               <w:rPr>
@@ -396,7 +398,7 @@
               <w:szCs w:val="22"/>
             </w:rPr>
           </w:pPr>
-          <w:hyperlink w:anchor="_Toc319479660" w:history="1">
+          <w:hyperlink w:anchor="_Toc319850997" w:history="1">
             <w:r>
               <w:rPr>
                 <w:rStyle w:val="Hyperlink"/>
@@ -439,7 +441,7 @@
                 <w:noProof/>
                 <w:webHidden/>
               </w:rPr>
-              <w:instrText xml:space="preserve"> PAGEREF _Toc319479660 \h </w:instrText>
+              <w:instrText xml:space="preserve"> PAGEREF _Toc319850997 \h </w:instrText>
             </w:r>
             <w:r>
               <w:rPr>
@@ -484,7 +486,7 @@
               <w:szCs w:val="22"/>
             </w:rPr>
           </w:pPr>
-          <w:hyperlink w:anchor="_Toc319479661" w:history="1">
+          <w:hyperlink w:anchor="_Toc319850998" w:history="1">
             <w:r>
               <w:rPr>
                 <w:rStyle w:val="Hyperlink"/>
@@ -527,7 +529,7 @@
                 <w:noProof/>
                 <w:webHidden/>
               </w:rPr>
-              <w:instrText xml:space="preserve"> PAGEREF _Toc319479661 \h </w:instrText>
+              <w:instrText xml:space="preserve"> PAGEREF _Toc319850998 \h </w:instrText>
             </w:r>
             <w:r>
               <w:rPr>
@@ -572,7 +574,7 @@
               <w:szCs w:val="22"/>
             </w:rPr>
           </w:pPr>
-          <w:hyperlink w:anchor="_Toc319479662" w:history="1">
+          <w:hyperlink w:anchor="_Toc319850999" w:history="1">
             <w:r>
               <w:rPr>
                 <w:rStyle w:val="Hyperlink"/>
@@ -615,7 +617,7 @@
                 <w:noProof/>
                 <w:webHidden/>
               </w:rPr>
-              <w:instrText xml:space="preserve"> PAGEREF _Toc319479662 \h </w:instrText>
+              <w:instrText xml:space="preserve"> PAGEREF _Toc319850999 \h </w:instrText>
             </w:r>
             <w:r>
               <w:rPr>
@@ -660,7 +662,7 @@
               <w:szCs w:val="22"/>
             </w:rPr>
           </w:pPr>
-          <w:hyperlink w:anchor="_Toc319479663" w:history="1">
+          <w:hyperlink w:anchor="_Toc319851000" w:history="1">
             <w:r>
               <w:rPr>
                 <w:rStyle w:val="Hyperlink"/>
@@ -703,7 +705,7 @@
                 <w:noProof/>
                 <w:webHidden/>
               </w:rPr>
-              <w:instrText xml:space="preserve"> PAGEREF _Toc319479663 \h </w:instrText>
+              <w:instrText xml:space="preserve"> PAGEREF _Toc319851000 \h </w:instrText>
             </w:r>
             <w:r>
               <w:rPr>
@@ -748,7 +750,7 @@
               <w:szCs w:val="22"/>
             </w:rPr>
           </w:pPr>
-          <w:hyperlink w:anchor="_Toc319479664" w:history="1">
+          <w:hyperlink w:anchor="_Toc319851001" w:history="1">
             <w:r>
               <w:rPr>
                 <w:rStyle w:val="Hyperlink"/>
@@ -791,7 +793,7 @@
                 <w:noProof/>
                 <w:webHidden/>
               </w:rPr>
-              <w:instrText xml:space="preserve"> PAGEREF _Toc319479664 \h </w:instrText>
+              <w:instrText xml:space="preserve"> PAGEREF _Toc319851001 \h </w:instrText>
             </w:r>
             <w:r>
               <w:rPr>
@@ -836,7 +838,7 @@
               <w:szCs w:val="22"/>
             </w:rPr>
           </w:pPr>
-          <w:hyperlink w:anchor="_Toc319479665" w:history="1">
+          <w:hyperlink w:anchor="_Toc319851002" w:history="1">
             <w:r>
               <w:rPr>
                 <w:rStyle w:val="Hyperlink"/>
@@ -879,7 +881,7 @@
                 <w:noProof/>
                 <w:webHidden/>
               </w:rPr>
-              <w:instrText xml:space="preserve"> PAGEREF _Toc319479665 \h </w:instrText>
+              <w:instrText xml:space="preserve"> PAGEREF _Toc319851002 \h </w:instrText>
             </w:r>
             <w:r>
               <w:rPr>
@@ -924,7 +926,7 @@
               <w:szCs w:val="22"/>
             </w:rPr>
           </w:pPr>
-          <w:hyperlink w:anchor="_Toc319479666" w:history="1">
+          <w:hyperlink w:anchor="_Toc319851003" w:history="1">
             <w:r>
               <w:rPr>
                 <w:rStyle w:val="Hyperlink"/>
@@ -967,7 +969,7 @@
                 <w:noProof/>
                 <w:webHidden/>
               </w:rPr>
-              <w:instrText xml:space="preserve"> PAGEREF _Toc319479666 \h </w:instrText>
+              <w:instrText xml:space="preserve"> PAGEREF _Toc319851003 \h </w:instrText>
             </w:r>
             <w:r>
               <w:rPr>
@@ -1012,7 +1014,7 @@
               <w:szCs w:val="22"/>
             </w:rPr>
           </w:pPr>
-          <w:hyperlink w:anchor="_Toc319479667" w:history="1">
+          <w:hyperlink w:anchor="_Toc319851004" w:history="1">
             <w:r>
               <w:rPr>
                 <w:rStyle w:val="Hyperlink"/>
@@ -1055,7 +1057,7 @@
                 <w:noProof/>
                 <w:webHidden/>
               </w:rPr>
-              <w:instrText xml:space="preserve"> PAGEREF _Toc319479667 \h </w:instrText>
+              <w:instrText xml:space="preserve"> PAGEREF _Toc319851004 \h </w:instrText>
             </w:r>
             <w:r>
               <w:rPr>
@@ -1100,7 +1102,7 @@
               <w:szCs w:val="22"/>
             </w:rPr>
           </w:pPr>
-          <w:hyperlink w:anchor="_Toc319479668" w:history="1">
+          <w:hyperlink w:anchor="_Toc319851005" w:history="1">
             <w:r>
               <w:rPr>
                 <w:rStyle w:val="Hyperlink"/>
@@ -1143,7 +1145,7 @@
                 <w:noProof/>
                 <w:webHidden/>
               </w:rPr>
-              <w:instrText xml:space="preserve"> PAGEREF _Toc319479668 \h </w:instrText>
+              <w:instrText xml:space="preserve"> PAGEREF _Toc319851005 \h </w:instrText>
             </w:r>
             <w:r>
               <w:rPr>
@@ -1188,7 +1190,7 @@
               <w:szCs w:val="22"/>
             </w:rPr>
           </w:pPr>
-          <w:hyperlink w:anchor="_Toc319479669" w:history="1">
+          <w:hyperlink w:anchor="_Toc319851006" w:history="1">
             <w:r>
               <w:rPr>
                 <w:rStyle w:val="Hyperlink"/>
@@ -1231,7 +1233,7 @@
                 <w:noProof/>
                 <w:webHidden/>
               </w:rPr>
-              <w:instrText xml:space="preserve"> PAGEREF _Toc319479669 \h </w:instrText>
+              <w:instrText xml:space="preserve"> PAGEREF _Toc319851006 \h </w:instrText>
             </w:r>
             <w:r>
               <w:rPr>
@@ -1276,7 +1278,7 @@
               <w:szCs w:val="22"/>
             </w:rPr>
           </w:pPr>
-          <w:hyperlink w:anchor="_Toc319479670" w:history="1">
+          <w:hyperlink w:anchor="_Toc319851007" w:history="1">
             <w:r>
               <w:rPr>
                 <w:rStyle w:val="Hyperlink"/>
@@ -1319,7 +1321,7 @@
                 <w:noProof/>
                 <w:webHidden/>
               </w:rPr>
-              <w:instrText xml:space="preserve"> PAGEREF _Toc319479670 \h </w:instrText>
+              <w:instrText xml:space="preserve"> PAGEREF _Toc319851007 \h </w:instrText>
             </w:r>
             <w:r>
               <w:rPr>
@@ -1364,7 +1366,7 @@
               <w:szCs w:val="22"/>
             </w:rPr>
           </w:pPr>
-          <w:hyperlink w:anchor="_Toc319479671" w:history="1">
+          <w:hyperlink w:anchor="_Toc319851008" w:history="1">
             <w:r>
               <w:rPr>
                 <w:rStyle w:val="Hyperlink"/>
@@ -1407,7 +1409,7 @@
                 <w:noProof/>
                 <w:webHidden/>
               </w:rPr>
-              <w:instrText xml:space="preserve"> PAGEREF _Toc319479671 \h </w:instrText>
+              <w:instrText xml:space="preserve"> PAGEREF _Toc319851008 \h </w:instrText>
             </w:r>
             <w:r>
               <w:rPr>
@@ -1452,7 +1454,7 @@
               <w:szCs w:val="22"/>
             </w:rPr>
           </w:pPr>
-          <w:hyperlink w:anchor="_Toc319479672" w:history="1">
+          <w:hyperlink w:anchor="_Toc319851009" w:history="1">
             <w:r>
               <w:rPr>
                 <w:rStyle w:val="Hyperlink"/>
@@ -1495,7 +1497,7 @@
                 <w:noProof/>
                 <w:webHidden/>
               </w:rPr>
-              <w:instrText xml:space="preserve"> PAGEREF _Toc319479672 \h </w:instrText>
+              <w:instrText xml:space="preserve"> PAGEREF _Toc319851009 \h </w:instrText>
             </w:r>
             <w:r>
               <w:rPr>
@@ -1540,7 +1542,7 @@
               <w:szCs w:val="22"/>
             </w:rPr>
           </w:pPr>
-          <w:hyperlink w:anchor="_Toc319479673" w:history="1">
+          <w:hyperlink w:anchor="_Toc319851010" w:history="1">
             <w:r>
               <w:rPr>
                 <w:rStyle w:val="Hyperlink"/>
@@ -1583,7 +1585,7 @@
                 <w:noProof/>
                 <w:webHidden/>
               </w:rPr>
-              <w:instrText xml:space="preserve"> PAGEREF _Toc319479673 \h </w:instrText>
+              <w:instrText xml:space="preserve"> PAGEREF _Toc319851010 \h </w:instrText>
             </w:r>
             <w:r>
               <w:rPr>
@@ -1628,7 +1630,7 @@
               <w:szCs w:val="22"/>
             </w:rPr>
           </w:pPr>
-          <w:hyperlink w:anchor="_Toc319479674" w:history="1">
+          <w:hyperlink w:anchor="_Toc319851011" w:history="1">
             <w:r>
               <w:rPr>
                 <w:rStyle w:val="Hyperlink"/>
@@ -1671,7 +1673,7 @@
                 <w:noProof/>
                 <w:webHidden/>
               </w:rPr>
-              <w:instrText xml:space="preserve"> PAGEREF _Toc319479674 \h </w:instrText>
+              <w:instrText xml:space="preserve"> PAGEREF _Toc319851011 \h </w:instrText>
             </w:r>
             <w:r>
               <w:rPr>
@@ -1716,7 +1718,7 @@
               <w:szCs w:val="22"/>
             </w:rPr>
           </w:pPr>
-          <w:hyperlink w:anchor="_Toc319479675" w:history="1">
+          <w:hyperlink w:anchor="_Toc319851012" w:history="1">
             <w:r>
               <w:rPr>
                 <w:rStyle w:val="Hyperlink"/>
@@ -1759,7 +1761,7 @@
                 <w:noProof/>
                 <w:webHidden/>
               </w:rPr>
-              <w:instrText xml:space="preserve"> PAGEREF _Toc319479675 \h </w:instrText>
+              <w:instrText xml:space="preserve"> PAGEREF _Toc319851012 \h </w:instrText>
             </w:r>
             <w:r>
               <w:rPr>
@@ -1804,7 +1806,7 @@
               <w:szCs w:val="22"/>
             </w:rPr>
           </w:pPr>
-          <w:hyperlink w:anchor="_Toc319479676" w:history="1">
+          <w:hyperlink w:anchor="_Toc319851013" w:history="1">
             <w:r>
               <w:rPr>
                 <w:rStyle w:val="Hyperlink"/>
@@ -1847,7 +1849,7 @@
                 <w:noProof/>
                 <w:webHidden/>
               </w:rPr>
-              <w:instrText xml:space="preserve"> PAGEREF _Toc319479676 \h </w:instrText>
+              <w:instrText xml:space="preserve"> PAGEREF _Toc319851013 \h </w:instrText>
             </w:r>
             <w:r>
               <w:rPr>
@@ -1892,7 +1894,7 @@
               <w:szCs w:val="22"/>
             </w:rPr>
           </w:pPr>
-          <w:hyperlink w:anchor="_Toc319479677" w:history="1">
+          <w:hyperlink w:anchor="_Toc319851014" w:history="1">
             <w:r>
               <w:rPr>
                 <w:rStyle w:val="Hyperlink"/>
@@ -1935,7 +1937,7 @@
                 <w:noProof/>
                 <w:webHidden/>
               </w:rPr>
-              <w:instrText xml:space="preserve"> PAGEREF _Toc319479677 \h </w:instrText>
+              <w:instrText xml:space="preserve"> PAGEREF _Toc319851014 \h </w:instrText>
             </w:r>
             <w:r>
               <w:rPr>
@@ -1980,7 +1982,7 @@
               <w:szCs w:val="22"/>
             </w:rPr>
           </w:pPr>
-          <w:hyperlink w:anchor="_Toc319479678" w:history="1">
+          <w:hyperlink w:anchor="_Toc319851015" w:history="1">
             <w:r>
               <w:rPr>
                 <w:rStyle w:val="Hyperlink"/>
@@ -2023,7 +2025,7 @@
                 <w:noProof/>
                 <w:webHidden/>
               </w:rPr>
-              <w:instrText xml:space="preserve"> PAGEREF _Toc319479678 \h </w:instrText>
+              <w:instrText xml:space="preserve"> PAGEREF _Toc319851015 \h </w:instrText>
             </w:r>
             <w:r>
               <w:rPr>
@@ -2068,7 +2070,7 @@
               <w:szCs w:val="22"/>
             </w:rPr>
           </w:pPr>
-          <w:hyperlink w:anchor="_Toc319479679" w:history="1">
+          <w:hyperlink w:anchor="_Toc319851016" w:history="1">
             <w:r>
               <w:rPr>
                 <w:rStyle w:val="Hyperlink"/>
@@ -2111,7 +2113,7 @@
                 <w:noProof/>
                 <w:webHidden/>
               </w:rPr>
-              <w:instrText xml:space="preserve"> PAGEREF _Toc319479679 \h </w:instrText>
+              <w:instrText xml:space="preserve"> PAGEREF _Toc319851016 \h </w:instrText>
             </w:r>
             <w:r>
               <w:rPr>
@@ -2156,7 +2158,7 @@
               <w:szCs w:val="22"/>
             </w:rPr>
           </w:pPr>
-          <w:hyperlink w:anchor="_Toc319479680" w:history="1">
+          <w:hyperlink w:anchor="_Toc319851017" w:history="1">
             <w:r>
               <w:rPr>
                 <w:rStyle w:val="Hyperlink"/>
@@ -2199,7 +2201,7 @@
                 <w:noProof/>
                 <w:webHidden/>
               </w:rPr>
-              <w:instrText xml:space="preserve"> PAGEREF _Toc319479680 \h </w:instrText>
+              <w:instrText xml:space="preserve"> PAGEREF _Toc319851017 \h </w:instrText>
             </w:r>
             <w:r>
               <w:rPr>
@@ -2244,7 +2246,7 @@
               <w:szCs w:val="22"/>
             </w:rPr>
           </w:pPr>
-          <w:hyperlink w:anchor="_Toc319479681" w:history="1">
+          <w:hyperlink w:anchor="_Toc319851018" w:history="1">
             <w:r>
               <w:rPr>
                 <w:rStyle w:val="Hyperlink"/>
@@ -2287,7 +2289,7 @@
                 <w:noProof/>
                 <w:webHidden/>
               </w:rPr>
-              <w:instrText xml:space="preserve"> PAGEREF _Toc319479681 \h </w:instrText>
+              <w:instrText xml:space="preserve"> PAGEREF _Toc319851018 \h </w:instrText>
             </w:r>
             <w:r>
               <w:rPr>
@@ -2332,7 +2334,7 @@
               <w:szCs w:val="22"/>
             </w:rPr>
           </w:pPr>
-          <w:hyperlink w:anchor="_Toc319479682" w:history="1">
+          <w:hyperlink w:anchor="_Toc319851019" w:history="1">
             <w:r>
               <w:rPr>
                 <w:rStyle w:val="Hyperlink"/>
@@ -2375,7 +2377,7 @@
                 <w:noProof/>
                 <w:webHidden/>
               </w:rPr>
-              <w:instrText xml:space="preserve"> PAGEREF _Toc319479682 \h </w:instrText>
+              <w:instrText xml:space="preserve"> PAGEREF _Toc319851019 \h </w:instrText>
             </w:r>
             <w:r>
               <w:rPr>
@@ -2420,7 +2422,7 @@
               <w:szCs w:val="22"/>
             </w:rPr>
           </w:pPr>
-          <w:hyperlink w:anchor="_Toc319479683" w:history="1">
+          <w:hyperlink w:anchor="_Toc319851020" w:history="1">
             <w:r>
               <w:rPr>
                 <w:rStyle w:val="Hyperlink"/>
@@ -2463,7 +2465,7 @@
                 <w:noProof/>
                 <w:webHidden/>
               </w:rPr>
-              <w:instrText xml:space="preserve"> PAGEREF _Toc319479683 \h </w:instrText>
+              <w:instrText xml:space="preserve"> PAGEREF _Toc319851020 \h </w:instrText>
             </w:r>
             <w:r>
               <w:rPr>
@@ -2508,7 +2510,7 @@
               <w:szCs w:val="22"/>
             </w:rPr>
           </w:pPr>
-          <w:hyperlink w:anchor="_Toc319479684" w:history="1">
+          <w:hyperlink w:anchor="_Toc319851021" w:history="1">
             <w:r>
               <w:rPr>
                 <w:rStyle w:val="Hyperlink"/>
@@ -2551,7 +2553,7 @@
                 <w:noProof/>
                 <w:webHidden/>
               </w:rPr>
-              <w:instrText xml:space="preserve"> PAGEREF _Toc319479684 \h </w:instrText>
+              <w:instrText xml:space="preserve"> PAGEREF _Toc319851021 \h </w:instrText>
             </w:r>
             <w:r>
               <w:rPr>
@@ -2596,7 +2598,7 @@
               <w:szCs w:val="22"/>
             </w:rPr>
           </w:pPr>
-          <w:hyperlink w:anchor="_Toc319479685" w:history="1">
+          <w:hyperlink w:anchor="_Toc319851022" w:history="1">
             <w:r>
               <w:rPr>
                 <w:rStyle w:val="Hyperlink"/>
@@ -2639,7 +2641,7 @@
                 <w:noProof/>
                 <w:webHidden/>
               </w:rPr>
-              <w:instrText xml:space="preserve"> PAGEREF _Toc319479685 \h </w:instrText>
+              <w:instrText xml:space="preserve"> PAGEREF _Toc319851022 \h </w:instrText>
             </w:r>
             <w:r>
               <w:rPr>
@@ -2684,7 +2686,7 @@
               <w:szCs w:val="22"/>
             </w:rPr>
           </w:pPr>
-          <w:hyperlink w:anchor="_Toc319479686" w:history="1">
+          <w:hyperlink w:anchor="_Toc319851023" w:history="1">
             <w:r>
               <w:rPr>
                 <w:rStyle w:val="Hyperlink"/>
@@ -2727,7 +2729,7 @@
                 <w:noProof/>
                 <w:webHidden/>
               </w:rPr>
-              <w:instrText xml:space="preserve"> PAGEREF _Toc319479686 \h </w:instrText>
+              <w:instrText xml:space="preserve"> PAGEREF _Toc319851023 \h </w:instrText>
             </w:r>
             <w:r>
               <w:rPr>
@@ -2772,7 +2774,7 @@
               <w:szCs w:val="22"/>
             </w:rPr>
           </w:pPr>
-          <w:hyperlink w:anchor="_Toc319479687" w:history="1">
+          <w:hyperlink w:anchor="_Toc319851024" w:history="1">
             <w:r>
               <w:rPr>
                 <w:rStyle w:val="Hyperlink"/>
@@ -2815,7 +2817,7 @@
                 <w:noProof/>
                 <w:webHidden/>
               </w:rPr>
-              <w:instrText xml:space="preserve"> PAGEREF _Toc319479687 \h </w:instrText>
+              <w:instrText xml:space="preserve"> PAGEREF _Toc319851024 \h </w:instrText>
             </w:r>
             <w:r>
               <w:rPr>
@@ -2860,7 +2862,7 @@
               <w:szCs w:val="22"/>
             </w:rPr>
           </w:pPr>
-          <w:hyperlink w:anchor="_Toc319479688" w:history="1">
+          <w:hyperlink w:anchor="_Toc319851025" w:history="1">
             <w:r>
               <w:rPr>
                 <w:rStyle w:val="Hyperlink"/>
@@ -2903,7 +2905,7 @@
                 <w:noProof/>
                 <w:webHidden/>
               </w:rPr>
-              <w:instrText xml:space="preserve"> PAGEREF _Toc319479688 \h </w:instrText>
+              <w:instrText xml:space="preserve"> PAGEREF _Toc319851025 \h </w:instrText>
             </w:r>
             <w:r>
               <w:rPr>
@@ -2948,7 +2950,7 @@
               <w:szCs w:val="22"/>
             </w:rPr>
           </w:pPr>
-          <w:hyperlink w:anchor="_Toc319479689" w:history="1">
+          <w:hyperlink w:anchor="_Toc319851026" w:history="1">
             <w:r>
               <w:rPr>
                 <w:rStyle w:val="Hyperlink"/>
@@ -2991,7 +2993,7 @@
                 <w:noProof/>
                 <w:webHidden/>
               </w:rPr>
-              <w:instrText xml:space="preserve"> PAGEREF _Toc319479689 \h </w:instrText>
+              <w:instrText xml:space="preserve"> PAGEREF _Toc319851026 \h </w:instrText>
             </w:r>
             <w:r>
               <w:rPr>
@@ -3036,7 +3038,7 @@
               <w:szCs w:val="22"/>
             </w:rPr>
           </w:pPr>
-          <w:hyperlink w:anchor="_Toc319479690" w:history="1">
+          <w:hyperlink w:anchor="_Toc319851027" w:history="1">
             <w:r>
               <w:rPr>
                 <w:rStyle w:val="Hyperlink"/>
@@ -3079,7 +3081,7 @@
                 <w:noProof/>
                 <w:webHidden/>
               </w:rPr>
-              <w:instrText xml:space="preserve"> PAGEREF _Toc319479690 \h </w:instrText>
+              <w:instrText xml:space="preserve"> PAGEREF _Toc319851027 \h </w:instrText>
             </w:r>
             <w:r>
               <w:rPr>
@@ -3124,7 +3126,7 @@
               <w:szCs w:val="22"/>
             </w:rPr>
           </w:pPr>
-          <w:hyperlink w:anchor="_Toc319479691" w:history="1">
+          <w:hyperlink w:anchor="_Toc319851028" w:history="1">
             <w:r>
               <w:rPr>
                 <w:rStyle w:val="Hyperlink"/>
@@ -3167,7 +3169,7 @@
                 <w:noProof/>
                 <w:webHidden/>
               </w:rPr>
-              <w:instrText xml:space="preserve"> PAGEREF _Toc319479691 \h </w:instrText>
+              <w:instrText xml:space="preserve"> PAGEREF _Toc319851028 \h </w:instrText>
             </w:r>
             <w:r>
               <w:rPr>
@@ -3212,7 +3214,7 @@
               <w:szCs w:val="22"/>
             </w:rPr>
           </w:pPr>
-          <w:hyperlink w:anchor="_Toc319479692" w:history="1">
+          <w:hyperlink w:anchor="_Toc319851029" w:history="1">
             <w:r>
               <w:rPr>
                 <w:rStyle w:val="Hyperlink"/>
@@ -3255,7 +3257,7 @@
                 <w:noProof/>
                 <w:webHidden/>
               </w:rPr>
-              <w:instrText xml:space="preserve"> PAGEREF _Toc319479692 \h </w:instrText>
+              <w:instrText xml:space="preserve"> PAGEREF _Toc319851029 \h </w:instrText>
             </w:r>
             <w:r>
               <w:rPr>
@@ -3314,12 +3316,12 @@
           <w:numId w:val="45"/>
         </w:numPr>
       </w:pPr>
-      <w:bookmarkStart w:id="0" w:name="_Toc319479659"/>
+      <w:bookmarkStart w:id="1" w:name="_Toc319850996"/>
       <w:r>
         <w:lastRenderedPageBreak/>
         <w:t>Introduction</w:t>
       </w:r>
-      <w:bookmarkEnd w:id="0"/>
+      <w:bookmarkEnd w:id="1"/>
     </w:p>
     <w:p>
       <w:r>
@@ -3393,11 +3395,11 @@
       <w:pPr>
         <w:pStyle w:val="Heading2"/>
       </w:pPr>
-      <w:bookmarkStart w:id="1" w:name="_Toc319479660"/>
+      <w:bookmarkStart w:id="2" w:name="_Toc319850997"/>
       <w:r>
         <w:t>Motivation</w:t>
       </w:r>
-      <w:bookmarkEnd w:id="1"/>
+      <w:bookmarkEnd w:id="2"/>
     </w:p>
     <w:p>
       <w:r>
@@ -3408,11 +3410,11 @@
       <w:pPr>
         <w:pStyle w:val="Heading2"/>
       </w:pPr>
-      <w:bookmarkStart w:id="2" w:name="_Toc319479661"/>
+      <w:bookmarkStart w:id="3" w:name="_Toc319850998"/>
       <w:r>
         <w:t>Terms and Definitions</w:t>
       </w:r>
-      <w:bookmarkEnd w:id="2"/>
+      <w:bookmarkEnd w:id="3"/>
     </w:p>
     <w:p>
       <w:r>
@@ -3497,11 +3499,11 @@
       <w:pPr>
         <w:pStyle w:val="Heading2"/>
       </w:pPr>
-      <w:bookmarkStart w:id="3" w:name="_Toc319479662"/>
+      <w:bookmarkStart w:id="4" w:name="_Toc319850999"/>
       <w:r>
         <w:t>References</w:t>
       </w:r>
-      <w:bookmarkEnd w:id="3"/>
+      <w:bookmarkEnd w:id="4"/>
     </w:p>
     <w:p>
       <w:proofErr w:type="gramStart"/>
@@ -3581,22 +3583,22 @@
       <w:pPr>
         <w:pStyle w:val="Heading1"/>
       </w:pPr>
-      <w:bookmarkStart w:id="4" w:name="_Toc319479663"/>
+      <w:bookmarkStart w:id="5" w:name="_Toc319851000"/>
       <w:r>
         <w:lastRenderedPageBreak/>
         <w:t>Project Overview</w:t>
       </w:r>
-      <w:bookmarkEnd w:id="4"/>
+      <w:bookmarkEnd w:id="5"/>
     </w:p>
     <w:p>
       <w:pPr>
         <w:pStyle w:val="Heading2"/>
       </w:pPr>
-      <w:bookmarkStart w:id="5" w:name="_Toc319479664"/>
+      <w:bookmarkStart w:id="6" w:name="_Toc319851001"/>
       <w:r>
         <w:t>Project Goal</w:t>
       </w:r>
-      <w:bookmarkEnd w:id="5"/>
+      <w:bookmarkEnd w:id="6"/>
     </w:p>
     <w:p>
       <w:r>
@@ -3607,11 +3609,11 @@
       <w:pPr>
         <w:pStyle w:val="Heading2"/>
       </w:pPr>
-      <w:bookmarkStart w:id="6" w:name="_Toc319479665"/>
+      <w:bookmarkStart w:id="7" w:name="_Toc319851002"/>
       <w:r>
         <w:t>System Context</w:t>
       </w:r>
-      <w:bookmarkEnd w:id="6"/>
+      <w:bookmarkEnd w:id="7"/>
     </w:p>
     <w:p>
       <w:pPr>
@@ -3707,10 +3709,18 @@
         <w:spacing w:after="200" w:line="276" w:lineRule="auto"/>
       </w:pPr>
       <w:r>
-        <w:t xml:space="preserve">The pale green components, RabbitMQ and </w:t>
+        <w:t xml:space="preserve">The pale green components, </w:t>
       </w:r>
       <w:proofErr w:type="spellStart"/>
       <w:r>
+        <w:t>RabbitMQ</w:t>
+      </w:r>
+      <w:proofErr w:type="spellEnd"/>
+      <w:r>
+        <w:t xml:space="preserve"> and </w:t>
+      </w:r>
+      <w:proofErr w:type="spellStart"/>
+      <w:r>
         <w:t>MongoDB</w:t>
       </w:r>
       <w:proofErr w:type="spellEnd"/>
@@ -3783,31 +3793,31 @@
       <w:pPr>
         <w:pStyle w:val="Heading1"/>
       </w:pPr>
-      <w:bookmarkStart w:id="7" w:name="_Toc319479666"/>
+      <w:bookmarkStart w:id="8" w:name="_Toc319851003"/>
       <w:r>
         <w:t>Project Requirements</w:t>
       </w:r>
-      <w:bookmarkEnd w:id="7"/>
+      <w:bookmarkEnd w:id="8"/>
     </w:p>
     <w:p>
       <w:pPr>
         <w:pStyle w:val="Heading2"/>
       </w:pPr>
-      <w:bookmarkStart w:id="8" w:name="_Toc319479667"/>
+      <w:bookmarkStart w:id="9" w:name="_Toc319851004"/>
       <w:r>
         <w:t>Critical Use Cases</w:t>
       </w:r>
-      <w:bookmarkEnd w:id="8"/>
+      <w:bookmarkEnd w:id="9"/>
     </w:p>
     <w:p>
       <w:pPr>
         <w:pStyle w:val="Heading3"/>
       </w:pPr>
-      <w:bookmarkStart w:id="9" w:name="_Toc319479668"/>
+      <w:bookmarkStart w:id="10" w:name="_Toc319851005"/>
       <w:r>
         <w:t>Displays Simulation</w:t>
       </w:r>
-      <w:bookmarkEnd w:id="9"/>
+      <w:bookmarkEnd w:id="10"/>
     </w:p>
     <w:p>
       <w:r>
@@ -3938,11 +3948,11 @@
       <w:pPr>
         <w:pStyle w:val="Heading3"/>
       </w:pPr>
-      <w:bookmarkStart w:id="10" w:name="_Toc319479669"/>
+      <w:bookmarkStart w:id="11" w:name="_Toc319851006"/>
       <w:r>
         <w:t>Provides current simulation state data</w:t>
       </w:r>
-      <w:bookmarkEnd w:id="10"/>
+      <w:bookmarkEnd w:id="11"/>
     </w:p>
     <w:p>
       <w:r>
@@ -4110,11 +4120,11 @@
       <w:pPr>
         <w:pStyle w:val="Heading3"/>
       </w:pPr>
-      <w:bookmarkStart w:id="11" w:name="_Toc319479670"/>
+      <w:bookmarkStart w:id="12" w:name="_Toc319851007"/>
       <w:r>
         <w:t>Produces individual intersection state data</w:t>
       </w:r>
-      <w:bookmarkEnd w:id="11"/>
+      <w:bookmarkEnd w:id="12"/>
     </w:p>
     <w:p>
       <w:r>
@@ -4213,11 +4223,11 @@
       <w:pPr>
         <w:pStyle w:val="Heading3"/>
       </w:pPr>
-      <w:bookmarkStart w:id="12" w:name="_Toc319479671"/>
+      <w:bookmarkStart w:id="13" w:name="_Toc319851008"/>
       <w:r>
         <w:t>Executes traffic light signal plan</w:t>
       </w:r>
-      <w:bookmarkEnd w:id="12"/>
+      <w:bookmarkEnd w:id="13"/>
     </w:p>
     <w:p>
       <w:r>
@@ -4330,11 +4340,11 @@
       <w:pPr>
         <w:pStyle w:val="Heading3"/>
       </w:pPr>
-      <w:bookmarkStart w:id="13" w:name="_Toc319479672"/>
+      <w:bookmarkStart w:id="14" w:name="_Toc319851009"/>
       <w:r>
         <w:t>Information about current intersection status is shared</w:t>
       </w:r>
-      <w:bookmarkEnd w:id="13"/>
+      <w:bookmarkEnd w:id="14"/>
     </w:p>
     <w:p>
       <w:r>
@@ -4473,7 +4483,7 @@
       <w:pPr>
         <w:pStyle w:val="Heading3"/>
       </w:pPr>
-      <w:bookmarkStart w:id="14" w:name="_Toc319479673"/>
+      <w:bookmarkStart w:id="15" w:name="_Toc319851010"/>
       <w:r>
         <w:t>Produce</w:t>
       </w:r>
@@ -4483,7 +4493,7 @@
       <w:r>
         <w:t xml:space="preserve"> data to share with neighboring intersections</w:t>
       </w:r>
-      <w:bookmarkEnd w:id="14"/>
+      <w:bookmarkEnd w:id="15"/>
     </w:p>
     <w:p>
       <w:r>
@@ -4578,11 +4588,11 @@
       <w:pPr>
         <w:pStyle w:val="Heading3"/>
       </w:pPr>
-      <w:bookmarkStart w:id="15" w:name="_Toc319479674"/>
+      <w:bookmarkStart w:id="16" w:name="_Toc319851011"/>
       <w:r>
         <w:t>Create traffic light signal plan</w:t>
       </w:r>
-      <w:bookmarkEnd w:id="15"/>
+      <w:bookmarkEnd w:id="16"/>
     </w:p>
     <w:p>
       <w:r>
@@ -4721,11 +4731,11 @@
       <w:pPr>
         <w:pStyle w:val="Heading3"/>
       </w:pPr>
-      <w:bookmarkStart w:id="16" w:name="_Toc319479675"/>
+      <w:bookmarkStart w:id="17" w:name="_Toc319851012"/>
       <w:r>
         <w:t>Incorporate data that was shared into planning</w:t>
       </w:r>
-      <w:bookmarkEnd w:id="16"/>
+      <w:bookmarkEnd w:id="17"/>
     </w:p>
     <w:p>
       <w:r>
@@ -4819,11 +4829,11 @@
       <w:pPr>
         <w:pStyle w:val="Heading3"/>
       </w:pPr>
-      <w:bookmarkStart w:id="17" w:name="_Toc319479676"/>
+      <w:bookmarkStart w:id="18" w:name="_Toc319851013"/>
       <w:r>
         <w:t>Verify plan is safe</w:t>
       </w:r>
-      <w:bookmarkEnd w:id="17"/>
+      <w:bookmarkEnd w:id="18"/>
     </w:p>
     <w:p>
       <w:r>
@@ -4910,6 +4920,38 @@
       </w:pPr>
       <w:r>
         <w:lastRenderedPageBreak/>
+        <w:t>SR 18b [Critical]</w:t>
+      </w:r>
+    </w:p>
+    <w:p>
+      <w:pPr>
+        <w:ind w:firstLine="720"/>
+      </w:pPr>
+      <w:r>
+        <w:t>The safety agent enforces minimum times per light color.  For example, a light cannot be green for one second then switched to yellow.</w:t>
+      </w:r>
+    </w:p>
+    <w:p>
+      <w:pPr>
+        <w:pStyle w:val="Heading4"/>
+      </w:pPr>
+      <w:r>
+        <w:t>SR 18c [Critical]</w:t>
+      </w:r>
+    </w:p>
+    <w:p>
+      <w:pPr>
+        <w:ind w:firstLine="720"/>
+      </w:pPr>
+      <w:r>
+        <w:t>The safety agent enforces proper progression of light changes.  That is a light cannot be switched from green to red.  The progression must be a rotation of: green, yellow, red.</w:t>
+      </w:r>
+    </w:p>
+    <w:p>
+      <w:pPr>
+        <w:pStyle w:val="Heading4"/>
+      </w:pPr>
+      <w:r>
         <w:t>SR 19</w:t>
       </w:r>
     </w:p>
@@ -4925,11 +4967,11 @@
       <w:pPr>
         <w:pStyle w:val="Heading3"/>
       </w:pPr>
-      <w:bookmarkStart w:id="18" w:name="_Toc319479677"/>
+      <w:bookmarkStart w:id="19" w:name="_Toc319851014"/>
       <w:r>
         <w:t>Submit plan to be executed</w:t>
       </w:r>
-      <w:bookmarkEnd w:id="18"/>
+      <w:bookmarkEnd w:id="19"/>
     </w:p>
     <w:p>
       <w:r>
@@ -5017,13 +5059,11 @@
       <w:pPr>
         <w:pStyle w:val="Heading3"/>
       </w:pPr>
-      <w:bookmarkStart w:id="19" w:name="_Toc319479678"/>
-      <w:bookmarkStart w:id="20" w:name="_GoBack"/>
+      <w:bookmarkStart w:id="20" w:name="_Toc319851015"/>
+      <w:r>
+        <w:t>Gather Simulation Metrics</w:t>
+      </w:r>
       <w:bookmarkEnd w:id="20"/>
-      <w:r>
-        <w:t>Gather Simulation Metrics</w:t>
-      </w:r>
-      <w:bookmarkEnd w:id="19"/>
     </w:p>
     <w:p>
       <w:r>
@@ -5397,7 +5437,7 @@
       <w:pPr>
         <w:pStyle w:val="Heading2"/>
       </w:pPr>
-      <w:bookmarkStart w:id="21" w:name="_Toc319479679"/>
+      <w:bookmarkStart w:id="21" w:name="_Toc319851016"/>
       <w:r>
         <w:lastRenderedPageBreak/>
         <w:t>System Activity</w:t>
@@ -5517,7 +5557,7 @@
       <w:pPr>
         <w:pStyle w:val="Heading1"/>
       </w:pPr>
-      <w:bookmarkStart w:id="22" w:name="_Toc319479680"/>
+      <w:bookmarkStart w:id="22" w:name="_Toc319851017"/>
       <w:r>
         <w:lastRenderedPageBreak/>
         <w:t>Assumptions</w:t>
@@ -5681,7 +5721,7 @@
       <w:pPr>
         <w:pStyle w:val="Heading1"/>
       </w:pPr>
-      <w:bookmarkStart w:id="23" w:name="_Toc319479681"/>
+      <w:bookmarkStart w:id="23" w:name="_Toc319851018"/>
       <w:r>
         <w:t>Constraints</w:t>
       </w:r>
@@ -5702,7 +5742,7 @@
       <w:pPr>
         <w:pStyle w:val="Heading1"/>
       </w:pPr>
-      <w:bookmarkStart w:id="24" w:name="_Toc319479682"/>
+      <w:bookmarkStart w:id="24" w:name="_Toc319851019"/>
       <w:r>
         <w:t>Environment</w:t>
       </w:r>
@@ -5712,7 +5752,7 @@
       <w:pPr>
         <w:pStyle w:val="Heading2"/>
       </w:pPr>
-      <w:bookmarkStart w:id="25" w:name="_Toc319479683"/>
+      <w:bookmarkStart w:id="25" w:name="_Toc319851020"/>
       <w:r>
         <w:t>Purpose</w:t>
       </w:r>
@@ -5733,7 +5773,7 @@
       <w:pPr>
         <w:pStyle w:val="Heading2"/>
       </w:pPr>
-      <w:bookmarkStart w:id="26" w:name="_Toc319479684"/>
+      <w:bookmarkStart w:id="26" w:name="_Toc319851021"/>
       <w:r>
         <w:t>Hardware</w:t>
       </w:r>
@@ -5784,7 +5824,7 @@
       <w:pPr>
         <w:pStyle w:val="Heading2"/>
       </w:pPr>
-      <w:bookmarkStart w:id="27" w:name="_Toc319479685"/>
+      <w:bookmarkStart w:id="27" w:name="_Toc319851022"/>
       <w:r>
         <w:t>Tools</w:t>
       </w:r>
@@ -5799,7 +5839,7 @@
       <w:pPr>
         <w:pStyle w:val="Heading3"/>
       </w:pPr>
-      <w:bookmarkStart w:id="28" w:name="_Toc319479686"/>
+      <w:bookmarkStart w:id="28" w:name="_Toc319851023"/>
       <w:r>
         <w:t>Process Support</w:t>
       </w:r>
@@ -5927,7 +5967,7 @@
       <w:pPr>
         <w:pStyle w:val="Heading3"/>
       </w:pPr>
-      <w:bookmarkStart w:id="29" w:name="_Toc319479687"/>
+      <w:bookmarkStart w:id="29" w:name="_Toc319851024"/>
       <w:r>
         <w:t>Development</w:t>
       </w:r>
@@ -6037,7 +6077,7 @@
       <w:pPr>
         <w:pStyle w:val="Heading3"/>
       </w:pPr>
-      <w:bookmarkStart w:id="30" w:name="_Toc319479688"/>
+      <w:bookmarkStart w:id="30" w:name="_Toc319851025"/>
       <w:r>
         <w:t>Testing</w:t>
       </w:r>
@@ -6142,7 +6182,7 @@
       <w:pPr>
         <w:pStyle w:val="Heading3"/>
       </w:pPr>
-      <w:bookmarkStart w:id="31" w:name="_Toc319479689"/>
+      <w:bookmarkStart w:id="31" w:name="_Toc319851026"/>
       <w:r>
         <w:t>Version Control</w:t>
       </w:r>
@@ -6208,7 +6248,7 @@
       <w:pPr>
         <w:pStyle w:val="Heading2"/>
       </w:pPr>
-      <w:bookmarkStart w:id="32" w:name="_Toc319479690"/>
+      <w:bookmarkStart w:id="32" w:name="_Toc319851027"/>
       <w:r>
         <w:t>Process</w:t>
       </w:r>
@@ -6218,7 +6258,7 @@
       <w:pPr>
         <w:pStyle w:val="Heading3"/>
       </w:pPr>
-      <w:bookmarkStart w:id="33" w:name="_Toc319479691"/>
+      <w:bookmarkStart w:id="33" w:name="_Toc319851028"/>
       <w:r>
         <w:t>Development</w:t>
       </w:r>
@@ -6280,7 +6320,7 @@
       <w:pPr>
         <w:pStyle w:val="Heading3"/>
       </w:pPr>
-      <w:bookmarkStart w:id="34" w:name="_Toc319479692"/>
+      <w:bookmarkStart w:id="34" w:name="_Toc319851029"/>
       <w:r>
         <w:t>Release</w:t>
       </w:r>
@@ -6387,7 +6427,6 @@
         <w:docPartUnique/>
       </w:docPartObj>
     </w:sdtPr>
-    <w:sdtEndPr/>
     <w:sdtContent>
       <w:sdt>
         <w:sdtPr>
@@ -6397,7 +6436,6 @@
             <w:docPartUnique/>
           </w:docPartObj>
         </w:sdtPr>
-        <w:sdtEndPr/>
         <w:sdtContent>
           <w:p>
             <w:pPr>
@@ -6430,7 +6468,7 @@
                 <w:bCs/>
                 <w:noProof/>
               </w:rPr>
-              <w:t>13</w:t>
+              <w:t>9</w:t>
             </w:r>
             <w:r>
               <w:rPr>
@@ -6495,7 +6533,6 @@
         <w:docPartUnique/>
       </w:docPartObj>
     </w:sdtPr>
-    <w:sdtEndPr/>
     <w:sdtContent>
       <w:sdt>
         <w:sdtPr>
@@ -6505,7 +6542,6 @@
             <w:docPartUnique/>
           </w:docPartObj>
         </w:sdtPr>
-        <w:sdtEndPr/>
         <w:sdtContent>
           <w:p>
             <w:pPr>
@@ -6664,7 +6700,7 @@
       <w:rPr>
         <w:noProof/>
       </w:rPr>
-      <w:t>2012-03-14 09:12</w:t>
+      <w:t>2012-03-18 14:38</w:t>
     </w:r>
     <w:r>
       <w:fldChar w:fldCharType="end"/>
@@ -13456,7 +13492,7 @@
         <a:sysClr val="windowText" lastClr="000000"/>
       </a:dk1>
       <a:lt1>
-        <a:sysClr val="window" lastClr="FFFFFF"/>
+        <a:sysClr val="window" lastClr="E0FEED"/>
       </a:lt1>
       <a:dk2>
         <a:srgbClr val="1F497D"/>
@@ -13732,6 +13768,21 @@
 </file>
 
 <file path=customXml/item1.xml><?xml version="1.0" encoding="utf-8"?>
+<p:properties xmlns:p="http://schemas.microsoft.com/office/2006/metadata/properties" xmlns:xsi="http://www.w3.org/2001/XMLSchema-instance">
+  <documentManagement>
+    <ContentTypeId xmlns="http://schemas.microsoft.com/sharepoint/v3">0x0056BD8EAE6FAF36488DB4D7E32B557BC9</ContentTypeId>
+    <_SourceUrl xmlns="http://schemas.microsoft.com/sharepoint/v3" xsi:nil="true"/>
+    <AutoVersionDisabled xmlns="http://schemas.microsoft.com/sharepoint/v3">false</AutoVersionDisabled>
+    <ItemType xmlns="http://schemas.microsoft.com/sharepoint/v3">1</ItemType>
+    <Order xmlns="http://schemas.microsoft.com/sharepoint/v3" xsi:nil="true"/>
+    <_SharedFileIndex xmlns="http://schemas.microsoft.com/sharepoint/v3" xsi:nil="true"/>
+    <MetaInfo xmlns="http://schemas.microsoft.com/sharepoint/v3" xsi:nil="true"/>
+    <Description xmlns="http://schemas.microsoft.com/sharepoint/v3" xsi:nil="true"/>
+  </documentManagement>
+</p:properties>
+</file>
+
+<file path=customXml/item2.xml><?xml version="1.0" encoding="utf-8"?>
 <ct:contentTypeSchema xmlns:ct="http://schemas.microsoft.com/office/2006/metadata/contentType" xmlns:ma="http://schemas.microsoft.com/office/2006/metadata/properties/metaAttributes" ct:_="" ma:_="" ma:contentTypeName="_Docs_" ma:contentTypeID="0x0056BD8EAE6FAF36488DB4D7E32B557BC9" ma:contentTypeVersion="" ma:contentTypeDescription="" ma:contentTypeScope="" ma:versionID="b24a59f726d28f46a69a0a8240ee44ed">
   <xsd:schema xmlns:xsd="http://www.w3.org/2001/XMLSchema" xmlns:p="http://schemas.microsoft.com/office/2006/metadata/properties" xmlns:ns1="http://schemas.microsoft.com/sharepoint/v3" targetNamespace="http://schemas.microsoft.com/office/2006/metadata/properties" ma:root="true" ma:fieldsID="3e5d9eca856144ce6ca1da655f95619c" ns1:_="">
     <xsd:import namespace="http://schemas.microsoft.com/sharepoint/v3"/>
@@ -14085,26 +14136,20 @@
 </ct:contentTypeSchema>
 </file>
 
-<file path=customXml/item2.xml><?xml version="1.0" encoding="utf-8"?>
-<p:properties xmlns:p="http://schemas.microsoft.com/office/2006/metadata/properties" xmlns:xsi="http://www.w3.org/2001/XMLSchema-instance">
-  <documentManagement>
-    <ContentTypeId xmlns="http://schemas.microsoft.com/sharepoint/v3">0x0056BD8EAE6FAF36488DB4D7E32B557BC9</ContentTypeId>
-    <_SourceUrl xmlns="http://schemas.microsoft.com/sharepoint/v3" xsi:nil="true"/>
-    <AutoVersionDisabled xmlns="http://schemas.microsoft.com/sharepoint/v3">false</AutoVersionDisabled>
-    <ItemType xmlns="http://schemas.microsoft.com/sharepoint/v3">1</ItemType>
-    <Order xmlns="http://schemas.microsoft.com/sharepoint/v3" xsi:nil="true"/>
-    <_SharedFileIndex xmlns="http://schemas.microsoft.com/sharepoint/v3" xsi:nil="true"/>
-    <MetaInfo xmlns="http://schemas.microsoft.com/sharepoint/v3" xsi:nil="true"/>
-    <Description xmlns="http://schemas.microsoft.com/sharepoint/v3" xsi:nil="true"/>
-  </documentManagement>
-</p:properties>
-</file>
-
 <file path=customXml/item3.xml><?xml version="1.0" encoding="utf-8"?>
 <b:Sources xmlns:b="http://schemas.openxmlformats.org/officeDocument/2006/bibliography" xmlns="http://schemas.openxmlformats.org/officeDocument/2006/bibliography" SelectedStyle="\APA.XSL" StyleName="APA"/>
 </file>
 
 <file path=customXml/itemProps1.xml><?xml version="1.0" encoding="utf-8"?>
+<ds:datastoreItem xmlns:ds="http://schemas.openxmlformats.org/officeDocument/2006/customXml" ds:itemID="{42C760F5-DE4A-4ED6-8CB0-B54FEE6DCDF2}">
+  <ds:schemaRefs>
+    <ds:schemaRef ds:uri="http://schemas.microsoft.com/office/2006/metadata/properties"/>
+    <ds:schemaRef ds:uri="http://schemas.microsoft.com/sharepoint/v3"/>
+  </ds:schemaRefs>
+</ds:datastoreItem>
+</file>
+
+<file path=customXml/itemProps2.xml><?xml version="1.0" encoding="utf-8"?>
 <ds:datastoreItem xmlns:ds="http://schemas.openxmlformats.org/officeDocument/2006/customXml" ds:itemID="{C12AA6FC-2577-4BCB-865C-6D2F38D89CB3}">
   <ds:schemaRefs>
     <ds:schemaRef ds:uri="http://schemas.microsoft.com/office/2006/metadata/contentType"/>
@@ -14121,17 +14166,8 @@
 </ds:datastoreItem>
 </file>
 
-<file path=customXml/itemProps2.xml><?xml version="1.0" encoding="utf-8"?>
-<ds:datastoreItem xmlns:ds="http://schemas.openxmlformats.org/officeDocument/2006/customXml" ds:itemID="{42C760F5-DE4A-4ED6-8CB0-B54FEE6DCDF2}">
-  <ds:schemaRefs>
-    <ds:schemaRef ds:uri="http://schemas.microsoft.com/office/2006/metadata/properties"/>
-    <ds:schemaRef ds:uri="http://schemas.microsoft.com/sharepoint/v3"/>
-  </ds:schemaRefs>
-</ds:datastoreItem>
-</file>
-
 <file path=customXml/itemProps3.xml><?xml version="1.0" encoding="utf-8"?>
-<ds:datastoreItem xmlns:ds="http://schemas.openxmlformats.org/officeDocument/2006/customXml" ds:itemID="{BA88C931-CEEA-444F-A8CE-681C000B44CE}">
+<ds:datastoreItem xmlns:ds="http://schemas.openxmlformats.org/officeDocument/2006/customXml" ds:itemID="{12802444-5E8A-46F4-A717-D645CFB10A51}">
   <ds:schemaRefs>
     <ds:schemaRef ds:uri="http://schemas.openxmlformats.org/officeDocument/2006/bibliography"/>
   </ds:schemaRefs>

</xml_diff>

<commit_message>
updated use cases and system requirements to reflect system
</commit_message>
<xml_diff>
--- a/portfolio/Vision.docx
+++ b/portfolio/Vision.docx
@@ -120,7 +120,7 @@
         <w:jc w:val="center"/>
       </w:pPr>
       <w:r>
-        <w:t>Version 2</w:t>
+        <w:t>Version 3</w:t>
       </w:r>
       <w:r>
         <w:t>.0</w:t>
@@ -255,8 +255,6 @@
         </w:rPr>
       </w:sdtEndPr>
       <w:sdtContent>
-        <w:bookmarkStart w:id="0" w:name="_GoBack" w:displacedByCustomXml="prev"/>
-        <w:bookmarkEnd w:id="0" w:displacedByCustomXml="prev"/>
         <w:p>
           <w:pPr>
             <w:pStyle w:val="TOCHeading"/>
@@ -310,7 +308,7 @@
             </w:rPr>
             <w:fldChar w:fldCharType="separate"/>
           </w:r>
-          <w:hyperlink w:anchor="_Toc319850996" w:history="1">
+          <w:hyperlink w:anchor="_Toc320463556" w:history="1">
             <w:r>
               <w:rPr>
                 <w:rStyle w:val="Hyperlink"/>
@@ -353,7 +351,7 @@
                 <w:noProof/>
                 <w:webHidden/>
               </w:rPr>
-              <w:instrText xml:space="preserve"> PAGEREF _Toc319850996 \h </w:instrText>
+              <w:instrText xml:space="preserve"> PAGEREF _Toc320463556 \h </w:instrText>
             </w:r>
             <w:r>
               <w:rPr>
@@ -398,7 +396,7 @@
               <w:szCs w:val="22"/>
             </w:rPr>
           </w:pPr>
-          <w:hyperlink w:anchor="_Toc319850997" w:history="1">
+          <w:hyperlink w:anchor="_Toc320463557" w:history="1">
             <w:r>
               <w:rPr>
                 <w:rStyle w:val="Hyperlink"/>
@@ -441,7 +439,7 @@
                 <w:noProof/>
                 <w:webHidden/>
               </w:rPr>
-              <w:instrText xml:space="preserve"> PAGEREF _Toc319850997 \h </w:instrText>
+              <w:instrText xml:space="preserve"> PAGEREF _Toc320463557 \h </w:instrText>
             </w:r>
             <w:r>
               <w:rPr>
@@ -486,7 +484,7 @@
               <w:szCs w:val="22"/>
             </w:rPr>
           </w:pPr>
-          <w:hyperlink w:anchor="_Toc319850998" w:history="1">
+          <w:hyperlink w:anchor="_Toc320463558" w:history="1">
             <w:r>
               <w:rPr>
                 <w:rStyle w:val="Hyperlink"/>
@@ -529,7 +527,7 @@
                 <w:noProof/>
                 <w:webHidden/>
               </w:rPr>
-              <w:instrText xml:space="preserve"> PAGEREF _Toc319850998 \h </w:instrText>
+              <w:instrText xml:space="preserve"> PAGEREF _Toc320463558 \h </w:instrText>
             </w:r>
             <w:r>
               <w:rPr>
@@ -574,7 +572,7 @@
               <w:szCs w:val="22"/>
             </w:rPr>
           </w:pPr>
-          <w:hyperlink w:anchor="_Toc319850999" w:history="1">
+          <w:hyperlink w:anchor="_Toc320463559" w:history="1">
             <w:r>
               <w:rPr>
                 <w:rStyle w:val="Hyperlink"/>
@@ -617,7 +615,7 @@
                 <w:noProof/>
                 <w:webHidden/>
               </w:rPr>
-              <w:instrText xml:space="preserve"> PAGEREF _Toc319850999 \h </w:instrText>
+              <w:instrText xml:space="preserve"> PAGEREF _Toc320463559 \h </w:instrText>
             </w:r>
             <w:r>
               <w:rPr>
@@ -662,7 +660,7 @@
               <w:szCs w:val="22"/>
             </w:rPr>
           </w:pPr>
-          <w:hyperlink w:anchor="_Toc319851000" w:history="1">
+          <w:hyperlink w:anchor="_Toc320463560" w:history="1">
             <w:r>
               <w:rPr>
                 <w:rStyle w:val="Hyperlink"/>
@@ -705,7 +703,7 @@
                 <w:noProof/>
                 <w:webHidden/>
               </w:rPr>
-              <w:instrText xml:space="preserve"> PAGEREF _Toc319851000 \h </w:instrText>
+              <w:instrText xml:space="preserve"> PAGEREF _Toc320463560 \h </w:instrText>
             </w:r>
             <w:r>
               <w:rPr>
@@ -750,7 +748,7 @@
               <w:szCs w:val="22"/>
             </w:rPr>
           </w:pPr>
-          <w:hyperlink w:anchor="_Toc319851001" w:history="1">
+          <w:hyperlink w:anchor="_Toc320463561" w:history="1">
             <w:r>
               <w:rPr>
                 <w:rStyle w:val="Hyperlink"/>
@@ -793,7 +791,7 @@
                 <w:noProof/>
                 <w:webHidden/>
               </w:rPr>
-              <w:instrText xml:space="preserve"> PAGEREF _Toc319851001 \h </w:instrText>
+              <w:instrText xml:space="preserve"> PAGEREF _Toc320463561 \h </w:instrText>
             </w:r>
             <w:r>
               <w:rPr>
@@ -838,7 +836,7 @@
               <w:szCs w:val="22"/>
             </w:rPr>
           </w:pPr>
-          <w:hyperlink w:anchor="_Toc319851002" w:history="1">
+          <w:hyperlink w:anchor="_Toc320463562" w:history="1">
             <w:r>
               <w:rPr>
                 <w:rStyle w:val="Hyperlink"/>
@@ -881,7 +879,7 @@
                 <w:noProof/>
                 <w:webHidden/>
               </w:rPr>
-              <w:instrText xml:space="preserve"> PAGEREF _Toc319851002 \h </w:instrText>
+              <w:instrText xml:space="preserve"> PAGEREF _Toc320463562 \h </w:instrText>
             </w:r>
             <w:r>
               <w:rPr>
@@ -926,7 +924,7 @@
               <w:szCs w:val="22"/>
             </w:rPr>
           </w:pPr>
-          <w:hyperlink w:anchor="_Toc319851003" w:history="1">
+          <w:hyperlink w:anchor="_Toc320463563" w:history="1">
             <w:r>
               <w:rPr>
                 <w:rStyle w:val="Hyperlink"/>
@@ -969,7 +967,7 @@
                 <w:noProof/>
                 <w:webHidden/>
               </w:rPr>
-              <w:instrText xml:space="preserve"> PAGEREF _Toc319851003 \h </w:instrText>
+              <w:instrText xml:space="preserve"> PAGEREF _Toc320463563 \h </w:instrText>
             </w:r>
             <w:r>
               <w:rPr>
@@ -1014,7 +1012,7 @@
               <w:szCs w:val="22"/>
             </w:rPr>
           </w:pPr>
-          <w:hyperlink w:anchor="_Toc319851004" w:history="1">
+          <w:hyperlink w:anchor="_Toc320463564" w:history="1">
             <w:r>
               <w:rPr>
                 <w:rStyle w:val="Hyperlink"/>
@@ -1057,7 +1055,7 @@
                 <w:noProof/>
                 <w:webHidden/>
               </w:rPr>
-              <w:instrText xml:space="preserve"> PAGEREF _Toc319851004 \h </w:instrText>
+              <w:instrText xml:space="preserve"> PAGEREF _Toc320463564 \h </w:instrText>
             </w:r>
             <w:r>
               <w:rPr>
@@ -1102,7 +1100,7 @@
               <w:szCs w:val="22"/>
             </w:rPr>
           </w:pPr>
-          <w:hyperlink w:anchor="_Toc319851005" w:history="1">
+          <w:hyperlink w:anchor="_Toc320463565" w:history="1">
             <w:r>
               <w:rPr>
                 <w:rStyle w:val="Hyperlink"/>
@@ -1145,7 +1143,7 @@
                 <w:noProof/>
                 <w:webHidden/>
               </w:rPr>
-              <w:instrText xml:space="preserve"> PAGEREF _Toc319851005 \h </w:instrText>
+              <w:instrText xml:space="preserve"> PAGEREF _Toc320463565 \h </w:instrText>
             </w:r>
             <w:r>
               <w:rPr>
@@ -1190,7 +1188,7 @@
               <w:szCs w:val="22"/>
             </w:rPr>
           </w:pPr>
-          <w:hyperlink w:anchor="_Toc319851006" w:history="1">
+          <w:hyperlink w:anchor="_Toc320463566" w:history="1">
             <w:r>
               <w:rPr>
                 <w:rStyle w:val="Hyperlink"/>
@@ -1233,7 +1231,7 @@
                 <w:noProof/>
                 <w:webHidden/>
               </w:rPr>
-              <w:instrText xml:space="preserve"> PAGEREF _Toc319851006 \h </w:instrText>
+              <w:instrText xml:space="preserve"> PAGEREF _Toc320463566 \h </w:instrText>
             </w:r>
             <w:r>
               <w:rPr>
@@ -1278,7 +1276,7 @@
               <w:szCs w:val="22"/>
             </w:rPr>
           </w:pPr>
-          <w:hyperlink w:anchor="_Toc319851007" w:history="1">
+          <w:hyperlink w:anchor="_Toc320463567" w:history="1">
             <w:r>
               <w:rPr>
                 <w:rStyle w:val="Hyperlink"/>
@@ -1321,7 +1319,7 @@
                 <w:noProof/>
                 <w:webHidden/>
               </w:rPr>
-              <w:instrText xml:space="preserve"> PAGEREF _Toc319851007 \h </w:instrText>
+              <w:instrText xml:space="preserve"> PAGEREF _Toc320463567 \h </w:instrText>
             </w:r>
             <w:r>
               <w:rPr>
@@ -1366,7 +1364,7 @@
               <w:szCs w:val="22"/>
             </w:rPr>
           </w:pPr>
-          <w:hyperlink w:anchor="_Toc319851008" w:history="1">
+          <w:hyperlink w:anchor="_Toc320463568" w:history="1">
             <w:r>
               <w:rPr>
                 <w:rStyle w:val="Hyperlink"/>
@@ -1409,7 +1407,7 @@
                 <w:noProof/>
                 <w:webHidden/>
               </w:rPr>
-              <w:instrText xml:space="preserve"> PAGEREF _Toc319851008 \h </w:instrText>
+              <w:instrText xml:space="preserve"> PAGEREF _Toc320463568 \h </w:instrText>
             </w:r>
             <w:r>
               <w:rPr>
@@ -1454,7 +1452,7 @@
               <w:szCs w:val="22"/>
             </w:rPr>
           </w:pPr>
-          <w:hyperlink w:anchor="_Toc319851009" w:history="1">
+          <w:hyperlink w:anchor="_Toc320463569" w:history="1">
             <w:r>
               <w:rPr>
                 <w:rStyle w:val="Hyperlink"/>
@@ -1497,7 +1495,7 @@
                 <w:noProof/>
                 <w:webHidden/>
               </w:rPr>
-              <w:instrText xml:space="preserve"> PAGEREF _Toc319851009 \h </w:instrText>
+              <w:instrText xml:space="preserve"> PAGEREF _Toc320463569 \h </w:instrText>
             </w:r>
             <w:r>
               <w:rPr>
@@ -1542,7 +1540,7 @@
               <w:szCs w:val="22"/>
             </w:rPr>
           </w:pPr>
-          <w:hyperlink w:anchor="_Toc319851010" w:history="1">
+          <w:hyperlink w:anchor="_Toc320463570" w:history="1">
             <w:r>
               <w:rPr>
                 <w:rStyle w:val="Hyperlink"/>
@@ -1585,7 +1583,7 @@
                 <w:noProof/>
                 <w:webHidden/>
               </w:rPr>
-              <w:instrText xml:space="preserve"> PAGEREF _Toc319851010 \h </w:instrText>
+              <w:instrText xml:space="preserve"> PAGEREF _Toc320463570 \h </w:instrText>
             </w:r>
             <w:r>
               <w:rPr>
@@ -1630,7 +1628,7 @@
               <w:szCs w:val="22"/>
             </w:rPr>
           </w:pPr>
-          <w:hyperlink w:anchor="_Toc319851011" w:history="1">
+          <w:hyperlink w:anchor="_Toc320463571" w:history="1">
             <w:r>
               <w:rPr>
                 <w:rStyle w:val="Hyperlink"/>
@@ -1673,7 +1671,7 @@
                 <w:noProof/>
                 <w:webHidden/>
               </w:rPr>
-              <w:instrText xml:space="preserve"> PAGEREF _Toc319851011 \h </w:instrText>
+              <w:instrText xml:space="preserve"> PAGEREF _Toc320463571 \h </w:instrText>
             </w:r>
             <w:r>
               <w:rPr>
@@ -1718,7 +1716,7 @@
               <w:szCs w:val="22"/>
             </w:rPr>
           </w:pPr>
-          <w:hyperlink w:anchor="_Toc319851012" w:history="1">
+          <w:hyperlink w:anchor="_Toc320463572" w:history="1">
             <w:r>
               <w:rPr>
                 <w:rStyle w:val="Hyperlink"/>
@@ -1761,7 +1759,7 @@
                 <w:noProof/>
                 <w:webHidden/>
               </w:rPr>
-              <w:instrText xml:space="preserve"> PAGEREF _Toc319851012 \h </w:instrText>
+              <w:instrText xml:space="preserve"> PAGEREF _Toc320463572 \h </w:instrText>
             </w:r>
             <w:r>
               <w:rPr>
@@ -1806,7 +1804,7 @@
               <w:szCs w:val="22"/>
             </w:rPr>
           </w:pPr>
-          <w:hyperlink w:anchor="_Toc319851013" w:history="1">
+          <w:hyperlink w:anchor="_Toc320463573" w:history="1">
             <w:r>
               <w:rPr>
                 <w:rStyle w:val="Hyperlink"/>
@@ -1849,7 +1847,7 @@
                 <w:noProof/>
                 <w:webHidden/>
               </w:rPr>
-              <w:instrText xml:space="preserve"> PAGEREF _Toc319851013 \h </w:instrText>
+              <w:instrText xml:space="preserve"> PAGEREF _Toc320463573 \h </w:instrText>
             </w:r>
             <w:r>
               <w:rPr>
@@ -1894,7 +1892,7 @@
               <w:szCs w:val="22"/>
             </w:rPr>
           </w:pPr>
-          <w:hyperlink w:anchor="_Toc319851014" w:history="1">
+          <w:hyperlink w:anchor="_Toc320463574" w:history="1">
             <w:r>
               <w:rPr>
                 <w:rStyle w:val="Hyperlink"/>
@@ -1937,7 +1935,7 @@
                 <w:noProof/>
                 <w:webHidden/>
               </w:rPr>
-              <w:instrText xml:space="preserve"> PAGEREF _Toc319851014 \h </w:instrText>
+              <w:instrText xml:space="preserve"> PAGEREF _Toc320463574 \h </w:instrText>
             </w:r>
             <w:r>
               <w:rPr>
@@ -1982,7 +1980,7 @@
               <w:szCs w:val="22"/>
             </w:rPr>
           </w:pPr>
-          <w:hyperlink w:anchor="_Toc319851015" w:history="1">
+          <w:hyperlink w:anchor="_Toc320463575" w:history="1">
             <w:r>
               <w:rPr>
                 <w:rStyle w:val="Hyperlink"/>
@@ -2025,7 +2023,7 @@
                 <w:noProof/>
                 <w:webHidden/>
               </w:rPr>
-              <w:instrText xml:space="preserve"> PAGEREF _Toc319851015 \h </w:instrText>
+              <w:instrText xml:space="preserve"> PAGEREF _Toc320463575 \h </w:instrText>
             </w:r>
             <w:r>
               <w:rPr>
@@ -2070,7 +2068,7 @@
               <w:szCs w:val="22"/>
             </w:rPr>
           </w:pPr>
-          <w:hyperlink w:anchor="_Toc319851016" w:history="1">
+          <w:hyperlink w:anchor="_Toc320463576" w:history="1">
             <w:r>
               <w:rPr>
                 <w:rStyle w:val="Hyperlink"/>
@@ -2113,7 +2111,7 @@
                 <w:noProof/>
                 <w:webHidden/>
               </w:rPr>
-              <w:instrText xml:space="preserve"> PAGEREF _Toc319851016 \h </w:instrText>
+              <w:instrText xml:space="preserve"> PAGEREF _Toc320463576 \h </w:instrText>
             </w:r>
             <w:r>
               <w:rPr>
@@ -2158,7 +2156,7 @@
               <w:szCs w:val="22"/>
             </w:rPr>
           </w:pPr>
-          <w:hyperlink w:anchor="_Toc319851017" w:history="1">
+          <w:hyperlink w:anchor="_Toc320463577" w:history="1">
             <w:r>
               <w:rPr>
                 <w:rStyle w:val="Hyperlink"/>
@@ -2201,7 +2199,7 @@
                 <w:noProof/>
                 <w:webHidden/>
               </w:rPr>
-              <w:instrText xml:space="preserve"> PAGEREF _Toc319851017 \h </w:instrText>
+              <w:instrText xml:space="preserve"> PAGEREF _Toc320463577 \h </w:instrText>
             </w:r>
             <w:r>
               <w:rPr>
@@ -2246,7 +2244,7 @@
               <w:szCs w:val="22"/>
             </w:rPr>
           </w:pPr>
-          <w:hyperlink w:anchor="_Toc319851018" w:history="1">
+          <w:hyperlink w:anchor="_Toc320463578" w:history="1">
             <w:r>
               <w:rPr>
                 <w:rStyle w:val="Hyperlink"/>
@@ -2289,7 +2287,7 @@
                 <w:noProof/>
                 <w:webHidden/>
               </w:rPr>
-              <w:instrText xml:space="preserve"> PAGEREF _Toc319851018 \h </w:instrText>
+              <w:instrText xml:space="preserve"> PAGEREF _Toc320463578 \h </w:instrText>
             </w:r>
             <w:r>
               <w:rPr>
@@ -2334,7 +2332,7 @@
               <w:szCs w:val="22"/>
             </w:rPr>
           </w:pPr>
-          <w:hyperlink w:anchor="_Toc319851019" w:history="1">
+          <w:hyperlink w:anchor="_Toc320463579" w:history="1">
             <w:r>
               <w:rPr>
                 <w:rStyle w:val="Hyperlink"/>
@@ -2377,7 +2375,7 @@
                 <w:noProof/>
                 <w:webHidden/>
               </w:rPr>
-              <w:instrText xml:space="preserve"> PAGEREF _Toc319851019 \h </w:instrText>
+              <w:instrText xml:space="preserve"> PAGEREF _Toc320463579 \h </w:instrText>
             </w:r>
             <w:r>
               <w:rPr>
@@ -2422,7 +2420,7 @@
               <w:szCs w:val="22"/>
             </w:rPr>
           </w:pPr>
-          <w:hyperlink w:anchor="_Toc319851020" w:history="1">
+          <w:hyperlink w:anchor="_Toc320463580" w:history="1">
             <w:r>
               <w:rPr>
                 <w:rStyle w:val="Hyperlink"/>
@@ -2465,7 +2463,7 @@
                 <w:noProof/>
                 <w:webHidden/>
               </w:rPr>
-              <w:instrText xml:space="preserve"> PAGEREF _Toc319851020 \h </w:instrText>
+              <w:instrText xml:space="preserve"> PAGEREF _Toc320463580 \h </w:instrText>
             </w:r>
             <w:r>
               <w:rPr>
@@ -2510,7 +2508,7 @@
               <w:szCs w:val="22"/>
             </w:rPr>
           </w:pPr>
-          <w:hyperlink w:anchor="_Toc319851021" w:history="1">
+          <w:hyperlink w:anchor="_Toc320463581" w:history="1">
             <w:r>
               <w:rPr>
                 <w:rStyle w:val="Hyperlink"/>
@@ -2553,7 +2551,7 @@
                 <w:noProof/>
                 <w:webHidden/>
               </w:rPr>
-              <w:instrText xml:space="preserve"> PAGEREF _Toc319851021 \h </w:instrText>
+              <w:instrText xml:space="preserve"> PAGEREF _Toc320463581 \h </w:instrText>
             </w:r>
             <w:r>
               <w:rPr>
@@ -2598,7 +2596,7 @@
               <w:szCs w:val="22"/>
             </w:rPr>
           </w:pPr>
-          <w:hyperlink w:anchor="_Toc319851022" w:history="1">
+          <w:hyperlink w:anchor="_Toc320463582" w:history="1">
             <w:r>
               <w:rPr>
                 <w:rStyle w:val="Hyperlink"/>
@@ -2641,7 +2639,7 @@
                 <w:noProof/>
                 <w:webHidden/>
               </w:rPr>
-              <w:instrText xml:space="preserve"> PAGEREF _Toc319851022 \h </w:instrText>
+              <w:instrText xml:space="preserve"> PAGEREF _Toc320463582 \h </w:instrText>
             </w:r>
             <w:r>
               <w:rPr>
@@ -2686,7 +2684,7 @@
               <w:szCs w:val="22"/>
             </w:rPr>
           </w:pPr>
-          <w:hyperlink w:anchor="_Toc319851023" w:history="1">
+          <w:hyperlink w:anchor="_Toc320463583" w:history="1">
             <w:r>
               <w:rPr>
                 <w:rStyle w:val="Hyperlink"/>
@@ -2729,7 +2727,7 @@
                 <w:noProof/>
                 <w:webHidden/>
               </w:rPr>
-              <w:instrText xml:space="preserve"> PAGEREF _Toc319851023 \h </w:instrText>
+              <w:instrText xml:space="preserve"> PAGEREF _Toc320463583 \h </w:instrText>
             </w:r>
             <w:r>
               <w:rPr>
@@ -2774,7 +2772,7 @@
               <w:szCs w:val="22"/>
             </w:rPr>
           </w:pPr>
-          <w:hyperlink w:anchor="_Toc319851024" w:history="1">
+          <w:hyperlink w:anchor="_Toc320463584" w:history="1">
             <w:r>
               <w:rPr>
                 <w:rStyle w:val="Hyperlink"/>
@@ -2817,7 +2815,7 @@
                 <w:noProof/>
                 <w:webHidden/>
               </w:rPr>
-              <w:instrText xml:space="preserve"> PAGEREF _Toc319851024 \h </w:instrText>
+              <w:instrText xml:space="preserve"> PAGEREF _Toc320463584 \h </w:instrText>
             </w:r>
             <w:r>
               <w:rPr>
@@ -2862,7 +2860,7 @@
               <w:szCs w:val="22"/>
             </w:rPr>
           </w:pPr>
-          <w:hyperlink w:anchor="_Toc319851025" w:history="1">
+          <w:hyperlink w:anchor="_Toc320463585" w:history="1">
             <w:r>
               <w:rPr>
                 <w:rStyle w:val="Hyperlink"/>
@@ -2905,7 +2903,7 @@
                 <w:noProof/>
                 <w:webHidden/>
               </w:rPr>
-              <w:instrText xml:space="preserve"> PAGEREF _Toc319851025 \h </w:instrText>
+              <w:instrText xml:space="preserve"> PAGEREF _Toc320463585 \h </w:instrText>
             </w:r>
             <w:r>
               <w:rPr>
@@ -2950,7 +2948,7 @@
               <w:szCs w:val="22"/>
             </w:rPr>
           </w:pPr>
-          <w:hyperlink w:anchor="_Toc319851026" w:history="1">
+          <w:hyperlink w:anchor="_Toc320463586" w:history="1">
             <w:r>
               <w:rPr>
                 <w:rStyle w:val="Hyperlink"/>
@@ -2993,7 +2991,7 @@
                 <w:noProof/>
                 <w:webHidden/>
               </w:rPr>
-              <w:instrText xml:space="preserve"> PAGEREF _Toc319851026 \h </w:instrText>
+              <w:instrText xml:space="preserve"> PAGEREF _Toc320463586 \h </w:instrText>
             </w:r>
             <w:r>
               <w:rPr>
@@ -3038,7 +3036,7 @@
               <w:szCs w:val="22"/>
             </w:rPr>
           </w:pPr>
-          <w:hyperlink w:anchor="_Toc319851027" w:history="1">
+          <w:hyperlink w:anchor="_Toc320463587" w:history="1">
             <w:r>
               <w:rPr>
                 <w:rStyle w:val="Hyperlink"/>
@@ -3081,7 +3079,7 @@
                 <w:noProof/>
                 <w:webHidden/>
               </w:rPr>
-              <w:instrText xml:space="preserve"> PAGEREF _Toc319851027 \h </w:instrText>
+              <w:instrText xml:space="preserve"> PAGEREF _Toc320463587 \h </w:instrText>
             </w:r>
             <w:r>
               <w:rPr>
@@ -3126,7 +3124,7 @@
               <w:szCs w:val="22"/>
             </w:rPr>
           </w:pPr>
-          <w:hyperlink w:anchor="_Toc319851028" w:history="1">
+          <w:hyperlink w:anchor="_Toc320463588" w:history="1">
             <w:r>
               <w:rPr>
                 <w:rStyle w:val="Hyperlink"/>
@@ -3169,7 +3167,7 @@
                 <w:noProof/>
                 <w:webHidden/>
               </w:rPr>
-              <w:instrText xml:space="preserve"> PAGEREF _Toc319851028 \h </w:instrText>
+              <w:instrText xml:space="preserve"> PAGEREF _Toc320463588 \h </w:instrText>
             </w:r>
             <w:r>
               <w:rPr>
@@ -3214,7 +3212,7 @@
               <w:szCs w:val="22"/>
             </w:rPr>
           </w:pPr>
-          <w:hyperlink w:anchor="_Toc319851029" w:history="1">
+          <w:hyperlink w:anchor="_Toc320463589" w:history="1">
             <w:r>
               <w:rPr>
                 <w:rStyle w:val="Hyperlink"/>
@@ -3257,7 +3255,7 @@
                 <w:noProof/>
                 <w:webHidden/>
               </w:rPr>
-              <w:instrText xml:space="preserve"> PAGEREF _Toc319851029 \h </w:instrText>
+              <w:instrText xml:space="preserve"> PAGEREF _Toc320463589 \h </w:instrText>
             </w:r>
             <w:r>
               <w:rPr>
@@ -3316,194 +3314,194 @@
           <w:numId w:val="45"/>
         </w:numPr>
       </w:pPr>
-      <w:bookmarkStart w:id="1" w:name="_Toc319850996"/>
+      <w:bookmarkStart w:id="0" w:name="_Toc320463556"/>
       <w:r>
         <w:lastRenderedPageBreak/>
         <w:t>Introduction</w:t>
       </w:r>
+      <w:bookmarkEnd w:id="0"/>
+    </w:p>
+    <w:p>
+      <w:r>
+        <w:t>The intent of this project is to create an effi</w:t>
+      </w:r>
+      <w:r>
+        <w:t>cient, scalable, modular Multia</w:t>
+      </w:r>
+      <w:r>
+        <w:t>gent System (MAS) that controls traffic signals given sensor data.  A white paper from the THALES group discusses at a high level us</w:t>
+      </w:r>
+      <w:r>
+        <w:t>ing</w:t>
+      </w:r>
+      <w:r>
+        <w:t xml:space="preserve"> genetic algorithms </w:t>
+      </w:r>
+      <w:r>
+        <w:t>with a MAS</w:t>
+      </w:r>
+      <w:r>
+        <w:t xml:space="preserve"> to improve traffic flow.  That paper also provides a sample road network with traffic flow data that can be used for comparison.</w:t>
+      </w:r>
+    </w:p>
+    <w:p/>
+    <w:p>
+      <w:r>
+        <w:t>The purpose of t</w:t>
+      </w:r>
+      <w:r>
+        <w:t>his project is to show a Multia</w:t>
+      </w:r>
+      <w:r>
+        <w:t>gent System can be used to create a more positive experience for the driver and benefit the environment at the same time.</w:t>
+      </w:r>
+    </w:p>
+    <w:p/>
+    <w:p>
+      <w:r>
+        <w:t>I intend to s</w:t>
+      </w:r>
+      <w:r>
+        <w:t xml:space="preserve">how improvements over a baseline typical timing based network with the following metrics: travel time, loss time (# of stops), fuel consumption, hydrocarbon production.  To show these improvements I will model timing based behavior with a </w:t>
+      </w:r>
+      <w:r>
+        <w:t>default times</w:t>
+      </w:r>
+      <w:r>
+        <w:t xml:space="preserve"> SUMO model.  Then I will run simulations with</w:t>
+      </w:r>
+      <w:r>
+        <w:t xml:space="preserve"> simple</w:t>
+      </w:r>
+      <w:r>
+        <w:t xml:space="preserve"> </w:t>
+      </w:r>
+      <w:r>
+        <w:t xml:space="preserve">reactive MAS, more intelligent reactive MAS, MAS that uses genetic algorithms and finally a </w:t>
+      </w:r>
+      <w:r>
+        <w:t xml:space="preserve">goal-oriented </w:t>
+      </w:r>
+      <w:r>
+        <w:t>MAS that uses mes</w:t>
+      </w:r>
+      <w:r>
+        <w:t>h network based collaboration.</w:t>
+      </w:r>
+    </w:p>
+    <w:p>
+      <w:pPr>
+        <w:pStyle w:val="Heading2"/>
+      </w:pPr>
+      <w:bookmarkStart w:id="1" w:name="_Toc320463557"/>
+      <w:r>
+        <w:t>Motivation</w:t>
+      </w:r>
       <w:bookmarkEnd w:id="1"/>
     </w:p>
     <w:p>
       <w:r>
-        <w:t>The intent of this project is to create an effi</w:t>
-      </w:r>
-      <w:r>
-        <w:t>cient, scalable, modular Multia</w:t>
-      </w:r>
-      <w:r>
-        <w:t>gent System (MAS) that controls traffic signals given sensor data.  A white paper from the THALES group discusses at a high level us</w:t>
-      </w:r>
-      <w:r>
-        <w:t>ing</w:t>
-      </w:r>
-      <w:r>
-        <w:t xml:space="preserve"> genetic algorithms </w:t>
-      </w:r>
-      <w:r>
-        <w:t>with a MAS</w:t>
-      </w:r>
-      <w:r>
-        <w:t xml:space="preserve"> to improve traffic flow.  That paper also provides a sample road network with traffic flow data that can be used for comparison.</w:t>
+        <w:t>Most traffic light systems today are strictly timing based.  Traffic flow studies are required to create timing plans and atypical conditions cause problems.  It is also very frustrating to have to stop for a red light when there is no opposing traffic.</w:t>
+      </w:r>
+    </w:p>
+    <w:p>
+      <w:pPr>
+        <w:pStyle w:val="Heading2"/>
+      </w:pPr>
+      <w:bookmarkStart w:id="2" w:name="_Toc320463558"/>
+      <w:r>
+        <w:t>Terms and Definitions</w:t>
+      </w:r>
+      <w:bookmarkEnd w:id="2"/>
+    </w:p>
+    <w:p>
+      <w:r>
+        <w:t>A software a</w:t>
+      </w:r>
+      <w:r>
+        <w:t>gent</w:t>
+      </w:r>
+      <w:r>
+        <w:t xml:space="preserve"> is a piece of software that interacts with its environment by sensing, reasoning, making decisions and then effecting a change on the environment.</w:t>
       </w:r>
     </w:p>
     <w:p/>
     <w:p>
       <w:r>
-        <w:t>The purpose of t</w:t>
-      </w:r>
-      <w:r>
-        <w:t>his project is to show a Multia</w:t>
-      </w:r>
-      <w:r>
-        <w:t>gent System can be used to create a more positive experience for the driver and benefit the environment at the same time.</w:t>
+        <w:t>Multia</w:t>
+      </w:r>
+      <w:r>
+        <w:t>gent System</w:t>
+      </w:r>
+      <w:r>
+        <w:t xml:space="preserve"> (MAS) is made up of multiple software agents.  Some MAS use communication and coordination between the agents.  These are typically cooperative environments.</w:t>
       </w:r>
     </w:p>
     <w:p/>
     <w:p>
       <w:r>
-        <w:t>I intend to s</w:t>
-      </w:r>
-      <w:r>
-        <w:t xml:space="preserve">how improvements over a baseline typical timing based network with the following metrics: travel time, loss time (# of stops), fuel consumption, hydrocarbon production.  To show these improvements I will model timing based behavior with a </w:t>
-      </w:r>
-      <w:r>
-        <w:t>default times</w:t>
-      </w:r>
-      <w:r>
-        <w:t xml:space="preserve"> SUMO model.  Then I will run simulations with</w:t>
-      </w:r>
-      <w:r>
-        <w:t xml:space="preserve"> simple</w:t>
-      </w:r>
-      <w:r>
-        <w:t xml:space="preserve"> </w:t>
-      </w:r>
-      <w:r>
-        <w:t xml:space="preserve">reactive MAS, more intelligent reactive MAS, MAS that uses genetic algorithms and finally a </w:t>
-      </w:r>
-      <w:r>
-        <w:t xml:space="preserve">goal-oriented </w:t>
-      </w:r>
-      <w:r>
-        <w:t>MAS that uses mes</w:t>
-      </w:r>
-      <w:r>
-        <w:t>h network based collaboration.</w:t>
-      </w:r>
-    </w:p>
+        <w:t xml:space="preserve">The Simulation for Urban </w:t>
+      </w:r>
+      <w:proofErr w:type="spellStart"/>
+      <w:r>
+        <w:t>MObility</w:t>
+      </w:r>
+      <w:proofErr w:type="spellEnd"/>
+      <w:r>
+        <w:t xml:space="preserve"> or SUMO is traffic simulation software that is geared towards micro-simulation.</w:t>
+      </w:r>
+    </w:p>
+    <w:p/>
+    <w:p>
+      <w:r>
+        <w:t>TraCI</w:t>
+      </w:r>
+      <w:r>
+        <w:t xml:space="preserve"> is a TCP based interface that is used to interact with a SUMO simulation.</w:t>
+      </w:r>
+    </w:p>
+    <w:p/>
+    <w:p>
+      <w:r>
+        <w:t>RabbitMQ</w:t>
+      </w:r>
+      <w:r>
+        <w:t xml:space="preserve"> is Advanced Message </w:t>
+      </w:r>
+      <w:r>
+        <w:t>Queuing</w:t>
+      </w:r>
+      <w:r>
+        <w:t xml:space="preserve"> Protocol compliant</w:t>
+      </w:r>
+      <w:r>
+        <w:t xml:space="preserve"> message-oriented</w:t>
+      </w:r>
+      <w:r>
+        <w:t xml:space="preserve"> middleware.</w:t>
+      </w:r>
+    </w:p>
+    <w:p/>
+    <w:p>
+      <w:proofErr w:type="spellStart"/>
+      <w:r>
+        <w:t>MongoDB</w:t>
+      </w:r>
+      <w:proofErr w:type="spellEnd"/>
+      <w:r>
+        <w:t xml:space="preserve"> is a document store oriented database system.</w:t>
+      </w:r>
+    </w:p>
+    <w:p/>
     <w:p>
       <w:pPr>
         <w:pStyle w:val="Heading2"/>
       </w:pPr>
-      <w:bookmarkStart w:id="2" w:name="_Toc319850997"/>
-      <w:r>
-        <w:t>Motivation</w:t>
-      </w:r>
-      <w:bookmarkEnd w:id="2"/>
-    </w:p>
-    <w:p>
-      <w:r>
-        <w:t>Most traffic light systems today are strictly timing based.  Traffic flow studies are required to create timing plans and atypical conditions cause problems.  It is also very frustrating to have to stop for a red light when there is no opposing traffic.</w:t>
-      </w:r>
-    </w:p>
-    <w:p>
-      <w:pPr>
-        <w:pStyle w:val="Heading2"/>
-      </w:pPr>
-      <w:bookmarkStart w:id="3" w:name="_Toc319850998"/>
-      <w:r>
-        <w:t>Terms and Definitions</w:t>
+      <w:bookmarkStart w:id="3" w:name="_Toc320463559"/>
+      <w:r>
+        <w:t>References</w:t>
       </w:r>
       <w:bookmarkEnd w:id="3"/>
-    </w:p>
-    <w:p>
-      <w:r>
-        <w:t>A software a</w:t>
-      </w:r>
-      <w:r>
-        <w:t>gent</w:t>
-      </w:r>
-      <w:r>
-        <w:t xml:space="preserve"> is a piece of software that interacts with its environment by sensing, reasoning, making decisions and then effecting a change on the environment.</w:t>
-      </w:r>
-    </w:p>
-    <w:p/>
-    <w:p>
-      <w:r>
-        <w:t>Multia</w:t>
-      </w:r>
-      <w:r>
-        <w:t>gent System</w:t>
-      </w:r>
-      <w:r>
-        <w:t xml:space="preserve"> (MAS) is made up of multiple software agents.  Some MAS use communication and coordination between the agents.  These are typically cooperative environments.</w:t>
-      </w:r>
-    </w:p>
-    <w:p/>
-    <w:p>
-      <w:r>
-        <w:t xml:space="preserve">The Simulation for Urban </w:t>
-      </w:r>
-      <w:proofErr w:type="spellStart"/>
-      <w:r>
-        <w:t>MObility</w:t>
-      </w:r>
-      <w:proofErr w:type="spellEnd"/>
-      <w:r>
-        <w:t xml:space="preserve"> or SUMO is traffic simulation software that is geared towards micro-simulation.</w:t>
-      </w:r>
-    </w:p>
-    <w:p/>
-    <w:p>
-      <w:r>
-        <w:t>TraCI</w:t>
-      </w:r>
-      <w:r>
-        <w:t xml:space="preserve"> is a TCP based interface that is used to interact with a SUMO simulation.</w:t>
-      </w:r>
-    </w:p>
-    <w:p/>
-    <w:p>
-      <w:r>
-        <w:t>RabbitMQ</w:t>
-      </w:r>
-      <w:r>
-        <w:t xml:space="preserve"> is Advanced Message </w:t>
-      </w:r>
-      <w:r>
-        <w:t>Queuing</w:t>
-      </w:r>
-      <w:r>
-        <w:t xml:space="preserve"> Protocol compliant</w:t>
-      </w:r>
-      <w:r>
-        <w:t xml:space="preserve"> message-oriented</w:t>
-      </w:r>
-      <w:r>
-        <w:t xml:space="preserve"> middleware.</w:t>
-      </w:r>
-    </w:p>
-    <w:p/>
-    <w:p>
-      <w:proofErr w:type="spellStart"/>
-      <w:r>
-        <w:t>MongoDB</w:t>
-      </w:r>
-      <w:proofErr w:type="spellEnd"/>
-      <w:r>
-        <w:t xml:space="preserve"> is a document store oriented database system.</w:t>
-      </w:r>
-    </w:p>
-    <w:p/>
-    <w:p>
-      <w:pPr>
-        <w:pStyle w:val="Heading2"/>
-      </w:pPr>
-      <w:bookmarkStart w:id="4" w:name="_Toc319850999"/>
-      <w:r>
-        <w:t>References</w:t>
-      </w:r>
-      <w:bookmarkEnd w:id="4"/>
     </w:p>
     <w:p>
       <w:proofErr w:type="gramStart"/>
@@ -3583,37 +3581,37 @@
       <w:pPr>
         <w:pStyle w:val="Heading1"/>
       </w:pPr>
-      <w:bookmarkStart w:id="5" w:name="_Toc319851000"/>
+      <w:bookmarkStart w:id="4" w:name="_Toc320463560"/>
       <w:r>
         <w:lastRenderedPageBreak/>
         <w:t>Project Overview</w:t>
       </w:r>
+      <w:bookmarkEnd w:id="4"/>
+    </w:p>
+    <w:p>
+      <w:pPr>
+        <w:pStyle w:val="Heading2"/>
+      </w:pPr>
+      <w:bookmarkStart w:id="5" w:name="_Toc320463561"/>
+      <w:r>
+        <w:t>Project Goal</w:t>
+      </w:r>
       <w:bookmarkEnd w:id="5"/>
     </w:p>
     <w:p>
+      <w:r>
+        <w:t>The goal of this project is to create a multiagent system that is capable of traffic light signal control which results in an improved travel experience.</w:t>
+      </w:r>
+    </w:p>
+    <w:p>
       <w:pPr>
         <w:pStyle w:val="Heading2"/>
       </w:pPr>
-      <w:bookmarkStart w:id="6" w:name="_Toc319851001"/>
-      <w:r>
-        <w:t>Project Goal</w:t>
+      <w:bookmarkStart w:id="6" w:name="_Toc320463562"/>
+      <w:r>
+        <w:t>System Context</w:t>
       </w:r>
       <w:bookmarkEnd w:id="6"/>
-    </w:p>
-    <w:p>
-      <w:r>
-        <w:t>The goal of this project is to create a multiagent system that is capable of traffic light signal control which results in an improved travel experience.</w:t>
-      </w:r>
-    </w:p>
-    <w:p>
-      <w:pPr>
-        <w:pStyle w:val="Heading2"/>
-      </w:pPr>
-      <w:bookmarkStart w:id="7" w:name="_Toc319851002"/>
-      <w:r>
-        <w:t>System Context</w:t>
-      </w:r>
-      <w:bookmarkEnd w:id="7"/>
     </w:p>
     <w:p>
       <w:pPr>
@@ -3709,15 +3707,15 @@
         <w:spacing w:after="200" w:line="276" w:lineRule="auto"/>
       </w:pPr>
       <w:r>
-        <w:t xml:space="preserve">The pale green components, </w:t>
+        <w:t xml:space="preserve">The pale green components, RabbitMQ and </w:t>
       </w:r>
       <w:proofErr w:type="spellStart"/>
       <w:r>
-        <w:t>RabbitMQ</w:t>
+        <w:t>MongoDB</w:t>
       </w:r>
       <w:proofErr w:type="spellEnd"/>
       <w:r>
-        <w:t xml:space="preserve"> and </w:t>
+        <w:t xml:space="preserve">, are third party components.  RabbitMQ provides message queuing which will be used for agent communication.  </w:t>
       </w:r>
       <w:proofErr w:type="spellStart"/>
       <w:r>
@@ -3725,14 +3723,6 @@
       </w:r>
       <w:proofErr w:type="spellEnd"/>
       <w:r>
-        <w:t xml:space="preserve">, are third party components.  RabbitMQ provides message queuing which will be used for agent communication.  </w:t>
-      </w:r>
-      <w:proofErr w:type="spellStart"/>
-      <w:r>
-        <w:t>MongoDB</w:t>
-      </w:r>
-      <w:proofErr w:type="spellEnd"/>
-      <w:r>
         <w:t xml:space="preserve"> will be used for any persistent storage needs, it is a document store.</w:t>
       </w:r>
     </w:p>
@@ -3793,31 +3783,31 @@
       <w:pPr>
         <w:pStyle w:val="Heading1"/>
       </w:pPr>
-      <w:bookmarkStart w:id="8" w:name="_Toc319851003"/>
+      <w:bookmarkStart w:id="7" w:name="_Toc320463563"/>
       <w:r>
         <w:t>Project Requirements</w:t>
       </w:r>
+      <w:bookmarkEnd w:id="7"/>
+    </w:p>
+    <w:p>
+      <w:pPr>
+        <w:pStyle w:val="Heading2"/>
+      </w:pPr>
+      <w:bookmarkStart w:id="8" w:name="_Toc320463564"/>
+      <w:r>
+        <w:t>Critical Use Cases</w:t>
+      </w:r>
       <w:bookmarkEnd w:id="8"/>
     </w:p>
     <w:p>
       <w:pPr>
-        <w:pStyle w:val="Heading2"/>
-      </w:pPr>
-      <w:bookmarkStart w:id="9" w:name="_Toc319851004"/>
-      <w:r>
-        <w:t>Critical Use Cases</w:t>
+        <w:pStyle w:val="Heading3"/>
+      </w:pPr>
+      <w:bookmarkStart w:id="9" w:name="_Toc320463565"/>
+      <w:r>
+        <w:t>Displays Simulation</w:t>
       </w:r>
       <w:bookmarkEnd w:id="9"/>
-    </w:p>
-    <w:p>
-      <w:pPr>
-        <w:pStyle w:val="Heading3"/>
-      </w:pPr>
-      <w:bookmarkStart w:id="10" w:name="_Toc319851005"/>
-      <w:r>
-        <w:t>Displays Simulation</w:t>
-      </w:r>
-      <w:bookmarkEnd w:id="10"/>
     </w:p>
     <w:p>
       <w:r>
@@ -3948,11 +3938,11 @@
       <w:pPr>
         <w:pStyle w:val="Heading3"/>
       </w:pPr>
-      <w:bookmarkStart w:id="11" w:name="_Toc319851006"/>
+      <w:bookmarkStart w:id="10" w:name="_Toc320463566"/>
       <w:r>
         <w:t>Provides current simulation state data</w:t>
       </w:r>
-      <w:bookmarkEnd w:id="11"/>
+      <w:bookmarkEnd w:id="10"/>
     </w:p>
     <w:p>
       <w:r>
@@ -4120,11 +4110,11 @@
       <w:pPr>
         <w:pStyle w:val="Heading3"/>
       </w:pPr>
-      <w:bookmarkStart w:id="12" w:name="_Toc319851007"/>
+      <w:bookmarkStart w:id="11" w:name="_Toc320463567"/>
       <w:r>
         <w:t>Produces individual intersection state data</w:t>
       </w:r>
-      <w:bookmarkEnd w:id="12"/>
+      <w:bookmarkEnd w:id="11"/>
     </w:p>
     <w:p>
       <w:r>
@@ -4221,13 +4211,29 @@
     </w:p>
     <w:p>
       <w:pPr>
+        <w:pStyle w:val="Heading4"/>
+      </w:pPr>
+      <w:r>
+        <w:t>SR9b [Critical Requirement]</w:t>
+      </w:r>
+    </w:p>
+    <w:p>
+      <w:pPr>
+        <w:ind w:left="720"/>
+      </w:pPr>
+      <w:r>
+        <w:t>Gather and Publish metrics data to metrics queue.</w:t>
+      </w:r>
+    </w:p>
+    <w:p>
+      <w:pPr>
         <w:pStyle w:val="Heading3"/>
       </w:pPr>
-      <w:bookmarkStart w:id="13" w:name="_Toc319851008"/>
+      <w:bookmarkStart w:id="12" w:name="_Toc320463568"/>
       <w:r>
         <w:t>Executes traffic light signal plan</w:t>
       </w:r>
-      <w:bookmarkEnd w:id="13"/>
+      <w:bookmarkEnd w:id="12"/>
     </w:p>
     <w:p>
       <w:r>
@@ -4340,11 +4346,11 @@
       <w:pPr>
         <w:pStyle w:val="Heading3"/>
       </w:pPr>
-      <w:bookmarkStart w:id="14" w:name="_Toc319851009"/>
+      <w:bookmarkStart w:id="13" w:name="_Toc320463569"/>
       <w:r>
         <w:t>Information about current intersection status is shared</w:t>
       </w:r>
-      <w:bookmarkEnd w:id="14"/>
+      <w:bookmarkEnd w:id="13"/>
     </w:p>
     <w:p>
       <w:r>
@@ -4483,7 +4489,7 @@
       <w:pPr>
         <w:pStyle w:val="Heading3"/>
       </w:pPr>
-      <w:bookmarkStart w:id="15" w:name="_Toc319851010"/>
+      <w:bookmarkStart w:id="14" w:name="_Toc320463570"/>
       <w:r>
         <w:t>Produce</w:t>
       </w:r>
@@ -4493,7 +4499,7 @@
       <w:r>
         <w:t xml:space="preserve"> data to share with neighboring intersections</w:t>
       </w:r>
-      <w:bookmarkEnd w:id="15"/>
+      <w:bookmarkEnd w:id="14"/>
     </w:p>
     <w:p>
       <w:r>
@@ -4514,6 +4520,7 @@
         <w:rPr>
           <w:b/>
         </w:rPr>
+        <w:lastRenderedPageBreak/>
         <w:t>Pre-Conditions:</w:t>
       </w:r>
       <w:r>
@@ -4539,7 +4546,6 @@
         <w:rPr>
           <w:b/>
         </w:rPr>
-        <w:lastRenderedPageBreak/>
         <w:t>Post Conditions:</w:t>
       </w:r>
       <w:r>
@@ -4588,11 +4594,11 @@
       <w:pPr>
         <w:pStyle w:val="Heading3"/>
       </w:pPr>
-      <w:bookmarkStart w:id="16" w:name="_Toc319851011"/>
+      <w:bookmarkStart w:id="15" w:name="_Toc320463571"/>
       <w:r>
         <w:t>Create traffic light signal plan</w:t>
       </w:r>
-      <w:bookmarkEnd w:id="16"/>
+      <w:bookmarkEnd w:id="15"/>
     </w:p>
     <w:p>
       <w:r>
@@ -4731,11 +4737,11 @@
       <w:pPr>
         <w:pStyle w:val="Heading3"/>
       </w:pPr>
-      <w:bookmarkStart w:id="17" w:name="_Toc319851012"/>
+      <w:bookmarkStart w:id="16" w:name="_Toc320463572"/>
       <w:r>
         <w:t>Incorporate data that was shared into planning</w:t>
       </w:r>
-      <w:bookmarkEnd w:id="17"/>
+      <w:bookmarkEnd w:id="16"/>
     </w:p>
     <w:p>
       <w:r>
@@ -4829,11 +4835,11 @@
       <w:pPr>
         <w:pStyle w:val="Heading3"/>
       </w:pPr>
-      <w:bookmarkStart w:id="18" w:name="_Toc319851013"/>
+      <w:bookmarkStart w:id="17" w:name="_Toc320463573"/>
       <w:r>
         <w:t>Verify plan is safe</w:t>
       </w:r>
-      <w:bookmarkEnd w:id="18"/>
+      <w:bookmarkEnd w:id="17"/>
     </w:p>
     <w:p>
       <w:r>
@@ -4895,6 +4901,7 @@
         <w:rPr>
           <w:b/>
         </w:rPr>
+        <w:lastRenderedPageBreak/>
         <w:t xml:space="preserve">Specific Requirements: </w:t>
       </w:r>
     </w:p>
@@ -4919,7 +4926,6 @@
         <w:pStyle w:val="Heading4"/>
       </w:pPr>
       <w:r>
-        <w:lastRenderedPageBreak/>
         <w:t>SR 18b [Critical]</w:t>
       </w:r>
     </w:p>
@@ -4967,11 +4973,11 @@
       <w:pPr>
         <w:pStyle w:val="Heading3"/>
       </w:pPr>
-      <w:bookmarkStart w:id="19" w:name="_Toc319851014"/>
+      <w:bookmarkStart w:id="18" w:name="_Toc320463574"/>
       <w:r>
         <w:t>Submit plan to be executed</w:t>
       </w:r>
-      <w:bookmarkEnd w:id="19"/>
+      <w:bookmarkEnd w:id="18"/>
     </w:p>
     <w:p>
       <w:r>
@@ -5059,11 +5065,11 @@
       <w:pPr>
         <w:pStyle w:val="Heading3"/>
       </w:pPr>
-      <w:bookmarkStart w:id="20" w:name="_Toc319851015"/>
+      <w:bookmarkStart w:id="19" w:name="_Toc320463575"/>
       <w:r>
         <w:t>Gather Simulation Metrics</w:t>
       </w:r>
-      <w:bookmarkEnd w:id="20"/>
+      <w:bookmarkEnd w:id="19"/>
     </w:p>
     <w:p>
       <w:r>
@@ -5150,7 +5156,15 @@
         <w:ind w:firstLine="720"/>
       </w:pPr>
       <w:r>
-        <w:t>Request direct simulation metrics from TraCI via the System Liaison.</w:t>
+        <w:t>Receives</w:t>
+      </w:r>
+      <w:r>
+        <w:t xml:space="preserve"> simulation metrics from T</w:t>
+      </w:r>
+      <w:bookmarkStart w:id="20" w:name="_GoBack"/>
+      <w:bookmarkEnd w:id="20"/>
+      <w:r>
+        <w:t>raCI via the System Liaison.</w:t>
       </w:r>
     </w:p>
     <w:p>
@@ -5174,6 +5188,7 @@
         <w:pStyle w:val="Heading4"/>
       </w:pPr>
       <w:r>
+        <w:lastRenderedPageBreak/>
         <w:t>SR</w:t>
       </w:r>
       <w:r>
@@ -5244,10 +5259,10 @@
           <w:noProof/>
         </w:rPr>
         <w:drawing>
-          <wp:inline distT="0" distB="0" distL="0" distR="0">
-            <wp:extent cx="5943600" cy="6267796"/>
+          <wp:inline distT="0" distB="0" distL="0" distR="0" wp14:anchorId="2AFDA900" wp14:editId="74C3125C">
+            <wp:extent cx="5943600" cy="6364605"/>
             <wp:effectExtent l="0" t="0" r="0" b="0"/>
-            <wp:docPr id="2" name="Picture 2" descr="C:\macts\uml\System Use Case Diagram.jpg"/>
+            <wp:docPr id="1" name="Picture 1"/>
             <wp:cNvGraphicFramePr>
               <a:graphicFrameLocks xmlns:a="http://schemas.openxmlformats.org/drawingml/2006/main" noChangeAspect="1"/>
             </wp:cNvGraphicFramePr>
@@ -5255,36 +5270,23 @@
               <a:graphicData uri="http://schemas.openxmlformats.org/drawingml/2006/picture">
                 <pic:pic xmlns:pic="http://schemas.openxmlformats.org/drawingml/2006/picture">
                   <pic:nvPicPr>
-                    <pic:cNvPr id="0" name="Picture 1" descr="C:\macts\uml\System Use Case Diagram.jpg"/>
-                    <pic:cNvPicPr>
-                      <a:picLocks noChangeAspect="1" noChangeArrowheads="1"/>
-                    </pic:cNvPicPr>
+                    <pic:cNvPr id="0" name=""/>
+                    <pic:cNvPicPr/>
                   </pic:nvPicPr>
                   <pic:blipFill>
-                    <a:blip r:embed="rId12">
-                      <a:extLst>
-                        <a:ext uri="{28A0092B-C50C-407E-A947-70E740481C1C}">
-                          <a14:useLocalDpi xmlns:a14="http://schemas.microsoft.com/office/drawing/2010/main" val="0"/>
-                        </a:ext>
-                      </a:extLst>
-                    </a:blip>
-                    <a:srcRect/>
+                    <a:blip r:embed="rId12"/>
                     <a:stretch>
                       <a:fillRect/>
                     </a:stretch>
                   </pic:blipFill>
-                  <pic:spPr bwMode="auto">
+                  <pic:spPr>
                     <a:xfrm>
                       <a:off x="0" y="0"/>
-                      <a:ext cx="5943600" cy="6267796"/>
+                      <a:ext cx="5943600" cy="6364605"/>
                     </a:xfrm>
                     <a:prstGeom prst="rect">
                       <a:avLst/>
                     </a:prstGeom>
-                    <a:noFill/>
-                    <a:ln>
-                      <a:noFill/>
-                    </a:ln>
                   </pic:spPr>
                 </pic:pic>
               </a:graphicData>
@@ -5437,7 +5439,7 @@
       <w:pPr>
         <w:pStyle w:val="Heading2"/>
       </w:pPr>
-      <w:bookmarkStart w:id="21" w:name="_Toc319851016"/>
+      <w:bookmarkStart w:id="21" w:name="_Toc320463576"/>
       <w:r>
         <w:lastRenderedPageBreak/>
         <w:t>System Activity</w:t>
@@ -5557,7 +5559,7 @@
       <w:pPr>
         <w:pStyle w:val="Heading1"/>
       </w:pPr>
-      <w:bookmarkStart w:id="22" w:name="_Toc319851017"/>
+      <w:bookmarkStart w:id="22" w:name="_Toc320463577"/>
       <w:r>
         <w:lastRenderedPageBreak/>
         <w:t>Assumptions</w:t>
@@ -5721,7 +5723,7 @@
       <w:pPr>
         <w:pStyle w:val="Heading1"/>
       </w:pPr>
-      <w:bookmarkStart w:id="23" w:name="_Toc319851018"/>
+      <w:bookmarkStart w:id="23" w:name="_Toc320463578"/>
       <w:r>
         <w:t>Constraints</w:t>
       </w:r>
@@ -5742,7 +5744,7 @@
       <w:pPr>
         <w:pStyle w:val="Heading1"/>
       </w:pPr>
-      <w:bookmarkStart w:id="24" w:name="_Toc319851019"/>
+      <w:bookmarkStart w:id="24" w:name="_Toc320463579"/>
       <w:r>
         <w:t>Environment</w:t>
       </w:r>
@@ -5752,7 +5754,7 @@
       <w:pPr>
         <w:pStyle w:val="Heading2"/>
       </w:pPr>
-      <w:bookmarkStart w:id="25" w:name="_Toc319851020"/>
+      <w:bookmarkStart w:id="25" w:name="_Toc320463580"/>
       <w:r>
         <w:t>Purpose</w:t>
       </w:r>
@@ -5773,7 +5775,7 @@
       <w:pPr>
         <w:pStyle w:val="Heading2"/>
       </w:pPr>
-      <w:bookmarkStart w:id="26" w:name="_Toc319851021"/>
+      <w:bookmarkStart w:id="26" w:name="_Toc320463581"/>
       <w:r>
         <w:t>Hardware</w:t>
       </w:r>
@@ -5824,7 +5826,7 @@
       <w:pPr>
         <w:pStyle w:val="Heading2"/>
       </w:pPr>
-      <w:bookmarkStart w:id="27" w:name="_Toc319851022"/>
+      <w:bookmarkStart w:id="27" w:name="_Toc320463582"/>
       <w:r>
         <w:t>Tools</w:t>
       </w:r>
@@ -5839,7 +5841,7 @@
       <w:pPr>
         <w:pStyle w:val="Heading3"/>
       </w:pPr>
-      <w:bookmarkStart w:id="28" w:name="_Toc319851023"/>
+      <w:bookmarkStart w:id="28" w:name="_Toc320463583"/>
       <w:r>
         <w:t>Process Support</w:t>
       </w:r>
@@ -5967,7 +5969,7 @@
       <w:pPr>
         <w:pStyle w:val="Heading3"/>
       </w:pPr>
-      <w:bookmarkStart w:id="29" w:name="_Toc319851024"/>
+      <w:bookmarkStart w:id="29" w:name="_Toc320463584"/>
       <w:r>
         <w:t>Development</w:t>
       </w:r>
@@ -6077,7 +6079,7 @@
       <w:pPr>
         <w:pStyle w:val="Heading3"/>
       </w:pPr>
-      <w:bookmarkStart w:id="30" w:name="_Toc319851025"/>
+      <w:bookmarkStart w:id="30" w:name="_Toc320463585"/>
       <w:r>
         <w:t>Testing</w:t>
       </w:r>
@@ -6182,7 +6184,7 @@
       <w:pPr>
         <w:pStyle w:val="Heading3"/>
       </w:pPr>
-      <w:bookmarkStart w:id="31" w:name="_Toc319851026"/>
+      <w:bookmarkStart w:id="31" w:name="_Toc320463586"/>
       <w:r>
         <w:t>Version Control</w:t>
       </w:r>
@@ -6248,7 +6250,7 @@
       <w:pPr>
         <w:pStyle w:val="Heading2"/>
       </w:pPr>
-      <w:bookmarkStart w:id="32" w:name="_Toc319851027"/>
+      <w:bookmarkStart w:id="32" w:name="_Toc320463587"/>
       <w:r>
         <w:t>Process</w:t>
       </w:r>
@@ -6258,7 +6260,7 @@
       <w:pPr>
         <w:pStyle w:val="Heading3"/>
       </w:pPr>
-      <w:bookmarkStart w:id="33" w:name="_Toc319851028"/>
+      <w:bookmarkStart w:id="33" w:name="_Toc320463588"/>
       <w:r>
         <w:t>Development</w:t>
       </w:r>
@@ -6320,7 +6322,7 @@
       <w:pPr>
         <w:pStyle w:val="Heading3"/>
       </w:pPr>
-      <w:bookmarkStart w:id="34" w:name="_Toc319851029"/>
+      <w:bookmarkStart w:id="34" w:name="_Toc320463589"/>
       <w:r>
         <w:t>Release</w:t>
       </w:r>
@@ -6502,7 +6504,7 @@
                 <w:bCs/>
                 <w:noProof/>
               </w:rPr>
-              <w:t>13</w:t>
+              <w:t>14</w:t>
             </w:r>
             <w:r>
               <w:rPr>
@@ -6700,7 +6702,7 @@
       <w:rPr>
         <w:noProof/>
       </w:rPr>
-      <w:t>2012-03-18 14:38</w:t>
+      <w:t>2012-03-25 18:29</w:t>
     </w:r>
     <w:r>
       <w:fldChar w:fldCharType="end"/>
@@ -13492,7 +13494,7 @@
         <a:sysClr val="windowText" lastClr="000000"/>
       </a:dk1>
       <a:lt1>
-        <a:sysClr val="window" lastClr="E0FEED"/>
+        <a:sysClr val="window" lastClr="FFFFFF"/>
       </a:lt1>
       <a:dk2>
         <a:srgbClr val="1F497D"/>
@@ -13768,21 +13770,6 @@
 </file>
 
 <file path=customXml/item1.xml><?xml version="1.0" encoding="utf-8"?>
-<p:properties xmlns:p="http://schemas.microsoft.com/office/2006/metadata/properties" xmlns:xsi="http://www.w3.org/2001/XMLSchema-instance">
-  <documentManagement>
-    <ContentTypeId xmlns="http://schemas.microsoft.com/sharepoint/v3">0x0056BD8EAE6FAF36488DB4D7E32B557BC9</ContentTypeId>
-    <_SourceUrl xmlns="http://schemas.microsoft.com/sharepoint/v3" xsi:nil="true"/>
-    <AutoVersionDisabled xmlns="http://schemas.microsoft.com/sharepoint/v3">false</AutoVersionDisabled>
-    <ItemType xmlns="http://schemas.microsoft.com/sharepoint/v3">1</ItemType>
-    <Order xmlns="http://schemas.microsoft.com/sharepoint/v3" xsi:nil="true"/>
-    <_SharedFileIndex xmlns="http://schemas.microsoft.com/sharepoint/v3" xsi:nil="true"/>
-    <MetaInfo xmlns="http://schemas.microsoft.com/sharepoint/v3" xsi:nil="true"/>
-    <Description xmlns="http://schemas.microsoft.com/sharepoint/v3" xsi:nil="true"/>
-  </documentManagement>
-</p:properties>
-</file>
-
-<file path=customXml/item2.xml><?xml version="1.0" encoding="utf-8"?>
 <ct:contentTypeSchema xmlns:ct="http://schemas.microsoft.com/office/2006/metadata/contentType" xmlns:ma="http://schemas.microsoft.com/office/2006/metadata/properties/metaAttributes" ct:_="" ma:_="" ma:contentTypeName="_Docs_" ma:contentTypeID="0x0056BD8EAE6FAF36488DB4D7E32B557BC9" ma:contentTypeVersion="" ma:contentTypeDescription="" ma:contentTypeScope="" ma:versionID="b24a59f726d28f46a69a0a8240ee44ed">
   <xsd:schema xmlns:xsd="http://www.w3.org/2001/XMLSchema" xmlns:p="http://schemas.microsoft.com/office/2006/metadata/properties" xmlns:ns1="http://schemas.microsoft.com/sharepoint/v3" targetNamespace="http://schemas.microsoft.com/office/2006/metadata/properties" ma:root="true" ma:fieldsID="3e5d9eca856144ce6ca1da655f95619c" ns1:_="">
     <xsd:import namespace="http://schemas.microsoft.com/sharepoint/v3"/>
@@ -14136,20 +14123,26 @@
 </ct:contentTypeSchema>
 </file>
 
+<file path=customXml/item2.xml><?xml version="1.0" encoding="utf-8"?>
+<p:properties xmlns:p="http://schemas.microsoft.com/office/2006/metadata/properties" xmlns:xsi="http://www.w3.org/2001/XMLSchema-instance">
+  <documentManagement>
+    <ContentTypeId xmlns="http://schemas.microsoft.com/sharepoint/v3">0x0056BD8EAE6FAF36488DB4D7E32B557BC9</ContentTypeId>
+    <_SourceUrl xmlns="http://schemas.microsoft.com/sharepoint/v3" xsi:nil="true"/>
+    <AutoVersionDisabled xmlns="http://schemas.microsoft.com/sharepoint/v3">false</AutoVersionDisabled>
+    <ItemType xmlns="http://schemas.microsoft.com/sharepoint/v3">1</ItemType>
+    <Order xmlns="http://schemas.microsoft.com/sharepoint/v3" xsi:nil="true"/>
+    <_SharedFileIndex xmlns="http://schemas.microsoft.com/sharepoint/v3" xsi:nil="true"/>
+    <MetaInfo xmlns="http://schemas.microsoft.com/sharepoint/v3" xsi:nil="true"/>
+    <Description xmlns="http://schemas.microsoft.com/sharepoint/v3" xsi:nil="true"/>
+  </documentManagement>
+</p:properties>
+</file>
+
 <file path=customXml/item3.xml><?xml version="1.0" encoding="utf-8"?>
 <b:Sources xmlns:b="http://schemas.openxmlformats.org/officeDocument/2006/bibliography" xmlns="http://schemas.openxmlformats.org/officeDocument/2006/bibliography" SelectedStyle="\APA.XSL" StyleName="APA"/>
 </file>
 
 <file path=customXml/itemProps1.xml><?xml version="1.0" encoding="utf-8"?>
-<ds:datastoreItem xmlns:ds="http://schemas.openxmlformats.org/officeDocument/2006/customXml" ds:itemID="{42C760F5-DE4A-4ED6-8CB0-B54FEE6DCDF2}">
-  <ds:schemaRefs>
-    <ds:schemaRef ds:uri="http://schemas.microsoft.com/office/2006/metadata/properties"/>
-    <ds:schemaRef ds:uri="http://schemas.microsoft.com/sharepoint/v3"/>
-  </ds:schemaRefs>
-</ds:datastoreItem>
-</file>
-
-<file path=customXml/itemProps2.xml><?xml version="1.0" encoding="utf-8"?>
 <ds:datastoreItem xmlns:ds="http://schemas.openxmlformats.org/officeDocument/2006/customXml" ds:itemID="{C12AA6FC-2577-4BCB-865C-6D2F38D89CB3}">
   <ds:schemaRefs>
     <ds:schemaRef ds:uri="http://schemas.microsoft.com/office/2006/metadata/contentType"/>
@@ -14166,8 +14159,17 @@
 </ds:datastoreItem>
 </file>
 
+<file path=customXml/itemProps2.xml><?xml version="1.0" encoding="utf-8"?>
+<ds:datastoreItem xmlns:ds="http://schemas.openxmlformats.org/officeDocument/2006/customXml" ds:itemID="{42C760F5-DE4A-4ED6-8CB0-B54FEE6DCDF2}">
+  <ds:schemaRefs>
+    <ds:schemaRef ds:uri="http://schemas.microsoft.com/office/2006/metadata/properties"/>
+    <ds:schemaRef ds:uri="http://schemas.microsoft.com/sharepoint/v3"/>
+  </ds:schemaRefs>
+</ds:datastoreItem>
+</file>
+
 <file path=customXml/itemProps3.xml><?xml version="1.0" encoding="utf-8"?>
-<ds:datastoreItem xmlns:ds="http://schemas.openxmlformats.org/officeDocument/2006/customXml" ds:itemID="{12802444-5E8A-46F4-A717-D645CFB10A51}">
+<ds:datastoreItem xmlns:ds="http://schemas.openxmlformats.org/officeDocument/2006/customXml" ds:itemID="{4AF5E2EF-2EE7-4821-A740-C2A8F88117DC}">
   <ds:schemaRefs>
     <ds:schemaRef ds:uri="http://schemas.openxmlformats.org/officeDocument/2006/bibliography"/>
   </ds:schemaRefs>

</xml_diff>

<commit_message>
updated with additional system requirements
</commit_message>
<xml_diff>
--- a/portfolio/Vision.docx
+++ b/portfolio/Vision.docx
@@ -3440,7 +3440,15 @@
     <w:p/>
     <w:p>
       <w:r>
-        <w:t>The Simulation for Urban MObility or SUMO is traffic simulation software that is geared towards micro-simulation.</w:t>
+        <w:t xml:space="preserve">The Simulation for Urban </w:t>
+      </w:r>
+      <w:proofErr w:type="spellStart"/>
+      <w:r>
+        <w:t>MObility</w:t>
+      </w:r>
+      <w:proofErr w:type="spellEnd"/>
+      <w:r>
+        <w:t xml:space="preserve"> or SUMO is traffic simulation software that is geared towards micro-simulation.</w:t>
       </w:r>
     </w:p>
     <w:p/>
@@ -3475,9 +3483,11 @@
     </w:p>
     <w:p/>
     <w:p>
+      <w:proofErr w:type="spellStart"/>
       <w:r>
         <w:t>MongoDB</w:t>
       </w:r>
+      <w:proofErr w:type="spellEnd"/>
       <w:r>
         <w:t xml:space="preserve"> is a document store oriented database system.</w:t>
       </w:r>
@@ -3494,12 +3504,18 @@
       <w:bookmarkEnd w:id="3"/>
     </w:p>
     <w:p>
+      <w:proofErr w:type="gramStart"/>
       <w:r>
         <w:t xml:space="preserve">SUMO, </w:t>
       </w:r>
       <w:r>
-        <w:t>“Simulation for Urban MObility</w:t>
-      </w:r>
+        <w:t xml:space="preserve">“Simulation for Urban </w:t>
+      </w:r>
+      <w:proofErr w:type="spellStart"/>
+      <w:r>
+        <w:t>MObility</w:t>
+      </w:r>
+      <w:proofErr w:type="spellEnd"/>
       <w:r>
         <w:t>,</w:t>
       </w:r>
@@ -3515,11 +3531,36 @@
       <w:r>
         <w:t>.</w:t>
       </w:r>
+      <w:proofErr w:type="gramEnd"/>
     </w:p>
     <w:p/>
     <w:p>
       <w:r>
-        <w:t>T. Masterton and D. Topiwala, “Multi-Agent Traffic Light Optimisation and Coordination,” white paper, Thales Group, Reference VCS081002, Issue 2, 2008.</w:t>
+        <w:t xml:space="preserve">T. </w:t>
+      </w:r>
+      <w:proofErr w:type="spellStart"/>
+      <w:r>
+        <w:t>Masterton</w:t>
+      </w:r>
+      <w:proofErr w:type="spellEnd"/>
+      <w:r>
+        <w:t xml:space="preserve"> and D. </w:t>
+      </w:r>
+      <w:proofErr w:type="spellStart"/>
+      <w:r>
+        <w:t>Topiwala</w:t>
+      </w:r>
+      <w:proofErr w:type="spellEnd"/>
+      <w:r>
+        <w:t xml:space="preserve">, “Multi-Agent Traffic Light </w:t>
+      </w:r>
+      <w:proofErr w:type="spellStart"/>
+      <w:r>
+        <w:t>Optimisation</w:t>
+      </w:r>
+      <w:proofErr w:type="spellEnd"/>
+      <w:r>
+        <w:t xml:space="preserve"> and Coordination,” white paper, Thales Group, Reference VCS081002, Issue 2, 2008.</w:t>
       </w:r>
     </w:p>
     <w:p>
@@ -3625,27 +3666,14 @@
       <w:r>
         <w:t xml:space="preserve">Figure </w:t>
       </w:r>
-      <w:r>
-        <w:fldChar w:fldCharType="begin"/>
-      </w:r>
-      <w:r>
-        <w:instrText xml:space="preserve"> SEQ Figure \* ARABIC </w:instrText>
-      </w:r>
-      <w:r>
-        <w:fldChar w:fldCharType="separate"/>
-      </w:r>
-      <w:r>
-        <w:rPr>
-          <w:noProof/>
-        </w:rPr>
-        <w:t>1</w:t>
-      </w:r>
-      <w:r>
-        <w:rPr>
-          <w:noProof/>
-        </w:rPr>
-        <w:fldChar w:fldCharType="end"/>
-      </w:r>
+      <w:fldSimple w:instr=" SEQ Figure \* ARABIC ">
+        <w:r>
+          <w:rPr>
+            <w:noProof/>
+          </w:rPr>
+          <w:t>1</w:t>
+        </w:r>
+      </w:fldSimple>
       <w:r>
         <w:t>System Context Diagram</w:t>
       </w:r>
@@ -3679,7 +3707,23 @@
         <w:spacing w:after="200" w:line="276" w:lineRule="auto"/>
       </w:pPr>
       <w:r>
-        <w:t>The pale green components, RabbitMQ and MongoDB, are third party components.  RabbitMQ provides message queuing which will be used for agent communication.  MongoDB will be used for any persistent storage needs, it is a document store.</w:t>
+        <w:t xml:space="preserve">The pale green components, RabbitMQ and </w:t>
+      </w:r>
+      <w:proofErr w:type="spellStart"/>
+      <w:r>
+        <w:t>MongoDB</w:t>
+      </w:r>
+      <w:proofErr w:type="spellEnd"/>
+      <w:r>
+        <w:t xml:space="preserve">, are third party components.  RabbitMQ provides message queuing which will be used for agent communication.  </w:t>
+      </w:r>
+      <w:proofErr w:type="spellStart"/>
+      <w:r>
+        <w:t>MongoDB</w:t>
+      </w:r>
+      <w:proofErr w:type="spellEnd"/>
+      <w:r>
+        <w:t xml:space="preserve"> will be used for any persistent storage needs, it is a document store.</w:t>
       </w:r>
     </w:p>
     <w:p>
@@ -3804,7 +3848,15 @@
         <w:t xml:space="preserve"> </w:t>
       </w:r>
       <w:r>
-        <w:t>The system hosting the simulation run will be used to display the visualization of system activity.  The host system may optionally also host a MAS.</w:t>
+        <w:t xml:space="preserve">The system hosting the simulation run will be used to display the visualization of system activity.  The host system may optionally also host </w:t>
+      </w:r>
+      <w:proofErr w:type="gramStart"/>
+      <w:r>
+        <w:t>a MAS</w:t>
+      </w:r>
+      <w:proofErr w:type="gramEnd"/>
+      <w:r>
+        <w:t>.</w:t>
       </w:r>
     </w:p>
     <w:p>
@@ -3994,16 +4046,35 @@
     </w:p>
     <w:p>
       <w:pPr>
+        <w:ind w:left="720"/>
+      </w:pPr>
+      <w:r>
+        <w:t>The Liaison</w:t>
+      </w:r>
+      <w:r>
+        <w:t xml:space="preserve"> (see Use Case diagram in Figure 2.)</w:t>
+      </w:r>
+      <w:r>
+        <w:t xml:space="preserve"> requests information from the simulation.</w:t>
+      </w:r>
+    </w:p>
+    <w:p>
+      <w:pPr>
+        <w:pStyle w:val="Heading4"/>
+      </w:pPr>
+      <w:r>
+        <w:t>SR4b [Critical Requirement</w:t>
+      </w:r>
+    </w:p>
+    <w:p>
+      <w:pPr>
         <w:ind w:firstLine="720"/>
       </w:pPr>
       <w:r>
-        <w:t>The Liaison</w:t>
-      </w:r>
-      <w:r>
-        <w:t xml:space="preserve"> (see Use Case diagram in Figure 2.)</w:t>
-      </w:r>
-      <w:r>
-        <w:t xml:space="preserve"> requests information from the simulation.</w:t>
+        <w:t xml:space="preserve">The Liaison </w:t>
+      </w:r>
+      <w:r>
+        <w:t>creates a new run id and shares it with MACTS system.</w:t>
       </w:r>
     </w:p>
     <w:p>
@@ -4109,734 +4180,6 @@
       </w:r>
       <w:r>
         <w:t xml:space="preserve"> Intersection data is published to RabbitMQ topic queues which correspond to individual intersections.</w:t>
-      </w:r>
-    </w:p>
-    <w:p>
-      <w:pPr>
-        <w:rPr>
-          <w:b/>
-        </w:rPr>
-      </w:pPr>
-      <w:r>
-        <w:rPr>
-          <w:b/>
-        </w:rPr>
-        <w:t xml:space="preserve">Specific Requirements: </w:t>
-      </w:r>
-    </w:p>
-    <w:p>
-      <w:pPr>
-        <w:pStyle w:val="Heading4"/>
-      </w:pPr>
-      <w:r>
-        <w:lastRenderedPageBreak/>
-        <w:t>SR8 [Critical Requirement]</w:t>
-      </w:r>
-    </w:p>
-    <w:p>
-      <w:pPr>
-        <w:ind w:left="720"/>
-      </w:pPr>
-      <w:r>
-        <w:t>Translate incoming simulation data.  Parse out information for individual intersections.</w:t>
-      </w:r>
-    </w:p>
-    <w:p>
-      <w:pPr>
-        <w:pStyle w:val="Heading4"/>
-      </w:pPr>
-      <w:r>
-        <w:t>SR9 [Critical Requirement]</w:t>
-      </w:r>
-    </w:p>
-    <w:p>
-      <w:pPr>
-        <w:ind w:left="720"/>
-      </w:pPr>
-      <w:r>
-        <w:t>Publish the individual intersection data to RabbitMQ topic queues.</w:t>
-      </w:r>
-    </w:p>
-    <w:p>
-      <w:pPr>
-        <w:pStyle w:val="Heading4"/>
-      </w:pPr>
-      <w:r>
-        <w:t>SR9b [Critical Requirement]</w:t>
-      </w:r>
-    </w:p>
-    <w:p>
-      <w:pPr>
-        <w:ind w:left="720"/>
-      </w:pPr>
-      <w:r>
-        <w:t>Gather and Publish metrics data to metrics queue.</w:t>
-      </w:r>
-    </w:p>
-    <w:p>
-      <w:pPr>
-        <w:pStyle w:val="Heading3"/>
-      </w:pPr>
-      <w:bookmarkStart w:id="12" w:name="_Toc320463568"/>
-      <w:r>
-        <w:t>Executes traffic light signal plan</w:t>
-      </w:r>
-      <w:bookmarkEnd w:id="12"/>
-    </w:p>
-    <w:p>
-      <w:r>
-        <w:rPr>
-          <w:b/>
-        </w:rPr>
-        <w:t>Description:</w:t>
-      </w:r>
-      <w:r>
-        <w:t xml:space="preserve"> </w:t>
-      </w:r>
-      <w:r>
-        <w:t>The System Liaison passes traffic light signal plans into the simulation engine.</w:t>
-      </w:r>
-    </w:p>
-    <w:p>
-      <w:r>
-        <w:rPr>
-          <w:b/>
-        </w:rPr>
-        <w:t>Pre-Conditions:</w:t>
-      </w:r>
-      <w:r>
-        <w:t xml:space="preserve"> </w:t>
-      </w:r>
-      <w:r>
-        <w:t xml:space="preserve">The TraCI component is up and running in conjunction with a simulation run.  In addition the System Liaison which </w:t>
-      </w:r>
-      <w:r>
-        <w:t>communicates with TraCI</w:t>
-      </w:r>
-      <w:r>
-        <w:t xml:space="preserve"> is also operating.</w:t>
-      </w:r>
-    </w:p>
-    <w:p>
-      <w:r>
-        <w:rPr>
-          <w:b/>
-        </w:rPr>
-        <w:t>Details:</w:t>
-      </w:r>
-      <w:r>
-        <w:t xml:space="preserve"> </w:t>
-      </w:r>
-      <w:r>
-        <w:t>The MAS has provided the System Liaison with a Traffic Light Signal (TLS) plan which it communicates to the TraCI.</w:t>
-      </w:r>
-    </w:p>
-    <w:p>
-      <w:r>
-        <w:rPr>
-          <w:b/>
-        </w:rPr>
-        <w:t>Post Conditions:</w:t>
-      </w:r>
-      <w:r>
-        <w:t xml:space="preserve"> </w:t>
-      </w:r>
-      <w:r>
-        <w:t>The SUMO uses the new traffic light signal plan.</w:t>
-      </w:r>
-    </w:p>
-    <w:p>
-      <w:pPr>
-        <w:rPr>
-          <w:b/>
-        </w:rPr>
-      </w:pPr>
-      <w:r>
-        <w:rPr>
-          <w:b/>
-        </w:rPr>
-        <w:t xml:space="preserve">Specific Requirements: </w:t>
-      </w:r>
-    </w:p>
-    <w:p>
-      <w:pPr>
-        <w:pStyle w:val="Heading4"/>
-      </w:pPr>
-      <w:r>
-        <w:t>SR10</w:t>
-      </w:r>
-    </w:p>
-    <w:p>
-      <w:pPr>
-        <w:ind w:left="720"/>
-      </w:pPr>
-      <w:r>
-        <w:t>See SR5 above. (The Liaison checks if there are any command requests or plan submissions from the MAS.)  The Liaison will check a RabbitMQ TLS command queue.  The plan will consist of a script of instructions that the Liaison can send to TraCI.</w:t>
-      </w:r>
-    </w:p>
-    <w:p>
-      <w:pPr>
-        <w:pStyle w:val="Heading4"/>
-      </w:pPr>
-      <w:r>
-        <w:t>SR11</w:t>
-      </w:r>
-    </w:p>
-    <w:p>
-      <w:pPr>
-        <w:ind w:left="720"/>
-      </w:pPr>
-      <w:r>
-        <w:t>See SR6 above. (The Liaison submits the commands or plans if there were any provided.)  The Liaison plays the script of commands, sending them to TraCI.</w:t>
-      </w:r>
-    </w:p>
-    <w:p>
-      <w:pPr>
-        <w:pStyle w:val="Heading3"/>
-      </w:pPr>
-      <w:bookmarkStart w:id="13" w:name="_Toc320463569"/>
-      <w:r>
-        <w:t>Information about current intersection status is shared</w:t>
-      </w:r>
-      <w:bookmarkEnd w:id="13"/>
-    </w:p>
-    <w:p>
-      <w:r>
-        <w:rPr>
-          <w:b/>
-        </w:rPr>
-        <w:t>Description:</w:t>
-      </w:r>
-      <w:r>
-        <w:t xml:space="preserve"> </w:t>
-      </w:r>
-      <w:r>
-        <w:t xml:space="preserve">Neighboring collaboration agents </w:t>
-      </w:r>
-      <w:r>
-        <w:t>share intersection information.</w:t>
-      </w:r>
-    </w:p>
-    <w:p>
-      <w:r>
-        <w:rPr>
-          <w:b/>
-        </w:rPr>
-        <w:t>Includes</w:t>
-      </w:r>
-      <w:r>
-        <w:rPr>
-          <w:b/>
-        </w:rPr>
-        <w:t>:</w:t>
-      </w:r>
-      <w:r>
-        <w:t xml:space="preserve"> </w:t>
-      </w:r>
-      <w:r>
-        <w:t xml:space="preserve">Produces </w:t>
-      </w:r>
-      <w:r>
-        <w:t xml:space="preserve">traffic </w:t>
-      </w:r>
-      <w:r>
-        <w:t>data to share</w:t>
-      </w:r>
-      <w:r>
-        <w:t xml:space="preserve"> with neighboring intersections</w:t>
-      </w:r>
-    </w:p>
-    <w:p>
-      <w:r>
-        <w:rPr>
-          <w:b/>
-        </w:rPr>
-        <w:t>Pre-Conditions:</w:t>
-      </w:r>
-      <w:r>
-        <w:t xml:space="preserve"> </w:t>
-      </w:r>
-      <w:r>
-        <w:t>A RabbitMQ server which is accessible to both agents is running.</w:t>
-      </w:r>
-    </w:p>
-    <w:p>
-      <w:r>
-        <w:rPr>
-          <w:b/>
-        </w:rPr>
-        <w:t>Details:</w:t>
-      </w:r>
-      <w:r>
-        <w:t xml:space="preserve"> Neighboring collaboration agents share intersection information via a RabbitMQ queue.</w:t>
-      </w:r>
-    </w:p>
-    <w:p>
-      <w:r>
-        <w:rPr>
-          <w:b/>
-        </w:rPr>
-        <w:t>Post Conditions:</w:t>
-      </w:r>
-      <w:r>
-        <w:t xml:space="preserve"> Intersection information has been shared.</w:t>
-      </w:r>
-    </w:p>
-    <w:p>
-      <w:pPr>
-        <w:rPr>
-          <w:b/>
-        </w:rPr>
-      </w:pPr>
-      <w:r>
-        <w:rPr>
-          <w:b/>
-        </w:rPr>
-        <w:t xml:space="preserve">Specific Requirements: </w:t>
-      </w:r>
-    </w:p>
-    <w:p>
-      <w:pPr>
-        <w:pStyle w:val="Heading4"/>
-      </w:pPr>
-      <w:r>
-        <w:t>SR12</w:t>
-      </w:r>
-    </w:p>
-    <w:p>
-      <w:pPr>
-        <w:ind w:left="720"/>
-      </w:pPr>
-      <w:r>
-        <w:t>Collaboration agents include a discovery interface which is used to self-identify when an agent sends a broadcast querying for agents that are associated with intersections that send traffic into their intersection or receive traffic from their intersection.</w:t>
-      </w:r>
-      <w:r>
-        <w:t xml:space="preserve">  Agents respond with a list of queues where their outbound traffic information can be found.</w:t>
-      </w:r>
-    </w:p>
-    <w:p>
-      <w:pPr>
-        <w:pStyle w:val="Heading4"/>
-      </w:pPr>
-      <w:r>
-        <w:t>SR13</w:t>
-      </w:r>
-    </w:p>
-    <w:p>
-      <w:pPr>
-        <w:ind w:left="720"/>
-      </w:pPr>
-      <w:r>
-        <w:t>Collaboration agents share information regarding tra</w:t>
-      </w:r>
-      <w:r>
-        <w:t>ffic leaving their intersection by putting it in distribution queues.</w:t>
-      </w:r>
-    </w:p>
-    <w:p>
-      <w:pPr>
-        <w:pStyle w:val="Heading3"/>
-      </w:pPr>
-      <w:bookmarkStart w:id="14" w:name="_Toc320463570"/>
-      <w:r>
-        <w:t>Produce</w:t>
-      </w:r>
-      <w:r>
-        <w:t>s</w:t>
-      </w:r>
-      <w:r>
-        <w:t xml:space="preserve"> data to share with neighboring intersections</w:t>
-      </w:r>
-      <w:bookmarkEnd w:id="14"/>
-    </w:p>
-    <w:p>
-      <w:r>
-        <w:rPr>
-          <w:b/>
-        </w:rPr>
-        <w:t>Description:</w:t>
-      </w:r>
-      <w:r>
-        <w:t xml:space="preserve"> </w:t>
-      </w:r>
-      <w:r>
-        <w:t>The Collaboration Agent produces intersection data to share with neighboring agents.</w:t>
-      </w:r>
-    </w:p>
-    <w:p>
-      <w:r>
-        <w:rPr>
-          <w:b/>
-        </w:rPr>
-        <w:lastRenderedPageBreak/>
-        <w:t>Pre-Conditions:</w:t>
-      </w:r>
-      <w:r>
-        <w:t xml:space="preserve"> </w:t>
-      </w:r>
-      <w:r>
-        <w:t>A simulation is currently running and the Collaboration Agent has knowledge of current intersection activities.</w:t>
-      </w:r>
-    </w:p>
-    <w:p>
-      <w:r>
-        <w:rPr>
-          <w:b/>
-        </w:rPr>
-        <w:t>Details:</w:t>
-      </w:r>
-      <w:r>
-        <w:t xml:space="preserve"> The collaboration agent examines the current state of the intersection and creates a document consisting of information regarding traffic flow out of the intersection.</w:t>
-      </w:r>
-    </w:p>
-    <w:p>
-      <w:r>
-        <w:rPr>
-          <w:b/>
-        </w:rPr>
-        <w:t>Post Conditions:</w:t>
-      </w:r>
-      <w:r>
-        <w:t xml:space="preserve"> </w:t>
-      </w:r>
-      <w:r>
-        <w:t>A document consisting of information regarding traffic flow out of the intersection</w:t>
-      </w:r>
-      <w:r>
-        <w:t xml:space="preserve"> is produced</w:t>
-      </w:r>
-      <w:r>
-        <w:t>.</w:t>
-      </w:r>
-    </w:p>
-    <w:p>
-      <w:pPr>
-        <w:rPr>
-          <w:b/>
-        </w:rPr>
-      </w:pPr>
-      <w:r>
-        <w:rPr>
-          <w:b/>
-        </w:rPr>
-        <w:t xml:space="preserve">Specific Requirements: </w:t>
-      </w:r>
-    </w:p>
-    <w:p>
-      <w:pPr>
-        <w:pStyle w:val="Heading4"/>
-      </w:pPr>
-      <w:r>
-        <w:t>SR14</w:t>
-      </w:r>
-    </w:p>
-    <w:p>
-      <w:pPr>
-        <w:ind w:firstLine="720"/>
-      </w:pPr>
-      <w:r>
-        <w:t>The Collaboration agent creates information regarding traffic leaving their intersection.</w:t>
-      </w:r>
-    </w:p>
-    <w:p>
-      <w:pPr>
-        <w:pStyle w:val="Heading3"/>
-      </w:pPr>
-      <w:bookmarkStart w:id="15" w:name="_Toc320463571"/>
-      <w:r>
-        <w:t>Create traffic light signal plan</w:t>
-      </w:r>
-      <w:bookmarkEnd w:id="15"/>
-    </w:p>
-    <w:p>
-      <w:r>
-        <w:rPr>
-          <w:b/>
-        </w:rPr>
-        <w:t>Description:</w:t>
-      </w:r>
-      <w:r>
-        <w:t xml:space="preserve"> </w:t>
-      </w:r>
-      <w:r>
-        <w:t>Either the planning agent makes no changes to the operational plan or it sends a plan with commands to change the TLS operation.</w:t>
-      </w:r>
-    </w:p>
-    <w:p>
-      <w:r>
-        <w:rPr>
-          <w:b/>
-        </w:rPr>
-        <w:t>Includes</w:t>
-      </w:r>
-      <w:r>
-        <w:rPr>
-          <w:b/>
-        </w:rPr>
-        <w:t>:</w:t>
-      </w:r>
-      <w:r>
-        <w:t xml:space="preserve"> </w:t>
-      </w:r>
-      <w:r>
-        <w:t>Incorporate data that was shared into planning</w:t>
-      </w:r>
-    </w:p>
-    <w:p>
-      <w:r>
-        <w:rPr>
-          <w:b/>
-        </w:rPr>
-        <w:t>Pre-Conditions:</w:t>
-      </w:r>
-      <w:r>
-        <w:t xml:space="preserve"> A running simulation with which the System Liaison is interacting.</w:t>
-      </w:r>
-    </w:p>
-    <w:p>
-      <w:r>
-        <w:rPr>
-          <w:b/>
-        </w:rPr>
-        <w:t>Details:</w:t>
-      </w:r>
-      <w:r>
-        <w:t xml:space="preserve"> </w:t>
-      </w:r>
-      <w:r>
-        <w:t xml:space="preserve">After observing </w:t>
-      </w:r>
-    </w:p>
-    <w:p>
-      <w:r>
-        <w:rPr>
-          <w:b/>
-        </w:rPr>
-        <w:t>Post Conditions:</w:t>
-      </w:r>
-      <w:r>
-        <w:t xml:space="preserve"> </w:t>
-      </w:r>
-      <w:r>
-        <w:t>Either no action taken or a plan is submitted to the Safety Agent.</w:t>
-      </w:r>
-    </w:p>
-    <w:p>
-      <w:pPr>
-        <w:rPr>
-          <w:b/>
-        </w:rPr>
-      </w:pPr>
-      <w:r>
-        <w:rPr>
-          <w:b/>
-        </w:rPr>
-        <w:t xml:space="preserve">Specific Requirements: </w:t>
-      </w:r>
-    </w:p>
-    <w:p>
-      <w:pPr>
-        <w:pStyle w:val="Heading4"/>
-      </w:pPr>
-      <w:r>
-        <w:t>SR15</w:t>
-      </w:r>
-      <w:r>
-        <w:t xml:space="preserve"> [Critical Requirement]</w:t>
-      </w:r>
-    </w:p>
-    <w:p>
-      <w:pPr>
-        <w:ind w:firstLine="720"/>
-      </w:pPr>
-      <w:r>
-        <w:t xml:space="preserve">The </w:t>
-      </w:r>
-      <w:r>
-        <w:t xml:space="preserve">planning </w:t>
-      </w:r>
-      <w:r>
-        <w:t>agent examines incoming data and creates a new TLS plan.</w:t>
-      </w:r>
-    </w:p>
-    <w:p>
-      <w:pPr>
-        <w:pStyle w:val="Heading4"/>
-      </w:pPr>
-      <w:r>
-        <w:t>SR16 [Critical Requirement]</w:t>
-      </w:r>
-    </w:p>
-    <w:p>
-      <w:pPr>
-        <w:ind w:firstLine="720"/>
-      </w:pPr>
-      <w:r>
-        <w:t xml:space="preserve">The </w:t>
-      </w:r>
-      <w:r>
-        <w:t xml:space="preserve">planning </w:t>
-      </w:r>
-      <w:r>
-        <w:t>agent submits the plan to the Safety Agent for review.</w:t>
-      </w:r>
-    </w:p>
-    <w:p>
-      <w:pPr>
-        <w:pStyle w:val="Heading3"/>
-      </w:pPr>
-      <w:bookmarkStart w:id="16" w:name="_Toc320463572"/>
-      <w:r>
-        <w:t>Incorporate data that was shared into planning</w:t>
-      </w:r>
-      <w:bookmarkEnd w:id="16"/>
-    </w:p>
-    <w:p>
-      <w:r>
-        <w:rPr>
-          <w:b/>
-        </w:rPr>
-        <w:t>Description:</w:t>
-      </w:r>
-      <w:r>
-        <w:t xml:space="preserve"> </w:t>
-      </w:r>
-      <w:r>
-        <w:t>Use data that is provided by neighboring collaboration agents in the planning of TLS control.</w:t>
-      </w:r>
-    </w:p>
-    <w:p>
-      <w:r>
-        <w:rPr>
-          <w:b/>
-        </w:rPr>
-        <w:t>Pre-Conditions:</w:t>
-      </w:r>
-      <w:r>
-        <w:t xml:space="preserve"> </w:t>
-      </w:r>
-      <w:r>
-        <w:t>A running simulation with neighboring MAS that have collaboration agents that are sending there intersection data.</w:t>
-      </w:r>
-    </w:p>
-    <w:p>
-      <w:r>
-        <w:rPr>
-          <w:b/>
-        </w:rPr>
-        <w:t>Details:</w:t>
-      </w:r>
-      <w:r>
-        <w:t xml:space="preserve"> </w:t>
-      </w:r>
-      <w:r>
-        <w:t>The agent can adjust the traffic light plan/state based on the input provided from neighboring agents.</w:t>
-      </w:r>
-    </w:p>
-    <w:p>
-      <w:r>
-        <w:rPr>
-          <w:b/>
-        </w:rPr>
-        <w:t>Post Conditions:</w:t>
-      </w:r>
-      <w:r>
-        <w:t xml:space="preserve"> </w:t>
-      </w:r>
-      <w:r>
-        <w:t>Data incorporated into traffic light signal plan.</w:t>
-      </w:r>
-    </w:p>
-    <w:p>
-      <w:pPr>
-        <w:rPr>
-          <w:b/>
-        </w:rPr>
-      </w:pPr>
-      <w:r>
-        <w:rPr>
-          <w:b/>
-        </w:rPr>
-        <w:t xml:space="preserve">Specific Requirements: </w:t>
-      </w:r>
-    </w:p>
-    <w:p>
-      <w:pPr>
-        <w:pStyle w:val="Heading4"/>
-      </w:pPr>
-      <w:r>
-        <w:t>SR</w:t>
-      </w:r>
-      <w:r>
-        <w:t xml:space="preserve"> 17</w:t>
-      </w:r>
-    </w:p>
-    <w:p>
-      <w:pPr>
-        <w:ind w:firstLine="720"/>
-      </w:pPr>
-      <w:r>
-        <w:t>The Planning agent incorporates data that was shared from other collaboration agents regarding traffic that is flowing into this current intersection.</w:t>
-      </w:r>
-    </w:p>
-    <w:p>
-      <w:pPr>
-        <w:pStyle w:val="Heading3"/>
-      </w:pPr>
-      <w:bookmarkStart w:id="17" w:name="_Toc320463573"/>
-      <w:r>
-        <w:t>Verify plan is safe</w:t>
-      </w:r>
-      <w:bookmarkEnd w:id="17"/>
-    </w:p>
-    <w:p>
-      <w:r>
-        <w:rPr>
-          <w:b/>
-        </w:rPr>
-        <w:t>Description:</w:t>
-      </w:r>
-      <w:r>
-        <w:t xml:space="preserve"> </w:t>
-      </w:r>
-      <w:r>
-        <w:t>We want to make sure that the MAS are only creating TLS scenarios that are safe.</w:t>
-      </w:r>
-    </w:p>
-    <w:p>
-      <w:r>
-        <w:rPr>
-          <w:b/>
-        </w:rPr>
-        <w:t>Pre-Conditions:</w:t>
-      </w:r>
-      <w:r>
-        <w:t xml:space="preserve"> A running simulation.</w:t>
-      </w:r>
-    </w:p>
-    <w:p>
-      <w:r>
-        <w:rPr>
-          <w:b/>
-        </w:rPr>
-        <w:t>Details:</w:t>
-      </w:r>
-      <w:r>
-        <w:t xml:space="preserve"> The agent examines the TLS plans to verify that there are no states where unsafe conditions are created.  For example, the agent would not approve a plan which includes a green left turn arrow at the same time as a solid green for traffic directly on the other side of the intersection.</w:t>
-      </w:r>
-    </w:p>
-    <w:p>
-      <w:r>
-        <w:rPr>
-          <w:b/>
-        </w:rPr>
-        <w:t>Post Conditions:</w:t>
-      </w:r>
-      <w:r>
-        <w:t xml:space="preserve"> </w:t>
-      </w:r>
-      <w:r>
-        <w:t>Acceptance or rejection of plan.</w:t>
       </w:r>
     </w:p>
     <w:p>
@@ -4858,23 +4201,15 @@
         <w:pStyle w:val="Heading4"/>
       </w:pPr>
       <w:r>
-        <w:t>SR 18 [Critical]</w:t>
-      </w:r>
-    </w:p>
-    <w:p>
-      <w:pPr>
-        <w:ind w:firstLine="720"/>
-      </w:pPr>
-      <w:r>
-        <w:t>The safety agent examines the TLS plan to verify that there are no simultaneously active paths that will cross each other in such a way as to create an unsafe condition</w:t>
-      </w:r>
-      <w:r>
-        <w:t xml:space="preserve"> (foes)</w:t>
-      </w:r>
-      <w:bookmarkStart w:id="18" w:name="_GoBack"/>
-      <w:bookmarkEnd w:id="18"/>
-      <w:r>
-        <w:t>.</w:t>
+        <w:t>SR8 [Critical Requirement]</w:t>
+      </w:r>
+    </w:p>
+    <w:p>
+      <w:pPr>
+        <w:ind w:left="720"/>
+      </w:pPr>
+      <w:r>
+        <w:t>Translate incoming simulation data.  Parse out information for individual intersections.</w:t>
       </w:r>
     </w:p>
     <w:p>
@@ -4882,15 +4217,15 @@
         <w:pStyle w:val="Heading4"/>
       </w:pPr>
       <w:r>
-        <w:t>SR 18b [Critical]</w:t>
-      </w:r>
-    </w:p>
-    <w:p>
-      <w:pPr>
-        <w:ind w:firstLine="720"/>
-      </w:pPr>
-      <w:r>
-        <w:t>The safety agent enforces minimum times per light color.  For example, a light cannot be green for one second then switched to yellow.</w:t>
+        <w:t>SR9 [Critical Requirement]</w:t>
+      </w:r>
+    </w:p>
+    <w:p>
+      <w:pPr>
+        <w:ind w:left="720"/>
+      </w:pPr>
+      <w:r>
+        <w:t>Publish the individual intersection data to RabbitMQ topic queues.</w:t>
       </w:r>
     </w:p>
     <w:p>
@@ -4898,42 +4233,26 @@
         <w:pStyle w:val="Heading4"/>
       </w:pPr>
       <w:r>
-        <w:t>SR 18c [Critical]</w:t>
-      </w:r>
-    </w:p>
-    <w:p>
-      <w:pPr>
-        <w:ind w:firstLine="720"/>
-      </w:pPr>
-      <w:r>
-        <w:t>The safety agent enforces proper progression of light changes.  That is a light cannot be switched from green to red.  The progression must be a rotation of: green, yellow, red.</w:t>
-      </w:r>
-    </w:p>
-    <w:p>
-      <w:pPr>
-        <w:pStyle w:val="Heading4"/>
-      </w:pPr>
-      <w:r>
-        <w:t>SR 19</w:t>
-      </w:r>
-    </w:p>
-    <w:p>
-      <w:pPr>
-        <w:ind w:firstLine="720"/>
-      </w:pPr>
-      <w:r>
-        <w:t>If the plan is not safe, it lets the planning agent know and provides the reason why.</w:t>
+        <w:t>SR9b [Critical Requirement]</w:t>
+      </w:r>
+    </w:p>
+    <w:p>
+      <w:pPr>
+        <w:ind w:left="720"/>
+      </w:pPr>
+      <w:r>
+        <w:t>Gather and Publish metrics data to metrics queue.</w:t>
       </w:r>
     </w:p>
     <w:p>
       <w:pPr>
         <w:pStyle w:val="Heading3"/>
       </w:pPr>
-      <w:bookmarkStart w:id="19" w:name="_Toc320463574"/>
-      <w:r>
-        <w:t>Submit plan to be executed</w:t>
-      </w:r>
-      <w:bookmarkEnd w:id="19"/>
+      <w:bookmarkStart w:id="12" w:name="_Toc320463568"/>
+      <w:r>
+        <w:t>Executes traffic light signal plan</w:t>
+      </w:r>
+      <w:bookmarkEnd w:id="12"/>
     </w:p>
     <w:p>
       <w:r>
@@ -4946,7 +4265,7 @@
         <w:t xml:space="preserve"> </w:t>
       </w:r>
       <w:r>
-        <w:t>The Safety Agent sends the verified safe plan to the System Liaison to execute.</w:t>
+        <w:t>The System Liaison passes traffic light signal plans into the simulation engine.</w:t>
       </w:r>
     </w:p>
     <w:p>
@@ -4960,7 +4279,13 @@
         <w:t xml:space="preserve"> </w:t>
       </w:r>
       <w:r>
-        <w:t>A verified safe plan provided by the Safety Agent.  There should also be a running simulation with an active System Liaison.</w:t>
+        <w:t xml:space="preserve">The TraCI component is up and running in conjunction with a simulation run.  In addition the System Liaison which </w:t>
+      </w:r>
+      <w:r>
+        <w:t>communicates with TraCI</w:t>
+      </w:r>
+      <w:r>
+        <w:t xml:space="preserve"> is also operating.</w:t>
       </w:r>
     </w:p>
     <w:p>
@@ -4971,7 +4296,10 @@
         <w:t>Details:</w:t>
       </w:r>
       <w:r>
-        <w:t xml:space="preserve"> The Safety Agent has verified that the plan is safe so it submits it to the System Liaison to run.  The plan is put into the TLS command queue for the System Liaison to pick up and execute.</w:t>
+        <w:t xml:space="preserve"> </w:t>
+      </w:r>
+      <w:r>
+        <w:t>The MAS has provided the System Liaison with a Traffic Light Signal (TLS) plan which it communicates to the TraCI.</w:t>
       </w:r>
     </w:p>
     <w:p>
@@ -4982,10 +4310,10 @@
         <w:t>Post Conditions:</w:t>
       </w:r>
       <w:r>
-        <w:t xml:space="preserve"> The verified safe plan has been sent to the TLS command queue.  The System Liaison has picked up the plan and </w:t>
-      </w:r>
-      <w:r>
-        <w:t>executed it.</w:t>
+        <w:t xml:space="preserve"> </w:t>
+      </w:r>
+      <w:r>
+        <w:t>The SUMO uses the new traffic light signal plan.</w:t>
       </w:r>
     </w:p>
     <w:p>
@@ -5006,26 +4334,42 @@
         <w:pStyle w:val="Heading4"/>
       </w:pPr>
       <w:r>
-        <w:t>SR 20 [Critical]</w:t>
-      </w:r>
-    </w:p>
-    <w:p>
-      <w:pPr>
-        <w:ind w:firstLine="720"/>
-      </w:pPr>
-      <w:r>
-        <w:t>Submit verified safe plan to TLS command queue.</w:t>
+        <w:t>SR10</w:t>
+      </w:r>
+    </w:p>
+    <w:p>
+      <w:pPr>
+        <w:ind w:left="720"/>
+      </w:pPr>
+      <w:r>
+        <w:t>See SR5 above. (The Liaison checks if there are any command requests or plan submissions from the MAS.)  The Liaison will check a RabbitMQ TLS command queue.  The plan will consist of a script of instructions that the Liaison can send to TraCI.</w:t>
+      </w:r>
+    </w:p>
+    <w:p>
+      <w:pPr>
+        <w:pStyle w:val="Heading4"/>
+      </w:pPr>
+      <w:r>
+        <w:t>SR11</w:t>
+      </w:r>
+    </w:p>
+    <w:p>
+      <w:pPr>
+        <w:ind w:left="720"/>
+      </w:pPr>
+      <w:r>
+        <w:t>See SR6 above. (The Liaison submits the commands or plans if there were any provided.)  The Liaison plays the script of commands, sending them to TraCI.</w:t>
       </w:r>
     </w:p>
     <w:p>
       <w:pPr>
         <w:pStyle w:val="Heading3"/>
       </w:pPr>
-      <w:bookmarkStart w:id="20" w:name="_Toc320463575"/>
-      <w:r>
-        <w:t>Gather Simulation Metrics</w:t>
-      </w:r>
-      <w:bookmarkEnd w:id="20"/>
+      <w:bookmarkStart w:id="13" w:name="_Toc320463569"/>
+      <w:r>
+        <w:t>Information about current intersection status is shared</w:t>
+      </w:r>
+      <w:bookmarkEnd w:id="13"/>
     </w:p>
     <w:p>
       <w:r>
@@ -5038,7 +4382,39 @@
         <w:t xml:space="preserve"> </w:t>
       </w:r>
       <w:r>
-        <w:t>The system needs to be able to gather metrics about the simulation in order to evaluate MAS effectiveness.</w:t>
+        <w:t xml:space="preserve">Neighboring collaboration agents </w:t>
+      </w:r>
+      <w:r>
+        <w:t>share intersection information.</w:t>
+      </w:r>
+    </w:p>
+    <w:p>
+      <w:r>
+        <w:rPr>
+          <w:b/>
+        </w:rPr>
+        <w:t>Includes</w:t>
+      </w:r>
+      <w:r>
+        <w:rPr>
+          <w:b/>
+        </w:rPr>
+        <w:t>:</w:t>
+      </w:r>
+      <w:r>
+        <w:t xml:space="preserve"> </w:t>
+      </w:r>
+      <w:r>
+        <w:t xml:space="preserve">Produces </w:t>
+      </w:r>
+      <w:r>
+        <w:t xml:space="preserve">traffic </w:t>
+      </w:r>
+      <w:r>
+        <w:t>data to share</w:t>
+      </w:r>
+      <w:r>
+        <w:t xml:space="preserve"> with neighboring intersections</w:t>
       </w:r>
     </w:p>
     <w:p>
@@ -5052,13 +4428,7 @@
         <w:t xml:space="preserve"> </w:t>
       </w:r>
       <w:r>
-        <w:t xml:space="preserve">The TraCI component is up and running in conjunction with a simulation run.  In addition the System Liaison which </w:t>
-      </w:r>
-      <w:r>
-        <w:t>communicates with TraCI</w:t>
-      </w:r>
-      <w:r>
-        <w:t xml:space="preserve"> is also operating.</w:t>
+        <w:t>A RabbitMQ server which is accessible to both agents is running.</w:t>
       </w:r>
     </w:p>
     <w:p>
@@ -5069,7 +4439,7 @@
         <w:t>Details:</w:t>
       </w:r>
       <w:r>
-        <w:t xml:space="preserve"> The system will gather the metrics either directly or will gather the data necessary for computing the metrics.  The metrics to be collected are: average travel time, loss time (# of stops), fuel consumption and hydrocarbon production.</w:t>
+        <w:t xml:space="preserve"> Neighboring collaboration agents share intersection information via a RabbitMQ queue.</w:t>
       </w:r>
     </w:p>
     <w:p>
@@ -5080,10 +4450,7 @@
         <w:t>Post Conditions:</w:t>
       </w:r>
       <w:r>
-        <w:t xml:space="preserve"> </w:t>
-      </w:r>
-      <w:r>
-        <w:t>Simulation Metrics are captured and persisted.</w:t>
+        <w:t xml:space="preserve"> Intersection information has been shared.</w:t>
       </w:r>
     </w:p>
     <w:p>
@@ -5104,6 +4471,711 @@
         <w:pStyle w:val="Heading4"/>
       </w:pPr>
       <w:r>
+        <w:t>SR12</w:t>
+      </w:r>
+    </w:p>
+    <w:p>
+      <w:pPr>
+        <w:ind w:left="720"/>
+      </w:pPr>
+      <w:r>
+        <w:t>Collaboration agents include a discovery interface which is used to self-identify when an agent sends a broadcast querying for agents that are associated with intersections that send traffic into their intersection or receive traffic from their intersection.</w:t>
+      </w:r>
+      <w:r>
+        <w:t xml:space="preserve">  Agents respond with a list of queues where their outbound traffic information can be found.</w:t>
+      </w:r>
+    </w:p>
+    <w:p>
+      <w:pPr>
+        <w:pStyle w:val="Heading4"/>
+      </w:pPr>
+      <w:r>
+        <w:t>SR13</w:t>
+      </w:r>
+    </w:p>
+    <w:p>
+      <w:pPr>
+        <w:ind w:left="720"/>
+      </w:pPr>
+      <w:r>
+        <w:t>Collaboration agents share information regarding tra</w:t>
+      </w:r>
+      <w:r>
+        <w:t>ffic leaving their intersection by putting it in distribution queues.</w:t>
+      </w:r>
+    </w:p>
+    <w:p>
+      <w:pPr>
+        <w:pStyle w:val="Heading3"/>
+      </w:pPr>
+      <w:bookmarkStart w:id="14" w:name="_Toc320463570"/>
+      <w:r>
+        <w:t>Produce</w:t>
+      </w:r>
+      <w:r>
+        <w:t>s</w:t>
+      </w:r>
+      <w:r>
+        <w:t xml:space="preserve"> data to share with neighboring intersections</w:t>
+      </w:r>
+      <w:bookmarkEnd w:id="14"/>
+    </w:p>
+    <w:p>
+      <w:r>
+        <w:rPr>
+          <w:b/>
+        </w:rPr>
+        <w:lastRenderedPageBreak/>
+        <w:t>Description:</w:t>
+      </w:r>
+      <w:r>
+        <w:t xml:space="preserve"> </w:t>
+      </w:r>
+      <w:r>
+        <w:t>The Collaboration Agent produces intersection data to share with neighboring agents.</w:t>
+      </w:r>
+    </w:p>
+    <w:p>
+      <w:r>
+        <w:rPr>
+          <w:b/>
+        </w:rPr>
+        <w:t>Pre-Conditions:</w:t>
+      </w:r>
+      <w:r>
+        <w:t xml:space="preserve"> </w:t>
+      </w:r>
+      <w:r>
+        <w:t>A simulation is currently running and the Collaboration Agent has knowledge of current intersection activities.</w:t>
+      </w:r>
+    </w:p>
+    <w:p>
+      <w:r>
+        <w:rPr>
+          <w:b/>
+        </w:rPr>
+        <w:t>Details:</w:t>
+      </w:r>
+      <w:r>
+        <w:t xml:space="preserve"> The collaboration agent examines the current state of the intersection and creates a document consisting of information regarding traffic flow out of the intersection.</w:t>
+      </w:r>
+    </w:p>
+    <w:p>
+      <w:r>
+        <w:rPr>
+          <w:b/>
+        </w:rPr>
+        <w:t>Post Conditions:</w:t>
+      </w:r>
+      <w:r>
+        <w:t xml:space="preserve"> </w:t>
+      </w:r>
+      <w:r>
+        <w:t>A document consisting of information regarding traffic flow out of the intersection</w:t>
+      </w:r>
+      <w:r>
+        <w:t xml:space="preserve"> is produced</w:t>
+      </w:r>
+      <w:r>
+        <w:t>.</w:t>
+      </w:r>
+    </w:p>
+    <w:p>
+      <w:pPr>
+        <w:rPr>
+          <w:b/>
+        </w:rPr>
+      </w:pPr>
+      <w:r>
+        <w:rPr>
+          <w:b/>
+        </w:rPr>
+        <w:t xml:space="preserve">Specific Requirements: </w:t>
+      </w:r>
+    </w:p>
+    <w:p>
+      <w:pPr>
+        <w:pStyle w:val="Heading4"/>
+      </w:pPr>
+      <w:r>
+        <w:t>SR14</w:t>
+      </w:r>
+    </w:p>
+    <w:p>
+      <w:pPr>
+        <w:ind w:firstLine="720"/>
+      </w:pPr>
+      <w:r>
+        <w:t>The Collaboration agent creates information regarding traffic leaving their intersection.</w:t>
+      </w:r>
+    </w:p>
+    <w:p>
+      <w:pPr>
+        <w:pStyle w:val="Heading3"/>
+      </w:pPr>
+      <w:bookmarkStart w:id="15" w:name="_Toc320463571"/>
+      <w:r>
+        <w:t>Create traffic light signal plan</w:t>
+      </w:r>
+      <w:bookmarkEnd w:id="15"/>
+    </w:p>
+    <w:p>
+      <w:r>
+        <w:rPr>
+          <w:b/>
+        </w:rPr>
+        <w:t>Description:</w:t>
+      </w:r>
+      <w:r>
+        <w:t xml:space="preserve"> </w:t>
+      </w:r>
+      <w:r>
+        <w:t>Either the planning agent makes no changes to the operational plan or it sends a plan with commands to change the TLS operation.</w:t>
+      </w:r>
+    </w:p>
+    <w:p>
+      <w:r>
+        <w:rPr>
+          <w:b/>
+        </w:rPr>
+        <w:t>Includes</w:t>
+      </w:r>
+      <w:r>
+        <w:rPr>
+          <w:b/>
+        </w:rPr>
+        <w:t>:</w:t>
+      </w:r>
+      <w:r>
+        <w:t xml:space="preserve"> </w:t>
+      </w:r>
+      <w:r>
+        <w:t>Incorporate data that was shared into planning</w:t>
+      </w:r>
+    </w:p>
+    <w:p>
+      <w:r>
+        <w:rPr>
+          <w:b/>
+        </w:rPr>
+        <w:t>Pre-Conditions:</w:t>
+      </w:r>
+      <w:r>
+        <w:t xml:space="preserve"> A running simulation with which the System Liaison is interacting.</w:t>
+      </w:r>
+    </w:p>
+    <w:p>
+      <w:r>
+        <w:rPr>
+          <w:b/>
+        </w:rPr>
+        <w:t>Details:</w:t>
+      </w:r>
+      <w:r>
+        <w:t xml:space="preserve"> </w:t>
+      </w:r>
+      <w:r>
+        <w:t xml:space="preserve">After observing </w:t>
+      </w:r>
+    </w:p>
+    <w:p>
+      <w:r>
+        <w:rPr>
+          <w:b/>
+        </w:rPr>
+        <w:t>Post Conditions:</w:t>
+      </w:r>
+      <w:r>
+        <w:t xml:space="preserve"> </w:t>
+      </w:r>
+      <w:r>
+        <w:t>Either no action taken or a plan is submitted to the Safety Agent.</w:t>
+      </w:r>
+    </w:p>
+    <w:p>
+      <w:pPr>
+        <w:rPr>
+          <w:b/>
+        </w:rPr>
+      </w:pPr>
+      <w:r>
+        <w:rPr>
+          <w:b/>
+        </w:rPr>
+        <w:t xml:space="preserve">Specific Requirements: </w:t>
+      </w:r>
+    </w:p>
+    <w:p>
+      <w:pPr>
+        <w:pStyle w:val="Heading4"/>
+      </w:pPr>
+      <w:r>
+        <w:t>SR15</w:t>
+      </w:r>
+      <w:r>
+        <w:t xml:space="preserve"> [Critical Requirement]</w:t>
+      </w:r>
+    </w:p>
+    <w:p>
+      <w:pPr>
+        <w:ind w:firstLine="720"/>
+      </w:pPr>
+      <w:r>
+        <w:t xml:space="preserve">The </w:t>
+      </w:r>
+      <w:r>
+        <w:t xml:space="preserve">planning </w:t>
+      </w:r>
+      <w:r>
+        <w:t>agent examines incoming data and creates a new TLS plan.</w:t>
+      </w:r>
+    </w:p>
+    <w:p>
+      <w:pPr>
+        <w:pStyle w:val="Heading4"/>
+      </w:pPr>
+      <w:r>
+        <w:t>SR16 [Critical Requirement]</w:t>
+      </w:r>
+    </w:p>
+    <w:p>
+      <w:pPr>
+        <w:ind w:firstLine="720"/>
+      </w:pPr>
+      <w:r>
+        <w:t xml:space="preserve">The </w:t>
+      </w:r>
+      <w:r>
+        <w:t xml:space="preserve">planning </w:t>
+      </w:r>
+      <w:r>
+        <w:t>agent submits the plan to the Safety Agent for review.</w:t>
+      </w:r>
+    </w:p>
+    <w:p>
+      <w:pPr>
+        <w:pStyle w:val="Heading3"/>
+      </w:pPr>
+      <w:bookmarkStart w:id="16" w:name="_Toc320463572"/>
+      <w:r>
+        <w:t>Incorporate data that was shared into planning</w:t>
+      </w:r>
+      <w:bookmarkEnd w:id="16"/>
+    </w:p>
+    <w:p>
+      <w:r>
+        <w:rPr>
+          <w:b/>
+        </w:rPr>
+        <w:t>Description:</w:t>
+      </w:r>
+      <w:r>
+        <w:t xml:space="preserve"> </w:t>
+      </w:r>
+      <w:r>
+        <w:t>Use data that is provided by neighboring collaboration agents in the planning of TLS control.</w:t>
+      </w:r>
+    </w:p>
+    <w:p>
+      <w:r>
+        <w:rPr>
+          <w:b/>
+        </w:rPr>
+        <w:t>Pre-Conditions:</w:t>
+      </w:r>
+      <w:r>
+        <w:t xml:space="preserve"> </w:t>
+      </w:r>
+      <w:r>
+        <w:t>A running simulation with neighboring MAS that have collaboration agents that are sending there intersection data.</w:t>
+      </w:r>
+    </w:p>
+    <w:p>
+      <w:r>
+        <w:rPr>
+          <w:b/>
+        </w:rPr>
+        <w:t>Details:</w:t>
+      </w:r>
+      <w:r>
+        <w:t xml:space="preserve"> </w:t>
+      </w:r>
+      <w:r>
+        <w:t>The agent can adjust the traffic light plan/state based on the input provided from neighboring agents.</w:t>
+      </w:r>
+    </w:p>
+    <w:p>
+      <w:r>
+        <w:rPr>
+          <w:b/>
+        </w:rPr>
+        <w:t>Post Conditions:</w:t>
+      </w:r>
+      <w:r>
+        <w:t xml:space="preserve"> </w:t>
+      </w:r>
+      <w:r>
+        <w:t>Data incorporated into traffic light signal plan.</w:t>
+      </w:r>
+    </w:p>
+    <w:p>
+      <w:pPr>
+        <w:rPr>
+          <w:b/>
+        </w:rPr>
+      </w:pPr>
+      <w:r>
+        <w:rPr>
+          <w:b/>
+        </w:rPr>
+        <w:t xml:space="preserve">Specific Requirements: </w:t>
+      </w:r>
+    </w:p>
+    <w:p>
+      <w:pPr>
+        <w:pStyle w:val="Heading4"/>
+      </w:pPr>
+      <w:r>
+        <w:t>SR</w:t>
+      </w:r>
+      <w:r>
+        <w:t xml:space="preserve"> 17</w:t>
+      </w:r>
+    </w:p>
+    <w:p>
+      <w:pPr>
+        <w:ind w:left="720"/>
+      </w:pPr>
+      <w:r>
+        <w:t>The Planning agent incorporates data that was shared from other collaboration agents regarding traffic that is flowing into this current intersection.</w:t>
+      </w:r>
+    </w:p>
+    <w:p>
+      <w:pPr>
+        <w:pStyle w:val="Heading3"/>
+      </w:pPr>
+      <w:bookmarkStart w:id="17" w:name="_Toc320463573"/>
+      <w:r>
+        <w:t>Verify plan is safe</w:t>
+      </w:r>
+      <w:bookmarkEnd w:id="17"/>
+    </w:p>
+    <w:p>
+      <w:r>
+        <w:rPr>
+          <w:b/>
+        </w:rPr>
+        <w:t>Description:</w:t>
+      </w:r>
+      <w:r>
+        <w:t xml:space="preserve"> </w:t>
+      </w:r>
+      <w:r>
+        <w:t>We want to make sure that the MAS are only creating TLS scenarios that are safe.</w:t>
+      </w:r>
+    </w:p>
+    <w:p>
+      <w:r>
+        <w:rPr>
+          <w:b/>
+        </w:rPr>
+        <w:t>Pre-Conditions:</w:t>
+      </w:r>
+      <w:r>
+        <w:t xml:space="preserve"> A running simulation.</w:t>
+      </w:r>
+    </w:p>
+    <w:p>
+      <w:r>
+        <w:rPr>
+          <w:b/>
+        </w:rPr>
+        <w:t>Details:</w:t>
+      </w:r>
+      <w:r>
+        <w:t xml:space="preserve"> The agent examines the TLS plans to verify that there are no states where unsafe conditions are created.  For example, the agent would not approve a plan which includes a green </w:t>
+      </w:r>
+      <w:r>
+        <w:lastRenderedPageBreak/>
+        <w:t>left turn arrow at the same time as a solid green for traffic directly on the other side of the intersection.</w:t>
+      </w:r>
+    </w:p>
+    <w:p>
+      <w:r>
+        <w:rPr>
+          <w:b/>
+        </w:rPr>
+        <w:t>Post Conditions:</w:t>
+      </w:r>
+      <w:r>
+        <w:t xml:space="preserve"> </w:t>
+      </w:r>
+      <w:r>
+        <w:t>Acceptance or rejection of plan.</w:t>
+      </w:r>
+    </w:p>
+    <w:p>
+      <w:pPr>
+        <w:rPr>
+          <w:b/>
+        </w:rPr>
+      </w:pPr>
+      <w:r>
+        <w:rPr>
+          <w:b/>
+        </w:rPr>
+        <w:t xml:space="preserve">Specific Requirements: </w:t>
+      </w:r>
+    </w:p>
+    <w:p>
+      <w:pPr>
+        <w:pStyle w:val="Heading4"/>
+      </w:pPr>
+      <w:r>
+        <w:t>SR 18 [Critical]</w:t>
+      </w:r>
+    </w:p>
+    <w:p>
+      <w:pPr>
+        <w:ind w:left="720"/>
+      </w:pPr>
+      <w:r>
+        <w:t>The safety agent examines the TLS plan to verify that there are no simultaneously active paths that will cross each other in such a way as to create an unsafe condition</w:t>
+      </w:r>
+      <w:r>
+        <w:t xml:space="preserve"> (foes)</w:t>
+      </w:r>
+      <w:r>
+        <w:t>.</w:t>
+      </w:r>
+    </w:p>
+    <w:p>
+      <w:pPr>
+        <w:pStyle w:val="Heading4"/>
+      </w:pPr>
+      <w:r>
+        <w:t>SR 18b [Critical]</w:t>
+      </w:r>
+    </w:p>
+    <w:p>
+      <w:pPr>
+        <w:ind w:left="720"/>
+      </w:pPr>
+      <w:r>
+        <w:t>The safety agent enforces minimum times per light color.  For example, a light cannot be green for one second then switched to yellow.</w:t>
+      </w:r>
+    </w:p>
+    <w:p>
+      <w:pPr>
+        <w:pStyle w:val="Heading4"/>
+      </w:pPr>
+      <w:r>
+        <w:t>SR 18c [Critical]</w:t>
+      </w:r>
+    </w:p>
+    <w:p>
+      <w:pPr>
+        <w:ind w:left="720"/>
+      </w:pPr>
+      <w:r>
+        <w:t>The safety agent enforces proper progression of light changes.  That is a light cannot be switched from green to red.  The progression must be a rotation of: green, yellow, red.</w:t>
+      </w:r>
+    </w:p>
+    <w:p>
+      <w:pPr>
+        <w:pStyle w:val="Heading4"/>
+      </w:pPr>
+      <w:r>
+        <w:t>SR 19</w:t>
+      </w:r>
+    </w:p>
+    <w:p>
+      <w:pPr>
+        <w:ind w:firstLine="720"/>
+      </w:pPr>
+      <w:r>
+        <w:t>If the plan is not safe, it lets the planning agent know and provides the reason why.</w:t>
+      </w:r>
+    </w:p>
+    <w:p>
+      <w:pPr>
+        <w:pStyle w:val="Heading3"/>
+      </w:pPr>
+      <w:bookmarkStart w:id="18" w:name="_Toc320463574"/>
+      <w:r>
+        <w:t>Submit plan to be executed</w:t>
+      </w:r>
+      <w:bookmarkEnd w:id="18"/>
+    </w:p>
+    <w:p>
+      <w:r>
+        <w:rPr>
+          <w:b/>
+        </w:rPr>
+        <w:t>Description:</w:t>
+      </w:r>
+      <w:r>
+        <w:t xml:space="preserve"> </w:t>
+      </w:r>
+      <w:r>
+        <w:t>The Safety Agent sends the verified safe plan to the System Liaison to execute.</w:t>
+      </w:r>
+    </w:p>
+    <w:p>
+      <w:r>
+        <w:rPr>
+          <w:b/>
+        </w:rPr>
+        <w:t>Pre-Conditions:</w:t>
+      </w:r>
+      <w:r>
+        <w:t xml:space="preserve"> </w:t>
+      </w:r>
+      <w:r>
+        <w:t>A verified safe plan provided by the Safety Agent.  There should also be a running simulation with an active System Liaison.</w:t>
+      </w:r>
+    </w:p>
+    <w:p>
+      <w:r>
+        <w:rPr>
+          <w:b/>
+        </w:rPr>
+        <w:t>Details:</w:t>
+      </w:r>
+      <w:r>
+        <w:t xml:space="preserve"> The Safety Agent has verified that the plan is safe so it submits it to the System Liaison to run.  The plan is put into the TLS command queue for the System Liaison to pick up and execute.</w:t>
+      </w:r>
+    </w:p>
+    <w:p>
+      <w:r>
+        <w:rPr>
+          <w:b/>
+        </w:rPr>
+        <w:t>Post Conditions:</w:t>
+      </w:r>
+      <w:r>
+        <w:t xml:space="preserve"> The verified safe plan has been sent to the TLS command queue.  The System Liaison has picked up the plan and </w:t>
+      </w:r>
+      <w:r>
+        <w:t>executed it.</w:t>
+      </w:r>
+    </w:p>
+    <w:p>
+      <w:pPr>
+        <w:rPr>
+          <w:b/>
+        </w:rPr>
+      </w:pPr>
+      <w:r>
+        <w:rPr>
+          <w:b/>
+        </w:rPr>
+        <w:t xml:space="preserve">Specific Requirements: </w:t>
+      </w:r>
+    </w:p>
+    <w:p>
+      <w:pPr>
+        <w:pStyle w:val="Heading4"/>
+      </w:pPr>
+      <w:r>
+        <w:t>SR 20 [Critical]</w:t>
+      </w:r>
+    </w:p>
+    <w:p>
+      <w:pPr>
+        <w:ind w:firstLine="720"/>
+      </w:pPr>
+      <w:r>
+        <w:t>Submit verified safe plan to TLS command queue.</w:t>
+      </w:r>
+    </w:p>
+    <w:p>
+      <w:pPr>
+        <w:pStyle w:val="Heading3"/>
+      </w:pPr>
+      <w:bookmarkStart w:id="19" w:name="_Toc320463575"/>
+      <w:r>
+        <w:t>Gather Simulation Metrics</w:t>
+      </w:r>
+      <w:bookmarkEnd w:id="19"/>
+    </w:p>
+    <w:p>
+      <w:r>
+        <w:rPr>
+          <w:b/>
+        </w:rPr>
+        <w:t>Description:</w:t>
+      </w:r>
+      <w:r>
+        <w:t xml:space="preserve"> </w:t>
+      </w:r>
+      <w:r>
+        <w:t>The system needs to be able to gather metrics about the simulation in order to evaluate MAS effectiveness.</w:t>
+      </w:r>
+    </w:p>
+    <w:p>
+      <w:r>
+        <w:rPr>
+          <w:b/>
+        </w:rPr>
+        <w:t>Pre-Conditions:</w:t>
+      </w:r>
+      <w:r>
+        <w:t xml:space="preserve"> </w:t>
+      </w:r>
+      <w:r>
+        <w:t xml:space="preserve">The TraCI component is up and running in conjunction with a simulation run.  In addition the System Liaison which </w:t>
+      </w:r>
+      <w:r>
+        <w:t>communicates with TraCI</w:t>
+      </w:r>
+      <w:r>
+        <w:t xml:space="preserve"> is also operating.</w:t>
+      </w:r>
+    </w:p>
+    <w:p>
+      <w:r>
+        <w:rPr>
+          <w:b/>
+        </w:rPr>
+        <w:t>Details:</w:t>
+      </w:r>
+      <w:r>
+        <w:t xml:space="preserve"> The system will gather the metrics either directly or will gather the data necessary for computing the metrics.  The metrics to be collected are: average travel time, loss time (# of stops), fuel consumption and hydrocarbon production.</w:t>
+      </w:r>
+    </w:p>
+    <w:p>
+      <w:r>
+        <w:rPr>
+          <w:b/>
+        </w:rPr>
+        <w:t>Post Conditions:</w:t>
+      </w:r>
+      <w:r>
+        <w:t xml:space="preserve"> </w:t>
+      </w:r>
+      <w:r>
+        <w:t>Simulation Metrics are captured and persisted.</w:t>
+      </w:r>
+    </w:p>
+    <w:p>
+      <w:pPr>
+        <w:rPr>
+          <w:b/>
+        </w:rPr>
+      </w:pPr>
+      <w:r>
+        <w:rPr>
+          <w:b/>
+        </w:rPr>
+        <w:t xml:space="preserve">Specific Requirements: </w:t>
+      </w:r>
+    </w:p>
+    <w:p>
+      <w:pPr>
+        <w:pStyle w:val="Heading4"/>
+      </w:pPr>
+      <w:r>
         <w:t>SR 21 [Critical]</w:t>
       </w:r>
     </w:p>
@@ -5112,7 +5184,10 @@
         <w:ind w:firstLine="720"/>
       </w:pPr>
       <w:r>
-        <w:t>Receives</w:t>
+        <w:t>The Metrics Agent r</w:t>
+      </w:r>
+      <w:r>
+        <w:t>eceives</w:t>
       </w:r>
       <w:r>
         <w:t xml:space="preserve"> simulation metrics from TraCI via the System Liaison.</w:t>
@@ -5123,6 +5198,7 @@
         <w:pStyle w:val="Heading4"/>
       </w:pPr>
       <w:r>
+        <w:lastRenderedPageBreak/>
         <w:t>SR 22 [Critical]</w:t>
       </w:r>
     </w:p>
@@ -5139,7 +5215,6 @@
         <w:pStyle w:val="Heading4"/>
       </w:pPr>
       <w:r>
-        <w:lastRenderedPageBreak/>
         <w:t>SR</w:t>
       </w:r>
       <w:r>
@@ -5148,10 +5223,20 @@
     </w:p>
     <w:p>
       <w:pPr>
-        <w:ind w:firstLine="720"/>
-      </w:pPr>
-      <w:r>
-        <w:t>Upon simulation run completion, persist the run metrics to MongoDB.</w:t>
+        <w:ind w:left="720"/>
+      </w:pPr>
+      <w:bookmarkStart w:id="20" w:name="_GoBack"/>
+      <w:bookmarkEnd w:id="20"/>
+      <w:r>
+        <w:t xml:space="preserve">Upon simulation run completion, persist the run metrics to </w:t>
+      </w:r>
+      <w:proofErr w:type="spellStart"/>
+      <w:r>
+        <w:t>MongoDB</w:t>
+      </w:r>
+      <w:proofErr w:type="spellEnd"/>
+      <w:r>
+        <w:t>.</w:t>
       </w:r>
       <w:r>
         <w:t xml:space="preserve">  Corresponding network configuration information will be stored with the metrics.</w:t>
@@ -5298,27 +5383,14 @@
                             <w:r>
                               <w:t xml:space="preserve">Figure </w:t>
                             </w:r>
-                            <w:r>
-                              <w:fldChar w:fldCharType="begin"/>
-                            </w:r>
-                            <w:r>
-                              <w:instrText xml:space="preserve"> SEQ Figure \* ARABIC </w:instrText>
-                            </w:r>
-                            <w:r>
-                              <w:fldChar w:fldCharType="separate"/>
-                            </w:r>
-                            <w:r>
-                              <w:rPr>
-                                <w:noProof/>
-                              </w:rPr>
-                              <w:t>2</w:t>
-                            </w:r>
-                            <w:r>
-                              <w:rPr>
-                                <w:noProof/>
-                              </w:rPr>
-                              <w:fldChar w:fldCharType="end"/>
-                            </w:r>
+                            <w:fldSimple w:instr=" SEQ Figure \* ARABIC ">
+                              <w:r>
+                                <w:rPr>
+                                  <w:noProof/>
+                                </w:rPr>
+                                <w:t>2</w:t>
+                              </w:r>
+                            </w:fldSimple>
                             <w:r>
                               <w:t>Critical Use Cases</w:t>
                             </w:r>
@@ -5455,27 +5527,14 @@
       <w:r>
         <w:t xml:space="preserve">Figure </w:t>
       </w:r>
-      <w:r>
-        <w:fldChar w:fldCharType="begin"/>
-      </w:r>
-      <w:r>
-        <w:instrText xml:space="preserve"> SEQ Figure \* ARABIC </w:instrText>
-      </w:r>
-      <w:r>
-        <w:fldChar w:fldCharType="separate"/>
-      </w:r>
-      <w:r>
-        <w:rPr>
-          <w:noProof/>
-        </w:rPr>
-        <w:t>3</w:t>
-      </w:r>
-      <w:r>
-        <w:rPr>
-          <w:noProof/>
-        </w:rPr>
-        <w:fldChar w:fldCharType="end"/>
-      </w:r>
+      <w:fldSimple w:instr=" SEQ Figure \* ARABIC ">
+        <w:r>
+          <w:rPr>
+            <w:noProof/>
+          </w:rPr>
+          <w:t>3</w:t>
+        </w:r>
+      </w:fldSimple>
       <w:r>
         <w:t xml:space="preserve">UML Activity Diagram for </w:t>
       </w:r>
@@ -5491,7 +5550,23 @@
         <w:t xml:space="preserve">The activity </w:t>
       </w:r>
       <w:r>
-        <w:t>diagram above depicts the process that will happen during a typical simulation iteration.  I do anticipate that a plan will not be created for every iteration.  Once the agent has received enough data to create a plan it does.  The plan is checked by the Safety Agent.  If the plan is safe it is sent to the Communications Agent to push into the simulation engine via TraCI.  If the plan is not safe then that feedback is provided to the agent network that submitted the plan.</w:t>
+        <w:t xml:space="preserve">diagram above depicts the process that will happen during </w:t>
+      </w:r>
+      <w:proofErr w:type="gramStart"/>
+      <w:r>
+        <w:t>a typical</w:t>
+      </w:r>
+      <w:proofErr w:type="gramEnd"/>
+      <w:r>
+        <w:t xml:space="preserve"> simulation iteration.  I do anticipate that a plan will not be created </w:t>
+      </w:r>
+      <w:proofErr w:type="gramStart"/>
+      <w:r>
+        <w:t>for every iteration</w:t>
+      </w:r>
+      <w:proofErr w:type="gramEnd"/>
+      <w:r>
+        <w:t>.  Once the agent has received enough data to create a plan it does.  The plan is checked by the Safety Agent.  If the plan is safe it is sent to the Communications Agent to push into the simulation engine via TraCI.  If the plan is not safe then that feedback is provided to the agent network that submitted the plan.</w:t>
       </w:r>
     </w:p>
     <w:p>
@@ -5531,11 +5606,20 @@
       </w:r>
     </w:p>
     <w:p>
+      <w:proofErr w:type="gramStart"/>
       <w:r>
         <w:t>Simulation</w:t>
       </w:r>
       <w:r>
-        <w:t xml:space="preserve"> for Urban MObility (SUMO) version 0.14</w:t>
+        <w:t xml:space="preserve"> for Urban </w:t>
+      </w:r>
+      <w:proofErr w:type="spellStart"/>
+      <w:r>
+        <w:t>MObility</w:t>
+      </w:r>
+      <w:proofErr w:type="spellEnd"/>
+      <w:r>
+        <w:t xml:space="preserve"> (SUMO) version 0.14</w:t>
       </w:r>
       <w:r>
         <w:t>.</w:t>
@@ -5567,8 +5651,10 @@
       <w:r>
         <w:t>zip.</w:t>
       </w:r>
-    </w:p>
-    <w:p>
+      <w:proofErr w:type="gramEnd"/>
+    </w:p>
+    <w:p>
+      <w:proofErr w:type="gramStart"/>
       <w:r>
         <w:t xml:space="preserve">Python </w:t>
       </w:r>
@@ -5581,29 +5667,56 @@
       <w:r>
         <w:t>.</w:t>
       </w:r>
-    </w:p>
-    <w:p>
-      <w:r>
-        <w:t>Erlang version</w:t>
+      <w:proofErr w:type="gramEnd"/>
+    </w:p>
+    <w:p>
+      <w:proofErr w:type="spellStart"/>
+      <w:proofErr w:type="gramStart"/>
+      <w:r>
+        <w:t>Erlang</w:t>
+      </w:r>
+      <w:proofErr w:type="spellEnd"/>
+      <w:r>
+        <w:t xml:space="preserve"> version</w:t>
       </w:r>
       <w:r>
         <w:t xml:space="preserve"> OTP R14B01</w:t>
       </w:r>
       <w:r>
-        <w:t>.  Erlang is a prerequisite for RabbitMQ.</w:t>
-      </w:r>
-    </w:p>
-    <w:p>
+        <w:t>.</w:t>
+      </w:r>
+      <w:proofErr w:type="gramEnd"/>
+      <w:r>
+        <w:t xml:space="preserve">  </w:t>
+      </w:r>
+      <w:proofErr w:type="spellStart"/>
+      <w:r>
+        <w:t>Erlang</w:t>
+      </w:r>
+      <w:proofErr w:type="spellEnd"/>
+      <w:r>
+        <w:t xml:space="preserve"> is a prerequisite for RabbitMQ.</w:t>
+      </w:r>
+    </w:p>
+    <w:p>
+      <w:proofErr w:type="gramStart"/>
       <w:r>
         <w:t>RabbitMQ server version 2.4.1.</w:t>
       </w:r>
+      <w:proofErr w:type="gramEnd"/>
       <w:r>
         <w:t xml:space="preserve"> </w:t>
       </w:r>
     </w:p>
     <w:p>
-      <w:r>
-        <w:t>MongoDB for Windows</w:t>
+      <w:proofErr w:type="spellStart"/>
+      <w:proofErr w:type="gramStart"/>
+      <w:r>
+        <w:t>MongoDB</w:t>
+      </w:r>
+      <w:proofErr w:type="spellEnd"/>
+      <w:r>
+        <w:t xml:space="preserve"> for Windows</w:t>
       </w:r>
       <w:r>
         <w:t xml:space="preserve"> version 2.0.2</w:t>
@@ -5632,6 +5745,7 @@
       <w:r>
         <w:t>.</w:t>
       </w:r>
+      <w:proofErr w:type="gramEnd"/>
     </w:p>
     <w:p>
       <w:pPr>
@@ -5814,7 +5928,15 @@
         <w:t xml:space="preserve">.  </w:t>
       </w:r>
       <w:r>
-        <w:t xml:space="preserve">The open source tool GanttProject will be used for creating the Gantt chart.  </w:t>
+        <w:t xml:space="preserve">The open source tool </w:t>
+      </w:r>
+      <w:proofErr w:type="spellStart"/>
+      <w:r>
+        <w:t>GanttProject</w:t>
+      </w:r>
+      <w:proofErr w:type="spellEnd"/>
+      <w:r>
+        <w:t xml:space="preserve"> will be used for creating the Gantt chart.  </w:t>
       </w:r>
       <w:r>
         <w:t xml:space="preserve">OneNote </w:t>
@@ -5899,9 +6021,11 @@
       <w:pPr>
         <w:widowControl w:val="0"/>
       </w:pPr>
+      <w:proofErr w:type="spellStart"/>
       <w:r>
         <w:t>PyCharm</w:t>
       </w:r>
+      <w:proofErr w:type="spellEnd"/>
       <w:r>
         <w:t xml:space="preserve"> is an integrated development environment that will be used</w:t>
       </w:r>
@@ -5926,16 +6050,26 @@
         <w:t>for inter-agent communication</w:t>
       </w:r>
       <w:r>
-        <w:t>.  The Python module pika will be used to work with RabbitMQ.</w:t>
+        <w:t xml:space="preserve">.  The Python module </w:t>
+      </w:r>
+      <w:proofErr w:type="spellStart"/>
+      <w:r>
+        <w:t>pika</w:t>
+      </w:r>
+      <w:proofErr w:type="spellEnd"/>
+      <w:r>
+        <w:t xml:space="preserve"> will be used to work with RabbitMQ.</w:t>
       </w:r>
     </w:p>
     <w:p>
       <w:pPr>
         <w:widowControl w:val="0"/>
       </w:pPr>
+      <w:proofErr w:type="spellStart"/>
       <w:r>
         <w:t>MongoDB</w:t>
       </w:r>
+      <w:proofErr w:type="spellEnd"/>
       <w:r>
         <w:t xml:space="preserve"> is a document store and</w:t>
       </w:r>
@@ -5947,7 +6081,23 @@
       </w:r>
       <w:r>
         <w:lastRenderedPageBreak/>
-        <w:t>and for any knowledge base needs.  The Python module pymongo is used to work with MongoDB.</w:t>
+        <w:t xml:space="preserve">and for any knowledge base needs.  The Python module </w:t>
+      </w:r>
+      <w:proofErr w:type="spellStart"/>
+      <w:r>
+        <w:t>pymongo</w:t>
+      </w:r>
+      <w:proofErr w:type="spellEnd"/>
+      <w:r>
+        <w:t xml:space="preserve"> is used to work with </w:t>
+      </w:r>
+      <w:proofErr w:type="spellStart"/>
+      <w:r>
+        <w:t>MongoDB</w:t>
+      </w:r>
+      <w:proofErr w:type="spellEnd"/>
+      <w:r>
+        <w:t>.</w:t>
       </w:r>
       <w:r>
         <w:t> </w:t>
@@ -5970,14 +6120,64 @@
       <w:r>
         <w:t xml:space="preserve">For unit testing, </w:t>
       </w:r>
-      <w:r>
-        <w:t xml:space="preserve">PyUnit </w:t>
-      </w:r>
-      <w:r>
-        <w:t xml:space="preserve">the unittest module will be used.  If mock objects are needed, mockito-python will be used.  However, if mockito-python proves to not be suitable, I’ll switch to Michael Foord’s Mock.  </w:t>
-      </w:r>
-      <w:r>
-        <w:t>PyCharm’s internal code inspection feature will be used to check for common coding errors.</w:t>
+      <w:proofErr w:type="spellStart"/>
+      <w:r>
+        <w:t>PyUnit</w:t>
+      </w:r>
+      <w:proofErr w:type="spellEnd"/>
+      <w:r>
+        <w:t xml:space="preserve"> </w:t>
+      </w:r>
+      <w:r>
+        <w:t xml:space="preserve">the </w:t>
+      </w:r>
+      <w:proofErr w:type="spellStart"/>
+      <w:r>
+        <w:t>unittest</w:t>
+      </w:r>
+      <w:proofErr w:type="spellEnd"/>
+      <w:r>
+        <w:t xml:space="preserve"> module will be used.  If mock objects are needed, </w:t>
+      </w:r>
+      <w:proofErr w:type="spellStart"/>
+      <w:r>
+        <w:t>mockito</w:t>
+      </w:r>
+      <w:proofErr w:type="spellEnd"/>
+      <w:r>
+        <w:t xml:space="preserve">-python will be used.  However, if </w:t>
+      </w:r>
+      <w:proofErr w:type="spellStart"/>
+      <w:r>
+        <w:t>mockito</w:t>
+      </w:r>
+      <w:proofErr w:type="spellEnd"/>
+      <w:r>
+        <w:t xml:space="preserve">-python proves to not be suitable, I’ll switch to Michael </w:t>
+      </w:r>
+      <w:proofErr w:type="spellStart"/>
+      <w:r>
+        <w:t>Foord’s</w:t>
+      </w:r>
+      <w:proofErr w:type="spellEnd"/>
+      <w:r>
+        <w:t xml:space="preserve"> </w:t>
+      </w:r>
+      <w:proofErr w:type="gramStart"/>
+      <w:r>
+        <w:t>Mock</w:t>
+      </w:r>
+      <w:proofErr w:type="gramEnd"/>
+      <w:r>
+        <w:t xml:space="preserve">.  </w:t>
+      </w:r>
+      <w:proofErr w:type="spellStart"/>
+      <w:r>
+        <w:t>PyCharm’s</w:t>
+      </w:r>
+      <w:proofErr w:type="spellEnd"/>
+      <w:r>
+        <w:t xml:space="preserve"> internal code inspection feature will be used to check for common coding errors.</w:t>
       </w:r>
       <w:r>
         <w:t xml:space="preserve">  To see code coverage of unit tests, </w:t>
@@ -5985,14 +6185,27 @@
       <w:r>
         <w:t xml:space="preserve">Ned </w:t>
       </w:r>
-      <w:r>
-        <w:t>Batchelder’s C</w:t>
+      <w:proofErr w:type="spellStart"/>
+      <w:r>
+        <w:t>Batchelder’s</w:t>
+      </w:r>
+      <w:proofErr w:type="spellEnd"/>
+      <w:r>
+        <w:t xml:space="preserve"> C</w:t>
       </w:r>
       <w:r>
         <w:t>overage.py</w:t>
       </w:r>
       <w:r>
-        <w:t xml:space="preserve"> module will be used.  PyMetrics will be used for code analysis, particularly cyclomatic complexity.</w:t>
+        <w:t xml:space="preserve"> module will be used.  </w:t>
+      </w:r>
+      <w:proofErr w:type="spellStart"/>
+      <w:r>
+        <w:t>PyMetrics</w:t>
+      </w:r>
+      <w:proofErr w:type="spellEnd"/>
+      <w:r>
+        <w:t xml:space="preserve"> will be used for code analysis, particularly cyclomatic complexity.</w:t>
       </w:r>
     </w:p>
     <w:p>
@@ -6016,7 +6229,23 @@
         <w:t>distributed version control</w:t>
       </w:r>
       <w:r>
-        <w:t xml:space="preserve"> system git will be used for all project documents.  That is, code and supporting portfolio documents will all be included in to the repository.  I will update the git repository</w:t>
+        <w:t xml:space="preserve"> system </w:t>
+      </w:r>
+      <w:proofErr w:type="spellStart"/>
+      <w:r>
+        <w:t>git</w:t>
+      </w:r>
+      <w:proofErr w:type="spellEnd"/>
+      <w:r>
+        <w:t xml:space="preserve"> will be used for all project documents.  That is, code and supporting portfolio documents will all be included in to the repository.  I will update the </w:t>
+      </w:r>
+      <w:proofErr w:type="spellStart"/>
+      <w:r>
+        <w:t>git</w:t>
+      </w:r>
+      <w:proofErr w:type="spellEnd"/>
+      <w:r>
+        <w:t xml:space="preserve"> repository</w:t>
       </w:r>
       <w:r>
         <w:t xml:space="preserve"> on </w:t>
@@ -6505,7 +6734,7 @@
       <w:rPr>
         <w:noProof/>
       </w:rPr>
-      <w:t>2012-03-29 12:53</w:t>
+      <w:t>2012-03-31 16:26</w:t>
     </w:r>
     <w:r>
       <w:fldChar w:fldCharType="end"/>
@@ -13573,21 +13802,6 @@
 </file>
 
 <file path=customXml/item1.xml><?xml version="1.0" encoding="utf-8"?>
-<p:properties xmlns:p="http://schemas.microsoft.com/office/2006/metadata/properties" xmlns:xsi="http://www.w3.org/2001/XMLSchema-instance">
-  <documentManagement>
-    <ContentTypeId xmlns="http://schemas.microsoft.com/sharepoint/v3">0x0056BD8EAE6FAF36488DB4D7E32B557BC9</ContentTypeId>
-    <_SourceUrl xmlns="http://schemas.microsoft.com/sharepoint/v3" xsi:nil="true"/>
-    <AutoVersionDisabled xmlns="http://schemas.microsoft.com/sharepoint/v3">false</AutoVersionDisabled>
-    <ItemType xmlns="http://schemas.microsoft.com/sharepoint/v3">1</ItemType>
-    <Order xmlns="http://schemas.microsoft.com/sharepoint/v3" xsi:nil="true"/>
-    <_SharedFileIndex xmlns="http://schemas.microsoft.com/sharepoint/v3" xsi:nil="true"/>
-    <MetaInfo xmlns="http://schemas.microsoft.com/sharepoint/v3" xsi:nil="true"/>
-    <Description xmlns="http://schemas.microsoft.com/sharepoint/v3" xsi:nil="true"/>
-  </documentManagement>
-</p:properties>
-</file>
-
-<file path=customXml/item2.xml><?xml version="1.0" encoding="utf-8"?>
 <ct:contentTypeSchema xmlns:ct="http://schemas.microsoft.com/office/2006/metadata/contentType" xmlns:ma="http://schemas.microsoft.com/office/2006/metadata/properties/metaAttributes" ct:_="" ma:_="" ma:contentTypeName="_Docs_" ma:contentTypeID="0x0056BD8EAE6FAF36488DB4D7E32B557BC9" ma:contentTypeVersion="" ma:contentTypeDescription="" ma:contentTypeScope="" ma:versionID="b24a59f726d28f46a69a0a8240ee44ed">
   <xsd:schema xmlns:xsd="http://www.w3.org/2001/XMLSchema" xmlns:p="http://schemas.microsoft.com/office/2006/metadata/properties" xmlns:ns1="http://schemas.microsoft.com/sharepoint/v3" targetNamespace="http://schemas.microsoft.com/office/2006/metadata/properties" ma:root="true" ma:fieldsID="3e5d9eca856144ce6ca1da655f95619c" ns1:_="">
     <xsd:import namespace="http://schemas.microsoft.com/sharepoint/v3"/>
@@ -13941,20 +14155,26 @@
 </ct:contentTypeSchema>
 </file>
 
+<file path=customXml/item2.xml><?xml version="1.0" encoding="utf-8"?>
+<p:properties xmlns:p="http://schemas.microsoft.com/office/2006/metadata/properties" xmlns:xsi="http://www.w3.org/2001/XMLSchema-instance">
+  <documentManagement>
+    <ContentTypeId xmlns="http://schemas.microsoft.com/sharepoint/v3">0x0056BD8EAE6FAF36488DB4D7E32B557BC9</ContentTypeId>
+    <_SourceUrl xmlns="http://schemas.microsoft.com/sharepoint/v3" xsi:nil="true"/>
+    <AutoVersionDisabled xmlns="http://schemas.microsoft.com/sharepoint/v3">false</AutoVersionDisabled>
+    <ItemType xmlns="http://schemas.microsoft.com/sharepoint/v3">1</ItemType>
+    <Order xmlns="http://schemas.microsoft.com/sharepoint/v3" xsi:nil="true"/>
+    <_SharedFileIndex xmlns="http://schemas.microsoft.com/sharepoint/v3" xsi:nil="true"/>
+    <MetaInfo xmlns="http://schemas.microsoft.com/sharepoint/v3" xsi:nil="true"/>
+    <Description xmlns="http://schemas.microsoft.com/sharepoint/v3" xsi:nil="true"/>
+  </documentManagement>
+</p:properties>
+</file>
+
 <file path=customXml/item3.xml><?xml version="1.0" encoding="utf-8"?>
 <b:Sources xmlns:b="http://schemas.openxmlformats.org/officeDocument/2006/bibliography" xmlns="http://schemas.openxmlformats.org/officeDocument/2006/bibliography" SelectedStyle="\APA.XSL" StyleName="APA"/>
 </file>
 
 <file path=customXml/itemProps1.xml><?xml version="1.0" encoding="utf-8"?>
-<ds:datastoreItem xmlns:ds="http://schemas.openxmlformats.org/officeDocument/2006/customXml" ds:itemID="{42C760F5-DE4A-4ED6-8CB0-B54FEE6DCDF2}">
-  <ds:schemaRefs>
-    <ds:schemaRef ds:uri="http://schemas.microsoft.com/office/2006/metadata/properties"/>
-    <ds:schemaRef ds:uri="http://schemas.microsoft.com/sharepoint/v3"/>
-  </ds:schemaRefs>
-</ds:datastoreItem>
-</file>
-
-<file path=customXml/itemProps2.xml><?xml version="1.0" encoding="utf-8"?>
 <ds:datastoreItem xmlns:ds="http://schemas.openxmlformats.org/officeDocument/2006/customXml" ds:itemID="{C12AA6FC-2577-4BCB-865C-6D2F38D89CB3}">
   <ds:schemaRefs>
     <ds:schemaRef ds:uri="http://schemas.microsoft.com/office/2006/metadata/contentType"/>
@@ -13971,8 +14191,17 @@
 </ds:datastoreItem>
 </file>
 
+<file path=customXml/itemProps2.xml><?xml version="1.0" encoding="utf-8"?>
+<ds:datastoreItem xmlns:ds="http://schemas.openxmlformats.org/officeDocument/2006/customXml" ds:itemID="{42C760F5-DE4A-4ED6-8CB0-B54FEE6DCDF2}">
+  <ds:schemaRefs>
+    <ds:schemaRef ds:uri="http://schemas.microsoft.com/office/2006/metadata/properties"/>
+    <ds:schemaRef ds:uri="http://schemas.microsoft.com/sharepoint/v3"/>
+  </ds:schemaRefs>
+</ds:datastoreItem>
+</file>
+
 <file path=customXml/itemProps3.xml><?xml version="1.0" encoding="utf-8"?>
-<ds:datastoreItem xmlns:ds="http://schemas.openxmlformats.org/officeDocument/2006/customXml" ds:itemID="{DDD45C72-CB15-4BE1-A5D8-CD7566CA0F35}">
+<ds:datastoreItem xmlns:ds="http://schemas.openxmlformats.org/officeDocument/2006/customXml" ds:itemID="{83E894A0-05A3-4D0E-BAC1-FE6AF2848C5F}">
   <ds:schemaRefs>
     <ds:schemaRef ds:uri="http://schemas.openxmlformats.org/officeDocument/2006/bibliography"/>
   </ds:schemaRefs>

</xml_diff>

<commit_message>
revised Vision Document SR 12
</commit_message>
<xml_diff>
--- a/portfolio/Vision.docx
+++ b/portfolio/Vision.docx
@@ -3440,7 +3440,15 @@
     <w:p/>
     <w:p>
       <w:r>
-        <w:t>The Simulation for Urban MObility or SUMO is traffic simulation software that is geared towards micro-simulation.</w:t>
+        <w:t xml:space="preserve">The Simulation for Urban </w:t>
+      </w:r>
+      <w:proofErr w:type="spellStart"/>
+      <w:r>
+        <w:t>MObility</w:t>
+      </w:r>
+      <w:proofErr w:type="spellEnd"/>
+      <w:r>
+        <w:t xml:space="preserve"> or SUMO is traffic simulation software that is geared towards micro-simulation.</w:t>
       </w:r>
     </w:p>
     <w:p/>
@@ -3475,9 +3483,11 @@
     </w:p>
     <w:p/>
     <w:p>
+      <w:proofErr w:type="spellStart"/>
       <w:r>
         <w:t>MongoDB</w:t>
       </w:r>
+      <w:proofErr w:type="spellEnd"/>
       <w:r>
         <w:t xml:space="preserve"> is a document store oriented database system.</w:t>
       </w:r>
@@ -3494,12 +3504,18 @@
       <w:bookmarkEnd w:id="3"/>
     </w:p>
     <w:p>
+      <w:proofErr w:type="gramStart"/>
       <w:r>
         <w:t xml:space="preserve">SUMO, </w:t>
       </w:r>
       <w:r>
-        <w:t>“Simulation for Urban MObility</w:t>
-      </w:r>
+        <w:t xml:space="preserve">“Simulation for Urban </w:t>
+      </w:r>
+      <w:proofErr w:type="spellStart"/>
+      <w:r>
+        <w:t>MObility</w:t>
+      </w:r>
+      <w:proofErr w:type="spellEnd"/>
       <w:r>
         <w:t>,</w:t>
       </w:r>
@@ -3515,11 +3531,36 @@
       <w:r>
         <w:t>.</w:t>
       </w:r>
+      <w:proofErr w:type="gramEnd"/>
     </w:p>
     <w:p/>
     <w:p>
       <w:r>
-        <w:t>T. Masterton and D. Topiwala, “Multi-Agent Traffic Light Optimisation and Coordination,” white paper, Thales Group, Reference VCS081002, Issue 2, 2008.</w:t>
+        <w:t xml:space="preserve">T. </w:t>
+      </w:r>
+      <w:proofErr w:type="spellStart"/>
+      <w:r>
+        <w:t>Masterton</w:t>
+      </w:r>
+      <w:proofErr w:type="spellEnd"/>
+      <w:r>
+        <w:t xml:space="preserve"> and D. </w:t>
+      </w:r>
+      <w:proofErr w:type="spellStart"/>
+      <w:r>
+        <w:t>Topiwala</w:t>
+      </w:r>
+      <w:proofErr w:type="spellEnd"/>
+      <w:r>
+        <w:t xml:space="preserve">, “Multi-Agent Traffic Light </w:t>
+      </w:r>
+      <w:proofErr w:type="spellStart"/>
+      <w:r>
+        <w:t>Optimisation</w:t>
+      </w:r>
+      <w:proofErr w:type="spellEnd"/>
+      <w:r>
+        <w:t xml:space="preserve"> and Coordination,” white paper, Thales Group, Reference VCS081002, Issue 2, 2008.</w:t>
       </w:r>
     </w:p>
     <w:p>
@@ -3625,27 +3666,14 @@
       <w:r>
         <w:t xml:space="preserve">Figure </w:t>
       </w:r>
-      <w:r>
-        <w:fldChar w:fldCharType="begin"/>
-      </w:r>
-      <w:r>
-        <w:instrText xml:space="preserve"> SEQ Figure \* ARABIC </w:instrText>
-      </w:r>
-      <w:r>
-        <w:fldChar w:fldCharType="separate"/>
-      </w:r>
-      <w:r>
-        <w:rPr>
-          <w:noProof/>
-        </w:rPr>
-        <w:t>1</w:t>
-      </w:r>
-      <w:r>
-        <w:rPr>
-          <w:noProof/>
-        </w:rPr>
-        <w:fldChar w:fldCharType="end"/>
-      </w:r>
+      <w:fldSimple w:instr=" SEQ Figure \* ARABIC ">
+        <w:r>
+          <w:rPr>
+            <w:noProof/>
+          </w:rPr>
+          <w:t>1</w:t>
+        </w:r>
+      </w:fldSimple>
       <w:r>
         <w:t>System Context Diagram</w:t>
       </w:r>
@@ -3679,7 +3707,23 @@
         <w:spacing w:after="200" w:line="276" w:lineRule="auto"/>
       </w:pPr>
       <w:r>
-        <w:t>The pale green components, RabbitMQ and MongoDB, are third party components.  RabbitMQ provides message queuing which will be used for agent communication.  MongoDB will be used for any persistent storage needs, it is a document store.</w:t>
+        <w:t xml:space="preserve">The pale green components, RabbitMQ and </w:t>
+      </w:r>
+      <w:proofErr w:type="spellStart"/>
+      <w:r>
+        <w:t>MongoDB</w:t>
+      </w:r>
+      <w:proofErr w:type="spellEnd"/>
+      <w:r>
+        <w:t xml:space="preserve">, are third party components.  RabbitMQ provides message queuing which will be used for agent communication.  </w:t>
+      </w:r>
+      <w:proofErr w:type="spellStart"/>
+      <w:r>
+        <w:t>MongoDB</w:t>
+      </w:r>
+      <w:proofErr w:type="spellEnd"/>
+      <w:r>
+        <w:t xml:space="preserve"> will be used for any persistent storage needs, it is a document store.</w:t>
       </w:r>
     </w:p>
     <w:p>
@@ -3804,7 +3848,15 @@
         <w:t xml:space="preserve"> </w:t>
       </w:r>
       <w:r>
-        <w:t>The system hosting the simulation run will be used to display the visualization of system activity.  The host system may optionally also host a MAS.</w:t>
+        <w:t xml:space="preserve">The system hosting the simulation run will be used to display the visualization of system activity.  The host system may optionally also host </w:t>
+      </w:r>
+      <w:proofErr w:type="gramStart"/>
+      <w:r>
+        <w:t>a MAS</w:t>
+      </w:r>
+      <w:proofErr w:type="gramEnd"/>
+      <w:r>
+        <w:t>.</w:t>
       </w:r>
     </w:p>
     <w:p>
@@ -4427,17 +4479,30 @@
         <w:ind w:left="720"/>
       </w:pPr>
       <w:r>
+        <w:t xml:space="preserve">In earlier versions of this document, this requirement was defined as: </w:t>
+      </w:r>
+      <w:r>
+        <w:rPr>
+          <w:i/>
+        </w:rPr>
         <w:t>Collaboration agents include a discovery interface which is used to self-identify when an agent sends a broadcast querying for agents that are associated with intersections that send traffic into their intersection or receive traffic from their intersection.</w:t>
       </w:r>
       <w:r>
+        <w:rPr>
+          <w:i/>
+        </w:rPr>
         <w:t xml:space="preserve">  Agents respond with a list of queues where their outbound traffic information can be found.</w:t>
       </w:r>
+      <w:r>
+        <w:t xml:space="preserve"> At this point in time, it is redefined to be that the collaboration agents in this system know how to share with each other.  However, this requirement is replaced with a need by the metrics agent for network discovery.  The communication agent will facilitate the discovery and inform the metrics agent of the network configuration.</w:t>
+      </w:r>
     </w:p>
     <w:p>
       <w:pPr>
         <w:pStyle w:val="Heading4"/>
       </w:pPr>
       <w:r>
+        <w:lastRenderedPageBreak/>
         <w:t>SR13</w:t>
       </w:r>
     </w:p>
@@ -4467,6 +4532,361 @@
         <w:t xml:space="preserve"> data to share with neighboring intersections</w:t>
       </w:r>
       <w:bookmarkEnd w:id="14"/>
+    </w:p>
+    <w:p>
+      <w:r>
+        <w:rPr>
+          <w:b/>
+        </w:rPr>
+        <w:t>Description:</w:t>
+      </w:r>
+      <w:r>
+        <w:t xml:space="preserve"> </w:t>
+      </w:r>
+      <w:r>
+        <w:t>The Collaboration Agent produces intersection data to share with neighboring agents.</w:t>
+      </w:r>
+    </w:p>
+    <w:p>
+      <w:r>
+        <w:rPr>
+          <w:b/>
+        </w:rPr>
+        <w:t>Pre-Conditions:</w:t>
+      </w:r>
+      <w:r>
+        <w:t xml:space="preserve"> </w:t>
+      </w:r>
+      <w:r>
+        <w:t>A simulation is currently running and the Collaboration Agent has knowledge of current intersection activities.</w:t>
+      </w:r>
+    </w:p>
+    <w:p>
+      <w:r>
+        <w:rPr>
+          <w:b/>
+        </w:rPr>
+        <w:t>Details:</w:t>
+      </w:r>
+      <w:r>
+        <w:t xml:space="preserve"> The collaboration agent examines the current state of the intersection and creates a document consisting of information regarding traffic flow out of the intersection.</w:t>
+      </w:r>
+      <w:bookmarkStart w:id="15" w:name="_GoBack"/>
+      <w:bookmarkEnd w:id="15"/>
+    </w:p>
+    <w:p>
+      <w:r>
+        <w:rPr>
+          <w:b/>
+        </w:rPr>
+        <w:t>Post Conditions:</w:t>
+      </w:r>
+      <w:r>
+        <w:t xml:space="preserve"> </w:t>
+      </w:r>
+      <w:r>
+        <w:t>A document consisting of information regarding traffic flow out of the intersection</w:t>
+      </w:r>
+      <w:r>
+        <w:t xml:space="preserve"> is produced</w:t>
+      </w:r>
+      <w:r>
+        <w:t>.</w:t>
+      </w:r>
+    </w:p>
+    <w:p>
+      <w:pPr>
+        <w:rPr>
+          <w:b/>
+        </w:rPr>
+      </w:pPr>
+      <w:r>
+        <w:rPr>
+          <w:b/>
+        </w:rPr>
+        <w:t xml:space="preserve">Specific Requirements: </w:t>
+      </w:r>
+    </w:p>
+    <w:p>
+      <w:pPr>
+        <w:pStyle w:val="Heading4"/>
+      </w:pPr>
+      <w:r>
+        <w:t>SR14</w:t>
+      </w:r>
+    </w:p>
+    <w:p>
+      <w:pPr>
+        <w:ind w:firstLine="720"/>
+      </w:pPr>
+      <w:r>
+        <w:t>The Collaboration agent creates information regarding traffic leaving their intersection.</w:t>
+      </w:r>
+    </w:p>
+    <w:p>
+      <w:pPr>
+        <w:pStyle w:val="Heading3"/>
+      </w:pPr>
+      <w:bookmarkStart w:id="16" w:name="_Toc320463571"/>
+      <w:r>
+        <w:t>Create traffic light signal plan</w:t>
+      </w:r>
+      <w:bookmarkEnd w:id="16"/>
+    </w:p>
+    <w:p>
+      <w:r>
+        <w:rPr>
+          <w:b/>
+        </w:rPr>
+        <w:t>Description:</w:t>
+      </w:r>
+      <w:r>
+        <w:t xml:space="preserve"> </w:t>
+      </w:r>
+      <w:r>
+        <w:t>Either the planning agent makes no changes to the operational plan or it sends a plan with commands to change the TLS operation.</w:t>
+      </w:r>
+    </w:p>
+    <w:p>
+      <w:r>
+        <w:rPr>
+          <w:b/>
+        </w:rPr>
+        <w:t>Includes</w:t>
+      </w:r>
+      <w:r>
+        <w:rPr>
+          <w:b/>
+        </w:rPr>
+        <w:t>:</w:t>
+      </w:r>
+      <w:r>
+        <w:t xml:space="preserve"> </w:t>
+      </w:r>
+      <w:r>
+        <w:t>Incorporate data that was shared into planning</w:t>
+      </w:r>
+    </w:p>
+    <w:p>
+      <w:r>
+        <w:rPr>
+          <w:b/>
+        </w:rPr>
+        <w:t>Pre-Conditions:</w:t>
+      </w:r>
+      <w:r>
+        <w:t xml:space="preserve"> A running simulation with which the System Liaison is interacting.</w:t>
+      </w:r>
+    </w:p>
+    <w:p>
+      <w:r>
+        <w:rPr>
+          <w:b/>
+        </w:rPr>
+        <w:t>Details:</w:t>
+      </w:r>
+      <w:r>
+        <w:t xml:space="preserve"> </w:t>
+      </w:r>
+      <w:r>
+        <w:t xml:space="preserve">After observing </w:t>
+      </w:r>
+    </w:p>
+    <w:p>
+      <w:r>
+        <w:rPr>
+          <w:b/>
+        </w:rPr>
+        <w:t>Post Conditions:</w:t>
+      </w:r>
+      <w:r>
+        <w:t xml:space="preserve"> </w:t>
+      </w:r>
+      <w:r>
+        <w:t>Either no action taken or a plan is submitted to the Safety Agent.</w:t>
+      </w:r>
+    </w:p>
+    <w:p>
+      <w:pPr>
+        <w:rPr>
+          <w:b/>
+        </w:rPr>
+      </w:pPr>
+      <w:r>
+        <w:rPr>
+          <w:b/>
+        </w:rPr>
+        <w:t xml:space="preserve">Specific Requirements: </w:t>
+      </w:r>
+    </w:p>
+    <w:p>
+      <w:pPr>
+        <w:pStyle w:val="Heading4"/>
+      </w:pPr>
+      <w:r>
+        <w:t>SR15</w:t>
+      </w:r>
+      <w:r>
+        <w:t xml:space="preserve"> [Critical Requirement]</w:t>
+      </w:r>
+    </w:p>
+    <w:p>
+      <w:pPr>
+        <w:ind w:firstLine="720"/>
+      </w:pPr>
+      <w:r>
+        <w:t xml:space="preserve">The </w:t>
+      </w:r>
+      <w:r>
+        <w:t xml:space="preserve">planning </w:t>
+      </w:r>
+      <w:r>
+        <w:t>agent examines incoming data and creates a new TLS plan.</w:t>
+      </w:r>
+    </w:p>
+    <w:p>
+      <w:pPr>
+        <w:pStyle w:val="Heading4"/>
+      </w:pPr>
+      <w:r>
+        <w:t>SR16 [Critical Requirement]</w:t>
+      </w:r>
+    </w:p>
+    <w:p>
+      <w:pPr>
+        <w:ind w:firstLine="720"/>
+      </w:pPr>
+      <w:r>
+        <w:t xml:space="preserve">The </w:t>
+      </w:r>
+      <w:r>
+        <w:t xml:space="preserve">planning </w:t>
+      </w:r>
+      <w:r>
+        <w:t>agent submits the plan to the Safety Agent for review.</w:t>
+      </w:r>
+    </w:p>
+    <w:p>
+      <w:pPr>
+        <w:pStyle w:val="Heading3"/>
+      </w:pPr>
+      <w:bookmarkStart w:id="17" w:name="_Toc320463572"/>
+      <w:r>
+        <w:t>Incorporate data that was shared into planning</w:t>
+      </w:r>
+      <w:bookmarkEnd w:id="17"/>
+    </w:p>
+    <w:p>
+      <w:r>
+        <w:rPr>
+          <w:b/>
+        </w:rPr>
+        <w:t>Description:</w:t>
+      </w:r>
+      <w:r>
+        <w:t xml:space="preserve"> </w:t>
+      </w:r>
+      <w:r>
+        <w:t>Use data that is provided by neighboring collaboration agents in the planning of TLS control.</w:t>
+      </w:r>
+    </w:p>
+    <w:p>
+      <w:r>
+        <w:rPr>
+          <w:b/>
+        </w:rPr>
+        <w:t>Pre-Conditions:</w:t>
+      </w:r>
+      <w:r>
+        <w:t xml:space="preserve"> </w:t>
+      </w:r>
+      <w:r>
+        <w:t>A running simulation with neighboring MAS that have collaboration agents that are sending there intersection data.</w:t>
+      </w:r>
+    </w:p>
+    <w:p>
+      <w:r>
+        <w:rPr>
+          <w:b/>
+        </w:rPr>
+        <w:t>Details:</w:t>
+      </w:r>
+      <w:r>
+        <w:t xml:space="preserve"> </w:t>
+      </w:r>
+      <w:r>
+        <w:t>The agent can adjust the traffic light plan/state based on the input provided from neighboring agents.</w:t>
+      </w:r>
+    </w:p>
+    <w:p>
+      <w:r>
+        <w:rPr>
+          <w:b/>
+        </w:rPr>
+        <w:t>Post Conditions:</w:t>
+      </w:r>
+      <w:r>
+        <w:t xml:space="preserve"> </w:t>
+      </w:r>
+      <w:r>
+        <w:t>Data incorporated into traffic light signal plan.</w:t>
+      </w:r>
+    </w:p>
+    <w:p>
+      <w:pPr>
+        <w:rPr>
+          <w:b/>
+        </w:rPr>
+      </w:pPr>
+      <w:r>
+        <w:rPr>
+          <w:b/>
+        </w:rPr>
+        <w:t xml:space="preserve">Specific Requirements: </w:t>
+      </w:r>
+    </w:p>
+    <w:p>
+      <w:pPr>
+        <w:pStyle w:val="Heading4"/>
+      </w:pPr>
+      <w:r>
+        <w:t>SR</w:t>
+      </w:r>
+      <w:r>
+        <w:t xml:space="preserve"> 17</w:t>
+      </w:r>
+    </w:p>
+    <w:p>
+      <w:pPr>
+        <w:ind w:left="720"/>
+      </w:pPr>
+      <w:r>
+        <w:t>The Planning agent incorporates data that was shared from other collaboration agents regarding traffic that is flowing into this current intersection.</w:t>
+      </w:r>
+    </w:p>
+    <w:p>
+      <w:pPr>
+        <w:pStyle w:val="Heading3"/>
+      </w:pPr>
+      <w:bookmarkStart w:id="18" w:name="_Toc320463573"/>
+      <w:r>
+        <w:t>Verify plan is safe</w:t>
+      </w:r>
+      <w:bookmarkEnd w:id="18"/>
+    </w:p>
+    <w:p>
+      <w:r>
+        <w:rPr>
+          <w:b/>
+        </w:rPr>
+        <w:t>Description:</w:t>
+      </w:r>
+      <w:r>
+        <w:t xml:space="preserve"> </w:t>
+      </w:r>
+      <w:r>
+        <w:t>We want to make sure that the MAS are only creating TLS scenarios that are safe.</w:t>
+      </w:r>
     </w:p>
     <w:p>
       <w:r>
@@ -4474,13 +4894,142 @@
           <w:b/>
         </w:rPr>
         <w:lastRenderedPageBreak/>
+        <w:t>Pre-Conditions:</w:t>
+      </w:r>
+      <w:r>
+        <w:t xml:space="preserve"> A running simulation.</w:t>
+      </w:r>
+    </w:p>
+    <w:p>
+      <w:r>
+        <w:rPr>
+          <w:b/>
+        </w:rPr>
+        <w:t>Details:</w:t>
+      </w:r>
+      <w:r>
+        <w:t xml:space="preserve"> The agent examines the TLS plans to verify that there are no states where unsafe conditions are created.  For example, the agent would not approve a plan which includes a green left turn arrow at the same time as a solid green for traffic directly on the other side of the intersection.</w:t>
+      </w:r>
+    </w:p>
+    <w:p>
+      <w:r>
+        <w:rPr>
+          <w:b/>
+        </w:rPr>
+        <w:t>Post Conditions:</w:t>
+      </w:r>
+      <w:r>
+        <w:t xml:space="preserve"> </w:t>
+      </w:r>
+      <w:r>
+        <w:t>Acceptance or rejection of plan.</w:t>
+      </w:r>
+    </w:p>
+    <w:p>
+      <w:pPr>
+        <w:rPr>
+          <w:b/>
+        </w:rPr>
+      </w:pPr>
+      <w:r>
+        <w:rPr>
+          <w:b/>
+        </w:rPr>
+        <w:t xml:space="preserve">Specific Requirements: </w:t>
+      </w:r>
+    </w:p>
+    <w:p>
+      <w:pPr>
+        <w:pStyle w:val="Heading4"/>
+      </w:pPr>
+      <w:r>
+        <w:t>SR 18 [Critical]</w:t>
+      </w:r>
+    </w:p>
+    <w:p>
+      <w:pPr>
+        <w:ind w:left="720"/>
+      </w:pPr>
+      <w:r>
+        <w:t>The safety agent examines the TLS plan to verify that there are no simultaneously active paths that will cross each other in such a way as to create an unsafe condition</w:t>
+      </w:r>
+      <w:r>
+        <w:t xml:space="preserve"> (foes)</w:t>
+      </w:r>
+      <w:r>
+        <w:t>.</w:t>
+      </w:r>
+    </w:p>
+    <w:p>
+      <w:pPr>
+        <w:pStyle w:val="Heading4"/>
+      </w:pPr>
+      <w:r>
+        <w:t>SR 18b [Critical]</w:t>
+      </w:r>
+    </w:p>
+    <w:p>
+      <w:pPr>
+        <w:ind w:left="720"/>
+      </w:pPr>
+      <w:r>
+        <w:t>The safety agent enforces minimum times per light color.  For example, a light cannot be green for one second then switched to yellow.</w:t>
+      </w:r>
+    </w:p>
+    <w:p>
+      <w:pPr>
+        <w:pStyle w:val="Heading4"/>
+      </w:pPr>
+      <w:r>
+        <w:t>SR 18c [Critical]</w:t>
+      </w:r>
+    </w:p>
+    <w:p>
+      <w:pPr>
+        <w:ind w:left="720"/>
+      </w:pPr>
+      <w:r>
+        <w:t>The safety agent enforces proper progression of light changes.  That is a light cannot be switched from green to red.  The progression must be a rotation of: green, yellow, red.</w:t>
+      </w:r>
+    </w:p>
+    <w:p>
+      <w:pPr>
+        <w:pStyle w:val="Heading4"/>
+      </w:pPr>
+      <w:r>
+        <w:t>SR 19</w:t>
+      </w:r>
+    </w:p>
+    <w:p>
+      <w:pPr>
+        <w:ind w:firstLine="720"/>
+      </w:pPr>
+      <w:r>
+        <w:t>If the plan is not safe, it lets the planning agent know and provides the reason why.</w:t>
+      </w:r>
+    </w:p>
+    <w:p>
+      <w:pPr>
+        <w:pStyle w:val="Heading3"/>
+      </w:pPr>
+      <w:bookmarkStart w:id="19" w:name="_Toc320463574"/>
+      <w:r>
+        <w:t>Submit plan to be executed</w:t>
+      </w:r>
+      <w:bookmarkEnd w:id="19"/>
+    </w:p>
+    <w:p>
+      <w:r>
+        <w:rPr>
+          <w:b/>
+        </w:rPr>
         <w:t>Description:</w:t>
       </w:r>
       <w:r>
         <w:t xml:space="preserve"> </w:t>
       </w:r>
       <w:r>
-        <w:t>The Collaboration Agent produces intersection data to share with neighboring agents.</w:t>
+        <w:t>The Safety Agent sends the verified safe plan to the System Liaison to execute.</w:t>
       </w:r>
     </w:p>
     <w:p>
@@ -4494,7 +5043,7 @@
         <w:t xml:space="preserve"> </w:t>
       </w:r>
       <w:r>
-        <w:t>A simulation is currently running and the Collaboration Agent has knowledge of current intersection activities.</w:t>
+        <w:t>A verified safe plan provided by the Safety Agent.  There should also be a running simulation with an active System Liaison.</w:t>
       </w:r>
     </w:p>
     <w:p>
@@ -4505,7 +5054,7 @@
         <w:t>Details:</w:t>
       </w:r>
       <w:r>
-        <w:t xml:space="preserve"> The collaboration agent examines the current state of the intersection and creates a document consisting of information regarding traffic flow out of the intersection.</w:t>
+        <w:t xml:space="preserve"> The Safety Agent has verified that the plan is safe so it submits it to the System Liaison to run.  The plan is put into the TLS command queue for the System Liaison to pick up and execute.</w:t>
       </w:r>
     </w:p>
     <w:p>
@@ -4516,16 +5065,10 @@
         <w:t>Post Conditions:</w:t>
       </w:r>
       <w:r>
-        <w:t xml:space="preserve"> </w:t>
-      </w:r>
-      <w:r>
-        <w:t>A document consisting of information regarding traffic flow out of the intersection</w:t>
-      </w:r>
-      <w:r>
-        <w:t xml:space="preserve"> is produced</w:t>
-      </w:r>
-      <w:r>
-        <w:t>.</w:t>
+        <w:t xml:space="preserve"> The verified safe plan has been sent to the TLS command queue.  The System Liaison has picked up the plan and </w:t>
+      </w:r>
+      <w:r>
+        <w:t>executed it.</w:t>
       </w:r>
     </w:p>
     <w:p>
@@ -4546,7 +5089,7 @@
         <w:pStyle w:val="Heading4"/>
       </w:pPr>
       <w:r>
-        <w:t>SR14</w:t>
+        <w:t>SR 20 [Critical]</w:t>
       </w:r>
     </w:p>
     <w:p>
@@ -4554,18 +5097,18 @@
         <w:ind w:firstLine="720"/>
       </w:pPr>
       <w:r>
-        <w:t>The Collaboration agent creates information regarding traffic leaving their intersection.</w:t>
+        <w:t>Submit verified safe plan to TLS command queue.</w:t>
       </w:r>
     </w:p>
     <w:p>
       <w:pPr>
         <w:pStyle w:val="Heading3"/>
       </w:pPr>
-      <w:bookmarkStart w:id="15" w:name="_Toc320463571"/>
-      <w:r>
-        <w:t>Create traffic light signal plan</w:t>
-      </w:r>
-      <w:bookmarkEnd w:id="15"/>
+      <w:bookmarkStart w:id="20" w:name="_Toc320463575"/>
+      <w:r>
+        <w:t>Gather Simulation Metrics</w:t>
+      </w:r>
+      <w:bookmarkEnd w:id="20"/>
     </w:p>
     <w:p>
       <w:r>
@@ -4578,27 +5121,7 @@
         <w:t xml:space="preserve"> </w:t>
       </w:r>
       <w:r>
-        <w:t>Either the planning agent makes no changes to the operational plan or it sends a plan with commands to change the TLS operation.</w:t>
-      </w:r>
-    </w:p>
-    <w:p>
-      <w:r>
-        <w:rPr>
-          <w:b/>
-        </w:rPr>
-        <w:t>Includes</w:t>
-      </w:r>
-      <w:r>
-        <w:rPr>
-          <w:b/>
-        </w:rPr>
-        <w:t>:</w:t>
-      </w:r>
-      <w:r>
-        <w:t xml:space="preserve"> </w:t>
-      </w:r>
-      <w:r>
-        <w:t>Incorporate data that was shared into planning</w:t>
+        <w:t>The system needs to be able to gather metrics about the simulation in order to evaluate MAS effectiveness.</w:t>
       </w:r>
     </w:p>
     <w:p>
@@ -4609,7 +5132,16 @@
         <w:t>Pre-Conditions:</w:t>
       </w:r>
       <w:r>
-        <w:t xml:space="preserve"> A running simulation with which the System Liaison is interacting.</w:t>
+        <w:t xml:space="preserve"> </w:t>
+      </w:r>
+      <w:r>
+        <w:t xml:space="preserve">The TraCI component is up and running in conjunction with a simulation run.  In addition the System Liaison which </w:t>
+      </w:r>
+      <w:r>
+        <w:t>communicates with TraCI</w:t>
+      </w:r>
+      <w:r>
+        <w:t xml:space="preserve"> is also operating.</w:t>
       </w:r>
     </w:p>
     <w:p>
@@ -4620,10 +5152,7 @@
         <w:t>Details:</w:t>
       </w:r>
       <w:r>
-        <w:t xml:space="preserve"> </w:t>
-      </w:r>
-      <w:r>
-        <w:t xml:space="preserve">After observing </w:t>
+        <w:t xml:space="preserve"> The system will gather the metrics either directly or will gather the data necessary for computing the metrics.  The metrics to be collected are: average travel time, loss time (# of stops), fuel consumption and hydrocarbon production.</w:t>
       </w:r>
     </w:p>
     <w:p>
@@ -4637,7 +5166,7 @@
         <w:t xml:space="preserve"> </w:t>
       </w:r>
       <w:r>
-        <w:t>Either no action taken or a plan is submitted to the Safety Agent.</w:t>
+        <w:t>Simulation Metrics are captured and persisted.</w:t>
       </w:r>
     </w:p>
     <w:p>
@@ -4658,10 +5187,8 @@
         <w:pStyle w:val="Heading4"/>
       </w:pPr>
       <w:r>
-        <w:t>SR15</w:t>
-      </w:r>
-      <w:r>
-        <w:t xml:space="preserve"> [Critical Requirement]</w:t>
+        <w:lastRenderedPageBreak/>
+        <w:t>SR 21 [Critical]</w:t>
       </w:r>
     </w:p>
     <w:p>
@@ -4669,13 +5196,13 @@
         <w:ind w:firstLine="720"/>
       </w:pPr>
       <w:r>
-        <w:t xml:space="preserve">The </w:t>
-      </w:r>
-      <w:r>
-        <w:t xml:space="preserve">planning </w:t>
-      </w:r>
-      <w:r>
-        <w:t>agent examines incoming data and creates a new TLS plan.</w:t>
+        <w:t>The Metrics Agent r</w:t>
+      </w:r>
+      <w:r>
+        <w:t>eceives</w:t>
+      </w:r>
+      <w:r>
+        <w:t xml:space="preserve"> simulation metrics from TraCI via the System Liaison.</w:t>
       </w:r>
     </w:p>
     <w:p>
@@ -4683,7 +5210,7 @@
         <w:pStyle w:val="Heading4"/>
       </w:pPr>
       <w:r>
-        <w:t>SR16 [Critical Requirement]</w:t>
+        <w:t>SR 22 [Critical]</w:t>
       </w:r>
     </w:p>
     <w:p>
@@ -4691,92 +5218,7 @@
         <w:ind w:firstLine="720"/>
       </w:pPr>
       <w:r>
-        <w:t xml:space="preserve">The </w:t>
-      </w:r>
-      <w:r>
-        <w:t xml:space="preserve">planning </w:t>
-      </w:r>
-      <w:r>
-        <w:t>agent submits the plan to the Safety Agent for review.</w:t>
-      </w:r>
-    </w:p>
-    <w:p>
-      <w:pPr>
-        <w:pStyle w:val="Heading3"/>
-      </w:pPr>
-      <w:bookmarkStart w:id="16" w:name="_Toc320463572"/>
-      <w:r>
-        <w:t>Incorporate data that was shared into planning</w:t>
-      </w:r>
-      <w:bookmarkEnd w:id="16"/>
-    </w:p>
-    <w:p>
-      <w:r>
-        <w:rPr>
-          <w:b/>
-        </w:rPr>
-        <w:t>Description:</w:t>
-      </w:r>
-      <w:r>
-        <w:t xml:space="preserve"> </w:t>
-      </w:r>
-      <w:r>
-        <w:t>Use data that is provided by neighboring collaboration agents in the planning of TLS control.</w:t>
-      </w:r>
-    </w:p>
-    <w:p>
-      <w:r>
-        <w:rPr>
-          <w:b/>
-        </w:rPr>
-        <w:t>Pre-Conditions:</w:t>
-      </w:r>
-      <w:r>
-        <w:t xml:space="preserve"> </w:t>
-      </w:r>
-      <w:r>
-        <w:t>A running simulation with neighboring MAS that have collaboration agents that are sending there intersection data.</w:t>
-      </w:r>
-    </w:p>
-    <w:p>
-      <w:r>
-        <w:rPr>
-          <w:b/>
-        </w:rPr>
-        <w:t>Details:</w:t>
-      </w:r>
-      <w:r>
-        <w:t xml:space="preserve"> </w:t>
-      </w:r>
-      <w:r>
-        <w:t>The agent can adjust the traffic light plan/state based on the input provided from neighboring agents.</w:t>
-      </w:r>
-    </w:p>
-    <w:p>
-      <w:r>
-        <w:rPr>
-          <w:b/>
-        </w:rPr>
-        <w:t>Post Conditions:</w:t>
-      </w:r>
-      <w:r>
-        <w:t xml:space="preserve"> </w:t>
-      </w:r>
-      <w:r>
-        <w:t>Data incorporated into traffic light signal plan.</w:t>
-      </w:r>
-    </w:p>
-    <w:p>
-      <w:pPr>
-        <w:rPr>
-          <w:b/>
-        </w:rPr>
-      </w:pPr>
-      <w:r>
-        <w:rPr>
-          <w:b/>
-        </w:rPr>
-        <w:t xml:space="preserve">Specific Requirements: </w:t>
+        <w:t>Do any internal processing necessary for computing metrics.</w:t>
       </w:r>
     </w:p>
     <w:p>
@@ -4787,7 +5229,7 @@
         <w:t>SR</w:t>
       </w:r>
       <w:r>
-        <w:t xml:space="preserve"> 17</w:t>
+        <w:t xml:space="preserve"> 23 [Critical]</w:t>
       </w:r>
     </w:p>
     <w:p>
@@ -4795,386 +5237,15 @@
         <w:ind w:left="720"/>
       </w:pPr>
       <w:r>
-        <w:t>The Planning agent incorporates data that was shared from other collaboration agents regarding traffic that is flowing into this current intersection.</w:t>
-      </w:r>
-    </w:p>
-    <w:p>
-      <w:pPr>
-        <w:pStyle w:val="Heading3"/>
-      </w:pPr>
-      <w:bookmarkStart w:id="17" w:name="_Toc320463573"/>
-      <w:r>
-        <w:t>Verify plan is safe</w:t>
-      </w:r>
-      <w:bookmarkEnd w:id="17"/>
-    </w:p>
-    <w:p>
-      <w:r>
-        <w:rPr>
-          <w:b/>
-        </w:rPr>
-        <w:t>Description:</w:t>
-      </w:r>
-      <w:r>
-        <w:t xml:space="preserve"> </w:t>
-      </w:r>
-      <w:r>
-        <w:t>We want to make sure that the MAS are only creating TLS scenarios that are safe.</w:t>
-      </w:r>
-    </w:p>
-    <w:p>
-      <w:r>
-        <w:rPr>
-          <w:b/>
-        </w:rPr>
-        <w:t>Pre-Conditions:</w:t>
-      </w:r>
-      <w:r>
-        <w:t xml:space="preserve"> A running simulation.</w:t>
-      </w:r>
-    </w:p>
-    <w:p>
-      <w:r>
-        <w:rPr>
-          <w:b/>
-        </w:rPr>
-        <w:t>Details:</w:t>
-      </w:r>
-      <w:r>
-        <w:t xml:space="preserve"> The agent examines the TLS plans to verify that there are no states where unsafe conditions are created.  For example, the agent would not approve a plan which includes a green </w:t>
-      </w:r>
-      <w:r>
-        <w:lastRenderedPageBreak/>
-        <w:t>left turn arrow at the same time as a solid green for traffic directly on the other side of the intersection.</w:t>
-      </w:r>
-    </w:p>
-    <w:p>
-      <w:r>
-        <w:rPr>
-          <w:b/>
-        </w:rPr>
-        <w:t>Post Conditions:</w:t>
-      </w:r>
-      <w:r>
-        <w:t xml:space="preserve"> </w:t>
-      </w:r>
-      <w:r>
-        <w:t>Acceptance or rejection of plan.</w:t>
-      </w:r>
-    </w:p>
-    <w:p>
-      <w:pPr>
-        <w:rPr>
-          <w:b/>
-        </w:rPr>
-      </w:pPr>
-      <w:r>
-        <w:rPr>
-          <w:b/>
-        </w:rPr>
-        <w:t xml:space="preserve">Specific Requirements: </w:t>
-      </w:r>
-    </w:p>
-    <w:p>
-      <w:pPr>
-        <w:pStyle w:val="Heading4"/>
-      </w:pPr>
-      <w:r>
-        <w:t>SR 18 [Critical]</w:t>
-      </w:r>
-    </w:p>
-    <w:p>
-      <w:pPr>
-        <w:ind w:left="720"/>
-      </w:pPr>
-      <w:r>
-        <w:t>The safety agent examines the TLS plan to verify that there are no simultaneously active paths that will cross each other in such a way as to create an unsafe condition</w:t>
-      </w:r>
-      <w:r>
-        <w:t xml:space="preserve"> (foes)</w:t>
-      </w:r>
+        <w:t xml:space="preserve">Upon simulation run completion, persist the run metrics to </w:t>
+      </w:r>
+      <w:proofErr w:type="spellStart"/>
+      <w:r>
+        <w:t>MongoDB</w:t>
+      </w:r>
+      <w:proofErr w:type="spellEnd"/>
       <w:r>
         <w:t>.</w:t>
-      </w:r>
-    </w:p>
-    <w:p>
-      <w:pPr>
-        <w:pStyle w:val="Heading4"/>
-      </w:pPr>
-      <w:r>
-        <w:t>SR 18b [Critical]</w:t>
-      </w:r>
-    </w:p>
-    <w:p>
-      <w:pPr>
-        <w:ind w:left="720"/>
-      </w:pPr>
-      <w:r>
-        <w:t>The safety agent enforces minimum times per light color.  For example, a light cannot be green for one second then switched to yellow.</w:t>
-      </w:r>
-    </w:p>
-    <w:p>
-      <w:pPr>
-        <w:pStyle w:val="Heading4"/>
-      </w:pPr>
-      <w:r>
-        <w:t>SR 18c [Critical]</w:t>
-      </w:r>
-    </w:p>
-    <w:p>
-      <w:pPr>
-        <w:ind w:left="720"/>
-      </w:pPr>
-      <w:r>
-        <w:t>The safety agent enforces proper progression of light changes.  That is a light cannot be switched from green to red.  The progression must be a rotation of: green, yellow, red.</w:t>
-      </w:r>
-    </w:p>
-    <w:p>
-      <w:pPr>
-        <w:pStyle w:val="Heading4"/>
-      </w:pPr>
-      <w:r>
-        <w:t>SR 19</w:t>
-      </w:r>
-    </w:p>
-    <w:p>
-      <w:pPr>
-        <w:ind w:firstLine="720"/>
-      </w:pPr>
-      <w:r>
-        <w:t>If the plan is not safe, it lets the planning agent know and provides the reason why.</w:t>
-      </w:r>
-    </w:p>
-    <w:p>
-      <w:pPr>
-        <w:pStyle w:val="Heading3"/>
-      </w:pPr>
-      <w:bookmarkStart w:id="18" w:name="_Toc320463574"/>
-      <w:r>
-        <w:t>Submit plan to be executed</w:t>
-      </w:r>
-      <w:bookmarkEnd w:id="18"/>
-    </w:p>
-    <w:p>
-      <w:r>
-        <w:rPr>
-          <w:b/>
-        </w:rPr>
-        <w:t>Description:</w:t>
-      </w:r>
-      <w:r>
-        <w:t xml:space="preserve"> </w:t>
-      </w:r>
-      <w:r>
-        <w:t>The Safety Agent sends the verified safe plan to the System Liaison to execute.</w:t>
-      </w:r>
-    </w:p>
-    <w:p>
-      <w:r>
-        <w:rPr>
-          <w:b/>
-        </w:rPr>
-        <w:t>Pre-Conditions:</w:t>
-      </w:r>
-      <w:r>
-        <w:t xml:space="preserve"> </w:t>
-      </w:r>
-      <w:r>
-        <w:t>A verified safe plan provided by the Safety Agent.  There should also be a running simulation with an active System Liaison.</w:t>
-      </w:r>
-    </w:p>
-    <w:p>
-      <w:r>
-        <w:rPr>
-          <w:b/>
-        </w:rPr>
-        <w:t>Details:</w:t>
-      </w:r>
-      <w:r>
-        <w:t xml:space="preserve"> The Safety Agent has verified that the plan is safe so it submits it to the System Liaison to run.  The plan is put into the TLS command queue for the System Liaison to pick up and execute.</w:t>
-      </w:r>
-    </w:p>
-    <w:p>
-      <w:r>
-        <w:rPr>
-          <w:b/>
-        </w:rPr>
-        <w:t>Post Conditions:</w:t>
-      </w:r>
-      <w:r>
-        <w:t xml:space="preserve"> The verified safe plan has been sent to the TLS command queue.  The System Liaison has picked up the plan and </w:t>
-      </w:r>
-      <w:r>
-        <w:t>executed it.</w:t>
-      </w:r>
-    </w:p>
-    <w:p>
-      <w:pPr>
-        <w:rPr>
-          <w:b/>
-        </w:rPr>
-      </w:pPr>
-      <w:r>
-        <w:rPr>
-          <w:b/>
-        </w:rPr>
-        <w:t xml:space="preserve">Specific Requirements: </w:t>
-      </w:r>
-    </w:p>
-    <w:p>
-      <w:pPr>
-        <w:pStyle w:val="Heading4"/>
-      </w:pPr>
-      <w:r>
-        <w:t>SR 20 [Critical]</w:t>
-      </w:r>
-    </w:p>
-    <w:p>
-      <w:pPr>
-        <w:ind w:firstLine="720"/>
-      </w:pPr>
-      <w:r>
-        <w:t>Submit verified safe plan to TLS command queue.</w:t>
-      </w:r>
-    </w:p>
-    <w:p>
-      <w:pPr>
-        <w:pStyle w:val="Heading3"/>
-      </w:pPr>
-      <w:bookmarkStart w:id="19" w:name="_Toc320463575"/>
-      <w:r>
-        <w:t>Gather Simulation Metrics</w:t>
-      </w:r>
-      <w:bookmarkEnd w:id="19"/>
-    </w:p>
-    <w:p>
-      <w:r>
-        <w:rPr>
-          <w:b/>
-        </w:rPr>
-        <w:t>Description:</w:t>
-      </w:r>
-      <w:r>
-        <w:t xml:space="preserve"> </w:t>
-      </w:r>
-      <w:r>
-        <w:t>The system needs to be able to gather metrics about the simulation in order to evaluate MAS effectiveness.</w:t>
-      </w:r>
-    </w:p>
-    <w:p>
-      <w:r>
-        <w:rPr>
-          <w:b/>
-        </w:rPr>
-        <w:t>Pre-Conditions:</w:t>
-      </w:r>
-      <w:r>
-        <w:t xml:space="preserve"> </w:t>
-      </w:r>
-      <w:r>
-        <w:t xml:space="preserve">The TraCI component is up and running in conjunction with a simulation run.  In addition the System Liaison which </w:t>
-      </w:r>
-      <w:r>
-        <w:t>communicates with TraCI</w:t>
-      </w:r>
-      <w:r>
-        <w:t xml:space="preserve"> is also operating.</w:t>
-      </w:r>
-    </w:p>
-    <w:p>
-      <w:r>
-        <w:rPr>
-          <w:b/>
-        </w:rPr>
-        <w:t>Details:</w:t>
-      </w:r>
-      <w:r>
-        <w:t xml:space="preserve"> The system will gather the metrics either directly or will gather the data necessary for computing the metrics.  The metrics to be collected are: average travel time, loss time (# of stops), fuel consumption and hydrocarbon production.</w:t>
-      </w:r>
-    </w:p>
-    <w:p>
-      <w:r>
-        <w:rPr>
-          <w:b/>
-        </w:rPr>
-        <w:t>Post Conditions:</w:t>
-      </w:r>
-      <w:r>
-        <w:t xml:space="preserve"> </w:t>
-      </w:r>
-      <w:r>
-        <w:t>Simulation Metrics are captured and persisted.</w:t>
-      </w:r>
-    </w:p>
-    <w:p>
-      <w:pPr>
-        <w:rPr>
-          <w:b/>
-        </w:rPr>
-      </w:pPr>
-      <w:r>
-        <w:rPr>
-          <w:b/>
-        </w:rPr>
-        <w:t xml:space="preserve">Specific Requirements: </w:t>
-      </w:r>
-    </w:p>
-    <w:p>
-      <w:pPr>
-        <w:pStyle w:val="Heading4"/>
-      </w:pPr>
-      <w:r>
-        <w:t>SR 21 [Critical]</w:t>
-      </w:r>
-    </w:p>
-    <w:p>
-      <w:pPr>
-        <w:ind w:firstLine="720"/>
-      </w:pPr>
-      <w:r>
-        <w:t>The Metrics Agent r</w:t>
-      </w:r>
-      <w:r>
-        <w:t>eceives</w:t>
-      </w:r>
-      <w:r>
-        <w:t xml:space="preserve"> simulation metrics from TraCI via the System Liaison.</w:t>
-      </w:r>
-    </w:p>
-    <w:p>
-      <w:pPr>
-        <w:pStyle w:val="Heading4"/>
-      </w:pPr>
-      <w:r>
-        <w:lastRenderedPageBreak/>
-        <w:t>SR 22 [Critical]</w:t>
-      </w:r>
-    </w:p>
-    <w:p>
-      <w:pPr>
-        <w:ind w:firstLine="720"/>
-      </w:pPr>
-      <w:r>
-        <w:t>Do any internal processing necessary for computing metrics.</w:t>
-      </w:r>
-    </w:p>
-    <w:p>
-      <w:pPr>
-        <w:pStyle w:val="Heading4"/>
-      </w:pPr>
-      <w:r>
-        <w:t>SR</w:t>
-      </w:r>
-      <w:r>
-        <w:t xml:space="preserve"> 23 [Critical]</w:t>
-      </w:r>
-    </w:p>
-    <w:p>
-      <w:pPr>
-        <w:ind w:left="720"/>
-      </w:pPr>
-      <w:r>
-        <w:t>Upon simulation run completion, persist the run metrics to MongoDB.</w:t>
       </w:r>
       <w:r>
         <w:t xml:space="preserve">  Corresponding network configuration information will be stored with the metrics.</w:t>
@@ -5321,27 +5392,14 @@
                             <w:r>
                               <w:t xml:space="preserve">Figure </w:t>
                             </w:r>
-                            <w:r>
-                              <w:fldChar w:fldCharType="begin"/>
-                            </w:r>
-                            <w:r>
-                              <w:instrText xml:space="preserve"> SEQ Figure \* ARABIC </w:instrText>
-                            </w:r>
-                            <w:r>
-                              <w:fldChar w:fldCharType="separate"/>
-                            </w:r>
-                            <w:r>
-                              <w:rPr>
-                                <w:noProof/>
-                              </w:rPr>
-                              <w:t>2</w:t>
-                            </w:r>
-                            <w:r>
-                              <w:rPr>
-                                <w:noProof/>
-                              </w:rPr>
-                              <w:fldChar w:fldCharType="end"/>
-                            </w:r>
+                            <w:fldSimple w:instr=" SEQ Figure \* ARABIC ">
+                              <w:r>
+                                <w:rPr>
+                                  <w:noProof/>
+                                </w:rPr>
+                                <w:t>2</w:t>
+                              </w:r>
+                            </w:fldSimple>
                             <w:r>
                               <w:t>Critical Use Cases</w:t>
                             </w:r>
@@ -5418,12 +5476,12 @@
       <w:pPr>
         <w:pStyle w:val="Heading2"/>
       </w:pPr>
-      <w:bookmarkStart w:id="20" w:name="_Toc320463576"/>
+      <w:bookmarkStart w:id="21" w:name="_Toc320463576"/>
       <w:r>
         <w:lastRenderedPageBreak/>
         <w:t>System Activity</w:t>
       </w:r>
-      <w:bookmarkEnd w:id="20"/>
+      <w:bookmarkEnd w:id="21"/>
     </w:p>
     <w:p/>
     <w:p>
@@ -5478,27 +5536,14 @@
       <w:r>
         <w:t xml:space="preserve">Figure </w:t>
       </w:r>
-      <w:r>
-        <w:fldChar w:fldCharType="begin"/>
-      </w:r>
-      <w:r>
-        <w:instrText xml:space="preserve"> SEQ Figure \* ARABIC </w:instrText>
-      </w:r>
-      <w:r>
-        <w:fldChar w:fldCharType="separate"/>
-      </w:r>
-      <w:r>
-        <w:rPr>
-          <w:noProof/>
-        </w:rPr>
-        <w:t>3</w:t>
-      </w:r>
-      <w:r>
-        <w:rPr>
-          <w:noProof/>
-        </w:rPr>
-        <w:fldChar w:fldCharType="end"/>
-      </w:r>
+      <w:fldSimple w:instr=" SEQ Figure \* ARABIC ">
+        <w:r>
+          <w:rPr>
+            <w:noProof/>
+          </w:rPr>
+          <w:t>3</w:t>
+        </w:r>
+      </w:fldSimple>
       <w:r>
         <w:t xml:space="preserve">UML Activity Diagram for </w:t>
       </w:r>
@@ -5514,7 +5559,23 @@
         <w:t xml:space="preserve">The activity </w:t>
       </w:r>
       <w:r>
-        <w:t>diagram above depicts the process that will happen during a typical simulation iteration.  I do anticipate that a plan will not be created for every iteration.  Once the agent has received enough data to create a plan it does.  The plan is checked by the Safety Agent.  If the plan is safe it is sent to the Communications Agent to push into the simulation engine via TraCI.  If the plan is not safe then that feedback is provided to the agent network that submitted the plan.</w:t>
+        <w:t xml:space="preserve">diagram above depicts the process that will happen during </w:t>
+      </w:r>
+      <w:proofErr w:type="gramStart"/>
+      <w:r>
+        <w:t>a typical</w:t>
+      </w:r>
+      <w:proofErr w:type="gramEnd"/>
+      <w:r>
+        <w:t xml:space="preserve"> simulation iteration.  I do anticipate that a plan will not be created </w:t>
+      </w:r>
+      <w:proofErr w:type="gramStart"/>
+      <w:r>
+        <w:t>for every iteration</w:t>
+      </w:r>
+      <w:proofErr w:type="gramEnd"/>
+      <w:r>
+        <w:t>.  Once the agent has received enough data to create a plan it does.  The plan is checked by the Safety Agent.  If the plan is safe it is sent to the Communications Agent to push into the simulation engine via TraCI.  If the plan is not safe then that feedback is provided to the agent network that submitted the plan.</w:t>
       </w:r>
     </w:p>
     <w:p>
@@ -5535,12 +5596,12 @@
       <w:pPr>
         <w:pStyle w:val="Heading1"/>
       </w:pPr>
-      <w:bookmarkStart w:id="21" w:name="_Toc320463577"/>
+      <w:bookmarkStart w:id="22" w:name="_Toc320463577"/>
       <w:r>
         <w:lastRenderedPageBreak/>
         <w:t>Assumptions</w:t>
       </w:r>
-      <w:bookmarkEnd w:id="21"/>
+      <w:bookmarkEnd w:id="22"/>
     </w:p>
     <w:p>
       <w:r>
@@ -5554,11 +5615,20 @@
       </w:r>
     </w:p>
     <w:p>
+      <w:proofErr w:type="gramStart"/>
       <w:r>
         <w:t>Simulation</w:t>
       </w:r>
       <w:r>
-        <w:t xml:space="preserve"> for Urban MObility (SUMO) version 0.14</w:t>
+        <w:t xml:space="preserve"> for Urban </w:t>
+      </w:r>
+      <w:proofErr w:type="spellStart"/>
+      <w:r>
+        <w:t>MObility</w:t>
+      </w:r>
+      <w:proofErr w:type="spellEnd"/>
+      <w:r>
+        <w:t xml:space="preserve"> (SUMO) version 0.14</w:t>
       </w:r>
       <w:r>
         <w:t>.</w:t>
@@ -5590,8 +5660,10 @@
       <w:r>
         <w:t>zip.</w:t>
       </w:r>
-    </w:p>
-    <w:p>
+      <w:proofErr w:type="gramEnd"/>
+    </w:p>
+    <w:p>
+      <w:proofErr w:type="gramStart"/>
       <w:r>
         <w:t xml:space="preserve">Python </w:t>
       </w:r>
@@ -5604,29 +5676,56 @@
       <w:r>
         <w:t>.</w:t>
       </w:r>
-    </w:p>
-    <w:p>
-      <w:r>
-        <w:t>Erlang version</w:t>
+      <w:proofErr w:type="gramEnd"/>
+    </w:p>
+    <w:p>
+      <w:proofErr w:type="spellStart"/>
+      <w:proofErr w:type="gramStart"/>
+      <w:r>
+        <w:t>Erlang</w:t>
+      </w:r>
+      <w:proofErr w:type="spellEnd"/>
+      <w:r>
+        <w:t xml:space="preserve"> version</w:t>
       </w:r>
       <w:r>
         <w:t xml:space="preserve"> OTP R14B01</w:t>
       </w:r>
       <w:r>
-        <w:t>.  Erlang is a prerequisite for RabbitMQ.</w:t>
-      </w:r>
-    </w:p>
-    <w:p>
+        <w:t>.</w:t>
+      </w:r>
+      <w:proofErr w:type="gramEnd"/>
+      <w:r>
+        <w:t xml:space="preserve">  </w:t>
+      </w:r>
+      <w:proofErr w:type="spellStart"/>
+      <w:r>
+        <w:t>Erlang</w:t>
+      </w:r>
+      <w:proofErr w:type="spellEnd"/>
+      <w:r>
+        <w:t xml:space="preserve"> is a prerequisite for RabbitMQ.</w:t>
+      </w:r>
+    </w:p>
+    <w:p>
+      <w:proofErr w:type="gramStart"/>
       <w:r>
         <w:t>RabbitMQ server version 2.4.1.</w:t>
       </w:r>
+      <w:proofErr w:type="gramEnd"/>
       <w:r>
         <w:t xml:space="preserve"> </w:t>
       </w:r>
     </w:p>
     <w:p>
-      <w:r>
-        <w:t>MongoDB for Windows</w:t>
+      <w:proofErr w:type="spellStart"/>
+      <w:proofErr w:type="gramStart"/>
+      <w:r>
+        <w:t>MongoDB</w:t>
+      </w:r>
+      <w:proofErr w:type="spellEnd"/>
+      <w:r>
+        <w:t xml:space="preserve"> for Windows</w:t>
       </w:r>
       <w:r>
         <w:t xml:space="preserve"> version 2.0.2</w:t>
@@ -5655,16 +5754,17 @@
       <w:r>
         <w:t>.</w:t>
       </w:r>
+      <w:proofErr w:type="gramEnd"/>
     </w:p>
     <w:p>
       <w:pPr>
         <w:pStyle w:val="Heading1"/>
       </w:pPr>
-      <w:bookmarkStart w:id="22" w:name="_Toc320463578"/>
+      <w:bookmarkStart w:id="23" w:name="_Toc320463578"/>
       <w:r>
         <w:t>Constraints</w:t>
       </w:r>
-      <w:bookmarkEnd w:id="22"/>
+      <w:bookmarkEnd w:id="23"/>
     </w:p>
     <w:p>
       <w:r>
@@ -5681,21 +5781,21 @@
       <w:pPr>
         <w:pStyle w:val="Heading1"/>
       </w:pPr>
-      <w:bookmarkStart w:id="23" w:name="_Toc320463579"/>
+      <w:bookmarkStart w:id="24" w:name="_Toc320463579"/>
       <w:r>
         <w:t>Environment</w:t>
       </w:r>
-      <w:bookmarkEnd w:id="23"/>
+      <w:bookmarkEnd w:id="24"/>
     </w:p>
     <w:p>
       <w:pPr>
         <w:pStyle w:val="Heading2"/>
       </w:pPr>
-      <w:bookmarkStart w:id="24" w:name="_Toc320463580"/>
+      <w:bookmarkStart w:id="25" w:name="_Toc320463580"/>
       <w:r>
         <w:t>Purpose</w:t>
       </w:r>
-      <w:bookmarkEnd w:id="24"/>
+      <w:bookmarkEnd w:id="25"/>
     </w:p>
     <w:p>
       <w:r>
@@ -5712,11 +5812,11 @@
       <w:pPr>
         <w:pStyle w:val="Heading2"/>
       </w:pPr>
-      <w:bookmarkStart w:id="25" w:name="_Toc320463581"/>
+      <w:bookmarkStart w:id="26" w:name="_Toc320463581"/>
       <w:r>
         <w:t>Hardware</w:t>
       </w:r>
-      <w:bookmarkEnd w:id="25"/>
+      <w:bookmarkEnd w:id="26"/>
     </w:p>
     <w:p>
       <w:pPr>
@@ -5763,11 +5863,11 @@
       <w:pPr>
         <w:pStyle w:val="Heading2"/>
       </w:pPr>
-      <w:bookmarkStart w:id="26" w:name="_Toc320463582"/>
+      <w:bookmarkStart w:id="27" w:name="_Toc320463582"/>
       <w:r>
         <w:t>Tools</w:t>
       </w:r>
-      <w:bookmarkEnd w:id="26"/>
+      <w:bookmarkEnd w:id="27"/>
     </w:p>
     <w:p>
       <w:r>
@@ -5778,11 +5878,11 @@
       <w:pPr>
         <w:pStyle w:val="Heading3"/>
       </w:pPr>
-      <w:bookmarkStart w:id="27" w:name="_Toc320463583"/>
+      <w:bookmarkStart w:id="28" w:name="_Toc320463583"/>
       <w:r>
         <w:t>Process Support</w:t>
       </w:r>
-      <w:bookmarkEnd w:id="27"/>
+      <w:bookmarkEnd w:id="28"/>
     </w:p>
     <w:p>
       <w:pPr>
@@ -5837,7 +5937,15 @@
         <w:t xml:space="preserve">.  </w:t>
       </w:r>
       <w:r>
-        <w:t xml:space="preserve">The open source tool GanttProject will be used for creating the Gantt chart.  </w:t>
+        <w:t xml:space="preserve">The open source tool </w:t>
+      </w:r>
+      <w:proofErr w:type="spellStart"/>
+      <w:r>
+        <w:t>GanttProject</w:t>
+      </w:r>
+      <w:proofErr w:type="spellEnd"/>
+      <w:r>
+        <w:t xml:space="preserve"> will be used for creating the Gantt chart.  </w:t>
       </w:r>
       <w:r>
         <w:t xml:space="preserve">OneNote </w:t>
@@ -5898,11 +6006,11 @@
       <w:pPr>
         <w:pStyle w:val="Heading3"/>
       </w:pPr>
-      <w:bookmarkStart w:id="28" w:name="_Toc320463584"/>
+      <w:bookmarkStart w:id="29" w:name="_Toc320463584"/>
       <w:r>
         <w:t>Development</w:t>
       </w:r>
-      <w:bookmarkEnd w:id="28"/>
+      <w:bookmarkEnd w:id="29"/>
     </w:p>
     <w:p>
       <w:pPr>
@@ -5922,9 +6030,11 @@
       <w:pPr>
         <w:widowControl w:val="0"/>
       </w:pPr>
+      <w:proofErr w:type="spellStart"/>
       <w:r>
         <w:t>PyCharm</w:t>
       </w:r>
+      <w:proofErr w:type="spellEnd"/>
       <w:r>
         <w:t xml:space="preserve"> is an integrated development environment that will be used</w:t>
       </w:r>
@@ -5949,16 +6059,26 @@
         <w:t>for inter-agent communication</w:t>
       </w:r>
       <w:r>
-        <w:t>.  The Python module pika will be used to work with RabbitMQ.</w:t>
+        <w:t xml:space="preserve">.  The Python module </w:t>
+      </w:r>
+      <w:proofErr w:type="spellStart"/>
+      <w:r>
+        <w:t>pika</w:t>
+      </w:r>
+      <w:proofErr w:type="spellEnd"/>
+      <w:r>
+        <w:t xml:space="preserve"> will be used to work with RabbitMQ.</w:t>
       </w:r>
     </w:p>
     <w:p>
       <w:pPr>
         <w:widowControl w:val="0"/>
       </w:pPr>
+      <w:proofErr w:type="spellStart"/>
       <w:r>
         <w:t>MongoDB</w:t>
       </w:r>
+      <w:proofErr w:type="spellEnd"/>
       <w:r>
         <w:t xml:space="preserve"> is a document store and</w:t>
       </w:r>
@@ -5970,7 +6090,23 @@
       </w:r>
       <w:r>
         <w:lastRenderedPageBreak/>
-        <w:t>and for any knowledge base needs.  The Python module pymongo is used to work with MongoDB.</w:t>
+        <w:t xml:space="preserve">and for any knowledge base needs.  The Python module </w:t>
+      </w:r>
+      <w:proofErr w:type="spellStart"/>
+      <w:r>
+        <w:t>pymongo</w:t>
+      </w:r>
+      <w:proofErr w:type="spellEnd"/>
+      <w:r>
+        <w:t xml:space="preserve"> is used to work with </w:t>
+      </w:r>
+      <w:proofErr w:type="spellStart"/>
+      <w:r>
+        <w:t>MongoDB</w:t>
+      </w:r>
+      <w:proofErr w:type="spellEnd"/>
+      <w:r>
+        <w:t>.</w:t>
       </w:r>
       <w:r>
         <w:t> </w:t>
@@ -5980,11 +6116,11 @@
       <w:pPr>
         <w:pStyle w:val="Heading3"/>
       </w:pPr>
-      <w:bookmarkStart w:id="29" w:name="_Toc320463585"/>
+      <w:bookmarkStart w:id="30" w:name="_Toc320463585"/>
       <w:r>
         <w:t>Testing</w:t>
       </w:r>
-      <w:bookmarkEnd w:id="29"/>
+      <w:bookmarkEnd w:id="30"/>
     </w:p>
     <w:p>
       <w:pPr>
@@ -5993,14 +6129,64 @@
       <w:r>
         <w:t xml:space="preserve">For unit testing, </w:t>
       </w:r>
-      <w:r>
-        <w:t xml:space="preserve">PyUnit </w:t>
-      </w:r>
-      <w:r>
-        <w:t xml:space="preserve">the unittest module will be used.  If mock objects are needed, mockito-python will be used.  However, if mockito-python proves to not be suitable, I’ll switch to Michael Foord’s Mock.  </w:t>
-      </w:r>
-      <w:r>
-        <w:t>PyCharm’s internal code inspection feature will be used to check for common coding errors.</w:t>
+      <w:proofErr w:type="spellStart"/>
+      <w:r>
+        <w:t>PyUnit</w:t>
+      </w:r>
+      <w:proofErr w:type="spellEnd"/>
+      <w:r>
+        <w:t xml:space="preserve"> </w:t>
+      </w:r>
+      <w:r>
+        <w:t xml:space="preserve">the </w:t>
+      </w:r>
+      <w:proofErr w:type="spellStart"/>
+      <w:r>
+        <w:t>unittest</w:t>
+      </w:r>
+      <w:proofErr w:type="spellEnd"/>
+      <w:r>
+        <w:t xml:space="preserve"> module will be used.  If mock objects are needed, </w:t>
+      </w:r>
+      <w:proofErr w:type="spellStart"/>
+      <w:r>
+        <w:t>mockito</w:t>
+      </w:r>
+      <w:proofErr w:type="spellEnd"/>
+      <w:r>
+        <w:t xml:space="preserve">-python will be used.  However, if </w:t>
+      </w:r>
+      <w:proofErr w:type="spellStart"/>
+      <w:r>
+        <w:t>mockito</w:t>
+      </w:r>
+      <w:proofErr w:type="spellEnd"/>
+      <w:r>
+        <w:t xml:space="preserve">-python proves to not be suitable, I’ll switch to Michael </w:t>
+      </w:r>
+      <w:proofErr w:type="spellStart"/>
+      <w:r>
+        <w:t>Foord’s</w:t>
+      </w:r>
+      <w:proofErr w:type="spellEnd"/>
+      <w:r>
+        <w:t xml:space="preserve"> </w:t>
+      </w:r>
+      <w:proofErr w:type="gramStart"/>
+      <w:r>
+        <w:t>Mock</w:t>
+      </w:r>
+      <w:proofErr w:type="gramEnd"/>
+      <w:r>
+        <w:t xml:space="preserve">.  </w:t>
+      </w:r>
+      <w:proofErr w:type="spellStart"/>
+      <w:r>
+        <w:t>PyCharm’s</w:t>
+      </w:r>
+      <w:proofErr w:type="spellEnd"/>
+      <w:r>
+        <w:t xml:space="preserve"> internal code inspection feature will be used to check for common coding errors.</w:t>
       </w:r>
       <w:r>
         <w:t xml:space="preserve">  To see code coverage of unit tests, </w:t>
@@ -6008,25 +6194,38 @@
       <w:r>
         <w:t xml:space="preserve">Ned </w:t>
       </w:r>
-      <w:r>
-        <w:t>Batchelder’s C</w:t>
+      <w:proofErr w:type="spellStart"/>
+      <w:r>
+        <w:t>Batchelder’s</w:t>
+      </w:r>
+      <w:proofErr w:type="spellEnd"/>
+      <w:r>
+        <w:t xml:space="preserve"> C</w:t>
       </w:r>
       <w:r>
         <w:t>overage.py</w:t>
       </w:r>
       <w:r>
-        <w:t xml:space="preserve"> module will be used.  PyMetrics will be used for code analysis, particularly cyclomatic complexity.</w:t>
+        <w:t xml:space="preserve"> module will be used.  </w:t>
+      </w:r>
+      <w:proofErr w:type="spellStart"/>
+      <w:r>
+        <w:t>PyMetrics</w:t>
+      </w:r>
+      <w:proofErr w:type="spellEnd"/>
+      <w:r>
+        <w:t xml:space="preserve"> will be used for code analysis, particularly cyclomatic complexity.</w:t>
       </w:r>
     </w:p>
     <w:p>
       <w:pPr>
         <w:pStyle w:val="Heading3"/>
       </w:pPr>
-      <w:bookmarkStart w:id="30" w:name="_Toc320463586"/>
+      <w:bookmarkStart w:id="31" w:name="_Toc320463586"/>
       <w:r>
         <w:t>Version Control</w:t>
       </w:r>
-      <w:bookmarkEnd w:id="30"/>
+      <w:bookmarkEnd w:id="31"/>
     </w:p>
     <w:p>
       <w:pPr>
@@ -6039,7 +6238,23 @@
         <w:t>distributed version control</w:t>
       </w:r>
       <w:r>
-        <w:t xml:space="preserve"> system git will be used for all project documents.  That is, code and supporting portfolio documents will all be included in to the repository.  I will update the git repository</w:t>
+        <w:t xml:space="preserve"> system </w:t>
+      </w:r>
+      <w:proofErr w:type="spellStart"/>
+      <w:r>
+        <w:t>git</w:t>
+      </w:r>
+      <w:proofErr w:type="spellEnd"/>
+      <w:r>
+        <w:t xml:space="preserve"> will be used for all project documents.  That is, code and supporting portfolio documents will all be included in to the repository.  I will update the </w:t>
+      </w:r>
+      <w:proofErr w:type="spellStart"/>
+      <w:r>
+        <w:t>git</w:t>
+      </w:r>
+      <w:proofErr w:type="spellEnd"/>
+      <w:r>
+        <w:t xml:space="preserve"> repository</w:t>
       </w:r>
       <w:r>
         <w:t xml:space="preserve"> on </w:t>
@@ -6072,21 +6287,21 @@
       <w:pPr>
         <w:pStyle w:val="Heading2"/>
       </w:pPr>
-      <w:bookmarkStart w:id="31" w:name="_Toc320463587"/>
+      <w:bookmarkStart w:id="32" w:name="_Toc320463587"/>
       <w:r>
         <w:t>Process</w:t>
       </w:r>
-      <w:bookmarkEnd w:id="31"/>
+      <w:bookmarkEnd w:id="32"/>
     </w:p>
     <w:p>
       <w:pPr>
         <w:pStyle w:val="Heading3"/>
       </w:pPr>
-      <w:bookmarkStart w:id="32" w:name="_Toc320463588"/>
+      <w:bookmarkStart w:id="33" w:name="_Toc320463588"/>
       <w:r>
         <w:t>Development</w:t>
       </w:r>
-      <w:bookmarkEnd w:id="32"/>
+      <w:bookmarkEnd w:id="33"/>
     </w:p>
     <w:p>
       <w:pPr>
@@ -6144,14 +6359,14 @@
       <w:pPr>
         <w:pStyle w:val="Heading3"/>
       </w:pPr>
-      <w:bookmarkStart w:id="33" w:name="_Toc320463589"/>
+      <w:bookmarkStart w:id="34" w:name="_Toc320463589"/>
       <w:r>
         <w:t>Release</w:t>
       </w:r>
       <w:r>
         <w:t>s</w:t>
       </w:r>
-      <w:bookmarkEnd w:id="33"/>
+      <w:bookmarkEnd w:id="34"/>
     </w:p>
     <w:p>
       <w:pPr>
@@ -6306,7 +6521,7 @@
                 <w:bCs/>
                 <w:noProof/>
               </w:rPr>
-              <w:t>1</w:t>
+              <w:t>8</w:t>
             </w:r>
             <w:r>
               <w:rPr>
@@ -6517,8 +6732,6 @@
     <w:r>
       <w:t>3</w:t>
     </w:r>
-    <w:bookmarkStart w:id="34" w:name="_GoBack"/>
-    <w:bookmarkEnd w:id="34"/>
     <w:r>
       <w:t>.0</w:t>
     </w:r>
@@ -6558,7 +6771,7 @@
       <w:rPr>
         <w:noProof/>
       </w:rPr>
-      <w:t>2012-04-12 20:19</w:t>
+      <w:t>2012-04-21 19:06</w:t>
     </w:r>
     <w:r>
       <w:fldChar w:fldCharType="end"/>
@@ -13626,21 +13839,6 @@
 </file>
 
 <file path=customXml/item1.xml><?xml version="1.0" encoding="utf-8"?>
-<p:properties xmlns:p="http://schemas.microsoft.com/office/2006/metadata/properties" xmlns:xsi="http://www.w3.org/2001/XMLSchema-instance">
-  <documentManagement>
-    <ContentTypeId xmlns="http://schemas.microsoft.com/sharepoint/v3">0x0056BD8EAE6FAF36488DB4D7E32B557BC9</ContentTypeId>
-    <_SourceUrl xmlns="http://schemas.microsoft.com/sharepoint/v3" xsi:nil="true"/>
-    <AutoVersionDisabled xmlns="http://schemas.microsoft.com/sharepoint/v3">false</AutoVersionDisabled>
-    <ItemType xmlns="http://schemas.microsoft.com/sharepoint/v3">1</ItemType>
-    <Order xmlns="http://schemas.microsoft.com/sharepoint/v3" xsi:nil="true"/>
-    <_SharedFileIndex xmlns="http://schemas.microsoft.com/sharepoint/v3" xsi:nil="true"/>
-    <MetaInfo xmlns="http://schemas.microsoft.com/sharepoint/v3" xsi:nil="true"/>
-    <Description xmlns="http://schemas.microsoft.com/sharepoint/v3" xsi:nil="true"/>
-  </documentManagement>
-</p:properties>
-</file>
-
-<file path=customXml/item2.xml><?xml version="1.0" encoding="utf-8"?>
 <ct:contentTypeSchema xmlns:ct="http://schemas.microsoft.com/office/2006/metadata/contentType" xmlns:ma="http://schemas.microsoft.com/office/2006/metadata/properties/metaAttributes" ct:_="" ma:_="" ma:contentTypeName="_Docs_" ma:contentTypeID="0x0056BD8EAE6FAF36488DB4D7E32B557BC9" ma:contentTypeVersion="" ma:contentTypeDescription="" ma:contentTypeScope="" ma:versionID="b24a59f726d28f46a69a0a8240ee44ed">
   <xsd:schema xmlns:xsd="http://www.w3.org/2001/XMLSchema" xmlns:p="http://schemas.microsoft.com/office/2006/metadata/properties" xmlns:ns1="http://schemas.microsoft.com/sharepoint/v3" targetNamespace="http://schemas.microsoft.com/office/2006/metadata/properties" ma:root="true" ma:fieldsID="3e5d9eca856144ce6ca1da655f95619c" ns1:_="">
     <xsd:import namespace="http://schemas.microsoft.com/sharepoint/v3"/>
@@ -13994,20 +14192,26 @@
 </ct:contentTypeSchema>
 </file>
 
+<file path=customXml/item2.xml><?xml version="1.0" encoding="utf-8"?>
+<p:properties xmlns:p="http://schemas.microsoft.com/office/2006/metadata/properties" xmlns:xsi="http://www.w3.org/2001/XMLSchema-instance">
+  <documentManagement>
+    <ContentTypeId xmlns="http://schemas.microsoft.com/sharepoint/v3">0x0056BD8EAE6FAF36488DB4D7E32B557BC9</ContentTypeId>
+    <_SourceUrl xmlns="http://schemas.microsoft.com/sharepoint/v3" xsi:nil="true"/>
+    <AutoVersionDisabled xmlns="http://schemas.microsoft.com/sharepoint/v3">false</AutoVersionDisabled>
+    <ItemType xmlns="http://schemas.microsoft.com/sharepoint/v3">1</ItemType>
+    <Order xmlns="http://schemas.microsoft.com/sharepoint/v3" xsi:nil="true"/>
+    <_SharedFileIndex xmlns="http://schemas.microsoft.com/sharepoint/v3" xsi:nil="true"/>
+    <MetaInfo xmlns="http://schemas.microsoft.com/sharepoint/v3" xsi:nil="true"/>
+    <Description xmlns="http://schemas.microsoft.com/sharepoint/v3" xsi:nil="true"/>
+  </documentManagement>
+</p:properties>
+</file>
+
 <file path=customXml/item3.xml><?xml version="1.0" encoding="utf-8"?>
 <b:Sources xmlns:b="http://schemas.openxmlformats.org/officeDocument/2006/bibliography" xmlns="http://schemas.openxmlformats.org/officeDocument/2006/bibliography" SelectedStyle="\APA.XSL" StyleName="APA"/>
 </file>
 
 <file path=customXml/itemProps1.xml><?xml version="1.0" encoding="utf-8"?>
-<ds:datastoreItem xmlns:ds="http://schemas.openxmlformats.org/officeDocument/2006/customXml" ds:itemID="{42C760F5-DE4A-4ED6-8CB0-B54FEE6DCDF2}">
-  <ds:schemaRefs>
-    <ds:schemaRef ds:uri="http://schemas.microsoft.com/office/2006/metadata/properties"/>
-    <ds:schemaRef ds:uri="http://schemas.microsoft.com/sharepoint/v3"/>
-  </ds:schemaRefs>
-</ds:datastoreItem>
-</file>
-
-<file path=customXml/itemProps2.xml><?xml version="1.0" encoding="utf-8"?>
 <ds:datastoreItem xmlns:ds="http://schemas.openxmlformats.org/officeDocument/2006/customXml" ds:itemID="{C12AA6FC-2577-4BCB-865C-6D2F38D89CB3}">
   <ds:schemaRefs>
     <ds:schemaRef ds:uri="http://schemas.microsoft.com/office/2006/metadata/contentType"/>
@@ -14024,8 +14228,17 @@
 </ds:datastoreItem>
 </file>
 
+<file path=customXml/itemProps2.xml><?xml version="1.0" encoding="utf-8"?>
+<ds:datastoreItem xmlns:ds="http://schemas.openxmlformats.org/officeDocument/2006/customXml" ds:itemID="{42C760F5-DE4A-4ED6-8CB0-B54FEE6DCDF2}">
+  <ds:schemaRefs>
+    <ds:schemaRef ds:uri="http://schemas.microsoft.com/office/2006/metadata/properties"/>
+    <ds:schemaRef ds:uri="http://schemas.microsoft.com/sharepoint/v3"/>
+  </ds:schemaRefs>
+</ds:datastoreItem>
+</file>
+
 <file path=customXml/itemProps3.xml><?xml version="1.0" encoding="utf-8"?>
-<ds:datastoreItem xmlns:ds="http://schemas.openxmlformats.org/officeDocument/2006/customXml" ds:itemID="{35FCC532-877F-448E-B455-9533DE83D8BA}">
+<ds:datastoreItem xmlns:ds="http://schemas.openxmlformats.org/officeDocument/2006/customXml" ds:itemID="{4F766A38-5B74-4934-BEE3-6370ED206366}">
   <ds:schemaRefs>
     <ds:schemaRef ds:uri="http://schemas.openxmlformats.org/officeDocument/2006/bibliography"/>
   </ds:schemaRefs>

</xml_diff>